<commit_message>
Hien - UC Mo chuyen - Quan li tram
</commit_message>
<xml_diff>
--- a/01_Document/[SRS] C43 - Quản lý xe khách.docx
+++ b/01_Document/[SRS] C43 - Quản lý xe khách.docx
@@ -1,6 +1,6 @@
 
 <file path=word/document.xml><?xml version="1.0" encoding="utf-8"?>
-<w:document xmlns:wpc="http://schemas.microsoft.com/office/word/2010/wordprocessingCanvas" xmlns:mc="http://schemas.openxmlformats.org/markup-compatibility/2006" xmlns:o="urn:schemas-microsoft-com:office:office" xmlns:r="http://schemas.openxmlformats.org/officeDocument/2006/relationships" xmlns:m="http://schemas.openxmlformats.org/officeDocument/2006/math" xmlns:v="urn:schemas-microsoft-com:vml" xmlns:wp14="http://schemas.microsoft.com/office/word/2010/wordprocessingDrawing" xmlns:wp="http://schemas.openxmlformats.org/drawingml/2006/wordprocessingDrawing" xmlns:w10="urn:schemas-microsoft-com:office:word" xmlns:w="http://schemas.openxmlformats.org/wordprocessingml/2006/main" xmlns:w14="http://schemas.microsoft.com/office/word/2010/wordml" xmlns:wpg="http://schemas.microsoft.com/office/word/2010/wordprocessingGroup" xmlns:wpi="http://schemas.microsoft.com/office/word/2010/wordprocessingInk" xmlns:wne="http://schemas.microsoft.com/office/word/2006/wordml" xmlns:wps="http://schemas.microsoft.com/office/word/2010/wordprocessingShape" mc:Ignorable="w14 wp14">
+<w:document xmlns:wpc="http://schemas.microsoft.com/office/word/2010/wordprocessingCanvas" xmlns:mc="http://schemas.openxmlformats.org/markup-compatibility/2006" xmlns:o="urn:schemas-microsoft-com:office:office" xmlns:r="http://schemas.openxmlformats.org/officeDocument/2006/relationships" xmlns:m="http://schemas.openxmlformats.org/officeDocument/2006/math" xmlns:v="urn:schemas-microsoft-com:vml" xmlns:wp14="http://schemas.microsoft.com/office/word/2010/wordprocessingDrawing" xmlns:wp="http://schemas.openxmlformats.org/drawingml/2006/wordprocessingDrawing" xmlns:w10="urn:schemas-microsoft-com:office:word" xmlns:w="http://schemas.openxmlformats.org/wordprocessingml/2006/main" xmlns:w14="http://schemas.microsoft.com/office/word/2010/wordml" xmlns:w15="http://schemas.microsoft.com/office/word/2012/wordml" xmlns:wpg="http://schemas.microsoft.com/office/word/2010/wordprocessingGroup" xmlns:wpi="http://schemas.microsoft.com/office/word/2010/wordprocessingInk" xmlns:wne="http://schemas.microsoft.com/office/word/2006/wordml" xmlns:wps="http://schemas.microsoft.com/office/word/2010/wordprocessingShape" mc:Ignorable="w14 w15 wp14">
   <w:body>
     <w:sdt>
       <w:sdtPr>
@@ -109,9 +109,6 @@
                 </w:rPr>
                 <w:alias w:val="Title"/>
                 <w:id w:val="15524250"/>
-                <w:placeholder>
-                  <w:docPart w:val="3627C455F5E940F0B294704E99972783"/>
-                </w:placeholder>
                 <w:dataBinding w:prefixMappings="xmlns:ns0='http://schemas.openxmlformats.org/package/2006/metadata/core-properties' xmlns:ns1='http://purl.org/dc/elements/1.1/'" w:xpath="/ns0:coreProperties[1]/ns1:title[1]" w:storeItemID="{6C3C8BC8-F283-45AE-878A-BAB7291924A1}"/>
                 <w:text/>
               </w:sdtPr>
@@ -674,6 +671,122 @@
         <w:t>Mô hình hóa nghiệp vụ</w:t>
       </w:r>
     </w:p>
+    <w:tbl>
+      <w:tblPr>
+        <w:tblStyle w:val="TableGrid"/>
+        <w:tblW w:w="0" w:type="auto"/>
+        <w:tblLook w:val="04A0" w:firstRow="1" w:lastRow="0" w:firstColumn="1" w:lastColumn="0" w:noHBand="0" w:noVBand="1"/>
+      </w:tblPr>
+      <w:tblGrid>
+        <w:gridCol w:w="9321"/>
+      </w:tblGrid>
+      <w:tr>
+        <w:trPr>
+          <w:trHeight w:val="5909"/>
+        </w:trPr>
+        <w:tc>
+          <w:tcPr>
+            <w:tcW w:w="9321" w:type="dxa"/>
+          </w:tcPr>
+          <w:p>
+            <w:pPr>
+              <w:pStyle w:val="TuNormal"/>
+              <w:numPr>
+                <w:ilvl w:val="0"/>
+                <w:numId w:val="0"/>
+              </w:numPr>
+            </w:pPr>
+            <w:r>
+              <w:rPr>
+                <w:noProof/>
+              </w:rPr>
+              <w:drawing>
+                <wp:anchor distT="0" distB="0" distL="114300" distR="114300" simplePos="0" relativeHeight="251660288" behindDoc="0" locked="0" layoutInCell="1" allowOverlap="1" wp14:anchorId="1959AACA" wp14:editId="1FF9B52B">
+                  <wp:simplePos x="0" y="0"/>
+                  <wp:positionH relativeFrom="column">
+                    <wp:posOffset>316511</wp:posOffset>
+                  </wp:positionH>
+                  <wp:positionV relativeFrom="paragraph">
+                    <wp:posOffset>165933</wp:posOffset>
+                  </wp:positionV>
+                  <wp:extent cx="5165725" cy="3360420"/>
+                  <wp:effectExtent l="0" t="0" r="0" b="0"/>
+                  <wp:wrapTopAndBottom/>
+                  <wp:docPr id="2" name="Picture 2"/>
+                  <wp:cNvGraphicFramePr>
+                    <a:graphicFrameLocks xmlns:a="http://schemas.openxmlformats.org/drawingml/2006/main" noChangeAspect="1"/>
+                  </wp:cNvGraphicFramePr>
+                  <a:graphic xmlns:a="http://schemas.openxmlformats.org/drawingml/2006/main">
+                    <a:graphicData uri="http://schemas.openxmlformats.org/drawingml/2006/picture">
+                      <pic:pic xmlns:pic="http://schemas.openxmlformats.org/drawingml/2006/picture">
+                        <pic:nvPicPr>
+                          <pic:cNvPr id="0" name="Picture 1"/>
+                          <pic:cNvPicPr>
+                            <a:picLocks noChangeAspect="1" noChangeArrowheads="1"/>
+                          </pic:cNvPicPr>
+                        </pic:nvPicPr>
+                        <pic:blipFill>
+                          <a:blip r:embed="rId7">
+                            <a:extLst>
+                              <a:ext uri="{28A0092B-C50C-407E-A947-70E740481C1C}">
+                                <a14:useLocalDpi xmlns:a14="http://schemas.microsoft.com/office/drawing/2010/main" val="0"/>
+                              </a:ext>
+                            </a:extLst>
+                          </a:blip>
+                          <a:srcRect/>
+                          <a:stretch>
+                            <a:fillRect/>
+                          </a:stretch>
+                        </pic:blipFill>
+                        <pic:spPr bwMode="auto">
+                          <a:xfrm>
+                            <a:off x="0" y="0"/>
+                            <a:ext cx="5165725" cy="3360420"/>
+                          </a:xfrm>
+                          <a:prstGeom prst="rect">
+                            <a:avLst/>
+                          </a:prstGeom>
+                          <a:noFill/>
+                          <a:ln>
+                            <a:noFill/>
+                          </a:ln>
+                        </pic:spPr>
+                      </pic:pic>
+                    </a:graphicData>
+                  </a:graphic>
+                  <wp14:sizeRelH relativeFrom="page">
+                    <wp14:pctWidth>0</wp14:pctWidth>
+                  </wp14:sizeRelH>
+                  <wp14:sizeRelV relativeFrom="page">
+                    <wp14:pctHeight>0</wp14:pctHeight>
+                  </wp14:sizeRelV>
+                </wp:anchor>
+              </w:drawing>
+            </w:r>
+          </w:p>
+        </w:tc>
+      </w:tr>
+    </w:tbl>
+    <w:p>
+      <w:pPr>
+        <w:pStyle w:val="TuNormal"/>
+        <w:numPr>
+          <w:ilvl w:val="0"/>
+          <w:numId w:val="0"/>
+        </w:numPr>
+        <w:ind w:left="1296"/>
+      </w:pPr>
+    </w:p>
+    <w:p>
+      <w:pPr>
+        <w:pStyle w:val="TuNormal"/>
+        <w:numPr>
+          <w:ilvl w:val="0"/>
+          <w:numId w:val="0"/>
+        </w:numPr>
+        <w:ind w:left="1296"/>
+      </w:pPr>
+    </w:p>
     <w:p>
       <w:pPr>
         <w:pStyle w:val="TuNormal"/>
@@ -692,56 +805,6 @@
         <w:spacing w:after="120"/>
         <w:ind w:left="1296"/>
       </w:pPr>
-      <w:r>
-        <w:rPr>
-          <w:noProof/>
-        </w:rPr>
-        <w:drawing>
-          <wp:inline distT="0" distB="0" distL="0" distR="0" wp14:anchorId="6C5B7EE8" wp14:editId="0D206DA4">
-            <wp:extent cx="3061252" cy="2132797"/>
-            <wp:effectExtent l="190500" t="190500" r="196850" b="191770"/>
-            <wp:docPr id="1" name="Picture 1"/>
-            <wp:cNvGraphicFramePr>
-              <a:graphicFrameLocks xmlns:a="http://schemas.openxmlformats.org/drawingml/2006/main" noChangeAspect="1"/>
-            </wp:cNvGraphicFramePr>
-            <a:graphic xmlns:a="http://schemas.openxmlformats.org/drawingml/2006/main">
-              <a:graphicData uri="http://schemas.openxmlformats.org/drawingml/2006/picture">
-                <pic:pic xmlns:pic="http://schemas.openxmlformats.org/drawingml/2006/picture">
-                  <pic:nvPicPr>
-                    <pic:cNvPr id="0" name=""/>
-                    <pic:cNvPicPr/>
-                  </pic:nvPicPr>
-                  <pic:blipFill>
-                    <a:blip r:embed="rId8"/>
-                    <a:stretch>
-                      <a:fillRect/>
-                    </a:stretch>
-                  </pic:blipFill>
-                  <pic:spPr>
-                    <a:xfrm>
-                      <a:off x="0" y="0"/>
-                      <a:ext cx="3075130" cy="2142466"/>
-                    </a:xfrm>
-                    <a:prstGeom prst="rect">
-                      <a:avLst/>
-                    </a:prstGeom>
-                    <a:ln>
-                      <a:noFill/>
-                    </a:ln>
-                    <a:effectLst>
-                      <a:outerShdw blurRad="190500" algn="tl" rotWithShape="0">
-                        <a:srgbClr val="000000">
-                          <a:alpha val="70000"/>
-                        </a:srgbClr>
-                      </a:outerShdw>
-                    </a:effectLst>
-                  </pic:spPr>
-                </pic:pic>
-              </a:graphicData>
-            </a:graphic>
-          </wp:inline>
-        </w:drawing>
-      </w:r>
     </w:p>
     <w:p>
       <w:pPr>
@@ -763,7 +826,7 @@
         <w:t>Use case</w:t>
       </w:r>
       <w:r>
-        <w:t xml:space="preserve"> đặt phòng</w:t>
+        <w:t xml:space="preserve"> Mở chuyến</w:t>
       </w:r>
     </w:p>
     <w:tbl>
@@ -823,7 +886,7 @@
               <w:cnfStyle w:val="100000000000" w:firstRow="1" w:lastRow="0" w:firstColumn="0" w:lastColumn="0" w:oddVBand="0" w:evenVBand="0" w:oddHBand="0" w:evenHBand="0" w:firstRowFirstColumn="0" w:firstRowLastColumn="0" w:lastRowFirstColumn="0" w:lastRowLastColumn="0"/>
             </w:pPr>
             <w:r>
-              <w:t>Đặt phòng</w:t>
+              <w:t>Mở tuyến</w:t>
             </w:r>
           </w:p>
         </w:tc>
@@ -844,13 +907,7 @@
               <w:cnfStyle w:val="100000000000" w:firstRow="1" w:lastRow="0" w:firstColumn="0" w:lastColumn="0" w:oddVBand="0" w:evenVBand="0" w:oddHBand="0" w:evenHBand="0" w:firstRowFirstColumn="0" w:firstRowLastColumn="0" w:lastRowFirstColumn="0" w:lastRowLastColumn="0"/>
             </w:pPr>
             <w:r>
-              <w:t>Mã số: UC</w:t>
-            </w:r>
-            <w:r>
-              <w:t>NV-</w:t>
-            </w:r>
-            <w:r>
-              <w:t>1</w:t>
+              <w:t xml:space="preserve">Mã số: </w:t>
             </w:r>
           </w:p>
         </w:tc>
@@ -918,7 +975,7 @@
               <w:t>Tham chiếu: [1]</w:t>
             </w:r>
             <w:r>
-              <w:t xml:space="preserve"> Quy trình đặt phòng</w:t>
+              <w:t xml:space="preserve"> Quy trình mở chuyến</w:t>
             </w:r>
           </w:p>
         </w:tc>
@@ -955,7 +1012,10 @@
               <w:cnfStyle w:val="000000000000" w:firstRow="0" w:lastRow="0" w:firstColumn="0" w:lastColumn="0" w:oddVBand="0" w:evenVBand="0" w:oddHBand="0" w:evenHBand="0" w:firstRowFirstColumn="0" w:firstRowLastColumn="0" w:lastRowFirstColumn="0" w:lastRowLastColumn="0"/>
             </w:pPr>
             <w:r>
-              <w:t>UC bắt đầu có khách hàng đặt phòng khách sạn</w:t>
+              <w:t xml:space="preserve">UC bắt đầu </w:t>
+            </w:r>
+            <w:r>
+              <w:t>khi kết quả khảo sát hiện trường cho thấy tuyến này có khả năng vận chuyển lớn.</w:t>
             </w:r>
           </w:p>
         </w:tc>
@@ -993,7 +1053,7 @@
               <w:cnfStyle w:val="000000100000" w:firstRow="0" w:lastRow="0" w:firstColumn="0" w:lastColumn="0" w:oddVBand="0" w:evenVBand="0" w:oddHBand="1" w:evenHBand="0" w:firstRowFirstColumn="0" w:firstRowLastColumn="0" w:lastRowFirstColumn="0" w:lastRowLastColumn="0"/>
             </w:pPr>
             <w:r>
-              <w:t>Khách hàng gọi điện nhân viên tiếp tân muốn đặt phòng</w:t>
+              <w:t>Ban giám đốc ra quyết định mở tuyến mới.</w:t>
             </w:r>
           </w:p>
           <w:p>
@@ -1006,7 +1066,10 @@
               <w:cnfStyle w:val="000000100000" w:firstRow="0" w:lastRow="0" w:firstColumn="0" w:lastColumn="0" w:oddVBand="0" w:evenVBand="0" w:oddHBand="1" w:evenHBand="0" w:firstRowFirstColumn="0" w:firstRowLastColumn="0" w:lastRowFirstColumn="0" w:lastRowLastColumn="0"/>
             </w:pPr>
             <w:r>
-              <w:t>Nhân viên tiếp nhận thông tin và xử lý thông tin</w:t>
+              <w:t xml:space="preserve">Nhân </w:t>
+            </w:r>
+            <w:r>
+              <w:t>viên bắt đầu tìm trạm bắt đầu, trạm trung gian, trạm kết thúc bằng cách tìm mặt bằng, thỏa thuận giá cả.</w:t>
             </w:r>
           </w:p>
           <w:p>
@@ -1019,7 +1082,11 @@
               <w:cnfStyle w:val="000000100000" w:firstRow="0" w:lastRow="0" w:firstColumn="0" w:lastColumn="0" w:oddVBand="0" w:evenVBand="0" w:oddHBand="1" w:evenHBand="0" w:firstRowFirstColumn="0" w:firstRowLastColumn="0" w:lastRowFirstColumn="0" w:lastRowLastColumn="0"/>
             </w:pPr>
             <w:r>
-              <w:t>Khách hàng cung cấp thông tin cần thiết</w:t>
+              <w:t xml:space="preserve">Nhân viên ghi nhận lại thông tin về các trạm tìm được, trình bày </w:t>
+            </w:r>
+            <w:r>
+              <w:lastRenderedPageBreak/>
+              <w:t>với ban giám đốc.</w:t>
             </w:r>
           </w:p>
           <w:p>
@@ -1032,7 +1099,98 @@
               <w:cnfStyle w:val="000000100000" w:firstRow="0" w:lastRow="0" w:firstColumn="0" w:lastColumn="0" w:oddVBand="0" w:evenVBand="0" w:oddHBand="1" w:evenHBand="0" w:firstRowFirstColumn="0" w:firstRowLastColumn="0" w:lastRowFirstColumn="0" w:lastRowLastColumn="0"/>
             </w:pPr>
             <w:r>
-              <w:t>Nhân viên lưu trữ thông tin và xác nhận đặt phòng từ khách hàng.</w:t>
+              <w:t>Ban giám đốc phê duyệt.</w:t>
+            </w:r>
+          </w:p>
+          <w:p>
+            <w:pPr>
+              <w:pStyle w:val="MyTable1"/>
+              <w:numPr>
+                <w:ilvl w:val="0"/>
+                <w:numId w:val="21"/>
+              </w:numPr>
+              <w:cnfStyle w:val="000000100000" w:firstRow="0" w:lastRow="0" w:firstColumn="0" w:lastColumn="0" w:oddVBand="0" w:evenVBand="0" w:oddHBand="1" w:evenHBand="0" w:firstRowFirstColumn="0" w:firstRowLastColumn="0" w:lastRowFirstColumn="0" w:lastRowLastColumn="0"/>
+            </w:pPr>
+            <w:r>
+              <w:t>Nhân viên lập hợp đồng thành lập trạm.</w:t>
+            </w:r>
+          </w:p>
+          <w:p>
+            <w:pPr>
+              <w:pStyle w:val="MyTable1"/>
+              <w:numPr>
+                <w:ilvl w:val="0"/>
+                <w:numId w:val="21"/>
+              </w:numPr>
+              <w:cnfStyle w:val="000000100000" w:firstRow="0" w:lastRow="0" w:firstColumn="0" w:lastColumn="0" w:oddVBand="0" w:evenVBand="0" w:oddHBand="1" w:evenHBand="0" w:firstRowFirstColumn="0" w:firstRowLastColumn="0" w:lastRowFirstColumn="0" w:lastRowLastColumn="0"/>
+            </w:pPr>
+            <w:r>
+              <w:t>Nhân viên ghi nhận thông tin về hợp đồng.</w:t>
+            </w:r>
+          </w:p>
+          <w:p>
+            <w:pPr>
+              <w:pStyle w:val="MyTable1"/>
+              <w:numPr>
+                <w:ilvl w:val="0"/>
+                <w:numId w:val="21"/>
+              </w:numPr>
+              <w:cnfStyle w:val="000000100000" w:firstRow="0" w:lastRow="0" w:firstColumn="0" w:lastColumn="0" w:oddVBand="0" w:evenVBand="0" w:oddHBand="1" w:evenHBand="0" w:firstRowFirstColumn="0" w:firstRowLastColumn="0" w:lastRowFirstColumn="0" w:lastRowLastColumn="0"/>
+            </w:pPr>
+            <w:r>
+              <w:t>Nhân viên khảo sát tất cả các chuyến đường giữa các trạm.</w:t>
+            </w:r>
+          </w:p>
+          <w:p>
+            <w:pPr>
+              <w:pStyle w:val="MyTable1"/>
+              <w:numPr>
+                <w:ilvl w:val="0"/>
+                <w:numId w:val="21"/>
+              </w:numPr>
+              <w:cnfStyle w:val="000000100000" w:firstRow="0" w:lastRow="0" w:firstColumn="0" w:lastColumn="0" w:oddVBand="0" w:evenVBand="0" w:oddHBand="1" w:evenHBand="0" w:firstRowFirstColumn="0" w:firstRowLastColumn="0" w:lastRowFirstColumn="0" w:lastRowLastColumn="0"/>
+            </w:pPr>
+            <w:r>
+              <w:t>Nhân viên thiết lập các tuyến đường đi giữa các trạm.</w:t>
+            </w:r>
+          </w:p>
+          <w:p>
+            <w:pPr>
+              <w:pStyle w:val="MyTable1"/>
+              <w:numPr>
+                <w:ilvl w:val="0"/>
+                <w:numId w:val="21"/>
+              </w:numPr>
+              <w:cnfStyle w:val="000000100000" w:firstRow="0" w:lastRow="0" w:firstColumn="0" w:lastColumn="0" w:oddVBand="0" w:evenVBand="0" w:oddHBand="1" w:evenHBand="0" w:firstRowFirstColumn="0" w:firstRowLastColumn="0" w:lastRowFirstColumn="0" w:lastRowLastColumn="0"/>
+            </w:pPr>
+            <w:r>
+              <w:t>Nhân viên ghi nhận lại thông tin bao gồm: chi phí, tỉ lệ đón khách tiềm năng, chiều dài (số km).</w:t>
+            </w:r>
+          </w:p>
+          <w:p>
+            <w:pPr>
+              <w:pStyle w:val="MyTable1"/>
+              <w:numPr>
+                <w:ilvl w:val="0"/>
+                <w:numId w:val="21"/>
+              </w:numPr>
+              <w:cnfStyle w:val="000000100000" w:firstRow="0" w:lastRow="0" w:firstColumn="0" w:lastColumn="0" w:oddVBand="0" w:evenVBand="0" w:oddHBand="1" w:evenHBand="0" w:firstRowFirstColumn="0" w:firstRowLastColumn="0" w:lastRowFirstColumn="0" w:lastRowLastColumn="0"/>
+            </w:pPr>
+            <w:r>
+              <w:t>Nhân viên trình bày với giám đốc kế hoạch di chuyển giữa các trạm.</w:t>
+            </w:r>
+          </w:p>
+          <w:p>
+            <w:pPr>
+              <w:pStyle w:val="MyTable1"/>
+              <w:numPr>
+                <w:ilvl w:val="0"/>
+                <w:numId w:val="21"/>
+              </w:numPr>
+              <w:cnfStyle w:val="000000100000" w:firstRow="0" w:lastRow="0" w:firstColumn="0" w:lastColumn="0" w:oddVBand="0" w:evenVBand="0" w:oddHBand="1" w:evenHBand="0" w:firstRowFirstColumn="0" w:firstRowLastColumn="0" w:lastRowFirstColumn="0" w:lastRowLastColumn="0"/>
+            </w:pPr>
+            <w:r>
+              <w:t>Ban giám đốc duyệt và ra quyết định triển khai mở tuyến.</w:t>
             </w:r>
           </w:p>
         </w:tc>
@@ -1048,6 +1206,7 @@
               <w:pStyle w:val="MyTable1"/>
             </w:pPr>
             <w:r>
+              <w:lastRenderedPageBreak/>
               <w:t>Dòng thay thế</w:t>
             </w:r>
           </w:p>
@@ -1063,7 +1222,16 @@
               <w:cnfStyle w:val="000000000000" w:firstRow="0" w:lastRow="0" w:firstColumn="0" w:lastColumn="0" w:oddVBand="0" w:evenVBand="0" w:oddHBand="0" w:evenHBand="0" w:firstRowFirstColumn="0" w:firstRowLastColumn="0" w:lastRowFirstColumn="0" w:lastRowLastColumn="0"/>
             </w:pPr>
             <w:r>
-              <w:t>Trường hợp bước 3, khách hàng không cung cấp thông tin cần thiết, nhân viên không lưu trữ thông tin và không xác nhận đặt phòng cho khách hàng.</w:t>
+              <w:t>Trường hợp bước 4, nếu ban giám đốc không phê duyệt trạm nào, nhân viên phải thực hiện lại quy trình bắt đầu từ bước 2 đối với các trạm đó.</w:t>
+            </w:r>
+          </w:p>
+          <w:p>
+            <w:pPr>
+              <w:pStyle w:val="MyTable1"/>
+              <w:cnfStyle w:val="000000000000" w:firstRow="0" w:lastRow="0" w:firstColumn="0" w:lastColumn="0" w:oddVBand="0" w:evenVBand="0" w:oddHBand="0" w:evenHBand="0" w:firstRowFirstColumn="0" w:firstRowLastColumn="0" w:lastRowFirstColumn="0" w:lastRowLastColumn="0"/>
+            </w:pPr>
+            <w:r>
+              <w:t>Trường hợp bước 11, nếu ban giám đốc không phê duyệt cho những tuyến đường đi nào, nhân viên phải thực hiện lại quy trình bắt đầu từ bước 7  đối với những tuyến đường đi đó.</w:t>
             </w:r>
           </w:p>
         </w:tc>
@@ -1073,12 +1241,27 @@
       <w:pPr>
         <w:pStyle w:val="TuNormal"/>
         <w:numPr>
-          <w:ilvl w:val="2"/>
-          <w:numId w:val="17"/>
+          <w:ilvl w:val="0"/>
+          <w:numId w:val="0"/>
         </w:numPr>
       </w:pPr>
+    </w:p>
+    <w:p>
+      <w:pPr>
+        <w:pStyle w:val="TuNormal"/>
+        <w:numPr>
+          <w:ilvl w:val="0"/>
+          <w:numId w:val="0"/>
+        </w:numPr>
+        <w:ind w:left="1296" w:hanging="576"/>
+      </w:pPr>
+    </w:p>
+    <w:p>
+      <w:pPr>
+        <w:pStyle w:val="TuNormal"/>
+      </w:pPr>
       <w:r>
-        <w:t>Nghiệp vụ hủy đặt phòng</w:t>
+        <w:t>Hiện thực hóa use case nghiệp vụ</w:t>
       </w:r>
     </w:p>
     <w:p>
@@ -1090,27 +1273,7 @@
         </w:numPr>
       </w:pPr>
       <w:r>
-        <w:t>……</w:t>
-      </w:r>
-    </w:p>
-    <w:p>
-      <w:pPr>
-        <w:pStyle w:val="TuNormal"/>
-      </w:pPr>
-      <w:r>
-        <w:t>Hiện thực hóa use case nghiệp vụ</w:t>
-      </w:r>
-    </w:p>
-    <w:p>
-      <w:pPr>
-        <w:pStyle w:val="TuNormal"/>
-        <w:numPr>
-          <w:ilvl w:val="2"/>
-          <w:numId w:val="17"/>
-        </w:numPr>
-      </w:pPr>
-      <w:r>
-        <w:t>Use case Đặt phòng</w:t>
+        <w:t>Use case Mở chuyến</w:t>
       </w:r>
     </w:p>
     <w:tbl>
@@ -1135,7 +1298,6 @@
               <w:pStyle w:val="MyTable1"/>
             </w:pPr>
             <w:r>
-              <w:lastRenderedPageBreak/>
               <w:t>Use case</w:t>
             </w:r>
           </w:p>
@@ -1150,7 +1312,7 @@
               <w:pStyle w:val="MyTable1"/>
             </w:pPr>
             <w:r>
-              <w:t>Đặt phòng</w:t>
+              <w:t>Mở tuyến</w:t>
             </w:r>
           </w:p>
         </w:tc>
@@ -1178,24 +1340,6 @@
             <w:pPr>
               <w:pStyle w:val="MyTable1"/>
             </w:pPr>
-            <w:r>
-              <w:t>[</w:t>
-            </w:r>
-            <w:r>
-              <w:t>HT</w:t>
-            </w:r>
-            <w:r>
-              <w:t>UC</w:t>
-            </w:r>
-            <w:r>
-              <w:t>NV</w:t>
-            </w:r>
-            <w:r>
-              <w:t>-1</w:t>
-            </w:r>
-            <w:r>
-              <w:t>]</w:t>
-            </w:r>
           </w:p>
         </w:tc>
       </w:tr>
@@ -1210,10 +1354,7 @@
               <w:pStyle w:val="MyTable1"/>
             </w:pPr>
             <w:r>
-              <w:t>Tham chiế</w:t>
-            </w:r>
-            <w:r>
-              <w:t>u</w:t>
+              <w:t>Tham chiếu</w:t>
             </w:r>
           </w:p>
         </w:tc>
@@ -1254,6 +1395,7 @@
               <w:pStyle w:val="MyTable1"/>
             </w:pPr>
             <w:r>
+              <w:lastRenderedPageBreak/>
               <w:t>Mô tả</w:t>
             </w:r>
           </w:p>
@@ -1271,10 +1413,10 @@
                 <w:noProof/>
               </w:rPr>
               <w:drawing>
-                <wp:inline distT="0" distB="0" distL="0" distR="0" wp14:anchorId="5C4DA793" wp14:editId="2A228D5E">
-                  <wp:extent cx="4466667" cy="4409524"/>
+                <wp:inline distT="0" distB="0" distL="0" distR="0" wp14:anchorId="05274324" wp14:editId="4E4780C9">
+                  <wp:extent cx="4370070" cy="5984875"/>
                   <wp:effectExtent l="0" t="0" r="0" b="0"/>
-                  <wp:docPr id="4" name="Picture 4"/>
+                  <wp:docPr id="3" name="Picture 3"/>
                   <wp:cNvGraphicFramePr>
                     <a:graphicFrameLocks xmlns:a="http://schemas.openxmlformats.org/drawingml/2006/main" noChangeAspect="1"/>
                   </wp:cNvGraphicFramePr>
@@ -1282,23 +1424,36 @@
                     <a:graphicData uri="http://schemas.openxmlformats.org/drawingml/2006/picture">
                       <pic:pic xmlns:pic="http://schemas.openxmlformats.org/drawingml/2006/picture">
                         <pic:nvPicPr>
-                          <pic:cNvPr id="0" name=""/>
-                          <pic:cNvPicPr/>
+                          <pic:cNvPr id="0" name="Picture 2"/>
+                          <pic:cNvPicPr>
+                            <a:picLocks noChangeAspect="1" noChangeArrowheads="1"/>
+                          </pic:cNvPicPr>
                         </pic:nvPicPr>
                         <pic:blipFill>
-                          <a:blip r:embed="rId9"/>
+                          <a:blip r:embed="rId8">
+                            <a:extLst>
+                              <a:ext uri="{28A0092B-C50C-407E-A947-70E740481C1C}">
+                                <a14:useLocalDpi xmlns:a14="http://schemas.microsoft.com/office/drawing/2010/main" val="0"/>
+                              </a:ext>
+                            </a:extLst>
+                          </a:blip>
+                          <a:srcRect/>
                           <a:stretch>
                             <a:fillRect/>
                           </a:stretch>
                         </pic:blipFill>
-                        <pic:spPr>
+                        <pic:spPr bwMode="auto">
                           <a:xfrm>
                             <a:off x="0" y="0"/>
-                            <a:ext cx="4466667" cy="4409524"/>
+                            <a:ext cx="4370070" cy="5984875"/>
                           </a:xfrm>
                           <a:prstGeom prst="rect">
                             <a:avLst/>
                           </a:prstGeom>
+                          <a:noFill/>
+                          <a:ln>
+                            <a:noFill/>
+                          </a:ln>
                         </pic:spPr>
                       </pic:pic>
                     </a:graphicData>
@@ -1314,25 +1469,11 @@
       <w:pPr>
         <w:pStyle w:val="TuNormal"/>
         <w:numPr>
-          <w:ilvl w:val="2"/>
-          <w:numId w:val="17"/>
+          <w:ilvl w:val="0"/>
+          <w:numId w:val="0"/>
         </w:numPr>
-      </w:pPr>
-      <w:r>
-        <w:t>User case Hủy đặt phòng</w:t>
-      </w:r>
-    </w:p>
-    <w:p>
-      <w:pPr>
-        <w:pStyle w:val="TuNormal"/>
-        <w:numPr>
-          <w:ilvl w:val="2"/>
-          <w:numId w:val="17"/>
-        </w:numPr>
-      </w:pPr>
-      <w:r>
-        <w:t>……..</w:t>
-      </w:r>
+        <w:ind w:left="2016"/>
+      </w:pPr>
     </w:p>
     <w:p>
       <w:pPr>
@@ -1347,7 +1488,10 @@
         <w:pStyle w:val="TuNormal"/>
       </w:pPr>
       <w:r>
-        <w:t>Quản lý phòng khách sạn</w:t>
+        <w:t xml:space="preserve">Quản lý </w:t>
+      </w:r>
+      <w:r>
+        <w:t>Trạm</w:t>
       </w:r>
     </w:p>
     <w:tbl>
@@ -1373,8 +1517,13 @@
               <w:pStyle w:val="MyTable1"/>
             </w:pPr>
             <w:r>
-              <w:t>Mã số: R1</w:t>
+              <w:t>Mã số</w:t>
             </w:r>
+            <w:r>
+              <w:t>:</w:t>
+            </w:r>
+            <w:bookmarkStart w:id="0" w:name="_GoBack"/>
+            <w:bookmarkEnd w:id="0"/>
           </w:p>
         </w:tc>
       </w:tr>
@@ -1405,42 +1554,7 @@
               <w:pStyle w:val="MyTable1"/>
             </w:pPr>
             <w:r>
-              <w:t>[KS-1</w:t>
-            </w:r>
-            <w:bookmarkStart w:id="0" w:name="_GoBack"/>
-            <w:bookmarkEnd w:id="0"/>
-            <w:r>
-              <w:t>], [</w:t>
-            </w:r>
-            <w:r>
-              <w:t>UC</w:t>
-            </w:r>
-            <w:r>
-              <w:t>NV-</w:t>
-            </w:r>
-            <w:r>
-              <w:t>1</w:t>
-            </w:r>
-            <w:r>
-              <w:t>]</w:t>
-            </w:r>
-            <w:r>
-              <w:t xml:space="preserve">, </w:t>
-            </w:r>
-            <w:r>
-              <w:t>[</w:t>
-            </w:r>
-            <w:r>
-              <w:t>HT</w:t>
-            </w:r>
-            <w:r>
-              <w:t>UCNV-</w:t>
-            </w:r>
-            <w:r>
-              <w:t>1</w:t>
-            </w:r>
-            <w:r>
-              <w:t>]</w:t>
+              <w:t>[UCNV-1], [HTUCNV-1]</w:t>
             </w:r>
           </w:p>
         </w:tc>
@@ -1473,33 +1587,12 @@
               <w:pStyle w:val="MyTable1"/>
             </w:pPr>
             <w:r>
-              <w:t>Quản lý phòng và loại phòng khách sạn, các thiết bị trong phòng. Phòng thuộc tầng nào và loại phòng là gì, cho phép tra cứu nhanh, cập nhật thông tin phòng mới hoặc không sử dụng.</w:t>
+              <w:t>Quản lí thông tin của các trạm dừng chân, cho phép tra cứu nhanh, thêm thông tin trạm mới hoặc hủy thông tin những trạm đã được hủy trong thực tế.</w:t>
             </w:r>
           </w:p>
         </w:tc>
       </w:tr>
     </w:tbl>
-    <w:p>
-      <w:pPr>
-        <w:pStyle w:val="TuNormal"/>
-      </w:pPr>
-      <w:r>
-        <w:t>Quản lý nhân viên khách sạn</w:t>
-      </w:r>
-    </w:p>
-    <w:p>
-      <w:pPr>
-        <w:pStyle w:val="TuNormal"/>
-        <w:numPr>
-          <w:ilvl w:val="0"/>
-          <w:numId w:val="0"/>
-        </w:numPr>
-        <w:ind w:left="1296"/>
-      </w:pPr>
-      <w:r>
-        <w:t>…………….</w:t>
-      </w:r>
-    </w:p>
     <w:p>
       <w:pPr>
         <w:pStyle w:val="Title1"/>
@@ -1551,8 +1644,8 @@
 </file>
 
 <file path=word/numbering.xml><?xml version="1.0" encoding="utf-8"?>
-<w:numbering xmlns:wpc="http://schemas.microsoft.com/office/word/2010/wordprocessingCanvas" xmlns:mc="http://schemas.openxmlformats.org/markup-compatibility/2006" xmlns:o="urn:schemas-microsoft-com:office:office" xmlns:r="http://schemas.openxmlformats.org/officeDocument/2006/relationships" xmlns:m="http://schemas.openxmlformats.org/officeDocument/2006/math" xmlns:v="urn:schemas-microsoft-com:vml" xmlns:wp14="http://schemas.microsoft.com/office/word/2010/wordprocessingDrawing" xmlns:wp="http://schemas.openxmlformats.org/drawingml/2006/wordprocessingDrawing" xmlns:w10="urn:schemas-microsoft-com:office:word" xmlns:w="http://schemas.openxmlformats.org/wordprocessingml/2006/main" xmlns:w14="http://schemas.microsoft.com/office/word/2010/wordml" xmlns:wpg="http://schemas.microsoft.com/office/word/2010/wordprocessingGroup" xmlns:wpi="http://schemas.microsoft.com/office/word/2010/wordprocessingInk" xmlns:wne="http://schemas.microsoft.com/office/word/2006/wordml" xmlns:wps="http://schemas.microsoft.com/office/word/2010/wordprocessingShape" mc:Ignorable="w14 wp14">
-  <w:abstractNum w:abstractNumId="0">
+<w:numbering xmlns:wpc="http://schemas.microsoft.com/office/word/2010/wordprocessingCanvas" xmlns:mc="http://schemas.openxmlformats.org/markup-compatibility/2006" xmlns:o="urn:schemas-microsoft-com:office:office" xmlns:r="http://schemas.openxmlformats.org/officeDocument/2006/relationships" xmlns:m="http://schemas.openxmlformats.org/officeDocument/2006/math" xmlns:v="urn:schemas-microsoft-com:vml" xmlns:wp14="http://schemas.microsoft.com/office/word/2010/wordprocessingDrawing" xmlns:wp="http://schemas.openxmlformats.org/drawingml/2006/wordprocessingDrawing" xmlns:w10="urn:schemas-microsoft-com:office:word" xmlns:w="http://schemas.openxmlformats.org/wordprocessingml/2006/main" xmlns:w14="http://schemas.microsoft.com/office/word/2010/wordml" xmlns:w15="http://schemas.microsoft.com/office/word/2012/wordml" xmlns:wpg="http://schemas.microsoft.com/office/word/2010/wordprocessingGroup" xmlns:wpi="http://schemas.microsoft.com/office/word/2010/wordprocessingInk" xmlns:wne="http://schemas.microsoft.com/office/word/2006/wordml" xmlns:wps="http://schemas.microsoft.com/office/word/2010/wordprocessingShape" mc:Ignorable="w14 w15 wp14">
+  <w:abstractNum w:abstractNumId="0" w15:restartNumberingAfterBreak="0">
     <w:nsid w:val="03A213BE"/>
     <w:multiLevelType w:val="hybridMultilevel"/>
     <w:tmpl w:val="4B6028DC"/>
@@ -1664,7 +1757,7 @@
       </w:rPr>
     </w:lvl>
   </w:abstractNum>
-  <w:abstractNum w:abstractNumId="1">
+  <w:abstractNum w:abstractNumId="1" w15:restartNumberingAfterBreak="0">
     <w:nsid w:val="06257071"/>
     <w:multiLevelType w:val="multilevel"/>
     <w:tmpl w:val="DFCAEAFE"/>
@@ -1760,7 +1853,7 @@
       </w:pPr>
     </w:lvl>
   </w:abstractNum>
-  <w:abstractNum w:abstractNumId="2">
+  <w:abstractNum w:abstractNumId="2" w15:restartNumberingAfterBreak="0">
     <w:nsid w:val="094F5771"/>
     <w:multiLevelType w:val="hybridMultilevel"/>
     <w:tmpl w:val="E0C6C794"/>
@@ -1874,7 +1967,7 @@
       </w:rPr>
     </w:lvl>
   </w:abstractNum>
-  <w:abstractNum w:abstractNumId="3">
+  <w:abstractNum w:abstractNumId="3" w15:restartNumberingAfterBreak="0">
     <w:nsid w:val="196D1671"/>
     <w:multiLevelType w:val="multilevel"/>
     <w:tmpl w:val="42AE90D6"/>
@@ -1989,7 +2082,7 @@
       </w:rPr>
     </w:lvl>
   </w:abstractNum>
-  <w:abstractNum w:abstractNumId="4">
+  <w:abstractNum w:abstractNumId="4" w15:restartNumberingAfterBreak="0">
     <w:nsid w:val="289B7C1E"/>
     <w:multiLevelType w:val="multilevel"/>
     <w:tmpl w:val="AB3807E0"/>
@@ -2080,7 +2173,7 @@
       </w:pPr>
     </w:lvl>
   </w:abstractNum>
-  <w:abstractNum w:abstractNumId="5">
+  <w:abstractNum w:abstractNumId="5" w15:restartNumberingAfterBreak="0">
     <w:nsid w:val="2BAB6EE8"/>
     <w:multiLevelType w:val="multilevel"/>
     <w:tmpl w:val="C7C2FA44"/>
@@ -2198,7 +2291,7 @@
       </w:rPr>
     </w:lvl>
   </w:abstractNum>
-  <w:abstractNum w:abstractNumId="6">
+  <w:abstractNum w:abstractNumId="6" w15:restartNumberingAfterBreak="0">
     <w:nsid w:val="2BC26A9A"/>
     <w:multiLevelType w:val="hybridMultilevel"/>
     <w:tmpl w:val="EA123DB6"/>
@@ -2287,13 +2380,13 @@
       </w:pPr>
     </w:lvl>
   </w:abstractNum>
-  <w:abstractNum w:abstractNumId="7">
+  <w:abstractNum w:abstractNumId="7" w15:restartNumberingAfterBreak="0">
     <w:nsid w:val="40B05AC8"/>
     <w:multiLevelType w:val="multilevel"/>
     <w:tmpl w:val="AB3807E0"/>
     <w:numStyleLink w:val="Style1"/>
   </w:abstractNum>
-  <w:abstractNum w:abstractNumId="8">
+  <w:abstractNum w:abstractNumId="8" w15:restartNumberingAfterBreak="0">
     <w:nsid w:val="42446019"/>
     <w:multiLevelType w:val="multilevel"/>
     <w:tmpl w:val="0409001D"/>
@@ -2379,7 +2472,7 @@
       </w:pPr>
     </w:lvl>
   </w:abstractNum>
-  <w:abstractNum w:abstractNumId="9">
+  <w:abstractNum w:abstractNumId="9" w15:restartNumberingAfterBreak="0">
     <w:nsid w:val="5EED0622"/>
     <w:multiLevelType w:val="multilevel"/>
     <w:tmpl w:val="0409001F"/>
@@ -2465,7 +2558,7 @@
       </w:pPr>
     </w:lvl>
   </w:abstractNum>
-  <w:abstractNum w:abstractNumId="10">
+  <w:abstractNum w:abstractNumId="10" w15:restartNumberingAfterBreak="0">
     <w:nsid w:val="6C6C3D93"/>
     <w:multiLevelType w:val="hybridMultilevel"/>
     <w:tmpl w:val="D608837A"/>
@@ -2551,7 +2644,7 @@
       </w:pPr>
     </w:lvl>
   </w:abstractNum>
-  <w:abstractNum w:abstractNumId="11">
+  <w:abstractNum w:abstractNumId="11" w15:restartNumberingAfterBreak="0">
     <w:nsid w:val="75EA5132"/>
     <w:multiLevelType w:val="multilevel"/>
     <w:tmpl w:val="750495F2"/>
@@ -2665,7 +2758,7 @@
       </w:rPr>
     </w:lvl>
   </w:abstractNum>
-  <w:abstractNum w:abstractNumId="12">
+  <w:abstractNum w:abstractNumId="12" w15:restartNumberingAfterBreak="0">
     <w:nsid w:val="77071EE0"/>
     <w:multiLevelType w:val="hybridMultilevel"/>
     <w:tmpl w:val="B1440E4C"/>
@@ -2751,7 +2844,7 @@
       </w:pPr>
     </w:lvl>
   </w:abstractNum>
-  <w:abstractNum w:abstractNumId="13">
+  <w:abstractNum w:abstractNumId="13" w15:restartNumberingAfterBreak="0">
     <w:nsid w:val="7CCA2CCB"/>
     <w:multiLevelType w:val="multilevel"/>
     <w:tmpl w:val="AB3807E0"/>
@@ -3653,7 +3746,7 @@
 </file>
 
 <file path=word/styles.xml><?xml version="1.0" encoding="utf-8"?>
-<w:styles xmlns:mc="http://schemas.openxmlformats.org/markup-compatibility/2006" xmlns:r="http://schemas.openxmlformats.org/officeDocument/2006/relationships" xmlns:w="http://schemas.openxmlformats.org/wordprocessingml/2006/main" xmlns:w14="http://schemas.microsoft.com/office/word/2010/wordml" mc:Ignorable="w14">
+<w:styles xmlns:mc="http://schemas.openxmlformats.org/markup-compatibility/2006" xmlns:r="http://schemas.openxmlformats.org/officeDocument/2006/relationships" xmlns:w="http://schemas.openxmlformats.org/wordprocessingml/2006/main" xmlns:w14="http://schemas.microsoft.com/office/word/2010/wordml" xmlns:w15="http://schemas.microsoft.com/office/word/2012/wordml" mc:Ignorable="w14 w15">
   <w:docDefaults>
     <w:rPrDefault>
       <w:rPr>
@@ -3670,144 +3763,378 @@
       </w:pPr>
     </w:pPrDefault>
   </w:docDefaults>
-  <w:latentStyles w:defLockedState="0" w:defUIPriority="99" w:defSemiHidden="1" w:defUnhideWhenUsed="1" w:defQFormat="0" w:count="267">
-    <w:lsdException w:name="Normal" w:semiHidden="0" w:uiPriority="0" w:unhideWhenUsed="0" w:qFormat="1"/>
-    <w:lsdException w:name="heading 1" w:semiHidden="0" w:uiPriority="9" w:unhideWhenUsed="0" w:qFormat="1"/>
-    <w:lsdException w:name="heading 2" w:uiPriority="9" w:qFormat="1"/>
-    <w:lsdException w:name="heading 3" w:uiPriority="9" w:qFormat="1"/>
-    <w:lsdException w:name="heading 4" w:uiPriority="9" w:qFormat="1"/>
-    <w:lsdException w:name="heading 5" w:uiPriority="9" w:qFormat="1"/>
-    <w:lsdException w:name="heading 6" w:uiPriority="9" w:qFormat="1"/>
-    <w:lsdException w:name="heading 7" w:uiPriority="9" w:qFormat="1"/>
-    <w:lsdException w:name="heading 8" w:uiPriority="9" w:qFormat="1"/>
-    <w:lsdException w:name="heading 9" w:uiPriority="9" w:qFormat="1"/>
-    <w:lsdException w:name="toc 1" w:uiPriority="39"/>
-    <w:lsdException w:name="toc 2" w:uiPriority="39"/>
-    <w:lsdException w:name="toc 3" w:uiPriority="39"/>
-    <w:lsdException w:name="toc 4" w:uiPriority="39"/>
-    <w:lsdException w:name="toc 5" w:uiPriority="39"/>
-    <w:lsdException w:name="toc 6" w:uiPriority="39"/>
-    <w:lsdException w:name="toc 7" w:uiPriority="39"/>
-    <w:lsdException w:name="toc 8" w:uiPriority="39"/>
-    <w:lsdException w:name="toc 9" w:uiPriority="39"/>
-    <w:lsdException w:name="caption" w:uiPriority="35" w:qFormat="1"/>
-    <w:lsdException w:name="Title" w:semiHidden="0" w:uiPriority="10" w:unhideWhenUsed="0" w:qFormat="1"/>
-    <w:lsdException w:name="Default Paragraph Font" w:uiPriority="1"/>
-    <w:lsdException w:name="Subtitle" w:semiHidden="0" w:uiPriority="11" w:unhideWhenUsed="0" w:qFormat="1"/>
-    <w:lsdException w:name="Strong" w:semiHidden="0" w:uiPriority="22" w:unhideWhenUsed="0" w:qFormat="1"/>
-    <w:lsdException w:name="Emphasis" w:semiHidden="0" w:uiPriority="20" w:unhideWhenUsed="0" w:qFormat="1"/>
-    <w:lsdException w:name="Table Grid" w:semiHidden="0" w:uiPriority="59" w:unhideWhenUsed="0"/>
-    <w:lsdException w:name="Placeholder Text" w:unhideWhenUsed="0"/>
-    <w:lsdException w:name="No Spacing" w:semiHidden="0" w:uiPriority="1" w:unhideWhenUsed="0" w:qFormat="1"/>
-    <w:lsdException w:name="Light Shading" w:semiHidden="0" w:uiPriority="60" w:unhideWhenUsed="0"/>
-    <w:lsdException w:name="Light List" w:semiHidden="0" w:uiPriority="61" w:unhideWhenUsed="0"/>
-    <w:lsdException w:name="Light Grid" w:semiHidden="0" w:uiPriority="62" w:unhideWhenUsed="0"/>
-    <w:lsdException w:name="Medium Shading 1" w:semiHidden="0" w:uiPriority="63" w:unhideWhenUsed="0"/>
-    <w:lsdException w:name="Medium Shading 2" w:semiHidden="0" w:uiPriority="64" w:unhideWhenUsed="0"/>
-    <w:lsdException w:name="Medium List 1" w:semiHidden="0" w:uiPriority="65" w:unhideWhenUsed="0"/>
-    <w:lsdException w:name="Medium List 2" w:semiHidden="0" w:uiPriority="66" w:unhideWhenUsed="0"/>
-    <w:lsdException w:name="Medium Grid 1" w:semiHidden="0" w:uiPriority="67" w:unhideWhenUsed="0"/>
-    <w:lsdException w:name="Medium Grid 2" w:semiHidden="0" w:uiPriority="68" w:unhideWhenUsed="0"/>
-    <w:lsdException w:name="Medium Grid 3" w:semiHidden="0" w:uiPriority="69" w:unhideWhenUsed="0"/>
-    <w:lsdException w:name="Dark List" w:semiHidden="0" w:uiPriority="70" w:unhideWhenUsed="0"/>
-    <w:lsdException w:name="Colorful Shading" w:semiHidden="0" w:uiPriority="71" w:unhideWhenUsed="0"/>
-    <w:lsdException w:name="Colorful List" w:semiHidden="0" w:uiPriority="72" w:unhideWhenUsed="0"/>
-    <w:lsdException w:name="Colorful Grid" w:semiHidden="0" w:uiPriority="73" w:unhideWhenUsed="0"/>
-    <w:lsdException w:name="Light Shading Accent 1" w:semiHidden="0" w:uiPriority="60" w:unhideWhenUsed="0"/>
-    <w:lsdException w:name="Light List Accent 1" w:semiHidden="0" w:uiPriority="61" w:unhideWhenUsed="0"/>
-    <w:lsdException w:name="Light Grid Accent 1" w:semiHidden="0" w:uiPriority="62" w:unhideWhenUsed="0"/>
-    <w:lsdException w:name="Medium Shading 1 Accent 1" w:semiHidden="0" w:uiPriority="63" w:unhideWhenUsed="0"/>
-    <w:lsdException w:name="Medium Shading 2 Accent 1" w:semiHidden="0" w:uiPriority="64" w:unhideWhenUsed="0"/>
-    <w:lsdException w:name="Medium List 1 Accent 1" w:semiHidden="0" w:uiPriority="65" w:unhideWhenUsed="0"/>
-    <w:lsdException w:name="Revision" w:unhideWhenUsed="0"/>
-    <w:lsdException w:name="List Paragraph" w:semiHidden="0" w:uiPriority="34" w:unhideWhenUsed="0" w:qFormat="1"/>
-    <w:lsdException w:name="Quote" w:semiHidden="0" w:uiPriority="29" w:unhideWhenUsed="0" w:qFormat="1"/>
-    <w:lsdException w:name="Intense Quote" w:semiHidden="0" w:uiPriority="30" w:unhideWhenUsed="0" w:qFormat="1"/>
-    <w:lsdException w:name="Medium List 2 Accent 1" w:semiHidden="0" w:uiPriority="66" w:unhideWhenUsed="0"/>
-    <w:lsdException w:name="Medium Grid 1 Accent 1" w:semiHidden="0" w:uiPriority="67" w:unhideWhenUsed="0"/>
-    <w:lsdException w:name="Medium Grid 2 Accent 1" w:semiHidden="0" w:uiPriority="68" w:unhideWhenUsed="0"/>
-    <w:lsdException w:name="Medium Grid 3 Accent 1" w:semiHidden="0" w:uiPriority="69" w:unhideWhenUsed="0"/>
-    <w:lsdException w:name="Dark List Accent 1" w:semiHidden="0" w:uiPriority="70" w:unhideWhenUsed="0"/>
-    <w:lsdException w:name="Colorful Shading Accent 1" w:semiHidden="0" w:uiPriority="71" w:unhideWhenUsed="0"/>
-    <w:lsdException w:name="Colorful List Accent 1" w:semiHidden="0" w:uiPriority="72" w:unhideWhenUsed="0"/>
-    <w:lsdException w:name="Colorful Grid Accent 1" w:semiHidden="0" w:uiPriority="73" w:unhideWhenUsed="0"/>
-    <w:lsdException w:name="Light Shading Accent 2" w:semiHidden="0" w:uiPriority="60" w:unhideWhenUsed="0"/>
-    <w:lsdException w:name="Light List Accent 2" w:semiHidden="0" w:uiPriority="61" w:unhideWhenUsed="0"/>
-    <w:lsdException w:name="Light Grid Accent 2" w:semiHidden="0" w:uiPriority="62" w:unhideWhenUsed="0"/>
-    <w:lsdException w:name="Medium Shading 1 Accent 2" w:semiHidden="0" w:uiPriority="63" w:unhideWhenUsed="0"/>
-    <w:lsdException w:name="Medium Shading 2 Accent 2" w:semiHidden="0" w:uiPriority="64" w:unhideWhenUsed="0"/>
-    <w:lsdException w:name="Medium List 1 Accent 2" w:semiHidden="0" w:uiPriority="65" w:unhideWhenUsed="0"/>
-    <w:lsdException w:name="Medium List 2 Accent 2" w:semiHidden="0" w:uiPriority="66" w:unhideWhenUsed="0"/>
-    <w:lsdException w:name="Medium Grid 1 Accent 2" w:semiHidden="0" w:uiPriority="67" w:unhideWhenUsed="0"/>
-    <w:lsdException w:name="Medium Grid 2 Accent 2" w:semiHidden="0" w:uiPriority="68" w:unhideWhenUsed="0"/>
-    <w:lsdException w:name="Medium Grid 3 Accent 2" w:semiHidden="0" w:uiPriority="69" w:unhideWhenUsed="0"/>
-    <w:lsdException w:name="Dark List Accent 2" w:semiHidden="0" w:uiPriority="70" w:unhideWhenUsed="0"/>
-    <w:lsdException w:name="Colorful Shading Accent 2" w:semiHidden="0" w:uiPriority="71" w:unhideWhenUsed="0"/>
-    <w:lsdException w:name="Colorful List Accent 2" w:semiHidden="0" w:uiPriority="72" w:unhideWhenUsed="0"/>
-    <w:lsdException w:name="Colorful Grid Accent 2" w:semiHidden="0" w:uiPriority="73" w:unhideWhenUsed="0"/>
-    <w:lsdException w:name="Light Shading Accent 3" w:semiHidden="0" w:uiPriority="60" w:unhideWhenUsed="0"/>
-    <w:lsdException w:name="Light List Accent 3" w:semiHidden="0" w:uiPriority="61" w:unhideWhenUsed="0"/>
-    <w:lsdException w:name="Light Grid Accent 3" w:semiHidden="0" w:uiPriority="62" w:unhideWhenUsed="0"/>
-    <w:lsdException w:name="Medium Shading 1 Accent 3" w:semiHidden="0" w:uiPriority="63" w:unhideWhenUsed="0"/>
-    <w:lsdException w:name="Medium Shading 2 Accent 3" w:semiHidden="0" w:uiPriority="64" w:unhideWhenUsed="0"/>
-    <w:lsdException w:name="Medium List 1 Accent 3" w:semiHidden="0" w:uiPriority="65" w:unhideWhenUsed="0"/>
-    <w:lsdException w:name="Medium List 2 Accent 3" w:semiHidden="0" w:uiPriority="66" w:unhideWhenUsed="0"/>
-    <w:lsdException w:name="Medium Grid 1 Accent 3" w:semiHidden="0" w:uiPriority="67" w:unhideWhenUsed="0"/>
-    <w:lsdException w:name="Medium Grid 2 Accent 3" w:semiHidden="0" w:uiPriority="68" w:unhideWhenUsed="0"/>
-    <w:lsdException w:name="Medium Grid 3 Accent 3" w:semiHidden="0" w:uiPriority="69" w:unhideWhenUsed="0"/>
-    <w:lsdException w:name="Dark List Accent 3" w:semiHidden="0" w:uiPriority="70" w:unhideWhenUsed="0"/>
-    <w:lsdException w:name="Colorful Shading Accent 3" w:semiHidden="0" w:uiPriority="71" w:unhideWhenUsed="0"/>
-    <w:lsdException w:name="Colorful List Accent 3" w:semiHidden="0" w:uiPriority="72" w:unhideWhenUsed="0"/>
-    <w:lsdException w:name="Colorful Grid Accent 3" w:semiHidden="0" w:uiPriority="73" w:unhideWhenUsed="0"/>
-    <w:lsdException w:name="Light Shading Accent 4" w:semiHidden="0" w:uiPriority="60" w:unhideWhenUsed="0"/>
-    <w:lsdException w:name="Light List Accent 4" w:semiHidden="0" w:uiPriority="61" w:unhideWhenUsed="0"/>
-    <w:lsdException w:name="Light Grid Accent 4" w:semiHidden="0" w:uiPriority="62" w:unhideWhenUsed="0"/>
-    <w:lsdException w:name="Medium Shading 1 Accent 4" w:semiHidden="0" w:uiPriority="63" w:unhideWhenUsed="0"/>
-    <w:lsdException w:name="Medium Shading 2 Accent 4" w:semiHidden="0" w:uiPriority="64" w:unhideWhenUsed="0"/>
-    <w:lsdException w:name="Medium List 1 Accent 4" w:semiHidden="0" w:uiPriority="65" w:unhideWhenUsed="0"/>
-    <w:lsdException w:name="Medium List 2 Accent 4" w:semiHidden="0" w:uiPriority="66" w:unhideWhenUsed="0"/>
-    <w:lsdException w:name="Medium Grid 1 Accent 4" w:semiHidden="0" w:uiPriority="67" w:unhideWhenUsed="0"/>
-    <w:lsdException w:name="Medium Grid 2 Accent 4" w:semiHidden="0" w:uiPriority="68" w:unhideWhenUsed="0"/>
-    <w:lsdException w:name="Medium Grid 3 Accent 4" w:semiHidden="0" w:uiPriority="69" w:unhideWhenUsed="0"/>
-    <w:lsdException w:name="Dark List Accent 4" w:semiHidden="0" w:uiPriority="70" w:unhideWhenUsed="0"/>
-    <w:lsdException w:name="Colorful Shading Accent 4" w:semiHidden="0" w:uiPriority="71" w:unhideWhenUsed="0"/>
-    <w:lsdException w:name="Colorful List Accent 4" w:semiHidden="0" w:uiPriority="72" w:unhideWhenUsed="0"/>
-    <w:lsdException w:name="Colorful Grid Accent 4" w:semiHidden="0" w:uiPriority="73" w:unhideWhenUsed="0"/>
-    <w:lsdException w:name="Light Shading Accent 5" w:semiHidden="0" w:uiPriority="60" w:unhideWhenUsed="0"/>
-    <w:lsdException w:name="Light List Accent 5" w:semiHidden="0" w:uiPriority="61" w:unhideWhenUsed="0"/>
-    <w:lsdException w:name="Light Grid Accent 5" w:semiHidden="0" w:uiPriority="62" w:unhideWhenUsed="0"/>
-    <w:lsdException w:name="Medium Shading 1 Accent 5" w:semiHidden="0" w:uiPriority="63" w:unhideWhenUsed="0"/>
-    <w:lsdException w:name="Medium Shading 2 Accent 5" w:semiHidden="0" w:uiPriority="64" w:unhideWhenUsed="0"/>
-    <w:lsdException w:name="Medium List 1 Accent 5" w:semiHidden="0" w:uiPriority="65" w:unhideWhenUsed="0"/>
-    <w:lsdException w:name="Medium List 2 Accent 5" w:semiHidden="0" w:uiPriority="66" w:unhideWhenUsed="0"/>
-    <w:lsdException w:name="Medium Grid 1 Accent 5" w:semiHidden="0" w:uiPriority="67" w:unhideWhenUsed="0"/>
-    <w:lsdException w:name="Medium Grid 2 Accent 5" w:semiHidden="0" w:uiPriority="68" w:unhideWhenUsed="0"/>
-    <w:lsdException w:name="Medium Grid 3 Accent 5" w:semiHidden="0" w:uiPriority="69" w:unhideWhenUsed="0"/>
-    <w:lsdException w:name="Dark List Accent 5" w:semiHidden="0" w:uiPriority="70" w:unhideWhenUsed="0"/>
-    <w:lsdException w:name="Colorful Shading Accent 5" w:semiHidden="0" w:uiPriority="71" w:unhideWhenUsed="0"/>
-    <w:lsdException w:name="Colorful List Accent 5" w:semiHidden="0" w:uiPriority="72" w:unhideWhenUsed="0"/>
-    <w:lsdException w:name="Colorful Grid Accent 5" w:semiHidden="0" w:uiPriority="73" w:unhideWhenUsed="0"/>
-    <w:lsdException w:name="Light Shading Accent 6" w:semiHidden="0" w:uiPriority="60" w:unhideWhenUsed="0"/>
-    <w:lsdException w:name="Light List Accent 6" w:semiHidden="0" w:uiPriority="61" w:unhideWhenUsed="0"/>
-    <w:lsdException w:name="Light Grid Accent 6" w:semiHidden="0" w:uiPriority="62" w:unhideWhenUsed="0"/>
-    <w:lsdException w:name="Medium Shading 1 Accent 6" w:semiHidden="0" w:uiPriority="63" w:unhideWhenUsed="0"/>
-    <w:lsdException w:name="Medium Shading 2 Accent 6" w:semiHidden="0" w:uiPriority="64" w:unhideWhenUsed="0"/>
-    <w:lsdException w:name="Medium List 1 Accent 6" w:semiHidden="0" w:uiPriority="65" w:unhideWhenUsed="0"/>
-    <w:lsdException w:name="Medium List 2 Accent 6" w:semiHidden="0" w:uiPriority="66" w:unhideWhenUsed="0"/>
-    <w:lsdException w:name="Medium Grid 1 Accent 6" w:semiHidden="0" w:uiPriority="67" w:unhideWhenUsed="0"/>
-    <w:lsdException w:name="Medium Grid 2 Accent 6" w:semiHidden="0" w:uiPriority="68" w:unhideWhenUsed="0"/>
-    <w:lsdException w:name="Medium Grid 3 Accent 6" w:semiHidden="0" w:uiPriority="69" w:unhideWhenUsed="0"/>
-    <w:lsdException w:name="Dark List Accent 6" w:semiHidden="0" w:uiPriority="70" w:unhideWhenUsed="0"/>
-    <w:lsdException w:name="Colorful Shading Accent 6" w:semiHidden="0" w:uiPriority="71" w:unhideWhenUsed="0"/>
-    <w:lsdException w:name="Colorful List Accent 6" w:semiHidden="0" w:uiPriority="72" w:unhideWhenUsed="0"/>
-    <w:lsdException w:name="Colorful Grid Accent 6" w:semiHidden="0" w:uiPriority="73" w:unhideWhenUsed="0"/>
-    <w:lsdException w:name="Subtle Emphasis" w:semiHidden="0" w:uiPriority="19" w:unhideWhenUsed="0" w:qFormat="1"/>
-    <w:lsdException w:name="Intense Emphasis" w:semiHidden="0" w:uiPriority="21" w:unhideWhenUsed="0" w:qFormat="1"/>
-    <w:lsdException w:name="Subtle Reference" w:semiHidden="0" w:uiPriority="31" w:unhideWhenUsed="0" w:qFormat="1"/>
-    <w:lsdException w:name="Intense Reference" w:semiHidden="0" w:uiPriority="32" w:unhideWhenUsed="0" w:qFormat="1"/>
-    <w:lsdException w:name="Book Title" w:semiHidden="0" w:uiPriority="33" w:unhideWhenUsed="0" w:qFormat="1"/>
-    <w:lsdException w:name="Bibliography" w:uiPriority="37"/>
-    <w:lsdException w:name="TOC Heading" w:uiPriority="39" w:qFormat="1"/>
+  <w:latentStyles w:defLockedState="0" w:defUIPriority="99" w:defSemiHidden="0" w:defUnhideWhenUsed="0" w:defQFormat="0" w:count="371">
+    <w:lsdException w:name="Normal" w:uiPriority="0" w:qFormat="1"/>
+    <w:lsdException w:name="heading 1" w:uiPriority="9" w:qFormat="1"/>
+    <w:lsdException w:name="heading 2" w:semiHidden="1" w:uiPriority="9" w:unhideWhenUsed="1" w:qFormat="1"/>
+    <w:lsdException w:name="heading 3" w:semiHidden="1" w:uiPriority="9" w:unhideWhenUsed="1" w:qFormat="1"/>
+    <w:lsdException w:name="heading 4" w:semiHidden="1" w:uiPriority="9" w:unhideWhenUsed="1" w:qFormat="1"/>
+    <w:lsdException w:name="heading 5" w:semiHidden="1" w:uiPriority="9" w:unhideWhenUsed="1" w:qFormat="1"/>
+    <w:lsdException w:name="heading 6" w:semiHidden="1" w:uiPriority="9" w:unhideWhenUsed="1" w:qFormat="1"/>
+    <w:lsdException w:name="heading 7" w:semiHidden="1" w:uiPriority="9" w:unhideWhenUsed="1" w:qFormat="1"/>
+    <w:lsdException w:name="heading 8" w:semiHidden="1" w:uiPriority="9" w:unhideWhenUsed="1" w:qFormat="1"/>
+    <w:lsdException w:name="heading 9" w:semiHidden="1" w:uiPriority="9" w:unhideWhenUsed="1" w:qFormat="1"/>
+    <w:lsdException w:name="index 1" w:semiHidden="1" w:unhideWhenUsed="1"/>
+    <w:lsdException w:name="index 2" w:semiHidden="1" w:unhideWhenUsed="1"/>
+    <w:lsdException w:name="index 3" w:semiHidden="1" w:unhideWhenUsed="1"/>
+    <w:lsdException w:name="index 4" w:semiHidden="1" w:unhideWhenUsed="1"/>
+    <w:lsdException w:name="index 5" w:semiHidden="1" w:unhideWhenUsed="1"/>
+    <w:lsdException w:name="index 6" w:semiHidden="1" w:unhideWhenUsed="1"/>
+    <w:lsdException w:name="index 7" w:semiHidden="1" w:unhideWhenUsed="1"/>
+    <w:lsdException w:name="index 8" w:semiHidden="1" w:unhideWhenUsed="1"/>
+    <w:lsdException w:name="index 9" w:semiHidden="1" w:unhideWhenUsed="1"/>
+    <w:lsdException w:name="toc 1" w:semiHidden="1" w:uiPriority="39" w:unhideWhenUsed="1"/>
+    <w:lsdException w:name="toc 2" w:semiHidden="1" w:uiPriority="39" w:unhideWhenUsed="1"/>
+    <w:lsdException w:name="toc 3" w:semiHidden="1" w:uiPriority="39" w:unhideWhenUsed="1"/>
+    <w:lsdException w:name="toc 4" w:semiHidden="1" w:uiPriority="39" w:unhideWhenUsed="1"/>
+    <w:lsdException w:name="toc 5" w:semiHidden="1" w:uiPriority="39" w:unhideWhenUsed="1"/>
+    <w:lsdException w:name="toc 6" w:semiHidden="1" w:uiPriority="39" w:unhideWhenUsed="1"/>
+    <w:lsdException w:name="toc 7" w:semiHidden="1" w:uiPriority="39" w:unhideWhenUsed="1"/>
+    <w:lsdException w:name="toc 8" w:semiHidden="1" w:uiPriority="39" w:unhideWhenUsed="1"/>
+    <w:lsdException w:name="toc 9" w:semiHidden="1" w:uiPriority="39" w:unhideWhenUsed="1"/>
+    <w:lsdException w:name="Normal Indent" w:semiHidden="1" w:unhideWhenUsed="1"/>
+    <w:lsdException w:name="footnote text" w:semiHidden="1" w:unhideWhenUsed="1"/>
+    <w:lsdException w:name="annotation text" w:semiHidden="1" w:unhideWhenUsed="1"/>
+    <w:lsdException w:name="header" w:semiHidden="1" w:unhideWhenUsed="1"/>
+    <w:lsdException w:name="footer" w:semiHidden="1" w:unhideWhenUsed="1"/>
+    <w:lsdException w:name="index heading" w:semiHidden="1" w:unhideWhenUsed="1"/>
+    <w:lsdException w:name="caption" w:semiHidden="1" w:uiPriority="35" w:unhideWhenUsed="1" w:qFormat="1"/>
+    <w:lsdException w:name="table of figures" w:semiHidden="1" w:unhideWhenUsed="1"/>
+    <w:lsdException w:name="envelope address" w:semiHidden="1" w:unhideWhenUsed="1"/>
+    <w:lsdException w:name="envelope return" w:semiHidden="1" w:unhideWhenUsed="1"/>
+    <w:lsdException w:name="footnote reference" w:semiHidden="1" w:unhideWhenUsed="1"/>
+    <w:lsdException w:name="annotation reference" w:semiHidden="1" w:unhideWhenUsed="1"/>
+    <w:lsdException w:name="line number" w:semiHidden="1" w:unhideWhenUsed="1"/>
+    <w:lsdException w:name="page number" w:semiHidden="1" w:unhideWhenUsed="1"/>
+    <w:lsdException w:name="endnote reference" w:semiHidden="1" w:unhideWhenUsed="1"/>
+    <w:lsdException w:name="endnote text" w:semiHidden="1" w:unhideWhenUsed="1"/>
+    <w:lsdException w:name="table of authorities" w:semiHidden="1" w:unhideWhenUsed="1"/>
+    <w:lsdException w:name="macro" w:semiHidden="1" w:unhideWhenUsed="1"/>
+    <w:lsdException w:name="toa heading" w:semiHidden="1" w:unhideWhenUsed="1"/>
+    <w:lsdException w:name="List" w:semiHidden="1" w:unhideWhenUsed="1"/>
+    <w:lsdException w:name="List Bullet" w:semiHidden="1" w:unhideWhenUsed="1"/>
+    <w:lsdException w:name="List Number" w:semiHidden="1" w:unhideWhenUsed="1"/>
+    <w:lsdException w:name="List 2" w:semiHidden="1" w:unhideWhenUsed="1"/>
+    <w:lsdException w:name="List 3" w:semiHidden="1" w:unhideWhenUsed="1"/>
+    <w:lsdException w:name="List 4" w:semiHidden="1" w:unhideWhenUsed="1"/>
+    <w:lsdException w:name="List 5" w:semiHidden="1" w:unhideWhenUsed="1"/>
+    <w:lsdException w:name="List Bullet 2" w:semiHidden="1" w:unhideWhenUsed="1"/>
+    <w:lsdException w:name="List Bullet 3" w:semiHidden="1" w:unhideWhenUsed="1"/>
+    <w:lsdException w:name="List Bullet 4" w:semiHidden="1" w:unhideWhenUsed="1"/>
+    <w:lsdException w:name="List Bullet 5" w:semiHidden="1" w:unhideWhenUsed="1"/>
+    <w:lsdException w:name="List Number 2" w:semiHidden="1" w:unhideWhenUsed="1"/>
+    <w:lsdException w:name="List Number 3" w:semiHidden="1" w:unhideWhenUsed="1"/>
+    <w:lsdException w:name="List Number 4" w:semiHidden="1" w:unhideWhenUsed="1"/>
+    <w:lsdException w:name="List Number 5" w:semiHidden="1" w:unhideWhenUsed="1"/>
+    <w:lsdException w:name="Title" w:uiPriority="10" w:qFormat="1"/>
+    <w:lsdException w:name="Closing" w:semiHidden="1" w:unhideWhenUsed="1"/>
+    <w:lsdException w:name="Signature" w:semiHidden="1" w:unhideWhenUsed="1"/>
+    <w:lsdException w:name="Default Paragraph Font" w:semiHidden="1" w:uiPriority="1" w:unhideWhenUsed="1"/>
+    <w:lsdException w:name="Body Text" w:semiHidden="1" w:unhideWhenUsed="1"/>
+    <w:lsdException w:name="Body Text Indent" w:semiHidden="1" w:unhideWhenUsed="1"/>
+    <w:lsdException w:name="List Continue" w:semiHidden="1" w:unhideWhenUsed="1"/>
+    <w:lsdException w:name="List Continue 2" w:semiHidden="1" w:unhideWhenUsed="1"/>
+    <w:lsdException w:name="List Continue 3" w:semiHidden="1" w:unhideWhenUsed="1"/>
+    <w:lsdException w:name="List Continue 4" w:semiHidden="1" w:unhideWhenUsed="1"/>
+    <w:lsdException w:name="List Continue 5" w:semiHidden="1" w:unhideWhenUsed="1"/>
+    <w:lsdException w:name="Message Header" w:semiHidden="1" w:unhideWhenUsed="1"/>
+    <w:lsdException w:name="Subtitle" w:uiPriority="11" w:qFormat="1"/>
+    <w:lsdException w:name="Salutation" w:semiHidden="1" w:unhideWhenUsed="1"/>
+    <w:lsdException w:name="Date" w:semiHidden="1" w:unhideWhenUsed="1"/>
+    <w:lsdException w:name="Body Text First Indent" w:semiHidden="1" w:unhideWhenUsed="1"/>
+    <w:lsdException w:name="Body Text First Indent 2" w:semiHidden="1" w:unhideWhenUsed="1"/>
+    <w:lsdException w:name="Note Heading" w:semiHidden="1" w:unhideWhenUsed="1"/>
+    <w:lsdException w:name="Body Text 2" w:semiHidden="1" w:unhideWhenUsed="1"/>
+    <w:lsdException w:name="Body Text 3" w:semiHidden="1" w:unhideWhenUsed="1"/>
+    <w:lsdException w:name="Body Text Indent 2" w:semiHidden="1" w:unhideWhenUsed="1"/>
+    <w:lsdException w:name="Body Text Indent 3" w:semiHidden="1" w:unhideWhenUsed="1"/>
+    <w:lsdException w:name="Block Text" w:semiHidden="1" w:unhideWhenUsed="1"/>
+    <w:lsdException w:name="Hyperlink" w:semiHidden="1" w:unhideWhenUsed="1"/>
+    <w:lsdException w:name="FollowedHyperlink" w:semiHidden="1" w:unhideWhenUsed="1"/>
+    <w:lsdException w:name="Strong" w:uiPriority="22" w:qFormat="1"/>
+    <w:lsdException w:name="Emphasis" w:uiPriority="20" w:qFormat="1"/>
+    <w:lsdException w:name="Document Map" w:semiHidden="1" w:unhideWhenUsed="1"/>
+    <w:lsdException w:name="Plain Text" w:semiHidden="1" w:unhideWhenUsed="1"/>
+    <w:lsdException w:name="E-mail Signature" w:semiHidden="1" w:unhideWhenUsed="1"/>
+    <w:lsdException w:name="HTML Top of Form" w:semiHidden="1" w:unhideWhenUsed="1"/>
+    <w:lsdException w:name="HTML Bottom of Form" w:semiHidden="1" w:unhideWhenUsed="1"/>
+    <w:lsdException w:name="Normal (Web)" w:semiHidden="1" w:unhideWhenUsed="1"/>
+    <w:lsdException w:name="HTML Acronym" w:semiHidden="1" w:unhideWhenUsed="1"/>
+    <w:lsdException w:name="HTML Address" w:semiHidden="1" w:unhideWhenUsed="1"/>
+    <w:lsdException w:name="HTML Cite" w:semiHidden="1" w:unhideWhenUsed="1"/>
+    <w:lsdException w:name="HTML Code" w:semiHidden="1" w:unhideWhenUsed="1"/>
+    <w:lsdException w:name="HTML Definition" w:semiHidden="1" w:unhideWhenUsed="1"/>
+    <w:lsdException w:name="HTML Keyboard" w:semiHidden="1" w:unhideWhenUsed="1"/>
+    <w:lsdException w:name="HTML Preformatted" w:semiHidden="1" w:unhideWhenUsed="1"/>
+    <w:lsdException w:name="HTML Sample" w:semiHidden="1" w:unhideWhenUsed="1"/>
+    <w:lsdException w:name="HTML Typewriter" w:semiHidden="1" w:unhideWhenUsed="1"/>
+    <w:lsdException w:name="HTML Variable" w:semiHidden="1" w:unhideWhenUsed="1"/>
+    <w:lsdException w:name="Normal Table" w:semiHidden="1" w:unhideWhenUsed="1"/>
+    <w:lsdException w:name="annotation subject" w:semiHidden="1" w:unhideWhenUsed="1"/>
+    <w:lsdException w:name="No List" w:semiHidden="1" w:unhideWhenUsed="1"/>
+    <w:lsdException w:name="Outline List 1" w:semiHidden="1" w:unhideWhenUsed="1"/>
+    <w:lsdException w:name="Outline List 2" w:semiHidden="1" w:unhideWhenUsed="1"/>
+    <w:lsdException w:name="Outline List 3" w:semiHidden="1" w:unhideWhenUsed="1"/>
+    <w:lsdException w:name="Table Simple 1" w:semiHidden="1" w:unhideWhenUsed="1"/>
+    <w:lsdException w:name="Table Simple 2" w:semiHidden="1" w:unhideWhenUsed="1"/>
+    <w:lsdException w:name="Table Simple 3" w:semiHidden="1" w:unhideWhenUsed="1"/>
+    <w:lsdException w:name="Table Classic 1" w:semiHidden="1" w:unhideWhenUsed="1"/>
+    <w:lsdException w:name="Table Classic 2" w:semiHidden="1" w:unhideWhenUsed="1"/>
+    <w:lsdException w:name="Table Classic 3" w:semiHidden="1" w:unhideWhenUsed="1"/>
+    <w:lsdException w:name="Table Classic 4" w:semiHidden="1" w:unhideWhenUsed="1"/>
+    <w:lsdException w:name="Table Colorful 1" w:semiHidden="1" w:unhideWhenUsed="1"/>
+    <w:lsdException w:name="Table Colorful 2" w:semiHidden="1" w:unhideWhenUsed="1"/>
+    <w:lsdException w:name="Table Colorful 3" w:semiHidden="1" w:unhideWhenUsed="1"/>
+    <w:lsdException w:name="Table Columns 1" w:semiHidden="1" w:unhideWhenUsed="1"/>
+    <w:lsdException w:name="Table Columns 2" w:semiHidden="1" w:unhideWhenUsed="1"/>
+    <w:lsdException w:name="Table Columns 3" w:semiHidden="1" w:unhideWhenUsed="1"/>
+    <w:lsdException w:name="Table Columns 4" w:semiHidden="1" w:unhideWhenUsed="1"/>
+    <w:lsdException w:name="Table Columns 5" w:semiHidden="1" w:unhideWhenUsed="1"/>
+    <w:lsdException w:name="Table Grid 1" w:semiHidden="1" w:unhideWhenUsed="1"/>
+    <w:lsdException w:name="Table Grid 2" w:semiHidden="1" w:unhideWhenUsed="1"/>
+    <w:lsdException w:name="Table Grid 3" w:semiHidden="1" w:unhideWhenUsed="1"/>
+    <w:lsdException w:name="Table Grid 4" w:semiHidden="1" w:unhideWhenUsed="1"/>
+    <w:lsdException w:name="Table Grid 5" w:semiHidden="1" w:unhideWhenUsed="1"/>
+    <w:lsdException w:name="Table Grid 6" w:semiHidden="1" w:unhideWhenUsed="1"/>
+    <w:lsdException w:name="Table Grid 7" w:semiHidden="1" w:unhideWhenUsed="1"/>
+    <w:lsdException w:name="Table Grid 8" w:semiHidden="1" w:unhideWhenUsed="1"/>
+    <w:lsdException w:name="Table List 1" w:semiHidden="1" w:unhideWhenUsed="1"/>
+    <w:lsdException w:name="Table List 2" w:semiHidden="1" w:unhideWhenUsed="1"/>
+    <w:lsdException w:name="Table List 3" w:semiHidden="1" w:unhideWhenUsed="1"/>
+    <w:lsdException w:name="Table List 4" w:semiHidden="1" w:unhideWhenUsed="1"/>
+    <w:lsdException w:name="Table List 5" w:semiHidden="1" w:unhideWhenUsed="1"/>
+    <w:lsdException w:name="Table List 6" w:semiHidden="1" w:unhideWhenUsed="1"/>
+    <w:lsdException w:name="Table List 7" w:semiHidden="1" w:unhideWhenUsed="1"/>
+    <w:lsdException w:name="Table List 8" w:semiHidden="1" w:unhideWhenUsed="1"/>
+    <w:lsdException w:name="Table 3D effects 1" w:semiHidden="1" w:unhideWhenUsed="1"/>
+    <w:lsdException w:name="Table 3D effects 2" w:semiHidden="1" w:unhideWhenUsed="1"/>
+    <w:lsdException w:name="Table 3D effects 3" w:semiHidden="1" w:unhideWhenUsed="1"/>
+    <w:lsdException w:name="Table Contemporary" w:semiHidden="1" w:unhideWhenUsed="1"/>
+    <w:lsdException w:name="Table Elegant" w:semiHidden="1" w:unhideWhenUsed="1"/>
+    <w:lsdException w:name="Table Professional" w:semiHidden="1" w:unhideWhenUsed="1"/>
+    <w:lsdException w:name="Table Subtle 1" w:semiHidden="1" w:unhideWhenUsed="1"/>
+    <w:lsdException w:name="Table Subtle 2" w:semiHidden="1" w:unhideWhenUsed="1"/>
+    <w:lsdException w:name="Table Web 1" w:semiHidden="1" w:unhideWhenUsed="1"/>
+    <w:lsdException w:name="Table Web 2" w:semiHidden="1" w:unhideWhenUsed="1"/>
+    <w:lsdException w:name="Table Web 3" w:semiHidden="1" w:unhideWhenUsed="1"/>
+    <w:lsdException w:name="Balloon Text" w:semiHidden="1" w:unhideWhenUsed="1"/>
+    <w:lsdException w:name="Table Grid" w:uiPriority="59"/>
+    <w:lsdException w:name="Table Theme" w:semiHidden="1" w:unhideWhenUsed="1"/>
+    <w:lsdException w:name="Placeholder Text" w:semiHidden="1"/>
+    <w:lsdException w:name="No Spacing" w:uiPriority="1" w:qFormat="1"/>
+    <w:lsdException w:name="Light Shading" w:uiPriority="60"/>
+    <w:lsdException w:name="Light List" w:uiPriority="61"/>
+    <w:lsdException w:name="Light Grid" w:uiPriority="62"/>
+    <w:lsdException w:name="Medium Shading 1" w:uiPriority="63"/>
+    <w:lsdException w:name="Medium Shading 2" w:uiPriority="64"/>
+    <w:lsdException w:name="Medium List 1" w:uiPriority="65"/>
+    <w:lsdException w:name="Medium List 2" w:uiPriority="66"/>
+    <w:lsdException w:name="Medium Grid 1" w:uiPriority="67"/>
+    <w:lsdException w:name="Medium Grid 2" w:uiPriority="68"/>
+    <w:lsdException w:name="Medium Grid 3" w:uiPriority="69"/>
+    <w:lsdException w:name="Dark List" w:uiPriority="70"/>
+    <w:lsdException w:name="Colorful Shading" w:uiPriority="71"/>
+    <w:lsdException w:name="Colorful List" w:uiPriority="72"/>
+    <w:lsdException w:name="Colorful Grid" w:uiPriority="73"/>
+    <w:lsdException w:name="Light Shading Accent 1" w:uiPriority="60"/>
+    <w:lsdException w:name="Light List Accent 1" w:uiPriority="61"/>
+    <w:lsdException w:name="Light Grid Accent 1" w:uiPriority="62"/>
+    <w:lsdException w:name="Medium Shading 1 Accent 1" w:uiPriority="63"/>
+    <w:lsdException w:name="Medium Shading 2 Accent 1" w:uiPriority="64"/>
+    <w:lsdException w:name="Medium List 1 Accent 1" w:uiPriority="65"/>
+    <w:lsdException w:name="Revision" w:semiHidden="1"/>
+    <w:lsdException w:name="List Paragraph" w:uiPriority="34" w:qFormat="1"/>
+    <w:lsdException w:name="Quote" w:uiPriority="29" w:qFormat="1"/>
+    <w:lsdException w:name="Intense Quote" w:uiPriority="30" w:qFormat="1"/>
+    <w:lsdException w:name="Medium List 2 Accent 1" w:uiPriority="66"/>
+    <w:lsdException w:name="Medium Grid 1 Accent 1" w:uiPriority="67"/>
+    <w:lsdException w:name="Medium Grid 2 Accent 1" w:uiPriority="68"/>
+    <w:lsdException w:name="Medium Grid 3 Accent 1" w:uiPriority="69"/>
+    <w:lsdException w:name="Dark List Accent 1" w:uiPriority="70"/>
+    <w:lsdException w:name="Colorful Shading Accent 1" w:uiPriority="71"/>
+    <w:lsdException w:name="Colorful List Accent 1" w:uiPriority="72"/>
+    <w:lsdException w:name="Colorful Grid Accent 1" w:uiPriority="73"/>
+    <w:lsdException w:name="Light Shading Accent 2" w:uiPriority="60"/>
+    <w:lsdException w:name="Light List Accent 2" w:uiPriority="61"/>
+    <w:lsdException w:name="Light Grid Accent 2" w:uiPriority="62"/>
+    <w:lsdException w:name="Medium Shading 1 Accent 2" w:uiPriority="63"/>
+    <w:lsdException w:name="Medium Shading 2 Accent 2" w:uiPriority="64"/>
+    <w:lsdException w:name="Medium List 1 Accent 2" w:uiPriority="65"/>
+    <w:lsdException w:name="Medium List 2 Accent 2" w:uiPriority="66"/>
+    <w:lsdException w:name="Medium Grid 1 Accent 2" w:uiPriority="67"/>
+    <w:lsdException w:name="Medium Grid 2 Accent 2" w:uiPriority="68"/>
+    <w:lsdException w:name="Medium Grid 3 Accent 2" w:uiPriority="69"/>
+    <w:lsdException w:name="Dark List Accent 2" w:uiPriority="70"/>
+    <w:lsdException w:name="Colorful Shading Accent 2" w:uiPriority="71"/>
+    <w:lsdException w:name="Colorful List Accent 2" w:uiPriority="72"/>
+    <w:lsdException w:name="Colorful Grid Accent 2" w:uiPriority="73"/>
+    <w:lsdException w:name="Light Shading Accent 3" w:uiPriority="60"/>
+    <w:lsdException w:name="Light List Accent 3" w:uiPriority="61"/>
+    <w:lsdException w:name="Light Grid Accent 3" w:uiPriority="62"/>
+    <w:lsdException w:name="Medium Shading 1 Accent 3" w:uiPriority="63"/>
+    <w:lsdException w:name="Medium Shading 2 Accent 3" w:uiPriority="64"/>
+    <w:lsdException w:name="Medium List 1 Accent 3" w:uiPriority="65"/>
+    <w:lsdException w:name="Medium List 2 Accent 3" w:uiPriority="66"/>
+    <w:lsdException w:name="Medium Grid 1 Accent 3" w:uiPriority="67"/>
+    <w:lsdException w:name="Medium Grid 2 Accent 3" w:uiPriority="68"/>
+    <w:lsdException w:name="Medium Grid 3 Accent 3" w:uiPriority="69"/>
+    <w:lsdException w:name="Dark List Accent 3" w:uiPriority="70"/>
+    <w:lsdException w:name="Colorful Shading Accent 3" w:uiPriority="71"/>
+    <w:lsdException w:name="Colorful List Accent 3" w:uiPriority="72"/>
+    <w:lsdException w:name="Colorful Grid Accent 3" w:uiPriority="73"/>
+    <w:lsdException w:name="Light Shading Accent 4" w:uiPriority="60"/>
+    <w:lsdException w:name="Light List Accent 4" w:uiPriority="61"/>
+    <w:lsdException w:name="Light Grid Accent 4" w:uiPriority="62"/>
+    <w:lsdException w:name="Medium Shading 1 Accent 4" w:uiPriority="63"/>
+    <w:lsdException w:name="Medium Shading 2 Accent 4" w:uiPriority="64"/>
+    <w:lsdException w:name="Medium List 1 Accent 4" w:uiPriority="65"/>
+    <w:lsdException w:name="Medium List 2 Accent 4" w:uiPriority="66"/>
+    <w:lsdException w:name="Medium Grid 1 Accent 4" w:uiPriority="67"/>
+    <w:lsdException w:name="Medium Grid 2 Accent 4" w:uiPriority="68"/>
+    <w:lsdException w:name="Medium Grid 3 Accent 4" w:uiPriority="69"/>
+    <w:lsdException w:name="Dark List Accent 4" w:uiPriority="70"/>
+    <w:lsdException w:name="Colorful Shading Accent 4" w:uiPriority="71"/>
+    <w:lsdException w:name="Colorful List Accent 4" w:uiPriority="72"/>
+    <w:lsdException w:name="Colorful Grid Accent 4" w:uiPriority="73"/>
+    <w:lsdException w:name="Light Shading Accent 5" w:uiPriority="60"/>
+    <w:lsdException w:name="Light List Accent 5" w:uiPriority="61"/>
+    <w:lsdException w:name="Light Grid Accent 5" w:uiPriority="62"/>
+    <w:lsdException w:name="Medium Shading 1 Accent 5" w:uiPriority="63"/>
+    <w:lsdException w:name="Medium Shading 2 Accent 5" w:uiPriority="64"/>
+    <w:lsdException w:name="Medium List 1 Accent 5" w:uiPriority="65"/>
+    <w:lsdException w:name="Medium List 2 Accent 5" w:uiPriority="66"/>
+    <w:lsdException w:name="Medium Grid 1 Accent 5" w:uiPriority="67"/>
+    <w:lsdException w:name="Medium Grid 2 Accent 5" w:uiPriority="68"/>
+    <w:lsdException w:name="Medium Grid 3 Accent 5" w:uiPriority="69"/>
+    <w:lsdException w:name="Dark List Accent 5" w:uiPriority="70"/>
+    <w:lsdException w:name="Colorful Shading Accent 5" w:uiPriority="71"/>
+    <w:lsdException w:name="Colorful List Accent 5" w:uiPriority="72"/>
+    <w:lsdException w:name="Colorful Grid Accent 5" w:uiPriority="73"/>
+    <w:lsdException w:name="Light Shading Accent 6" w:uiPriority="60"/>
+    <w:lsdException w:name="Light List Accent 6" w:uiPriority="61"/>
+    <w:lsdException w:name="Light Grid Accent 6" w:uiPriority="62"/>
+    <w:lsdException w:name="Medium Shading 1 Accent 6" w:uiPriority="63"/>
+    <w:lsdException w:name="Medium Shading 2 Accent 6" w:uiPriority="64"/>
+    <w:lsdException w:name="Medium List 1 Accent 6" w:uiPriority="65"/>
+    <w:lsdException w:name="Medium List 2 Accent 6" w:uiPriority="66"/>
+    <w:lsdException w:name="Medium Grid 1 Accent 6" w:uiPriority="67"/>
+    <w:lsdException w:name="Medium Grid 2 Accent 6" w:uiPriority="68"/>
+    <w:lsdException w:name="Medium Grid 3 Accent 6" w:uiPriority="69"/>
+    <w:lsdException w:name="Dark List Accent 6" w:uiPriority="70"/>
+    <w:lsdException w:name="Colorful Shading Accent 6" w:uiPriority="71"/>
+    <w:lsdException w:name="Colorful List Accent 6" w:uiPriority="72"/>
+    <w:lsdException w:name="Colorful Grid Accent 6" w:uiPriority="73"/>
+    <w:lsdException w:name="Subtle Emphasis" w:uiPriority="19" w:qFormat="1"/>
+    <w:lsdException w:name="Intense Emphasis" w:uiPriority="21" w:qFormat="1"/>
+    <w:lsdException w:name="Subtle Reference" w:uiPriority="31" w:qFormat="1"/>
+    <w:lsdException w:name="Intense Reference" w:uiPriority="32" w:qFormat="1"/>
+    <w:lsdException w:name="Book Title" w:uiPriority="33" w:qFormat="1"/>
+    <w:lsdException w:name="Bibliography" w:semiHidden="1" w:uiPriority="37" w:unhideWhenUsed="1"/>
+    <w:lsdException w:name="TOC Heading" w:semiHidden="1" w:uiPriority="39" w:unhideWhenUsed="1" w:qFormat="1"/>
+    <w:lsdException w:name="Plain Table 1" w:uiPriority="41"/>
+    <w:lsdException w:name="Plain Table 2" w:uiPriority="42"/>
+    <w:lsdException w:name="Plain Table 3" w:uiPriority="43"/>
+    <w:lsdException w:name="Plain Table 4" w:uiPriority="44"/>
+    <w:lsdException w:name="Plain Table 5" w:uiPriority="45"/>
+    <w:lsdException w:name="Grid Table Light" w:uiPriority="40"/>
+    <w:lsdException w:name="Grid Table 1 Light" w:uiPriority="46"/>
+    <w:lsdException w:name="Grid Table 2" w:uiPriority="47"/>
+    <w:lsdException w:name="Grid Table 3" w:uiPriority="48"/>
+    <w:lsdException w:name="Grid Table 4" w:uiPriority="49"/>
+    <w:lsdException w:name="Grid Table 5 Dark" w:uiPriority="50"/>
+    <w:lsdException w:name="Grid Table 6 Colorful" w:uiPriority="51"/>
+    <w:lsdException w:name="Grid Table 7 Colorful" w:uiPriority="52"/>
+    <w:lsdException w:name="Grid Table 1 Light Accent 1" w:uiPriority="46"/>
+    <w:lsdException w:name="Grid Table 2 Accent 1" w:uiPriority="47"/>
+    <w:lsdException w:name="Grid Table 3 Accent 1" w:uiPriority="48"/>
+    <w:lsdException w:name="Grid Table 4 Accent 1" w:uiPriority="49"/>
+    <w:lsdException w:name="Grid Table 5 Dark Accent 1" w:uiPriority="50"/>
+    <w:lsdException w:name="Grid Table 6 Colorful Accent 1" w:uiPriority="51"/>
+    <w:lsdException w:name="Grid Table 7 Colorful Accent 1" w:uiPriority="52"/>
+    <w:lsdException w:name="Grid Table 1 Light Accent 2" w:uiPriority="46"/>
+    <w:lsdException w:name="Grid Table 2 Accent 2" w:uiPriority="47"/>
+    <w:lsdException w:name="Grid Table 3 Accent 2" w:uiPriority="48"/>
+    <w:lsdException w:name="Grid Table 4 Accent 2" w:uiPriority="49"/>
+    <w:lsdException w:name="Grid Table 5 Dark Accent 2" w:uiPriority="50"/>
+    <w:lsdException w:name="Grid Table 6 Colorful Accent 2" w:uiPriority="51"/>
+    <w:lsdException w:name="Grid Table 7 Colorful Accent 2" w:uiPriority="52"/>
+    <w:lsdException w:name="Grid Table 1 Light Accent 3" w:uiPriority="46"/>
+    <w:lsdException w:name="Grid Table 2 Accent 3" w:uiPriority="47"/>
+    <w:lsdException w:name="Grid Table 3 Accent 3" w:uiPriority="48"/>
+    <w:lsdException w:name="Grid Table 4 Accent 3" w:uiPriority="49"/>
+    <w:lsdException w:name="Grid Table 5 Dark Accent 3" w:uiPriority="50"/>
+    <w:lsdException w:name="Grid Table 6 Colorful Accent 3" w:uiPriority="51"/>
+    <w:lsdException w:name="Grid Table 7 Colorful Accent 3" w:uiPriority="52"/>
+    <w:lsdException w:name="Grid Table 1 Light Accent 4" w:uiPriority="46"/>
+    <w:lsdException w:name="Grid Table 2 Accent 4" w:uiPriority="47"/>
+    <w:lsdException w:name="Grid Table 3 Accent 4" w:uiPriority="48"/>
+    <w:lsdException w:name="Grid Table 4 Accent 4" w:uiPriority="49"/>
+    <w:lsdException w:name="Grid Table 5 Dark Accent 4" w:uiPriority="50"/>
+    <w:lsdException w:name="Grid Table 6 Colorful Accent 4" w:uiPriority="51"/>
+    <w:lsdException w:name="Grid Table 7 Colorful Accent 4" w:uiPriority="52"/>
+    <w:lsdException w:name="Grid Table 1 Light Accent 5" w:uiPriority="46"/>
+    <w:lsdException w:name="Grid Table 2 Accent 5" w:uiPriority="47"/>
+    <w:lsdException w:name="Grid Table 3 Accent 5" w:uiPriority="48"/>
+    <w:lsdException w:name="Grid Table 4 Accent 5" w:uiPriority="49"/>
+    <w:lsdException w:name="Grid Table 5 Dark Accent 5" w:uiPriority="50"/>
+    <w:lsdException w:name="Grid Table 6 Colorful Accent 5" w:uiPriority="51"/>
+    <w:lsdException w:name="Grid Table 7 Colorful Accent 5" w:uiPriority="52"/>
+    <w:lsdException w:name="Grid Table 1 Light Accent 6" w:uiPriority="46"/>
+    <w:lsdException w:name="Grid Table 2 Accent 6" w:uiPriority="47"/>
+    <w:lsdException w:name="Grid Table 3 Accent 6" w:uiPriority="48"/>
+    <w:lsdException w:name="Grid Table 4 Accent 6" w:uiPriority="49"/>
+    <w:lsdException w:name="Grid Table 5 Dark Accent 6" w:uiPriority="50"/>
+    <w:lsdException w:name="Grid Table 6 Colorful Accent 6" w:uiPriority="51"/>
+    <w:lsdException w:name="Grid Table 7 Colorful Accent 6" w:uiPriority="52"/>
+    <w:lsdException w:name="List Table 1 Light" w:uiPriority="46"/>
+    <w:lsdException w:name="List Table 2" w:uiPriority="47"/>
+    <w:lsdException w:name="List Table 3" w:uiPriority="48"/>
+    <w:lsdException w:name="List Table 4" w:uiPriority="49"/>
+    <w:lsdException w:name="List Table 5 Dark" w:uiPriority="50"/>
+    <w:lsdException w:name="List Table 6 Colorful" w:uiPriority="51"/>
+    <w:lsdException w:name="List Table 7 Colorful" w:uiPriority="52"/>
+    <w:lsdException w:name="List Table 1 Light Accent 1" w:uiPriority="46"/>
+    <w:lsdException w:name="List Table 2 Accent 1" w:uiPriority="47"/>
+    <w:lsdException w:name="List Table 3 Accent 1" w:uiPriority="48"/>
+    <w:lsdException w:name="List Table 4 Accent 1" w:uiPriority="49"/>
+    <w:lsdException w:name="List Table 5 Dark Accent 1" w:uiPriority="50"/>
+    <w:lsdException w:name="List Table 6 Colorful Accent 1" w:uiPriority="51"/>
+    <w:lsdException w:name="List Table 7 Colorful Accent 1" w:uiPriority="52"/>
+    <w:lsdException w:name="List Table 1 Light Accent 2" w:uiPriority="46"/>
+    <w:lsdException w:name="List Table 2 Accent 2" w:uiPriority="47"/>
+    <w:lsdException w:name="List Table 3 Accent 2" w:uiPriority="48"/>
+    <w:lsdException w:name="List Table 4 Accent 2" w:uiPriority="49"/>
+    <w:lsdException w:name="List Table 5 Dark Accent 2" w:uiPriority="50"/>
+    <w:lsdException w:name="List Table 6 Colorful Accent 2" w:uiPriority="51"/>
+    <w:lsdException w:name="List Table 7 Colorful Accent 2" w:uiPriority="52"/>
+    <w:lsdException w:name="List Table 1 Light Accent 3" w:uiPriority="46"/>
+    <w:lsdException w:name="List Table 2 Accent 3" w:uiPriority="47"/>
+    <w:lsdException w:name="List Table 3 Accent 3" w:uiPriority="48"/>
+    <w:lsdException w:name="List Table 4 Accent 3" w:uiPriority="49"/>
+    <w:lsdException w:name="List Table 5 Dark Accent 3" w:uiPriority="50"/>
+    <w:lsdException w:name="List Table 6 Colorful Accent 3" w:uiPriority="51"/>
+    <w:lsdException w:name="List Table 7 Colorful Accent 3" w:uiPriority="52"/>
+    <w:lsdException w:name="List Table 1 Light Accent 4" w:uiPriority="46"/>
+    <w:lsdException w:name="List Table 2 Accent 4" w:uiPriority="47"/>
+    <w:lsdException w:name="List Table 3 Accent 4" w:uiPriority="48"/>
+    <w:lsdException w:name="List Table 4 Accent 4" w:uiPriority="49"/>
+    <w:lsdException w:name="List Table 5 Dark Accent 4" w:uiPriority="50"/>
+    <w:lsdException w:name="List Table 6 Colorful Accent 4" w:uiPriority="51"/>
+    <w:lsdException w:name="List Table 7 Colorful Accent 4" w:uiPriority="52"/>
+    <w:lsdException w:name="List Table 1 Light Accent 5" w:uiPriority="46"/>
+    <w:lsdException w:name="List Table 2 Accent 5" w:uiPriority="47"/>
+    <w:lsdException w:name="List Table 3 Accent 5" w:uiPriority="48"/>
+    <w:lsdException w:name="List Table 4 Accent 5" w:uiPriority="49"/>
+    <w:lsdException w:name="List Table 5 Dark Accent 5" w:uiPriority="50"/>
+    <w:lsdException w:name="List Table 6 Colorful Accent 5" w:uiPriority="51"/>
+    <w:lsdException w:name="List Table 7 Colorful Accent 5" w:uiPriority="52"/>
+    <w:lsdException w:name="List Table 1 Light Accent 6" w:uiPriority="46"/>
+    <w:lsdException w:name="List Table 2 Accent 6" w:uiPriority="47"/>
+    <w:lsdException w:name="List Table 3 Accent 6" w:uiPriority="48"/>
+    <w:lsdException w:name="List Table 4 Accent 6" w:uiPriority="49"/>
+    <w:lsdException w:name="List Table 5 Dark Accent 6" w:uiPriority="50"/>
+    <w:lsdException w:name="List Table 6 Colorful Accent 6" w:uiPriority="51"/>
+    <w:lsdException w:name="List Table 7 Colorful Accent 6" w:uiPriority="52"/>
   </w:latentStyles>
   <w:style w:type="paragraph" w:default="1" w:styleId="Normal">
     <w:name w:val="Normal"/>
@@ -4300,7 +4627,6 @@
       <w:spacing w:before="0" w:after="0" w:line="240" w:lineRule="auto"/>
     </w:pPr>
     <w:tblPr>
-      <w:tblInd w:w="0" w:type="dxa"/>
       <w:tblBorders>
         <w:top w:val="single" w:sz="4" w:space="0" w:color="auto"/>
         <w:left w:val="single" w:sz="4" w:space="0" w:color="auto"/>
@@ -4309,12 +4635,6 @@
         <w:insideH w:val="single" w:sz="4" w:space="0" w:color="auto"/>
         <w:insideV w:val="single" w:sz="4" w:space="0" w:color="auto"/>
       </w:tblBorders>
-      <w:tblCellMar>
-        <w:top w:w="0" w:type="dxa"/>
-        <w:left w:w="108" w:type="dxa"/>
-        <w:bottom w:w="0" w:type="dxa"/>
-        <w:right w:w="108" w:type="dxa"/>
-      </w:tblCellMar>
     </w:tblPr>
   </w:style>
   <w:style w:type="character" w:customStyle="1" w:styleId="ParagrapChar">
@@ -4911,7 +5231,6 @@
     <w:tblPr>
       <w:tblStyleRowBandSize w:val="1"/>
       <w:tblStyleColBandSize w:val="1"/>
-      <w:tblInd w:w="0" w:type="dxa"/>
       <w:tblBorders>
         <w:top w:val="single" w:sz="4" w:space="0" w:color="BFBFBF" w:themeColor="background1" w:themeShade="BF"/>
         <w:left w:val="single" w:sz="4" w:space="0" w:color="BFBFBF" w:themeColor="background1" w:themeShade="BF"/>
@@ -4920,12 +5239,6 @@
         <w:insideH w:val="single" w:sz="4" w:space="0" w:color="BFBFBF" w:themeColor="background1" w:themeShade="BF"/>
         <w:insideV w:val="single" w:sz="4" w:space="0" w:color="BFBFBF" w:themeColor="background1" w:themeShade="BF"/>
       </w:tblBorders>
-      <w:tblCellMar>
-        <w:top w:w="0" w:type="dxa"/>
-        <w:left w:w="108" w:type="dxa"/>
-        <w:bottom w:w="0" w:type="dxa"/>
-        <w:right w:w="108" w:type="dxa"/>
-      </w:tblCellMar>
     </w:tblPr>
     <w:tblStylePr w:type="firstRow">
       <w:rPr>
@@ -4973,1329 +5286,8 @@
 </w:styles>
 </file>
 
-<file path=word/stylesWithEffects.xml><?xml version="1.0" encoding="utf-8"?>
-<w:styles xmlns:wpc="http://schemas.microsoft.com/office/word/2010/wordprocessingCanvas" xmlns:mc="http://schemas.openxmlformats.org/markup-compatibility/2006" xmlns:o="urn:schemas-microsoft-com:office:office" xmlns:r="http://schemas.openxmlformats.org/officeDocument/2006/relationships" xmlns:m="http://schemas.openxmlformats.org/officeDocument/2006/math" xmlns:v="urn:schemas-microsoft-com:vml" xmlns:wp14="http://schemas.microsoft.com/office/word/2010/wordprocessingDrawing" xmlns:wp="http://schemas.openxmlformats.org/drawingml/2006/wordprocessingDrawing" xmlns:w10="urn:schemas-microsoft-com:office:word" xmlns:w="http://schemas.openxmlformats.org/wordprocessingml/2006/main" xmlns:w14="http://schemas.microsoft.com/office/word/2010/wordml" xmlns:wpg="http://schemas.microsoft.com/office/word/2010/wordprocessingGroup" xmlns:wpi="http://schemas.microsoft.com/office/word/2010/wordprocessingInk" xmlns:wne="http://schemas.microsoft.com/office/word/2006/wordml" xmlns:wps="http://schemas.microsoft.com/office/word/2010/wordprocessingShape" mc:Ignorable="w14 wp14">
-  <w:docDefaults>
-    <w:rPrDefault>
-      <w:rPr>
-        <w:rFonts w:asciiTheme="minorHAnsi" w:eastAsiaTheme="minorHAnsi" w:hAnsiTheme="minorHAnsi" w:cstheme="minorBidi"/>
-        <w:sz w:val="22"/>
-        <w:szCs w:val="22"/>
-        <w:lang w:val="en-US" w:eastAsia="en-US" w:bidi="ar-SA"/>
-      </w:rPr>
-    </w:rPrDefault>
-    <w:pPrDefault>
-      <w:pPr>
-        <w:spacing w:before="120" w:after="200" w:line="276" w:lineRule="auto"/>
-        <w:ind w:left="360" w:hanging="360"/>
-      </w:pPr>
-    </w:pPrDefault>
-  </w:docDefaults>
-  <w:latentStyles w:defLockedState="0" w:defUIPriority="99" w:defSemiHidden="1" w:defUnhideWhenUsed="1" w:defQFormat="0" w:count="267">
-    <w:lsdException w:name="Normal" w:semiHidden="0" w:uiPriority="0" w:unhideWhenUsed="0" w:qFormat="1"/>
-    <w:lsdException w:name="heading 1" w:semiHidden="0" w:uiPriority="9" w:unhideWhenUsed="0" w:qFormat="1"/>
-    <w:lsdException w:name="heading 2" w:uiPriority="9" w:qFormat="1"/>
-    <w:lsdException w:name="heading 3" w:uiPriority="9" w:qFormat="1"/>
-    <w:lsdException w:name="heading 4" w:uiPriority="9" w:qFormat="1"/>
-    <w:lsdException w:name="heading 5" w:uiPriority="9" w:qFormat="1"/>
-    <w:lsdException w:name="heading 6" w:uiPriority="9" w:qFormat="1"/>
-    <w:lsdException w:name="heading 7" w:uiPriority="9" w:qFormat="1"/>
-    <w:lsdException w:name="heading 8" w:uiPriority="9" w:qFormat="1"/>
-    <w:lsdException w:name="heading 9" w:uiPriority="9" w:qFormat="1"/>
-    <w:lsdException w:name="toc 1" w:uiPriority="39"/>
-    <w:lsdException w:name="toc 2" w:uiPriority="39"/>
-    <w:lsdException w:name="toc 3" w:uiPriority="39"/>
-    <w:lsdException w:name="toc 4" w:uiPriority="39"/>
-    <w:lsdException w:name="toc 5" w:uiPriority="39"/>
-    <w:lsdException w:name="toc 6" w:uiPriority="39"/>
-    <w:lsdException w:name="toc 7" w:uiPriority="39"/>
-    <w:lsdException w:name="toc 8" w:uiPriority="39"/>
-    <w:lsdException w:name="toc 9" w:uiPriority="39"/>
-    <w:lsdException w:name="caption" w:uiPriority="35" w:qFormat="1"/>
-    <w:lsdException w:name="Title" w:semiHidden="0" w:uiPriority="10" w:unhideWhenUsed="0" w:qFormat="1"/>
-    <w:lsdException w:name="Default Paragraph Font" w:uiPriority="1"/>
-    <w:lsdException w:name="Subtitle" w:semiHidden="0" w:uiPriority="11" w:unhideWhenUsed="0" w:qFormat="1"/>
-    <w:lsdException w:name="Strong" w:semiHidden="0" w:uiPriority="22" w:unhideWhenUsed="0" w:qFormat="1"/>
-    <w:lsdException w:name="Emphasis" w:semiHidden="0" w:uiPriority="20" w:unhideWhenUsed="0" w:qFormat="1"/>
-    <w:lsdException w:name="Table Grid" w:semiHidden="0" w:uiPriority="59" w:unhideWhenUsed="0"/>
-    <w:lsdException w:name="Placeholder Text" w:unhideWhenUsed="0"/>
-    <w:lsdException w:name="No Spacing" w:semiHidden="0" w:uiPriority="1" w:unhideWhenUsed="0" w:qFormat="1"/>
-    <w:lsdException w:name="Light Shading" w:semiHidden="0" w:uiPriority="60" w:unhideWhenUsed="0"/>
-    <w:lsdException w:name="Light List" w:semiHidden="0" w:uiPriority="61" w:unhideWhenUsed="0"/>
-    <w:lsdException w:name="Light Grid" w:semiHidden="0" w:uiPriority="62" w:unhideWhenUsed="0"/>
-    <w:lsdException w:name="Medium Shading 1" w:semiHidden="0" w:uiPriority="63" w:unhideWhenUsed="0"/>
-    <w:lsdException w:name="Medium Shading 2" w:semiHidden="0" w:uiPriority="64" w:unhideWhenUsed="0"/>
-    <w:lsdException w:name="Medium List 1" w:semiHidden="0" w:uiPriority="65" w:unhideWhenUsed="0"/>
-    <w:lsdException w:name="Medium List 2" w:semiHidden="0" w:uiPriority="66" w:unhideWhenUsed="0"/>
-    <w:lsdException w:name="Medium Grid 1" w:semiHidden="0" w:uiPriority="67" w:unhideWhenUsed="0"/>
-    <w:lsdException w:name="Medium Grid 2" w:semiHidden="0" w:uiPriority="68" w:unhideWhenUsed="0"/>
-    <w:lsdException w:name="Medium Grid 3" w:semiHidden="0" w:uiPriority="69" w:unhideWhenUsed="0"/>
-    <w:lsdException w:name="Dark List" w:semiHidden="0" w:uiPriority="70" w:unhideWhenUsed="0"/>
-    <w:lsdException w:name="Colorful Shading" w:semiHidden="0" w:uiPriority="71" w:unhideWhenUsed="0"/>
-    <w:lsdException w:name="Colorful List" w:semiHidden="0" w:uiPriority="72" w:unhideWhenUsed="0"/>
-    <w:lsdException w:name="Colorful Grid" w:semiHidden="0" w:uiPriority="73" w:unhideWhenUsed="0"/>
-    <w:lsdException w:name="Light Shading Accent 1" w:semiHidden="0" w:uiPriority="60" w:unhideWhenUsed="0"/>
-    <w:lsdException w:name="Light List Accent 1" w:semiHidden="0" w:uiPriority="61" w:unhideWhenUsed="0"/>
-    <w:lsdException w:name="Light Grid Accent 1" w:semiHidden="0" w:uiPriority="62" w:unhideWhenUsed="0"/>
-    <w:lsdException w:name="Medium Shading 1 Accent 1" w:semiHidden="0" w:uiPriority="63" w:unhideWhenUsed="0"/>
-    <w:lsdException w:name="Medium Shading 2 Accent 1" w:semiHidden="0" w:uiPriority="64" w:unhideWhenUsed="0"/>
-    <w:lsdException w:name="Medium List 1 Accent 1" w:semiHidden="0" w:uiPriority="65" w:unhideWhenUsed="0"/>
-    <w:lsdException w:name="Revision" w:unhideWhenUsed="0"/>
-    <w:lsdException w:name="List Paragraph" w:semiHidden="0" w:uiPriority="34" w:unhideWhenUsed="0" w:qFormat="1"/>
-    <w:lsdException w:name="Quote" w:semiHidden="0" w:uiPriority="29" w:unhideWhenUsed="0" w:qFormat="1"/>
-    <w:lsdException w:name="Intense Quote" w:semiHidden="0" w:uiPriority="30" w:unhideWhenUsed="0" w:qFormat="1"/>
-    <w:lsdException w:name="Medium List 2 Accent 1" w:semiHidden="0" w:uiPriority="66" w:unhideWhenUsed="0"/>
-    <w:lsdException w:name="Medium Grid 1 Accent 1" w:semiHidden="0" w:uiPriority="67" w:unhideWhenUsed="0"/>
-    <w:lsdException w:name="Medium Grid 2 Accent 1" w:semiHidden="0" w:uiPriority="68" w:unhideWhenUsed="0"/>
-    <w:lsdException w:name="Medium Grid 3 Accent 1" w:semiHidden="0" w:uiPriority="69" w:unhideWhenUsed="0"/>
-    <w:lsdException w:name="Dark List Accent 1" w:semiHidden="0" w:uiPriority="70" w:unhideWhenUsed="0"/>
-    <w:lsdException w:name="Colorful Shading Accent 1" w:semiHidden="0" w:uiPriority="71" w:unhideWhenUsed="0"/>
-    <w:lsdException w:name="Colorful List Accent 1" w:semiHidden="0" w:uiPriority="72" w:unhideWhenUsed="0"/>
-    <w:lsdException w:name="Colorful Grid Accent 1" w:semiHidden="0" w:uiPriority="73" w:unhideWhenUsed="0"/>
-    <w:lsdException w:name="Light Shading Accent 2" w:semiHidden="0" w:uiPriority="60" w:unhideWhenUsed="0"/>
-    <w:lsdException w:name="Light List Accent 2" w:semiHidden="0" w:uiPriority="61" w:unhideWhenUsed="0"/>
-    <w:lsdException w:name="Light Grid Accent 2" w:semiHidden="0" w:uiPriority="62" w:unhideWhenUsed="0"/>
-    <w:lsdException w:name="Medium Shading 1 Accent 2" w:semiHidden="0" w:uiPriority="63" w:unhideWhenUsed="0"/>
-    <w:lsdException w:name="Medium Shading 2 Accent 2" w:semiHidden="0" w:uiPriority="64" w:unhideWhenUsed="0"/>
-    <w:lsdException w:name="Medium List 1 Accent 2" w:semiHidden="0" w:uiPriority="65" w:unhideWhenUsed="0"/>
-    <w:lsdException w:name="Medium List 2 Accent 2" w:semiHidden="0" w:uiPriority="66" w:unhideWhenUsed="0"/>
-    <w:lsdException w:name="Medium Grid 1 Accent 2" w:semiHidden="0" w:uiPriority="67" w:unhideWhenUsed="0"/>
-    <w:lsdException w:name="Medium Grid 2 Accent 2" w:semiHidden="0" w:uiPriority="68" w:unhideWhenUsed="0"/>
-    <w:lsdException w:name="Medium Grid 3 Accent 2" w:semiHidden="0" w:uiPriority="69" w:unhideWhenUsed="0"/>
-    <w:lsdException w:name="Dark List Accent 2" w:semiHidden="0" w:uiPriority="70" w:unhideWhenUsed="0"/>
-    <w:lsdException w:name="Colorful Shading Accent 2" w:semiHidden="0" w:uiPriority="71" w:unhideWhenUsed="0"/>
-    <w:lsdException w:name="Colorful List Accent 2" w:semiHidden="0" w:uiPriority="72" w:unhideWhenUsed="0"/>
-    <w:lsdException w:name="Colorful Grid Accent 2" w:semiHidden="0" w:uiPriority="73" w:unhideWhenUsed="0"/>
-    <w:lsdException w:name="Light Shading Accent 3" w:semiHidden="0" w:uiPriority="60" w:unhideWhenUsed="0"/>
-    <w:lsdException w:name="Light List Accent 3" w:semiHidden="0" w:uiPriority="61" w:unhideWhenUsed="0"/>
-    <w:lsdException w:name="Light Grid Accent 3" w:semiHidden="0" w:uiPriority="62" w:unhideWhenUsed="0"/>
-    <w:lsdException w:name="Medium Shading 1 Accent 3" w:semiHidden="0" w:uiPriority="63" w:unhideWhenUsed="0"/>
-    <w:lsdException w:name="Medium Shading 2 Accent 3" w:semiHidden="0" w:uiPriority="64" w:unhideWhenUsed="0"/>
-    <w:lsdException w:name="Medium List 1 Accent 3" w:semiHidden="0" w:uiPriority="65" w:unhideWhenUsed="0"/>
-    <w:lsdException w:name="Medium List 2 Accent 3" w:semiHidden="0" w:uiPriority="66" w:unhideWhenUsed="0"/>
-    <w:lsdException w:name="Medium Grid 1 Accent 3" w:semiHidden="0" w:uiPriority="67" w:unhideWhenUsed="0"/>
-    <w:lsdException w:name="Medium Grid 2 Accent 3" w:semiHidden="0" w:uiPriority="68" w:unhideWhenUsed="0"/>
-    <w:lsdException w:name="Medium Grid 3 Accent 3" w:semiHidden="0" w:uiPriority="69" w:unhideWhenUsed="0"/>
-    <w:lsdException w:name="Dark List Accent 3" w:semiHidden="0" w:uiPriority="70" w:unhideWhenUsed="0"/>
-    <w:lsdException w:name="Colorful Shading Accent 3" w:semiHidden="0" w:uiPriority="71" w:unhideWhenUsed="0"/>
-    <w:lsdException w:name="Colorful List Accent 3" w:semiHidden="0" w:uiPriority="72" w:unhideWhenUsed="0"/>
-    <w:lsdException w:name="Colorful Grid Accent 3" w:semiHidden="0" w:uiPriority="73" w:unhideWhenUsed="0"/>
-    <w:lsdException w:name="Light Shading Accent 4" w:semiHidden="0" w:uiPriority="60" w:unhideWhenUsed="0"/>
-    <w:lsdException w:name="Light List Accent 4" w:semiHidden="0" w:uiPriority="61" w:unhideWhenUsed="0"/>
-    <w:lsdException w:name="Light Grid Accent 4" w:semiHidden="0" w:uiPriority="62" w:unhideWhenUsed="0"/>
-    <w:lsdException w:name="Medium Shading 1 Accent 4" w:semiHidden="0" w:uiPriority="63" w:unhideWhenUsed="0"/>
-    <w:lsdException w:name="Medium Shading 2 Accent 4" w:semiHidden="0" w:uiPriority="64" w:unhideWhenUsed="0"/>
-    <w:lsdException w:name="Medium List 1 Accent 4" w:semiHidden="0" w:uiPriority="65" w:unhideWhenUsed="0"/>
-    <w:lsdException w:name="Medium List 2 Accent 4" w:semiHidden="0" w:uiPriority="66" w:unhideWhenUsed="0"/>
-    <w:lsdException w:name="Medium Grid 1 Accent 4" w:semiHidden="0" w:uiPriority="67" w:unhideWhenUsed="0"/>
-    <w:lsdException w:name="Medium Grid 2 Accent 4" w:semiHidden="0" w:uiPriority="68" w:unhideWhenUsed="0"/>
-    <w:lsdException w:name="Medium Grid 3 Accent 4" w:semiHidden="0" w:uiPriority="69" w:unhideWhenUsed="0"/>
-    <w:lsdException w:name="Dark List Accent 4" w:semiHidden="0" w:uiPriority="70" w:unhideWhenUsed="0"/>
-    <w:lsdException w:name="Colorful Shading Accent 4" w:semiHidden="0" w:uiPriority="71" w:unhideWhenUsed="0"/>
-    <w:lsdException w:name="Colorful List Accent 4" w:semiHidden="0" w:uiPriority="72" w:unhideWhenUsed="0"/>
-    <w:lsdException w:name="Colorful Grid Accent 4" w:semiHidden="0" w:uiPriority="73" w:unhideWhenUsed="0"/>
-    <w:lsdException w:name="Light Shading Accent 5" w:semiHidden="0" w:uiPriority="60" w:unhideWhenUsed="0"/>
-    <w:lsdException w:name="Light List Accent 5" w:semiHidden="0" w:uiPriority="61" w:unhideWhenUsed="0"/>
-    <w:lsdException w:name="Light Grid Accent 5" w:semiHidden="0" w:uiPriority="62" w:unhideWhenUsed="0"/>
-    <w:lsdException w:name="Medium Shading 1 Accent 5" w:semiHidden="0" w:uiPriority="63" w:unhideWhenUsed="0"/>
-    <w:lsdException w:name="Medium Shading 2 Accent 5" w:semiHidden="0" w:uiPriority="64" w:unhideWhenUsed="0"/>
-    <w:lsdException w:name="Medium List 1 Accent 5" w:semiHidden="0" w:uiPriority="65" w:unhideWhenUsed="0"/>
-    <w:lsdException w:name="Medium List 2 Accent 5" w:semiHidden="0" w:uiPriority="66" w:unhideWhenUsed="0"/>
-    <w:lsdException w:name="Medium Grid 1 Accent 5" w:semiHidden="0" w:uiPriority="67" w:unhideWhenUsed="0"/>
-    <w:lsdException w:name="Medium Grid 2 Accent 5" w:semiHidden="0" w:uiPriority="68" w:unhideWhenUsed="0"/>
-    <w:lsdException w:name="Medium Grid 3 Accent 5" w:semiHidden="0" w:uiPriority="69" w:unhideWhenUsed="0"/>
-    <w:lsdException w:name="Dark List Accent 5" w:semiHidden="0" w:uiPriority="70" w:unhideWhenUsed="0"/>
-    <w:lsdException w:name="Colorful Shading Accent 5" w:semiHidden="0" w:uiPriority="71" w:unhideWhenUsed="0"/>
-    <w:lsdException w:name="Colorful List Accent 5" w:semiHidden="0" w:uiPriority="72" w:unhideWhenUsed="0"/>
-    <w:lsdException w:name="Colorful Grid Accent 5" w:semiHidden="0" w:uiPriority="73" w:unhideWhenUsed="0"/>
-    <w:lsdException w:name="Light Shading Accent 6" w:semiHidden="0" w:uiPriority="60" w:unhideWhenUsed="0"/>
-    <w:lsdException w:name="Light List Accent 6" w:semiHidden="0" w:uiPriority="61" w:unhideWhenUsed="0"/>
-    <w:lsdException w:name="Light Grid Accent 6" w:semiHidden="0" w:uiPriority="62" w:unhideWhenUsed="0"/>
-    <w:lsdException w:name="Medium Shading 1 Accent 6" w:semiHidden="0" w:uiPriority="63" w:unhideWhenUsed="0"/>
-    <w:lsdException w:name="Medium Shading 2 Accent 6" w:semiHidden="0" w:uiPriority="64" w:unhideWhenUsed="0"/>
-    <w:lsdException w:name="Medium List 1 Accent 6" w:semiHidden="0" w:uiPriority="65" w:unhideWhenUsed="0"/>
-    <w:lsdException w:name="Medium List 2 Accent 6" w:semiHidden="0" w:uiPriority="66" w:unhideWhenUsed="0"/>
-    <w:lsdException w:name="Medium Grid 1 Accent 6" w:semiHidden="0" w:uiPriority="67" w:unhideWhenUsed="0"/>
-    <w:lsdException w:name="Medium Grid 2 Accent 6" w:semiHidden="0" w:uiPriority="68" w:unhideWhenUsed="0"/>
-    <w:lsdException w:name="Medium Grid 3 Accent 6" w:semiHidden="0" w:uiPriority="69" w:unhideWhenUsed="0"/>
-    <w:lsdException w:name="Dark List Accent 6" w:semiHidden="0" w:uiPriority="70" w:unhideWhenUsed="0"/>
-    <w:lsdException w:name="Colorful Shading Accent 6" w:semiHidden="0" w:uiPriority="71" w:unhideWhenUsed="0"/>
-    <w:lsdException w:name="Colorful List Accent 6" w:semiHidden="0" w:uiPriority="72" w:unhideWhenUsed="0"/>
-    <w:lsdException w:name="Colorful Grid Accent 6" w:semiHidden="0" w:uiPriority="73" w:unhideWhenUsed="0"/>
-    <w:lsdException w:name="Subtle Emphasis" w:semiHidden="0" w:uiPriority="19" w:unhideWhenUsed="0" w:qFormat="1"/>
-    <w:lsdException w:name="Intense Emphasis" w:semiHidden="0" w:uiPriority="21" w:unhideWhenUsed="0" w:qFormat="1"/>
-    <w:lsdException w:name="Subtle Reference" w:semiHidden="0" w:uiPriority="31" w:unhideWhenUsed="0" w:qFormat="1"/>
-    <w:lsdException w:name="Intense Reference" w:semiHidden="0" w:uiPriority="32" w:unhideWhenUsed="0" w:qFormat="1"/>
-    <w:lsdException w:name="Book Title" w:semiHidden="0" w:uiPriority="33" w:unhideWhenUsed="0" w:qFormat="1"/>
-    <w:lsdException w:name="Bibliography" w:uiPriority="37"/>
-    <w:lsdException w:name="TOC Heading" w:uiPriority="39" w:qFormat="1"/>
-  </w:latentStyles>
-  <w:style w:type="paragraph" w:default="1" w:styleId="Normal">
-    <w:name w:val="Normal"/>
-    <w:qFormat/>
-  </w:style>
-  <w:style w:type="paragraph" w:styleId="Heading1">
-    <w:name w:val="heading 1"/>
-    <w:basedOn w:val="Normal"/>
-    <w:next w:val="Normal"/>
-    <w:link w:val="Heading1Char"/>
-    <w:uiPriority w:val="9"/>
-    <w:qFormat/>
-    <w:rsid w:val="00A854C4"/>
-    <w:pPr>
-      <w:keepNext/>
-      <w:keepLines/>
-      <w:numPr>
-        <w:numId w:val="4"/>
-      </w:numPr>
-      <w:spacing w:before="480" w:after="0"/>
-      <w:outlineLvl w:val="0"/>
-    </w:pPr>
-    <w:rPr>
-      <w:rFonts w:asciiTheme="majorHAnsi" w:eastAsiaTheme="majorEastAsia" w:hAnsiTheme="majorHAnsi" w:cstheme="majorBidi"/>
-      <w:b/>
-      <w:bCs/>
-      <w:color w:val="365F91" w:themeColor="accent1" w:themeShade="BF"/>
-      <w:sz w:val="28"/>
-      <w:szCs w:val="28"/>
-    </w:rPr>
-  </w:style>
-  <w:style w:type="paragraph" w:styleId="Heading2">
-    <w:name w:val="heading 2"/>
-    <w:basedOn w:val="Normal"/>
-    <w:next w:val="Normal"/>
-    <w:link w:val="Heading2Char"/>
-    <w:uiPriority w:val="9"/>
-    <w:unhideWhenUsed/>
-    <w:qFormat/>
-    <w:rsid w:val="00715417"/>
-    <w:pPr>
-      <w:keepNext/>
-      <w:keepLines/>
-      <w:numPr>
-        <w:ilvl w:val="1"/>
-        <w:numId w:val="4"/>
-      </w:numPr>
-      <w:spacing w:before="200" w:after="0"/>
-      <w:outlineLvl w:val="1"/>
-    </w:pPr>
-    <w:rPr>
-      <w:rFonts w:asciiTheme="majorHAnsi" w:eastAsiaTheme="majorEastAsia" w:hAnsiTheme="majorHAnsi" w:cstheme="majorBidi"/>
-      <w:b/>
-      <w:bCs/>
-      <w:color w:val="4F81BD" w:themeColor="accent1"/>
-      <w:sz w:val="26"/>
-      <w:szCs w:val="26"/>
-    </w:rPr>
-  </w:style>
-  <w:style w:type="paragraph" w:styleId="Heading3">
-    <w:name w:val="heading 3"/>
-    <w:basedOn w:val="Normal"/>
-    <w:next w:val="Normal"/>
-    <w:link w:val="Heading3Char"/>
-    <w:uiPriority w:val="9"/>
-    <w:semiHidden/>
-    <w:unhideWhenUsed/>
-    <w:qFormat/>
-    <w:rsid w:val="00715417"/>
-    <w:pPr>
-      <w:keepNext/>
-      <w:keepLines/>
-      <w:numPr>
-        <w:ilvl w:val="2"/>
-        <w:numId w:val="4"/>
-      </w:numPr>
-      <w:spacing w:before="200" w:after="0"/>
-      <w:outlineLvl w:val="2"/>
-    </w:pPr>
-    <w:rPr>
-      <w:rFonts w:asciiTheme="majorHAnsi" w:eastAsiaTheme="majorEastAsia" w:hAnsiTheme="majorHAnsi" w:cstheme="majorBidi"/>
-      <w:b/>
-      <w:bCs/>
-      <w:color w:val="4F81BD" w:themeColor="accent1"/>
-    </w:rPr>
-  </w:style>
-  <w:style w:type="paragraph" w:styleId="Heading4">
-    <w:name w:val="heading 4"/>
-    <w:basedOn w:val="Normal"/>
-    <w:next w:val="Normal"/>
-    <w:link w:val="Heading4Char"/>
-    <w:uiPriority w:val="9"/>
-    <w:semiHidden/>
-    <w:unhideWhenUsed/>
-    <w:qFormat/>
-    <w:rsid w:val="00715417"/>
-    <w:pPr>
-      <w:keepNext/>
-      <w:keepLines/>
-      <w:numPr>
-        <w:ilvl w:val="3"/>
-        <w:numId w:val="4"/>
-      </w:numPr>
-      <w:spacing w:before="200" w:after="0"/>
-      <w:outlineLvl w:val="3"/>
-    </w:pPr>
-    <w:rPr>
-      <w:rFonts w:asciiTheme="majorHAnsi" w:eastAsiaTheme="majorEastAsia" w:hAnsiTheme="majorHAnsi" w:cstheme="majorBidi"/>
-      <w:b/>
-      <w:bCs/>
-      <w:i/>
-      <w:iCs/>
-      <w:color w:val="4F81BD" w:themeColor="accent1"/>
-    </w:rPr>
-  </w:style>
-  <w:style w:type="paragraph" w:styleId="Heading5">
-    <w:name w:val="heading 5"/>
-    <w:basedOn w:val="Normal"/>
-    <w:next w:val="Normal"/>
-    <w:link w:val="Heading5Char"/>
-    <w:uiPriority w:val="9"/>
-    <w:semiHidden/>
-    <w:unhideWhenUsed/>
-    <w:qFormat/>
-    <w:rsid w:val="00715417"/>
-    <w:pPr>
-      <w:keepNext/>
-      <w:keepLines/>
-      <w:numPr>
-        <w:ilvl w:val="4"/>
-        <w:numId w:val="4"/>
-      </w:numPr>
-      <w:spacing w:before="200" w:after="0"/>
-      <w:outlineLvl w:val="4"/>
-    </w:pPr>
-    <w:rPr>
-      <w:rFonts w:asciiTheme="majorHAnsi" w:eastAsiaTheme="majorEastAsia" w:hAnsiTheme="majorHAnsi" w:cstheme="majorBidi"/>
-      <w:color w:val="243F60" w:themeColor="accent1" w:themeShade="7F"/>
-    </w:rPr>
-  </w:style>
-  <w:style w:type="paragraph" w:styleId="Heading6">
-    <w:name w:val="heading 6"/>
-    <w:basedOn w:val="Normal"/>
-    <w:next w:val="Normal"/>
-    <w:link w:val="Heading6Char"/>
-    <w:uiPriority w:val="9"/>
-    <w:semiHidden/>
-    <w:unhideWhenUsed/>
-    <w:qFormat/>
-    <w:rsid w:val="00715417"/>
-    <w:pPr>
-      <w:keepNext/>
-      <w:keepLines/>
-      <w:numPr>
-        <w:ilvl w:val="5"/>
-        <w:numId w:val="4"/>
-      </w:numPr>
-      <w:spacing w:before="200" w:after="0"/>
-      <w:outlineLvl w:val="5"/>
-    </w:pPr>
-    <w:rPr>
-      <w:rFonts w:asciiTheme="majorHAnsi" w:eastAsiaTheme="majorEastAsia" w:hAnsiTheme="majorHAnsi" w:cstheme="majorBidi"/>
-      <w:i/>
-      <w:iCs/>
-      <w:color w:val="243F60" w:themeColor="accent1" w:themeShade="7F"/>
-    </w:rPr>
-  </w:style>
-  <w:style w:type="paragraph" w:styleId="Heading7">
-    <w:name w:val="heading 7"/>
-    <w:basedOn w:val="Normal"/>
-    <w:next w:val="Normal"/>
-    <w:link w:val="Heading7Char"/>
-    <w:uiPriority w:val="9"/>
-    <w:semiHidden/>
-    <w:unhideWhenUsed/>
-    <w:qFormat/>
-    <w:rsid w:val="00715417"/>
-    <w:pPr>
-      <w:keepNext/>
-      <w:keepLines/>
-      <w:numPr>
-        <w:ilvl w:val="6"/>
-        <w:numId w:val="4"/>
-      </w:numPr>
-      <w:spacing w:before="200" w:after="0"/>
-      <w:outlineLvl w:val="6"/>
-    </w:pPr>
-    <w:rPr>
-      <w:rFonts w:asciiTheme="majorHAnsi" w:eastAsiaTheme="majorEastAsia" w:hAnsiTheme="majorHAnsi" w:cstheme="majorBidi"/>
-      <w:i/>
-      <w:iCs/>
-      <w:color w:val="404040" w:themeColor="text1" w:themeTint="BF"/>
-    </w:rPr>
-  </w:style>
-  <w:style w:type="paragraph" w:styleId="Heading8">
-    <w:name w:val="heading 8"/>
-    <w:basedOn w:val="Normal"/>
-    <w:next w:val="Normal"/>
-    <w:link w:val="Heading8Char"/>
-    <w:uiPriority w:val="9"/>
-    <w:semiHidden/>
-    <w:unhideWhenUsed/>
-    <w:qFormat/>
-    <w:rsid w:val="00715417"/>
-    <w:pPr>
-      <w:keepNext/>
-      <w:keepLines/>
-      <w:numPr>
-        <w:ilvl w:val="7"/>
-        <w:numId w:val="4"/>
-      </w:numPr>
-      <w:spacing w:before="200" w:after="0"/>
-      <w:outlineLvl w:val="7"/>
-    </w:pPr>
-    <w:rPr>
-      <w:rFonts w:asciiTheme="majorHAnsi" w:eastAsiaTheme="majorEastAsia" w:hAnsiTheme="majorHAnsi" w:cstheme="majorBidi"/>
-      <w:color w:val="404040" w:themeColor="text1" w:themeTint="BF"/>
-      <w:sz w:val="20"/>
-      <w:szCs w:val="20"/>
-    </w:rPr>
-  </w:style>
-  <w:style w:type="paragraph" w:styleId="Heading9">
-    <w:name w:val="heading 9"/>
-    <w:basedOn w:val="Normal"/>
-    <w:next w:val="Normal"/>
-    <w:link w:val="Heading9Char"/>
-    <w:uiPriority w:val="9"/>
-    <w:semiHidden/>
-    <w:unhideWhenUsed/>
-    <w:qFormat/>
-    <w:rsid w:val="00715417"/>
-    <w:pPr>
-      <w:keepNext/>
-      <w:keepLines/>
-      <w:numPr>
-        <w:ilvl w:val="8"/>
-        <w:numId w:val="4"/>
-      </w:numPr>
-      <w:spacing w:before="200" w:after="0"/>
-      <w:outlineLvl w:val="8"/>
-    </w:pPr>
-    <w:rPr>
-      <w:rFonts w:asciiTheme="majorHAnsi" w:eastAsiaTheme="majorEastAsia" w:hAnsiTheme="majorHAnsi" w:cstheme="majorBidi"/>
-      <w:i/>
-      <w:iCs/>
-      <w:color w:val="404040" w:themeColor="text1" w:themeTint="BF"/>
-      <w:sz w:val="20"/>
-      <w:szCs w:val="20"/>
-    </w:rPr>
-  </w:style>
-  <w:style w:type="character" w:default="1" w:styleId="DefaultParagraphFont">
-    <w:name w:val="Default Paragraph Font"/>
-    <w:uiPriority w:val="1"/>
-    <w:semiHidden/>
-    <w:unhideWhenUsed/>
-  </w:style>
-  <w:style w:type="table" w:default="1" w:styleId="TableNormal">
-    <w:name w:val="Normal Table"/>
-    <w:uiPriority w:val="99"/>
-    <w:semiHidden/>
-    <w:unhideWhenUsed/>
-    <w:tblPr>
-      <w:tblInd w:w="0" w:type="dxa"/>
-      <w:tblCellMar>
-        <w:top w:w="0" w:type="dxa"/>
-        <w:left w:w="108" w:type="dxa"/>
-        <w:bottom w:w="0" w:type="dxa"/>
-        <w:right w:w="108" w:type="dxa"/>
-      </w:tblCellMar>
-    </w:tblPr>
-  </w:style>
-  <w:style w:type="numbering" w:default="1" w:styleId="NoList">
-    <w:name w:val="No List"/>
-    <w:uiPriority w:val="99"/>
-    <w:semiHidden/>
-    <w:unhideWhenUsed/>
-  </w:style>
-  <w:style w:type="paragraph" w:styleId="Title">
-    <w:name w:val="Title"/>
-    <w:basedOn w:val="Normal"/>
-    <w:next w:val="Normal"/>
-    <w:link w:val="TitleChar"/>
-    <w:uiPriority w:val="10"/>
-    <w:qFormat/>
-    <w:rsid w:val="00AF7766"/>
-    <w:pPr>
-      <w:pBdr>
-        <w:bottom w:val="single" w:sz="8" w:space="4" w:color="4F81BD" w:themeColor="accent1"/>
-      </w:pBdr>
-      <w:spacing w:after="300" w:line="240" w:lineRule="auto"/>
-      <w:contextualSpacing/>
-    </w:pPr>
-    <w:rPr>
-      <w:rFonts w:asciiTheme="majorHAnsi" w:eastAsiaTheme="majorEastAsia" w:hAnsiTheme="majorHAnsi" w:cstheme="majorBidi"/>
-      <w:color w:val="17365D" w:themeColor="text2" w:themeShade="BF"/>
-      <w:spacing w:val="5"/>
-      <w:kern w:val="28"/>
-      <w:sz w:val="52"/>
-      <w:szCs w:val="52"/>
-      <w:lang w:eastAsia="ja-JP"/>
-    </w:rPr>
-  </w:style>
-  <w:style w:type="character" w:customStyle="1" w:styleId="TitleChar">
-    <w:name w:val="Title Char"/>
-    <w:basedOn w:val="DefaultParagraphFont"/>
-    <w:link w:val="Title"/>
-    <w:uiPriority w:val="10"/>
-    <w:rsid w:val="00AF7766"/>
-    <w:rPr>
-      <w:rFonts w:asciiTheme="majorHAnsi" w:eastAsiaTheme="majorEastAsia" w:hAnsiTheme="majorHAnsi" w:cstheme="majorBidi"/>
-      <w:color w:val="17365D" w:themeColor="text2" w:themeShade="BF"/>
-      <w:spacing w:val="5"/>
-      <w:kern w:val="28"/>
-      <w:sz w:val="52"/>
-      <w:szCs w:val="52"/>
-      <w:lang w:eastAsia="ja-JP"/>
-    </w:rPr>
-  </w:style>
-  <w:style w:type="paragraph" w:styleId="Subtitle">
-    <w:name w:val="Subtitle"/>
-    <w:basedOn w:val="Normal"/>
-    <w:next w:val="Normal"/>
-    <w:link w:val="SubtitleChar"/>
-    <w:uiPriority w:val="11"/>
-    <w:qFormat/>
-    <w:rsid w:val="00AF7766"/>
-    <w:pPr>
-      <w:numPr>
-        <w:ilvl w:val="1"/>
-      </w:numPr>
-      <w:ind w:left="360" w:hanging="360"/>
-    </w:pPr>
-    <w:rPr>
-      <w:rFonts w:asciiTheme="majorHAnsi" w:eastAsiaTheme="majorEastAsia" w:hAnsiTheme="majorHAnsi" w:cstheme="majorBidi"/>
-      <w:i/>
-      <w:iCs/>
-      <w:color w:val="4F81BD" w:themeColor="accent1"/>
-      <w:spacing w:val="15"/>
-      <w:sz w:val="24"/>
-      <w:szCs w:val="24"/>
-      <w:lang w:eastAsia="ja-JP"/>
-    </w:rPr>
-  </w:style>
-  <w:style w:type="character" w:customStyle="1" w:styleId="SubtitleChar">
-    <w:name w:val="Subtitle Char"/>
-    <w:basedOn w:val="DefaultParagraphFont"/>
-    <w:link w:val="Subtitle"/>
-    <w:uiPriority w:val="11"/>
-    <w:rsid w:val="00AF7766"/>
-    <w:rPr>
-      <w:rFonts w:asciiTheme="majorHAnsi" w:eastAsiaTheme="majorEastAsia" w:hAnsiTheme="majorHAnsi" w:cstheme="majorBidi"/>
-      <w:i/>
-      <w:iCs/>
-      <w:color w:val="4F81BD" w:themeColor="accent1"/>
-      <w:spacing w:val="15"/>
-      <w:sz w:val="24"/>
-      <w:szCs w:val="24"/>
-      <w:lang w:eastAsia="ja-JP"/>
-    </w:rPr>
-  </w:style>
-  <w:style w:type="paragraph" w:styleId="BalloonText">
-    <w:name w:val="Balloon Text"/>
-    <w:basedOn w:val="Normal"/>
-    <w:link w:val="BalloonTextChar"/>
-    <w:uiPriority w:val="99"/>
-    <w:semiHidden/>
-    <w:unhideWhenUsed/>
-    <w:rsid w:val="00AF7766"/>
-    <w:pPr>
-      <w:spacing w:after="0" w:line="240" w:lineRule="auto"/>
-    </w:pPr>
-    <w:rPr>
-      <w:rFonts w:ascii="Tahoma" w:hAnsi="Tahoma" w:cs="Tahoma"/>
-      <w:sz w:val="16"/>
-      <w:szCs w:val="16"/>
-    </w:rPr>
-  </w:style>
-  <w:style w:type="character" w:customStyle="1" w:styleId="BalloonTextChar">
-    <w:name w:val="Balloon Text Char"/>
-    <w:basedOn w:val="DefaultParagraphFont"/>
-    <w:link w:val="BalloonText"/>
-    <w:uiPriority w:val="99"/>
-    <w:semiHidden/>
-    <w:rsid w:val="00AF7766"/>
-    <w:rPr>
-      <w:rFonts w:ascii="Tahoma" w:hAnsi="Tahoma" w:cs="Tahoma"/>
-      <w:sz w:val="16"/>
-      <w:szCs w:val="16"/>
-    </w:rPr>
-  </w:style>
-  <w:style w:type="paragraph" w:styleId="NoSpacing">
-    <w:name w:val="No Spacing"/>
-    <w:link w:val="NoSpacingChar"/>
-    <w:uiPriority w:val="1"/>
-    <w:qFormat/>
-    <w:rsid w:val="00990E65"/>
-    <w:pPr>
-      <w:spacing w:after="0" w:line="240" w:lineRule="auto"/>
-    </w:pPr>
-    <w:rPr>
-      <w:rFonts w:eastAsiaTheme="minorEastAsia"/>
-      <w:lang w:eastAsia="ja-JP"/>
-    </w:rPr>
-  </w:style>
-  <w:style w:type="character" w:customStyle="1" w:styleId="NoSpacingChar">
-    <w:name w:val="No Spacing Char"/>
-    <w:basedOn w:val="DefaultParagraphFont"/>
-    <w:link w:val="NoSpacing"/>
-    <w:uiPriority w:val="1"/>
-    <w:rsid w:val="00990E65"/>
-    <w:rPr>
-      <w:rFonts w:eastAsiaTheme="minorEastAsia"/>
-      <w:lang w:eastAsia="ja-JP"/>
-    </w:rPr>
-  </w:style>
-  <w:style w:type="paragraph" w:styleId="ListParagraph">
-    <w:name w:val="List Paragraph"/>
-    <w:basedOn w:val="Normal"/>
-    <w:link w:val="ListParagraphChar"/>
-    <w:uiPriority w:val="34"/>
-    <w:qFormat/>
-    <w:rsid w:val="00990E65"/>
-    <w:pPr>
-      <w:ind w:left="720"/>
-      <w:contextualSpacing/>
-    </w:pPr>
-  </w:style>
-  <w:style w:type="paragraph" w:customStyle="1" w:styleId="Title1">
-    <w:name w:val="Title 1"/>
-    <w:basedOn w:val="ListParagraph"/>
-    <w:link w:val="Title1Char"/>
-    <w:autoRedefine/>
-    <w:rsid w:val="008F333B"/>
-    <w:pPr>
-      <w:numPr>
-        <w:numId w:val="1"/>
-      </w:numPr>
-    </w:pPr>
-    <w:rPr>
-      <w:rFonts w:ascii="Times New Roman" w:hAnsi="Times New Roman" w:cs="Times New Roman"/>
-      <w:b/>
-      <w:color w:val="17365D" w:themeColor="text2" w:themeShade="BF"/>
-      <w:sz w:val="28"/>
-      <w:szCs w:val="28"/>
-    </w:rPr>
-  </w:style>
-  <w:style w:type="paragraph" w:customStyle="1" w:styleId="Paragrap">
-    <w:name w:val="Paragrap"/>
-    <w:basedOn w:val="Normal"/>
-    <w:link w:val="ParagrapChar"/>
-    <w:qFormat/>
-    <w:rsid w:val="00990E65"/>
-    <w:pPr>
-      <w:spacing w:line="360" w:lineRule="auto"/>
-      <w:ind w:firstLine="0"/>
-      <w:jc w:val="both"/>
-    </w:pPr>
-    <w:rPr>
-      <w:rFonts w:ascii="Times New Roman" w:hAnsi="Times New Roman" w:cs="Times New Roman"/>
-      <w:sz w:val="26"/>
-      <w:szCs w:val="26"/>
-    </w:rPr>
-  </w:style>
-  <w:style w:type="character" w:customStyle="1" w:styleId="ListParagraphChar">
-    <w:name w:val="List Paragraph Char"/>
-    <w:basedOn w:val="DefaultParagraphFont"/>
-    <w:link w:val="ListParagraph"/>
-    <w:uiPriority w:val="34"/>
-    <w:rsid w:val="00990E65"/>
-  </w:style>
-  <w:style w:type="character" w:customStyle="1" w:styleId="Title1Char">
-    <w:name w:val="Title 1 Char"/>
-    <w:basedOn w:val="ListParagraphChar"/>
-    <w:link w:val="Title1"/>
-    <w:rsid w:val="008F333B"/>
-    <w:rPr>
-      <w:rFonts w:ascii="Times New Roman" w:hAnsi="Times New Roman" w:cs="Times New Roman"/>
-      <w:b/>
-      <w:color w:val="17365D" w:themeColor="text2" w:themeShade="BF"/>
-      <w:sz w:val="28"/>
-      <w:szCs w:val="28"/>
-    </w:rPr>
-  </w:style>
-  <w:style w:type="table" w:styleId="TableGrid">
-    <w:name w:val="Table Grid"/>
-    <w:basedOn w:val="TableNormal"/>
-    <w:uiPriority w:val="59"/>
-    <w:rsid w:val="003141E2"/>
-    <w:pPr>
-      <w:spacing w:before="0" w:after="0" w:line="240" w:lineRule="auto"/>
-    </w:pPr>
-    <w:tblPr>
-      <w:tblInd w:w="0" w:type="dxa"/>
-      <w:tblBorders>
-        <w:top w:val="single" w:sz="4" w:space="0" w:color="auto"/>
-        <w:left w:val="single" w:sz="4" w:space="0" w:color="auto"/>
-        <w:bottom w:val="single" w:sz="4" w:space="0" w:color="auto"/>
-        <w:right w:val="single" w:sz="4" w:space="0" w:color="auto"/>
-        <w:insideH w:val="single" w:sz="4" w:space="0" w:color="auto"/>
-        <w:insideV w:val="single" w:sz="4" w:space="0" w:color="auto"/>
-      </w:tblBorders>
-      <w:tblCellMar>
-        <w:top w:w="0" w:type="dxa"/>
-        <w:left w:w="108" w:type="dxa"/>
-        <w:bottom w:w="0" w:type="dxa"/>
-        <w:right w:w="108" w:type="dxa"/>
-      </w:tblCellMar>
-    </w:tblPr>
-  </w:style>
-  <w:style w:type="character" w:customStyle="1" w:styleId="ParagrapChar">
-    <w:name w:val="Paragrap Char"/>
-    <w:basedOn w:val="DefaultParagraphFont"/>
-    <w:link w:val="Paragrap"/>
-    <w:rsid w:val="00990E65"/>
-    <w:rPr>
-      <w:rFonts w:ascii="Times New Roman" w:hAnsi="Times New Roman" w:cs="Times New Roman"/>
-      <w:sz w:val="26"/>
-      <w:szCs w:val="26"/>
-    </w:rPr>
-  </w:style>
-  <w:style w:type="paragraph" w:customStyle="1" w:styleId="MyTable">
-    <w:name w:val="My Table"/>
-    <w:basedOn w:val="Paragrap"/>
-    <w:link w:val="MyTableChar"/>
-    <w:rsid w:val="001F0ACC"/>
-    <w:pPr>
-      <w:spacing w:before="0" w:after="120" w:line="276" w:lineRule="auto"/>
-      <w:ind w:left="0"/>
-      <w:jc w:val="left"/>
-    </w:pPr>
-    <w:rPr>
-      <w:sz w:val="24"/>
-      <w:szCs w:val="24"/>
-    </w:rPr>
-  </w:style>
-  <w:style w:type="paragraph" w:customStyle="1" w:styleId="MyTable1">
-    <w:name w:val="My Table 1"/>
-    <w:basedOn w:val="MyTable"/>
-    <w:link w:val="MyTable1Char"/>
-    <w:qFormat/>
-    <w:rsid w:val="00B9278F"/>
-    <w:pPr>
-      <w:spacing w:before="120"/>
-    </w:pPr>
-    <w:rPr>
-      <w:rFonts w:eastAsiaTheme="minorEastAsia"/>
-    </w:rPr>
-  </w:style>
-  <w:style w:type="character" w:customStyle="1" w:styleId="MyTableChar">
-    <w:name w:val="My Table Char"/>
-    <w:basedOn w:val="ParagrapChar"/>
-    <w:link w:val="MyTable"/>
-    <w:rsid w:val="001F0ACC"/>
-    <w:rPr>
-      <w:rFonts w:ascii="Times New Roman" w:hAnsi="Times New Roman" w:cs="Times New Roman"/>
-      <w:sz w:val="24"/>
-      <w:szCs w:val="24"/>
-    </w:rPr>
-  </w:style>
-  <w:style w:type="paragraph" w:customStyle="1" w:styleId="Item1">
-    <w:name w:val="Item 1"/>
-    <w:basedOn w:val="Paragrap"/>
-    <w:link w:val="Item1Char"/>
-    <w:qFormat/>
-    <w:rsid w:val="00325BB3"/>
-    <w:pPr>
-      <w:numPr>
-        <w:numId w:val="2"/>
-      </w:numPr>
-      <w:spacing w:after="120"/>
-    </w:pPr>
-  </w:style>
-  <w:style w:type="character" w:customStyle="1" w:styleId="MyTable1Char">
-    <w:name w:val="My Table 1 Char"/>
-    <w:basedOn w:val="MyTableChar"/>
-    <w:link w:val="MyTable1"/>
-    <w:rsid w:val="00B9278F"/>
-    <w:rPr>
-      <w:rFonts w:ascii="Times New Roman" w:eastAsiaTheme="minorEastAsia" w:hAnsi="Times New Roman" w:cs="Times New Roman"/>
-      <w:sz w:val="24"/>
-      <w:szCs w:val="24"/>
-    </w:rPr>
-  </w:style>
-  <w:style w:type="character" w:customStyle="1" w:styleId="Heading1Char">
-    <w:name w:val="Heading 1 Char"/>
-    <w:basedOn w:val="DefaultParagraphFont"/>
-    <w:link w:val="Heading1"/>
-    <w:uiPriority w:val="9"/>
-    <w:rsid w:val="00A854C4"/>
-    <w:rPr>
-      <w:rFonts w:asciiTheme="majorHAnsi" w:eastAsiaTheme="majorEastAsia" w:hAnsiTheme="majorHAnsi" w:cstheme="majorBidi"/>
-      <w:b/>
-      <w:bCs/>
-      <w:color w:val="365F91" w:themeColor="accent1" w:themeShade="BF"/>
-      <w:sz w:val="28"/>
-      <w:szCs w:val="28"/>
-    </w:rPr>
-  </w:style>
-  <w:style w:type="character" w:customStyle="1" w:styleId="Item1Char">
-    <w:name w:val="Item 1 Char"/>
-    <w:basedOn w:val="ParagrapChar"/>
-    <w:link w:val="Item1"/>
-    <w:rsid w:val="00325BB3"/>
-    <w:rPr>
-      <w:rFonts w:ascii="Times New Roman" w:hAnsi="Times New Roman" w:cs="Times New Roman"/>
-      <w:sz w:val="26"/>
-      <w:szCs w:val="26"/>
-    </w:rPr>
-  </w:style>
-  <w:style w:type="character" w:customStyle="1" w:styleId="Heading2Char">
-    <w:name w:val="Heading 2 Char"/>
-    <w:basedOn w:val="DefaultParagraphFont"/>
-    <w:link w:val="Heading2"/>
-    <w:uiPriority w:val="9"/>
-    <w:rsid w:val="00715417"/>
-    <w:rPr>
-      <w:rFonts w:asciiTheme="majorHAnsi" w:eastAsiaTheme="majorEastAsia" w:hAnsiTheme="majorHAnsi" w:cstheme="majorBidi"/>
-      <w:b/>
-      <w:bCs/>
-      <w:color w:val="4F81BD" w:themeColor="accent1"/>
-      <w:sz w:val="26"/>
-      <w:szCs w:val="26"/>
-    </w:rPr>
-  </w:style>
-  <w:style w:type="character" w:customStyle="1" w:styleId="Heading3Char">
-    <w:name w:val="Heading 3 Char"/>
-    <w:basedOn w:val="DefaultParagraphFont"/>
-    <w:link w:val="Heading3"/>
-    <w:uiPriority w:val="9"/>
-    <w:semiHidden/>
-    <w:rsid w:val="00715417"/>
-    <w:rPr>
-      <w:rFonts w:asciiTheme="majorHAnsi" w:eastAsiaTheme="majorEastAsia" w:hAnsiTheme="majorHAnsi" w:cstheme="majorBidi"/>
-      <w:b/>
-      <w:bCs/>
-      <w:color w:val="4F81BD" w:themeColor="accent1"/>
-    </w:rPr>
-  </w:style>
-  <w:style w:type="character" w:customStyle="1" w:styleId="Heading4Char">
-    <w:name w:val="Heading 4 Char"/>
-    <w:basedOn w:val="DefaultParagraphFont"/>
-    <w:link w:val="Heading4"/>
-    <w:uiPriority w:val="9"/>
-    <w:semiHidden/>
-    <w:rsid w:val="00715417"/>
-    <w:rPr>
-      <w:rFonts w:asciiTheme="majorHAnsi" w:eastAsiaTheme="majorEastAsia" w:hAnsiTheme="majorHAnsi" w:cstheme="majorBidi"/>
-      <w:b/>
-      <w:bCs/>
-      <w:i/>
-      <w:iCs/>
-      <w:color w:val="4F81BD" w:themeColor="accent1"/>
-    </w:rPr>
-  </w:style>
-  <w:style w:type="character" w:customStyle="1" w:styleId="Heading5Char">
-    <w:name w:val="Heading 5 Char"/>
-    <w:basedOn w:val="DefaultParagraphFont"/>
-    <w:link w:val="Heading5"/>
-    <w:uiPriority w:val="9"/>
-    <w:semiHidden/>
-    <w:rsid w:val="00715417"/>
-    <w:rPr>
-      <w:rFonts w:asciiTheme="majorHAnsi" w:eastAsiaTheme="majorEastAsia" w:hAnsiTheme="majorHAnsi" w:cstheme="majorBidi"/>
-      <w:color w:val="243F60" w:themeColor="accent1" w:themeShade="7F"/>
-    </w:rPr>
-  </w:style>
-  <w:style w:type="character" w:customStyle="1" w:styleId="Heading6Char">
-    <w:name w:val="Heading 6 Char"/>
-    <w:basedOn w:val="DefaultParagraphFont"/>
-    <w:link w:val="Heading6"/>
-    <w:uiPriority w:val="9"/>
-    <w:semiHidden/>
-    <w:rsid w:val="00715417"/>
-    <w:rPr>
-      <w:rFonts w:asciiTheme="majorHAnsi" w:eastAsiaTheme="majorEastAsia" w:hAnsiTheme="majorHAnsi" w:cstheme="majorBidi"/>
-      <w:i/>
-      <w:iCs/>
-      <w:color w:val="243F60" w:themeColor="accent1" w:themeShade="7F"/>
-    </w:rPr>
-  </w:style>
-  <w:style w:type="character" w:customStyle="1" w:styleId="Heading7Char">
-    <w:name w:val="Heading 7 Char"/>
-    <w:basedOn w:val="DefaultParagraphFont"/>
-    <w:link w:val="Heading7"/>
-    <w:uiPriority w:val="9"/>
-    <w:semiHidden/>
-    <w:rsid w:val="00715417"/>
-    <w:rPr>
-      <w:rFonts w:asciiTheme="majorHAnsi" w:eastAsiaTheme="majorEastAsia" w:hAnsiTheme="majorHAnsi" w:cstheme="majorBidi"/>
-      <w:i/>
-      <w:iCs/>
-      <w:color w:val="404040" w:themeColor="text1" w:themeTint="BF"/>
-    </w:rPr>
-  </w:style>
-  <w:style w:type="character" w:customStyle="1" w:styleId="Heading8Char">
-    <w:name w:val="Heading 8 Char"/>
-    <w:basedOn w:val="DefaultParagraphFont"/>
-    <w:link w:val="Heading8"/>
-    <w:uiPriority w:val="9"/>
-    <w:semiHidden/>
-    <w:rsid w:val="00715417"/>
-    <w:rPr>
-      <w:rFonts w:asciiTheme="majorHAnsi" w:eastAsiaTheme="majorEastAsia" w:hAnsiTheme="majorHAnsi" w:cstheme="majorBidi"/>
-      <w:color w:val="404040" w:themeColor="text1" w:themeTint="BF"/>
-      <w:sz w:val="20"/>
-      <w:szCs w:val="20"/>
-    </w:rPr>
-  </w:style>
-  <w:style w:type="character" w:customStyle="1" w:styleId="Heading9Char">
-    <w:name w:val="Heading 9 Char"/>
-    <w:basedOn w:val="DefaultParagraphFont"/>
-    <w:link w:val="Heading9"/>
-    <w:uiPriority w:val="9"/>
-    <w:semiHidden/>
-    <w:rsid w:val="00715417"/>
-    <w:rPr>
-      <w:rFonts w:asciiTheme="majorHAnsi" w:eastAsiaTheme="majorEastAsia" w:hAnsiTheme="majorHAnsi" w:cstheme="majorBidi"/>
-      <w:i/>
-      <w:iCs/>
-      <w:color w:val="404040" w:themeColor="text1" w:themeTint="BF"/>
-      <w:sz w:val="20"/>
-      <w:szCs w:val="20"/>
-    </w:rPr>
-  </w:style>
-  <w:style w:type="paragraph" w:customStyle="1" w:styleId="Title12">
-    <w:name w:val="Title 1.2"/>
-    <w:basedOn w:val="Heading2"/>
-    <w:link w:val="Title12Char"/>
-    <w:rsid w:val="00715417"/>
-    <w:pPr>
-      <w:numPr>
-        <w:ilvl w:val="0"/>
-        <w:numId w:val="0"/>
-      </w:numPr>
-    </w:pPr>
-    <w:rPr>
-      <w:rFonts w:ascii="Times New Roman" w:hAnsi="Times New Roman" w:cs="Times New Roman"/>
-      <w:b w:val="0"/>
-      <w:color w:val="000000" w:themeColor="text1"/>
-    </w:rPr>
-  </w:style>
-  <w:style w:type="numbering" w:customStyle="1" w:styleId="Style1">
-    <w:name w:val="Style1"/>
-    <w:uiPriority w:val="99"/>
-    <w:rsid w:val="00A854C4"/>
-    <w:pPr>
-      <w:numPr>
-        <w:numId w:val="6"/>
-      </w:numPr>
-    </w:pPr>
-  </w:style>
-  <w:style w:type="character" w:customStyle="1" w:styleId="Title12Char">
-    <w:name w:val="Title 1.2 Char"/>
-    <w:basedOn w:val="Heading2Char"/>
-    <w:link w:val="Title12"/>
-    <w:rsid w:val="00715417"/>
-    <w:rPr>
-      <w:rFonts w:ascii="Times New Roman" w:eastAsiaTheme="majorEastAsia" w:hAnsi="Times New Roman" w:cs="Times New Roman"/>
-      <w:b w:val="0"/>
-      <w:bCs/>
-      <w:color w:val="000000" w:themeColor="text1"/>
-      <w:sz w:val="26"/>
-      <w:szCs w:val="26"/>
-    </w:rPr>
-  </w:style>
-  <w:style w:type="paragraph" w:customStyle="1" w:styleId="SubTitle1">
-    <w:name w:val="Sub Title 1"/>
-    <w:basedOn w:val="Title12"/>
-    <w:link w:val="SubTitle1Char"/>
-    <w:autoRedefine/>
-    <w:rsid w:val="00A854C4"/>
-    <w:pPr>
-      <w:numPr>
-        <w:ilvl w:val="1"/>
-        <w:numId w:val="7"/>
-      </w:numPr>
-    </w:pPr>
-  </w:style>
-  <w:style w:type="paragraph" w:customStyle="1" w:styleId="Subtitle10">
-    <w:name w:val="Sub title 1"/>
-    <w:basedOn w:val="Title1"/>
-    <w:link w:val="Subtitle1Char0"/>
-    <w:rsid w:val="00A854C4"/>
-    <w:rPr>
-      <w:b w:val="0"/>
-      <w:color w:val="000000" w:themeColor="text1"/>
-      <w:sz w:val="26"/>
-      <w:szCs w:val="26"/>
-    </w:rPr>
-  </w:style>
-  <w:style w:type="character" w:customStyle="1" w:styleId="SubTitle1Char">
-    <w:name w:val="Sub Title 1 Char"/>
-    <w:basedOn w:val="Title12Char"/>
-    <w:link w:val="SubTitle1"/>
-    <w:rsid w:val="00A854C4"/>
-    <w:rPr>
-      <w:rFonts w:ascii="Times New Roman" w:eastAsiaTheme="majorEastAsia" w:hAnsi="Times New Roman" w:cs="Times New Roman"/>
-      <w:b w:val="0"/>
-      <w:bCs/>
-      <w:color w:val="000000" w:themeColor="text1"/>
-      <w:sz w:val="26"/>
-      <w:szCs w:val="26"/>
-    </w:rPr>
-  </w:style>
-  <w:style w:type="paragraph" w:customStyle="1" w:styleId="TuStyle-Title1">
-    <w:name w:val="Tu Style - Title 1"/>
-    <w:basedOn w:val="ListParagraph"/>
-    <w:link w:val="TuStyle-Title1Char"/>
-    <w:qFormat/>
-    <w:rsid w:val="004E1149"/>
-    <w:pPr>
-      <w:numPr>
-        <w:numId w:val="17"/>
-      </w:numPr>
-    </w:pPr>
-    <w:rPr>
-      <w:rFonts w:ascii="Times New Roman" w:hAnsi="Times New Roman" w:cs="Times New Roman"/>
-      <w:b/>
-      <w:color w:val="000000"/>
-      <w:sz w:val="28"/>
-      <w:szCs w:val="28"/>
-      <w14:textFill>
-        <w14:solidFill>
-          <w14:srgbClr w14:val="000000">
-            <w14:lumMod w14:val="50000"/>
-          </w14:srgbClr>
-        </w14:solidFill>
-      </w14:textFill>
-    </w:rPr>
-  </w:style>
-  <w:style w:type="character" w:customStyle="1" w:styleId="Subtitle1Char0">
-    <w:name w:val="Sub title 1 Char"/>
-    <w:basedOn w:val="Title1Char"/>
-    <w:link w:val="Subtitle10"/>
-    <w:rsid w:val="00A854C4"/>
-    <w:rPr>
-      <w:rFonts w:ascii="Times New Roman" w:hAnsi="Times New Roman" w:cs="Times New Roman"/>
-      <w:b w:val="0"/>
-      <w:color w:val="000000" w:themeColor="text1"/>
-      <w:sz w:val="26"/>
-      <w:szCs w:val="26"/>
-    </w:rPr>
-  </w:style>
-  <w:style w:type="paragraph" w:customStyle="1" w:styleId="TuNormal">
-    <w:name w:val="Tu Normal"/>
-    <w:basedOn w:val="TuStyle-Title1"/>
-    <w:link w:val="TuNormalChar"/>
-    <w:qFormat/>
-    <w:rsid w:val="005250D8"/>
-    <w:pPr>
-      <w:numPr>
-        <w:ilvl w:val="1"/>
-      </w:numPr>
-    </w:pPr>
-    <w:rPr>
-      <w:b w:val="0"/>
-      <w:sz w:val="26"/>
-      <w:szCs w:val="26"/>
-    </w:rPr>
-  </w:style>
-  <w:style w:type="character" w:customStyle="1" w:styleId="TuStyle-Title1Char">
-    <w:name w:val="Tu Style - Title 1 Char"/>
-    <w:basedOn w:val="ListParagraphChar"/>
-    <w:link w:val="TuStyle-Title1"/>
-    <w:rsid w:val="004E1149"/>
-    <w:rPr>
-      <w:rFonts w:ascii="Times New Roman" w:hAnsi="Times New Roman" w:cs="Times New Roman"/>
-      <w:b/>
-      <w:color w:val="000000"/>
-      <w:sz w:val="28"/>
-      <w:szCs w:val="28"/>
-      <w14:textFill>
-        <w14:solidFill>
-          <w14:srgbClr w14:val="000000">
-            <w14:lumMod w14:val="50000"/>
-          </w14:srgbClr>
-        </w14:solidFill>
-      </w14:textFill>
-    </w:rPr>
-  </w:style>
-  <w:style w:type="paragraph" w:styleId="TOCHeading">
-    <w:name w:val="TOC Heading"/>
-    <w:basedOn w:val="Heading1"/>
-    <w:next w:val="Normal"/>
-    <w:uiPriority w:val="39"/>
-    <w:semiHidden/>
-    <w:unhideWhenUsed/>
-    <w:qFormat/>
-    <w:rsid w:val="002C3EF1"/>
-    <w:pPr>
-      <w:numPr>
-        <w:numId w:val="0"/>
-      </w:numPr>
-      <w:outlineLvl w:val="9"/>
-    </w:pPr>
-    <w:rPr>
-      <w:lang w:eastAsia="ja-JP"/>
-    </w:rPr>
-  </w:style>
-  <w:style w:type="character" w:customStyle="1" w:styleId="TuNormalChar">
-    <w:name w:val="Tu Normal Char"/>
-    <w:basedOn w:val="TuStyle-Title1Char"/>
-    <w:link w:val="TuNormal"/>
-    <w:rsid w:val="005250D8"/>
-    <w:rPr>
-      <w:rFonts w:ascii="Times New Roman" w:hAnsi="Times New Roman" w:cs="Times New Roman"/>
-      <w:b w:val="0"/>
-      <w:color w:val="000000"/>
-      <w:sz w:val="26"/>
-      <w:szCs w:val="26"/>
-      <w14:textFill>
-        <w14:solidFill>
-          <w14:srgbClr w14:val="000000">
-            <w14:lumMod w14:val="50000"/>
-          </w14:srgbClr>
-        </w14:solidFill>
-      </w14:textFill>
-    </w:rPr>
-  </w:style>
-  <w:style w:type="paragraph" w:styleId="TOC1">
-    <w:name w:val="toc 1"/>
-    <w:basedOn w:val="Normal"/>
-    <w:next w:val="Normal"/>
-    <w:autoRedefine/>
-    <w:uiPriority w:val="39"/>
-    <w:unhideWhenUsed/>
-    <w:rsid w:val="004E1149"/>
-    <w:pPr>
-      <w:spacing w:before="360" w:after="0"/>
-      <w:ind w:left="0"/>
-    </w:pPr>
-    <w:rPr>
-      <w:rFonts w:asciiTheme="majorHAnsi" w:hAnsiTheme="majorHAnsi"/>
-      <w:b/>
-      <w:bCs/>
-      <w:caps/>
-      <w:sz w:val="24"/>
-      <w:szCs w:val="24"/>
-    </w:rPr>
-  </w:style>
-  <w:style w:type="paragraph" w:styleId="TOC2">
-    <w:name w:val="toc 2"/>
-    <w:basedOn w:val="Normal"/>
-    <w:next w:val="Normal"/>
-    <w:autoRedefine/>
-    <w:uiPriority w:val="39"/>
-    <w:unhideWhenUsed/>
-    <w:rsid w:val="004E1149"/>
-    <w:pPr>
-      <w:spacing w:before="240" w:after="0"/>
-      <w:ind w:left="0"/>
-    </w:pPr>
-    <w:rPr>
-      <w:rFonts w:cstheme="minorHAnsi"/>
-      <w:b/>
-      <w:bCs/>
-      <w:sz w:val="20"/>
-      <w:szCs w:val="20"/>
-    </w:rPr>
-  </w:style>
-  <w:style w:type="paragraph" w:styleId="TOC3">
-    <w:name w:val="toc 3"/>
-    <w:basedOn w:val="Normal"/>
-    <w:next w:val="Normal"/>
-    <w:autoRedefine/>
-    <w:uiPriority w:val="39"/>
-    <w:unhideWhenUsed/>
-    <w:rsid w:val="004E1149"/>
-    <w:pPr>
-      <w:spacing w:before="0" w:after="0"/>
-      <w:ind w:left="220"/>
-    </w:pPr>
-    <w:rPr>
-      <w:rFonts w:cstheme="minorHAnsi"/>
-      <w:sz w:val="20"/>
-      <w:szCs w:val="20"/>
-    </w:rPr>
-  </w:style>
-  <w:style w:type="paragraph" w:styleId="TOC4">
-    <w:name w:val="toc 4"/>
-    <w:basedOn w:val="Normal"/>
-    <w:next w:val="Normal"/>
-    <w:autoRedefine/>
-    <w:uiPriority w:val="39"/>
-    <w:unhideWhenUsed/>
-    <w:rsid w:val="004E1149"/>
-    <w:pPr>
-      <w:spacing w:before="0" w:after="0"/>
-      <w:ind w:left="440"/>
-    </w:pPr>
-    <w:rPr>
-      <w:rFonts w:cstheme="minorHAnsi"/>
-      <w:sz w:val="20"/>
-      <w:szCs w:val="20"/>
-    </w:rPr>
-  </w:style>
-  <w:style w:type="paragraph" w:styleId="TOC5">
-    <w:name w:val="toc 5"/>
-    <w:basedOn w:val="Normal"/>
-    <w:next w:val="Normal"/>
-    <w:autoRedefine/>
-    <w:uiPriority w:val="39"/>
-    <w:unhideWhenUsed/>
-    <w:rsid w:val="004E1149"/>
-    <w:pPr>
-      <w:spacing w:before="0" w:after="0"/>
-      <w:ind w:left="660"/>
-    </w:pPr>
-    <w:rPr>
-      <w:rFonts w:cstheme="minorHAnsi"/>
-      <w:sz w:val="20"/>
-      <w:szCs w:val="20"/>
-    </w:rPr>
-  </w:style>
-  <w:style w:type="paragraph" w:styleId="TOC6">
-    <w:name w:val="toc 6"/>
-    <w:basedOn w:val="Normal"/>
-    <w:next w:val="Normal"/>
-    <w:autoRedefine/>
-    <w:uiPriority w:val="39"/>
-    <w:unhideWhenUsed/>
-    <w:rsid w:val="004E1149"/>
-    <w:pPr>
-      <w:spacing w:before="0" w:after="0"/>
-      <w:ind w:left="880"/>
-    </w:pPr>
-    <w:rPr>
-      <w:rFonts w:cstheme="minorHAnsi"/>
-      <w:sz w:val="20"/>
-      <w:szCs w:val="20"/>
-    </w:rPr>
-  </w:style>
-  <w:style w:type="paragraph" w:styleId="TOC7">
-    <w:name w:val="toc 7"/>
-    <w:basedOn w:val="Normal"/>
-    <w:next w:val="Normal"/>
-    <w:autoRedefine/>
-    <w:uiPriority w:val="39"/>
-    <w:unhideWhenUsed/>
-    <w:rsid w:val="004E1149"/>
-    <w:pPr>
-      <w:spacing w:before="0" w:after="0"/>
-      <w:ind w:left="1100"/>
-    </w:pPr>
-    <w:rPr>
-      <w:rFonts w:cstheme="minorHAnsi"/>
-      <w:sz w:val="20"/>
-      <w:szCs w:val="20"/>
-    </w:rPr>
-  </w:style>
-  <w:style w:type="paragraph" w:styleId="TOC8">
-    <w:name w:val="toc 8"/>
-    <w:basedOn w:val="Normal"/>
-    <w:next w:val="Normal"/>
-    <w:autoRedefine/>
-    <w:uiPriority w:val="39"/>
-    <w:unhideWhenUsed/>
-    <w:rsid w:val="004E1149"/>
-    <w:pPr>
-      <w:spacing w:before="0" w:after="0"/>
-      <w:ind w:left="1320"/>
-    </w:pPr>
-    <w:rPr>
-      <w:rFonts w:cstheme="minorHAnsi"/>
-      <w:sz w:val="20"/>
-      <w:szCs w:val="20"/>
-    </w:rPr>
-  </w:style>
-  <w:style w:type="paragraph" w:styleId="TOC9">
-    <w:name w:val="toc 9"/>
-    <w:basedOn w:val="Normal"/>
-    <w:next w:val="Normal"/>
-    <w:autoRedefine/>
-    <w:uiPriority w:val="39"/>
-    <w:unhideWhenUsed/>
-    <w:rsid w:val="004E1149"/>
-    <w:pPr>
-      <w:spacing w:before="0" w:after="0"/>
-      <w:ind w:left="1540"/>
-    </w:pPr>
-    <w:rPr>
-      <w:rFonts w:cstheme="minorHAnsi"/>
-      <w:sz w:val="20"/>
-      <w:szCs w:val="20"/>
-    </w:rPr>
-  </w:style>
-  <w:style w:type="table" w:customStyle="1" w:styleId="PlainTable11">
-    <w:name w:val="Plain Table 11"/>
-    <w:basedOn w:val="TableNormal"/>
-    <w:uiPriority w:val="41"/>
-    <w:rsid w:val="00545225"/>
-    <w:pPr>
-      <w:spacing w:before="0" w:after="0" w:line="240" w:lineRule="auto"/>
-      <w:ind w:left="0" w:firstLine="0"/>
-    </w:pPr>
-    <w:rPr>
-      <w:rFonts w:eastAsiaTheme="minorEastAsia"/>
-      <w:sz w:val="24"/>
-      <w:szCs w:val="24"/>
-    </w:rPr>
-    <w:tblPr>
-      <w:tblStyleRowBandSize w:val="1"/>
-      <w:tblStyleColBandSize w:val="1"/>
-      <w:tblInd w:w="0" w:type="dxa"/>
-      <w:tblBorders>
-        <w:top w:val="single" w:sz="4" w:space="0" w:color="BFBFBF" w:themeColor="background1" w:themeShade="BF"/>
-        <w:left w:val="single" w:sz="4" w:space="0" w:color="BFBFBF" w:themeColor="background1" w:themeShade="BF"/>
-        <w:bottom w:val="single" w:sz="4" w:space="0" w:color="BFBFBF" w:themeColor="background1" w:themeShade="BF"/>
-        <w:right w:val="single" w:sz="4" w:space="0" w:color="BFBFBF" w:themeColor="background1" w:themeShade="BF"/>
-        <w:insideH w:val="single" w:sz="4" w:space="0" w:color="BFBFBF" w:themeColor="background1" w:themeShade="BF"/>
-        <w:insideV w:val="single" w:sz="4" w:space="0" w:color="BFBFBF" w:themeColor="background1" w:themeShade="BF"/>
-      </w:tblBorders>
-      <w:tblCellMar>
-        <w:top w:w="0" w:type="dxa"/>
-        <w:left w:w="108" w:type="dxa"/>
-        <w:bottom w:w="0" w:type="dxa"/>
-        <w:right w:w="108" w:type="dxa"/>
-      </w:tblCellMar>
-    </w:tblPr>
-    <w:tblStylePr w:type="firstRow">
-      <w:rPr>
-        <w:b/>
-        <w:bCs/>
-      </w:rPr>
-    </w:tblStylePr>
-    <w:tblStylePr w:type="lastRow">
-      <w:rPr>
-        <w:b/>
-        <w:bCs/>
-      </w:rPr>
-      <w:tblPr/>
-      <w:tcPr>
-        <w:tcBorders>
-          <w:top w:val="double" w:sz="4" w:space="0" w:color="BFBFBF" w:themeColor="background1" w:themeShade="BF"/>
-        </w:tcBorders>
-      </w:tcPr>
-    </w:tblStylePr>
-    <w:tblStylePr w:type="firstCol">
-      <w:rPr>
-        <w:b/>
-        <w:bCs/>
-      </w:rPr>
-    </w:tblStylePr>
-    <w:tblStylePr w:type="lastCol">
-      <w:rPr>
-        <w:b/>
-        <w:bCs/>
-      </w:rPr>
-    </w:tblStylePr>
-    <w:tblStylePr w:type="band1Vert">
-      <w:tblPr/>
-      <w:tcPr>
-        <w:shd w:val="clear" w:color="auto" w:fill="F2F2F2" w:themeFill="background1" w:themeFillShade="F2"/>
-      </w:tcPr>
-    </w:tblStylePr>
-    <w:tblStylePr w:type="band1Horz">
-      <w:tblPr/>
-      <w:tcPr>
-        <w:shd w:val="clear" w:color="auto" w:fill="F2F2F2" w:themeFill="background1" w:themeFillShade="F2"/>
-      </w:tcPr>
-    </w:tblStylePr>
-  </w:style>
-</w:styles>
-</file>
-
 <file path=word/glossary/document.xml><?xml version="1.0" encoding="utf-8"?>
-<w:glossaryDocument xmlns:wpc="http://schemas.microsoft.com/office/word/2010/wordprocessingCanvas" xmlns:mc="http://schemas.openxmlformats.org/markup-compatibility/2006" xmlns:o="urn:schemas-microsoft-com:office:office" xmlns:r="http://schemas.openxmlformats.org/officeDocument/2006/relationships" xmlns:m="http://schemas.openxmlformats.org/officeDocument/2006/math" xmlns:v="urn:schemas-microsoft-com:vml" xmlns:wp14="http://schemas.microsoft.com/office/word/2010/wordprocessingDrawing" xmlns:wp="http://schemas.openxmlformats.org/drawingml/2006/wordprocessingDrawing" xmlns:w10="urn:schemas-microsoft-com:office:word" xmlns:w="http://schemas.openxmlformats.org/wordprocessingml/2006/main" xmlns:w14="http://schemas.microsoft.com/office/word/2010/wordml" xmlns:wpg="http://schemas.microsoft.com/office/word/2010/wordprocessingGroup" xmlns:wpi="http://schemas.microsoft.com/office/word/2010/wordprocessingInk" xmlns:wne="http://schemas.microsoft.com/office/word/2006/wordml" xmlns:wps="http://schemas.microsoft.com/office/word/2010/wordprocessingShape" mc:Ignorable="w14 wp14">
+<w:glossaryDocument xmlns:wpc="http://schemas.microsoft.com/office/word/2010/wordprocessingCanvas" xmlns:mc="http://schemas.openxmlformats.org/markup-compatibility/2006" xmlns:o="urn:schemas-microsoft-com:office:office" xmlns:r="http://schemas.openxmlformats.org/officeDocument/2006/relationships" xmlns:m="http://schemas.openxmlformats.org/officeDocument/2006/math" xmlns:v="urn:schemas-microsoft-com:vml" xmlns:wp14="http://schemas.microsoft.com/office/word/2010/wordprocessingDrawing" xmlns:wp="http://schemas.openxmlformats.org/drawingml/2006/wordprocessingDrawing" xmlns:w10="urn:schemas-microsoft-com:office:word" xmlns:w="http://schemas.openxmlformats.org/wordprocessingml/2006/main" xmlns:w14="http://schemas.microsoft.com/office/word/2010/wordml" xmlns:w15="http://schemas.microsoft.com/office/word/2012/wordml" xmlns:wpg="http://schemas.microsoft.com/office/word/2010/wordprocessingGroup" xmlns:wpi="http://schemas.microsoft.com/office/word/2010/wordprocessingInk" xmlns:wne="http://schemas.microsoft.com/office/word/2006/wordml" xmlns:wps="http://schemas.microsoft.com/office/word/2010/wordprocessingShape" mc:Ignorable="w14 w15 wp14">
   <w:docParts>
     <w:docPart>
       <w:docPartPr>
@@ -6332,27 +5324,27 @@
 </file>
 
 <file path=word/glossary/fontTable.xml><?xml version="1.0" encoding="utf-8"?>
-<w:fonts xmlns:mc="http://schemas.openxmlformats.org/markup-compatibility/2006" xmlns:r="http://schemas.openxmlformats.org/officeDocument/2006/relationships" xmlns:w="http://schemas.openxmlformats.org/wordprocessingml/2006/main" xmlns:w14="http://schemas.microsoft.com/office/word/2010/wordml" mc:Ignorable="w14">
+<w:fonts xmlns:mc="http://schemas.openxmlformats.org/markup-compatibility/2006" xmlns:r="http://schemas.openxmlformats.org/officeDocument/2006/relationships" xmlns:w="http://schemas.openxmlformats.org/wordprocessingml/2006/main" xmlns:w14="http://schemas.microsoft.com/office/word/2010/wordml" xmlns:w15="http://schemas.microsoft.com/office/word/2012/wordml" mc:Ignorable="w14 w15">
   <w:font w:name="Times New Roman">
     <w:panose1 w:val="02020603050405020304"/>
     <w:charset w:val="00"/>
     <w:family w:val="roman"/>
     <w:pitch w:val="variable"/>
-    <w:sig w:usb0="E0002AFF" w:usb1="C0007841" w:usb2="00000009" w:usb3="00000000" w:csb0="000001FF" w:csb1="00000000"/>
+    <w:sig w:usb0="E0002EFF" w:usb1="C000785B" w:usb2="00000009" w:usb3="00000000" w:csb0="000001FF" w:csb1="00000000"/>
   </w:font>
   <w:font w:name="Calibri">
     <w:panose1 w:val="020F0502020204030204"/>
     <w:charset w:val="00"/>
     <w:family w:val="swiss"/>
     <w:pitch w:val="variable"/>
-    <w:sig w:usb0="E10002FF" w:usb1="4000ACFF" w:usb2="00000009" w:usb3="00000000" w:csb0="0000019F" w:csb1="00000000"/>
+    <w:sig w:usb0="E0002AFF" w:usb1="C000247B" w:usb2="00000009" w:usb3="00000000" w:csb0="000001FF" w:csb1="00000000"/>
   </w:font>
   <w:font w:name="Courier New">
     <w:panose1 w:val="02070309020205020404"/>
     <w:charset w:val="00"/>
     <w:family w:val="modern"/>
     <w:pitch w:val="fixed"/>
-    <w:sig w:usb0="E0002AFF" w:usb1="C0007843" w:usb2="00000009" w:usb3="00000000" w:csb0="000001FF" w:csb1="00000000"/>
+    <w:sig w:usb0="E0002EFF" w:usb1="C0007843" w:usb2="00000009" w:usb3="00000000" w:csb0="000001FF" w:csb1="00000000"/>
   </w:font>
   <w:font w:name="Wingdings">
     <w:panose1 w:val="05000000000000000000"/>
@@ -6382,11 +5374,18 @@
     <w:pitch w:val="variable"/>
     <w:sig w:usb0="E1002EFF" w:usb1="C000605B" w:usb2="00000029" w:usb3="00000000" w:csb0="000101FF" w:csb1="00000000"/>
   </w:font>
+  <w:font w:name="Calibri Light">
+    <w:panose1 w:val="020F0302020204030204"/>
+    <w:charset w:val="00"/>
+    <w:family w:val="swiss"/>
+    <w:pitch w:val="variable"/>
+    <w:sig w:usb0="E0002AFF" w:usb1="C000247B" w:usb2="00000009" w:usb3="00000000" w:csb0="000001FF" w:csb1="00000000"/>
+  </w:font>
 </w:fonts>
 </file>
 
 <file path=word/glossary/settings.xml><?xml version="1.0" encoding="utf-8"?>
-<w:settings xmlns:mc="http://schemas.openxmlformats.org/markup-compatibility/2006" xmlns:o="urn:schemas-microsoft-com:office:office" xmlns:r="http://schemas.openxmlformats.org/officeDocument/2006/relationships" xmlns:m="http://schemas.openxmlformats.org/officeDocument/2006/math" xmlns:v="urn:schemas-microsoft-com:vml" xmlns:w10="urn:schemas-microsoft-com:office:word" xmlns:w="http://schemas.openxmlformats.org/wordprocessingml/2006/main" xmlns:w14="http://schemas.microsoft.com/office/word/2010/wordml" xmlns:sl="http://schemas.openxmlformats.org/schemaLibrary/2006/main" mc:Ignorable="w14">
+<w:settings xmlns:mc="http://schemas.openxmlformats.org/markup-compatibility/2006" xmlns:o="urn:schemas-microsoft-com:office:office" xmlns:r="http://schemas.openxmlformats.org/officeDocument/2006/relationships" xmlns:m="http://schemas.openxmlformats.org/officeDocument/2006/math" xmlns:v="urn:schemas-microsoft-com:vml" xmlns:w10="urn:schemas-microsoft-com:office:word" xmlns:w="http://schemas.openxmlformats.org/wordprocessingml/2006/main" xmlns:w14="http://schemas.microsoft.com/office/word/2010/wordml" xmlns:w15="http://schemas.microsoft.com/office/word/2012/wordml" xmlns:sl="http://schemas.openxmlformats.org/schemaLibrary/2006/main" mc:Ignorable="w14 w15">
   <w:view w:val="normal"/>
   <w:defaultTabStop w:val="720"/>
   <w:characterSpacingControl w:val="doNotCompress"/>
@@ -6404,6 +5403,7 @@
     <w:rsid w:val="0046471A"/>
     <w:rsid w:val="005A2380"/>
     <w:rsid w:val="00B305F4"/>
+    <w:rsid w:val="00CD4D81"/>
     <w:rsid w:val="00E95B46"/>
     <w:rsid w:val="00F87763"/>
   </w:rsids>
@@ -6428,7 +5428,7 @@
 </file>
 
 <file path=word/glossary/styles.xml><?xml version="1.0" encoding="utf-8"?>
-<w:styles xmlns:mc="http://schemas.openxmlformats.org/markup-compatibility/2006" xmlns:r="http://schemas.openxmlformats.org/officeDocument/2006/relationships" xmlns:w="http://schemas.openxmlformats.org/wordprocessingml/2006/main" xmlns:w14="http://schemas.microsoft.com/office/word/2010/wordml" mc:Ignorable="w14">
+<w:styles xmlns:mc="http://schemas.openxmlformats.org/markup-compatibility/2006" xmlns:r="http://schemas.openxmlformats.org/officeDocument/2006/relationships" xmlns:w="http://schemas.openxmlformats.org/wordprocessingml/2006/main" xmlns:w14="http://schemas.microsoft.com/office/word/2010/wordml" xmlns:w15="http://schemas.microsoft.com/office/word/2012/wordml" mc:Ignorable="w14 w15">
   <w:docDefaults>
     <w:rPrDefault>
       <w:rPr>
@@ -6444,144 +5444,378 @@
       </w:pPr>
     </w:pPrDefault>
   </w:docDefaults>
-  <w:latentStyles w:defLockedState="0" w:defUIPriority="99" w:defSemiHidden="1" w:defUnhideWhenUsed="1" w:defQFormat="0" w:count="267">
-    <w:lsdException w:name="Normal" w:semiHidden="0" w:uiPriority="0" w:unhideWhenUsed="0" w:qFormat="1"/>
-    <w:lsdException w:name="heading 1" w:semiHidden="0" w:uiPriority="9" w:unhideWhenUsed="0" w:qFormat="1"/>
-    <w:lsdException w:name="heading 2" w:uiPriority="9" w:qFormat="1"/>
-    <w:lsdException w:name="heading 3" w:uiPriority="9" w:qFormat="1"/>
-    <w:lsdException w:name="heading 4" w:uiPriority="9" w:qFormat="1"/>
-    <w:lsdException w:name="heading 5" w:uiPriority="9" w:qFormat="1"/>
-    <w:lsdException w:name="heading 6" w:uiPriority="9" w:qFormat="1"/>
-    <w:lsdException w:name="heading 7" w:uiPriority="9" w:qFormat="1"/>
-    <w:lsdException w:name="heading 8" w:uiPriority="9" w:qFormat="1"/>
-    <w:lsdException w:name="heading 9" w:uiPriority="9" w:qFormat="1"/>
-    <w:lsdException w:name="toc 1" w:uiPriority="39"/>
-    <w:lsdException w:name="toc 2" w:uiPriority="39"/>
-    <w:lsdException w:name="toc 3" w:uiPriority="39"/>
-    <w:lsdException w:name="toc 4" w:uiPriority="39"/>
-    <w:lsdException w:name="toc 5" w:uiPriority="39"/>
-    <w:lsdException w:name="toc 6" w:uiPriority="39"/>
-    <w:lsdException w:name="toc 7" w:uiPriority="39"/>
-    <w:lsdException w:name="toc 8" w:uiPriority="39"/>
-    <w:lsdException w:name="toc 9" w:uiPriority="39"/>
-    <w:lsdException w:name="caption" w:uiPriority="35" w:qFormat="1"/>
-    <w:lsdException w:name="Title" w:semiHidden="0" w:uiPriority="10" w:unhideWhenUsed="0" w:qFormat="1"/>
-    <w:lsdException w:name="Default Paragraph Font" w:uiPriority="1"/>
-    <w:lsdException w:name="Subtitle" w:semiHidden="0" w:uiPriority="11" w:unhideWhenUsed="0" w:qFormat="1"/>
-    <w:lsdException w:name="Strong" w:semiHidden="0" w:uiPriority="22" w:unhideWhenUsed="0" w:qFormat="1"/>
-    <w:lsdException w:name="Emphasis" w:semiHidden="0" w:uiPriority="20" w:unhideWhenUsed="0" w:qFormat="1"/>
-    <w:lsdException w:name="Table Grid" w:semiHidden="0" w:uiPriority="59" w:unhideWhenUsed="0"/>
-    <w:lsdException w:name="Placeholder Text" w:unhideWhenUsed="0"/>
-    <w:lsdException w:name="No Spacing" w:semiHidden="0" w:uiPriority="1" w:unhideWhenUsed="0" w:qFormat="1"/>
-    <w:lsdException w:name="Light Shading" w:semiHidden="0" w:uiPriority="60" w:unhideWhenUsed="0"/>
-    <w:lsdException w:name="Light List" w:semiHidden="0" w:uiPriority="61" w:unhideWhenUsed="0"/>
-    <w:lsdException w:name="Light Grid" w:semiHidden="0" w:uiPriority="62" w:unhideWhenUsed="0"/>
-    <w:lsdException w:name="Medium Shading 1" w:semiHidden="0" w:uiPriority="63" w:unhideWhenUsed="0"/>
-    <w:lsdException w:name="Medium Shading 2" w:semiHidden="0" w:uiPriority="64" w:unhideWhenUsed="0"/>
-    <w:lsdException w:name="Medium List 1" w:semiHidden="0" w:uiPriority="65" w:unhideWhenUsed="0"/>
-    <w:lsdException w:name="Medium List 2" w:semiHidden="0" w:uiPriority="66" w:unhideWhenUsed="0"/>
-    <w:lsdException w:name="Medium Grid 1" w:semiHidden="0" w:uiPriority="67" w:unhideWhenUsed="0"/>
-    <w:lsdException w:name="Medium Grid 2" w:semiHidden="0" w:uiPriority="68" w:unhideWhenUsed="0"/>
-    <w:lsdException w:name="Medium Grid 3" w:semiHidden="0" w:uiPriority="69" w:unhideWhenUsed="0"/>
-    <w:lsdException w:name="Dark List" w:semiHidden="0" w:uiPriority="70" w:unhideWhenUsed="0"/>
-    <w:lsdException w:name="Colorful Shading" w:semiHidden="0" w:uiPriority="71" w:unhideWhenUsed="0"/>
-    <w:lsdException w:name="Colorful List" w:semiHidden="0" w:uiPriority="72" w:unhideWhenUsed="0"/>
-    <w:lsdException w:name="Colorful Grid" w:semiHidden="0" w:uiPriority="73" w:unhideWhenUsed="0"/>
-    <w:lsdException w:name="Light Shading Accent 1" w:semiHidden="0" w:uiPriority="60" w:unhideWhenUsed="0"/>
-    <w:lsdException w:name="Light List Accent 1" w:semiHidden="0" w:uiPriority="61" w:unhideWhenUsed="0"/>
-    <w:lsdException w:name="Light Grid Accent 1" w:semiHidden="0" w:uiPriority="62" w:unhideWhenUsed="0"/>
-    <w:lsdException w:name="Medium Shading 1 Accent 1" w:semiHidden="0" w:uiPriority="63" w:unhideWhenUsed="0"/>
-    <w:lsdException w:name="Medium Shading 2 Accent 1" w:semiHidden="0" w:uiPriority="64" w:unhideWhenUsed="0"/>
-    <w:lsdException w:name="Medium List 1 Accent 1" w:semiHidden="0" w:uiPriority="65" w:unhideWhenUsed="0"/>
-    <w:lsdException w:name="Revision" w:unhideWhenUsed="0"/>
-    <w:lsdException w:name="List Paragraph" w:semiHidden="0" w:uiPriority="34" w:unhideWhenUsed="0" w:qFormat="1"/>
-    <w:lsdException w:name="Quote" w:semiHidden="0" w:uiPriority="29" w:unhideWhenUsed="0" w:qFormat="1"/>
-    <w:lsdException w:name="Intense Quote" w:semiHidden="0" w:uiPriority="30" w:unhideWhenUsed="0" w:qFormat="1"/>
-    <w:lsdException w:name="Medium List 2 Accent 1" w:semiHidden="0" w:uiPriority="66" w:unhideWhenUsed="0"/>
-    <w:lsdException w:name="Medium Grid 1 Accent 1" w:semiHidden="0" w:uiPriority="67" w:unhideWhenUsed="0"/>
-    <w:lsdException w:name="Medium Grid 2 Accent 1" w:semiHidden="0" w:uiPriority="68" w:unhideWhenUsed="0"/>
-    <w:lsdException w:name="Medium Grid 3 Accent 1" w:semiHidden="0" w:uiPriority="69" w:unhideWhenUsed="0"/>
-    <w:lsdException w:name="Dark List Accent 1" w:semiHidden="0" w:uiPriority="70" w:unhideWhenUsed="0"/>
-    <w:lsdException w:name="Colorful Shading Accent 1" w:semiHidden="0" w:uiPriority="71" w:unhideWhenUsed="0"/>
-    <w:lsdException w:name="Colorful List Accent 1" w:semiHidden="0" w:uiPriority="72" w:unhideWhenUsed="0"/>
-    <w:lsdException w:name="Colorful Grid Accent 1" w:semiHidden="0" w:uiPriority="73" w:unhideWhenUsed="0"/>
-    <w:lsdException w:name="Light Shading Accent 2" w:semiHidden="0" w:uiPriority="60" w:unhideWhenUsed="0"/>
-    <w:lsdException w:name="Light List Accent 2" w:semiHidden="0" w:uiPriority="61" w:unhideWhenUsed="0"/>
-    <w:lsdException w:name="Light Grid Accent 2" w:semiHidden="0" w:uiPriority="62" w:unhideWhenUsed="0"/>
-    <w:lsdException w:name="Medium Shading 1 Accent 2" w:semiHidden="0" w:uiPriority="63" w:unhideWhenUsed="0"/>
-    <w:lsdException w:name="Medium Shading 2 Accent 2" w:semiHidden="0" w:uiPriority="64" w:unhideWhenUsed="0"/>
-    <w:lsdException w:name="Medium List 1 Accent 2" w:semiHidden="0" w:uiPriority="65" w:unhideWhenUsed="0"/>
-    <w:lsdException w:name="Medium List 2 Accent 2" w:semiHidden="0" w:uiPriority="66" w:unhideWhenUsed="0"/>
-    <w:lsdException w:name="Medium Grid 1 Accent 2" w:semiHidden="0" w:uiPriority="67" w:unhideWhenUsed="0"/>
-    <w:lsdException w:name="Medium Grid 2 Accent 2" w:semiHidden="0" w:uiPriority="68" w:unhideWhenUsed="0"/>
-    <w:lsdException w:name="Medium Grid 3 Accent 2" w:semiHidden="0" w:uiPriority="69" w:unhideWhenUsed="0"/>
-    <w:lsdException w:name="Dark List Accent 2" w:semiHidden="0" w:uiPriority="70" w:unhideWhenUsed="0"/>
-    <w:lsdException w:name="Colorful Shading Accent 2" w:semiHidden="0" w:uiPriority="71" w:unhideWhenUsed="0"/>
-    <w:lsdException w:name="Colorful List Accent 2" w:semiHidden="0" w:uiPriority="72" w:unhideWhenUsed="0"/>
-    <w:lsdException w:name="Colorful Grid Accent 2" w:semiHidden="0" w:uiPriority="73" w:unhideWhenUsed="0"/>
-    <w:lsdException w:name="Light Shading Accent 3" w:semiHidden="0" w:uiPriority="60" w:unhideWhenUsed="0"/>
-    <w:lsdException w:name="Light List Accent 3" w:semiHidden="0" w:uiPriority="61" w:unhideWhenUsed="0"/>
-    <w:lsdException w:name="Light Grid Accent 3" w:semiHidden="0" w:uiPriority="62" w:unhideWhenUsed="0"/>
-    <w:lsdException w:name="Medium Shading 1 Accent 3" w:semiHidden="0" w:uiPriority="63" w:unhideWhenUsed="0"/>
-    <w:lsdException w:name="Medium Shading 2 Accent 3" w:semiHidden="0" w:uiPriority="64" w:unhideWhenUsed="0"/>
-    <w:lsdException w:name="Medium List 1 Accent 3" w:semiHidden="0" w:uiPriority="65" w:unhideWhenUsed="0"/>
-    <w:lsdException w:name="Medium List 2 Accent 3" w:semiHidden="0" w:uiPriority="66" w:unhideWhenUsed="0"/>
-    <w:lsdException w:name="Medium Grid 1 Accent 3" w:semiHidden="0" w:uiPriority="67" w:unhideWhenUsed="0"/>
-    <w:lsdException w:name="Medium Grid 2 Accent 3" w:semiHidden="0" w:uiPriority="68" w:unhideWhenUsed="0"/>
-    <w:lsdException w:name="Medium Grid 3 Accent 3" w:semiHidden="0" w:uiPriority="69" w:unhideWhenUsed="0"/>
-    <w:lsdException w:name="Dark List Accent 3" w:semiHidden="0" w:uiPriority="70" w:unhideWhenUsed="0"/>
-    <w:lsdException w:name="Colorful Shading Accent 3" w:semiHidden="0" w:uiPriority="71" w:unhideWhenUsed="0"/>
-    <w:lsdException w:name="Colorful List Accent 3" w:semiHidden="0" w:uiPriority="72" w:unhideWhenUsed="0"/>
-    <w:lsdException w:name="Colorful Grid Accent 3" w:semiHidden="0" w:uiPriority="73" w:unhideWhenUsed="0"/>
-    <w:lsdException w:name="Light Shading Accent 4" w:semiHidden="0" w:uiPriority="60" w:unhideWhenUsed="0"/>
-    <w:lsdException w:name="Light List Accent 4" w:semiHidden="0" w:uiPriority="61" w:unhideWhenUsed="0"/>
-    <w:lsdException w:name="Light Grid Accent 4" w:semiHidden="0" w:uiPriority="62" w:unhideWhenUsed="0"/>
-    <w:lsdException w:name="Medium Shading 1 Accent 4" w:semiHidden="0" w:uiPriority="63" w:unhideWhenUsed="0"/>
-    <w:lsdException w:name="Medium Shading 2 Accent 4" w:semiHidden="0" w:uiPriority="64" w:unhideWhenUsed="0"/>
-    <w:lsdException w:name="Medium List 1 Accent 4" w:semiHidden="0" w:uiPriority="65" w:unhideWhenUsed="0"/>
-    <w:lsdException w:name="Medium List 2 Accent 4" w:semiHidden="0" w:uiPriority="66" w:unhideWhenUsed="0"/>
-    <w:lsdException w:name="Medium Grid 1 Accent 4" w:semiHidden="0" w:uiPriority="67" w:unhideWhenUsed="0"/>
-    <w:lsdException w:name="Medium Grid 2 Accent 4" w:semiHidden="0" w:uiPriority="68" w:unhideWhenUsed="0"/>
-    <w:lsdException w:name="Medium Grid 3 Accent 4" w:semiHidden="0" w:uiPriority="69" w:unhideWhenUsed="0"/>
-    <w:lsdException w:name="Dark List Accent 4" w:semiHidden="0" w:uiPriority="70" w:unhideWhenUsed="0"/>
-    <w:lsdException w:name="Colorful Shading Accent 4" w:semiHidden="0" w:uiPriority="71" w:unhideWhenUsed="0"/>
-    <w:lsdException w:name="Colorful List Accent 4" w:semiHidden="0" w:uiPriority="72" w:unhideWhenUsed="0"/>
-    <w:lsdException w:name="Colorful Grid Accent 4" w:semiHidden="0" w:uiPriority="73" w:unhideWhenUsed="0"/>
-    <w:lsdException w:name="Light Shading Accent 5" w:semiHidden="0" w:uiPriority="60" w:unhideWhenUsed="0"/>
-    <w:lsdException w:name="Light List Accent 5" w:semiHidden="0" w:uiPriority="61" w:unhideWhenUsed="0"/>
-    <w:lsdException w:name="Light Grid Accent 5" w:semiHidden="0" w:uiPriority="62" w:unhideWhenUsed="0"/>
-    <w:lsdException w:name="Medium Shading 1 Accent 5" w:semiHidden="0" w:uiPriority="63" w:unhideWhenUsed="0"/>
-    <w:lsdException w:name="Medium Shading 2 Accent 5" w:semiHidden="0" w:uiPriority="64" w:unhideWhenUsed="0"/>
-    <w:lsdException w:name="Medium List 1 Accent 5" w:semiHidden="0" w:uiPriority="65" w:unhideWhenUsed="0"/>
-    <w:lsdException w:name="Medium List 2 Accent 5" w:semiHidden="0" w:uiPriority="66" w:unhideWhenUsed="0"/>
-    <w:lsdException w:name="Medium Grid 1 Accent 5" w:semiHidden="0" w:uiPriority="67" w:unhideWhenUsed="0"/>
-    <w:lsdException w:name="Medium Grid 2 Accent 5" w:semiHidden="0" w:uiPriority="68" w:unhideWhenUsed="0"/>
-    <w:lsdException w:name="Medium Grid 3 Accent 5" w:semiHidden="0" w:uiPriority="69" w:unhideWhenUsed="0"/>
-    <w:lsdException w:name="Dark List Accent 5" w:semiHidden="0" w:uiPriority="70" w:unhideWhenUsed="0"/>
-    <w:lsdException w:name="Colorful Shading Accent 5" w:semiHidden="0" w:uiPriority="71" w:unhideWhenUsed="0"/>
-    <w:lsdException w:name="Colorful List Accent 5" w:semiHidden="0" w:uiPriority="72" w:unhideWhenUsed="0"/>
-    <w:lsdException w:name="Colorful Grid Accent 5" w:semiHidden="0" w:uiPriority="73" w:unhideWhenUsed="0"/>
-    <w:lsdException w:name="Light Shading Accent 6" w:semiHidden="0" w:uiPriority="60" w:unhideWhenUsed="0"/>
-    <w:lsdException w:name="Light List Accent 6" w:semiHidden="0" w:uiPriority="61" w:unhideWhenUsed="0"/>
-    <w:lsdException w:name="Light Grid Accent 6" w:semiHidden="0" w:uiPriority="62" w:unhideWhenUsed="0"/>
-    <w:lsdException w:name="Medium Shading 1 Accent 6" w:semiHidden="0" w:uiPriority="63" w:unhideWhenUsed="0"/>
-    <w:lsdException w:name="Medium Shading 2 Accent 6" w:semiHidden="0" w:uiPriority="64" w:unhideWhenUsed="0"/>
-    <w:lsdException w:name="Medium List 1 Accent 6" w:semiHidden="0" w:uiPriority="65" w:unhideWhenUsed="0"/>
-    <w:lsdException w:name="Medium List 2 Accent 6" w:semiHidden="0" w:uiPriority="66" w:unhideWhenUsed="0"/>
-    <w:lsdException w:name="Medium Grid 1 Accent 6" w:semiHidden="0" w:uiPriority="67" w:unhideWhenUsed="0"/>
-    <w:lsdException w:name="Medium Grid 2 Accent 6" w:semiHidden="0" w:uiPriority="68" w:unhideWhenUsed="0"/>
-    <w:lsdException w:name="Medium Grid 3 Accent 6" w:semiHidden="0" w:uiPriority="69" w:unhideWhenUsed="0"/>
-    <w:lsdException w:name="Dark List Accent 6" w:semiHidden="0" w:uiPriority="70" w:unhideWhenUsed="0"/>
-    <w:lsdException w:name="Colorful Shading Accent 6" w:semiHidden="0" w:uiPriority="71" w:unhideWhenUsed="0"/>
-    <w:lsdException w:name="Colorful List Accent 6" w:semiHidden="0" w:uiPriority="72" w:unhideWhenUsed="0"/>
-    <w:lsdException w:name="Colorful Grid Accent 6" w:semiHidden="0" w:uiPriority="73" w:unhideWhenUsed="0"/>
-    <w:lsdException w:name="Subtle Emphasis" w:semiHidden="0" w:uiPriority="19" w:unhideWhenUsed="0" w:qFormat="1"/>
-    <w:lsdException w:name="Intense Emphasis" w:semiHidden="0" w:uiPriority="21" w:unhideWhenUsed="0" w:qFormat="1"/>
-    <w:lsdException w:name="Subtle Reference" w:semiHidden="0" w:uiPriority="31" w:unhideWhenUsed="0" w:qFormat="1"/>
-    <w:lsdException w:name="Intense Reference" w:semiHidden="0" w:uiPriority="32" w:unhideWhenUsed="0" w:qFormat="1"/>
-    <w:lsdException w:name="Book Title" w:semiHidden="0" w:uiPriority="33" w:unhideWhenUsed="0" w:qFormat="1"/>
-    <w:lsdException w:name="Bibliography" w:uiPriority="37"/>
-    <w:lsdException w:name="TOC Heading" w:uiPriority="39" w:qFormat="1"/>
+  <w:latentStyles w:defLockedState="0" w:defUIPriority="99" w:defSemiHidden="0" w:defUnhideWhenUsed="0" w:defQFormat="0" w:count="371">
+    <w:lsdException w:name="Normal" w:uiPriority="0" w:qFormat="1"/>
+    <w:lsdException w:name="heading 1" w:uiPriority="9" w:qFormat="1"/>
+    <w:lsdException w:name="heading 2" w:semiHidden="1" w:uiPriority="9" w:unhideWhenUsed="1" w:qFormat="1"/>
+    <w:lsdException w:name="heading 3" w:semiHidden="1" w:uiPriority="9" w:unhideWhenUsed="1" w:qFormat="1"/>
+    <w:lsdException w:name="heading 4" w:semiHidden="1" w:uiPriority="9" w:unhideWhenUsed="1" w:qFormat="1"/>
+    <w:lsdException w:name="heading 5" w:semiHidden="1" w:uiPriority="9" w:unhideWhenUsed="1" w:qFormat="1"/>
+    <w:lsdException w:name="heading 6" w:semiHidden="1" w:uiPriority="9" w:unhideWhenUsed="1" w:qFormat="1"/>
+    <w:lsdException w:name="heading 7" w:semiHidden="1" w:uiPriority="9" w:unhideWhenUsed="1" w:qFormat="1"/>
+    <w:lsdException w:name="heading 8" w:semiHidden="1" w:uiPriority="9" w:unhideWhenUsed="1" w:qFormat="1"/>
+    <w:lsdException w:name="heading 9" w:semiHidden="1" w:uiPriority="9" w:unhideWhenUsed="1" w:qFormat="1"/>
+    <w:lsdException w:name="index 1" w:semiHidden="1" w:unhideWhenUsed="1"/>
+    <w:lsdException w:name="index 2" w:semiHidden="1" w:unhideWhenUsed="1"/>
+    <w:lsdException w:name="index 3" w:semiHidden="1" w:unhideWhenUsed="1"/>
+    <w:lsdException w:name="index 4" w:semiHidden="1" w:unhideWhenUsed="1"/>
+    <w:lsdException w:name="index 5" w:semiHidden="1" w:unhideWhenUsed="1"/>
+    <w:lsdException w:name="index 6" w:semiHidden="1" w:unhideWhenUsed="1"/>
+    <w:lsdException w:name="index 7" w:semiHidden="1" w:unhideWhenUsed="1"/>
+    <w:lsdException w:name="index 8" w:semiHidden="1" w:unhideWhenUsed="1"/>
+    <w:lsdException w:name="index 9" w:semiHidden="1" w:unhideWhenUsed="1"/>
+    <w:lsdException w:name="toc 1" w:semiHidden="1" w:uiPriority="39" w:unhideWhenUsed="1"/>
+    <w:lsdException w:name="toc 2" w:semiHidden="1" w:uiPriority="39" w:unhideWhenUsed="1"/>
+    <w:lsdException w:name="toc 3" w:semiHidden="1" w:uiPriority="39" w:unhideWhenUsed="1"/>
+    <w:lsdException w:name="toc 4" w:semiHidden="1" w:uiPriority="39" w:unhideWhenUsed="1"/>
+    <w:lsdException w:name="toc 5" w:semiHidden="1" w:uiPriority="39" w:unhideWhenUsed="1"/>
+    <w:lsdException w:name="toc 6" w:semiHidden="1" w:uiPriority="39" w:unhideWhenUsed="1"/>
+    <w:lsdException w:name="toc 7" w:semiHidden="1" w:uiPriority="39" w:unhideWhenUsed="1"/>
+    <w:lsdException w:name="toc 8" w:semiHidden="1" w:uiPriority="39" w:unhideWhenUsed="1"/>
+    <w:lsdException w:name="toc 9" w:semiHidden="1" w:uiPriority="39" w:unhideWhenUsed="1"/>
+    <w:lsdException w:name="Normal Indent" w:semiHidden="1" w:unhideWhenUsed="1"/>
+    <w:lsdException w:name="footnote text" w:semiHidden="1" w:unhideWhenUsed="1"/>
+    <w:lsdException w:name="annotation text" w:semiHidden="1" w:unhideWhenUsed="1"/>
+    <w:lsdException w:name="header" w:semiHidden="1" w:unhideWhenUsed="1"/>
+    <w:lsdException w:name="footer" w:semiHidden="1" w:unhideWhenUsed="1"/>
+    <w:lsdException w:name="index heading" w:semiHidden="1" w:unhideWhenUsed="1"/>
+    <w:lsdException w:name="caption" w:semiHidden="1" w:uiPriority="35" w:unhideWhenUsed="1" w:qFormat="1"/>
+    <w:lsdException w:name="table of figures" w:semiHidden="1" w:unhideWhenUsed="1"/>
+    <w:lsdException w:name="envelope address" w:semiHidden="1" w:unhideWhenUsed="1"/>
+    <w:lsdException w:name="envelope return" w:semiHidden="1" w:unhideWhenUsed="1"/>
+    <w:lsdException w:name="footnote reference" w:semiHidden="1" w:unhideWhenUsed="1"/>
+    <w:lsdException w:name="annotation reference" w:semiHidden="1" w:unhideWhenUsed="1"/>
+    <w:lsdException w:name="line number" w:semiHidden="1" w:unhideWhenUsed="1"/>
+    <w:lsdException w:name="page number" w:semiHidden="1" w:unhideWhenUsed="1"/>
+    <w:lsdException w:name="endnote reference" w:semiHidden="1" w:unhideWhenUsed="1"/>
+    <w:lsdException w:name="endnote text" w:semiHidden="1" w:unhideWhenUsed="1"/>
+    <w:lsdException w:name="table of authorities" w:semiHidden="1" w:unhideWhenUsed="1"/>
+    <w:lsdException w:name="macro" w:semiHidden="1" w:unhideWhenUsed="1"/>
+    <w:lsdException w:name="toa heading" w:semiHidden="1" w:unhideWhenUsed="1"/>
+    <w:lsdException w:name="List" w:semiHidden="1" w:unhideWhenUsed="1"/>
+    <w:lsdException w:name="List Bullet" w:semiHidden="1" w:unhideWhenUsed="1"/>
+    <w:lsdException w:name="List Number" w:semiHidden="1" w:unhideWhenUsed="1"/>
+    <w:lsdException w:name="List 2" w:semiHidden="1" w:unhideWhenUsed="1"/>
+    <w:lsdException w:name="List 3" w:semiHidden="1" w:unhideWhenUsed="1"/>
+    <w:lsdException w:name="List 4" w:semiHidden="1" w:unhideWhenUsed="1"/>
+    <w:lsdException w:name="List 5" w:semiHidden="1" w:unhideWhenUsed="1"/>
+    <w:lsdException w:name="List Bullet 2" w:semiHidden="1" w:unhideWhenUsed="1"/>
+    <w:lsdException w:name="List Bullet 3" w:semiHidden="1" w:unhideWhenUsed="1"/>
+    <w:lsdException w:name="List Bullet 4" w:semiHidden="1" w:unhideWhenUsed="1"/>
+    <w:lsdException w:name="List Bullet 5" w:semiHidden="1" w:unhideWhenUsed="1"/>
+    <w:lsdException w:name="List Number 2" w:semiHidden="1" w:unhideWhenUsed="1"/>
+    <w:lsdException w:name="List Number 3" w:semiHidden="1" w:unhideWhenUsed="1"/>
+    <w:lsdException w:name="List Number 4" w:semiHidden="1" w:unhideWhenUsed="1"/>
+    <w:lsdException w:name="List Number 5" w:semiHidden="1" w:unhideWhenUsed="1"/>
+    <w:lsdException w:name="Title" w:uiPriority="10" w:qFormat="1"/>
+    <w:lsdException w:name="Closing" w:semiHidden="1" w:unhideWhenUsed="1"/>
+    <w:lsdException w:name="Signature" w:semiHidden="1" w:unhideWhenUsed="1"/>
+    <w:lsdException w:name="Default Paragraph Font" w:semiHidden="1" w:uiPriority="1" w:unhideWhenUsed="1"/>
+    <w:lsdException w:name="Body Text" w:semiHidden="1" w:unhideWhenUsed="1"/>
+    <w:lsdException w:name="Body Text Indent" w:semiHidden="1" w:unhideWhenUsed="1"/>
+    <w:lsdException w:name="List Continue" w:semiHidden="1" w:unhideWhenUsed="1"/>
+    <w:lsdException w:name="List Continue 2" w:semiHidden="1" w:unhideWhenUsed="1"/>
+    <w:lsdException w:name="List Continue 3" w:semiHidden="1" w:unhideWhenUsed="1"/>
+    <w:lsdException w:name="List Continue 4" w:semiHidden="1" w:unhideWhenUsed="1"/>
+    <w:lsdException w:name="List Continue 5" w:semiHidden="1" w:unhideWhenUsed="1"/>
+    <w:lsdException w:name="Message Header" w:semiHidden="1" w:unhideWhenUsed="1"/>
+    <w:lsdException w:name="Subtitle" w:uiPriority="11" w:qFormat="1"/>
+    <w:lsdException w:name="Salutation" w:semiHidden="1" w:unhideWhenUsed="1"/>
+    <w:lsdException w:name="Date" w:semiHidden="1" w:unhideWhenUsed="1"/>
+    <w:lsdException w:name="Body Text First Indent" w:semiHidden="1" w:unhideWhenUsed="1"/>
+    <w:lsdException w:name="Body Text First Indent 2" w:semiHidden="1" w:unhideWhenUsed="1"/>
+    <w:lsdException w:name="Note Heading" w:semiHidden="1" w:unhideWhenUsed="1"/>
+    <w:lsdException w:name="Body Text 2" w:semiHidden="1" w:unhideWhenUsed="1"/>
+    <w:lsdException w:name="Body Text 3" w:semiHidden="1" w:unhideWhenUsed="1"/>
+    <w:lsdException w:name="Body Text Indent 2" w:semiHidden="1" w:unhideWhenUsed="1"/>
+    <w:lsdException w:name="Body Text Indent 3" w:semiHidden="1" w:unhideWhenUsed="1"/>
+    <w:lsdException w:name="Block Text" w:semiHidden="1" w:unhideWhenUsed="1"/>
+    <w:lsdException w:name="Hyperlink" w:semiHidden="1" w:unhideWhenUsed="1"/>
+    <w:lsdException w:name="FollowedHyperlink" w:semiHidden="1" w:unhideWhenUsed="1"/>
+    <w:lsdException w:name="Strong" w:uiPriority="22" w:qFormat="1"/>
+    <w:lsdException w:name="Emphasis" w:uiPriority="20" w:qFormat="1"/>
+    <w:lsdException w:name="Document Map" w:semiHidden="1" w:unhideWhenUsed="1"/>
+    <w:lsdException w:name="Plain Text" w:semiHidden="1" w:unhideWhenUsed="1"/>
+    <w:lsdException w:name="E-mail Signature" w:semiHidden="1" w:unhideWhenUsed="1"/>
+    <w:lsdException w:name="HTML Top of Form" w:semiHidden="1" w:unhideWhenUsed="1"/>
+    <w:lsdException w:name="HTML Bottom of Form" w:semiHidden="1" w:unhideWhenUsed="1"/>
+    <w:lsdException w:name="Normal (Web)" w:semiHidden="1" w:unhideWhenUsed="1"/>
+    <w:lsdException w:name="HTML Acronym" w:semiHidden="1" w:unhideWhenUsed="1"/>
+    <w:lsdException w:name="HTML Address" w:semiHidden="1" w:unhideWhenUsed="1"/>
+    <w:lsdException w:name="HTML Cite" w:semiHidden="1" w:unhideWhenUsed="1"/>
+    <w:lsdException w:name="HTML Code" w:semiHidden="1" w:unhideWhenUsed="1"/>
+    <w:lsdException w:name="HTML Definition" w:semiHidden="1" w:unhideWhenUsed="1"/>
+    <w:lsdException w:name="HTML Keyboard" w:semiHidden="1" w:unhideWhenUsed="1"/>
+    <w:lsdException w:name="HTML Preformatted" w:semiHidden="1" w:unhideWhenUsed="1"/>
+    <w:lsdException w:name="HTML Sample" w:semiHidden="1" w:unhideWhenUsed="1"/>
+    <w:lsdException w:name="HTML Typewriter" w:semiHidden="1" w:unhideWhenUsed="1"/>
+    <w:lsdException w:name="HTML Variable" w:semiHidden="1" w:unhideWhenUsed="1"/>
+    <w:lsdException w:name="Normal Table" w:semiHidden="1" w:unhideWhenUsed="1"/>
+    <w:lsdException w:name="annotation subject" w:semiHidden="1" w:unhideWhenUsed="1"/>
+    <w:lsdException w:name="No List" w:semiHidden="1" w:unhideWhenUsed="1"/>
+    <w:lsdException w:name="Outline List 1" w:semiHidden="1" w:unhideWhenUsed="1"/>
+    <w:lsdException w:name="Outline List 2" w:semiHidden="1" w:unhideWhenUsed="1"/>
+    <w:lsdException w:name="Outline List 3" w:semiHidden="1" w:unhideWhenUsed="1"/>
+    <w:lsdException w:name="Table Simple 1" w:semiHidden="1" w:unhideWhenUsed="1"/>
+    <w:lsdException w:name="Table Simple 2" w:semiHidden="1" w:unhideWhenUsed="1"/>
+    <w:lsdException w:name="Table Simple 3" w:semiHidden="1" w:unhideWhenUsed="1"/>
+    <w:lsdException w:name="Table Classic 1" w:semiHidden="1" w:unhideWhenUsed="1"/>
+    <w:lsdException w:name="Table Classic 2" w:semiHidden="1" w:unhideWhenUsed="1"/>
+    <w:lsdException w:name="Table Classic 3" w:semiHidden="1" w:unhideWhenUsed="1"/>
+    <w:lsdException w:name="Table Classic 4" w:semiHidden="1" w:unhideWhenUsed="1"/>
+    <w:lsdException w:name="Table Colorful 1" w:semiHidden="1" w:unhideWhenUsed="1"/>
+    <w:lsdException w:name="Table Colorful 2" w:semiHidden="1" w:unhideWhenUsed="1"/>
+    <w:lsdException w:name="Table Colorful 3" w:semiHidden="1" w:unhideWhenUsed="1"/>
+    <w:lsdException w:name="Table Columns 1" w:semiHidden="1" w:unhideWhenUsed="1"/>
+    <w:lsdException w:name="Table Columns 2" w:semiHidden="1" w:unhideWhenUsed="1"/>
+    <w:lsdException w:name="Table Columns 3" w:semiHidden="1" w:unhideWhenUsed="1"/>
+    <w:lsdException w:name="Table Columns 4" w:semiHidden="1" w:unhideWhenUsed="1"/>
+    <w:lsdException w:name="Table Columns 5" w:semiHidden="1" w:unhideWhenUsed="1"/>
+    <w:lsdException w:name="Table Grid 1" w:semiHidden="1" w:unhideWhenUsed="1"/>
+    <w:lsdException w:name="Table Grid 2" w:semiHidden="1" w:unhideWhenUsed="1"/>
+    <w:lsdException w:name="Table Grid 3" w:semiHidden="1" w:unhideWhenUsed="1"/>
+    <w:lsdException w:name="Table Grid 4" w:semiHidden="1" w:unhideWhenUsed="1"/>
+    <w:lsdException w:name="Table Grid 5" w:semiHidden="1" w:unhideWhenUsed="1"/>
+    <w:lsdException w:name="Table Grid 6" w:semiHidden="1" w:unhideWhenUsed="1"/>
+    <w:lsdException w:name="Table Grid 7" w:semiHidden="1" w:unhideWhenUsed="1"/>
+    <w:lsdException w:name="Table Grid 8" w:semiHidden="1" w:unhideWhenUsed="1"/>
+    <w:lsdException w:name="Table List 1" w:semiHidden="1" w:unhideWhenUsed="1"/>
+    <w:lsdException w:name="Table List 2" w:semiHidden="1" w:unhideWhenUsed="1"/>
+    <w:lsdException w:name="Table List 3" w:semiHidden="1" w:unhideWhenUsed="1"/>
+    <w:lsdException w:name="Table List 4" w:semiHidden="1" w:unhideWhenUsed="1"/>
+    <w:lsdException w:name="Table List 5" w:semiHidden="1" w:unhideWhenUsed="1"/>
+    <w:lsdException w:name="Table List 6" w:semiHidden="1" w:unhideWhenUsed="1"/>
+    <w:lsdException w:name="Table List 7" w:semiHidden="1" w:unhideWhenUsed="1"/>
+    <w:lsdException w:name="Table List 8" w:semiHidden="1" w:unhideWhenUsed="1"/>
+    <w:lsdException w:name="Table 3D effects 1" w:semiHidden="1" w:unhideWhenUsed="1"/>
+    <w:lsdException w:name="Table 3D effects 2" w:semiHidden="1" w:unhideWhenUsed="1"/>
+    <w:lsdException w:name="Table 3D effects 3" w:semiHidden="1" w:unhideWhenUsed="1"/>
+    <w:lsdException w:name="Table Contemporary" w:semiHidden="1" w:unhideWhenUsed="1"/>
+    <w:lsdException w:name="Table Elegant" w:semiHidden="1" w:unhideWhenUsed="1"/>
+    <w:lsdException w:name="Table Professional" w:semiHidden="1" w:unhideWhenUsed="1"/>
+    <w:lsdException w:name="Table Subtle 1" w:semiHidden="1" w:unhideWhenUsed="1"/>
+    <w:lsdException w:name="Table Subtle 2" w:semiHidden="1" w:unhideWhenUsed="1"/>
+    <w:lsdException w:name="Table Web 1" w:semiHidden="1" w:unhideWhenUsed="1"/>
+    <w:lsdException w:name="Table Web 2" w:semiHidden="1" w:unhideWhenUsed="1"/>
+    <w:lsdException w:name="Table Web 3" w:semiHidden="1" w:unhideWhenUsed="1"/>
+    <w:lsdException w:name="Balloon Text" w:semiHidden="1" w:unhideWhenUsed="1"/>
+    <w:lsdException w:name="Table Grid" w:uiPriority="59"/>
+    <w:lsdException w:name="Table Theme" w:semiHidden="1" w:unhideWhenUsed="1"/>
+    <w:lsdException w:name="Placeholder Text" w:semiHidden="1"/>
+    <w:lsdException w:name="No Spacing" w:uiPriority="1" w:qFormat="1"/>
+    <w:lsdException w:name="Light Shading" w:uiPriority="60"/>
+    <w:lsdException w:name="Light List" w:uiPriority="61"/>
+    <w:lsdException w:name="Light Grid" w:uiPriority="62"/>
+    <w:lsdException w:name="Medium Shading 1" w:uiPriority="63"/>
+    <w:lsdException w:name="Medium Shading 2" w:uiPriority="64"/>
+    <w:lsdException w:name="Medium List 1" w:uiPriority="65"/>
+    <w:lsdException w:name="Medium List 2" w:uiPriority="66"/>
+    <w:lsdException w:name="Medium Grid 1" w:uiPriority="67"/>
+    <w:lsdException w:name="Medium Grid 2" w:uiPriority="68"/>
+    <w:lsdException w:name="Medium Grid 3" w:uiPriority="69"/>
+    <w:lsdException w:name="Dark List" w:uiPriority="70"/>
+    <w:lsdException w:name="Colorful Shading" w:uiPriority="71"/>
+    <w:lsdException w:name="Colorful List" w:uiPriority="72"/>
+    <w:lsdException w:name="Colorful Grid" w:uiPriority="73"/>
+    <w:lsdException w:name="Light Shading Accent 1" w:uiPriority="60"/>
+    <w:lsdException w:name="Light List Accent 1" w:uiPriority="61"/>
+    <w:lsdException w:name="Light Grid Accent 1" w:uiPriority="62"/>
+    <w:lsdException w:name="Medium Shading 1 Accent 1" w:uiPriority="63"/>
+    <w:lsdException w:name="Medium Shading 2 Accent 1" w:uiPriority="64"/>
+    <w:lsdException w:name="Medium List 1 Accent 1" w:uiPriority="65"/>
+    <w:lsdException w:name="Revision" w:semiHidden="1"/>
+    <w:lsdException w:name="List Paragraph" w:uiPriority="34" w:qFormat="1"/>
+    <w:lsdException w:name="Quote" w:uiPriority="29" w:qFormat="1"/>
+    <w:lsdException w:name="Intense Quote" w:uiPriority="30" w:qFormat="1"/>
+    <w:lsdException w:name="Medium List 2 Accent 1" w:uiPriority="66"/>
+    <w:lsdException w:name="Medium Grid 1 Accent 1" w:uiPriority="67"/>
+    <w:lsdException w:name="Medium Grid 2 Accent 1" w:uiPriority="68"/>
+    <w:lsdException w:name="Medium Grid 3 Accent 1" w:uiPriority="69"/>
+    <w:lsdException w:name="Dark List Accent 1" w:uiPriority="70"/>
+    <w:lsdException w:name="Colorful Shading Accent 1" w:uiPriority="71"/>
+    <w:lsdException w:name="Colorful List Accent 1" w:uiPriority="72"/>
+    <w:lsdException w:name="Colorful Grid Accent 1" w:uiPriority="73"/>
+    <w:lsdException w:name="Light Shading Accent 2" w:uiPriority="60"/>
+    <w:lsdException w:name="Light List Accent 2" w:uiPriority="61"/>
+    <w:lsdException w:name="Light Grid Accent 2" w:uiPriority="62"/>
+    <w:lsdException w:name="Medium Shading 1 Accent 2" w:uiPriority="63"/>
+    <w:lsdException w:name="Medium Shading 2 Accent 2" w:uiPriority="64"/>
+    <w:lsdException w:name="Medium List 1 Accent 2" w:uiPriority="65"/>
+    <w:lsdException w:name="Medium List 2 Accent 2" w:uiPriority="66"/>
+    <w:lsdException w:name="Medium Grid 1 Accent 2" w:uiPriority="67"/>
+    <w:lsdException w:name="Medium Grid 2 Accent 2" w:uiPriority="68"/>
+    <w:lsdException w:name="Medium Grid 3 Accent 2" w:uiPriority="69"/>
+    <w:lsdException w:name="Dark List Accent 2" w:uiPriority="70"/>
+    <w:lsdException w:name="Colorful Shading Accent 2" w:uiPriority="71"/>
+    <w:lsdException w:name="Colorful List Accent 2" w:uiPriority="72"/>
+    <w:lsdException w:name="Colorful Grid Accent 2" w:uiPriority="73"/>
+    <w:lsdException w:name="Light Shading Accent 3" w:uiPriority="60"/>
+    <w:lsdException w:name="Light List Accent 3" w:uiPriority="61"/>
+    <w:lsdException w:name="Light Grid Accent 3" w:uiPriority="62"/>
+    <w:lsdException w:name="Medium Shading 1 Accent 3" w:uiPriority="63"/>
+    <w:lsdException w:name="Medium Shading 2 Accent 3" w:uiPriority="64"/>
+    <w:lsdException w:name="Medium List 1 Accent 3" w:uiPriority="65"/>
+    <w:lsdException w:name="Medium List 2 Accent 3" w:uiPriority="66"/>
+    <w:lsdException w:name="Medium Grid 1 Accent 3" w:uiPriority="67"/>
+    <w:lsdException w:name="Medium Grid 2 Accent 3" w:uiPriority="68"/>
+    <w:lsdException w:name="Medium Grid 3 Accent 3" w:uiPriority="69"/>
+    <w:lsdException w:name="Dark List Accent 3" w:uiPriority="70"/>
+    <w:lsdException w:name="Colorful Shading Accent 3" w:uiPriority="71"/>
+    <w:lsdException w:name="Colorful List Accent 3" w:uiPriority="72"/>
+    <w:lsdException w:name="Colorful Grid Accent 3" w:uiPriority="73"/>
+    <w:lsdException w:name="Light Shading Accent 4" w:uiPriority="60"/>
+    <w:lsdException w:name="Light List Accent 4" w:uiPriority="61"/>
+    <w:lsdException w:name="Light Grid Accent 4" w:uiPriority="62"/>
+    <w:lsdException w:name="Medium Shading 1 Accent 4" w:uiPriority="63"/>
+    <w:lsdException w:name="Medium Shading 2 Accent 4" w:uiPriority="64"/>
+    <w:lsdException w:name="Medium List 1 Accent 4" w:uiPriority="65"/>
+    <w:lsdException w:name="Medium List 2 Accent 4" w:uiPriority="66"/>
+    <w:lsdException w:name="Medium Grid 1 Accent 4" w:uiPriority="67"/>
+    <w:lsdException w:name="Medium Grid 2 Accent 4" w:uiPriority="68"/>
+    <w:lsdException w:name="Medium Grid 3 Accent 4" w:uiPriority="69"/>
+    <w:lsdException w:name="Dark List Accent 4" w:uiPriority="70"/>
+    <w:lsdException w:name="Colorful Shading Accent 4" w:uiPriority="71"/>
+    <w:lsdException w:name="Colorful List Accent 4" w:uiPriority="72"/>
+    <w:lsdException w:name="Colorful Grid Accent 4" w:uiPriority="73"/>
+    <w:lsdException w:name="Light Shading Accent 5" w:uiPriority="60"/>
+    <w:lsdException w:name="Light List Accent 5" w:uiPriority="61"/>
+    <w:lsdException w:name="Light Grid Accent 5" w:uiPriority="62"/>
+    <w:lsdException w:name="Medium Shading 1 Accent 5" w:uiPriority="63"/>
+    <w:lsdException w:name="Medium Shading 2 Accent 5" w:uiPriority="64"/>
+    <w:lsdException w:name="Medium List 1 Accent 5" w:uiPriority="65"/>
+    <w:lsdException w:name="Medium List 2 Accent 5" w:uiPriority="66"/>
+    <w:lsdException w:name="Medium Grid 1 Accent 5" w:uiPriority="67"/>
+    <w:lsdException w:name="Medium Grid 2 Accent 5" w:uiPriority="68"/>
+    <w:lsdException w:name="Medium Grid 3 Accent 5" w:uiPriority="69"/>
+    <w:lsdException w:name="Dark List Accent 5" w:uiPriority="70"/>
+    <w:lsdException w:name="Colorful Shading Accent 5" w:uiPriority="71"/>
+    <w:lsdException w:name="Colorful List Accent 5" w:uiPriority="72"/>
+    <w:lsdException w:name="Colorful Grid Accent 5" w:uiPriority="73"/>
+    <w:lsdException w:name="Light Shading Accent 6" w:uiPriority="60"/>
+    <w:lsdException w:name="Light List Accent 6" w:uiPriority="61"/>
+    <w:lsdException w:name="Light Grid Accent 6" w:uiPriority="62"/>
+    <w:lsdException w:name="Medium Shading 1 Accent 6" w:uiPriority="63"/>
+    <w:lsdException w:name="Medium Shading 2 Accent 6" w:uiPriority="64"/>
+    <w:lsdException w:name="Medium List 1 Accent 6" w:uiPriority="65"/>
+    <w:lsdException w:name="Medium List 2 Accent 6" w:uiPriority="66"/>
+    <w:lsdException w:name="Medium Grid 1 Accent 6" w:uiPriority="67"/>
+    <w:lsdException w:name="Medium Grid 2 Accent 6" w:uiPriority="68"/>
+    <w:lsdException w:name="Medium Grid 3 Accent 6" w:uiPriority="69"/>
+    <w:lsdException w:name="Dark List Accent 6" w:uiPriority="70"/>
+    <w:lsdException w:name="Colorful Shading Accent 6" w:uiPriority="71"/>
+    <w:lsdException w:name="Colorful List Accent 6" w:uiPriority="72"/>
+    <w:lsdException w:name="Colorful Grid Accent 6" w:uiPriority="73"/>
+    <w:lsdException w:name="Subtle Emphasis" w:uiPriority="19" w:qFormat="1"/>
+    <w:lsdException w:name="Intense Emphasis" w:uiPriority="21" w:qFormat="1"/>
+    <w:lsdException w:name="Subtle Reference" w:uiPriority="31" w:qFormat="1"/>
+    <w:lsdException w:name="Intense Reference" w:uiPriority="32" w:qFormat="1"/>
+    <w:lsdException w:name="Book Title" w:uiPriority="33" w:qFormat="1"/>
+    <w:lsdException w:name="Bibliography" w:semiHidden="1" w:uiPriority="37" w:unhideWhenUsed="1"/>
+    <w:lsdException w:name="TOC Heading" w:semiHidden="1" w:uiPriority="39" w:unhideWhenUsed="1" w:qFormat="1"/>
+    <w:lsdException w:name="Plain Table 1" w:uiPriority="41"/>
+    <w:lsdException w:name="Plain Table 2" w:uiPriority="42"/>
+    <w:lsdException w:name="Plain Table 3" w:uiPriority="43"/>
+    <w:lsdException w:name="Plain Table 4" w:uiPriority="44"/>
+    <w:lsdException w:name="Plain Table 5" w:uiPriority="45"/>
+    <w:lsdException w:name="Grid Table Light" w:uiPriority="40"/>
+    <w:lsdException w:name="Grid Table 1 Light" w:uiPriority="46"/>
+    <w:lsdException w:name="Grid Table 2" w:uiPriority="47"/>
+    <w:lsdException w:name="Grid Table 3" w:uiPriority="48"/>
+    <w:lsdException w:name="Grid Table 4" w:uiPriority="49"/>
+    <w:lsdException w:name="Grid Table 5 Dark" w:uiPriority="50"/>
+    <w:lsdException w:name="Grid Table 6 Colorful" w:uiPriority="51"/>
+    <w:lsdException w:name="Grid Table 7 Colorful" w:uiPriority="52"/>
+    <w:lsdException w:name="Grid Table 1 Light Accent 1" w:uiPriority="46"/>
+    <w:lsdException w:name="Grid Table 2 Accent 1" w:uiPriority="47"/>
+    <w:lsdException w:name="Grid Table 3 Accent 1" w:uiPriority="48"/>
+    <w:lsdException w:name="Grid Table 4 Accent 1" w:uiPriority="49"/>
+    <w:lsdException w:name="Grid Table 5 Dark Accent 1" w:uiPriority="50"/>
+    <w:lsdException w:name="Grid Table 6 Colorful Accent 1" w:uiPriority="51"/>
+    <w:lsdException w:name="Grid Table 7 Colorful Accent 1" w:uiPriority="52"/>
+    <w:lsdException w:name="Grid Table 1 Light Accent 2" w:uiPriority="46"/>
+    <w:lsdException w:name="Grid Table 2 Accent 2" w:uiPriority="47"/>
+    <w:lsdException w:name="Grid Table 3 Accent 2" w:uiPriority="48"/>
+    <w:lsdException w:name="Grid Table 4 Accent 2" w:uiPriority="49"/>
+    <w:lsdException w:name="Grid Table 5 Dark Accent 2" w:uiPriority="50"/>
+    <w:lsdException w:name="Grid Table 6 Colorful Accent 2" w:uiPriority="51"/>
+    <w:lsdException w:name="Grid Table 7 Colorful Accent 2" w:uiPriority="52"/>
+    <w:lsdException w:name="Grid Table 1 Light Accent 3" w:uiPriority="46"/>
+    <w:lsdException w:name="Grid Table 2 Accent 3" w:uiPriority="47"/>
+    <w:lsdException w:name="Grid Table 3 Accent 3" w:uiPriority="48"/>
+    <w:lsdException w:name="Grid Table 4 Accent 3" w:uiPriority="49"/>
+    <w:lsdException w:name="Grid Table 5 Dark Accent 3" w:uiPriority="50"/>
+    <w:lsdException w:name="Grid Table 6 Colorful Accent 3" w:uiPriority="51"/>
+    <w:lsdException w:name="Grid Table 7 Colorful Accent 3" w:uiPriority="52"/>
+    <w:lsdException w:name="Grid Table 1 Light Accent 4" w:uiPriority="46"/>
+    <w:lsdException w:name="Grid Table 2 Accent 4" w:uiPriority="47"/>
+    <w:lsdException w:name="Grid Table 3 Accent 4" w:uiPriority="48"/>
+    <w:lsdException w:name="Grid Table 4 Accent 4" w:uiPriority="49"/>
+    <w:lsdException w:name="Grid Table 5 Dark Accent 4" w:uiPriority="50"/>
+    <w:lsdException w:name="Grid Table 6 Colorful Accent 4" w:uiPriority="51"/>
+    <w:lsdException w:name="Grid Table 7 Colorful Accent 4" w:uiPriority="52"/>
+    <w:lsdException w:name="Grid Table 1 Light Accent 5" w:uiPriority="46"/>
+    <w:lsdException w:name="Grid Table 2 Accent 5" w:uiPriority="47"/>
+    <w:lsdException w:name="Grid Table 3 Accent 5" w:uiPriority="48"/>
+    <w:lsdException w:name="Grid Table 4 Accent 5" w:uiPriority="49"/>
+    <w:lsdException w:name="Grid Table 5 Dark Accent 5" w:uiPriority="50"/>
+    <w:lsdException w:name="Grid Table 6 Colorful Accent 5" w:uiPriority="51"/>
+    <w:lsdException w:name="Grid Table 7 Colorful Accent 5" w:uiPriority="52"/>
+    <w:lsdException w:name="Grid Table 1 Light Accent 6" w:uiPriority="46"/>
+    <w:lsdException w:name="Grid Table 2 Accent 6" w:uiPriority="47"/>
+    <w:lsdException w:name="Grid Table 3 Accent 6" w:uiPriority="48"/>
+    <w:lsdException w:name="Grid Table 4 Accent 6" w:uiPriority="49"/>
+    <w:lsdException w:name="Grid Table 5 Dark Accent 6" w:uiPriority="50"/>
+    <w:lsdException w:name="Grid Table 6 Colorful Accent 6" w:uiPriority="51"/>
+    <w:lsdException w:name="Grid Table 7 Colorful Accent 6" w:uiPriority="52"/>
+    <w:lsdException w:name="List Table 1 Light" w:uiPriority="46"/>
+    <w:lsdException w:name="List Table 2" w:uiPriority="47"/>
+    <w:lsdException w:name="List Table 3" w:uiPriority="48"/>
+    <w:lsdException w:name="List Table 4" w:uiPriority="49"/>
+    <w:lsdException w:name="List Table 5 Dark" w:uiPriority="50"/>
+    <w:lsdException w:name="List Table 6 Colorful" w:uiPriority="51"/>
+    <w:lsdException w:name="List Table 7 Colorful" w:uiPriority="52"/>
+    <w:lsdException w:name="List Table 1 Light Accent 1" w:uiPriority="46"/>
+    <w:lsdException w:name="List Table 2 Accent 1" w:uiPriority="47"/>
+    <w:lsdException w:name="List Table 3 Accent 1" w:uiPriority="48"/>
+    <w:lsdException w:name="List Table 4 Accent 1" w:uiPriority="49"/>
+    <w:lsdException w:name="List Table 5 Dark Accent 1" w:uiPriority="50"/>
+    <w:lsdException w:name="List Table 6 Colorful Accent 1" w:uiPriority="51"/>
+    <w:lsdException w:name="List Table 7 Colorful Accent 1" w:uiPriority="52"/>
+    <w:lsdException w:name="List Table 1 Light Accent 2" w:uiPriority="46"/>
+    <w:lsdException w:name="List Table 2 Accent 2" w:uiPriority="47"/>
+    <w:lsdException w:name="List Table 3 Accent 2" w:uiPriority="48"/>
+    <w:lsdException w:name="List Table 4 Accent 2" w:uiPriority="49"/>
+    <w:lsdException w:name="List Table 5 Dark Accent 2" w:uiPriority="50"/>
+    <w:lsdException w:name="List Table 6 Colorful Accent 2" w:uiPriority="51"/>
+    <w:lsdException w:name="List Table 7 Colorful Accent 2" w:uiPriority="52"/>
+    <w:lsdException w:name="List Table 1 Light Accent 3" w:uiPriority="46"/>
+    <w:lsdException w:name="List Table 2 Accent 3" w:uiPriority="47"/>
+    <w:lsdException w:name="List Table 3 Accent 3" w:uiPriority="48"/>
+    <w:lsdException w:name="List Table 4 Accent 3" w:uiPriority="49"/>
+    <w:lsdException w:name="List Table 5 Dark Accent 3" w:uiPriority="50"/>
+    <w:lsdException w:name="List Table 6 Colorful Accent 3" w:uiPriority="51"/>
+    <w:lsdException w:name="List Table 7 Colorful Accent 3" w:uiPriority="52"/>
+    <w:lsdException w:name="List Table 1 Light Accent 4" w:uiPriority="46"/>
+    <w:lsdException w:name="List Table 2 Accent 4" w:uiPriority="47"/>
+    <w:lsdException w:name="List Table 3 Accent 4" w:uiPriority="48"/>
+    <w:lsdException w:name="List Table 4 Accent 4" w:uiPriority="49"/>
+    <w:lsdException w:name="List Table 5 Dark Accent 4" w:uiPriority="50"/>
+    <w:lsdException w:name="List Table 6 Colorful Accent 4" w:uiPriority="51"/>
+    <w:lsdException w:name="List Table 7 Colorful Accent 4" w:uiPriority="52"/>
+    <w:lsdException w:name="List Table 1 Light Accent 5" w:uiPriority="46"/>
+    <w:lsdException w:name="List Table 2 Accent 5" w:uiPriority="47"/>
+    <w:lsdException w:name="List Table 3 Accent 5" w:uiPriority="48"/>
+    <w:lsdException w:name="List Table 4 Accent 5" w:uiPriority="49"/>
+    <w:lsdException w:name="List Table 5 Dark Accent 5" w:uiPriority="50"/>
+    <w:lsdException w:name="List Table 6 Colorful Accent 5" w:uiPriority="51"/>
+    <w:lsdException w:name="List Table 7 Colorful Accent 5" w:uiPriority="52"/>
+    <w:lsdException w:name="List Table 1 Light Accent 6" w:uiPriority="46"/>
+    <w:lsdException w:name="List Table 2 Accent 6" w:uiPriority="47"/>
+    <w:lsdException w:name="List Table 3 Accent 6" w:uiPriority="48"/>
+    <w:lsdException w:name="List Table 4 Accent 6" w:uiPriority="49"/>
+    <w:lsdException w:name="List Table 5 Dark Accent 6" w:uiPriority="50"/>
+    <w:lsdException w:name="List Table 6 Colorful Accent 6" w:uiPriority="51"/>
+    <w:lsdException w:name="List Table 7 Colorful Accent 6" w:uiPriority="52"/>
   </w:latentStyles>
   <w:style w:type="paragraph" w:default="1" w:styleId="Normal">
     <w:name w:val="Normal"/>
@@ -6653,234 +5887,8 @@
 </w:styles>
 </file>
 
-<file path=word/glossary/stylesWithEffects.xml><?xml version="1.0" encoding="utf-8"?>
-<w:styles xmlns:wpc="http://schemas.microsoft.com/office/word/2010/wordprocessingCanvas" xmlns:mc="http://schemas.openxmlformats.org/markup-compatibility/2006" xmlns:o="urn:schemas-microsoft-com:office:office" xmlns:r="http://schemas.openxmlformats.org/officeDocument/2006/relationships" xmlns:m="http://schemas.openxmlformats.org/officeDocument/2006/math" xmlns:v="urn:schemas-microsoft-com:vml" xmlns:wp14="http://schemas.microsoft.com/office/word/2010/wordprocessingDrawing" xmlns:wp="http://schemas.openxmlformats.org/drawingml/2006/wordprocessingDrawing" xmlns:w10="urn:schemas-microsoft-com:office:word" xmlns:w="http://schemas.openxmlformats.org/wordprocessingml/2006/main" xmlns:w14="http://schemas.microsoft.com/office/word/2010/wordml" xmlns:wpg="http://schemas.microsoft.com/office/word/2010/wordprocessingGroup" xmlns:wpi="http://schemas.microsoft.com/office/word/2010/wordprocessingInk" xmlns:wne="http://schemas.microsoft.com/office/word/2006/wordml" xmlns:wps="http://schemas.microsoft.com/office/word/2010/wordprocessingShape" mc:Ignorable="w14 wp14">
-  <w:docDefaults>
-    <w:rPrDefault>
-      <w:rPr>
-        <w:rFonts w:asciiTheme="minorHAnsi" w:eastAsiaTheme="minorEastAsia" w:hAnsiTheme="minorHAnsi" w:cstheme="minorBidi"/>
-        <w:sz w:val="22"/>
-        <w:szCs w:val="22"/>
-        <w:lang w:val="en-US" w:eastAsia="en-US" w:bidi="ar-SA"/>
-      </w:rPr>
-    </w:rPrDefault>
-    <w:pPrDefault>
-      <w:pPr>
-        <w:spacing w:after="200" w:line="276" w:lineRule="auto"/>
-      </w:pPr>
-    </w:pPrDefault>
-  </w:docDefaults>
-  <w:latentStyles w:defLockedState="0" w:defUIPriority="99" w:defSemiHidden="1" w:defUnhideWhenUsed="1" w:defQFormat="0" w:count="267">
-    <w:lsdException w:name="Normal" w:semiHidden="0" w:uiPriority="0" w:unhideWhenUsed="0" w:qFormat="1"/>
-    <w:lsdException w:name="heading 1" w:semiHidden="0" w:uiPriority="9" w:unhideWhenUsed="0" w:qFormat="1"/>
-    <w:lsdException w:name="heading 2" w:uiPriority="9" w:qFormat="1"/>
-    <w:lsdException w:name="heading 3" w:uiPriority="9" w:qFormat="1"/>
-    <w:lsdException w:name="heading 4" w:uiPriority="9" w:qFormat="1"/>
-    <w:lsdException w:name="heading 5" w:uiPriority="9" w:qFormat="1"/>
-    <w:lsdException w:name="heading 6" w:uiPriority="9" w:qFormat="1"/>
-    <w:lsdException w:name="heading 7" w:uiPriority="9" w:qFormat="1"/>
-    <w:lsdException w:name="heading 8" w:uiPriority="9" w:qFormat="1"/>
-    <w:lsdException w:name="heading 9" w:uiPriority="9" w:qFormat="1"/>
-    <w:lsdException w:name="toc 1" w:uiPriority="39"/>
-    <w:lsdException w:name="toc 2" w:uiPriority="39"/>
-    <w:lsdException w:name="toc 3" w:uiPriority="39"/>
-    <w:lsdException w:name="toc 4" w:uiPriority="39"/>
-    <w:lsdException w:name="toc 5" w:uiPriority="39"/>
-    <w:lsdException w:name="toc 6" w:uiPriority="39"/>
-    <w:lsdException w:name="toc 7" w:uiPriority="39"/>
-    <w:lsdException w:name="toc 8" w:uiPriority="39"/>
-    <w:lsdException w:name="toc 9" w:uiPriority="39"/>
-    <w:lsdException w:name="caption" w:uiPriority="35" w:qFormat="1"/>
-    <w:lsdException w:name="Title" w:semiHidden="0" w:uiPriority="10" w:unhideWhenUsed="0" w:qFormat="1"/>
-    <w:lsdException w:name="Default Paragraph Font" w:uiPriority="1"/>
-    <w:lsdException w:name="Subtitle" w:semiHidden="0" w:uiPriority="11" w:unhideWhenUsed="0" w:qFormat="1"/>
-    <w:lsdException w:name="Strong" w:semiHidden="0" w:uiPriority="22" w:unhideWhenUsed="0" w:qFormat="1"/>
-    <w:lsdException w:name="Emphasis" w:semiHidden="0" w:uiPriority="20" w:unhideWhenUsed="0" w:qFormat="1"/>
-    <w:lsdException w:name="Table Grid" w:semiHidden="0" w:uiPriority="59" w:unhideWhenUsed="0"/>
-    <w:lsdException w:name="Placeholder Text" w:unhideWhenUsed="0"/>
-    <w:lsdException w:name="No Spacing" w:semiHidden="0" w:uiPriority="1" w:unhideWhenUsed="0" w:qFormat="1"/>
-    <w:lsdException w:name="Light Shading" w:semiHidden="0" w:uiPriority="60" w:unhideWhenUsed="0"/>
-    <w:lsdException w:name="Light List" w:semiHidden="0" w:uiPriority="61" w:unhideWhenUsed="0"/>
-    <w:lsdException w:name="Light Grid" w:semiHidden="0" w:uiPriority="62" w:unhideWhenUsed="0"/>
-    <w:lsdException w:name="Medium Shading 1" w:semiHidden="0" w:uiPriority="63" w:unhideWhenUsed="0"/>
-    <w:lsdException w:name="Medium Shading 2" w:semiHidden="0" w:uiPriority="64" w:unhideWhenUsed="0"/>
-    <w:lsdException w:name="Medium List 1" w:semiHidden="0" w:uiPriority="65" w:unhideWhenUsed="0"/>
-    <w:lsdException w:name="Medium List 2" w:semiHidden="0" w:uiPriority="66" w:unhideWhenUsed="0"/>
-    <w:lsdException w:name="Medium Grid 1" w:semiHidden="0" w:uiPriority="67" w:unhideWhenUsed="0"/>
-    <w:lsdException w:name="Medium Grid 2" w:semiHidden="0" w:uiPriority="68" w:unhideWhenUsed="0"/>
-    <w:lsdException w:name="Medium Grid 3" w:semiHidden="0" w:uiPriority="69" w:unhideWhenUsed="0"/>
-    <w:lsdException w:name="Dark List" w:semiHidden="0" w:uiPriority="70" w:unhideWhenUsed="0"/>
-    <w:lsdException w:name="Colorful Shading" w:semiHidden="0" w:uiPriority="71" w:unhideWhenUsed="0"/>
-    <w:lsdException w:name="Colorful List" w:semiHidden="0" w:uiPriority="72" w:unhideWhenUsed="0"/>
-    <w:lsdException w:name="Colorful Grid" w:semiHidden="0" w:uiPriority="73" w:unhideWhenUsed="0"/>
-    <w:lsdException w:name="Light Shading Accent 1" w:semiHidden="0" w:uiPriority="60" w:unhideWhenUsed="0"/>
-    <w:lsdException w:name="Light List Accent 1" w:semiHidden="0" w:uiPriority="61" w:unhideWhenUsed="0"/>
-    <w:lsdException w:name="Light Grid Accent 1" w:semiHidden="0" w:uiPriority="62" w:unhideWhenUsed="0"/>
-    <w:lsdException w:name="Medium Shading 1 Accent 1" w:semiHidden="0" w:uiPriority="63" w:unhideWhenUsed="0"/>
-    <w:lsdException w:name="Medium Shading 2 Accent 1" w:semiHidden="0" w:uiPriority="64" w:unhideWhenUsed="0"/>
-    <w:lsdException w:name="Medium List 1 Accent 1" w:semiHidden="0" w:uiPriority="65" w:unhideWhenUsed="0"/>
-    <w:lsdException w:name="Revision" w:unhideWhenUsed="0"/>
-    <w:lsdException w:name="List Paragraph" w:semiHidden="0" w:uiPriority="34" w:unhideWhenUsed="0" w:qFormat="1"/>
-    <w:lsdException w:name="Quote" w:semiHidden="0" w:uiPriority="29" w:unhideWhenUsed="0" w:qFormat="1"/>
-    <w:lsdException w:name="Intense Quote" w:semiHidden="0" w:uiPriority="30" w:unhideWhenUsed="0" w:qFormat="1"/>
-    <w:lsdException w:name="Medium List 2 Accent 1" w:semiHidden="0" w:uiPriority="66" w:unhideWhenUsed="0"/>
-    <w:lsdException w:name="Medium Grid 1 Accent 1" w:semiHidden="0" w:uiPriority="67" w:unhideWhenUsed="0"/>
-    <w:lsdException w:name="Medium Grid 2 Accent 1" w:semiHidden="0" w:uiPriority="68" w:unhideWhenUsed="0"/>
-    <w:lsdException w:name="Medium Grid 3 Accent 1" w:semiHidden="0" w:uiPriority="69" w:unhideWhenUsed="0"/>
-    <w:lsdException w:name="Dark List Accent 1" w:semiHidden="0" w:uiPriority="70" w:unhideWhenUsed="0"/>
-    <w:lsdException w:name="Colorful Shading Accent 1" w:semiHidden="0" w:uiPriority="71" w:unhideWhenUsed="0"/>
-    <w:lsdException w:name="Colorful List Accent 1" w:semiHidden="0" w:uiPriority="72" w:unhideWhenUsed="0"/>
-    <w:lsdException w:name="Colorful Grid Accent 1" w:semiHidden="0" w:uiPriority="73" w:unhideWhenUsed="0"/>
-    <w:lsdException w:name="Light Shading Accent 2" w:semiHidden="0" w:uiPriority="60" w:unhideWhenUsed="0"/>
-    <w:lsdException w:name="Light List Accent 2" w:semiHidden="0" w:uiPriority="61" w:unhideWhenUsed="0"/>
-    <w:lsdException w:name="Light Grid Accent 2" w:semiHidden="0" w:uiPriority="62" w:unhideWhenUsed="0"/>
-    <w:lsdException w:name="Medium Shading 1 Accent 2" w:semiHidden="0" w:uiPriority="63" w:unhideWhenUsed="0"/>
-    <w:lsdException w:name="Medium Shading 2 Accent 2" w:semiHidden="0" w:uiPriority="64" w:unhideWhenUsed="0"/>
-    <w:lsdException w:name="Medium List 1 Accent 2" w:semiHidden="0" w:uiPriority="65" w:unhideWhenUsed="0"/>
-    <w:lsdException w:name="Medium List 2 Accent 2" w:semiHidden="0" w:uiPriority="66" w:unhideWhenUsed="0"/>
-    <w:lsdException w:name="Medium Grid 1 Accent 2" w:semiHidden="0" w:uiPriority="67" w:unhideWhenUsed="0"/>
-    <w:lsdException w:name="Medium Grid 2 Accent 2" w:semiHidden="0" w:uiPriority="68" w:unhideWhenUsed="0"/>
-    <w:lsdException w:name="Medium Grid 3 Accent 2" w:semiHidden="0" w:uiPriority="69" w:unhideWhenUsed="0"/>
-    <w:lsdException w:name="Dark List Accent 2" w:semiHidden="0" w:uiPriority="70" w:unhideWhenUsed="0"/>
-    <w:lsdException w:name="Colorful Shading Accent 2" w:semiHidden="0" w:uiPriority="71" w:unhideWhenUsed="0"/>
-    <w:lsdException w:name="Colorful List Accent 2" w:semiHidden="0" w:uiPriority="72" w:unhideWhenUsed="0"/>
-    <w:lsdException w:name="Colorful Grid Accent 2" w:semiHidden="0" w:uiPriority="73" w:unhideWhenUsed="0"/>
-    <w:lsdException w:name="Light Shading Accent 3" w:semiHidden="0" w:uiPriority="60" w:unhideWhenUsed="0"/>
-    <w:lsdException w:name="Light List Accent 3" w:semiHidden="0" w:uiPriority="61" w:unhideWhenUsed="0"/>
-    <w:lsdException w:name="Light Grid Accent 3" w:semiHidden="0" w:uiPriority="62" w:unhideWhenUsed="0"/>
-    <w:lsdException w:name="Medium Shading 1 Accent 3" w:semiHidden="0" w:uiPriority="63" w:unhideWhenUsed="0"/>
-    <w:lsdException w:name="Medium Shading 2 Accent 3" w:semiHidden="0" w:uiPriority="64" w:unhideWhenUsed="0"/>
-    <w:lsdException w:name="Medium List 1 Accent 3" w:semiHidden="0" w:uiPriority="65" w:unhideWhenUsed="0"/>
-    <w:lsdException w:name="Medium List 2 Accent 3" w:semiHidden="0" w:uiPriority="66" w:unhideWhenUsed="0"/>
-    <w:lsdException w:name="Medium Grid 1 Accent 3" w:semiHidden="0" w:uiPriority="67" w:unhideWhenUsed="0"/>
-    <w:lsdException w:name="Medium Grid 2 Accent 3" w:semiHidden="0" w:uiPriority="68" w:unhideWhenUsed="0"/>
-    <w:lsdException w:name="Medium Grid 3 Accent 3" w:semiHidden="0" w:uiPriority="69" w:unhideWhenUsed="0"/>
-    <w:lsdException w:name="Dark List Accent 3" w:semiHidden="0" w:uiPriority="70" w:unhideWhenUsed="0"/>
-    <w:lsdException w:name="Colorful Shading Accent 3" w:semiHidden="0" w:uiPriority="71" w:unhideWhenUsed="0"/>
-    <w:lsdException w:name="Colorful List Accent 3" w:semiHidden="0" w:uiPriority="72" w:unhideWhenUsed="0"/>
-    <w:lsdException w:name="Colorful Grid Accent 3" w:semiHidden="0" w:uiPriority="73" w:unhideWhenUsed="0"/>
-    <w:lsdException w:name="Light Shading Accent 4" w:semiHidden="0" w:uiPriority="60" w:unhideWhenUsed="0"/>
-    <w:lsdException w:name="Light List Accent 4" w:semiHidden="0" w:uiPriority="61" w:unhideWhenUsed="0"/>
-    <w:lsdException w:name="Light Grid Accent 4" w:semiHidden="0" w:uiPriority="62" w:unhideWhenUsed="0"/>
-    <w:lsdException w:name="Medium Shading 1 Accent 4" w:semiHidden="0" w:uiPriority="63" w:unhideWhenUsed="0"/>
-    <w:lsdException w:name="Medium Shading 2 Accent 4" w:semiHidden="0" w:uiPriority="64" w:unhideWhenUsed="0"/>
-    <w:lsdException w:name="Medium List 1 Accent 4" w:semiHidden="0" w:uiPriority="65" w:unhideWhenUsed="0"/>
-    <w:lsdException w:name="Medium List 2 Accent 4" w:semiHidden="0" w:uiPriority="66" w:unhideWhenUsed="0"/>
-    <w:lsdException w:name="Medium Grid 1 Accent 4" w:semiHidden="0" w:uiPriority="67" w:unhideWhenUsed="0"/>
-    <w:lsdException w:name="Medium Grid 2 Accent 4" w:semiHidden="0" w:uiPriority="68" w:unhideWhenUsed="0"/>
-    <w:lsdException w:name="Medium Grid 3 Accent 4" w:semiHidden="0" w:uiPriority="69" w:unhideWhenUsed="0"/>
-    <w:lsdException w:name="Dark List Accent 4" w:semiHidden="0" w:uiPriority="70" w:unhideWhenUsed="0"/>
-    <w:lsdException w:name="Colorful Shading Accent 4" w:semiHidden="0" w:uiPriority="71" w:unhideWhenUsed="0"/>
-    <w:lsdException w:name="Colorful List Accent 4" w:semiHidden="0" w:uiPriority="72" w:unhideWhenUsed="0"/>
-    <w:lsdException w:name="Colorful Grid Accent 4" w:semiHidden="0" w:uiPriority="73" w:unhideWhenUsed="0"/>
-    <w:lsdException w:name="Light Shading Accent 5" w:semiHidden="0" w:uiPriority="60" w:unhideWhenUsed="0"/>
-    <w:lsdException w:name="Light List Accent 5" w:semiHidden="0" w:uiPriority="61" w:unhideWhenUsed="0"/>
-    <w:lsdException w:name="Light Grid Accent 5" w:semiHidden="0" w:uiPriority="62" w:unhideWhenUsed="0"/>
-    <w:lsdException w:name="Medium Shading 1 Accent 5" w:semiHidden="0" w:uiPriority="63" w:unhideWhenUsed="0"/>
-    <w:lsdException w:name="Medium Shading 2 Accent 5" w:semiHidden="0" w:uiPriority="64" w:unhideWhenUsed="0"/>
-    <w:lsdException w:name="Medium List 1 Accent 5" w:semiHidden="0" w:uiPriority="65" w:unhideWhenUsed="0"/>
-    <w:lsdException w:name="Medium List 2 Accent 5" w:semiHidden="0" w:uiPriority="66" w:unhideWhenUsed="0"/>
-    <w:lsdException w:name="Medium Grid 1 Accent 5" w:semiHidden="0" w:uiPriority="67" w:unhideWhenUsed="0"/>
-    <w:lsdException w:name="Medium Grid 2 Accent 5" w:semiHidden="0" w:uiPriority="68" w:unhideWhenUsed="0"/>
-    <w:lsdException w:name="Medium Grid 3 Accent 5" w:semiHidden="0" w:uiPriority="69" w:unhideWhenUsed="0"/>
-    <w:lsdException w:name="Dark List Accent 5" w:semiHidden="0" w:uiPriority="70" w:unhideWhenUsed="0"/>
-    <w:lsdException w:name="Colorful Shading Accent 5" w:semiHidden="0" w:uiPriority="71" w:unhideWhenUsed="0"/>
-    <w:lsdException w:name="Colorful List Accent 5" w:semiHidden="0" w:uiPriority="72" w:unhideWhenUsed="0"/>
-    <w:lsdException w:name="Colorful Grid Accent 5" w:semiHidden="0" w:uiPriority="73" w:unhideWhenUsed="0"/>
-    <w:lsdException w:name="Light Shading Accent 6" w:semiHidden="0" w:uiPriority="60" w:unhideWhenUsed="0"/>
-    <w:lsdException w:name="Light List Accent 6" w:semiHidden="0" w:uiPriority="61" w:unhideWhenUsed="0"/>
-    <w:lsdException w:name="Light Grid Accent 6" w:semiHidden="0" w:uiPriority="62" w:unhideWhenUsed="0"/>
-    <w:lsdException w:name="Medium Shading 1 Accent 6" w:semiHidden="0" w:uiPriority="63" w:unhideWhenUsed="0"/>
-    <w:lsdException w:name="Medium Shading 2 Accent 6" w:semiHidden="0" w:uiPriority="64" w:unhideWhenUsed="0"/>
-    <w:lsdException w:name="Medium List 1 Accent 6" w:semiHidden="0" w:uiPriority="65" w:unhideWhenUsed="0"/>
-    <w:lsdException w:name="Medium List 2 Accent 6" w:semiHidden="0" w:uiPriority="66" w:unhideWhenUsed="0"/>
-    <w:lsdException w:name="Medium Grid 1 Accent 6" w:semiHidden="0" w:uiPriority="67" w:unhideWhenUsed="0"/>
-    <w:lsdException w:name="Medium Grid 2 Accent 6" w:semiHidden="0" w:uiPriority="68" w:unhideWhenUsed="0"/>
-    <w:lsdException w:name="Medium Grid 3 Accent 6" w:semiHidden="0" w:uiPriority="69" w:unhideWhenUsed="0"/>
-    <w:lsdException w:name="Dark List Accent 6" w:semiHidden="0" w:uiPriority="70" w:unhideWhenUsed="0"/>
-    <w:lsdException w:name="Colorful Shading Accent 6" w:semiHidden="0" w:uiPriority="71" w:unhideWhenUsed="0"/>
-    <w:lsdException w:name="Colorful List Accent 6" w:semiHidden="0" w:uiPriority="72" w:unhideWhenUsed="0"/>
-    <w:lsdException w:name="Colorful Grid Accent 6" w:semiHidden="0" w:uiPriority="73" w:unhideWhenUsed="0"/>
-    <w:lsdException w:name="Subtle Emphasis" w:semiHidden="0" w:uiPriority="19" w:unhideWhenUsed="0" w:qFormat="1"/>
-    <w:lsdException w:name="Intense Emphasis" w:semiHidden="0" w:uiPriority="21" w:unhideWhenUsed="0" w:qFormat="1"/>
-    <w:lsdException w:name="Subtle Reference" w:semiHidden="0" w:uiPriority="31" w:unhideWhenUsed="0" w:qFormat="1"/>
-    <w:lsdException w:name="Intense Reference" w:semiHidden="0" w:uiPriority="32" w:unhideWhenUsed="0" w:qFormat="1"/>
-    <w:lsdException w:name="Book Title" w:semiHidden="0" w:uiPriority="33" w:unhideWhenUsed="0" w:qFormat="1"/>
-    <w:lsdException w:name="Bibliography" w:uiPriority="37"/>
-    <w:lsdException w:name="TOC Heading" w:uiPriority="39" w:qFormat="1"/>
-  </w:latentStyles>
-  <w:style w:type="paragraph" w:default="1" w:styleId="Normal">
-    <w:name w:val="Normal"/>
-    <w:qFormat/>
-  </w:style>
-  <w:style w:type="character" w:default="1" w:styleId="DefaultParagraphFont">
-    <w:name w:val="Default Paragraph Font"/>
-    <w:uiPriority w:val="1"/>
-    <w:semiHidden/>
-    <w:unhideWhenUsed/>
-  </w:style>
-  <w:style w:type="table" w:default="1" w:styleId="TableNormal">
-    <w:name w:val="Normal Table"/>
-    <w:uiPriority w:val="99"/>
-    <w:semiHidden/>
-    <w:unhideWhenUsed/>
-    <w:tblPr>
-      <w:tblInd w:w="0" w:type="dxa"/>
-      <w:tblCellMar>
-        <w:top w:w="0" w:type="dxa"/>
-        <w:left w:w="108" w:type="dxa"/>
-        <w:bottom w:w="0" w:type="dxa"/>
-        <w:right w:w="108" w:type="dxa"/>
-      </w:tblCellMar>
-    </w:tblPr>
-  </w:style>
-  <w:style w:type="numbering" w:default="1" w:styleId="NoList">
-    <w:name w:val="No List"/>
-    <w:uiPriority w:val="99"/>
-    <w:semiHidden/>
-    <w:unhideWhenUsed/>
-  </w:style>
-  <w:style w:type="paragraph" w:customStyle="1" w:styleId="18398A029DDE4D6684C3BE81F4DC845E">
-    <w:name w:val="18398A029DDE4D6684C3BE81F4DC845E"/>
-    <w:rsid w:val="0046471A"/>
-  </w:style>
-  <w:style w:type="paragraph" w:customStyle="1" w:styleId="4643AECC9FC54BCD95236F6C2DE7B45F">
-    <w:name w:val="4643AECC9FC54BCD95236F6C2DE7B45F"/>
-    <w:rsid w:val="0046471A"/>
-  </w:style>
-  <w:style w:type="paragraph" w:customStyle="1" w:styleId="DABE096BE0434AB1AC2EAB8A83BF4515">
-    <w:name w:val="DABE096BE0434AB1AC2EAB8A83BF4515"/>
-    <w:rsid w:val="0046471A"/>
-  </w:style>
-  <w:style w:type="paragraph" w:customStyle="1" w:styleId="AD873C280256468F9B0AE55A1852B3CE">
-    <w:name w:val="AD873C280256468F9B0AE55A1852B3CE"/>
-    <w:rsid w:val="0046471A"/>
-  </w:style>
-  <w:style w:type="paragraph" w:customStyle="1" w:styleId="3627C455F5E940F0B294704E99972783">
-    <w:name w:val="3627C455F5E940F0B294704E99972783"/>
-    <w:rsid w:val="0046471A"/>
-  </w:style>
-  <w:style w:type="paragraph" w:customStyle="1" w:styleId="35F9E634AD7B4C7FAB576A3531DC5CDD">
-    <w:name w:val="35F9E634AD7B4C7FAB576A3531DC5CDD"/>
-    <w:rsid w:val="0046471A"/>
-  </w:style>
-  <w:style w:type="paragraph" w:customStyle="1" w:styleId="47AE52F73A3A44B1AB04386E67B9C545">
-    <w:name w:val="47AE52F73A3A44B1AB04386E67B9C545"/>
-    <w:rsid w:val="0046471A"/>
-  </w:style>
-  <w:style w:type="paragraph" w:customStyle="1" w:styleId="180DC860DF0F4E9FAA834C5776703DA4">
-    <w:name w:val="180DC860DF0F4E9FAA834C5776703DA4"/>
-    <w:rsid w:val="0046471A"/>
-  </w:style>
-  <w:style w:type="paragraph" w:customStyle="1" w:styleId="F6A2BB323DCB440CBF1BAD3326B06C28">
-    <w:name w:val="F6A2BB323DCB440CBF1BAD3326B06C28"/>
-    <w:rsid w:val="0046471A"/>
-  </w:style>
-</w:styles>
-</file>
-
 <file path=word/glossary/webSettings.xml><?xml version="1.0" encoding="utf-8"?>
-<w:webSettings xmlns:mc="http://schemas.openxmlformats.org/markup-compatibility/2006" xmlns:r="http://schemas.openxmlformats.org/officeDocument/2006/relationships" xmlns:w="http://schemas.openxmlformats.org/wordprocessingml/2006/main" xmlns:w14="http://schemas.microsoft.com/office/word/2010/wordml" mc:Ignorable="w14">
+<w:webSettings xmlns:mc="http://schemas.openxmlformats.org/markup-compatibility/2006" xmlns:r="http://schemas.openxmlformats.org/officeDocument/2006/relationships" xmlns:w="http://schemas.openxmlformats.org/wordprocessingml/2006/main" xmlns:w14="http://schemas.microsoft.com/office/word/2010/wordml" xmlns:w15="http://schemas.microsoft.com/office/word/2012/wordml" mc:Ignorable="w14 w15">
   <w:optimizeForBrowser/>
   <w:allowPNG/>
 </w:webSettings>
@@ -7195,7 +6203,7 @@
 </file>
 
 <file path=customXml/itemProps2.xml><?xml version="1.0" encoding="utf-8"?>
-<ds:datastoreItem xmlns:ds="http://schemas.openxmlformats.org/officeDocument/2006/customXml" ds:itemID="{B87EC82C-1B63-4CDF-9F92-F69D51945E7D}">
+<ds:datastoreItem xmlns:ds="http://schemas.openxmlformats.org/officeDocument/2006/customXml" ds:itemID="{390A2208-1329-4F9A-99BE-6D8C9A90CB13}">
   <ds:schemaRefs>
     <ds:schemaRef ds:uri="http://schemas.openxmlformats.org/officeDocument/2006/bibliography"/>
   </ds:schemaRefs>

</xml_diff>

<commit_message>
Thêm Activity Hủy vé và quản lí vé
</commit_message>
<xml_diff>
--- a/01_Document/[SRS] C43 - Quản lý xe khách.docx
+++ b/01_Document/[SRS] C43 - Quản lý xe khách.docx
@@ -1314,15 +1314,7 @@
               <w:cnfStyle w:val="000000000000" w:firstRow="0" w:lastRow="0" w:firstColumn="0" w:lastColumn="0" w:oddVBand="0" w:evenVBand="0" w:oddHBand="0" w:evenHBand="0" w:firstRowFirstColumn="0" w:firstRowLastColumn="0" w:lastRowFirstColumn="0" w:lastRowLastColumn="0"/>
             </w:pPr>
             <w:r>
-              <w:t xml:space="preserve">Trường hợp bước 11, nếu ban giám đốc không phê duyệt cho những tuyến đường đi nào, nhân viên phải thực hiện lại quy trình bắt đầu từ bước </w:t>
-            </w:r>
-            <w:proofErr w:type="gramStart"/>
-            <w:r>
-              <w:t>7  đối</w:t>
-            </w:r>
-            <w:proofErr w:type="gramEnd"/>
-            <w:r>
-              <w:t xml:space="preserve"> với những tuyến đường đi đó.</w:t>
+              <w:t>Trường hợp bước 11, nếu ban giám đốc không phê duyệt cho những tuyến đường đi nào, nhân viên phải thực hiện lại quy trình bắt đầu từ bước 7  đối với những tuyến đường đi đó.</w:t>
             </w:r>
           </w:p>
         </w:tc>
@@ -1943,14 +1935,14 @@
     <w:tbl>
       <w:tblPr>
         <w:tblStyle w:val="PlainTable11"/>
-        <w:tblpPr w:leftFromText="180" w:rightFromText="180" w:vertAnchor="text" w:tblpY="92"/>
-        <w:tblW w:w="9157" w:type="dxa"/>
+        <w:tblpPr w:leftFromText="180" w:rightFromText="180" w:vertAnchor="text" w:tblpX="198" w:tblpY="92"/>
+        <w:tblW w:w="9180" w:type="dxa"/>
         <w:tblLook w:val="04A0" w:firstRow="1" w:lastRow="0" w:firstColumn="1" w:lastColumn="0" w:noHBand="0" w:noVBand="1"/>
       </w:tblPr>
       <w:tblGrid>
-        <w:gridCol w:w="1867"/>
-        <w:gridCol w:w="4703"/>
-        <w:gridCol w:w="2587"/>
+        <w:gridCol w:w="1890"/>
+        <w:gridCol w:w="4482"/>
+        <w:gridCol w:w="2808"/>
       </w:tblGrid>
       <w:tr>
         <w:trPr>
@@ -1960,7 +1952,7 @@
         <w:tc>
           <w:tcPr>
             <w:cnfStyle w:val="001000000000" w:firstRow="0" w:lastRow="0" w:firstColumn="1" w:lastColumn="0" w:oddVBand="0" w:evenVBand="0" w:oddHBand="0" w:evenHBand="0" w:firstRowFirstColumn="0" w:firstRowLastColumn="0" w:lastRowFirstColumn="0" w:lastRowLastColumn="0"/>
-            <w:tcW w:w="1867" w:type="dxa"/>
+            <w:tcW w:w="1890" w:type="dxa"/>
             <w:vMerge w:val="restart"/>
             <w:tcBorders>
               <w:top w:val="single" w:sz="4" w:space="0" w:color="auto"/>
@@ -1973,6 +1965,7 @@
           <w:p>
             <w:pPr>
               <w:pStyle w:val="MyTable1"/>
+              <w:ind w:left="90"/>
             </w:pPr>
             <w:r>
               <w:t>Tên Use Case</w:t>
@@ -1981,7 +1974,7 @@
         </w:tc>
         <w:tc>
           <w:tcPr>
-            <w:tcW w:w="4703" w:type="dxa"/>
+            <w:tcW w:w="4482" w:type="dxa"/>
             <w:vMerge w:val="restart"/>
             <w:tcBorders>
               <w:top w:val="single" w:sz="4" w:space="0" w:color="auto"/>
@@ -2003,7 +1996,7 @@
         </w:tc>
         <w:tc>
           <w:tcPr>
-            <w:tcW w:w="2587" w:type="dxa"/>
+            <w:tcW w:w="2808" w:type="dxa"/>
             <w:tcBorders>
               <w:top w:val="single" w:sz="4" w:space="0" w:color="auto"/>
               <w:left w:val="single" w:sz="4" w:space="0" w:color="auto"/>
@@ -2031,7 +2024,7 @@
         <w:tc>
           <w:tcPr>
             <w:cnfStyle w:val="001000000000" w:firstRow="0" w:lastRow="0" w:firstColumn="1" w:lastColumn="0" w:oddVBand="0" w:evenVBand="0" w:oddHBand="0" w:evenHBand="0" w:firstRowFirstColumn="0" w:firstRowLastColumn="0" w:lastRowFirstColumn="0" w:lastRowLastColumn="0"/>
-            <w:tcW w:w="1867" w:type="dxa"/>
+            <w:tcW w:w="1890" w:type="dxa"/>
             <w:vMerge/>
             <w:tcBorders>
               <w:top w:val="single" w:sz="4" w:space="0" w:color="auto"/>
@@ -2049,7 +2042,7 @@
         </w:tc>
         <w:tc>
           <w:tcPr>
-            <w:tcW w:w="4703" w:type="dxa"/>
+            <w:tcW w:w="4482" w:type="dxa"/>
             <w:vMerge/>
             <w:tcBorders>
               <w:top w:val="single" w:sz="4" w:space="0" w:color="auto"/>
@@ -2068,7 +2061,7 @@
         </w:tc>
         <w:tc>
           <w:tcPr>
-            <w:tcW w:w="2587" w:type="dxa"/>
+            <w:tcW w:w="2808" w:type="dxa"/>
             <w:tcBorders>
               <w:top w:val="single" w:sz="4" w:space="0" w:color="auto"/>
               <w:left w:val="single" w:sz="4" w:space="0" w:color="auto"/>
@@ -2095,7 +2088,7 @@
         <w:tc>
           <w:tcPr>
             <w:cnfStyle w:val="001000000000" w:firstRow="0" w:lastRow="0" w:firstColumn="1" w:lastColumn="0" w:oddVBand="0" w:evenVBand="0" w:oddHBand="0" w:evenHBand="0" w:firstRowFirstColumn="0" w:firstRowLastColumn="0" w:lastRowFirstColumn="0" w:lastRowLastColumn="0"/>
-            <w:tcW w:w="1867" w:type="dxa"/>
+            <w:tcW w:w="1890" w:type="dxa"/>
             <w:tcBorders>
               <w:top w:val="single" w:sz="4" w:space="0" w:color="auto"/>
             </w:tcBorders>
@@ -2138,7 +2131,7 @@
         <w:tc>
           <w:tcPr>
             <w:cnfStyle w:val="001000000000" w:firstRow="0" w:lastRow="0" w:firstColumn="1" w:lastColumn="0" w:oddVBand="0" w:evenVBand="0" w:oddHBand="0" w:evenHBand="0" w:firstRowFirstColumn="0" w:firstRowLastColumn="0" w:lastRowFirstColumn="0" w:lastRowLastColumn="0"/>
-            <w:tcW w:w="1867" w:type="dxa"/>
+            <w:tcW w:w="1890" w:type="dxa"/>
           </w:tcPr>
           <w:p>
             <w:pPr>
@@ -2209,7 +2202,7 @@
               <w:cnfStyle w:val="000000100000" w:firstRow="0" w:lastRow="0" w:firstColumn="0" w:lastColumn="0" w:oddVBand="0" w:evenVBand="0" w:oddHBand="1" w:evenHBand="0" w:firstRowFirstColumn="0" w:firstRowLastColumn="0" w:lastRowFirstColumn="0" w:lastRowLastColumn="0"/>
             </w:pPr>
             <w:r>
-              <w:t>Xác định thông tin hủy vé: Nhân viên cung cấp thông tin vé và yêu cầu khách hàng xác nhận hủy</w:t>
+              <w:t>Xác nhận thông tin hủy vé: Nhân viên cung cấp thông tin vé và yêu cầu khách hàng xác nhận hủy</w:t>
             </w:r>
           </w:p>
           <w:p>
@@ -2222,15 +2215,7 @@
               <w:cnfStyle w:val="000000100000" w:firstRow="0" w:lastRow="0" w:firstColumn="0" w:lastColumn="0" w:oddVBand="0" w:evenVBand="0" w:oddHBand="1" w:evenHBand="0" w:firstRowFirstColumn="0" w:firstRowLastColumn="0" w:lastRowFirstColumn="0" w:lastRowLastColumn="0"/>
             </w:pPr>
             <w:r>
-              <w:t xml:space="preserve">Ghi nhận thông tin về vé hủy: thực hiện hủy thông tin đặt vé và cập nhật vào hệ thống tình </w:t>
-            </w:r>
-            <w:proofErr w:type="gramStart"/>
-            <w:r>
-              <w:t>trạng  mới</w:t>
-            </w:r>
-            <w:proofErr w:type="gramEnd"/>
-            <w:r>
-              <w:t xml:space="preserve"> của vé.</w:t>
+              <w:t>Ghi nhận thông tin về vé hủy: thực hiện hủy thông tin đặt vé và cập nhật vào hệ thống tình trạng  mới của vé.</w:t>
             </w:r>
           </w:p>
           <w:p>
@@ -2252,7 +2237,7 @@
         <w:tc>
           <w:tcPr>
             <w:cnfStyle w:val="001000000000" w:firstRow="0" w:lastRow="0" w:firstColumn="1" w:lastColumn="0" w:oddVBand="0" w:evenVBand="0" w:oddHBand="0" w:evenHBand="0" w:firstRowFirstColumn="0" w:firstRowLastColumn="0" w:lastRowFirstColumn="0" w:lastRowLastColumn="0"/>
-            <w:tcW w:w="1867" w:type="dxa"/>
+            <w:tcW w:w="1890" w:type="dxa"/>
           </w:tcPr>
           <w:p>
             <w:pPr>
@@ -2289,6 +2274,16 @@
         </w:tc>
       </w:tr>
     </w:tbl>
+    <w:p>
+      <w:pPr>
+        <w:pStyle w:val="TuNormal"/>
+        <w:numPr>
+          <w:ilvl w:val="0"/>
+          <w:numId w:val="0"/>
+        </w:numPr>
+        <w:ind w:left="1224"/>
+      </w:pPr>
+    </w:p>
     <w:p>
       <w:pPr>
         <w:pStyle w:val="ListParagraph"/>
@@ -2532,6 +2527,7 @@
               <w:pStyle w:val="MyTable1"/>
             </w:pPr>
             <w:r>
+              <w:lastRenderedPageBreak/>
               <w:t>Mô tả</w:t>
             </w:r>
           </w:p>
@@ -2572,7 +2568,6 @@
               <w:pStyle w:val="MyTable1"/>
             </w:pPr>
             <w:r>
-              <w:lastRenderedPageBreak/>
               <w:t>Dòng cơ bản</w:t>
             </w:r>
           </w:p>
@@ -2695,8 +2690,6 @@
           <w:numId w:val="30"/>
         </w:numPr>
       </w:pPr>
-      <w:bookmarkStart w:id="0" w:name="_GoBack"/>
-      <w:bookmarkEnd w:id="0"/>
       <w:r>
         <w:t>Use case đặt vé</w:t>
       </w:r>
@@ -3198,6 +3191,7 @@
               <w:pStyle w:val="MyTable1"/>
             </w:pPr>
             <w:r>
+              <w:lastRenderedPageBreak/>
               <w:t>Tham chiếu</w:t>
             </w:r>
           </w:p>
@@ -3239,7 +3233,6 @@
               <w:pStyle w:val="MyTable1"/>
             </w:pPr>
             <w:r>
-              <w:lastRenderedPageBreak/>
               <w:t>Mô tả</w:t>
             </w:r>
           </w:p>
@@ -3418,6 +3411,7 @@
               <w:pStyle w:val="MyTable1"/>
             </w:pPr>
             <w:r>
+              <w:lastRenderedPageBreak/>
               <w:t>Tham chiếu</w:t>
             </w:r>
           </w:p>
@@ -3453,7 +3447,6 @@
               <w:pStyle w:val="MyTable1"/>
             </w:pPr>
             <w:r>
-              <w:lastRenderedPageBreak/>
               <w:t>Mô tả</w:t>
             </w:r>
           </w:p>
@@ -3740,8 +3733,8 @@
         <w:tblLook w:val="04A0" w:firstRow="1" w:lastRow="0" w:firstColumn="1" w:lastColumn="0" w:noHBand="0" w:noVBand="1"/>
       </w:tblPr>
       <w:tblGrid>
-        <w:gridCol w:w="1638"/>
-        <w:gridCol w:w="7578"/>
+        <w:gridCol w:w="1619"/>
+        <w:gridCol w:w="7597"/>
       </w:tblGrid>
       <w:tr>
         <w:tc>
@@ -3832,7 +3825,7 @@
               <w:t>NV-</w:t>
             </w:r>
             <w:r>
-              <w:t>1</w:t>
+              <w:t>3</w:t>
             </w:r>
             <w:r>
               <w:t>]</w:t>
@@ -3851,6 +3844,7 @@
               <w:pStyle w:val="MyTable1"/>
             </w:pPr>
             <w:r>
+              <w:lastRenderedPageBreak/>
               <w:t>Mô tả</w:t>
             </w:r>
           </w:p>
@@ -3863,6 +3857,52 @@
             <w:pPr>
               <w:pStyle w:val="MyTable1"/>
             </w:pPr>
+            <w:r>
+              <w:rPr>
+                <w:noProof/>
+              </w:rPr>
+              <w:drawing>
+                <wp:inline distT="0" distB="0" distL="0" distR="0" wp14:anchorId="14CEA3B9" wp14:editId="566BBC69">
+                  <wp:extent cx="4686954" cy="5887272"/>
+                  <wp:effectExtent l="0" t="0" r="0" b="0"/>
+                  <wp:docPr id="3" name="Picture 3"/>
+                  <wp:cNvGraphicFramePr>
+                    <a:graphicFrameLocks xmlns:a="http://schemas.openxmlformats.org/drawingml/2006/main" noChangeAspect="1"/>
+                  </wp:cNvGraphicFramePr>
+                  <a:graphic xmlns:a="http://schemas.openxmlformats.org/drawingml/2006/main">
+                    <a:graphicData uri="http://schemas.openxmlformats.org/drawingml/2006/picture">
+                      <pic:pic xmlns:pic="http://schemas.openxmlformats.org/drawingml/2006/picture">
+                        <pic:nvPicPr>
+                          <pic:cNvPr id="5" name="Huy Ve.png"/>
+                          <pic:cNvPicPr/>
+                        </pic:nvPicPr>
+                        <pic:blipFill>
+                          <a:blip r:embed="rId10">
+                            <a:extLst>
+                              <a:ext uri="{28A0092B-C50C-407E-A947-70E740481C1C}">
+                                <a14:useLocalDpi xmlns:a14="http://schemas.microsoft.com/office/drawing/2010/main" val="0"/>
+                              </a:ext>
+                            </a:extLst>
+                          </a:blip>
+                          <a:stretch>
+                            <a:fillRect/>
+                          </a:stretch>
+                        </pic:blipFill>
+                        <pic:spPr>
+                          <a:xfrm>
+                            <a:off x="0" y="0"/>
+                            <a:ext cx="4686954" cy="5887272"/>
+                          </a:xfrm>
+                          <a:prstGeom prst="rect">
+                            <a:avLst/>
+                          </a:prstGeom>
+                        </pic:spPr>
+                      </pic:pic>
+                    </a:graphicData>
+                  </a:graphic>
+                </wp:inline>
+              </w:drawing>
+            </w:r>
           </w:p>
         </w:tc>
       </w:tr>
@@ -4050,7 +4090,7 @@
                           <pic:cNvPicPr/>
                         </pic:nvPicPr>
                         <pic:blipFill>
-                          <a:blip r:embed="rId10">
+                          <a:blip r:embed="rId11">
                             <a:extLst>
                               <a:ext uri="{28A0092B-C50C-407E-A947-70E740481C1C}">
                                 <a14:useLocalDpi xmlns:a14="http://schemas.microsoft.com/office/drawing/2010/main" val="0"/>
@@ -4095,7 +4135,7 @@
         </w:numPr>
         <w:ind w:left="1296"/>
       </w:pPr>
-      <w:bookmarkStart w:id="1" w:name="_Hlk493629949"/>
+      <w:bookmarkStart w:id="0" w:name="_Hlk493629949"/>
     </w:p>
     <w:p>
       <w:pPr>
@@ -4264,7 +4304,7 @@
                           <pic:cNvPicPr/>
                         </pic:nvPicPr>
                         <pic:blipFill>
-                          <a:blip r:embed="rId11">
+                          <a:blip r:embed="rId12">
                             <a:extLst>
                               <a:ext uri="{28A0092B-C50C-407E-A947-70E740481C1C}">
                                 <a14:useLocalDpi xmlns:a14="http://schemas.microsoft.com/office/drawing/2010/main" val="0"/>
@@ -4293,7 +4333,7 @@
           </w:p>
         </w:tc>
       </w:tr>
-      <w:bookmarkEnd w:id="1"/>
+      <w:bookmarkEnd w:id="0"/>
     </w:tbl>
     <w:p>
       <w:pPr>
@@ -4677,15 +4717,7 @@
               <w:t xml:space="preserve">lộ trình tuyến, </w:t>
             </w:r>
             <w:r>
-              <w:t xml:space="preserve">trạm bắt đầu, trạm kết thúc, các trạm trung gian, thêm hoặc hủy thông tin trạm những trạm đã được hủy trong tuyến đó trên thực </w:t>
-            </w:r>
-            <w:proofErr w:type="gramStart"/>
-            <w:r>
-              <w:t>tế,  tra</w:t>
-            </w:r>
-            <w:proofErr w:type="gramEnd"/>
-            <w:r>
-              <w:t xml:space="preserve"> cứu các chuyến xe thuộc tuyến cụ thể, thêm hoặc hủy chuyến xe trong tuyến dựa theo thực tế.</w:t>
+              <w:t>trạm bắt đầu, trạm kết thúc, các trạm trung gian, thêm hoặc hủy thông tin trạm những trạm đã được hủy trong tuyến đó trên thực tế,  tra cứu các chuyến xe thuộc tuyến cụ thể, thêm hoặc hủy chuyến xe trong tuyến dựa theo thực tế.</w:t>
             </w:r>
           </w:p>
         </w:tc>
@@ -4736,10 +4768,7 @@
               <w:pStyle w:val="MyTable1"/>
             </w:pPr>
             <w:r>
-              <w:t>Mã số</w:t>
-            </w:r>
-            <w:r>
-              <w:t>:</w:t>
+              <w:t>Mã số:</w:t>
             </w:r>
           </w:p>
         </w:tc>
@@ -4771,10 +4800,7 @@
               <w:pStyle w:val="MyTable1"/>
             </w:pPr>
             <w:r>
-              <w:t>[UCNV-3], [HTUCNV-3</w:t>
-            </w:r>
-            <w:r>
-              <w:t>]</w:t>
+              <w:t>[UCNV-3], [HTUCNV-3]</w:t>
             </w:r>
           </w:p>
         </w:tc>
@@ -4806,12 +4832,24 @@
               <w:pStyle w:val="MyTable1"/>
             </w:pPr>
             <w:r>
-              <w:t>Quản lí thông tin của các trạm dừng chân, cho phép tra cứu nhanh, thêm thông tin trạm mới hoặc hủy thông tin những trạm đã được hủy trong thực tế.</w:t>
+              <w:t xml:space="preserve">Quản lí thông tin vé các chuyến đi của trạm xe, cho phép tra cứu nhanh, đặt vé, thay đổi và hủy vé đã đặt thành công (nếu thỏa điều kiện). </w:t>
             </w:r>
           </w:p>
         </w:tc>
       </w:tr>
     </w:tbl>
+    <w:p>
+      <w:pPr>
+        <w:pStyle w:val="TuNormal"/>
+        <w:numPr>
+          <w:ilvl w:val="0"/>
+          <w:numId w:val="0"/>
+        </w:numPr>
+        <w:ind w:left="360"/>
+      </w:pPr>
+      <w:bookmarkStart w:id="1" w:name="_GoBack"/>
+      <w:bookmarkEnd w:id="1"/>
+    </w:p>
     <w:p>
       <w:pPr>
         <w:pStyle w:val="ListParagraph"/>
@@ -5087,10 +5125,7 @@
         </w:numPr>
       </w:pPr>
       <w:r>
-        <w:t>Quản</w:t>
-      </w:r>
-      <w:r>
-        <w:t xml:space="preserve"> lý Chuyến</w:t>
+        <w:t>Quản lý Chuyến</w:t>
       </w:r>
     </w:p>
     <w:tbl>
@@ -9393,15 +9428,6 @@
   </w:num>
   <w:num w:numId="37">
     <w:abstractNumId w:val="14"/>
-    <w:lvlOverride w:ilvl="0"/>
-    <w:lvlOverride w:ilvl="1"/>
-    <w:lvlOverride w:ilvl="2"/>
-    <w:lvlOverride w:ilvl="3"/>
-    <w:lvlOverride w:ilvl="4"/>
-    <w:lvlOverride w:ilvl="5"/>
-    <w:lvlOverride w:ilvl="6"/>
-    <w:lvlOverride w:ilvl="7"/>
-    <w:lvlOverride w:ilvl="8"/>
   </w:num>
   <w:num w:numId="38">
     <w:abstractNumId w:val="6"/>
@@ -9677,6 +9703,7 @@
     <w:lsdException w:name="HTML Sample" w:semiHidden="1" w:unhideWhenUsed="1"/>
     <w:lsdException w:name="HTML Typewriter" w:semiHidden="1" w:unhideWhenUsed="1"/>
     <w:lsdException w:name="HTML Variable" w:semiHidden="1" w:unhideWhenUsed="1"/>
+    <w:lsdException w:name="Normal Table" w:semiHidden="1" w:unhideWhenUsed="1"/>
     <w:lsdException w:name="annotation subject" w:semiHidden="1" w:unhideWhenUsed="1"/>
     <w:lsdException w:name="No List" w:semiHidden="1" w:unhideWhenUsed="1"/>
     <w:lsdException w:name="Outline List 1" w:semiHidden="1" w:unhideWhenUsed="1"/>
@@ -9720,8 +9747,10 @@
     <w:lsdException w:name="Table Elegant" w:semiHidden="1" w:unhideWhenUsed="1"/>
     <w:lsdException w:name="Table Professional" w:semiHidden="1" w:unhideWhenUsed="1"/>
     <w:lsdException w:name="Table Subtle 1" w:semiHidden="1" w:unhideWhenUsed="1"/>
+    <w:lsdException w:name="Table Subtle 2" w:semiHidden="1" w:unhideWhenUsed="1"/>
     <w:lsdException w:name="Table Web 1" w:semiHidden="1" w:unhideWhenUsed="1"/>
     <w:lsdException w:name="Table Web 2" w:semiHidden="1" w:unhideWhenUsed="1"/>
+    <w:lsdException w:name="Table Web 3" w:semiHidden="1" w:unhideWhenUsed="1"/>
     <w:lsdException w:name="Balloon Text" w:semiHidden="1" w:unhideWhenUsed="1"/>
     <w:lsdException w:name="Table Grid" w:uiPriority="59"/>
     <w:lsdException w:name="Table Theme" w:semiHidden="1" w:unhideWhenUsed="1"/>
@@ -11241,6 +11270,7 @@
     <w:rsid w:val="00CD4D81"/>
     <w:rsid w:val="00E71680"/>
     <w:rsid w:val="00E95B46"/>
+    <w:rsid w:val="00F0421F"/>
     <w:rsid w:val="00F617A6"/>
     <w:rsid w:val="00F87763"/>
   </w:rsids>
@@ -11387,6 +11417,7 @@
     <w:lsdException w:name="HTML Sample" w:semiHidden="1" w:unhideWhenUsed="1"/>
     <w:lsdException w:name="HTML Typewriter" w:semiHidden="1" w:unhideWhenUsed="1"/>
     <w:lsdException w:name="HTML Variable" w:semiHidden="1" w:unhideWhenUsed="1"/>
+    <w:lsdException w:name="Normal Table" w:semiHidden="1" w:unhideWhenUsed="1"/>
     <w:lsdException w:name="annotation subject" w:semiHidden="1" w:unhideWhenUsed="1"/>
     <w:lsdException w:name="No List" w:semiHidden="1" w:unhideWhenUsed="1"/>
     <w:lsdException w:name="Outline List 1" w:semiHidden="1" w:unhideWhenUsed="1"/>
@@ -11430,8 +11461,10 @@
     <w:lsdException w:name="Table Elegant" w:semiHidden="1" w:unhideWhenUsed="1"/>
     <w:lsdException w:name="Table Professional" w:semiHidden="1" w:unhideWhenUsed="1"/>
     <w:lsdException w:name="Table Subtle 1" w:semiHidden="1" w:unhideWhenUsed="1"/>
+    <w:lsdException w:name="Table Subtle 2" w:semiHidden="1" w:unhideWhenUsed="1"/>
     <w:lsdException w:name="Table Web 1" w:semiHidden="1" w:unhideWhenUsed="1"/>
     <w:lsdException w:name="Table Web 2" w:semiHidden="1" w:unhideWhenUsed="1"/>
+    <w:lsdException w:name="Table Web 3" w:semiHidden="1" w:unhideWhenUsed="1"/>
     <w:lsdException w:name="Balloon Text" w:semiHidden="1" w:unhideWhenUsed="1"/>
     <w:lsdException w:name="Table Grid" w:uiPriority="59"/>
     <w:lsdException w:name="Table Theme" w:semiHidden="1" w:unhideWhenUsed="1"/>
@@ -12041,7 +12074,7 @@
 </file>
 
 <file path=customXml/itemProps2.xml><?xml version="1.0" encoding="utf-8"?>
-<ds:datastoreItem xmlns:ds="http://schemas.openxmlformats.org/officeDocument/2006/customXml" ds:itemID="{A23FD6F8-32C1-4775-BC85-C62C1B1FEAB8}">
+<ds:datastoreItem xmlns:ds="http://schemas.openxmlformats.org/officeDocument/2006/customXml" ds:itemID="{ABDBB433-A87C-4075-AA08-B4339957D666}">
   <ds:schemaRefs>
     <ds:schemaRef ds:uri="http://schemas.openxmlformats.org/officeDocument/2006/bibliography"/>
   </ds:schemaRefs>

</xml_diff>

<commit_message>
Thêm Activity Hủy vé - quản lí vé
</commit_message>
<xml_diff>
--- a/01_Document/[SRS] C43 - Quản lý xe khách.docx
+++ b/01_Document/[SRS] C43 - Quản lý xe khách.docx
@@ -2693,26 +2693,8 @@
       <w:r>
         <w:t>Use case đặt vé</w:t>
       </w:r>
-    </w:p>
-    <w:p>
-      <w:pPr>
-        <w:pStyle w:val="TuNormal"/>
-        <w:numPr>
-          <w:ilvl w:val="0"/>
-          <w:numId w:val="0"/>
-        </w:numPr>
-        <w:ind w:left="2016"/>
-      </w:pPr>
-    </w:p>
-    <w:p>
-      <w:pPr>
-        <w:pStyle w:val="TuNormal"/>
-        <w:numPr>
-          <w:ilvl w:val="0"/>
-          <w:numId w:val="0"/>
-        </w:numPr>
-        <w:ind w:left="2016"/>
-      </w:pPr>
+      <w:bookmarkStart w:id="0" w:name="_GoBack"/>
+      <w:bookmarkEnd w:id="0"/>
     </w:p>
     <w:p>
       <w:pPr>
@@ -3191,7 +3173,6 @@
               <w:pStyle w:val="MyTable1"/>
             </w:pPr>
             <w:r>
-              <w:lastRenderedPageBreak/>
               <w:t>Tham chiếu</w:t>
             </w:r>
           </w:p>
@@ -3233,6 +3214,7 @@
               <w:pStyle w:val="MyTable1"/>
             </w:pPr>
             <w:r>
+              <w:lastRenderedPageBreak/>
               <w:t>Mô tả</w:t>
             </w:r>
           </w:p>
@@ -3411,7 +3393,6 @@
               <w:pStyle w:val="MyTable1"/>
             </w:pPr>
             <w:r>
-              <w:lastRenderedPageBreak/>
               <w:t>Tham chiếu</w:t>
             </w:r>
           </w:p>
@@ -3447,6 +3428,7 @@
               <w:pStyle w:val="MyTable1"/>
             </w:pPr>
             <w:r>
+              <w:lastRenderedPageBreak/>
               <w:t>Mô tả</w:t>
             </w:r>
           </w:p>
@@ -4135,7 +4117,7 @@
         </w:numPr>
         <w:ind w:left="1296"/>
       </w:pPr>
-      <w:bookmarkStart w:id="0" w:name="_Hlk493629949"/>
+      <w:bookmarkStart w:id="1" w:name="_Hlk493629949"/>
     </w:p>
     <w:p>
       <w:pPr>
@@ -4333,7 +4315,7 @@
           </w:p>
         </w:tc>
       </w:tr>
-      <w:bookmarkEnd w:id="0"/>
+      <w:bookmarkEnd w:id="1"/>
     </w:tbl>
     <w:p>
       <w:pPr>
@@ -4847,8 +4829,6 @@
         </w:numPr>
         <w:ind w:left="360"/>
       </w:pPr>
-      <w:bookmarkStart w:id="1" w:name="_GoBack"/>
-      <w:bookmarkEnd w:id="1"/>
     </w:p>
     <w:p>
       <w:pPr>
@@ -11262,6 +11242,7 @@
     <w:rsidRoot w:val="0046471A"/>
     <w:rsid w:val="001B7673"/>
     <w:rsid w:val="001C0260"/>
+    <w:rsid w:val="001C25C6"/>
     <w:rsid w:val="00331995"/>
     <w:rsid w:val="0046471A"/>
     <w:rsid w:val="005A2380"/>
@@ -12074,7 +12055,7 @@
 </file>
 
 <file path=customXml/itemProps2.xml><?xml version="1.0" encoding="utf-8"?>
-<ds:datastoreItem xmlns:ds="http://schemas.openxmlformats.org/officeDocument/2006/customXml" ds:itemID="{ABDBB433-A87C-4075-AA08-B4339957D666}">
+<ds:datastoreItem xmlns:ds="http://schemas.openxmlformats.org/officeDocument/2006/customXml" ds:itemID="{08FDFC9D-E646-4234-8653-538279170FB6}">
   <ds:schemaRefs>
     <ds:schemaRef ds:uri="http://schemas.openxmlformats.org/officeDocument/2006/bibliography"/>
   </ds:schemaRefs>

</xml_diff>

<commit_message>
bổ sung đặc tả yêu cầu QL khách hàng
</commit_message>
<xml_diff>
--- a/01_Document/[SRS] C43 - Quản lý xe khách.docx
+++ b/01_Document/[SRS] C43 - Quản lý xe khách.docx
@@ -1,6 +1,6 @@
 
 <file path=word/document.xml><?xml version="1.0" encoding="utf-8"?>
-<w:document xmlns:wpc="http://schemas.microsoft.com/office/word/2010/wordprocessingCanvas" xmlns:cx="http://schemas.microsoft.com/office/drawing/2014/chartex" xmlns:cx1="http://schemas.microsoft.com/office/drawing/2015/9/8/chartex" xmlns:cx2="http://schemas.microsoft.com/office/drawing/2015/10/21/chartex" xmlns:cx3="http://schemas.microsoft.com/office/drawing/2016/5/9/chartex" xmlns:cx4="http://schemas.microsoft.com/office/drawing/2016/5/10/chartex" xmlns:cx5="http://schemas.microsoft.com/office/drawing/2016/5/11/chartex" xmlns:cx6="http://schemas.microsoft.com/office/drawing/2016/5/12/chartex" xmlns:cx7="http://schemas.microsoft.com/office/drawing/2016/5/13/chartex" xmlns:cx8="http://schemas.microsoft.com/office/drawing/2016/5/14/chartex" xmlns:mc="http://schemas.openxmlformats.org/markup-compatibility/2006" xmlns:aink="http://schemas.microsoft.com/office/drawing/2016/ink" xmlns:am3d="http://schemas.microsoft.com/office/drawing/2017/model3d" xmlns:o="urn:schemas-microsoft-com:office:office" xmlns:r="http://schemas.openxmlformats.org/officeDocument/2006/relationships" xmlns:m="http://schemas.openxmlformats.org/officeDocument/2006/math" xmlns:v="urn:schemas-microsoft-com:vml" xmlns:wp14="http://schemas.microsoft.com/office/word/2010/wordprocessingDrawing" xmlns:wp="http://schemas.openxmlformats.org/drawingml/2006/wordprocessingDrawing" xmlns:w10="urn:schemas-microsoft-com:office:word" xmlns:w="http://schemas.openxmlformats.org/wordprocessingml/2006/main" xmlns:w14="http://schemas.microsoft.com/office/word/2010/wordml" xmlns:w15="http://schemas.microsoft.com/office/word/2012/wordml" xmlns:w16cid="http://schemas.microsoft.com/office/word/2016/wordml/cid" xmlns:w16se="http://schemas.microsoft.com/office/word/2015/wordml/symex" xmlns:wpg="http://schemas.microsoft.com/office/word/2010/wordprocessingGroup" xmlns:wpi="http://schemas.microsoft.com/office/word/2010/wordprocessingInk" xmlns:wne="http://schemas.microsoft.com/office/word/2006/wordml" xmlns:wps="http://schemas.microsoft.com/office/word/2010/wordprocessingShape" mc:Ignorable="w14 w15 w16se w16cid wp14">
+<w:document xmlns:wpc="http://schemas.microsoft.com/office/word/2010/wordprocessingCanvas" xmlns:mc="http://schemas.openxmlformats.org/markup-compatibility/2006" xmlns:o="urn:schemas-microsoft-com:office:office" xmlns:r="http://schemas.openxmlformats.org/officeDocument/2006/relationships" xmlns:m="http://schemas.openxmlformats.org/officeDocument/2006/math" xmlns:v="urn:schemas-microsoft-com:vml" xmlns:wp14="http://schemas.microsoft.com/office/word/2010/wordprocessingDrawing" xmlns:wp="http://schemas.openxmlformats.org/drawingml/2006/wordprocessingDrawing" xmlns:w10="urn:schemas-microsoft-com:office:word" xmlns:w="http://schemas.openxmlformats.org/wordprocessingml/2006/main" xmlns:w14="http://schemas.microsoft.com/office/word/2010/wordml" xmlns:w15="http://schemas.microsoft.com/office/word/2012/wordml" xmlns:wpg="http://schemas.microsoft.com/office/word/2010/wordprocessingGroup" xmlns:wpi="http://schemas.microsoft.com/office/word/2010/wordprocessingInk" xmlns:wne="http://schemas.microsoft.com/office/word/2006/wordml" xmlns:wps="http://schemas.microsoft.com/office/word/2010/wordprocessingShape" mc:Ignorable="w14 w15 wp14">
   <w:body>
     <w:sdt>
       <w:sdtPr>
@@ -676,7 +676,7 @@
         <w:pStyle w:val="ListParagraph"/>
         <w:numPr>
           <w:ilvl w:val="0"/>
-          <w:numId w:val="28"/>
+          <w:numId w:val="12"/>
         </w:numPr>
         <w:rPr>
           <w:rFonts w:ascii="Times New Roman" w:hAnsi="Times New Roman" w:cs="Times New Roman"/>
@@ -699,7 +699,7 @@
         <w:pStyle w:val="ListParagraph"/>
         <w:numPr>
           <w:ilvl w:val="0"/>
-          <w:numId w:val="28"/>
+          <w:numId w:val="12"/>
         </w:numPr>
         <w:rPr>
           <w:rFonts w:ascii="Times New Roman" w:hAnsi="Times New Roman" w:cs="Times New Roman"/>
@@ -722,7 +722,7 @@
         <w:pStyle w:val="ListParagraph"/>
         <w:numPr>
           <w:ilvl w:val="0"/>
-          <w:numId w:val="28"/>
+          <w:numId w:val="12"/>
         </w:numPr>
         <w:rPr>
           <w:rFonts w:ascii="Times New Roman" w:hAnsi="Times New Roman" w:cs="Times New Roman"/>
@@ -745,7 +745,7 @@
         <w:pStyle w:val="TuNormal"/>
         <w:numPr>
           <w:ilvl w:val="1"/>
-          <w:numId w:val="28"/>
+          <w:numId w:val="12"/>
         </w:numPr>
         <w:ind w:left="1350" w:hanging="630"/>
       </w:pPr>
@@ -782,6 +782,7 @@
             <w:r>
               <w:rPr>
                 <w:noProof/>
+                <w:lang w:eastAsia="zh-CN"/>
               </w:rPr>
               <w:drawing>
                 <wp:anchor distT="0" distB="0" distL="114300" distR="114300" simplePos="0" relativeHeight="251664384" behindDoc="0" locked="0" layoutInCell="1" allowOverlap="1" wp14:anchorId="68EEE0CB" wp14:editId="2F32C894">
@@ -866,7 +867,7 @@
         <w:pStyle w:val="TuNormal"/>
         <w:numPr>
           <w:ilvl w:val="1"/>
-          <w:numId w:val="28"/>
+          <w:numId w:val="12"/>
         </w:numPr>
         <w:ind w:left="1350" w:hanging="630"/>
       </w:pPr>
@@ -879,7 +880,7 @@
         <w:pStyle w:val="ListParagraph"/>
         <w:numPr>
           <w:ilvl w:val="1"/>
-          <w:numId w:val="25"/>
+          <w:numId w:val="9"/>
         </w:numPr>
         <w:rPr>
           <w:rFonts w:ascii="Times New Roman" w:hAnsi="Times New Roman" w:cs="Times New Roman"/>
@@ -902,7 +903,7 @@
         <w:pStyle w:val="TuNormal"/>
         <w:numPr>
           <w:ilvl w:val="2"/>
-          <w:numId w:val="28"/>
+          <w:numId w:val="12"/>
         </w:numPr>
       </w:pPr>
       <w:r>
@@ -1131,7 +1132,7 @@
               <w:pStyle w:val="MyTable1"/>
               <w:numPr>
                 <w:ilvl w:val="0"/>
-                <w:numId w:val="21"/>
+                <w:numId w:val="6"/>
               </w:numPr>
               <w:cnfStyle w:val="000000100000" w:firstRow="0" w:lastRow="0" w:firstColumn="0" w:lastColumn="0" w:oddVBand="0" w:evenVBand="0" w:oddHBand="1" w:evenHBand="0" w:firstRowFirstColumn="0" w:firstRowLastColumn="0" w:lastRowFirstColumn="0" w:lastRowLastColumn="0"/>
             </w:pPr>
@@ -1144,7 +1145,7 @@
               <w:pStyle w:val="MyTable1"/>
               <w:numPr>
                 <w:ilvl w:val="0"/>
-                <w:numId w:val="21"/>
+                <w:numId w:val="6"/>
               </w:numPr>
               <w:cnfStyle w:val="000000100000" w:firstRow="0" w:lastRow="0" w:firstColumn="0" w:lastColumn="0" w:oddVBand="0" w:evenVBand="0" w:oddHBand="1" w:evenHBand="0" w:firstRowFirstColumn="0" w:firstRowLastColumn="0" w:lastRowFirstColumn="0" w:lastRowLastColumn="0"/>
             </w:pPr>
@@ -1160,7 +1161,7 @@
               <w:pStyle w:val="MyTable1"/>
               <w:numPr>
                 <w:ilvl w:val="0"/>
-                <w:numId w:val="21"/>
+                <w:numId w:val="6"/>
               </w:numPr>
               <w:cnfStyle w:val="000000100000" w:firstRow="0" w:lastRow="0" w:firstColumn="0" w:lastColumn="0" w:oddVBand="0" w:evenVBand="0" w:oddHBand="1" w:evenHBand="0" w:firstRowFirstColumn="0" w:firstRowLastColumn="0" w:lastRowFirstColumn="0" w:lastRowLastColumn="0"/>
             </w:pPr>
@@ -1177,7 +1178,7 @@
               <w:pStyle w:val="MyTable1"/>
               <w:numPr>
                 <w:ilvl w:val="0"/>
-                <w:numId w:val="21"/>
+                <w:numId w:val="6"/>
               </w:numPr>
               <w:cnfStyle w:val="000000100000" w:firstRow="0" w:lastRow="0" w:firstColumn="0" w:lastColumn="0" w:oddVBand="0" w:evenVBand="0" w:oddHBand="1" w:evenHBand="0" w:firstRowFirstColumn="0" w:firstRowLastColumn="0" w:lastRowFirstColumn="0" w:lastRowLastColumn="0"/>
             </w:pPr>
@@ -1190,7 +1191,7 @@
               <w:pStyle w:val="MyTable1"/>
               <w:numPr>
                 <w:ilvl w:val="0"/>
-                <w:numId w:val="21"/>
+                <w:numId w:val="6"/>
               </w:numPr>
               <w:cnfStyle w:val="000000100000" w:firstRow="0" w:lastRow="0" w:firstColumn="0" w:lastColumn="0" w:oddVBand="0" w:evenVBand="0" w:oddHBand="1" w:evenHBand="0" w:firstRowFirstColumn="0" w:firstRowLastColumn="0" w:lastRowFirstColumn="0" w:lastRowLastColumn="0"/>
             </w:pPr>
@@ -1203,7 +1204,7 @@
               <w:pStyle w:val="MyTable1"/>
               <w:numPr>
                 <w:ilvl w:val="0"/>
-                <w:numId w:val="21"/>
+                <w:numId w:val="6"/>
               </w:numPr>
               <w:cnfStyle w:val="000000100000" w:firstRow="0" w:lastRow="0" w:firstColumn="0" w:lastColumn="0" w:oddVBand="0" w:evenVBand="0" w:oddHBand="1" w:evenHBand="0" w:firstRowFirstColumn="0" w:firstRowLastColumn="0" w:lastRowFirstColumn="0" w:lastRowLastColumn="0"/>
             </w:pPr>
@@ -1216,7 +1217,7 @@
               <w:pStyle w:val="MyTable1"/>
               <w:numPr>
                 <w:ilvl w:val="0"/>
-                <w:numId w:val="21"/>
+                <w:numId w:val="6"/>
               </w:numPr>
               <w:cnfStyle w:val="000000100000" w:firstRow="0" w:lastRow="0" w:firstColumn="0" w:lastColumn="0" w:oddVBand="0" w:evenVBand="0" w:oddHBand="1" w:evenHBand="0" w:firstRowFirstColumn="0" w:firstRowLastColumn="0" w:lastRowFirstColumn="0" w:lastRowLastColumn="0"/>
             </w:pPr>
@@ -1229,7 +1230,7 @@
               <w:pStyle w:val="MyTable1"/>
               <w:numPr>
                 <w:ilvl w:val="0"/>
-                <w:numId w:val="21"/>
+                <w:numId w:val="6"/>
               </w:numPr>
               <w:cnfStyle w:val="000000100000" w:firstRow="0" w:lastRow="0" w:firstColumn="0" w:lastColumn="0" w:oddVBand="0" w:evenVBand="0" w:oddHBand="1" w:evenHBand="0" w:firstRowFirstColumn="0" w:firstRowLastColumn="0" w:lastRowFirstColumn="0" w:lastRowLastColumn="0"/>
             </w:pPr>
@@ -1242,7 +1243,7 @@
               <w:pStyle w:val="MyTable1"/>
               <w:numPr>
                 <w:ilvl w:val="0"/>
-                <w:numId w:val="21"/>
+                <w:numId w:val="6"/>
               </w:numPr>
               <w:cnfStyle w:val="000000100000" w:firstRow="0" w:lastRow="0" w:firstColumn="0" w:lastColumn="0" w:oddVBand="0" w:evenVBand="0" w:oddHBand="1" w:evenHBand="0" w:firstRowFirstColumn="0" w:firstRowLastColumn="0" w:lastRowFirstColumn="0" w:lastRowLastColumn="0"/>
             </w:pPr>
@@ -1255,7 +1256,7 @@
               <w:pStyle w:val="MyTable1"/>
               <w:numPr>
                 <w:ilvl w:val="0"/>
-                <w:numId w:val="21"/>
+                <w:numId w:val="6"/>
               </w:numPr>
               <w:cnfStyle w:val="000000100000" w:firstRow="0" w:lastRow="0" w:firstColumn="0" w:lastColumn="0" w:oddVBand="0" w:evenVBand="0" w:oddHBand="1" w:evenHBand="0" w:firstRowFirstColumn="0" w:firstRowLastColumn="0" w:lastRowFirstColumn="0" w:lastRowLastColumn="0"/>
             </w:pPr>
@@ -1268,7 +1269,7 @@
               <w:pStyle w:val="MyTable1"/>
               <w:numPr>
                 <w:ilvl w:val="0"/>
-                <w:numId w:val="21"/>
+                <w:numId w:val="6"/>
               </w:numPr>
               <w:cnfStyle w:val="000000100000" w:firstRow="0" w:lastRow="0" w:firstColumn="0" w:lastColumn="0" w:oddVBand="0" w:evenVBand="0" w:oddHBand="1" w:evenHBand="0" w:firstRowFirstColumn="0" w:firstRowLastColumn="0" w:lastRowFirstColumn="0" w:lastRowLastColumn="0"/>
             </w:pPr>
@@ -1325,7 +1326,7 @@
         <w:pStyle w:val="TuNormal"/>
         <w:numPr>
           <w:ilvl w:val="2"/>
-          <w:numId w:val="28"/>
+          <w:numId w:val="12"/>
         </w:numPr>
       </w:pPr>
       <w:r>
@@ -1554,7 +1555,7 @@
               <w:pStyle w:val="MyTable1"/>
               <w:numPr>
                 <w:ilvl w:val="0"/>
-                <w:numId w:val="24"/>
+                <w:numId w:val="8"/>
               </w:numPr>
               <w:cnfStyle w:val="000000100000" w:firstRow="0" w:lastRow="0" w:firstColumn="0" w:lastColumn="0" w:oddVBand="0" w:evenVBand="0" w:oddHBand="1" w:evenHBand="0" w:firstRowFirstColumn="0" w:firstRowLastColumn="0" w:lastRowFirstColumn="0" w:lastRowLastColumn="0"/>
             </w:pPr>
@@ -1567,7 +1568,7 @@
               <w:pStyle w:val="MyTable1"/>
               <w:numPr>
                 <w:ilvl w:val="0"/>
-                <w:numId w:val="24"/>
+                <w:numId w:val="8"/>
               </w:numPr>
               <w:cnfStyle w:val="000000100000" w:firstRow="0" w:lastRow="0" w:firstColumn="0" w:lastColumn="0" w:oddVBand="0" w:evenVBand="0" w:oddHBand="1" w:evenHBand="0" w:firstRowFirstColumn="0" w:firstRowLastColumn="0" w:lastRowFirstColumn="0" w:lastRowLastColumn="0"/>
             </w:pPr>
@@ -1580,7 +1581,7 @@
               <w:pStyle w:val="MyTable1"/>
               <w:numPr>
                 <w:ilvl w:val="0"/>
-                <w:numId w:val="24"/>
+                <w:numId w:val="8"/>
               </w:numPr>
               <w:cnfStyle w:val="000000100000" w:firstRow="0" w:lastRow="0" w:firstColumn="0" w:lastColumn="0" w:oddVBand="0" w:evenVBand="0" w:oddHBand="1" w:evenHBand="0" w:firstRowFirstColumn="0" w:firstRowLastColumn="0" w:lastRowFirstColumn="0" w:lastRowLastColumn="0"/>
             </w:pPr>
@@ -1593,7 +1594,7 @@
               <w:pStyle w:val="MyTable1"/>
               <w:numPr>
                 <w:ilvl w:val="0"/>
-                <w:numId w:val="24"/>
+                <w:numId w:val="8"/>
               </w:numPr>
               <w:cnfStyle w:val="000000100000" w:firstRow="0" w:lastRow="0" w:firstColumn="0" w:lastColumn="0" w:oddVBand="0" w:evenVBand="0" w:oddHBand="1" w:evenHBand="0" w:firstRowFirstColumn="0" w:firstRowLastColumn="0" w:lastRowFirstColumn="0" w:lastRowLastColumn="0"/>
             </w:pPr>
@@ -1609,7 +1610,7 @@
               <w:pStyle w:val="MyTable1"/>
               <w:numPr>
                 <w:ilvl w:val="0"/>
-                <w:numId w:val="24"/>
+                <w:numId w:val="8"/>
               </w:numPr>
               <w:cnfStyle w:val="000000100000" w:firstRow="0" w:lastRow="0" w:firstColumn="0" w:lastColumn="0" w:oddVBand="0" w:evenVBand="0" w:oddHBand="1" w:evenHBand="0" w:firstRowFirstColumn="0" w:firstRowLastColumn="0" w:lastRowFirstColumn="0" w:lastRowLastColumn="0"/>
             </w:pPr>
@@ -1672,7 +1673,7 @@
         <w:pStyle w:val="ListParagraph"/>
         <w:numPr>
           <w:ilvl w:val="1"/>
-          <w:numId w:val="25"/>
+          <w:numId w:val="9"/>
         </w:numPr>
         <w:rPr>
           <w:rFonts w:ascii="Times New Roman" w:hAnsi="Times New Roman" w:cs="Times New Roman"/>
@@ -1695,7 +1696,7 @@
         <w:pStyle w:val="ListParagraph"/>
         <w:numPr>
           <w:ilvl w:val="1"/>
-          <w:numId w:val="25"/>
+          <w:numId w:val="9"/>
         </w:numPr>
         <w:rPr>
           <w:rFonts w:ascii="Times New Roman" w:hAnsi="Times New Roman" w:cs="Times New Roman"/>
@@ -1718,7 +1719,7 @@
         <w:pStyle w:val="ListParagraph"/>
         <w:numPr>
           <w:ilvl w:val="2"/>
-          <w:numId w:val="25"/>
+          <w:numId w:val="9"/>
         </w:numPr>
         <w:rPr>
           <w:rFonts w:ascii="Times New Roman" w:hAnsi="Times New Roman" w:cs="Times New Roman"/>
@@ -1741,7 +1742,7 @@
         <w:pStyle w:val="ListParagraph"/>
         <w:numPr>
           <w:ilvl w:val="2"/>
-          <w:numId w:val="25"/>
+          <w:numId w:val="9"/>
         </w:numPr>
         <w:rPr>
           <w:rFonts w:ascii="Times New Roman" w:hAnsi="Times New Roman" w:cs="Times New Roman"/>
@@ -1764,7 +1765,7 @@
         <w:pStyle w:val="ListParagraph"/>
         <w:numPr>
           <w:ilvl w:val="0"/>
-          <w:numId w:val="30"/>
+          <w:numId w:val="13"/>
         </w:numPr>
         <w:rPr>
           <w:rFonts w:ascii="Times New Roman" w:hAnsi="Times New Roman" w:cs="Times New Roman"/>
@@ -1787,7 +1788,7 @@
         <w:pStyle w:val="ListParagraph"/>
         <w:numPr>
           <w:ilvl w:val="0"/>
-          <w:numId w:val="30"/>
+          <w:numId w:val="13"/>
         </w:numPr>
         <w:rPr>
           <w:rFonts w:ascii="Times New Roman" w:hAnsi="Times New Roman" w:cs="Times New Roman"/>
@@ -1810,7 +1811,7 @@
         <w:pStyle w:val="ListParagraph"/>
         <w:numPr>
           <w:ilvl w:val="0"/>
-          <w:numId w:val="30"/>
+          <w:numId w:val="13"/>
         </w:numPr>
         <w:rPr>
           <w:rFonts w:ascii="Times New Roman" w:hAnsi="Times New Roman" w:cs="Times New Roman"/>
@@ -1833,7 +1834,7 @@
         <w:pStyle w:val="ListParagraph"/>
         <w:numPr>
           <w:ilvl w:val="1"/>
-          <w:numId w:val="30"/>
+          <w:numId w:val="13"/>
         </w:numPr>
         <w:rPr>
           <w:rFonts w:ascii="Times New Roman" w:hAnsi="Times New Roman" w:cs="Times New Roman"/>
@@ -1856,7 +1857,7 @@
         <w:pStyle w:val="ListParagraph"/>
         <w:numPr>
           <w:ilvl w:val="1"/>
-          <w:numId w:val="30"/>
+          <w:numId w:val="13"/>
         </w:numPr>
         <w:rPr>
           <w:rFonts w:ascii="Times New Roman" w:hAnsi="Times New Roman" w:cs="Times New Roman"/>
@@ -1879,7 +1880,7 @@
         <w:pStyle w:val="ListParagraph"/>
         <w:numPr>
           <w:ilvl w:val="2"/>
-          <w:numId w:val="30"/>
+          <w:numId w:val="13"/>
         </w:numPr>
         <w:rPr>
           <w:rFonts w:ascii="Times New Roman" w:hAnsi="Times New Roman" w:cs="Times New Roman"/>
@@ -1902,7 +1903,7 @@
         <w:pStyle w:val="ListParagraph"/>
         <w:numPr>
           <w:ilvl w:val="2"/>
-          <w:numId w:val="30"/>
+          <w:numId w:val="13"/>
         </w:numPr>
         <w:rPr>
           <w:rFonts w:ascii="Times New Roman" w:hAnsi="Times New Roman" w:cs="Times New Roman"/>
@@ -1925,7 +1926,7 @@
         <w:pStyle w:val="TuNormal"/>
         <w:numPr>
           <w:ilvl w:val="2"/>
-          <w:numId w:val="30"/>
+          <w:numId w:val="13"/>
         </w:numPr>
       </w:pPr>
       <w:r>
@@ -2152,7 +2153,7 @@
               <w:pStyle w:val="MyTable1"/>
               <w:numPr>
                 <w:ilvl w:val="0"/>
-                <w:numId w:val="23"/>
+                <w:numId w:val="7"/>
               </w:numPr>
               <w:cnfStyle w:val="000000100000" w:firstRow="0" w:lastRow="0" w:firstColumn="0" w:lastColumn="0" w:oddVBand="0" w:evenVBand="0" w:oddHBand="1" w:evenHBand="0" w:firstRowFirstColumn="0" w:firstRowLastColumn="0" w:lastRowFirstColumn="0" w:lastRowLastColumn="0"/>
             </w:pPr>
@@ -2165,7 +2166,7 @@
               <w:pStyle w:val="MyTable1"/>
               <w:numPr>
                 <w:ilvl w:val="0"/>
-                <w:numId w:val="23"/>
+                <w:numId w:val="7"/>
               </w:numPr>
               <w:cnfStyle w:val="000000100000" w:firstRow="0" w:lastRow="0" w:firstColumn="0" w:lastColumn="0" w:oddVBand="0" w:evenVBand="0" w:oddHBand="1" w:evenHBand="0" w:firstRowFirstColumn="0" w:firstRowLastColumn="0" w:lastRowFirstColumn="0" w:lastRowLastColumn="0"/>
             </w:pPr>
@@ -2184,7 +2185,7 @@
               <w:pStyle w:val="MyTable1"/>
               <w:numPr>
                 <w:ilvl w:val="0"/>
-                <w:numId w:val="23"/>
+                <w:numId w:val="7"/>
               </w:numPr>
               <w:cnfStyle w:val="000000100000" w:firstRow="0" w:lastRow="0" w:firstColumn="0" w:lastColumn="0" w:oddVBand="0" w:evenVBand="0" w:oddHBand="1" w:evenHBand="0" w:firstRowFirstColumn="0" w:firstRowLastColumn="0" w:lastRowFirstColumn="0" w:lastRowLastColumn="0"/>
             </w:pPr>
@@ -2197,7 +2198,7 @@
               <w:pStyle w:val="MyTable1"/>
               <w:numPr>
                 <w:ilvl w:val="0"/>
-                <w:numId w:val="23"/>
+                <w:numId w:val="7"/>
               </w:numPr>
               <w:cnfStyle w:val="000000100000" w:firstRow="0" w:lastRow="0" w:firstColumn="0" w:lastColumn="0" w:oddVBand="0" w:evenVBand="0" w:oddHBand="1" w:evenHBand="0" w:firstRowFirstColumn="0" w:firstRowLastColumn="0" w:lastRowFirstColumn="0" w:lastRowLastColumn="0"/>
             </w:pPr>
@@ -2210,7 +2211,7 @@
               <w:pStyle w:val="MyTable1"/>
               <w:numPr>
                 <w:ilvl w:val="0"/>
-                <w:numId w:val="23"/>
+                <w:numId w:val="7"/>
               </w:numPr>
               <w:cnfStyle w:val="000000100000" w:firstRow="0" w:lastRow="0" w:firstColumn="0" w:lastColumn="0" w:oddVBand="0" w:evenVBand="0" w:oddHBand="1" w:evenHBand="0" w:firstRowFirstColumn="0" w:firstRowLastColumn="0" w:lastRowFirstColumn="0" w:lastRowLastColumn="0"/>
             </w:pPr>
@@ -2223,7 +2224,7 @@
               <w:pStyle w:val="MyTable1"/>
               <w:numPr>
                 <w:ilvl w:val="0"/>
-                <w:numId w:val="23"/>
+                <w:numId w:val="7"/>
               </w:numPr>
               <w:cnfStyle w:val="000000100000" w:firstRow="0" w:lastRow="0" w:firstColumn="0" w:lastColumn="0" w:oddVBand="0" w:evenVBand="0" w:oddHBand="1" w:evenHBand="0" w:firstRowFirstColumn="0" w:firstRowLastColumn="0" w:lastRowFirstColumn="0" w:lastRowLastColumn="0"/>
             </w:pPr>
@@ -2289,7 +2290,7 @@
         <w:pStyle w:val="ListParagraph"/>
         <w:numPr>
           <w:ilvl w:val="0"/>
-          <w:numId w:val="26"/>
+          <w:numId w:val="10"/>
         </w:numPr>
         <w:rPr>
           <w:rFonts w:ascii="Times New Roman" w:hAnsi="Times New Roman" w:cs="Times New Roman"/>
@@ -2313,7 +2314,7 @@
         <w:pStyle w:val="ListParagraph"/>
         <w:numPr>
           <w:ilvl w:val="2"/>
-          <w:numId w:val="26"/>
+          <w:numId w:val="10"/>
         </w:numPr>
         <w:rPr>
           <w:rFonts w:ascii="Times New Roman" w:hAnsi="Times New Roman" w:cs="Times New Roman"/>
@@ -2336,7 +2337,7 @@
         <w:pStyle w:val="TuNormal"/>
         <w:numPr>
           <w:ilvl w:val="2"/>
-          <w:numId w:val="30"/>
+          <w:numId w:val="13"/>
         </w:numPr>
       </w:pPr>
       <w:r>
@@ -2582,7 +2583,7 @@
               <w:pStyle w:val="MyTable1"/>
               <w:numPr>
                 <w:ilvl w:val="0"/>
-                <w:numId w:val="27"/>
+                <w:numId w:val="11"/>
               </w:numPr>
               <w:cnfStyle w:val="000000100000" w:firstRow="0" w:lastRow="0" w:firstColumn="0" w:lastColumn="0" w:oddVBand="0" w:evenVBand="0" w:oddHBand="1" w:evenHBand="0" w:firstRowFirstColumn="0" w:firstRowLastColumn="0" w:lastRowFirstColumn="0" w:lastRowLastColumn="0"/>
             </w:pPr>
@@ -2595,7 +2596,7 @@
               <w:pStyle w:val="MyTable1"/>
               <w:numPr>
                 <w:ilvl w:val="0"/>
-                <w:numId w:val="27"/>
+                <w:numId w:val="11"/>
               </w:numPr>
               <w:cnfStyle w:val="000000100000" w:firstRow="0" w:lastRow="0" w:firstColumn="0" w:lastColumn="0" w:oddVBand="0" w:evenVBand="0" w:oddHBand="1" w:evenHBand="0" w:firstRowFirstColumn="0" w:firstRowLastColumn="0" w:lastRowFirstColumn="0" w:lastRowLastColumn="0"/>
             </w:pPr>
@@ -2608,7 +2609,7 @@
               <w:pStyle w:val="MyTable1"/>
               <w:numPr>
                 <w:ilvl w:val="0"/>
-                <w:numId w:val="27"/>
+                <w:numId w:val="11"/>
               </w:numPr>
               <w:cnfStyle w:val="000000100000" w:firstRow="0" w:lastRow="0" w:firstColumn="0" w:lastColumn="0" w:oddVBand="0" w:evenVBand="0" w:oddHBand="1" w:evenHBand="0" w:firstRowFirstColumn="0" w:firstRowLastColumn="0" w:lastRowFirstColumn="0" w:lastRowLastColumn="0"/>
             </w:pPr>
@@ -2621,7 +2622,7 @@
               <w:pStyle w:val="MyTable1"/>
               <w:numPr>
                 <w:ilvl w:val="0"/>
-                <w:numId w:val="27"/>
+                <w:numId w:val="11"/>
               </w:numPr>
               <w:cnfStyle w:val="000000100000" w:firstRow="0" w:lastRow="0" w:firstColumn="0" w:lastColumn="0" w:oddVBand="0" w:evenVBand="0" w:oddHBand="1" w:evenHBand="0" w:firstRowFirstColumn="0" w:firstRowLastColumn="0" w:lastRowFirstColumn="0" w:lastRowLastColumn="0"/>
             </w:pPr>
@@ -2687,14 +2688,12 @@
         <w:pStyle w:val="TuNormal"/>
         <w:numPr>
           <w:ilvl w:val="2"/>
-          <w:numId w:val="30"/>
+          <w:numId w:val="13"/>
         </w:numPr>
       </w:pPr>
       <w:r>
         <w:t>Use case đặt vé</w:t>
       </w:r>
-      <w:bookmarkStart w:id="0" w:name="_GoBack"/>
-      <w:bookmarkEnd w:id="0"/>
     </w:p>
     <w:p>
       <w:pPr>
@@ -2960,7 +2959,7 @@
               <w:pStyle w:val="MyTable1"/>
               <w:numPr>
                 <w:ilvl w:val="0"/>
-                <w:numId w:val="38"/>
+                <w:numId w:val="17"/>
               </w:numPr>
               <w:spacing w:before="0" w:line="240" w:lineRule="auto"/>
               <w:cnfStyle w:val="000000100000" w:firstRow="0" w:lastRow="0" w:firstColumn="0" w:lastColumn="0" w:oddVBand="0" w:evenVBand="0" w:oddHBand="1" w:evenHBand="0" w:firstRowFirstColumn="0" w:firstRowLastColumn="0" w:lastRowFirstColumn="0" w:lastRowLastColumn="0"/>
@@ -2974,7 +2973,7 @@
               <w:pStyle w:val="MyTable1"/>
               <w:numPr>
                 <w:ilvl w:val="0"/>
-                <w:numId w:val="38"/>
+                <w:numId w:val="17"/>
               </w:numPr>
               <w:spacing w:before="0" w:line="240" w:lineRule="auto"/>
               <w:cnfStyle w:val="000000100000" w:firstRow="0" w:lastRow="0" w:firstColumn="0" w:lastColumn="0" w:oddVBand="0" w:evenVBand="0" w:oddHBand="1" w:evenHBand="0" w:firstRowFirstColumn="0" w:firstRowLastColumn="0" w:lastRowFirstColumn="0" w:lastRowLastColumn="0"/>
@@ -2988,7 +2987,7 @@
               <w:pStyle w:val="MyTable1"/>
               <w:numPr>
                 <w:ilvl w:val="0"/>
-                <w:numId w:val="38"/>
+                <w:numId w:val="17"/>
               </w:numPr>
               <w:spacing w:before="0" w:line="240" w:lineRule="auto"/>
               <w:cnfStyle w:val="000000100000" w:firstRow="0" w:lastRow="0" w:firstColumn="0" w:lastColumn="0" w:oddVBand="0" w:evenVBand="0" w:oddHBand="1" w:evenHBand="0" w:firstRowFirstColumn="0" w:firstRowLastColumn="0" w:lastRowFirstColumn="0" w:lastRowLastColumn="0"/>
@@ -3002,7 +3001,7 @@
               <w:pStyle w:val="MyTable1"/>
               <w:numPr>
                 <w:ilvl w:val="0"/>
-                <w:numId w:val="38"/>
+                <w:numId w:val="17"/>
               </w:numPr>
               <w:spacing w:before="0" w:line="240" w:lineRule="auto"/>
               <w:cnfStyle w:val="000000100000" w:firstRow="0" w:lastRow="0" w:firstColumn="0" w:lastColumn="0" w:oddVBand="0" w:evenVBand="0" w:oddHBand="1" w:evenHBand="0" w:firstRowFirstColumn="0" w:firstRowLastColumn="0" w:lastRowFirstColumn="0" w:lastRowLastColumn="0"/>
@@ -3076,7 +3075,7 @@
         <w:pStyle w:val="TuNormal"/>
         <w:numPr>
           <w:ilvl w:val="1"/>
-          <w:numId w:val="30"/>
+          <w:numId w:val="13"/>
         </w:numPr>
       </w:pPr>
       <w:r>
@@ -3088,7 +3087,7 @@
         <w:pStyle w:val="TuNormal"/>
         <w:numPr>
           <w:ilvl w:val="2"/>
-          <w:numId w:val="30"/>
+          <w:numId w:val="13"/>
         </w:numPr>
       </w:pPr>
       <w:r>
@@ -3230,6 +3229,7 @@
             <w:r>
               <w:rPr>
                 <w:noProof/>
+                <w:lang w:eastAsia="zh-CN"/>
               </w:rPr>
               <w:drawing>
                 <wp:inline distT="0" distB="0" distL="0" distR="0" wp14:anchorId="01BB50AC" wp14:editId="0A1290C8">
@@ -3299,7 +3299,7 @@
         <w:pStyle w:val="TuNormal"/>
         <w:numPr>
           <w:ilvl w:val="2"/>
-          <w:numId w:val="30"/>
+          <w:numId w:val="13"/>
         </w:numPr>
       </w:pPr>
       <w:r>
@@ -3444,6 +3444,7 @@
             <w:r>
               <w:rPr>
                 <w:noProof/>
+                <w:lang w:eastAsia="zh-CN"/>
               </w:rPr>
               <w:drawing>
                 <wp:anchor distT="0" distB="0" distL="114300" distR="114300" simplePos="0" relativeHeight="251662336" behindDoc="0" locked="0" layoutInCell="1" allowOverlap="1" wp14:anchorId="7244F72F" wp14:editId="5ACBB87D">
@@ -3516,7 +3517,7 @@
         <w:pStyle w:val="ListParagraph"/>
         <w:numPr>
           <w:ilvl w:val="0"/>
-          <w:numId w:val="32"/>
+          <w:numId w:val="14"/>
         </w:numPr>
         <w:rPr>
           <w:rFonts w:ascii="Times New Roman" w:hAnsi="Times New Roman" w:cs="Times New Roman"/>
@@ -3539,7 +3540,7 @@
         <w:pStyle w:val="ListParagraph"/>
         <w:numPr>
           <w:ilvl w:val="0"/>
-          <w:numId w:val="32"/>
+          <w:numId w:val="14"/>
         </w:numPr>
         <w:rPr>
           <w:rFonts w:ascii="Times New Roman" w:hAnsi="Times New Roman" w:cs="Times New Roman"/>
@@ -3562,7 +3563,7 @@
         <w:pStyle w:val="ListParagraph"/>
         <w:numPr>
           <w:ilvl w:val="0"/>
-          <w:numId w:val="32"/>
+          <w:numId w:val="14"/>
         </w:numPr>
         <w:rPr>
           <w:rFonts w:ascii="Times New Roman" w:hAnsi="Times New Roman" w:cs="Times New Roman"/>
@@ -3585,7 +3586,7 @@
         <w:pStyle w:val="ListParagraph"/>
         <w:numPr>
           <w:ilvl w:val="1"/>
-          <w:numId w:val="32"/>
+          <w:numId w:val="14"/>
         </w:numPr>
         <w:rPr>
           <w:rFonts w:ascii="Times New Roman" w:hAnsi="Times New Roman" w:cs="Times New Roman"/>
@@ -3608,7 +3609,7 @@
         <w:pStyle w:val="ListParagraph"/>
         <w:numPr>
           <w:ilvl w:val="1"/>
-          <w:numId w:val="32"/>
+          <w:numId w:val="14"/>
         </w:numPr>
         <w:rPr>
           <w:rFonts w:ascii="Times New Roman" w:hAnsi="Times New Roman" w:cs="Times New Roman"/>
@@ -3631,7 +3632,7 @@
         <w:pStyle w:val="ListParagraph"/>
         <w:numPr>
           <w:ilvl w:val="1"/>
-          <w:numId w:val="32"/>
+          <w:numId w:val="14"/>
         </w:numPr>
         <w:rPr>
           <w:rFonts w:ascii="Times New Roman" w:hAnsi="Times New Roman" w:cs="Times New Roman"/>
@@ -3654,7 +3655,7 @@
         <w:pStyle w:val="ListParagraph"/>
         <w:numPr>
           <w:ilvl w:val="2"/>
-          <w:numId w:val="32"/>
+          <w:numId w:val="14"/>
         </w:numPr>
         <w:rPr>
           <w:rFonts w:ascii="Times New Roman" w:hAnsi="Times New Roman" w:cs="Times New Roman"/>
@@ -3677,7 +3678,7 @@
         <w:pStyle w:val="ListParagraph"/>
         <w:numPr>
           <w:ilvl w:val="2"/>
-          <w:numId w:val="32"/>
+          <w:numId w:val="14"/>
         </w:numPr>
         <w:rPr>
           <w:rFonts w:ascii="Times New Roman" w:hAnsi="Times New Roman" w:cs="Times New Roman"/>
@@ -3700,7 +3701,7 @@
         <w:pStyle w:val="TuNormal"/>
         <w:numPr>
           <w:ilvl w:val="2"/>
-          <w:numId w:val="32"/>
+          <w:numId w:val="14"/>
         </w:numPr>
       </w:pPr>
       <w:r>
@@ -3842,6 +3843,7 @@
             <w:r>
               <w:rPr>
                 <w:noProof/>
+                <w:lang w:eastAsia="zh-CN"/>
               </w:rPr>
               <w:drawing>
                 <wp:inline distT="0" distB="0" distL="0" distR="0" wp14:anchorId="14CEA3B9" wp14:editId="566BBC69">
@@ -3894,7 +3896,7 @@
         <w:pStyle w:val="TuNormal"/>
         <w:numPr>
           <w:ilvl w:val="2"/>
-          <w:numId w:val="32"/>
+          <w:numId w:val="14"/>
         </w:numPr>
       </w:pPr>
       <w:r>
@@ -4039,6 +4041,7 @@
             <w:r>
               <w:rPr>
                 <w:noProof/>
+                <w:lang w:eastAsia="zh-CN"/>
               </w:rPr>
               <w:drawing>
                 <wp:anchor distT="0" distB="0" distL="114300" distR="114300" simplePos="0" relativeHeight="251666432" behindDoc="0" locked="0" layoutInCell="1" allowOverlap="1" wp14:anchorId="7C719B58" wp14:editId="2D61682B">
@@ -4117,14 +4120,14 @@
         </w:numPr>
         <w:ind w:left="1296"/>
       </w:pPr>
-      <w:bookmarkStart w:id="1" w:name="_Hlk493629949"/>
+      <w:bookmarkStart w:id="0" w:name="_Hlk493629949"/>
     </w:p>
     <w:p>
       <w:pPr>
         <w:pStyle w:val="TuNormal"/>
         <w:numPr>
           <w:ilvl w:val="2"/>
-          <w:numId w:val="32"/>
+          <w:numId w:val="14"/>
         </w:numPr>
       </w:pPr>
       <w:r>
@@ -4269,6 +4272,7 @@
             <w:r>
               <w:rPr>
                 <w:noProof/>
+                <w:lang w:eastAsia="zh-CN"/>
               </w:rPr>
               <w:drawing>
                 <wp:inline distT="0" distB="0" distL="0" distR="0" wp14:anchorId="05D32DDA" wp14:editId="1192B43A">
@@ -4315,7 +4319,7 @@
           </w:p>
         </w:tc>
       </w:tr>
-      <w:bookmarkEnd w:id="1"/>
+      <w:bookmarkEnd w:id="0"/>
     </w:tbl>
     <w:p>
       <w:pPr>
@@ -4340,7 +4344,7 @@
         <w:pStyle w:val="ListParagraph"/>
         <w:numPr>
           <w:ilvl w:val="0"/>
-          <w:numId w:val="32"/>
+          <w:numId w:val="14"/>
         </w:numPr>
         <w:rPr>
           <w:rFonts w:ascii="Times New Roman" w:hAnsi="Times New Roman" w:cs="Times New Roman"/>
@@ -4363,7 +4367,7 @@
         <w:pStyle w:val="TuNormal"/>
         <w:numPr>
           <w:ilvl w:val="1"/>
-          <w:numId w:val="32"/>
+          <w:numId w:val="14"/>
         </w:numPr>
       </w:pPr>
       <w:r>
@@ -4481,7 +4485,7 @@
         <w:pStyle w:val="ListParagraph"/>
         <w:numPr>
           <w:ilvl w:val="0"/>
-          <w:numId w:val="34"/>
+          <w:numId w:val="15"/>
         </w:numPr>
         <w:rPr>
           <w:rFonts w:ascii="Times New Roman" w:hAnsi="Times New Roman" w:cs="Times New Roman"/>
@@ -4504,7 +4508,7 @@
         <w:pStyle w:val="ListParagraph"/>
         <w:numPr>
           <w:ilvl w:val="0"/>
-          <w:numId w:val="34"/>
+          <w:numId w:val="15"/>
         </w:numPr>
         <w:rPr>
           <w:rFonts w:ascii="Times New Roman" w:hAnsi="Times New Roman" w:cs="Times New Roman"/>
@@ -4527,7 +4531,7 @@
         <w:pStyle w:val="ListParagraph"/>
         <w:numPr>
           <w:ilvl w:val="0"/>
-          <w:numId w:val="34"/>
+          <w:numId w:val="15"/>
         </w:numPr>
         <w:rPr>
           <w:rFonts w:ascii="Times New Roman" w:hAnsi="Times New Roman" w:cs="Times New Roman"/>
@@ -4550,7 +4554,7 @@
         <w:pStyle w:val="ListParagraph"/>
         <w:numPr>
           <w:ilvl w:val="0"/>
-          <w:numId w:val="34"/>
+          <w:numId w:val="15"/>
         </w:numPr>
         <w:rPr>
           <w:rFonts w:ascii="Times New Roman" w:hAnsi="Times New Roman" w:cs="Times New Roman"/>
@@ -4573,7 +4577,7 @@
         <w:pStyle w:val="ListParagraph"/>
         <w:numPr>
           <w:ilvl w:val="1"/>
-          <w:numId w:val="34"/>
+          <w:numId w:val="15"/>
         </w:numPr>
         <w:rPr>
           <w:rFonts w:ascii="Times New Roman" w:hAnsi="Times New Roman" w:cs="Times New Roman"/>
@@ -4596,7 +4600,7 @@
         <w:pStyle w:val="TuNormal"/>
         <w:numPr>
           <w:ilvl w:val="1"/>
-          <w:numId w:val="34"/>
+          <w:numId w:val="15"/>
         </w:numPr>
       </w:pPr>
       <w:r>
@@ -4720,7 +4724,7 @@
         <w:pStyle w:val="TuNormal"/>
         <w:numPr>
           <w:ilvl w:val="1"/>
-          <w:numId w:val="34"/>
+          <w:numId w:val="15"/>
         </w:numPr>
       </w:pPr>
       <w:r>
@@ -4835,7 +4839,7 @@
         <w:pStyle w:val="ListParagraph"/>
         <w:numPr>
           <w:ilvl w:val="0"/>
-          <w:numId w:val="36"/>
+          <w:numId w:val="16"/>
         </w:numPr>
         <w:rPr>
           <w:rFonts w:ascii="Times New Roman" w:hAnsi="Times New Roman" w:cs="Times New Roman"/>
@@ -4858,7 +4862,7 @@
         <w:pStyle w:val="ListParagraph"/>
         <w:numPr>
           <w:ilvl w:val="0"/>
-          <w:numId w:val="36"/>
+          <w:numId w:val="16"/>
         </w:numPr>
         <w:rPr>
           <w:rFonts w:ascii="Times New Roman" w:hAnsi="Times New Roman" w:cs="Times New Roman"/>
@@ -4881,7 +4885,7 @@
         <w:pStyle w:val="ListParagraph"/>
         <w:numPr>
           <w:ilvl w:val="0"/>
-          <w:numId w:val="36"/>
+          <w:numId w:val="16"/>
         </w:numPr>
         <w:rPr>
           <w:rFonts w:ascii="Times New Roman" w:hAnsi="Times New Roman" w:cs="Times New Roman"/>
@@ -4904,7 +4908,7 @@
         <w:pStyle w:val="ListParagraph"/>
         <w:numPr>
           <w:ilvl w:val="0"/>
-          <w:numId w:val="36"/>
+          <w:numId w:val="16"/>
         </w:numPr>
         <w:rPr>
           <w:rFonts w:ascii="Times New Roman" w:hAnsi="Times New Roman" w:cs="Times New Roman"/>
@@ -4927,7 +4931,7 @@
         <w:pStyle w:val="ListParagraph"/>
         <w:numPr>
           <w:ilvl w:val="1"/>
-          <w:numId w:val="36"/>
+          <w:numId w:val="16"/>
         </w:numPr>
         <w:rPr>
           <w:rFonts w:ascii="Times New Roman" w:hAnsi="Times New Roman" w:cs="Times New Roman"/>
@@ -4950,7 +4954,7 @@
         <w:pStyle w:val="ListParagraph"/>
         <w:numPr>
           <w:ilvl w:val="1"/>
-          <w:numId w:val="36"/>
+          <w:numId w:val="16"/>
         </w:numPr>
         <w:rPr>
           <w:rFonts w:ascii="Times New Roman" w:hAnsi="Times New Roman" w:cs="Times New Roman"/>
@@ -4973,7 +4977,7 @@
         <w:pStyle w:val="ListParagraph"/>
         <w:numPr>
           <w:ilvl w:val="1"/>
-          <w:numId w:val="36"/>
+          <w:numId w:val="16"/>
         </w:numPr>
         <w:rPr>
           <w:rFonts w:ascii="Times New Roman" w:hAnsi="Times New Roman" w:cs="Times New Roman"/>
@@ -4996,7 +5000,7 @@
         <w:pStyle w:val="TuNormal"/>
         <w:numPr>
           <w:ilvl w:val="1"/>
-          <w:numId w:val="36"/>
+          <w:numId w:val="16"/>
         </w:numPr>
       </w:pPr>
       <w:r>
@@ -5101,7 +5105,7 @@
         <w:pStyle w:val="TuNormal"/>
         <w:numPr>
           <w:ilvl w:val="1"/>
-          <w:numId w:val="27"/>
+          <w:numId w:val="11"/>
         </w:numPr>
       </w:pPr>
       <w:r>
@@ -5210,6 +5214,160 @@
           <w:numId w:val="0"/>
         </w:numPr>
       </w:pPr>
+      <w:r>
+        <w:t xml:space="preserve"> </w:t>
+      </w:r>
+    </w:p>
+    <w:p>
+      <w:pPr>
+        <w:pStyle w:val="TuNormal"/>
+        <w:numPr>
+          <w:ilvl w:val="1"/>
+          <w:numId w:val="16"/>
+        </w:numPr>
+      </w:pPr>
+      <w:r>
+        <w:t>Quản lý Khách hàng</w:t>
+      </w:r>
+    </w:p>
+    <w:tbl>
+      <w:tblPr>
+        <w:tblStyle w:val="TableGrid"/>
+        <w:tblW w:w="0" w:type="auto"/>
+        <w:tblInd w:w="360" w:type="dxa"/>
+        <w:tblLook w:val="04A0" w:firstRow="1" w:lastRow="0" w:firstColumn="1" w:lastColumn="0" w:noHBand="0" w:noVBand="1"/>
+      </w:tblPr>
+      <w:tblGrid>
+        <w:gridCol w:w="1998"/>
+        <w:gridCol w:w="7218"/>
+      </w:tblGrid>
+      <w:tr>
+        <w:tc>
+          <w:tcPr>
+            <w:tcW w:w="9216" w:type="dxa"/>
+            <w:gridSpan w:val="2"/>
+            <w:shd w:val="clear" w:color="auto" w:fill="A6A6A6" w:themeFill="background1" w:themeFillShade="A6"/>
+          </w:tcPr>
+          <w:p>
+            <w:pPr>
+              <w:pStyle w:val="MyTable1"/>
+            </w:pPr>
+            <w:r>
+              <w:t>Mã số: R1</w:t>
+            </w:r>
+          </w:p>
+        </w:tc>
+      </w:tr>
+      <w:tr>
+        <w:trPr>
+          <w:trHeight w:val="548"/>
+        </w:trPr>
+        <w:tc>
+          <w:tcPr>
+            <w:tcW w:w="1998" w:type="dxa"/>
+            <w:shd w:val="clear" w:color="auto" w:fill="A6A6A6" w:themeFill="background1" w:themeFillShade="A6"/>
+          </w:tcPr>
+          <w:p>
+            <w:pPr>
+              <w:pStyle w:val="MyTable1"/>
+            </w:pPr>
+            <w:r>
+              <w:t>Tham chiếu</w:t>
+            </w:r>
+          </w:p>
+        </w:tc>
+        <w:tc>
+          <w:tcPr>
+            <w:tcW w:w="7218" w:type="dxa"/>
+          </w:tcPr>
+          <w:p>
+            <w:pPr>
+              <w:pStyle w:val="MyTable1"/>
+            </w:pPr>
+            <w:r>
+              <w:t xml:space="preserve"> </w:t>
+            </w:r>
+          </w:p>
+        </w:tc>
+      </w:tr>
+      <w:tr>
+        <w:trPr>
+          <w:trHeight w:val="1151"/>
+        </w:trPr>
+        <w:tc>
+          <w:tcPr>
+            <w:tcW w:w="1998" w:type="dxa"/>
+            <w:shd w:val="clear" w:color="auto" w:fill="A6A6A6" w:themeFill="background1" w:themeFillShade="A6"/>
+          </w:tcPr>
+          <w:p>
+            <w:pPr>
+              <w:pStyle w:val="MyTable1"/>
+            </w:pPr>
+            <w:r>
+              <w:t>Mô tả</w:t>
+            </w:r>
+          </w:p>
+        </w:tc>
+        <w:tc>
+          <w:tcPr>
+            <w:tcW w:w="7218" w:type="dxa"/>
+          </w:tcPr>
+          <w:p>
+            <w:pPr>
+              <w:pStyle w:val="MyTable1"/>
+            </w:pPr>
+            <w:r>
+              <w:t>Quản l</w:t>
+            </w:r>
+            <w:r>
+              <w:t xml:space="preserve">ý thông tin của khách hàng </w:t>
+            </w:r>
+            <w:r>
+              <w:t xml:space="preserve">bao gồm họ tên, </w:t>
+            </w:r>
+            <w:r>
+              <w:t xml:space="preserve">ngày sinh, </w:t>
+            </w:r>
+            <w:bookmarkStart w:id="1" w:name="_GoBack"/>
+            <w:bookmarkEnd w:id="1"/>
+            <w:r>
+              <w:t xml:space="preserve">số điện thoại, email, CMND, số tài khoản (nếu có). </w:t>
+            </w:r>
+            <w:r>
+              <w:t xml:space="preserve">Mỗi khách hàng sau khi đăng kí sẽ được cấp một tài khoản lưu thông tin cá nhân trên. Khách hàng có thể đăng nhập và chỉnh sửa thông tin của mình. </w:t>
+            </w:r>
+            <w:r>
+              <w:t>Thông tin cu</w:t>
+            </w:r>
+            <w:r>
+              <w:t>̉a khách hàng được dùng</w:t>
+            </w:r>
+            <w:r>
+              <w:t xml:space="preserve"> để thực hiện các giao dịch mua vé, đổi vé và hủy vé.</w:t>
+            </w:r>
+            <w:r>
+              <w:t xml:space="preserve"> </w:t>
+            </w:r>
+          </w:p>
+          <w:p>
+            <w:pPr>
+              <w:pStyle w:val="MyTable1"/>
+            </w:pPr>
+            <w:r>
+              <w:t>Khi có nhu cầu, nhân viên có thể thực hiện tra cứu thông tin khách hàng.</w:t>
+            </w:r>
+          </w:p>
+        </w:tc>
+      </w:tr>
+    </w:tbl>
+    <w:p>
+      <w:pPr>
+        <w:pStyle w:val="TuNormal"/>
+        <w:numPr>
+          <w:ilvl w:val="1"/>
+          <w:numId w:val="16"/>
+        </w:numPr>
+      </w:pPr>
     </w:p>
     <w:p>
       <w:pPr>
@@ -5262,206 +5420,8 @@
 </file>
 
 <file path=word/numbering.xml><?xml version="1.0" encoding="utf-8"?>
-<w:numbering xmlns:wpc="http://schemas.microsoft.com/office/word/2010/wordprocessingCanvas" xmlns:cx="http://schemas.microsoft.com/office/drawing/2014/chartex" xmlns:cx1="http://schemas.microsoft.com/office/drawing/2015/9/8/chartex" xmlns:cx2="http://schemas.microsoft.com/office/drawing/2015/10/21/chartex" xmlns:cx3="http://schemas.microsoft.com/office/drawing/2016/5/9/chartex" xmlns:cx4="http://schemas.microsoft.com/office/drawing/2016/5/10/chartex" xmlns:cx5="http://schemas.microsoft.com/office/drawing/2016/5/11/chartex" xmlns:cx6="http://schemas.microsoft.com/office/drawing/2016/5/12/chartex" xmlns:cx7="http://schemas.microsoft.com/office/drawing/2016/5/13/chartex" xmlns:cx8="http://schemas.microsoft.com/office/drawing/2016/5/14/chartex" xmlns:mc="http://schemas.openxmlformats.org/markup-compatibility/2006" xmlns:aink="http://schemas.microsoft.com/office/drawing/2016/ink" xmlns:am3d="http://schemas.microsoft.com/office/drawing/2017/model3d" xmlns:o="urn:schemas-microsoft-com:office:office" xmlns:r="http://schemas.openxmlformats.org/officeDocument/2006/relationships" xmlns:m="http://schemas.openxmlformats.org/officeDocument/2006/math" xmlns:v="urn:schemas-microsoft-com:vml" xmlns:wp14="http://schemas.microsoft.com/office/word/2010/wordprocessingDrawing" xmlns:wp="http://schemas.openxmlformats.org/drawingml/2006/wordprocessingDrawing" xmlns:w10="urn:schemas-microsoft-com:office:word" xmlns:w="http://schemas.openxmlformats.org/wordprocessingml/2006/main" xmlns:w14="http://schemas.microsoft.com/office/word/2010/wordml" xmlns:w15="http://schemas.microsoft.com/office/word/2012/wordml" xmlns:w16cid="http://schemas.microsoft.com/office/word/2016/wordml/cid" xmlns:w16se="http://schemas.microsoft.com/office/word/2015/wordml/symex" xmlns:wpg="http://schemas.microsoft.com/office/word/2010/wordprocessingGroup" xmlns:wpi="http://schemas.microsoft.com/office/word/2010/wordprocessingInk" xmlns:wne="http://schemas.microsoft.com/office/word/2006/wordml" xmlns:wps="http://schemas.microsoft.com/office/word/2010/wordprocessingShape" mc:Ignorable="w14 w15 w16se w16cid wp14">
+<w:numbering xmlns:wpc="http://schemas.microsoft.com/office/word/2010/wordprocessingCanvas" xmlns:mc="http://schemas.openxmlformats.org/markup-compatibility/2006" xmlns:o="urn:schemas-microsoft-com:office:office" xmlns:r="http://schemas.openxmlformats.org/officeDocument/2006/relationships" xmlns:m="http://schemas.openxmlformats.org/officeDocument/2006/math" xmlns:v="urn:schemas-microsoft-com:vml" xmlns:wp14="http://schemas.microsoft.com/office/word/2010/wordprocessingDrawing" xmlns:wp="http://schemas.openxmlformats.org/drawingml/2006/wordprocessingDrawing" xmlns:w10="urn:schemas-microsoft-com:office:word" xmlns:w="http://schemas.openxmlformats.org/wordprocessingml/2006/main" xmlns:w14="http://schemas.microsoft.com/office/word/2010/wordml" xmlns:w15="http://schemas.microsoft.com/office/word/2012/wordml" xmlns:wpg="http://schemas.microsoft.com/office/word/2010/wordprocessingGroup" xmlns:wpi="http://schemas.microsoft.com/office/word/2010/wordprocessingInk" xmlns:wne="http://schemas.microsoft.com/office/word/2006/wordml" xmlns:wps="http://schemas.microsoft.com/office/word/2010/wordprocessingShape" mc:Ignorable="w14 w15 wp14">
   <w:abstractNum w:abstractNumId="0" w15:restartNumberingAfterBreak="0">
-    <w:nsid w:val="030F001A"/>
-    <w:multiLevelType w:val="multilevel"/>
-    <w:tmpl w:val="0409001F"/>
-    <w:lvl w:ilvl="0">
-      <w:start w:val="1"/>
-      <w:numFmt w:val="decimal"/>
-      <w:lvlText w:val="%1."/>
-      <w:lvlJc w:val="left"/>
-      <w:pPr>
-        <w:ind w:left="360" w:hanging="360"/>
-      </w:pPr>
-    </w:lvl>
-    <w:lvl w:ilvl="1">
-      <w:start w:val="1"/>
-      <w:numFmt w:val="decimal"/>
-      <w:lvlText w:val="%1.%2."/>
-      <w:lvlJc w:val="left"/>
-      <w:pPr>
-        <w:ind w:left="792" w:hanging="432"/>
-      </w:pPr>
-    </w:lvl>
-    <w:lvl w:ilvl="2">
-      <w:start w:val="1"/>
-      <w:numFmt w:val="decimal"/>
-      <w:lvlText w:val="%1.%2.%3."/>
-      <w:lvlJc w:val="left"/>
-      <w:pPr>
-        <w:ind w:left="1224" w:hanging="504"/>
-      </w:pPr>
-    </w:lvl>
-    <w:lvl w:ilvl="3">
-      <w:start w:val="1"/>
-      <w:numFmt w:val="decimal"/>
-      <w:lvlText w:val="%1.%2.%3.%4."/>
-      <w:lvlJc w:val="left"/>
-      <w:pPr>
-        <w:ind w:left="1728" w:hanging="648"/>
-      </w:pPr>
-    </w:lvl>
-    <w:lvl w:ilvl="4">
-      <w:start w:val="1"/>
-      <w:numFmt w:val="decimal"/>
-      <w:lvlText w:val="%1.%2.%3.%4.%5."/>
-      <w:lvlJc w:val="left"/>
-      <w:pPr>
-        <w:ind w:left="2232" w:hanging="792"/>
-      </w:pPr>
-    </w:lvl>
-    <w:lvl w:ilvl="5">
-      <w:start w:val="1"/>
-      <w:numFmt w:val="decimal"/>
-      <w:lvlText w:val="%1.%2.%3.%4.%5.%6."/>
-      <w:lvlJc w:val="left"/>
-      <w:pPr>
-        <w:ind w:left="2736" w:hanging="936"/>
-      </w:pPr>
-    </w:lvl>
-    <w:lvl w:ilvl="6">
-      <w:start w:val="1"/>
-      <w:numFmt w:val="decimal"/>
-      <w:lvlText w:val="%1.%2.%3.%4.%5.%6.%7."/>
-      <w:lvlJc w:val="left"/>
-      <w:pPr>
-        <w:ind w:left="3240" w:hanging="1080"/>
-      </w:pPr>
-    </w:lvl>
-    <w:lvl w:ilvl="7">
-      <w:start w:val="1"/>
-      <w:numFmt w:val="decimal"/>
-      <w:lvlText w:val="%1.%2.%3.%4.%5.%6.%7.%8."/>
-      <w:lvlJc w:val="left"/>
-      <w:pPr>
-        <w:ind w:left="3744" w:hanging="1224"/>
-      </w:pPr>
-    </w:lvl>
-    <w:lvl w:ilvl="8">
-      <w:start w:val="1"/>
-      <w:numFmt w:val="decimal"/>
-      <w:lvlText w:val="%1.%2.%3.%4.%5.%6.%7.%8.%9."/>
-      <w:lvlJc w:val="left"/>
-      <w:pPr>
-        <w:ind w:left="4320" w:hanging="1440"/>
-      </w:pPr>
-    </w:lvl>
-  </w:abstractNum>
-  <w:abstractNum w:abstractNumId="1" w15:restartNumberingAfterBreak="0">
-    <w:nsid w:val="03A213BE"/>
-    <w:multiLevelType w:val="hybridMultilevel"/>
-    <w:tmpl w:val="4B6028DC"/>
-    <w:lvl w:ilvl="0" w:tplc="DBC23472">
-      <w:numFmt w:val="bullet"/>
-      <w:lvlText w:val="-"/>
-      <w:lvlJc w:val="left"/>
-      <w:pPr>
-        <w:ind w:left="720" w:hanging="360"/>
-      </w:pPr>
-      <w:rPr>
-        <w:rFonts w:ascii="Times New Roman" w:eastAsiaTheme="minorHAnsi" w:hAnsi="Times New Roman" w:cs="Times New Roman" w:hint="default"/>
-      </w:rPr>
-    </w:lvl>
-    <w:lvl w:ilvl="1" w:tplc="04090003">
-      <w:start w:val="1"/>
-      <w:numFmt w:val="bullet"/>
-      <w:lvlText w:val="o"/>
-      <w:lvlJc w:val="left"/>
-      <w:pPr>
-        <w:ind w:left="1440" w:hanging="360"/>
-      </w:pPr>
-      <w:rPr>
-        <w:rFonts w:ascii="Courier New" w:hAnsi="Courier New" w:cs="Courier New" w:hint="default"/>
-      </w:rPr>
-    </w:lvl>
-    <w:lvl w:ilvl="2" w:tplc="04090005" w:tentative="1">
-      <w:start w:val="1"/>
-      <w:numFmt w:val="bullet"/>
-      <w:lvlText w:val=""/>
-      <w:lvlJc w:val="left"/>
-      <w:pPr>
-        <w:ind w:left="2160" w:hanging="360"/>
-      </w:pPr>
-      <w:rPr>
-        <w:rFonts w:ascii="Wingdings" w:hAnsi="Wingdings" w:hint="default"/>
-      </w:rPr>
-    </w:lvl>
-    <w:lvl w:ilvl="3" w:tplc="04090001" w:tentative="1">
-      <w:start w:val="1"/>
-      <w:numFmt w:val="bullet"/>
-      <w:lvlText w:val=""/>
-      <w:lvlJc w:val="left"/>
-      <w:pPr>
-        <w:ind w:left="2880" w:hanging="360"/>
-      </w:pPr>
-      <w:rPr>
-        <w:rFonts w:ascii="Symbol" w:hAnsi="Symbol" w:hint="default"/>
-      </w:rPr>
-    </w:lvl>
-    <w:lvl w:ilvl="4" w:tplc="04090003" w:tentative="1">
-      <w:start w:val="1"/>
-      <w:numFmt w:val="bullet"/>
-      <w:lvlText w:val="o"/>
-      <w:lvlJc w:val="left"/>
-      <w:pPr>
-        <w:ind w:left="3600" w:hanging="360"/>
-      </w:pPr>
-      <w:rPr>
-        <w:rFonts w:ascii="Courier New" w:hAnsi="Courier New" w:cs="Courier New" w:hint="default"/>
-      </w:rPr>
-    </w:lvl>
-    <w:lvl w:ilvl="5" w:tplc="04090005" w:tentative="1">
-      <w:start w:val="1"/>
-      <w:numFmt w:val="bullet"/>
-      <w:lvlText w:val=""/>
-      <w:lvlJc w:val="left"/>
-      <w:pPr>
-        <w:ind w:left="4320" w:hanging="360"/>
-      </w:pPr>
-      <w:rPr>
-        <w:rFonts w:ascii="Wingdings" w:hAnsi="Wingdings" w:hint="default"/>
-      </w:rPr>
-    </w:lvl>
-    <w:lvl w:ilvl="6" w:tplc="04090001" w:tentative="1">
-      <w:start w:val="1"/>
-      <w:numFmt w:val="bullet"/>
-      <w:lvlText w:val=""/>
-      <w:lvlJc w:val="left"/>
-      <w:pPr>
-        <w:ind w:left="5040" w:hanging="360"/>
-      </w:pPr>
-      <w:rPr>
-        <w:rFonts w:ascii="Symbol" w:hAnsi="Symbol" w:hint="default"/>
-      </w:rPr>
-    </w:lvl>
-    <w:lvl w:ilvl="7" w:tplc="04090003" w:tentative="1">
-      <w:start w:val="1"/>
-      <w:numFmt w:val="bullet"/>
-      <w:lvlText w:val="o"/>
-      <w:lvlJc w:val="left"/>
-      <w:pPr>
-        <w:ind w:left="5760" w:hanging="360"/>
-      </w:pPr>
-      <w:rPr>
-        <w:rFonts w:ascii="Courier New" w:hAnsi="Courier New" w:cs="Courier New" w:hint="default"/>
-      </w:rPr>
-    </w:lvl>
-    <w:lvl w:ilvl="8" w:tplc="04090005" w:tentative="1">
-      <w:start w:val="1"/>
-      <w:numFmt w:val="bullet"/>
-      <w:lvlText w:val=""/>
-      <w:lvlJc w:val="left"/>
-      <w:pPr>
-        <w:ind w:left="6480" w:hanging="360"/>
-      </w:pPr>
-      <w:rPr>
-        <w:rFonts w:ascii="Wingdings" w:hAnsi="Wingdings" w:hint="default"/>
-      </w:rPr>
-    </w:lvl>
-  </w:abstractNum>
-  <w:abstractNum w:abstractNumId="2" w15:restartNumberingAfterBreak="0">
     <w:nsid w:val="06257071"/>
     <w:multiLevelType w:val="multilevel"/>
     <w:tmpl w:val="DFCAEAFE"/>
@@ -5557,120 +5517,7 @@
       </w:pPr>
     </w:lvl>
   </w:abstractNum>
-  <w:abstractNum w:abstractNumId="3" w15:restartNumberingAfterBreak="0">
-    <w:nsid w:val="07EE53A4"/>
-    <w:multiLevelType w:val="multilevel"/>
-    <w:tmpl w:val="F1C6C542"/>
-    <w:lvl w:ilvl="0">
-      <w:start w:val="1"/>
-      <w:numFmt w:val="decimal"/>
-      <w:lvlText w:val="%1."/>
-      <w:lvlJc w:val="left"/>
-      <w:pPr>
-        <w:ind w:left="360" w:hanging="360"/>
-      </w:pPr>
-      <w:rPr>
-        <w:rFonts w:hint="default"/>
-      </w:rPr>
-    </w:lvl>
-    <w:lvl w:ilvl="1">
-      <w:start w:val="1"/>
-      <w:numFmt w:val="decimal"/>
-      <w:lvlText w:val="%1.%2."/>
-      <w:lvlJc w:val="left"/>
-      <w:pPr>
-        <w:ind w:left="792" w:hanging="432"/>
-      </w:pPr>
-      <w:rPr>
-        <w:rFonts w:hint="default"/>
-      </w:rPr>
-    </w:lvl>
-    <w:lvl w:ilvl="2">
-      <w:start w:val="1"/>
-      <w:numFmt w:val="decimal"/>
-      <w:lvlText w:val="%1.%2.%3."/>
-      <w:lvlJc w:val="left"/>
-      <w:pPr>
-        <w:ind w:left="1224" w:hanging="504"/>
-      </w:pPr>
-      <w:rPr>
-        <w:rFonts w:hint="default"/>
-      </w:rPr>
-    </w:lvl>
-    <w:lvl w:ilvl="3">
-      <w:start w:val="1"/>
-      <w:numFmt w:val="decimal"/>
-      <w:lvlText w:val="%1.%2.%3.%4."/>
-      <w:lvlJc w:val="left"/>
-      <w:pPr>
-        <w:ind w:left="1728" w:hanging="648"/>
-      </w:pPr>
-      <w:rPr>
-        <w:rFonts w:hint="default"/>
-      </w:rPr>
-    </w:lvl>
-    <w:lvl w:ilvl="4">
-      <w:start w:val="1"/>
-      <w:numFmt w:val="decimal"/>
-      <w:lvlText w:val="%1.%2.%3.%4.%5."/>
-      <w:lvlJc w:val="left"/>
-      <w:pPr>
-        <w:ind w:left="2232" w:hanging="792"/>
-      </w:pPr>
-      <w:rPr>
-        <w:rFonts w:hint="default"/>
-      </w:rPr>
-    </w:lvl>
-    <w:lvl w:ilvl="5">
-      <w:start w:val="1"/>
-      <w:numFmt w:val="decimal"/>
-      <w:lvlText w:val="%1.%2.%3.%4.%5.%6."/>
-      <w:lvlJc w:val="left"/>
-      <w:pPr>
-        <w:ind w:left="2736" w:hanging="936"/>
-      </w:pPr>
-      <w:rPr>
-        <w:rFonts w:hint="default"/>
-      </w:rPr>
-    </w:lvl>
-    <w:lvl w:ilvl="6">
-      <w:start w:val="1"/>
-      <w:numFmt w:val="decimal"/>
-      <w:lvlText w:val="%1.%2.%3.%4.%5.%6.%7."/>
-      <w:lvlJc w:val="left"/>
-      <w:pPr>
-        <w:ind w:left="3240" w:hanging="1080"/>
-      </w:pPr>
-      <w:rPr>
-        <w:rFonts w:hint="default"/>
-      </w:rPr>
-    </w:lvl>
-    <w:lvl w:ilvl="7">
-      <w:start w:val="1"/>
-      <w:numFmt w:val="decimal"/>
-      <w:lvlText w:val="%1.%2.%3.%4.%5.%6.%7.%8."/>
-      <w:lvlJc w:val="left"/>
-      <w:pPr>
-        <w:ind w:left="3744" w:hanging="1224"/>
-      </w:pPr>
-      <w:rPr>
-        <w:rFonts w:hint="default"/>
-      </w:rPr>
-    </w:lvl>
-    <w:lvl w:ilvl="8">
-      <w:start w:val="1"/>
-      <w:numFmt w:val="decimal"/>
-      <w:lvlText w:val="%1.%2.%3.%4.%5.%6.%7.%8.%9."/>
-      <w:lvlJc w:val="left"/>
-      <w:pPr>
-        <w:ind w:left="4320" w:hanging="1440"/>
-      </w:pPr>
-      <w:rPr>
-        <w:rFonts w:hint="default"/>
-      </w:rPr>
-    </w:lvl>
-  </w:abstractNum>
-  <w:abstractNum w:abstractNumId="4" w15:restartNumberingAfterBreak="0">
+  <w:abstractNum w:abstractNumId="1" w15:restartNumberingAfterBreak="0">
     <w:nsid w:val="094F5771"/>
     <w:multiLevelType w:val="hybridMultilevel"/>
     <w:tmpl w:val="E0C6C794"/>
@@ -5784,96 +5631,7 @@
       </w:rPr>
     </w:lvl>
   </w:abstractNum>
-  <w:abstractNum w:abstractNumId="5" w15:restartNumberingAfterBreak="0">
-    <w:nsid w:val="0B9C064E"/>
-    <w:multiLevelType w:val="hybridMultilevel"/>
-    <w:tmpl w:val="8C10BD7C"/>
-    <w:lvl w:ilvl="0" w:tplc="1F321150">
-      <w:start w:val="3"/>
-      <w:numFmt w:val="decimal"/>
-      <w:lvlText w:val="%1"/>
-      <w:lvlJc w:val="left"/>
-      <w:pPr>
-        <w:ind w:left="1800" w:hanging="360"/>
-      </w:pPr>
-      <w:rPr>
-        <w:rFonts w:hint="default"/>
-      </w:rPr>
-    </w:lvl>
-    <w:lvl w:ilvl="1" w:tplc="04090019" w:tentative="1">
-      <w:start w:val="1"/>
-      <w:numFmt w:val="lowerLetter"/>
-      <w:lvlText w:val="%2."/>
-      <w:lvlJc w:val="left"/>
-      <w:pPr>
-        <w:ind w:left="2520" w:hanging="360"/>
-      </w:pPr>
-    </w:lvl>
-    <w:lvl w:ilvl="2" w:tplc="0409001B" w:tentative="1">
-      <w:start w:val="1"/>
-      <w:numFmt w:val="lowerRoman"/>
-      <w:lvlText w:val="%3."/>
-      <w:lvlJc w:val="right"/>
-      <w:pPr>
-        <w:ind w:left="3240" w:hanging="180"/>
-      </w:pPr>
-    </w:lvl>
-    <w:lvl w:ilvl="3" w:tplc="0409000F" w:tentative="1">
-      <w:start w:val="1"/>
-      <w:numFmt w:val="decimal"/>
-      <w:lvlText w:val="%4."/>
-      <w:lvlJc w:val="left"/>
-      <w:pPr>
-        <w:ind w:left="3960" w:hanging="360"/>
-      </w:pPr>
-    </w:lvl>
-    <w:lvl w:ilvl="4" w:tplc="04090019" w:tentative="1">
-      <w:start w:val="1"/>
-      <w:numFmt w:val="lowerLetter"/>
-      <w:lvlText w:val="%5."/>
-      <w:lvlJc w:val="left"/>
-      <w:pPr>
-        <w:ind w:left="4680" w:hanging="360"/>
-      </w:pPr>
-    </w:lvl>
-    <w:lvl w:ilvl="5" w:tplc="0409001B" w:tentative="1">
-      <w:start w:val="1"/>
-      <w:numFmt w:val="lowerRoman"/>
-      <w:lvlText w:val="%6."/>
-      <w:lvlJc w:val="right"/>
-      <w:pPr>
-        <w:ind w:left="5400" w:hanging="180"/>
-      </w:pPr>
-    </w:lvl>
-    <w:lvl w:ilvl="6" w:tplc="0409000F" w:tentative="1">
-      <w:start w:val="1"/>
-      <w:numFmt w:val="decimal"/>
-      <w:lvlText w:val="%7."/>
-      <w:lvlJc w:val="left"/>
-      <w:pPr>
-        <w:ind w:left="6120" w:hanging="360"/>
-      </w:pPr>
-    </w:lvl>
-    <w:lvl w:ilvl="7" w:tplc="04090019" w:tentative="1">
-      <w:start w:val="1"/>
-      <w:numFmt w:val="lowerLetter"/>
-      <w:lvlText w:val="%8."/>
-      <w:lvlJc w:val="left"/>
-      <w:pPr>
-        <w:ind w:left="6840" w:hanging="360"/>
-      </w:pPr>
-    </w:lvl>
-    <w:lvl w:ilvl="8" w:tplc="0409001B" w:tentative="1">
-      <w:start w:val="1"/>
-      <w:numFmt w:val="lowerRoman"/>
-      <w:lvlText w:val="%9."/>
-      <w:lvlJc w:val="right"/>
-      <w:pPr>
-        <w:ind w:left="7560" w:hanging="180"/>
-      </w:pPr>
-    </w:lvl>
-  </w:abstractNum>
-  <w:abstractNum w:abstractNumId="6" w15:restartNumberingAfterBreak="0">
+  <w:abstractNum w:abstractNumId="2" w15:restartNumberingAfterBreak="0">
     <w:nsid w:val="15396C4D"/>
     <w:multiLevelType w:val="hybridMultilevel"/>
     <w:tmpl w:val="D608837A"/>
@@ -5959,7 +5717,7 @@
       </w:pPr>
     </w:lvl>
   </w:abstractNum>
-  <w:abstractNum w:abstractNumId="7" w15:restartNumberingAfterBreak="0">
+  <w:abstractNum w:abstractNumId="3" w15:restartNumberingAfterBreak="0">
     <w:nsid w:val="186C0FE4"/>
     <w:multiLevelType w:val="hybridMultilevel"/>
     <w:tmpl w:val="D608837A"/>
@@ -6045,7 +5803,7 @@
       </w:pPr>
     </w:lvl>
   </w:abstractNum>
-  <w:abstractNum w:abstractNumId="8" w15:restartNumberingAfterBreak="0">
+  <w:abstractNum w:abstractNumId="4" w15:restartNumberingAfterBreak="0">
     <w:nsid w:val="196D1671"/>
     <w:multiLevelType w:val="multilevel"/>
     <w:tmpl w:val="42AE90D6"/>
@@ -6160,93 +5918,7 @@
       </w:rPr>
     </w:lvl>
   </w:abstractNum>
-  <w:abstractNum w:abstractNumId="9" w15:restartNumberingAfterBreak="0">
-    <w:nsid w:val="1C10533A"/>
-    <w:multiLevelType w:val="multilevel"/>
-    <w:tmpl w:val="0409001F"/>
-    <w:lvl w:ilvl="0">
-      <w:start w:val="1"/>
-      <w:numFmt w:val="decimal"/>
-      <w:lvlText w:val="%1."/>
-      <w:lvlJc w:val="left"/>
-      <w:pPr>
-        <w:ind w:left="360" w:hanging="360"/>
-      </w:pPr>
-    </w:lvl>
-    <w:lvl w:ilvl="1">
-      <w:start w:val="1"/>
-      <w:numFmt w:val="decimal"/>
-      <w:lvlText w:val="%1.%2."/>
-      <w:lvlJc w:val="left"/>
-      <w:pPr>
-        <w:ind w:left="792" w:hanging="432"/>
-      </w:pPr>
-    </w:lvl>
-    <w:lvl w:ilvl="2">
-      <w:start w:val="1"/>
-      <w:numFmt w:val="decimal"/>
-      <w:lvlText w:val="%1.%2.%3."/>
-      <w:lvlJc w:val="left"/>
-      <w:pPr>
-        <w:ind w:left="1224" w:hanging="504"/>
-      </w:pPr>
-    </w:lvl>
-    <w:lvl w:ilvl="3">
-      <w:start w:val="1"/>
-      <w:numFmt w:val="decimal"/>
-      <w:lvlText w:val="%1.%2.%3.%4."/>
-      <w:lvlJc w:val="left"/>
-      <w:pPr>
-        <w:ind w:left="1728" w:hanging="648"/>
-      </w:pPr>
-    </w:lvl>
-    <w:lvl w:ilvl="4">
-      <w:start w:val="1"/>
-      <w:numFmt w:val="decimal"/>
-      <w:lvlText w:val="%1.%2.%3.%4.%5."/>
-      <w:lvlJc w:val="left"/>
-      <w:pPr>
-        <w:ind w:left="2232" w:hanging="792"/>
-      </w:pPr>
-    </w:lvl>
-    <w:lvl w:ilvl="5">
-      <w:start w:val="1"/>
-      <w:numFmt w:val="decimal"/>
-      <w:lvlText w:val="%1.%2.%3.%4.%5.%6."/>
-      <w:lvlJc w:val="left"/>
-      <w:pPr>
-        <w:ind w:left="2736" w:hanging="936"/>
-      </w:pPr>
-    </w:lvl>
-    <w:lvl w:ilvl="6">
-      <w:start w:val="1"/>
-      <w:numFmt w:val="decimal"/>
-      <w:lvlText w:val="%1.%2.%3.%4.%5.%6.%7."/>
-      <w:lvlJc w:val="left"/>
-      <w:pPr>
-        <w:ind w:left="3240" w:hanging="1080"/>
-      </w:pPr>
-    </w:lvl>
-    <w:lvl w:ilvl="7">
-      <w:start w:val="1"/>
-      <w:numFmt w:val="decimal"/>
-      <w:lvlText w:val="%1.%2.%3.%4.%5.%6.%7.%8."/>
-      <w:lvlJc w:val="left"/>
-      <w:pPr>
-        <w:ind w:left="3744" w:hanging="1224"/>
-      </w:pPr>
-    </w:lvl>
-    <w:lvl w:ilvl="8">
-      <w:start w:val="1"/>
-      <w:numFmt w:val="decimal"/>
-      <w:lvlText w:val="%1.%2.%3.%4.%5.%6.%7.%8.%9."/>
-      <w:lvlJc w:val="left"/>
-      <w:pPr>
-        <w:ind w:left="4320" w:hanging="1440"/>
-      </w:pPr>
-    </w:lvl>
-  </w:abstractNum>
-  <w:abstractNum w:abstractNumId="10" w15:restartNumberingAfterBreak="0">
+  <w:abstractNum w:abstractNumId="5" w15:restartNumberingAfterBreak="0">
     <w:nsid w:val="1C4B17DB"/>
     <w:multiLevelType w:val="multilevel"/>
     <w:tmpl w:val="6AFE2F2E"/>
@@ -6359,7 +6031,7 @@
       </w:rPr>
     </w:lvl>
   </w:abstractNum>
-  <w:abstractNum w:abstractNumId="11" w15:restartNumberingAfterBreak="0">
+  <w:abstractNum w:abstractNumId="6" w15:restartNumberingAfterBreak="0">
     <w:nsid w:val="25334A60"/>
     <w:multiLevelType w:val="multilevel"/>
     <w:tmpl w:val="7A64D3D8"/>
@@ -6477,93 +6149,7 @@
       </w:rPr>
     </w:lvl>
   </w:abstractNum>
-  <w:abstractNum w:abstractNumId="12" w15:restartNumberingAfterBreak="0">
-    <w:nsid w:val="273D19E2"/>
-    <w:multiLevelType w:val="hybridMultilevel"/>
-    <w:tmpl w:val="39EC7116"/>
-    <w:lvl w:ilvl="0" w:tplc="0409000F">
-      <w:start w:val="1"/>
-      <w:numFmt w:val="decimal"/>
-      <w:lvlText w:val="%1."/>
-      <w:lvlJc w:val="left"/>
-      <w:pPr>
-        <w:ind w:left="2556" w:hanging="360"/>
-      </w:pPr>
-    </w:lvl>
-    <w:lvl w:ilvl="1" w:tplc="04090019" w:tentative="1">
-      <w:start w:val="1"/>
-      <w:numFmt w:val="lowerLetter"/>
-      <w:lvlText w:val="%2."/>
-      <w:lvlJc w:val="left"/>
-      <w:pPr>
-        <w:ind w:left="3276" w:hanging="360"/>
-      </w:pPr>
-    </w:lvl>
-    <w:lvl w:ilvl="2" w:tplc="0409001B" w:tentative="1">
-      <w:start w:val="1"/>
-      <w:numFmt w:val="lowerRoman"/>
-      <w:lvlText w:val="%3."/>
-      <w:lvlJc w:val="right"/>
-      <w:pPr>
-        <w:ind w:left="3996" w:hanging="180"/>
-      </w:pPr>
-    </w:lvl>
-    <w:lvl w:ilvl="3" w:tplc="0409000F" w:tentative="1">
-      <w:start w:val="1"/>
-      <w:numFmt w:val="decimal"/>
-      <w:lvlText w:val="%4."/>
-      <w:lvlJc w:val="left"/>
-      <w:pPr>
-        <w:ind w:left="4716" w:hanging="360"/>
-      </w:pPr>
-    </w:lvl>
-    <w:lvl w:ilvl="4" w:tplc="04090019" w:tentative="1">
-      <w:start w:val="1"/>
-      <w:numFmt w:val="lowerLetter"/>
-      <w:lvlText w:val="%5."/>
-      <w:lvlJc w:val="left"/>
-      <w:pPr>
-        <w:ind w:left="5436" w:hanging="360"/>
-      </w:pPr>
-    </w:lvl>
-    <w:lvl w:ilvl="5" w:tplc="0409001B" w:tentative="1">
-      <w:start w:val="1"/>
-      <w:numFmt w:val="lowerRoman"/>
-      <w:lvlText w:val="%6."/>
-      <w:lvlJc w:val="right"/>
-      <w:pPr>
-        <w:ind w:left="6156" w:hanging="180"/>
-      </w:pPr>
-    </w:lvl>
-    <w:lvl w:ilvl="6" w:tplc="0409000F" w:tentative="1">
-      <w:start w:val="1"/>
-      <w:numFmt w:val="decimal"/>
-      <w:lvlText w:val="%7."/>
-      <w:lvlJc w:val="left"/>
-      <w:pPr>
-        <w:ind w:left="6876" w:hanging="360"/>
-      </w:pPr>
-    </w:lvl>
-    <w:lvl w:ilvl="7" w:tplc="04090019" w:tentative="1">
-      <w:start w:val="1"/>
-      <w:numFmt w:val="lowerLetter"/>
-      <w:lvlText w:val="%8."/>
-      <w:lvlJc w:val="left"/>
-      <w:pPr>
-        <w:ind w:left="7596" w:hanging="360"/>
-      </w:pPr>
-    </w:lvl>
-    <w:lvl w:ilvl="8" w:tplc="0409001B" w:tentative="1">
-      <w:start w:val="1"/>
-      <w:numFmt w:val="lowerRoman"/>
-      <w:lvlText w:val="%9."/>
-      <w:lvlJc w:val="right"/>
-      <w:pPr>
-        <w:ind w:left="8316" w:hanging="180"/>
-      </w:pPr>
-    </w:lvl>
-  </w:abstractNum>
-  <w:abstractNum w:abstractNumId="13" w15:restartNumberingAfterBreak="0">
+  <w:abstractNum w:abstractNumId="7" w15:restartNumberingAfterBreak="0">
     <w:nsid w:val="289B7C1E"/>
     <w:multiLevelType w:val="multilevel"/>
     <w:tmpl w:val="AB3807E0"/>
@@ -6654,7 +6240,7 @@
       </w:pPr>
     </w:lvl>
   </w:abstractNum>
-  <w:abstractNum w:abstractNumId="14" w15:restartNumberingAfterBreak="0">
+  <w:abstractNum w:abstractNumId="8" w15:restartNumberingAfterBreak="0">
     <w:nsid w:val="2BAB6EE8"/>
     <w:multiLevelType w:val="multilevel"/>
     <w:tmpl w:val="4092B016"/>
@@ -6823,96 +6409,7 @@
       </w:rPr>
     </w:lvl>
   </w:abstractNum>
-  <w:abstractNum w:abstractNumId="15" w15:restartNumberingAfterBreak="0">
-    <w:nsid w:val="2BC26A9A"/>
-    <w:multiLevelType w:val="hybridMultilevel"/>
-    <w:tmpl w:val="EA123DB6"/>
-    <w:lvl w:ilvl="0" w:tplc="C018EEBC">
-      <w:start w:val="1"/>
-      <w:numFmt w:val="decimal"/>
-      <w:lvlText w:val="%1)"/>
-      <w:lvlJc w:val="left"/>
-      <w:pPr>
-        <w:ind w:left="720" w:hanging="360"/>
-      </w:pPr>
-      <w:rPr>
-        <w:rFonts w:ascii="Times New Roman" w:eastAsiaTheme="minorHAnsi" w:hAnsi="Times New Roman" w:cs="Times New Roman"/>
-      </w:rPr>
-    </w:lvl>
-    <w:lvl w:ilvl="1" w:tplc="04090019" w:tentative="1">
-      <w:start w:val="1"/>
-      <w:numFmt w:val="lowerLetter"/>
-      <w:lvlText w:val="%2."/>
-      <w:lvlJc w:val="left"/>
-      <w:pPr>
-        <w:ind w:left="1440" w:hanging="360"/>
-      </w:pPr>
-    </w:lvl>
-    <w:lvl w:ilvl="2" w:tplc="0409001B" w:tentative="1">
-      <w:start w:val="1"/>
-      <w:numFmt w:val="lowerRoman"/>
-      <w:lvlText w:val="%3."/>
-      <w:lvlJc w:val="right"/>
-      <w:pPr>
-        <w:ind w:left="2160" w:hanging="180"/>
-      </w:pPr>
-    </w:lvl>
-    <w:lvl w:ilvl="3" w:tplc="0409000F" w:tentative="1">
-      <w:start w:val="1"/>
-      <w:numFmt w:val="decimal"/>
-      <w:lvlText w:val="%4."/>
-      <w:lvlJc w:val="left"/>
-      <w:pPr>
-        <w:ind w:left="2880" w:hanging="360"/>
-      </w:pPr>
-    </w:lvl>
-    <w:lvl w:ilvl="4" w:tplc="04090019" w:tentative="1">
-      <w:start w:val="1"/>
-      <w:numFmt w:val="lowerLetter"/>
-      <w:lvlText w:val="%5."/>
-      <w:lvlJc w:val="left"/>
-      <w:pPr>
-        <w:ind w:left="3600" w:hanging="360"/>
-      </w:pPr>
-    </w:lvl>
-    <w:lvl w:ilvl="5" w:tplc="0409001B" w:tentative="1">
-      <w:start w:val="1"/>
-      <w:numFmt w:val="lowerRoman"/>
-      <w:lvlText w:val="%6."/>
-      <w:lvlJc w:val="right"/>
-      <w:pPr>
-        <w:ind w:left="4320" w:hanging="180"/>
-      </w:pPr>
-    </w:lvl>
-    <w:lvl w:ilvl="6" w:tplc="0409000F" w:tentative="1">
-      <w:start w:val="1"/>
-      <w:numFmt w:val="decimal"/>
-      <w:lvlText w:val="%7."/>
-      <w:lvlJc w:val="left"/>
-      <w:pPr>
-        <w:ind w:left="5040" w:hanging="360"/>
-      </w:pPr>
-    </w:lvl>
-    <w:lvl w:ilvl="7" w:tplc="04090019" w:tentative="1">
-      <w:start w:val="1"/>
-      <w:numFmt w:val="lowerLetter"/>
-      <w:lvlText w:val="%8."/>
-      <w:lvlJc w:val="left"/>
-      <w:pPr>
-        <w:ind w:left="5760" w:hanging="360"/>
-      </w:pPr>
-    </w:lvl>
-    <w:lvl w:ilvl="8" w:tplc="0409001B" w:tentative="1">
-      <w:start w:val="1"/>
-      <w:numFmt w:val="lowerRoman"/>
-      <w:lvlText w:val="%9."/>
-      <w:lvlJc w:val="right"/>
-      <w:pPr>
-        <w:ind w:left="6480" w:hanging="180"/>
-      </w:pPr>
-    </w:lvl>
-  </w:abstractNum>
-  <w:abstractNum w:abstractNumId="16" w15:restartNumberingAfterBreak="0">
+  <w:abstractNum w:abstractNumId="9" w15:restartNumberingAfterBreak="0">
     <w:nsid w:val="2D7E6CCF"/>
     <w:multiLevelType w:val="multilevel"/>
     <w:tmpl w:val="6AFE2F2E"/>
@@ -7025,185 +6522,13 @@
       </w:rPr>
     </w:lvl>
   </w:abstractNum>
-  <w:abstractNum w:abstractNumId="17" w15:restartNumberingAfterBreak="0">
-    <w:nsid w:val="368B4056"/>
-    <w:multiLevelType w:val="hybridMultilevel"/>
-    <w:tmpl w:val="D608837A"/>
-    <w:lvl w:ilvl="0" w:tplc="0409000F">
-      <w:start w:val="1"/>
-      <w:numFmt w:val="decimal"/>
-      <w:lvlText w:val="%1."/>
-      <w:lvlJc w:val="left"/>
-      <w:pPr>
-        <w:ind w:left="720" w:hanging="360"/>
-      </w:pPr>
-    </w:lvl>
-    <w:lvl w:ilvl="1" w:tplc="04090019" w:tentative="1">
-      <w:start w:val="1"/>
-      <w:numFmt w:val="lowerLetter"/>
-      <w:lvlText w:val="%2."/>
-      <w:lvlJc w:val="left"/>
-      <w:pPr>
-        <w:ind w:left="1440" w:hanging="360"/>
-      </w:pPr>
-    </w:lvl>
-    <w:lvl w:ilvl="2" w:tplc="0409001B" w:tentative="1">
-      <w:start w:val="1"/>
-      <w:numFmt w:val="lowerRoman"/>
-      <w:lvlText w:val="%3."/>
-      <w:lvlJc w:val="right"/>
-      <w:pPr>
-        <w:ind w:left="2160" w:hanging="180"/>
-      </w:pPr>
-    </w:lvl>
-    <w:lvl w:ilvl="3" w:tplc="0409000F" w:tentative="1">
-      <w:start w:val="1"/>
-      <w:numFmt w:val="decimal"/>
-      <w:lvlText w:val="%4."/>
-      <w:lvlJc w:val="left"/>
-      <w:pPr>
-        <w:ind w:left="2880" w:hanging="360"/>
-      </w:pPr>
-    </w:lvl>
-    <w:lvl w:ilvl="4" w:tplc="04090019" w:tentative="1">
-      <w:start w:val="1"/>
-      <w:numFmt w:val="lowerLetter"/>
-      <w:lvlText w:val="%5."/>
-      <w:lvlJc w:val="left"/>
-      <w:pPr>
-        <w:ind w:left="3600" w:hanging="360"/>
-      </w:pPr>
-    </w:lvl>
-    <w:lvl w:ilvl="5" w:tplc="0409001B" w:tentative="1">
-      <w:start w:val="1"/>
-      <w:numFmt w:val="lowerRoman"/>
-      <w:lvlText w:val="%6."/>
-      <w:lvlJc w:val="right"/>
-      <w:pPr>
-        <w:ind w:left="4320" w:hanging="180"/>
-      </w:pPr>
-    </w:lvl>
-    <w:lvl w:ilvl="6" w:tplc="0409000F" w:tentative="1">
-      <w:start w:val="1"/>
-      <w:numFmt w:val="decimal"/>
-      <w:lvlText w:val="%7."/>
-      <w:lvlJc w:val="left"/>
-      <w:pPr>
-        <w:ind w:left="5040" w:hanging="360"/>
-      </w:pPr>
-    </w:lvl>
-    <w:lvl w:ilvl="7" w:tplc="04090019" w:tentative="1">
-      <w:start w:val="1"/>
-      <w:numFmt w:val="lowerLetter"/>
-      <w:lvlText w:val="%8."/>
-      <w:lvlJc w:val="left"/>
-      <w:pPr>
-        <w:ind w:left="5760" w:hanging="360"/>
-      </w:pPr>
-    </w:lvl>
-    <w:lvl w:ilvl="8" w:tplc="0409001B" w:tentative="1">
-      <w:start w:val="1"/>
-      <w:numFmt w:val="lowerRoman"/>
-      <w:lvlText w:val="%9."/>
-      <w:lvlJc w:val="right"/>
-      <w:pPr>
-        <w:ind w:left="6480" w:hanging="180"/>
-      </w:pPr>
-    </w:lvl>
-  </w:abstractNum>
-  <w:abstractNum w:abstractNumId="18" w15:restartNumberingAfterBreak="0">
+  <w:abstractNum w:abstractNumId="10" w15:restartNumberingAfterBreak="0">
     <w:nsid w:val="40B05AC8"/>
     <w:multiLevelType w:val="multilevel"/>
     <w:tmpl w:val="AB3807E0"/>
     <w:numStyleLink w:val="Style1"/>
   </w:abstractNum>
-  <w:abstractNum w:abstractNumId="19" w15:restartNumberingAfterBreak="0">
-    <w:nsid w:val="42446019"/>
-    <w:multiLevelType w:val="multilevel"/>
-    <w:tmpl w:val="0409001D"/>
-    <w:lvl w:ilvl="0">
-      <w:start w:val="1"/>
-      <w:numFmt w:val="decimal"/>
-      <w:lvlText w:val="%1)"/>
-      <w:lvlJc w:val="left"/>
-      <w:pPr>
-        <w:ind w:left="360" w:hanging="360"/>
-      </w:pPr>
-    </w:lvl>
-    <w:lvl w:ilvl="1">
-      <w:start w:val="1"/>
-      <w:numFmt w:val="lowerLetter"/>
-      <w:lvlText w:val="%2)"/>
-      <w:lvlJc w:val="left"/>
-      <w:pPr>
-        <w:ind w:left="720" w:hanging="360"/>
-      </w:pPr>
-    </w:lvl>
-    <w:lvl w:ilvl="2">
-      <w:start w:val="1"/>
-      <w:numFmt w:val="lowerRoman"/>
-      <w:lvlText w:val="%3)"/>
-      <w:lvlJc w:val="left"/>
-      <w:pPr>
-        <w:ind w:left="1080" w:hanging="360"/>
-      </w:pPr>
-    </w:lvl>
-    <w:lvl w:ilvl="3">
-      <w:start w:val="1"/>
-      <w:numFmt w:val="decimal"/>
-      <w:lvlText w:val="(%4)"/>
-      <w:lvlJc w:val="left"/>
-      <w:pPr>
-        <w:ind w:left="1440" w:hanging="360"/>
-      </w:pPr>
-    </w:lvl>
-    <w:lvl w:ilvl="4">
-      <w:start w:val="1"/>
-      <w:numFmt w:val="lowerLetter"/>
-      <w:lvlText w:val="(%5)"/>
-      <w:lvlJc w:val="left"/>
-      <w:pPr>
-        <w:ind w:left="1800" w:hanging="360"/>
-      </w:pPr>
-    </w:lvl>
-    <w:lvl w:ilvl="5">
-      <w:start w:val="1"/>
-      <w:numFmt w:val="lowerRoman"/>
-      <w:lvlText w:val="(%6)"/>
-      <w:lvlJc w:val="left"/>
-      <w:pPr>
-        <w:ind w:left="2160" w:hanging="360"/>
-      </w:pPr>
-    </w:lvl>
-    <w:lvl w:ilvl="6">
-      <w:start w:val="1"/>
-      <w:numFmt w:val="decimal"/>
-      <w:lvlText w:val="%7."/>
-      <w:lvlJc w:val="left"/>
-      <w:pPr>
-        <w:ind w:left="2520" w:hanging="360"/>
-      </w:pPr>
-    </w:lvl>
-    <w:lvl w:ilvl="7">
-      <w:start w:val="1"/>
-      <w:numFmt w:val="lowerLetter"/>
-      <w:lvlText w:val="%8."/>
-      <w:lvlJc w:val="left"/>
-      <w:pPr>
-        <w:ind w:left="2880" w:hanging="360"/>
-      </w:pPr>
-    </w:lvl>
-    <w:lvl w:ilvl="8">
-      <w:start w:val="1"/>
-      <w:numFmt w:val="lowerRoman"/>
-      <w:lvlText w:val="%9."/>
-      <w:lvlJc w:val="left"/>
-      <w:pPr>
-        <w:ind w:left="3240" w:hanging="360"/>
-      </w:pPr>
-    </w:lvl>
-  </w:abstractNum>
-  <w:abstractNum w:abstractNumId="20" w15:restartNumberingAfterBreak="0">
+  <w:abstractNum w:abstractNumId="11" w15:restartNumberingAfterBreak="0">
     <w:nsid w:val="4393145A"/>
     <w:multiLevelType w:val="multilevel"/>
     <w:tmpl w:val="F1C6C542"/>
@@ -7316,7 +6641,7 @@
       </w:rPr>
     </w:lvl>
   </w:abstractNum>
-  <w:abstractNum w:abstractNumId="21" w15:restartNumberingAfterBreak="0">
+  <w:abstractNum w:abstractNumId="12" w15:restartNumberingAfterBreak="0">
     <w:nsid w:val="47B6632A"/>
     <w:multiLevelType w:val="multilevel"/>
     <w:tmpl w:val="674EA39E"/>
@@ -7429,295 +6754,7 @@
       </w:rPr>
     </w:lvl>
   </w:abstractNum>
-  <w:abstractNum w:abstractNumId="22" w15:restartNumberingAfterBreak="0">
-    <w:nsid w:val="49515D9B"/>
-    <w:multiLevelType w:val="hybridMultilevel"/>
-    <w:tmpl w:val="B3A8E6A4"/>
-    <w:lvl w:ilvl="0" w:tplc="7E7853FE">
-      <w:start w:val="30"/>
-      <w:numFmt w:val="decimal"/>
-      <w:lvlText w:val="%1"/>
-      <w:lvlJc w:val="left"/>
-      <w:pPr>
-        <w:ind w:left="720" w:hanging="360"/>
-      </w:pPr>
-      <w:rPr>
-        <w:rFonts w:hint="default"/>
-      </w:rPr>
-    </w:lvl>
-    <w:lvl w:ilvl="1" w:tplc="04090019" w:tentative="1">
-      <w:start w:val="1"/>
-      <w:numFmt w:val="lowerLetter"/>
-      <w:lvlText w:val="%2."/>
-      <w:lvlJc w:val="left"/>
-      <w:pPr>
-        <w:ind w:left="1440" w:hanging="360"/>
-      </w:pPr>
-    </w:lvl>
-    <w:lvl w:ilvl="2" w:tplc="0409001B" w:tentative="1">
-      <w:start w:val="1"/>
-      <w:numFmt w:val="lowerRoman"/>
-      <w:lvlText w:val="%3."/>
-      <w:lvlJc w:val="right"/>
-      <w:pPr>
-        <w:ind w:left="2160" w:hanging="180"/>
-      </w:pPr>
-    </w:lvl>
-    <w:lvl w:ilvl="3" w:tplc="0409000F" w:tentative="1">
-      <w:start w:val="1"/>
-      <w:numFmt w:val="decimal"/>
-      <w:lvlText w:val="%4."/>
-      <w:lvlJc w:val="left"/>
-      <w:pPr>
-        <w:ind w:left="2880" w:hanging="360"/>
-      </w:pPr>
-    </w:lvl>
-    <w:lvl w:ilvl="4" w:tplc="04090019" w:tentative="1">
-      <w:start w:val="1"/>
-      <w:numFmt w:val="lowerLetter"/>
-      <w:lvlText w:val="%5."/>
-      <w:lvlJc w:val="left"/>
-      <w:pPr>
-        <w:ind w:left="3600" w:hanging="360"/>
-      </w:pPr>
-    </w:lvl>
-    <w:lvl w:ilvl="5" w:tplc="0409001B" w:tentative="1">
-      <w:start w:val="1"/>
-      <w:numFmt w:val="lowerRoman"/>
-      <w:lvlText w:val="%6."/>
-      <w:lvlJc w:val="right"/>
-      <w:pPr>
-        <w:ind w:left="4320" w:hanging="180"/>
-      </w:pPr>
-    </w:lvl>
-    <w:lvl w:ilvl="6" w:tplc="0409000F" w:tentative="1">
-      <w:start w:val="1"/>
-      <w:numFmt w:val="decimal"/>
-      <w:lvlText w:val="%7."/>
-      <w:lvlJc w:val="left"/>
-      <w:pPr>
-        <w:ind w:left="5040" w:hanging="360"/>
-      </w:pPr>
-    </w:lvl>
-    <w:lvl w:ilvl="7" w:tplc="04090019" w:tentative="1">
-      <w:start w:val="1"/>
-      <w:numFmt w:val="lowerLetter"/>
-      <w:lvlText w:val="%8."/>
-      <w:lvlJc w:val="left"/>
-      <w:pPr>
-        <w:ind w:left="5760" w:hanging="360"/>
-      </w:pPr>
-    </w:lvl>
-    <w:lvl w:ilvl="8" w:tplc="0409001B" w:tentative="1">
-      <w:start w:val="1"/>
-      <w:numFmt w:val="lowerRoman"/>
-      <w:lvlText w:val="%9."/>
-      <w:lvlJc w:val="right"/>
-      <w:pPr>
-        <w:ind w:left="6480" w:hanging="180"/>
-      </w:pPr>
-    </w:lvl>
-  </w:abstractNum>
-  <w:abstractNum w:abstractNumId="23" w15:restartNumberingAfterBreak="0">
-    <w:nsid w:val="5D512F99"/>
-    <w:multiLevelType w:val="multilevel"/>
-    <w:tmpl w:val="F1C6C542"/>
-    <w:lvl w:ilvl="0">
-      <w:start w:val="1"/>
-      <w:numFmt w:val="decimal"/>
-      <w:lvlText w:val="%1."/>
-      <w:lvlJc w:val="left"/>
-      <w:pPr>
-        <w:ind w:left="360" w:hanging="360"/>
-      </w:pPr>
-      <w:rPr>
-        <w:rFonts w:hint="default"/>
-      </w:rPr>
-    </w:lvl>
-    <w:lvl w:ilvl="1">
-      <w:start w:val="1"/>
-      <w:numFmt w:val="decimal"/>
-      <w:lvlText w:val="%1.%2."/>
-      <w:lvlJc w:val="left"/>
-      <w:pPr>
-        <w:ind w:left="792" w:hanging="432"/>
-      </w:pPr>
-      <w:rPr>
-        <w:rFonts w:hint="default"/>
-      </w:rPr>
-    </w:lvl>
-    <w:lvl w:ilvl="2">
-      <w:start w:val="1"/>
-      <w:numFmt w:val="decimal"/>
-      <w:lvlText w:val="%1.%2.%3."/>
-      <w:lvlJc w:val="left"/>
-      <w:pPr>
-        <w:ind w:left="1224" w:hanging="504"/>
-      </w:pPr>
-      <w:rPr>
-        <w:rFonts w:hint="default"/>
-      </w:rPr>
-    </w:lvl>
-    <w:lvl w:ilvl="3">
-      <w:start w:val="1"/>
-      <w:numFmt w:val="decimal"/>
-      <w:lvlText w:val="%1.%2.%3.%4."/>
-      <w:lvlJc w:val="left"/>
-      <w:pPr>
-        <w:ind w:left="1728" w:hanging="648"/>
-      </w:pPr>
-      <w:rPr>
-        <w:rFonts w:hint="default"/>
-      </w:rPr>
-    </w:lvl>
-    <w:lvl w:ilvl="4">
-      <w:start w:val="1"/>
-      <w:numFmt w:val="decimal"/>
-      <w:lvlText w:val="%1.%2.%3.%4.%5."/>
-      <w:lvlJc w:val="left"/>
-      <w:pPr>
-        <w:ind w:left="2232" w:hanging="792"/>
-      </w:pPr>
-      <w:rPr>
-        <w:rFonts w:hint="default"/>
-      </w:rPr>
-    </w:lvl>
-    <w:lvl w:ilvl="5">
-      <w:start w:val="1"/>
-      <w:numFmt w:val="decimal"/>
-      <w:lvlText w:val="%1.%2.%3.%4.%5.%6."/>
-      <w:lvlJc w:val="left"/>
-      <w:pPr>
-        <w:ind w:left="2736" w:hanging="936"/>
-      </w:pPr>
-      <w:rPr>
-        <w:rFonts w:hint="default"/>
-      </w:rPr>
-    </w:lvl>
-    <w:lvl w:ilvl="6">
-      <w:start w:val="1"/>
-      <w:numFmt w:val="decimal"/>
-      <w:lvlText w:val="%1.%2.%3.%4.%5.%6.%7."/>
-      <w:lvlJc w:val="left"/>
-      <w:pPr>
-        <w:ind w:left="3240" w:hanging="1080"/>
-      </w:pPr>
-      <w:rPr>
-        <w:rFonts w:hint="default"/>
-      </w:rPr>
-    </w:lvl>
-    <w:lvl w:ilvl="7">
-      <w:start w:val="1"/>
-      <w:numFmt w:val="decimal"/>
-      <w:lvlText w:val="%1.%2.%3.%4.%5.%6.%7.%8."/>
-      <w:lvlJc w:val="left"/>
-      <w:pPr>
-        <w:ind w:left="3744" w:hanging="1224"/>
-      </w:pPr>
-      <w:rPr>
-        <w:rFonts w:hint="default"/>
-      </w:rPr>
-    </w:lvl>
-    <w:lvl w:ilvl="8">
-      <w:start w:val="1"/>
-      <w:numFmt w:val="decimal"/>
-      <w:lvlText w:val="%1.%2.%3.%4.%5.%6.%7.%8.%9."/>
-      <w:lvlJc w:val="left"/>
-      <w:pPr>
-        <w:ind w:left="4320" w:hanging="1440"/>
-      </w:pPr>
-      <w:rPr>
-        <w:rFonts w:hint="default"/>
-      </w:rPr>
-    </w:lvl>
-  </w:abstractNum>
-  <w:abstractNum w:abstractNumId="24" w15:restartNumberingAfterBreak="0">
-    <w:nsid w:val="5EED0622"/>
-    <w:multiLevelType w:val="multilevel"/>
-    <w:tmpl w:val="0409001F"/>
-    <w:lvl w:ilvl="0">
-      <w:start w:val="1"/>
-      <w:numFmt w:val="decimal"/>
-      <w:lvlText w:val="%1."/>
-      <w:lvlJc w:val="left"/>
-      <w:pPr>
-        <w:ind w:left="360" w:hanging="360"/>
-      </w:pPr>
-    </w:lvl>
-    <w:lvl w:ilvl="1">
-      <w:start w:val="1"/>
-      <w:numFmt w:val="decimal"/>
-      <w:lvlText w:val="%1.%2."/>
-      <w:lvlJc w:val="left"/>
-      <w:pPr>
-        <w:ind w:left="792" w:hanging="432"/>
-      </w:pPr>
-    </w:lvl>
-    <w:lvl w:ilvl="2">
-      <w:start w:val="1"/>
-      <w:numFmt w:val="decimal"/>
-      <w:lvlText w:val="%1.%2.%3."/>
-      <w:lvlJc w:val="left"/>
-      <w:pPr>
-        <w:ind w:left="1224" w:hanging="504"/>
-      </w:pPr>
-    </w:lvl>
-    <w:lvl w:ilvl="3">
-      <w:start w:val="1"/>
-      <w:numFmt w:val="decimal"/>
-      <w:lvlText w:val="%1.%2.%3.%4."/>
-      <w:lvlJc w:val="left"/>
-      <w:pPr>
-        <w:ind w:left="1728" w:hanging="648"/>
-      </w:pPr>
-    </w:lvl>
-    <w:lvl w:ilvl="4">
-      <w:start w:val="1"/>
-      <w:numFmt w:val="decimal"/>
-      <w:lvlText w:val="%1.%2.%3.%4.%5."/>
-      <w:lvlJc w:val="left"/>
-      <w:pPr>
-        <w:ind w:left="2232" w:hanging="792"/>
-      </w:pPr>
-    </w:lvl>
-    <w:lvl w:ilvl="5">
-      <w:start w:val="1"/>
-      <w:numFmt w:val="decimal"/>
-      <w:lvlText w:val="%1.%2.%3.%4.%5.%6."/>
-      <w:lvlJc w:val="left"/>
-      <w:pPr>
-        <w:ind w:left="2736" w:hanging="936"/>
-      </w:pPr>
-    </w:lvl>
-    <w:lvl w:ilvl="6">
-      <w:start w:val="1"/>
-      <w:numFmt w:val="decimal"/>
-      <w:lvlText w:val="%1.%2.%3.%4.%5.%6.%7."/>
-      <w:lvlJc w:val="left"/>
-      <w:pPr>
-        <w:ind w:left="3240" w:hanging="1080"/>
-      </w:pPr>
-    </w:lvl>
-    <w:lvl w:ilvl="7">
-      <w:start w:val="1"/>
-      <w:numFmt w:val="decimal"/>
-      <w:lvlText w:val="%1.%2.%3.%4.%5.%6.%7.%8."/>
-      <w:lvlJc w:val="left"/>
-      <w:pPr>
-        <w:ind w:left="3744" w:hanging="1224"/>
-      </w:pPr>
-    </w:lvl>
-    <w:lvl w:ilvl="8">
-      <w:start w:val="1"/>
-      <w:numFmt w:val="decimal"/>
-      <w:lvlText w:val="%1.%2.%3.%4.%5.%6.%7.%8.%9."/>
-      <w:lvlJc w:val="left"/>
-      <w:pPr>
-        <w:ind w:left="4320" w:hanging="1440"/>
-      </w:pPr>
-    </w:lvl>
-  </w:abstractNum>
-  <w:abstractNum w:abstractNumId="25" w15:restartNumberingAfterBreak="0">
+  <w:abstractNum w:abstractNumId="13" w15:restartNumberingAfterBreak="0">
     <w:nsid w:val="68890AED"/>
     <w:multiLevelType w:val="multilevel"/>
     <w:tmpl w:val="6F2E9066"/>
@@ -7830,7 +6867,7 @@
       </w:rPr>
     </w:lvl>
   </w:abstractNum>
-  <w:abstractNum w:abstractNumId="26" w15:restartNumberingAfterBreak="0">
+  <w:abstractNum w:abstractNumId="14" w15:restartNumberingAfterBreak="0">
     <w:nsid w:val="6C6C3D93"/>
     <w:multiLevelType w:val="hybridMultilevel"/>
     <w:tmpl w:val="D608837A"/>
@@ -7916,96 +6953,7 @@
       </w:pPr>
     </w:lvl>
   </w:abstractNum>
-  <w:abstractNum w:abstractNumId="27" w15:restartNumberingAfterBreak="0">
-    <w:nsid w:val="741101EC"/>
-    <w:multiLevelType w:val="hybridMultilevel"/>
-    <w:tmpl w:val="9B103E30"/>
-    <w:lvl w:ilvl="0" w:tplc="ED5A51B2">
-      <w:start w:val="3"/>
-      <w:numFmt w:val="decimal"/>
-      <w:lvlText w:val="%1"/>
-      <w:lvlJc w:val="left"/>
-      <w:pPr>
-        <w:ind w:left="720" w:hanging="360"/>
-      </w:pPr>
-      <w:rPr>
-        <w:rFonts w:hint="default"/>
-      </w:rPr>
-    </w:lvl>
-    <w:lvl w:ilvl="1" w:tplc="04090019" w:tentative="1">
-      <w:start w:val="1"/>
-      <w:numFmt w:val="lowerLetter"/>
-      <w:lvlText w:val="%2."/>
-      <w:lvlJc w:val="left"/>
-      <w:pPr>
-        <w:ind w:left="1440" w:hanging="360"/>
-      </w:pPr>
-    </w:lvl>
-    <w:lvl w:ilvl="2" w:tplc="0409001B" w:tentative="1">
-      <w:start w:val="1"/>
-      <w:numFmt w:val="lowerRoman"/>
-      <w:lvlText w:val="%3."/>
-      <w:lvlJc w:val="right"/>
-      <w:pPr>
-        <w:ind w:left="2160" w:hanging="180"/>
-      </w:pPr>
-    </w:lvl>
-    <w:lvl w:ilvl="3" w:tplc="0409000F" w:tentative="1">
-      <w:start w:val="1"/>
-      <w:numFmt w:val="decimal"/>
-      <w:lvlText w:val="%4."/>
-      <w:lvlJc w:val="left"/>
-      <w:pPr>
-        <w:ind w:left="2880" w:hanging="360"/>
-      </w:pPr>
-    </w:lvl>
-    <w:lvl w:ilvl="4" w:tplc="04090019" w:tentative="1">
-      <w:start w:val="1"/>
-      <w:numFmt w:val="lowerLetter"/>
-      <w:lvlText w:val="%5."/>
-      <w:lvlJc w:val="left"/>
-      <w:pPr>
-        <w:ind w:left="3600" w:hanging="360"/>
-      </w:pPr>
-    </w:lvl>
-    <w:lvl w:ilvl="5" w:tplc="0409001B" w:tentative="1">
-      <w:start w:val="1"/>
-      <w:numFmt w:val="lowerRoman"/>
-      <w:lvlText w:val="%6."/>
-      <w:lvlJc w:val="right"/>
-      <w:pPr>
-        <w:ind w:left="4320" w:hanging="180"/>
-      </w:pPr>
-    </w:lvl>
-    <w:lvl w:ilvl="6" w:tplc="0409000F" w:tentative="1">
-      <w:start w:val="1"/>
-      <w:numFmt w:val="decimal"/>
-      <w:lvlText w:val="%7."/>
-      <w:lvlJc w:val="left"/>
-      <w:pPr>
-        <w:ind w:left="5040" w:hanging="360"/>
-      </w:pPr>
-    </w:lvl>
-    <w:lvl w:ilvl="7" w:tplc="04090019" w:tentative="1">
-      <w:start w:val="1"/>
-      <w:numFmt w:val="lowerLetter"/>
-      <w:lvlText w:val="%8."/>
-      <w:lvlJc w:val="left"/>
-      <w:pPr>
-        <w:ind w:left="5760" w:hanging="360"/>
-      </w:pPr>
-    </w:lvl>
-    <w:lvl w:ilvl="8" w:tplc="0409001B" w:tentative="1">
-      <w:start w:val="1"/>
-      <w:numFmt w:val="lowerRoman"/>
-      <w:lvlText w:val="%9."/>
-      <w:lvlJc w:val="right"/>
-      <w:pPr>
-        <w:ind w:left="6480" w:hanging="180"/>
-      </w:pPr>
-    </w:lvl>
-  </w:abstractNum>
-  <w:abstractNum w:abstractNumId="28" w15:restartNumberingAfterBreak="0">
+  <w:abstractNum w:abstractNumId="15" w15:restartNumberingAfterBreak="0">
     <w:nsid w:val="75CC6E89"/>
     <w:multiLevelType w:val="hybridMultilevel"/>
     <w:tmpl w:val="D608837A"/>
@@ -8091,406 +7039,55 @@
       </w:pPr>
     </w:lvl>
   </w:abstractNum>
-  <w:abstractNum w:abstractNumId="29" w15:restartNumberingAfterBreak="0">
-    <w:nsid w:val="75EA5132"/>
-    <w:multiLevelType w:val="multilevel"/>
-    <w:tmpl w:val="750495F2"/>
-    <w:lvl w:ilvl="0">
-      <w:start w:val="1"/>
-      <w:numFmt w:val="decimal"/>
-      <w:lvlText w:val="%1."/>
-      <w:lvlJc w:val="left"/>
-      <w:pPr>
-        <w:ind w:left="0" w:firstLine="0"/>
-      </w:pPr>
-      <w:rPr>
-        <w:rFonts w:hint="default"/>
-      </w:rPr>
-    </w:lvl>
-    <w:lvl w:ilvl="1">
-      <w:start w:val="1"/>
-      <w:numFmt w:val="decimalZero"/>
-      <w:isLgl/>
-      <w:lvlText w:val="%1.%2"/>
-      <w:lvlJc w:val="left"/>
-      <w:pPr>
-        <w:ind w:left="0" w:firstLine="0"/>
-      </w:pPr>
-      <w:rPr>
-        <w:rFonts w:hint="default"/>
-      </w:rPr>
-    </w:lvl>
-    <w:lvl w:ilvl="2">
-      <w:start w:val="1"/>
-      <w:numFmt w:val="decimal"/>
-      <w:lvlText w:val="%2(%3)"/>
-      <w:lvlJc w:val="left"/>
-      <w:pPr>
-        <w:ind w:left="720" w:hanging="432"/>
-      </w:pPr>
-      <w:rPr>
-        <w:rFonts w:hint="default"/>
-      </w:rPr>
-    </w:lvl>
-    <w:lvl w:ilvl="3">
-      <w:start w:val="1"/>
-      <w:numFmt w:val="lowerRoman"/>
-      <w:lvlText w:val="(%4)"/>
-      <w:lvlJc w:val="right"/>
-      <w:pPr>
-        <w:ind w:left="864" w:hanging="144"/>
-      </w:pPr>
-      <w:rPr>
-        <w:rFonts w:hint="default"/>
-      </w:rPr>
-    </w:lvl>
-    <w:lvl w:ilvl="4">
-      <w:start w:val="1"/>
-      <w:numFmt w:val="decimal"/>
-      <w:lvlText w:val="%5)"/>
-      <w:lvlJc w:val="left"/>
-      <w:pPr>
-        <w:ind w:left="1008" w:hanging="432"/>
-      </w:pPr>
-      <w:rPr>
-        <w:rFonts w:hint="default"/>
-      </w:rPr>
-    </w:lvl>
-    <w:lvl w:ilvl="5">
-      <w:start w:val="1"/>
-      <w:numFmt w:val="lowerLetter"/>
-      <w:lvlText w:val="%6)"/>
-      <w:lvlJc w:val="left"/>
-      <w:pPr>
-        <w:ind w:left="1152" w:hanging="432"/>
-      </w:pPr>
-      <w:rPr>
-        <w:rFonts w:hint="default"/>
-      </w:rPr>
-    </w:lvl>
-    <w:lvl w:ilvl="6">
-      <w:start w:val="1"/>
-      <w:numFmt w:val="lowerRoman"/>
-      <w:lvlText w:val="%7)"/>
-      <w:lvlJc w:val="right"/>
-      <w:pPr>
-        <w:ind w:left="1296" w:hanging="288"/>
-      </w:pPr>
-      <w:rPr>
-        <w:rFonts w:hint="default"/>
-      </w:rPr>
-    </w:lvl>
-    <w:lvl w:ilvl="7">
-      <w:start w:val="1"/>
-      <w:numFmt w:val="lowerLetter"/>
-      <w:lvlText w:val="%8."/>
-      <w:lvlJc w:val="left"/>
-      <w:pPr>
-        <w:ind w:left="1440" w:hanging="432"/>
-      </w:pPr>
-      <w:rPr>
-        <w:rFonts w:hint="default"/>
-      </w:rPr>
-    </w:lvl>
-    <w:lvl w:ilvl="8">
-      <w:start w:val="1"/>
-      <w:numFmt w:val="lowerRoman"/>
-      <w:lvlText w:val="%9."/>
-      <w:lvlJc w:val="right"/>
-      <w:pPr>
-        <w:ind w:left="1584" w:hanging="144"/>
-      </w:pPr>
-      <w:rPr>
-        <w:rFonts w:hint="default"/>
-      </w:rPr>
-    </w:lvl>
-  </w:abstractNum>
-  <w:abstractNum w:abstractNumId="30" w15:restartNumberingAfterBreak="0">
-    <w:nsid w:val="77071EE0"/>
-    <w:multiLevelType w:val="hybridMultilevel"/>
-    <w:tmpl w:val="B1440E4C"/>
-    <w:lvl w:ilvl="0" w:tplc="0409000F">
-      <w:start w:val="1"/>
-      <w:numFmt w:val="decimal"/>
-      <w:lvlText w:val="%1."/>
-      <w:lvlJc w:val="left"/>
-      <w:pPr>
-        <w:ind w:left="720" w:hanging="360"/>
-      </w:pPr>
-    </w:lvl>
-    <w:lvl w:ilvl="1" w:tplc="04090019" w:tentative="1">
-      <w:start w:val="1"/>
-      <w:numFmt w:val="lowerLetter"/>
-      <w:lvlText w:val="%2."/>
-      <w:lvlJc w:val="left"/>
-      <w:pPr>
-        <w:ind w:left="1440" w:hanging="360"/>
-      </w:pPr>
-    </w:lvl>
-    <w:lvl w:ilvl="2" w:tplc="0409001B" w:tentative="1">
-      <w:start w:val="1"/>
-      <w:numFmt w:val="lowerRoman"/>
-      <w:lvlText w:val="%3."/>
-      <w:lvlJc w:val="right"/>
-      <w:pPr>
-        <w:ind w:left="2160" w:hanging="180"/>
-      </w:pPr>
-    </w:lvl>
-    <w:lvl w:ilvl="3" w:tplc="0409000F" w:tentative="1">
-      <w:start w:val="1"/>
-      <w:numFmt w:val="decimal"/>
-      <w:lvlText w:val="%4."/>
-      <w:lvlJc w:val="left"/>
-      <w:pPr>
-        <w:ind w:left="2880" w:hanging="360"/>
-      </w:pPr>
-    </w:lvl>
-    <w:lvl w:ilvl="4" w:tplc="04090019" w:tentative="1">
-      <w:start w:val="1"/>
-      <w:numFmt w:val="lowerLetter"/>
-      <w:lvlText w:val="%5."/>
-      <w:lvlJc w:val="left"/>
-      <w:pPr>
-        <w:ind w:left="3600" w:hanging="360"/>
-      </w:pPr>
-    </w:lvl>
-    <w:lvl w:ilvl="5" w:tplc="0409001B" w:tentative="1">
-      <w:start w:val="1"/>
-      <w:numFmt w:val="lowerRoman"/>
-      <w:lvlText w:val="%6."/>
-      <w:lvlJc w:val="right"/>
-      <w:pPr>
-        <w:ind w:left="4320" w:hanging="180"/>
-      </w:pPr>
-    </w:lvl>
-    <w:lvl w:ilvl="6" w:tplc="0409000F" w:tentative="1">
-      <w:start w:val="1"/>
-      <w:numFmt w:val="decimal"/>
-      <w:lvlText w:val="%7."/>
-      <w:lvlJc w:val="left"/>
-      <w:pPr>
-        <w:ind w:left="5040" w:hanging="360"/>
-      </w:pPr>
-    </w:lvl>
-    <w:lvl w:ilvl="7" w:tplc="04090019" w:tentative="1">
-      <w:start w:val="1"/>
-      <w:numFmt w:val="lowerLetter"/>
-      <w:lvlText w:val="%8."/>
-      <w:lvlJc w:val="left"/>
-      <w:pPr>
-        <w:ind w:left="5760" w:hanging="360"/>
-      </w:pPr>
-    </w:lvl>
-    <w:lvl w:ilvl="8" w:tplc="0409001B" w:tentative="1">
-      <w:start w:val="1"/>
-      <w:numFmt w:val="lowerRoman"/>
-      <w:lvlText w:val="%9."/>
-      <w:lvlJc w:val="right"/>
-      <w:pPr>
-        <w:ind w:left="6480" w:hanging="180"/>
-      </w:pPr>
-    </w:lvl>
-  </w:abstractNum>
-  <w:abstractNum w:abstractNumId="31" w15:restartNumberingAfterBreak="0">
-    <w:nsid w:val="7A3344E5"/>
-    <w:multiLevelType w:val="multilevel"/>
-    <w:tmpl w:val="D608837A"/>
-    <w:lvl w:ilvl="0">
-      <w:start w:val="1"/>
-      <w:numFmt w:val="decimal"/>
-      <w:lvlText w:val="%1."/>
-      <w:lvlJc w:val="left"/>
-      <w:pPr>
-        <w:ind w:left="720" w:hanging="360"/>
-      </w:pPr>
-    </w:lvl>
-    <w:lvl w:ilvl="1" w:tentative="1">
-      <w:start w:val="1"/>
-      <w:numFmt w:val="lowerLetter"/>
-      <w:lvlText w:val="%2."/>
-      <w:lvlJc w:val="left"/>
-      <w:pPr>
-        <w:ind w:left="1440" w:hanging="360"/>
-      </w:pPr>
-    </w:lvl>
-    <w:lvl w:ilvl="2" w:tentative="1">
-      <w:start w:val="1"/>
-      <w:numFmt w:val="lowerRoman"/>
-      <w:lvlText w:val="%3."/>
-      <w:lvlJc w:val="right"/>
-      <w:pPr>
-        <w:ind w:left="2160" w:hanging="180"/>
-      </w:pPr>
-    </w:lvl>
-    <w:lvl w:ilvl="3" w:tentative="1">
-      <w:start w:val="1"/>
-      <w:numFmt w:val="decimal"/>
-      <w:lvlText w:val="%4."/>
-      <w:lvlJc w:val="left"/>
-      <w:pPr>
-        <w:ind w:left="2880" w:hanging="360"/>
-      </w:pPr>
-    </w:lvl>
-    <w:lvl w:ilvl="4" w:tentative="1">
-      <w:start w:val="1"/>
-      <w:numFmt w:val="lowerLetter"/>
-      <w:lvlText w:val="%5."/>
-      <w:lvlJc w:val="left"/>
-      <w:pPr>
-        <w:ind w:left="3600" w:hanging="360"/>
-      </w:pPr>
-    </w:lvl>
-    <w:lvl w:ilvl="5" w:tentative="1">
-      <w:start w:val="1"/>
-      <w:numFmt w:val="lowerRoman"/>
-      <w:lvlText w:val="%6."/>
-      <w:lvlJc w:val="right"/>
-      <w:pPr>
-        <w:ind w:left="4320" w:hanging="180"/>
-      </w:pPr>
-    </w:lvl>
-    <w:lvl w:ilvl="6" w:tentative="1">
-      <w:start w:val="1"/>
-      <w:numFmt w:val="decimal"/>
-      <w:lvlText w:val="%7."/>
-      <w:lvlJc w:val="left"/>
-      <w:pPr>
-        <w:ind w:left="5040" w:hanging="360"/>
-      </w:pPr>
-    </w:lvl>
-    <w:lvl w:ilvl="7" w:tentative="1">
-      <w:start w:val="1"/>
-      <w:numFmt w:val="lowerLetter"/>
-      <w:lvlText w:val="%8."/>
-      <w:lvlJc w:val="left"/>
-      <w:pPr>
-        <w:ind w:left="5760" w:hanging="360"/>
-      </w:pPr>
-    </w:lvl>
-    <w:lvl w:ilvl="8" w:tentative="1">
-      <w:start w:val="1"/>
-      <w:numFmt w:val="lowerRoman"/>
-      <w:lvlText w:val="%9."/>
-      <w:lvlJc w:val="right"/>
-      <w:pPr>
-        <w:ind w:left="6480" w:hanging="180"/>
-      </w:pPr>
-    </w:lvl>
-  </w:abstractNum>
-  <w:abstractNum w:abstractNumId="32" w15:restartNumberingAfterBreak="0">
-    <w:nsid w:val="7CCA2CCB"/>
-    <w:multiLevelType w:val="multilevel"/>
-    <w:tmpl w:val="AB3807E0"/>
-    <w:numStyleLink w:val="Style1"/>
-  </w:abstractNum>
-  <w:abstractNum w:abstractNumId="33" w15:restartNumberingAfterBreak="0">
-    <w:nsid w:val="7E137AA0"/>
-    <w:multiLevelType w:val="hybridMultilevel"/>
-    <w:tmpl w:val="2A6254F0"/>
-    <w:lvl w:ilvl="0" w:tplc="0409000F">
-      <w:start w:val="1"/>
-      <w:numFmt w:val="decimal"/>
-      <w:lvlText w:val="%1."/>
-      <w:lvlJc w:val="left"/>
-      <w:pPr>
-        <w:ind w:left="2736" w:hanging="360"/>
-      </w:pPr>
-    </w:lvl>
-    <w:lvl w:ilvl="1" w:tplc="04090019" w:tentative="1">
-      <w:start w:val="1"/>
-      <w:numFmt w:val="lowerLetter"/>
-      <w:lvlText w:val="%2."/>
-      <w:lvlJc w:val="left"/>
-      <w:pPr>
-        <w:ind w:left="3456" w:hanging="360"/>
-      </w:pPr>
-    </w:lvl>
-    <w:lvl w:ilvl="2" w:tplc="0409001B" w:tentative="1">
-      <w:start w:val="1"/>
-      <w:numFmt w:val="lowerRoman"/>
-      <w:lvlText w:val="%3."/>
-      <w:lvlJc w:val="right"/>
-      <w:pPr>
-        <w:ind w:left="4176" w:hanging="180"/>
-      </w:pPr>
-    </w:lvl>
-    <w:lvl w:ilvl="3" w:tplc="0409000F" w:tentative="1">
-      <w:start w:val="1"/>
-      <w:numFmt w:val="decimal"/>
-      <w:lvlText w:val="%4."/>
-      <w:lvlJc w:val="left"/>
-      <w:pPr>
-        <w:ind w:left="4896" w:hanging="360"/>
-      </w:pPr>
-    </w:lvl>
-    <w:lvl w:ilvl="4" w:tplc="04090019" w:tentative="1">
-      <w:start w:val="1"/>
-      <w:numFmt w:val="lowerLetter"/>
-      <w:lvlText w:val="%5."/>
-      <w:lvlJc w:val="left"/>
-      <w:pPr>
-        <w:ind w:left="5616" w:hanging="360"/>
-      </w:pPr>
-    </w:lvl>
-    <w:lvl w:ilvl="5" w:tplc="0409001B" w:tentative="1">
-      <w:start w:val="1"/>
-      <w:numFmt w:val="lowerRoman"/>
-      <w:lvlText w:val="%6."/>
-      <w:lvlJc w:val="right"/>
-      <w:pPr>
-        <w:ind w:left="6336" w:hanging="180"/>
-      </w:pPr>
-    </w:lvl>
-    <w:lvl w:ilvl="6" w:tplc="0409000F" w:tentative="1">
-      <w:start w:val="1"/>
-      <w:numFmt w:val="decimal"/>
-      <w:lvlText w:val="%7."/>
-      <w:lvlJc w:val="left"/>
-      <w:pPr>
-        <w:ind w:left="7056" w:hanging="360"/>
-      </w:pPr>
-    </w:lvl>
-    <w:lvl w:ilvl="7" w:tplc="04090019" w:tentative="1">
-      <w:start w:val="1"/>
-      <w:numFmt w:val="lowerLetter"/>
-      <w:lvlText w:val="%8."/>
-      <w:lvlJc w:val="left"/>
-      <w:pPr>
-        <w:ind w:left="7776" w:hanging="360"/>
-      </w:pPr>
-    </w:lvl>
-    <w:lvl w:ilvl="8" w:tplc="0409001B" w:tentative="1">
-      <w:start w:val="1"/>
-      <w:numFmt w:val="lowerRoman"/>
-      <w:lvlText w:val="%9."/>
-      <w:lvlJc w:val="right"/>
-      <w:pPr>
-        <w:ind w:left="8496" w:hanging="180"/>
-      </w:pPr>
-    </w:lvl>
-  </w:abstractNum>
   <w:num w:numId="1">
+    <w:abstractNumId w:val="4"/>
+  </w:num>
+  <w:num w:numId="2">
+    <w:abstractNumId w:val="1"/>
+  </w:num>
+  <w:num w:numId="3">
+    <w:abstractNumId w:val="0"/>
+  </w:num>
+  <w:num w:numId="4">
+    <w:abstractNumId w:val="7"/>
+  </w:num>
+  <w:num w:numId="5">
+    <w:abstractNumId w:val="10"/>
+  </w:num>
+  <w:num w:numId="6">
+    <w:abstractNumId w:val="14"/>
+  </w:num>
+  <w:num w:numId="7">
+    <w:abstractNumId w:val="3"/>
+  </w:num>
+  <w:num w:numId="8">
+    <w:abstractNumId w:val="15"/>
+  </w:num>
+  <w:num w:numId="9">
     <w:abstractNumId w:val="8"/>
   </w:num>
-  <w:num w:numId="2">
-    <w:abstractNumId w:val="4"/>
+  <w:num w:numId="10">
+    <w:abstractNumId w:val="8"/>
   </w:num>
-  <w:num w:numId="3">
-    <w:abstractNumId w:val="24"/>
+  <w:num w:numId="11">
+    <w:abstractNumId w:val="6"/>
   </w:num>
-  <w:num w:numId="4">
-    <w:abstractNumId w:val="2"/>
+  <w:num w:numId="12">
+    <w:abstractNumId w:val="12"/>
   </w:num>
-  <w:num w:numId="5">
-    <w:abstractNumId w:val="32"/>
-  </w:num>
-  <w:num w:numId="6">
+  <w:num w:numId="13">
     <w:abstractNumId w:val="13"/>
   </w:num>
-  <w:num w:numId="7">
-    <w:abstractNumId w:val="18"/>
+  <w:num w:numId="14">
+    <w:abstractNumId w:val="5"/>
   </w:num>
-  <w:num w:numId="8">
+  <w:num w:numId="15">
+    <w:abstractNumId w:val="11"/>
+  </w:num>
+  <w:num w:numId="16">
+    <w:abstractNumId w:val="9"/>
+  </w:num>
+  <w:num w:numId="17">
     <w:abstractNumId w:val="2"/>
     <w:lvlOverride w:ilvl="0">
       <w:startOverride w:val="1"/>
@@ -8520,1047 +7117,12 @@
       <w:startOverride w:val="1"/>
     </w:lvlOverride>
   </w:num>
-  <w:num w:numId="9">
-    <w:abstractNumId w:val="19"/>
-  </w:num>
-  <w:num w:numId="10">
-    <w:abstractNumId w:val="29"/>
-  </w:num>
-  <w:num w:numId="11">
-    <w:abstractNumId w:val="8"/>
-    <w:lvlOverride w:ilvl="0">
-      <w:lvl w:ilvl="0">
-        <w:start w:val="1"/>
-        <w:numFmt w:val="decimal"/>
-        <w:pStyle w:val="Title1"/>
-        <w:lvlText w:val="%1."/>
-        <w:lvlJc w:val="left"/>
-        <w:pPr>
-          <w:ind w:left="360" w:hanging="360"/>
-        </w:pPr>
-        <w:rPr>
-          <w:rFonts w:hint="default"/>
-        </w:rPr>
-      </w:lvl>
-    </w:lvlOverride>
-    <w:lvlOverride w:ilvl="1">
-      <w:lvl w:ilvl="1">
-        <w:start w:val="1"/>
-        <w:numFmt w:val="decimal"/>
-        <w:lvlRestart w:val="0"/>
-        <w:lvlText w:val="%1.%2."/>
-        <w:lvlJc w:val="left"/>
-        <w:pPr>
-          <w:ind w:left="1080" w:hanging="360"/>
-        </w:pPr>
-        <w:rPr>
-          <w:rFonts w:ascii="Times New Roman" w:hAnsi="Times New Roman" w:hint="default"/>
-          <w:b w:val="0"/>
-          <w:i w:val="0"/>
-          <w:sz w:val="28"/>
-        </w:rPr>
-      </w:lvl>
-    </w:lvlOverride>
-    <w:lvlOverride w:ilvl="2">
-      <w:lvl w:ilvl="2">
-        <w:start w:val="1"/>
-        <w:numFmt w:val="lowerRoman"/>
-        <w:lvlText w:val="%3."/>
-        <w:lvlJc w:val="right"/>
-        <w:pPr>
-          <w:ind w:left="1800" w:hanging="180"/>
-        </w:pPr>
-        <w:rPr>
-          <w:rFonts w:hint="default"/>
-        </w:rPr>
-      </w:lvl>
-    </w:lvlOverride>
-    <w:lvlOverride w:ilvl="3">
-      <w:lvl w:ilvl="3">
-        <w:start w:val="1"/>
-        <w:numFmt w:val="decimal"/>
-        <w:lvlText w:val="%4."/>
-        <w:lvlJc w:val="left"/>
-        <w:pPr>
-          <w:ind w:left="2520" w:hanging="360"/>
-        </w:pPr>
-        <w:rPr>
-          <w:rFonts w:hint="default"/>
-        </w:rPr>
-      </w:lvl>
-    </w:lvlOverride>
-    <w:lvlOverride w:ilvl="4">
-      <w:lvl w:ilvl="4">
-        <w:start w:val="1"/>
-        <w:numFmt w:val="lowerLetter"/>
-        <w:lvlText w:val="%5."/>
-        <w:lvlJc w:val="left"/>
-        <w:pPr>
-          <w:ind w:left="3240" w:hanging="360"/>
-        </w:pPr>
-        <w:rPr>
-          <w:rFonts w:hint="default"/>
-        </w:rPr>
-      </w:lvl>
-    </w:lvlOverride>
-    <w:lvlOverride w:ilvl="5">
-      <w:lvl w:ilvl="5">
-        <w:start w:val="1"/>
-        <w:numFmt w:val="lowerRoman"/>
-        <w:lvlText w:val="%6."/>
-        <w:lvlJc w:val="right"/>
-        <w:pPr>
-          <w:ind w:left="3960" w:hanging="180"/>
-        </w:pPr>
-        <w:rPr>
-          <w:rFonts w:hint="default"/>
-        </w:rPr>
-      </w:lvl>
-    </w:lvlOverride>
-    <w:lvlOverride w:ilvl="6">
-      <w:lvl w:ilvl="6">
-        <w:start w:val="1"/>
-        <w:numFmt w:val="decimal"/>
-        <w:lvlText w:val="%7."/>
-        <w:lvlJc w:val="left"/>
-        <w:pPr>
-          <w:ind w:left="4680" w:hanging="360"/>
-        </w:pPr>
-        <w:rPr>
-          <w:rFonts w:hint="default"/>
-        </w:rPr>
-      </w:lvl>
-    </w:lvlOverride>
-    <w:lvlOverride w:ilvl="7">
-      <w:lvl w:ilvl="7">
-        <w:start w:val="1"/>
-        <w:numFmt w:val="lowerLetter"/>
-        <w:lvlText w:val="%8."/>
-        <w:lvlJc w:val="left"/>
-        <w:pPr>
-          <w:ind w:left="5400" w:hanging="360"/>
-        </w:pPr>
-        <w:rPr>
-          <w:rFonts w:hint="default"/>
-        </w:rPr>
-      </w:lvl>
-    </w:lvlOverride>
-    <w:lvlOverride w:ilvl="8">
-      <w:lvl w:ilvl="8">
-        <w:start w:val="1"/>
-        <w:numFmt w:val="lowerRoman"/>
-        <w:lvlText w:val="%9."/>
-        <w:lvlJc w:val="right"/>
-        <w:pPr>
-          <w:ind w:left="6120" w:hanging="180"/>
-        </w:pPr>
-        <w:rPr>
-          <w:rFonts w:hint="default"/>
-        </w:rPr>
-      </w:lvl>
-    </w:lvlOverride>
-  </w:num>
-  <w:num w:numId="12">
-    <w:abstractNumId w:val="8"/>
-    <w:lvlOverride w:ilvl="0">
-      <w:lvl w:ilvl="0">
-        <w:start w:val="1"/>
-        <w:numFmt w:val="decimal"/>
-        <w:pStyle w:val="Title1"/>
-        <w:lvlText w:val="%1."/>
-        <w:lvlJc w:val="left"/>
-        <w:pPr>
-          <w:ind w:left="360" w:hanging="360"/>
-        </w:pPr>
-        <w:rPr>
-          <w:rFonts w:hint="default"/>
-        </w:rPr>
-      </w:lvl>
-    </w:lvlOverride>
-    <w:lvlOverride w:ilvl="1">
-      <w:lvl w:ilvl="1">
-        <w:start w:val="1"/>
-        <w:numFmt w:val="decimal"/>
-        <w:lvlRestart w:val="0"/>
-        <w:lvlText w:val="%1.%2."/>
-        <w:lvlJc w:val="left"/>
-        <w:pPr>
-          <w:ind w:left="1080" w:hanging="360"/>
-        </w:pPr>
-        <w:rPr>
-          <w:rFonts w:ascii="Times New Roman" w:hAnsi="Times New Roman" w:hint="default"/>
-          <w:b w:val="0"/>
-          <w:i w:val="0"/>
-          <w:sz w:val="28"/>
-        </w:rPr>
-      </w:lvl>
-    </w:lvlOverride>
-    <w:lvlOverride w:ilvl="2">
-      <w:lvl w:ilvl="2">
-        <w:start w:val="1"/>
-        <w:numFmt w:val="lowerRoman"/>
-        <w:lvlText w:val="%3."/>
-        <w:lvlJc w:val="right"/>
-        <w:pPr>
-          <w:ind w:left="1800" w:hanging="180"/>
-        </w:pPr>
-        <w:rPr>
-          <w:rFonts w:hint="default"/>
-        </w:rPr>
-      </w:lvl>
-    </w:lvlOverride>
-    <w:lvlOverride w:ilvl="3">
-      <w:lvl w:ilvl="3">
-        <w:start w:val="1"/>
-        <w:numFmt w:val="decimal"/>
-        <w:lvlText w:val="%4."/>
-        <w:lvlJc w:val="left"/>
-        <w:pPr>
-          <w:ind w:left="2520" w:hanging="360"/>
-        </w:pPr>
-        <w:rPr>
-          <w:rFonts w:hint="default"/>
-        </w:rPr>
-      </w:lvl>
-    </w:lvlOverride>
-    <w:lvlOverride w:ilvl="4">
-      <w:lvl w:ilvl="4">
-        <w:start w:val="1"/>
-        <w:numFmt w:val="lowerLetter"/>
-        <w:lvlText w:val="%5."/>
-        <w:lvlJc w:val="left"/>
-        <w:pPr>
-          <w:ind w:left="3240" w:hanging="360"/>
-        </w:pPr>
-        <w:rPr>
-          <w:rFonts w:hint="default"/>
-        </w:rPr>
-      </w:lvl>
-    </w:lvlOverride>
-    <w:lvlOverride w:ilvl="5">
-      <w:lvl w:ilvl="5">
-        <w:start w:val="1"/>
-        <w:numFmt w:val="lowerRoman"/>
-        <w:lvlText w:val="%6."/>
-        <w:lvlJc w:val="right"/>
-        <w:pPr>
-          <w:ind w:left="3960" w:hanging="180"/>
-        </w:pPr>
-        <w:rPr>
-          <w:rFonts w:hint="default"/>
-        </w:rPr>
-      </w:lvl>
-    </w:lvlOverride>
-    <w:lvlOverride w:ilvl="6">
-      <w:lvl w:ilvl="6">
-        <w:start w:val="1"/>
-        <w:numFmt w:val="decimal"/>
-        <w:lvlText w:val="%7."/>
-        <w:lvlJc w:val="left"/>
-        <w:pPr>
-          <w:ind w:left="4680" w:hanging="360"/>
-        </w:pPr>
-        <w:rPr>
-          <w:rFonts w:hint="default"/>
-        </w:rPr>
-      </w:lvl>
-    </w:lvlOverride>
-    <w:lvlOverride w:ilvl="7">
-      <w:lvl w:ilvl="7">
-        <w:start w:val="1"/>
-        <w:numFmt w:val="lowerLetter"/>
-        <w:lvlText w:val="%8."/>
-        <w:lvlJc w:val="left"/>
-        <w:pPr>
-          <w:ind w:left="5400" w:hanging="360"/>
-        </w:pPr>
-        <w:rPr>
-          <w:rFonts w:hint="default"/>
-        </w:rPr>
-      </w:lvl>
-    </w:lvlOverride>
-    <w:lvlOverride w:ilvl="8">
-      <w:lvl w:ilvl="8">
-        <w:start w:val="1"/>
-        <w:numFmt w:val="lowerRoman"/>
-        <w:lvlText w:val="%9."/>
-        <w:lvlJc w:val="right"/>
-        <w:pPr>
-          <w:ind w:left="6120" w:hanging="180"/>
-        </w:pPr>
-        <w:rPr>
-          <w:rFonts w:hint="default"/>
-        </w:rPr>
-      </w:lvl>
-    </w:lvlOverride>
-  </w:num>
-  <w:num w:numId="13">
-    <w:abstractNumId w:val="8"/>
-    <w:lvlOverride w:ilvl="0">
-      <w:lvl w:ilvl="0">
-        <w:start w:val="1"/>
-        <w:numFmt w:val="decimal"/>
-        <w:pStyle w:val="Title1"/>
-        <w:lvlText w:val="%1."/>
-        <w:lvlJc w:val="left"/>
-        <w:pPr>
-          <w:ind w:left="360" w:hanging="360"/>
-        </w:pPr>
-        <w:rPr>
-          <w:rFonts w:hint="default"/>
-        </w:rPr>
-      </w:lvl>
-    </w:lvlOverride>
-    <w:lvlOverride w:ilvl="1">
-      <w:lvl w:ilvl="1">
-        <w:start w:val="1"/>
-        <w:numFmt w:val="decimal"/>
-        <w:lvlRestart w:val="0"/>
-        <w:lvlText w:val="%1.%2."/>
-        <w:lvlJc w:val="left"/>
-        <w:pPr>
-          <w:ind w:left="1080" w:hanging="360"/>
-        </w:pPr>
-        <w:rPr>
-          <w:rFonts w:ascii="Times New Roman" w:hAnsi="Times New Roman" w:hint="default"/>
-          <w:b w:val="0"/>
-          <w:i w:val="0"/>
-          <w:sz w:val="28"/>
-        </w:rPr>
-      </w:lvl>
-    </w:lvlOverride>
-    <w:lvlOverride w:ilvl="2">
-      <w:lvl w:ilvl="2">
-        <w:start w:val="1"/>
-        <w:numFmt w:val="lowerRoman"/>
-        <w:lvlText w:val="%3."/>
-        <w:lvlJc w:val="right"/>
-        <w:pPr>
-          <w:ind w:left="1800" w:hanging="180"/>
-        </w:pPr>
-        <w:rPr>
-          <w:rFonts w:hint="default"/>
-        </w:rPr>
-      </w:lvl>
-    </w:lvlOverride>
-    <w:lvlOverride w:ilvl="3">
-      <w:lvl w:ilvl="3">
-        <w:start w:val="1"/>
-        <w:numFmt w:val="decimal"/>
-        <w:lvlText w:val="%4."/>
-        <w:lvlJc w:val="left"/>
-        <w:pPr>
-          <w:ind w:left="2520" w:hanging="360"/>
-        </w:pPr>
-        <w:rPr>
-          <w:rFonts w:hint="default"/>
-        </w:rPr>
-      </w:lvl>
-    </w:lvlOverride>
-    <w:lvlOverride w:ilvl="4">
-      <w:lvl w:ilvl="4">
-        <w:start w:val="1"/>
-        <w:numFmt w:val="lowerLetter"/>
-        <w:lvlText w:val="%5."/>
-        <w:lvlJc w:val="left"/>
-        <w:pPr>
-          <w:ind w:left="3240" w:hanging="360"/>
-        </w:pPr>
-        <w:rPr>
-          <w:rFonts w:hint="default"/>
-        </w:rPr>
-      </w:lvl>
-    </w:lvlOverride>
-    <w:lvlOverride w:ilvl="5">
-      <w:lvl w:ilvl="5">
-        <w:start w:val="1"/>
-        <w:numFmt w:val="lowerRoman"/>
-        <w:lvlText w:val="%6."/>
-        <w:lvlJc w:val="right"/>
-        <w:pPr>
-          <w:ind w:left="3960" w:hanging="180"/>
-        </w:pPr>
-        <w:rPr>
-          <w:rFonts w:hint="default"/>
-        </w:rPr>
-      </w:lvl>
-    </w:lvlOverride>
-    <w:lvlOverride w:ilvl="6">
-      <w:lvl w:ilvl="6">
-        <w:start w:val="1"/>
-        <w:numFmt w:val="decimal"/>
-        <w:lvlText w:val="%7."/>
-        <w:lvlJc w:val="left"/>
-        <w:pPr>
-          <w:ind w:left="4680" w:hanging="360"/>
-        </w:pPr>
-        <w:rPr>
-          <w:rFonts w:hint="default"/>
-        </w:rPr>
-      </w:lvl>
-    </w:lvlOverride>
-    <w:lvlOverride w:ilvl="7">
-      <w:lvl w:ilvl="7">
-        <w:start w:val="1"/>
-        <w:numFmt w:val="lowerLetter"/>
-        <w:lvlText w:val="%8."/>
-        <w:lvlJc w:val="left"/>
-        <w:pPr>
-          <w:ind w:left="5400" w:hanging="360"/>
-        </w:pPr>
-        <w:rPr>
-          <w:rFonts w:hint="default"/>
-        </w:rPr>
-      </w:lvl>
-    </w:lvlOverride>
-    <w:lvlOverride w:ilvl="8">
-      <w:lvl w:ilvl="8">
-        <w:start w:val="1"/>
-        <w:numFmt w:val="lowerRoman"/>
-        <w:lvlText w:val="%9."/>
-        <w:lvlJc w:val="right"/>
-        <w:pPr>
-          <w:ind w:left="6120" w:hanging="180"/>
-        </w:pPr>
-        <w:rPr>
-          <w:rFonts w:hint="default"/>
-        </w:rPr>
-      </w:lvl>
-    </w:lvlOverride>
-  </w:num>
-  <w:num w:numId="14">
-    <w:abstractNumId w:val="8"/>
-    <w:lvlOverride w:ilvl="0">
-      <w:startOverride w:val="5"/>
-      <w:lvl w:ilvl="0">
-        <w:start w:val="5"/>
-        <w:numFmt w:val="decimal"/>
-        <w:pStyle w:val="Title1"/>
-        <w:lvlText w:val="%1."/>
-        <w:lvlJc w:val="left"/>
-        <w:pPr>
-          <w:ind w:left="360" w:hanging="360"/>
-        </w:pPr>
-        <w:rPr>
-          <w:rFonts w:hint="default"/>
-        </w:rPr>
-      </w:lvl>
-    </w:lvlOverride>
-    <w:lvlOverride w:ilvl="1">
-      <w:startOverride w:val="1"/>
-      <w:lvl w:ilvl="1">
-        <w:start w:val="1"/>
-        <w:numFmt w:val="decimal"/>
-        <w:lvlRestart w:val="0"/>
-        <w:lvlText w:val="%1.%2."/>
-        <w:lvlJc w:val="left"/>
-        <w:pPr>
-          <w:ind w:left="1080" w:hanging="360"/>
-        </w:pPr>
-        <w:rPr>
-          <w:rFonts w:ascii="Times New Roman" w:hAnsi="Times New Roman" w:hint="default"/>
-          <w:b w:val="0"/>
-          <w:i w:val="0"/>
-          <w:sz w:val="28"/>
-        </w:rPr>
-      </w:lvl>
-    </w:lvlOverride>
-    <w:lvlOverride w:ilvl="2">
-      <w:startOverride w:val="1"/>
-      <w:lvl w:ilvl="2">
-        <w:start w:val="1"/>
-        <w:numFmt w:val="lowerRoman"/>
-        <w:lvlText w:val="%3."/>
-        <w:lvlJc w:val="right"/>
-        <w:pPr>
-          <w:ind w:left="1800" w:hanging="180"/>
-        </w:pPr>
-        <w:rPr>
-          <w:rFonts w:hint="default"/>
-        </w:rPr>
-      </w:lvl>
-    </w:lvlOverride>
-    <w:lvlOverride w:ilvl="3">
-      <w:startOverride w:val="1"/>
-      <w:lvl w:ilvl="3">
-        <w:start w:val="1"/>
-        <w:numFmt w:val="decimal"/>
-        <w:lvlText w:val="%4."/>
-        <w:lvlJc w:val="left"/>
-        <w:pPr>
-          <w:ind w:left="2520" w:hanging="360"/>
-        </w:pPr>
-        <w:rPr>
-          <w:rFonts w:hint="default"/>
-        </w:rPr>
-      </w:lvl>
-    </w:lvlOverride>
-    <w:lvlOverride w:ilvl="4">
-      <w:startOverride w:val="1"/>
-      <w:lvl w:ilvl="4">
-        <w:start w:val="1"/>
-        <w:numFmt w:val="lowerLetter"/>
-        <w:lvlText w:val="%5."/>
-        <w:lvlJc w:val="left"/>
-        <w:pPr>
-          <w:ind w:left="3240" w:hanging="360"/>
-        </w:pPr>
-        <w:rPr>
-          <w:rFonts w:hint="default"/>
-        </w:rPr>
-      </w:lvl>
-    </w:lvlOverride>
-    <w:lvlOverride w:ilvl="5">
-      <w:startOverride w:val="1"/>
-      <w:lvl w:ilvl="5">
-        <w:start w:val="1"/>
-        <w:numFmt w:val="lowerRoman"/>
-        <w:lvlText w:val="%6."/>
-        <w:lvlJc w:val="right"/>
-        <w:pPr>
-          <w:ind w:left="3960" w:hanging="180"/>
-        </w:pPr>
-        <w:rPr>
-          <w:rFonts w:hint="default"/>
-        </w:rPr>
-      </w:lvl>
-    </w:lvlOverride>
-    <w:lvlOverride w:ilvl="6">
-      <w:startOverride w:val="1"/>
-      <w:lvl w:ilvl="6">
-        <w:start w:val="1"/>
-        <w:numFmt w:val="decimal"/>
-        <w:lvlText w:val="%7."/>
-        <w:lvlJc w:val="left"/>
-        <w:pPr>
-          <w:ind w:left="4680" w:hanging="360"/>
-        </w:pPr>
-        <w:rPr>
-          <w:rFonts w:hint="default"/>
-        </w:rPr>
-      </w:lvl>
-    </w:lvlOverride>
-    <w:lvlOverride w:ilvl="7">
-      <w:startOverride w:val="1"/>
-      <w:lvl w:ilvl="7">
-        <w:start w:val="1"/>
-        <w:numFmt w:val="lowerLetter"/>
-        <w:lvlText w:val="%8."/>
-        <w:lvlJc w:val="left"/>
-        <w:pPr>
-          <w:ind w:left="5400" w:hanging="360"/>
-        </w:pPr>
-        <w:rPr>
-          <w:rFonts w:hint="default"/>
-        </w:rPr>
-      </w:lvl>
-    </w:lvlOverride>
-    <w:lvlOverride w:ilvl="8">
-      <w:startOverride w:val="1"/>
-      <w:lvl w:ilvl="8">
-        <w:start w:val="1"/>
-        <w:numFmt w:val="lowerRoman"/>
-        <w:lvlText w:val="%9."/>
-        <w:lvlJc w:val="right"/>
-        <w:pPr>
-          <w:ind w:left="6120" w:hanging="180"/>
-        </w:pPr>
-        <w:rPr>
-          <w:rFonts w:hint="default"/>
-        </w:rPr>
-      </w:lvl>
-    </w:lvlOverride>
-  </w:num>
-  <w:num w:numId="15">
-    <w:abstractNumId w:val="8"/>
-    <w:lvlOverride w:ilvl="0">
-      <w:lvl w:ilvl="0">
-        <w:start w:val="1"/>
-        <w:numFmt w:val="decimal"/>
-        <w:pStyle w:val="Title1"/>
-        <w:lvlText w:val="%1."/>
-        <w:lvlJc w:val="left"/>
-        <w:pPr>
-          <w:ind w:left="360" w:hanging="360"/>
-        </w:pPr>
-        <w:rPr>
-          <w:rFonts w:hint="default"/>
-        </w:rPr>
-      </w:lvl>
-    </w:lvlOverride>
-    <w:lvlOverride w:ilvl="1">
-      <w:lvl w:ilvl="1">
-        <w:start w:val="1"/>
-        <w:numFmt w:val="decimal"/>
-        <w:lvlText w:val="%1.%2."/>
-        <w:lvlJc w:val="left"/>
-        <w:pPr>
-          <w:ind w:left="1080" w:hanging="360"/>
-        </w:pPr>
-        <w:rPr>
-          <w:rFonts w:ascii="Times New Roman" w:hAnsi="Times New Roman" w:hint="default"/>
-          <w:b w:val="0"/>
-          <w:i w:val="0"/>
-          <w:sz w:val="28"/>
-        </w:rPr>
-      </w:lvl>
-    </w:lvlOverride>
-    <w:lvlOverride w:ilvl="2">
-      <w:lvl w:ilvl="2">
-        <w:start w:val="1"/>
-        <w:numFmt w:val="decimal"/>
-        <w:lvlText w:val="%3%1%2"/>
-        <w:lvlJc w:val="right"/>
-        <w:pPr>
-          <w:ind w:left="1800" w:hanging="180"/>
-        </w:pPr>
-        <w:rPr>
-          <w:rFonts w:hint="default"/>
-        </w:rPr>
-      </w:lvl>
-    </w:lvlOverride>
-    <w:lvlOverride w:ilvl="3">
-      <w:lvl w:ilvl="3">
-        <w:start w:val="1"/>
-        <w:numFmt w:val="decimal"/>
-        <w:lvlText w:val="%4."/>
-        <w:lvlJc w:val="left"/>
-        <w:pPr>
-          <w:ind w:left="2520" w:hanging="360"/>
-        </w:pPr>
-        <w:rPr>
-          <w:rFonts w:hint="default"/>
-        </w:rPr>
-      </w:lvl>
-    </w:lvlOverride>
-    <w:lvlOverride w:ilvl="4">
-      <w:lvl w:ilvl="4">
-        <w:start w:val="1"/>
-        <w:numFmt w:val="lowerLetter"/>
-        <w:lvlText w:val="%5."/>
-        <w:lvlJc w:val="left"/>
-        <w:pPr>
-          <w:ind w:left="3240" w:hanging="360"/>
-        </w:pPr>
-        <w:rPr>
-          <w:rFonts w:hint="default"/>
-        </w:rPr>
-      </w:lvl>
-    </w:lvlOverride>
-    <w:lvlOverride w:ilvl="5">
-      <w:lvl w:ilvl="5">
-        <w:start w:val="1"/>
-        <w:numFmt w:val="lowerRoman"/>
-        <w:lvlText w:val="%6."/>
-        <w:lvlJc w:val="right"/>
-        <w:pPr>
-          <w:ind w:left="3960" w:hanging="180"/>
-        </w:pPr>
-        <w:rPr>
-          <w:rFonts w:hint="default"/>
-        </w:rPr>
-      </w:lvl>
-    </w:lvlOverride>
-    <w:lvlOverride w:ilvl="6">
-      <w:lvl w:ilvl="6">
-        <w:start w:val="1"/>
-        <w:numFmt w:val="decimal"/>
-        <w:lvlText w:val="%7."/>
-        <w:lvlJc w:val="left"/>
-        <w:pPr>
-          <w:ind w:left="4680" w:hanging="360"/>
-        </w:pPr>
-        <w:rPr>
-          <w:rFonts w:hint="default"/>
-        </w:rPr>
-      </w:lvl>
-    </w:lvlOverride>
-    <w:lvlOverride w:ilvl="7">
-      <w:lvl w:ilvl="7">
-        <w:start w:val="1"/>
-        <w:numFmt w:val="lowerLetter"/>
-        <w:lvlText w:val="%8."/>
-        <w:lvlJc w:val="left"/>
-        <w:pPr>
-          <w:ind w:left="5400" w:hanging="360"/>
-        </w:pPr>
-        <w:rPr>
-          <w:rFonts w:hint="default"/>
-        </w:rPr>
-      </w:lvl>
-    </w:lvlOverride>
-    <w:lvlOverride w:ilvl="8">
-      <w:lvl w:ilvl="8">
-        <w:start w:val="1"/>
-        <w:numFmt w:val="lowerRoman"/>
-        <w:lvlText w:val="%9."/>
-        <w:lvlJc w:val="right"/>
-        <w:pPr>
-          <w:ind w:left="6120" w:hanging="180"/>
-        </w:pPr>
-        <w:rPr>
-          <w:rFonts w:hint="default"/>
-        </w:rPr>
-      </w:lvl>
-    </w:lvlOverride>
-  </w:num>
-  <w:num w:numId="16">
-    <w:abstractNumId w:val="8"/>
-    <w:lvlOverride w:ilvl="0">
-      <w:startOverride w:val="5"/>
-      <w:lvl w:ilvl="0">
-        <w:start w:val="5"/>
-        <w:numFmt w:val="decimal"/>
-        <w:pStyle w:val="Title1"/>
-        <w:lvlText w:val="%1."/>
-        <w:lvlJc w:val="left"/>
-        <w:pPr>
-          <w:ind w:left="360" w:hanging="360"/>
-        </w:pPr>
-        <w:rPr>
-          <w:rFonts w:hint="default"/>
-        </w:rPr>
-      </w:lvl>
-    </w:lvlOverride>
-    <w:lvlOverride w:ilvl="1">
-      <w:startOverride w:val="1"/>
-      <w:lvl w:ilvl="1">
-        <w:start w:val="1"/>
-        <w:numFmt w:val="decimal"/>
-        <w:lvlText w:val="%1.%2."/>
-        <w:lvlJc w:val="left"/>
-        <w:pPr>
-          <w:ind w:left="1080" w:hanging="360"/>
-        </w:pPr>
-        <w:rPr>
-          <w:rFonts w:ascii="Times New Roman" w:hAnsi="Times New Roman" w:hint="default"/>
-          <w:b w:val="0"/>
-          <w:i w:val="0"/>
-          <w:sz w:val="28"/>
-        </w:rPr>
-      </w:lvl>
-    </w:lvlOverride>
-    <w:lvlOverride w:ilvl="2">
-      <w:startOverride w:val="1"/>
-      <w:lvl w:ilvl="2">
-        <w:start w:val="1"/>
-        <w:numFmt w:val="decimal"/>
-        <w:lvlText w:val="%3%1%2"/>
-        <w:lvlJc w:val="right"/>
-        <w:pPr>
-          <w:ind w:left="1800" w:hanging="180"/>
-        </w:pPr>
-        <w:rPr>
-          <w:rFonts w:hint="default"/>
-        </w:rPr>
-      </w:lvl>
-    </w:lvlOverride>
-    <w:lvlOverride w:ilvl="3">
-      <w:startOverride w:val="1"/>
-      <w:lvl w:ilvl="3">
-        <w:start w:val="1"/>
-        <w:numFmt w:val="decimal"/>
-        <w:lvlText w:val="%4."/>
-        <w:lvlJc w:val="left"/>
-        <w:pPr>
-          <w:ind w:left="2520" w:hanging="360"/>
-        </w:pPr>
-        <w:rPr>
-          <w:rFonts w:hint="default"/>
-        </w:rPr>
-      </w:lvl>
-    </w:lvlOverride>
-    <w:lvlOverride w:ilvl="4">
-      <w:startOverride w:val="1"/>
-      <w:lvl w:ilvl="4">
-        <w:start w:val="1"/>
-        <w:numFmt w:val="lowerLetter"/>
-        <w:lvlText w:val="%5."/>
-        <w:lvlJc w:val="left"/>
-        <w:pPr>
-          <w:ind w:left="3240" w:hanging="360"/>
-        </w:pPr>
-        <w:rPr>
-          <w:rFonts w:hint="default"/>
-        </w:rPr>
-      </w:lvl>
-    </w:lvlOverride>
-    <w:lvlOverride w:ilvl="5">
-      <w:startOverride w:val="1"/>
-      <w:lvl w:ilvl="5">
-        <w:start w:val="1"/>
-        <w:numFmt w:val="lowerRoman"/>
-        <w:lvlText w:val="%6."/>
-        <w:lvlJc w:val="right"/>
-        <w:pPr>
-          <w:ind w:left="3960" w:hanging="180"/>
-        </w:pPr>
-        <w:rPr>
-          <w:rFonts w:hint="default"/>
-        </w:rPr>
-      </w:lvl>
-    </w:lvlOverride>
-    <w:lvlOverride w:ilvl="6">
-      <w:startOverride w:val="1"/>
-      <w:lvl w:ilvl="6">
-        <w:start w:val="1"/>
-        <w:numFmt w:val="decimal"/>
-        <w:lvlText w:val="%7."/>
-        <w:lvlJc w:val="left"/>
-        <w:pPr>
-          <w:ind w:left="4680" w:hanging="360"/>
-        </w:pPr>
-        <w:rPr>
-          <w:rFonts w:hint="default"/>
-        </w:rPr>
-      </w:lvl>
-    </w:lvlOverride>
-    <w:lvlOverride w:ilvl="7">
-      <w:startOverride w:val="1"/>
-      <w:lvl w:ilvl="7">
-        <w:start w:val="1"/>
-        <w:numFmt w:val="lowerLetter"/>
-        <w:lvlText w:val="%8."/>
-        <w:lvlJc w:val="left"/>
-        <w:pPr>
-          <w:ind w:left="5400" w:hanging="360"/>
-        </w:pPr>
-        <w:rPr>
-          <w:rFonts w:hint="default"/>
-        </w:rPr>
-      </w:lvl>
-    </w:lvlOverride>
-    <w:lvlOverride w:ilvl="8">
-      <w:startOverride w:val="1"/>
-      <w:lvl w:ilvl="8">
-        <w:start w:val="1"/>
-        <w:numFmt w:val="lowerRoman"/>
-        <w:lvlText w:val="%9."/>
-        <w:lvlJc w:val="right"/>
-        <w:pPr>
-          <w:ind w:left="6120" w:hanging="180"/>
-        </w:pPr>
-        <w:rPr>
-          <w:rFonts w:hint="default"/>
-        </w:rPr>
-      </w:lvl>
-    </w:lvlOverride>
-  </w:num>
-  <w:num w:numId="17">
-    <w:abstractNumId w:val="14"/>
-  </w:num>
-  <w:num w:numId="18">
-    <w:abstractNumId w:val="1"/>
-  </w:num>
-  <w:num w:numId="19">
-    <w:abstractNumId w:val="15"/>
-  </w:num>
-  <w:num w:numId="20">
-    <w:abstractNumId w:val="30"/>
-  </w:num>
-  <w:num w:numId="21">
-    <w:abstractNumId w:val="26"/>
-  </w:num>
-  <w:num w:numId="22">
-    <w:abstractNumId w:val="17"/>
-  </w:num>
-  <w:num w:numId="23">
-    <w:abstractNumId w:val="7"/>
-  </w:num>
-  <w:num w:numId="24">
-    <w:abstractNumId w:val="28"/>
-  </w:num>
-  <w:num w:numId="25">
-    <w:abstractNumId w:val="14"/>
-  </w:num>
-  <w:num w:numId="26">
-    <w:abstractNumId w:val="14"/>
-  </w:num>
-  <w:num w:numId="27">
-    <w:abstractNumId w:val="11"/>
-  </w:num>
-  <w:num w:numId="28">
-    <w:abstractNumId w:val="21"/>
-  </w:num>
-  <w:num w:numId="29">
-    <w:abstractNumId w:val="9"/>
-  </w:num>
-  <w:num w:numId="30">
-    <w:abstractNumId w:val="25"/>
-  </w:num>
-  <w:num w:numId="31">
-    <w:abstractNumId w:val="0"/>
-  </w:num>
-  <w:num w:numId="32">
-    <w:abstractNumId w:val="10"/>
-  </w:num>
-  <w:num w:numId="33">
-    <w:abstractNumId w:val="3"/>
-  </w:num>
-  <w:num w:numId="34">
-    <w:abstractNumId w:val="20"/>
-  </w:num>
-  <w:num w:numId="35">
-    <w:abstractNumId w:val="23"/>
-  </w:num>
-  <w:num w:numId="36">
-    <w:abstractNumId w:val="16"/>
-  </w:num>
-  <w:num w:numId="37">
-    <w:abstractNumId w:val="14"/>
-  </w:num>
-  <w:num w:numId="38">
-    <w:abstractNumId w:val="6"/>
-    <w:lvlOverride w:ilvl="0">
-      <w:startOverride w:val="1"/>
-    </w:lvlOverride>
-    <w:lvlOverride w:ilvl="1">
-      <w:startOverride w:val="1"/>
-    </w:lvlOverride>
-    <w:lvlOverride w:ilvl="2">
-      <w:startOverride w:val="1"/>
-    </w:lvlOverride>
-    <w:lvlOverride w:ilvl="3">
-      <w:startOverride w:val="1"/>
-    </w:lvlOverride>
-    <w:lvlOverride w:ilvl="4">
-      <w:startOverride w:val="1"/>
-    </w:lvlOverride>
-    <w:lvlOverride w:ilvl="5">
-      <w:startOverride w:val="1"/>
-    </w:lvlOverride>
-    <w:lvlOverride w:ilvl="6">
-      <w:startOverride w:val="1"/>
-    </w:lvlOverride>
-    <w:lvlOverride w:ilvl="7">
-      <w:startOverride w:val="1"/>
-    </w:lvlOverride>
-    <w:lvlOverride w:ilvl="8">
-      <w:startOverride w:val="1"/>
-    </w:lvlOverride>
-  </w:num>
-  <w:num w:numId="39">
-    <w:abstractNumId w:val="14"/>
-    <w:lvlOverride w:ilvl="0">
-      <w:startOverride w:val="1"/>
-    </w:lvlOverride>
-    <w:lvlOverride w:ilvl="1">
-      <w:startOverride w:val="1"/>
-    </w:lvlOverride>
-    <w:lvlOverride w:ilvl="2">
-      <w:startOverride w:val="1"/>
-    </w:lvlOverride>
-    <w:lvlOverride w:ilvl="3">
-      <w:startOverride w:val="1"/>
-    </w:lvlOverride>
-    <w:lvlOverride w:ilvl="4">
-      <w:startOverride w:val="1"/>
-    </w:lvlOverride>
-    <w:lvlOverride w:ilvl="5">
-      <w:startOverride w:val="1"/>
-    </w:lvlOverride>
-    <w:lvlOverride w:ilvl="6">
-      <w:startOverride w:val="1"/>
-    </w:lvlOverride>
-    <w:lvlOverride w:ilvl="7">
-      <w:startOverride w:val="1"/>
-    </w:lvlOverride>
-    <w:lvlOverride w:ilvl="8">
-      <w:startOverride w:val="1"/>
-    </w:lvlOverride>
-  </w:num>
-  <w:num w:numId="40">
-    <w:abstractNumId w:val="14"/>
-    <w:lvlOverride w:ilvl="0">
-      <w:startOverride w:val="3"/>
-    </w:lvlOverride>
-    <w:lvlOverride w:ilvl="1">
-      <w:startOverride w:val="3"/>
-    </w:lvlOverride>
-    <w:lvlOverride w:ilvl="2">
-      <w:startOverride w:val="5"/>
-    </w:lvlOverride>
-  </w:num>
-  <w:num w:numId="41">
-    <w:abstractNumId w:val="6"/>
-  </w:num>
-  <w:num w:numId="42">
-    <w:abstractNumId w:val="31"/>
-  </w:num>
-  <w:num w:numId="43">
-    <w:abstractNumId w:val="33"/>
-  </w:num>
-  <w:num w:numId="44">
-    <w:abstractNumId w:val="14"/>
-    <w:lvlOverride w:ilvl="0">
-      <w:startOverride w:val="1"/>
-    </w:lvlOverride>
-    <w:lvlOverride w:ilvl="1">
-      <w:startOverride w:val="1"/>
-    </w:lvlOverride>
-    <w:lvlOverride w:ilvl="2">
-      <w:startOverride w:val="1"/>
-    </w:lvlOverride>
-    <w:lvlOverride w:ilvl="3">
-      <w:startOverride w:val="1"/>
-    </w:lvlOverride>
-    <w:lvlOverride w:ilvl="4">
-      <w:startOverride w:val="1"/>
-    </w:lvlOverride>
-    <w:lvlOverride w:ilvl="5">
-      <w:startOverride w:val="1"/>
-    </w:lvlOverride>
-    <w:lvlOverride w:ilvl="6">
-      <w:startOverride w:val="1"/>
-    </w:lvlOverride>
-    <w:lvlOverride w:ilvl="7">
-      <w:startOverride w:val="1"/>
-    </w:lvlOverride>
-    <w:lvlOverride w:ilvl="8">
-      <w:startOverride w:val="1"/>
-    </w:lvlOverride>
-  </w:num>
-  <w:num w:numId="45">
-    <w:abstractNumId w:val="14"/>
-    <w:lvlOverride w:ilvl="0">
-      <w:startOverride w:val="3"/>
-    </w:lvlOverride>
-    <w:lvlOverride w:ilvl="1">
-      <w:startOverride w:val="3"/>
-    </w:lvlOverride>
-    <w:lvlOverride w:ilvl="2">
-      <w:startOverride w:val="5"/>
-    </w:lvlOverride>
-  </w:num>
-  <w:num w:numId="46">
-    <w:abstractNumId w:val="14"/>
-    <w:lvlOverride w:ilvl="0">
-      <w:startOverride w:val="3"/>
-    </w:lvlOverride>
-    <w:lvlOverride w:ilvl="1">
-      <w:startOverride w:val="3"/>
-    </w:lvlOverride>
-    <w:lvlOverride w:ilvl="2">
-      <w:startOverride w:val="5"/>
-    </w:lvlOverride>
-  </w:num>
-  <w:num w:numId="47">
-    <w:abstractNumId w:val="12"/>
-  </w:num>
-  <w:num w:numId="48">
-    <w:abstractNumId w:val="22"/>
-  </w:num>
-  <w:num w:numId="49">
-    <w:abstractNumId w:val="27"/>
-  </w:num>
-  <w:num w:numId="50">
-    <w:abstractNumId w:val="5"/>
-  </w:num>
+  <w:numIdMacAtCleanup w:val="17"/>
 </w:numbering>
 </file>
 
 <file path=word/styles.xml><?xml version="1.0" encoding="utf-8"?>
-<w:styles xmlns:mc="http://schemas.openxmlformats.org/markup-compatibility/2006" xmlns:r="http://schemas.openxmlformats.org/officeDocument/2006/relationships" xmlns:w="http://schemas.openxmlformats.org/wordprocessingml/2006/main" xmlns:w14="http://schemas.microsoft.com/office/word/2010/wordml" xmlns:w15="http://schemas.microsoft.com/office/word/2012/wordml" xmlns:w16cid="http://schemas.microsoft.com/office/word/2016/wordml/cid" xmlns:w16se="http://schemas.microsoft.com/office/word/2015/wordml/symex" mc:Ignorable="w14 w15 w16se w16cid">
+<w:styles xmlns:mc="http://schemas.openxmlformats.org/markup-compatibility/2006" xmlns:r="http://schemas.openxmlformats.org/officeDocument/2006/relationships" xmlns:w="http://schemas.openxmlformats.org/wordprocessingml/2006/main" xmlns:w14="http://schemas.microsoft.com/office/word/2010/wordml" xmlns:w15="http://schemas.microsoft.com/office/word/2012/wordml" mc:Ignorable="w14 w15">
   <w:docDefaults>
     <w:rPrDefault>
       <w:rPr>
@@ -9577,7 +7139,7 @@
       </w:pPr>
     </w:pPrDefault>
   </w:docDefaults>
-  <w:latentStyles w:defLockedState="0" w:defUIPriority="99" w:defSemiHidden="0" w:defUnhideWhenUsed="0" w:defQFormat="0" w:count="375">
+  <w:latentStyles w:defLockedState="0" w:defUIPriority="99" w:defSemiHidden="0" w:defUnhideWhenUsed="0" w:defQFormat="0" w:count="371">
     <w:lsdException w:name="Normal" w:uiPriority="0" w:qFormat="1"/>
     <w:lsdException w:name="heading 1" w:uiPriority="9" w:qFormat="1"/>
     <w:lsdException w:name="heading 2" w:semiHidden="1" w:uiPriority="9" w:unhideWhenUsed="1" w:qFormat="1"/>
@@ -9949,10 +7511,6 @@
     <w:lsdException w:name="List Table 5 Dark Accent 6" w:uiPriority="50"/>
     <w:lsdException w:name="List Table 6 Colorful Accent 6" w:uiPriority="51"/>
     <w:lsdException w:name="List Table 7 Colorful Accent 6" w:uiPriority="52"/>
-    <w:lsdException w:name="Mention" w:semiHidden="1" w:unhideWhenUsed="1"/>
-    <w:lsdException w:name="Smart Hyperlink" w:semiHidden="1" w:unhideWhenUsed="1"/>
-    <w:lsdException w:name="Hashtag" w:semiHidden="1" w:unhideWhenUsed="1"/>
-    <w:lsdException w:name="Unresolved Mention" w:semiHidden="1" w:unhideWhenUsed="1"/>
   </w:latentStyles>
   <w:style w:type="paragraph" w:default="1" w:styleId="Normal">
     <w:name w:val="Normal"/>
@@ -9970,7 +7528,7 @@
       <w:keepNext/>
       <w:keepLines/>
       <w:numPr>
-        <w:numId w:val="4"/>
+        <w:numId w:val="3"/>
       </w:numPr>
       <w:spacing w:before="480" w:after="0"/>
       <w:outlineLvl w:val="0"/>
@@ -9998,7 +7556,7 @@
       <w:keepLines/>
       <w:numPr>
         <w:ilvl w:val="1"/>
-        <w:numId w:val="4"/>
+        <w:numId w:val="3"/>
       </w:numPr>
       <w:spacing w:before="200" w:after="0"/>
       <w:outlineLvl w:val="1"/>
@@ -10027,7 +7585,7 @@
       <w:keepLines/>
       <w:numPr>
         <w:ilvl w:val="2"/>
-        <w:numId w:val="4"/>
+        <w:numId w:val="3"/>
       </w:numPr>
       <w:spacing w:before="200" w:after="0"/>
       <w:outlineLvl w:val="2"/>
@@ -10054,7 +7612,7 @@
       <w:keepLines/>
       <w:numPr>
         <w:ilvl w:val="3"/>
-        <w:numId w:val="4"/>
+        <w:numId w:val="3"/>
       </w:numPr>
       <w:spacing w:before="200" w:after="0"/>
       <w:outlineLvl w:val="3"/>
@@ -10083,7 +7641,7 @@
       <w:keepLines/>
       <w:numPr>
         <w:ilvl w:val="4"/>
-        <w:numId w:val="4"/>
+        <w:numId w:val="3"/>
       </w:numPr>
       <w:spacing w:before="200" w:after="0"/>
       <w:outlineLvl w:val="4"/>
@@ -10108,7 +7666,7 @@
       <w:keepLines/>
       <w:numPr>
         <w:ilvl w:val="5"/>
-        <w:numId w:val="4"/>
+        <w:numId w:val="3"/>
       </w:numPr>
       <w:spacing w:before="200" w:after="0"/>
       <w:outlineLvl w:val="5"/>
@@ -10135,7 +7693,7 @@
       <w:keepLines/>
       <w:numPr>
         <w:ilvl w:val="6"/>
-        <w:numId w:val="4"/>
+        <w:numId w:val="3"/>
       </w:numPr>
       <w:spacing w:before="200" w:after="0"/>
       <w:outlineLvl w:val="6"/>
@@ -10162,7 +7720,7 @@
       <w:keepLines/>
       <w:numPr>
         <w:ilvl w:val="7"/>
-        <w:numId w:val="4"/>
+        <w:numId w:val="3"/>
       </w:numPr>
       <w:spacing w:before="200" w:after="0"/>
       <w:outlineLvl w:val="7"/>
@@ -10189,7 +7747,7 @@
       <w:keepLines/>
       <w:numPr>
         <w:ilvl w:val="8"/>
-        <w:numId w:val="4"/>
+        <w:numId w:val="3"/>
       </w:numPr>
       <w:spacing w:before="200" w:after="0"/>
       <w:outlineLvl w:val="8"/>
@@ -10693,7 +8251,7 @@
     <w:rsid w:val="00A854C4"/>
     <w:pPr>
       <w:numPr>
-        <w:numId w:val="6"/>
+        <w:numId w:val="4"/>
       </w:numPr>
     </w:pPr>
   </w:style>
@@ -10720,7 +8278,7 @@
     <w:pPr>
       <w:numPr>
         <w:ilvl w:val="1"/>
-        <w:numId w:val="7"/>
+        <w:numId w:val="5"/>
       </w:numPr>
     </w:pPr>
   </w:style>
@@ -10758,7 +8316,7 @@
     <w:rsid w:val="004E1149"/>
     <w:pPr>
       <w:numPr>
-        <w:numId w:val="26"/>
+        <w:numId w:val="10"/>
       </w:numPr>
     </w:pPr>
     <w:rPr>
@@ -11105,7 +8663,7 @@
 </file>
 
 <file path=word/glossary/document.xml><?xml version="1.0" encoding="utf-8"?>
-<w:glossaryDocument xmlns:wpc="http://schemas.microsoft.com/office/word/2010/wordprocessingCanvas" xmlns:cx="http://schemas.microsoft.com/office/drawing/2014/chartex" xmlns:cx1="http://schemas.microsoft.com/office/drawing/2015/9/8/chartex" xmlns:cx2="http://schemas.microsoft.com/office/drawing/2015/10/21/chartex" xmlns:cx3="http://schemas.microsoft.com/office/drawing/2016/5/9/chartex" xmlns:cx4="http://schemas.microsoft.com/office/drawing/2016/5/10/chartex" xmlns:cx5="http://schemas.microsoft.com/office/drawing/2016/5/11/chartex" xmlns:cx6="http://schemas.microsoft.com/office/drawing/2016/5/12/chartex" xmlns:cx7="http://schemas.microsoft.com/office/drawing/2016/5/13/chartex" xmlns:cx8="http://schemas.microsoft.com/office/drawing/2016/5/14/chartex" xmlns:mc="http://schemas.openxmlformats.org/markup-compatibility/2006" xmlns:aink="http://schemas.microsoft.com/office/drawing/2016/ink" xmlns:am3d="http://schemas.microsoft.com/office/drawing/2017/model3d" xmlns:o="urn:schemas-microsoft-com:office:office" xmlns:r="http://schemas.openxmlformats.org/officeDocument/2006/relationships" xmlns:m="http://schemas.openxmlformats.org/officeDocument/2006/math" xmlns:v="urn:schemas-microsoft-com:vml" xmlns:wp14="http://schemas.microsoft.com/office/word/2010/wordprocessingDrawing" xmlns:wp="http://schemas.openxmlformats.org/drawingml/2006/wordprocessingDrawing" xmlns:w10="urn:schemas-microsoft-com:office:word" xmlns:w="http://schemas.openxmlformats.org/wordprocessingml/2006/main" xmlns:w14="http://schemas.microsoft.com/office/word/2010/wordml" xmlns:w15="http://schemas.microsoft.com/office/word/2012/wordml" xmlns:w16cid="http://schemas.microsoft.com/office/word/2016/wordml/cid" xmlns:w16se="http://schemas.microsoft.com/office/word/2015/wordml/symex" xmlns:wpg="http://schemas.microsoft.com/office/word/2010/wordprocessingGroup" xmlns:wpi="http://schemas.microsoft.com/office/word/2010/wordprocessingInk" xmlns:wne="http://schemas.microsoft.com/office/word/2006/wordml" xmlns:wps="http://schemas.microsoft.com/office/word/2010/wordprocessingShape" mc:Ignorable="w14 w15 w16se w16cid wp14">
+<w:glossaryDocument xmlns:wpc="http://schemas.microsoft.com/office/word/2010/wordprocessingCanvas" xmlns:mc="http://schemas.openxmlformats.org/markup-compatibility/2006" xmlns:o="urn:schemas-microsoft-com:office:office" xmlns:r="http://schemas.openxmlformats.org/officeDocument/2006/relationships" xmlns:m="http://schemas.openxmlformats.org/officeDocument/2006/math" xmlns:v="urn:schemas-microsoft-com:vml" xmlns:wp14="http://schemas.microsoft.com/office/word/2010/wordprocessingDrawing" xmlns:wp="http://schemas.openxmlformats.org/drawingml/2006/wordprocessingDrawing" xmlns:w10="urn:schemas-microsoft-com:office:word" xmlns:w="http://schemas.openxmlformats.org/wordprocessingml/2006/main" xmlns:w14="http://schemas.microsoft.com/office/word/2010/wordml" xmlns:w15="http://schemas.microsoft.com/office/word/2012/wordml" xmlns:wpg="http://schemas.microsoft.com/office/word/2010/wordprocessingGroup" xmlns:wpi="http://schemas.microsoft.com/office/word/2010/wordprocessingInk" xmlns:wne="http://schemas.microsoft.com/office/word/2006/wordml" xmlns:wps="http://schemas.microsoft.com/office/word/2010/wordprocessingShape" mc:Ignorable="w14 w15 wp14">
   <w:docParts>
     <w:docPart>
       <w:docPartPr>
@@ -11142,20 +8700,20 @@
 </file>
 
 <file path=word/glossary/fontTable.xml><?xml version="1.0" encoding="utf-8"?>
-<w:fonts xmlns:mc="http://schemas.openxmlformats.org/markup-compatibility/2006" xmlns:r="http://schemas.openxmlformats.org/officeDocument/2006/relationships" xmlns:w="http://schemas.openxmlformats.org/wordprocessingml/2006/main" xmlns:w14="http://schemas.microsoft.com/office/word/2010/wordml" xmlns:w15="http://schemas.microsoft.com/office/word/2012/wordml" xmlns:w16cid="http://schemas.microsoft.com/office/word/2016/wordml/cid" xmlns:w16se="http://schemas.microsoft.com/office/word/2015/wordml/symex" mc:Ignorable="w14 w15 w16se w16cid">
+<w:fonts xmlns:mc="http://schemas.openxmlformats.org/markup-compatibility/2006" xmlns:r="http://schemas.openxmlformats.org/officeDocument/2006/relationships" xmlns:w="http://schemas.openxmlformats.org/wordprocessingml/2006/main" xmlns:w14="http://schemas.microsoft.com/office/word/2010/wordml" xmlns:w15="http://schemas.microsoft.com/office/word/2012/wordml" mc:Ignorable="w14 w15">
+  <w:font w:name="Wingdings">
+    <w:panose1 w:val="05000000000000000000"/>
+    <w:charset w:val="02"/>
+    <w:family w:val="auto"/>
+    <w:pitch w:val="variable"/>
+    <w:sig w:usb0="00000000" w:usb1="10000000" w:usb2="00000000" w:usb3="00000000" w:csb0="80000000" w:csb1="00000000"/>
+  </w:font>
   <w:font w:name="Times New Roman">
     <w:panose1 w:val="02020603050405020304"/>
     <w:charset w:val="00"/>
     <w:family w:val="roman"/>
     <w:pitch w:val="variable"/>
     <w:sig w:usb0="E0002EFF" w:usb1="C000785B" w:usb2="00000009" w:usb3="00000000" w:csb0="000001FF" w:csb1="00000000"/>
-  </w:font>
-  <w:font w:name="Calibri">
-    <w:panose1 w:val="020F0502020204030204"/>
-    <w:charset w:val="00"/>
-    <w:family w:val="swiss"/>
-    <w:pitch w:val="variable"/>
-    <w:sig w:usb0="E0002AFF" w:usb1="C000247B" w:usb2="00000009" w:usb3="00000000" w:csb0="000001FF" w:csb1="00000000"/>
   </w:font>
   <w:font w:name="Courier New">
     <w:panose1 w:val="02070309020205020404"/>
@@ -11164,19 +8722,19 @@
     <w:pitch w:val="fixed"/>
     <w:sig w:usb0="E0002EFF" w:usb1="C0007843" w:usb2="00000009" w:usb3="00000000" w:csb0="000001FF" w:csb1="00000000"/>
   </w:font>
-  <w:font w:name="Wingdings">
-    <w:panose1 w:val="05000000000000000000"/>
-    <w:charset w:val="02"/>
-    <w:family w:val="auto"/>
-    <w:pitch w:val="variable"/>
-    <w:sig w:usb0="00000000" w:usb1="10000000" w:usb2="00000000" w:usb3="00000000" w:csb0="80000000" w:csb1="00000000"/>
-  </w:font>
   <w:font w:name="Symbol">
     <w:panose1 w:val="05050102010706020507"/>
     <w:charset w:val="02"/>
     <w:family w:val="roman"/>
     <w:pitch w:val="variable"/>
     <w:sig w:usb0="00000000" w:usb1="10000000" w:usb2="00000000" w:usb3="00000000" w:csb0="80000000" w:csb1="00000000"/>
+  </w:font>
+  <w:font w:name="Calibri">
+    <w:panose1 w:val="020F0502020204030204"/>
+    <w:charset w:val="00"/>
+    <w:family w:val="swiss"/>
+    <w:pitch w:val="variable"/>
+    <w:sig w:usb0="E0002AFF" w:usb1="C000247B" w:usb2="00000009" w:usb3="00000000" w:csb0="000001FF" w:csb1="00000000"/>
   </w:font>
   <w:font w:name="Cambria">
     <w:panose1 w:val="02040503050406030204"/>
@@ -11200,14 +8758,6 @@
     <w:pitch w:val="variable"/>
     <w:sig w:usb0="E1002EFF" w:usb1="C000605B" w:usb2="00000029" w:usb3="00000000" w:csb0="000101FF" w:csb1="00000000"/>
   </w:font>
-  <w:font w:name="DengXian">
-    <w:altName w:val="等线"/>
-    <w:panose1 w:val="02010600030101010101"/>
-    <w:charset w:val="86"/>
-    <w:family w:val="modern"/>
-    <w:pitch w:val="fixed"/>
-    <w:sig w:usb0="00000001" w:usb1="080E0000" w:usb2="00000010" w:usb3="00000000" w:csb0="00040000" w:csb1="00000000"/>
-  </w:font>
   <w:font w:name="Calibri Light">
     <w:panose1 w:val="020F0302020204030204"/>
     <w:charset w:val="00"/>
@@ -11215,19 +8765,11 @@
     <w:pitch w:val="variable"/>
     <w:sig w:usb0="E0002AFF" w:usb1="C000247B" w:usb2="00000009" w:usb3="00000000" w:csb0="000001FF" w:csb1="00000000"/>
   </w:font>
-  <w:font w:name="DengXian Light">
-    <w:altName w:val="等线 Light"/>
-    <w:panose1 w:val="00000000000000000000"/>
-    <w:charset w:val="86"/>
-    <w:family w:val="roman"/>
-    <w:notTrueType/>
-    <w:pitch w:val="default"/>
-  </w:font>
 </w:fonts>
 </file>
 
 <file path=word/glossary/settings.xml><?xml version="1.0" encoding="utf-8"?>
-<w:settings xmlns:mc="http://schemas.openxmlformats.org/markup-compatibility/2006" xmlns:o="urn:schemas-microsoft-com:office:office" xmlns:r="http://schemas.openxmlformats.org/officeDocument/2006/relationships" xmlns:m="http://schemas.openxmlformats.org/officeDocument/2006/math" xmlns:v="urn:schemas-microsoft-com:vml" xmlns:w10="urn:schemas-microsoft-com:office:word" xmlns:w="http://schemas.openxmlformats.org/wordprocessingml/2006/main" xmlns:w14="http://schemas.microsoft.com/office/word/2010/wordml" xmlns:w15="http://schemas.microsoft.com/office/word/2012/wordml" xmlns:w16cid="http://schemas.microsoft.com/office/word/2016/wordml/cid" xmlns:w16se="http://schemas.microsoft.com/office/word/2015/wordml/symex" xmlns:sl="http://schemas.openxmlformats.org/schemaLibrary/2006/main" mc:Ignorable="w14 w15 w16se w16cid">
+<w:settings xmlns:mc="http://schemas.openxmlformats.org/markup-compatibility/2006" xmlns:o="urn:schemas-microsoft-com:office:office" xmlns:r="http://schemas.openxmlformats.org/officeDocument/2006/relationships" xmlns:m="http://schemas.openxmlformats.org/officeDocument/2006/math" xmlns:v="urn:schemas-microsoft-com:vml" xmlns:w10="urn:schemas-microsoft-com:office:word" xmlns:w="http://schemas.openxmlformats.org/wordprocessingml/2006/main" xmlns:w14="http://schemas.microsoft.com/office/word/2010/wordml" xmlns:w15="http://schemas.microsoft.com/office/word/2012/wordml" xmlns:sl="http://schemas.openxmlformats.org/schemaLibrary/2006/main" mc:Ignorable="w14 w15">
   <w:view w:val="normal"/>
   <w:defaultTabStop w:val="720"/>
   <w:characterSpacingControl w:val="doNotCompress"/>
@@ -11243,6 +8785,7 @@
     <w:rsid w:val="001B7673"/>
     <w:rsid w:val="001C0260"/>
     <w:rsid w:val="001C25C6"/>
+    <w:rsid w:val="002B04FA"/>
     <w:rsid w:val="00331995"/>
     <w:rsid w:val="0046471A"/>
     <w:rsid w:val="005A2380"/>
@@ -11276,7 +8819,7 @@
 </file>
 
 <file path=word/glossary/styles.xml><?xml version="1.0" encoding="utf-8"?>
-<w:styles xmlns:mc="http://schemas.openxmlformats.org/markup-compatibility/2006" xmlns:r="http://schemas.openxmlformats.org/officeDocument/2006/relationships" xmlns:w="http://schemas.openxmlformats.org/wordprocessingml/2006/main" xmlns:w14="http://schemas.microsoft.com/office/word/2010/wordml" xmlns:w15="http://schemas.microsoft.com/office/word/2012/wordml" xmlns:w16cid="http://schemas.microsoft.com/office/word/2016/wordml/cid" xmlns:w16se="http://schemas.microsoft.com/office/word/2015/wordml/symex" mc:Ignorable="w14 w15 w16se w16cid">
+<w:styles xmlns:mc="http://schemas.openxmlformats.org/markup-compatibility/2006" xmlns:r="http://schemas.openxmlformats.org/officeDocument/2006/relationships" xmlns:w="http://schemas.openxmlformats.org/wordprocessingml/2006/main" xmlns:w14="http://schemas.microsoft.com/office/word/2010/wordml" xmlns:w15="http://schemas.microsoft.com/office/word/2012/wordml" mc:Ignorable="w14 w15">
   <w:docDefaults>
     <w:rPrDefault>
       <w:rPr>
@@ -11292,7 +8835,7 @@
       </w:pPr>
     </w:pPrDefault>
   </w:docDefaults>
-  <w:latentStyles w:defLockedState="0" w:defUIPriority="99" w:defSemiHidden="0" w:defUnhideWhenUsed="0" w:defQFormat="0" w:count="375">
+  <w:latentStyles w:defLockedState="0" w:defUIPriority="99" w:defSemiHidden="0" w:defUnhideWhenUsed="0" w:defQFormat="0" w:count="371">
     <w:lsdException w:name="Normal" w:uiPriority="0" w:qFormat="1"/>
     <w:lsdException w:name="heading 1" w:uiPriority="9" w:qFormat="1"/>
     <w:lsdException w:name="heading 2" w:semiHidden="1" w:uiPriority="9" w:unhideWhenUsed="1" w:qFormat="1"/>
@@ -11664,10 +9207,6 @@
     <w:lsdException w:name="List Table 5 Dark Accent 6" w:uiPriority="50"/>
     <w:lsdException w:name="List Table 6 Colorful Accent 6" w:uiPriority="51"/>
     <w:lsdException w:name="List Table 7 Colorful Accent 6" w:uiPriority="52"/>
-    <w:lsdException w:name="Mention" w:semiHidden="1" w:unhideWhenUsed="1"/>
-    <w:lsdException w:name="Smart Hyperlink" w:semiHidden="1" w:unhideWhenUsed="1"/>
-    <w:lsdException w:name="Hashtag" w:semiHidden="1" w:unhideWhenUsed="1"/>
-    <w:lsdException w:name="Unresolved Mention" w:semiHidden="1" w:unhideWhenUsed="1"/>
   </w:latentStyles>
   <w:style w:type="paragraph" w:default="1" w:styleId="Normal">
     <w:name w:val="Normal"/>
@@ -11740,7 +9279,7 @@
 </file>
 
 <file path=word/glossary/webSettings.xml><?xml version="1.0" encoding="utf-8"?>
-<w:webSettings xmlns:mc="http://schemas.openxmlformats.org/markup-compatibility/2006" xmlns:r="http://schemas.openxmlformats.org/officeDocument/2006/relationships" xmlns:w="http://schemas.openxmlformats.org/wordprocessingml/2006/main" xmlns:w14="http://schemas.microsoft.com/office/word/2010/wordml" xmlns:w15="http://schemas.microsoft.com/office/word/2012/wordml" xmlns:w16cid="http://schemas.microsoft.com/office/word/2016/wordml/cid" xmlns:w16se="http://schemas.microsoft.com/office/word/2015/wordml/symex" mc:Ignorable="w14 w15 w16se w16cid">
+<w:webSettings xmlns:mc="http://schemas.openxmlformats.org/markup-compatibility/2006" xmlns:r="http://schemas.openxmlformats.org/officeDocument/2006/relationships" xmlns:w="http://schemas.openxmlformats.org/wordprocessingml/2006/main" xmlns:w14="http://schemas.microsoft.com/office/word/2010/wordml" xmlns:w15="http://schemas.microsoft.com/office/word/2012/wordml" mc:Ignorable="w14 w15">
   <w:optimizeForBrowser/>
   <w:allowPNG/>
 </w:webSettings>
@@ -12055,7 +9594,7 @@
 </file>
 
 <file path=customXml/itemProps2.xml><?xml version="1.0" encoding="utf-8"?>
-<ds:datastoreItem xmlns:ds="http://schemas.openxmlformats.org/officeDocument/2006/customXml" ds:itemID="{08FDFC9D-E646-4234-8653-538279170FB6}">
+<ds:datastoreItem xmlns:ds="http://schemas.openxmlformats.org/officeDocument/2006/customXml" ds:itemID="{D1E3EC39-EE9E-44B3-8F08-B4F8207285F7}">
   <ds:schemaRefs>
     <ds:schemaRef ds:uri="http://schemas.openxmlformats.org/officeDocument/2006/bibliography"/>
   </ds:schemaRefs>

</xml_diff>

<commit_message>
Mô tả UC Khảo Sát bằng lời
</commit_message>
<xml_diff>
--- a/01_Document/[SRS] C43 - Quản lý xe khách.docx
+++ b/01_Document/[SRS] C43 - Quản lý xe khách.docx
@@ -782,7 +782,6 @@
             <w:r>
               <w:rPr>
                 <w:noProof/>
-                <w:lang w:eastAsia="zh-CN"/>
               </w:rPr>
               <w:drawing>
                 <wp:anchor distT="0" distB="0" distL="114300" distR="114300" simplePos="0" relativeHeight="251664384" behindDoc="0" locked="0" layoutInCell="1" allowOverlap="1" wp14:anchorId="68EEE0CB" wp14:editId="2F32C894">
@@ -1325,6 +1324,15 @@
       <w:pPr>
         <w:pStyle w:val="TuNormal"/>
         <w:numPr>
+          <w:ilvl w:val="0"/>
+          <w:numId w:val="0"/>
+        </w:numPr>
+      </w:pPr>
+    </w:p>
+    <w:p>
+      <w:pPr>
+        <w:pStyle w:val="TuNormal"/>
+        <w:numPr>
           <w:ilvl w:val="2"/>
           <w:numId w:val="12"/>
         </w:numPr>
@@ -1649,11 +1657,11 @@
               <w:t>Trường hợp bướ</w:t>
             </w:r>
             <w:r>
-              <w:t xml:space="preserve">c 2, nhân viên không thỏa thuận được với bên cho thuê mặt bằng, nhân viên không lập hợp đồng thành lập trạm và không ghi </w:t>
+              <w:t xml:space="preserve">c 2, nhân viên không thỏa thuận được với bên cho thuê </w:t>
             </w:r>
             <w:r>
               <w:lastRenderedPageBreak/>
-              <w:t>nhận lại thông tin thành lập trạm.</w:t>
+              <w:t>mặt bằng, nhân viên không lập hợp đồng thành lập trạm và không ghi nhận lại thông tin thành lập trạm.</w:t>
             </w:r>
           </w:p>
         </w:tc>
@@ -2344,16 +2352,6 @@
         <w:t>Use case Thống kê</w:t>
       </w:r>
     </w:p>
-    <w:p>
-      <w:pPr>
-        <w:pStyle w:val="TuNormal"/>
-        <w:numPr>
-          <w:ilvl w:val="0"/>
-          <w:numId w:val="0"/>
-        </w:numPr>
-        <w:ind w:left="1296" w:hanging="576"/>
-      </w:pPr>
-    </w:p>
     <w:tbl>
       <w:tblPr>
         <w:tblStyle w:val="PlainTable11"/>
@@ -2695,27 +2693,17 @@
         <w:t>Use case đặt vé</w:t>
       </w:r>
     </w:p>
-    <w:p>
-      <w:pPr>
-        <w:pStyle w:val="TuNormal"/>
-        <w:numPr>
-          <w:ilvl w:val="0"/>
-          <w:numId w:val="0"/>
-        </w:numPr>
-        <w:ind w:left="2016"/>
-      </w:pPr>
-    </w:p>
     <w:tbl>
       <w:tblPr>
         <w:tblStyle w:val="PlainTable11"/>
-        <w:tblW w:w="9157" w:type="dxa"/>
+        <w:tblW w:w="9185" w:type="dxa"/>
         <w:tblInd w:w="198" w:type="dxa"/>
         <w:tblLook w:val="04A0" w:firstRow="1" w:lastRow="0" w:firstColumn="1" w:lastColumn="0" w:noHBand="0" w:noVBand="1"/>
       </w:tblPr>
       <w:tblGrid>
-        <w:gridCol w:w="1867"/>
-        <w:gridCol w:w="4703"/>
-        <w:gridCol w:w="2587"/>
+        <w:gridCol w:w="1765"/>
+        <w:gridCol w:w="4734"/>
+        <w:gridCol w:w="2686"/>
       </w:tblGrid>
       <w:tr>
         <w:trPr>
@@ -2725,7 +2713,7 @@
         <w:tc>
           <w:tcPr>
             <w:cnfStyle w:val="001000000000" w:firstRow="0" w:lastRow="0" w:firstColumn="1" w:lastColumn="0" w:oddVBand="0" w:evenVBand="0" w:oddHBand="0" w:evenHBand="0" w:firstRowFirstColumn="0" w:firstRowLastColumn="0" w:lastRowFirstColumn="0" w:lastRowLastColumn="0"/>
-            <w:tcW w:w="1867" w:type="dxa"/>
+            <w:tcW w:w="1765" w:type="dxa"/>
             <w:vMerge w:val="restart"/>
             <w:tcBorders>
               <w:top w:val="single" w:sz="4" w:space="0" w:color="auto"/>
@@ -2739,7 +2727,7 @@
           <w:p>
             <w:pPr>
               <w:pStyle w:val="MyTable1"/>
-              <w:spacing w:before="0" w:line="240" w:lineRule="auto"/>
+              <w:spacing w:line="240" w:lineRule="auto"/>
             </w:pPr>
             <w:r>
               <w:t>Tên Use Case</w:t>
@@ -2748,7 +2736,7 @@
         </w:tc>
         <w:tc>
           <w:tcPr>
-            <w:tcW w:w="4703" w:type="dxa"/>
+            <w:tcW w:w="4734" w:type="dxa"/>
             <w:vMerge w:val="restart"/>
             <w:tcBorders>
               <w:top w:val="single" w:sz="4" w:space="0" w:color="auto"/>
@@ -2762,17 +2750,33 @@
           <w:p>
             <w:pPr>
               <w:pStyle w:val="MyTable1"/>
-              <w:spacing w:before="0" w:line="240" w:lineRule="auto"/>
+              <w:spacing w:line="240" w:lineRule="auto"/>
               <w:cnfStyle w:val="100000000000" w:firstRow="1" w:lastRow="0" w:firstColumn="0" w:lastColumn="0" w:oddVBand="0" w:evenVBand="0" w:oddHBand="0" w:evenHBand="0" w:firstRowFirstColumn="0" w:firstRowLastColumn="0" w:lastRowFirstColumn="0" w:lastRowLastColumn="0"/>
+              <w:rPr>
+                <w:b w:val="0"/>
+                <w:bCs w:val="0"/>
+              </w:rPr>
             </w:pPr>
             <w:r>
               <w:t>Đặt vé</w:t>
             </w:r>
           </w:p>
-        </w:tc>
-        <w:tc>
-          <w:tcPr>
-            <w:tcW w:w="2587" w:type="dxa"/>
+          <w:p>
+            <w:pPr>
+              <w:tabs>
+                <w:tab w:val="left" w:pos="975"/>
+              </w:tabs>
+              <w:spacing w:afterLines="120" w:after="288"/>
+              <w:cnfStyle w:val="100000000000" w:firstRow="1" w:lastRow="0" w:firstColumn="0" w:lastColumn="0" w:oddVBand="0" w:evenVBand="0" w:oddHBand="0" w:evenHBand="0" w:firstRowFirstColumn="0" w:firstRowLastColumn="0" w:lastRowFirstColumn="0" w:lastRowLastColumn="0"/>
+            </w:pPr>
+            <w:r>
+              <w:tab/>
+            </w:r>
+          </w:p>
+        </w:tc>
+        <w:tc>
+          <w:tcPr>
+            <w:tcW w:w="2686" w:type="dxa"/>
             <w:tcBorders>
               <w:top w:val="single" w:sz="4" w:space="0" w:color="auto"/>
               <w:left w:val="single" w:sz="4" w:space="0" w:color="auto"/>
@@ -2785,7 +2789,7 @@
           <w:p>
             <w:pPr>
               <w:pStyle w:val="MyTable1"/>
-              <w:spacing w:before="0" w:line="240" w:lineRule="auto"/>
+              <w:spacing w:line="240" w:lineRule="auto"/>
               <w:cnfStyle w:val="100000000000" w:firstRow="1" w:lastRow="0" w:firstColumn="0" w:lastColumn="0" w:oddVBand="0" w:evenVBand="0" w:oddHBand="0" w:evenHBand="0" w:firstRowFirstColumn="0" w:firstRowLastColumn="0" w:lastRowFirstColumn="0" w:lastRowLastColumn="0"/>
             </w:pPr>
             <w:r>
@@ -2802,6 +2806,27 @@
         <w:tc>
           <w:tcPr>
             <w:cnfStyle w:val="001000000000" w:firstRow="0" w:lastRow="0" w:firstColumn="1" w:lastColumn="0" w:oddVBand="0" w:evenVBand="0" w:oddHBand="0" w:evenHBand="0" w:firstRowFirstColumn="0" w:firstRowLastColumn="0" w:lastRowFirstColumn="0" w:lastRowLastColumn="0"/>
+            <w:tcW w:w="1765" w:type="dxa"/>
+            <w:vMerge/>
+            <w:tcBorders>
+              <w:top w:val="single" w:sz="4" w:space="0" w:color="auto"/>
+              <w:left w:val="single" w:sz="4" w:space="0" w:color="auto"/>
+              <w:bottom w:val="single" w:sz="4" w:space="0" w:color="auto"/>
+              <w:right w:val="single" w:sz="4" w:space="0" w:color="auto"/>
+            </w:tcBorders>
+            <w:vAlign w:val="center"/>
+            <w:hideMark/>
+          </w:tcPr>
+          <w:p>
+            <w:pPr>
+              <w:rPr>
+                <w:rFonts w:ascii="Times New Roman" w:hAnsi="Times New Roman" w:cs="Times New Roman"/>
+              </w:rPr>
+            </w:pPr>
+          </w:p>
+        </w:tc>
+        <w:tc>
+          <w:tcPr>
             <w:tcW w:w="0" w:type="auto"/>
             <w:vMerge/>
             <w:tcBorders>
@@ -2815,27 +2840,6 @@
           </w:tcPr>
           <w:p>
             <w:pPr>
-              <w:rPr>
-                <w:rFonts w:ascii="Times New Roman" w:hAnsi="Times New Roman" w:cs="Times New Roman"/>
-              </w:rPr>
-            </w:pPr>
-          </w:p>
-        </w:tc>
-        <w:tc>
-          <w:tcPr>
-            <w:tcW w:w="0" w:type="auto"/>
-            <w:vMerge/>
-            <w:tcBorders>
-              <w:top w:val="single" w:sz="4" w:space="0" w:color="auto"/>
-              <w:left w:val="single" w:sz="4" w:space="0" w:color="auto"/>
-              <w:bottom w:val="single" w:sz="4" w:space="0" w:color="auto"/>
-              <w:right w:val="single" w:sz="4" w:space="0" w:color="auto"/>
-            </w:tcBorders>
-            <w:vAlign w:val="center"/>
-            <w:hideMark/>
-          </w:tcPr>
-          <w:p>
-            <w:pPr>
               <w:cnfStyle w:val="000000100000" w:firstRow="0" w:lastRow="0" w:firstColumn="0" w:lastColumn="0" w:oddVBand="0" w:evenVBand="0" w:oddHBand="1" w:evenHBand="0" w:firstRowFirstColumn="0" w:firstRowLastColumn="0" w:lastRowFirstColumn="0" w:lastRowLastColumn="0"/>
               <w:rPr>
                 <w:rFonts w:ascii="Times New Roman" w:hAnsi="Times New Roman" w:cs="Times New Roman"/>
@@ -2847,7 +2851,7 @@
         </w:tc>
         <w:tc>
           <w:tcPr>
-            <w:tcW w:w="2587" w:type="dxa"/>
+            <w:tcW w:w="2686" w:type="dxa"/>
             <w:tcBorders>
               <w:top w:val="single" w:sz="4" w:space="0" w:color="auto"/>
               <w:left w:val="single" w:sz="4" w:space="0" w:color="auto"/>
@@ -2860,7 +2864,7 @@
           <w:p>
             <w:pPr>
               <w:pStyle w:val="MyTable1"/>
-              <w:spacing w:before="0" w:line="240" w:lineRule="auto"/>
+              <w:spacing w:line="240" w:lineRule="auto"/>
               <w:cnfStyle w:val="000000100000" w:firstRow="0" w:lastRow="0" w:firstColumn="0" w:lastColumn="0" w:oddVBand="0" w:evenVBand="0" w:oddHBand="1" w:evenHBand="0" w:firstRowFirstColumn="0" w:firstRowLastColumn="0" w:lastRowFirstColumn="0" w:lastRowLastColumn="0"/>
             </w:pPr>
             <w:r>
@@ -2873,7 +2877,7 @@
         <w:tc>
           <w:tcPr>
             <w:cnfStyle w:val="001000000000" w:firstRow="0" w:lastRow="0" w:firstColumn="1" w:lastColumn="0" w:oddVBand="0" w:evenVBand="0" w:oddHBand="0" w:evenHBand="0" w:firstRowFirstColumn="0" w:firstRowLastColumn="0" w:lastRowFirstColumn="0" w:lastRowLastColumn="0"/>
-            <w:tcW w:w="1867" w:type="dxa"/>
+            <w:tcW w:w="1765" w:type="dxa"/>
             <w:tcBorders>
               <w:top w:val="single" w:sz="4" w:space="0" w:color="BFBFBF" w:themeColor="background1" w:themeShade="BF"/>
               <w:left w:val="single" w:sz="4" w:space="0" w:color="BFBFBF" w:themeColor="background1" w:themeShade="BF"/>
@@ -2894,7 +2898,7 @@
         </w:tc>
         <w:tc>
           <w:tcPr>
-            <w:tcW w:w="7290" w:type="dxa"/>
+            <w:tcW w:w="7420" w:type="dxa"/>
             <w:gridSpan w:val="2"/>
             <w:tcBorders>
               <w:top w:val="single" w:sz="4" w:space="0" w:color="BFBFBF" w:themeColor="background1" w:themeShade="BF"/>
@@ -2923,7 +2927,7 @@
         <w:tc>
           <w:tcPr>
             <w:cnfStyle w:val="001000000000" w:firstRow="0" w:lastRow="0" w:firstColumn="1" w:lastColumn="0" w:oddVBand="0" w:evenVBand="0" w:oddHBand="0" w:evenHBand="0" w:firstRowFirstColumn="0" w:firstRowLastColumn="0" w:lastRowFirstColumn="0" w:lastRowLastColumn="0"/>
-            <w:tcW w:w="1867" w:type="dxa"/>
+            <w:tcW w:w="1765" w:type="dxa"/>
             <w:tcBorders>
               <w:top w:val="single" w:sz="4" w:space="0" w:color="BFBFBF" w:themeColor="background1" w:themeShade="BF"/>
               <w:left w:val="single" w:sz="4" w:space="0" w:color="BFBFBF" w:themeColor="background1" w:themeShade="BF"/>
@@ -2944,7 +2948,7 @@
         </w:tc>
         <w:tc>
           <w:tcPr>
-            <w:tcW w:w="7290" w:type="dxa"/>
+            <w:tcW w:w="7420" w:type="dxa"/>
             <w:gridSpan w:val="2"/>
             <w:tcBorders>
               <w:top w:val="single" w:sz="4" w:space="0" w:color="BFBFBF" w:themeColor="background1" w:themeShade="BF"/>
@@ -3016,7 +3020,7 @@
         <w:tc>
           <w:tcPr>
             <w:cnfStyle w:val="001000000000" w:firstRow="0" w:lastRow="0" w:firstColumn="1" w:lastColumn="0" w:oddVBand="0" w:evenVBand="0" w:oddHBand="0" w:evenHBand="0" w:firstRowFirstColumn="0" w:firstRowLastColumn="0" w:lastRowFirstColumn="0" w:lastRowLastColumn="0"/>
-            <w:tcW w:w="1867" w:type="dxa"/>
+            <w:tcW w:w="1765" w:type="dxa"/>
             <w:tcBorders>
               <w:top w:val="single" w:sz="4" w:space="0" w:color="BFBFBF" w:themeColor="background1" w:themeShade="BF"/>
               <w:left w:val="single" w:sz="4" w:space="0" w:color="BFBFBF" w:themeColor="background1" w:themeShade="BF"/>
@@ -3037,7 +3041,7 @@
         </w:tc>
         <w:tc>
           <w:tcPr>
-            <w:tcW w:w="7290" w:type="dxa"/>
+            <w:tcW w:w="7420" w:type="dxa"/>
             <w:gridSpan w:val="2"/>
             <w:tcBorders>
               <w:top w:val="single" w:sz="4" w:space="0" w:color="BFBFBF" w:themeColor="background1" w:themeShade="BF"/>
@@ -3056,6 +3060,592 @@
             <w:r>
               <w:t>Trường hợp bước 3, khách hàng không cung cấp thông tin cần thiết, nhân viên không lưu trữ thông tin và không xác nhận đặt phòng cho khách hàng.</w:t>
             </w:r>
+          </w:p>
+        </w:tc>
+      </w:tr>
+    </w:tbl>
+    <w:p>
+      <w:pPr>
+        <w:pStyle w:val="TuNormal"/>
+        <w:numPr>
+          <w:ilvl w:val="0"/>
+          <w:numId w:val="0"/>
+        </w:numPr>
+        <w:ind w:left="1296" w:hanging="576"/>
+      </w:pPr>
+    </w:p>
+    <w:p>
+      <w:pPr>
+        <w:pStyle w:val="TuNormal"/>
+        <w:numPr>
+          <w:ilvl w:val="0"/>
+          <w:numId w:val="0"/>
+        </w:numPr>
+        <w:ind w:left="1296" w:hanging="576"/>
+      </w:pPr>
+      <w:r>
+        <w:t>3.2.6</w:t>
+      </w:r>
+      <w:r>
+        <w:tab/>
+      </w:r>
+      <w:r>
+        <w:tab/>
+        <w:t>Use case Khảo Sát</w:t>
+      </w:r>
+    </w:p>
+    <w:tbl>
+      <w:tblPr>
+        <w:tblW w:w="9129" w:type="dxa"/>
+        <w:tblInd w:w="250" w:type="dxa"/>
+        <w:tblCellMar>
+          <w:top w:w="15" w:type="dxa"/>
+          <w:left w:w="15" w:type="dxa"/>
+          <w:bottom w:w="15" w:type="dxa"/>
+          <w:right w:w="15" w:type="dxa"/>
+        </w:tblCellMar>
+        <w:tblLook w:val="04A0" w:firstRow="1" w:lastRow="0" w:firstColumn="1" w:lastColumn="0" w:noHBand="0" w:noVBand="1"/>
+      </w:tblPr>
+      <w:tblGrid>
+        <w:gridCol w:w="1688"/>
+        <w:gridCol w:w="4629"/>
+        <w:gridCol w:w="2812"/>
+      </w:tblGrid>
+      <w:tr>
+        <w:trPr>
+          <w:trHeight w:val="520"/>
+        </w:trPr>
+        <w:tc>
+          <w:tcPr>
+            <w:tcW w:w="1701" w:type="dxa"/>
+            <w:vMerge w:val="restart"/>
+            <w:tcBorders>
+              <w:top w:val="single" w:sz="4" w:space="0" w:color="000000"/>
+              <w:left w:val="single" w:sz="4" w:space="0" w:color="000000"/>
+              <w:bottom w:val="single" w:sz="4" w:space="0" w:color="000000"/>
+              <w:right w:val="single" w:sz="4" w:space="0" w:color="000000"/>
+            </w:tcBorders>
+            <w:shd w:val="clear" w:color="auto" w:fill="BFBFBF"/>
+            <w:tcMar>
+              <w:top w:w="0" w:type="dxa"/>
+              <w:left w:w="108" w:type="dxa"/>
+              <w:bottom w:w="0" w:type="dxa"/>
+              <w:right w:w="108" w:type="dxa"/>
+            </w:tcMar>
+            <w:hideMark/>
+          </w:tcPr>
+          <w:p>
+            <w:pPr>
+              <w:spacing w:after="120" w:line="240" w:lineRule="auto"/>
+              <w:ind w:left="0" w:firstLine="0"/>
+              <w:rPr>
+                <w:rFonts w:ascii="Times New Roman" w:eastAsia="Times New Roman" w:hAnsi="Times New Roman" w:cs="Times New Roman"/>
+                <w:b/>
+                <w:sz w:val="24"/>
+                <w:szCs w:val="24"/>
+              </w:rPr>
+            </w:pPr>
+            <w:r>
+              <w:rPr>
+                <w:rFonts w:ascii="Times New Roman" w:eastAsia="Times New Roman" w:hAnsi="Times New Roman" w:cs="Times New Roman"/>
+                <w:b/>
+                <w:color w:val="000000"/>
+                <w:sz w:val="24"/>
+                <w:szCs w:val="24"/>
+              </w:rPr>
+              <w:t>Tên Use Case</w:t>
+            </w:r>
+          </w:p>
+        </w:tc>
+        <w:tc>
+          <w:tcPr>
+            <w:tcW w:w="4678" w:type="dxa"/>
+            <w:vMerge w:val="restart"/>
+            <w:tcBorders>
+              <w:top w:val="single" w:sz="4" w:space="0" w:color="000000"/>
+              <w:left w:val="single" w:sz="4" w:space="0" w:color="000000"/>
+              <w:bottom w:val="single" w:sz="4" w:space="0" w:color="000000"/>
+              <w:right w:val="single" w:sz="4" w:space="0" w:color="000000"/>
+            </w:tcBorders>
+            <w:shd w:val="clear" w:color="auto" w:fill="BFBFBF"/>
+            <w:tcMar>
+              <w:top w:w="0" w:type="dxa"/>
+              <w:left w:w="108" w:type="dxa"/>
+              <w:bottom w:w="0" w:type="dxa"/>
+              <w:right w:w="108" w:type="dxa"/>
+            </w:tcMar>
+            <w:hideMark/>
+          </w:tcPr>
+          <w:p>
+            <w:pPr>
+              <w:spacing w:after="120" w:line="240" w:lineRule="auto"/>
+              <w:ind w:left="0" w:firstLine="0"/>
+              <w:rPr>
+                <w:rFonts w:ascii="Times New Roman" w:eastAsia="Times New Roman" w:hAnsi="Times New Roman" w:cs="Times New Roman"/>
+                <w:b/>
+                <w:sz w:val="24"/>
+                <w:szCs w:val="24"/>
+              </w:rPr>
+            </w:pPr>
+            <w:r>
+              <w:rPr>
+                <w:rFonts w:ascii="Times New Roman" w:eastAsia="Times New Roman" w:hAnsi="Times New Roman" w:cs="Times New Roman"/>
+                <w:b/>
+                <w:color w:val="000000"/>
+                <w:sz w:val="24"/>
+                <w:szCs w:val="24"/>
+              </w:rPr>
+              <w:t>Khảo Sát</w:t>
+            </w:r>
+          </w:p>
+          <w:p>
+            <w:pPr>
+              <w:tabs>
+                <w:tab w:val="left" w:pos="930"/>
+              </w:tabs>
+              <w:ind w:left="0"/>
+              <w:rPr>
+                <w:rFonts w:ascii="Times New Roman" w:eastAsia="Times New Roman" w:hAnsi="Times New Roman" w:cs="Times New Roman"/>
+                <w:sz w:val="24"/>
+                <w:szCs w:val="24"/>
+              </w:rPr>
+            </w:pPr>
+            <w:r>
+              <w:rPr>
+                <w:rFonts w:ascii="Times New Roman" w:eastAsia="Times New Roman" w:hAnsi="Times New Roman" w:cs="Times New Roman"/>
+                <w:sz w:val="24"/>
+                <w:szCs w:val="24"/>
+              </w:rPr>
+              <w:tab/>
+            </w:r>
+          </w:p>
+        </w:tc>
+        <w:tc>
+          <w:tcPr>
+            <w:tcW w:w="2835" w:type="dxa"/>
+            <w:tcBorders>
+              <w:top w:val="single" w:sz="4" w:space="0" w:color="000000"/>
+              <w:left w:val="single" w:sz="4" w:space="0" w:color="000000"/>
+              <w:bottom w:val="single" w:sz="4" w:space="0" w:color="000000"/>
+              <w:right w:val="single" w:sz="4" w:space="0" w:color="000000"/>
+            </w:tcBorders>
+            <w:shd w:val="clear" w:color="auto" w:fill="BFBFBF"/>
+            <w:tcMar>
+              <w:top w:w="0" w:type="dxa"/>
+              <w:left w:w="108" w:type="dxa"/>
+              <w:bottom w:w="0" w:type="dxa"/>
+              <w:right w:w="108" w:type="dxa"/>
+            </w:tcMar>
+            <w:hideMark/>
+          </w:tcPr>
+          <w:p>
+            <w:pPr>
+              <w:spacing w:after="120" w:line="240" w:lineRule="auto"/>
+              <w:ind w:left="0" w:firstLine="0"/>
+              <w:rPr>
+                <w:rFonts w:ascii="Times New Roman" w:eastAsia="Times New Roman" w:hAnsi="Times New Roman" w:cs="Times New Roman"/>
+                <w:b/>
+                <w:sz w:val="24"/>
+                <w:szCs w:val="24"/>
+              </w:rPr>
+            </w:pPr>
+            <w:r>
+              <w:rPr>
+                <w:rFonts w:ascii="Times New Roman" w:eastAsia="Times New Roman" w:hAnsi="Times New Roman" w:cs="Times New Roman"/>
+                <w:b/>
+                <w:color w:val="000000"/>
+                <w:sz w:val="24"/>
+                <w:szCs w:val="24"/>
+              </w:rPr>
+              <w:t>Mã số: UCNV-...</w:t>
+            </w:r>
+          </w:p>
+        </w:tc>
+      </w:tr>
+      <w:tr>
+        <w:trPr>
+          <w:trHeight w:val="680"/>
+        </w:trPr>
+        <w:tc>
+          <w:tcPr>
+            <w:tcW w:w="1701" w:type="dxa"/>
+            <w:vMerge/>
+            <w:tcBorders>
+              <w:top w:val="single" w:sz="4" w:space="0" w:color="000000"/>
+              <w:left w:val="single" w:sz="4" w:space="0" w:color="000000"/>
+              <w:bottom w:val="single" w:sz="4" w:space="0" w:color="000000"/>
+              <w:right w:val="single" w:sz="4" w:space="0" w:color="000000"/>
+            </w:tcBorders>
+            <w:vAlign w:val="center"/>
+            <w:hideMark/>
+          </w:tcPr>
+          <w:p>
+            <w:pPr>
+              <w:spacing w:before="0" w:after="0" w:line="240" w:lineRule="auto"/>
+              <w:ind w:left="0" w:firstLine="0"/>
+              <w:rPr>
+                <w:rFonts w:ascii="Times New Roman" w:eastAsia="Times New Roman" w:hAnsi="Times New Roman" w:cs="Times New Roman"/>
+                <w:sz w:val="24"/>
+                <w:szCs w:val="24"/>
+              </w:rPr>
+            </w:pPr>
+          </w:p>
+        </w:tc>
+        <w:tc>
+          <w:tcPr>
+            <w:tcW w:w="4678" w:type="dxa"/>
+            <w:vMerge/>
+            <w:tcBorders>
+              <w:top w:val="single" w:sz="4" w:space="0" w:color="000000"/>
+              <w:left w:val="single" w:sz="4" w:space="0" w:color="000000"/>
+              <w:bottom w:val="single" w:sz="4" w:space="0" w:color="000000"/>
+              <w:right w:val="single" w:sz="4" w:space="0" w:color="000000"/>
+            </w:tcBorders>
+            <w:vAlign w:val="center"/>
+            <w:hideMark/>
+          </w:tcPr>
+          <w:p>
+            <w:pPr>
+              <w:spacing w:before="0" w:after="0" w:line="240" w:lineRule="auto"/>
+              <w:ind w:left="0" w:firstLine="0"/>
+              <w:rPr>
+                <w:rFonts w:ascii="Times New Roman" w:eastAsia="Times New Roman" w:hAnsi="Times New Roman" w:cs="Times New Roman"/>
+                <w:sz w:val="24"/>
+                <w:szCs w:val="24"/>
+              </w:rPr>
+            </w:pPr>
+          </w:p>
+        </w:tc>
+        <w:tc>
+          <w:tcPr>
+            <w:tcW w:w="2835" w:type="dxa"/>
+            <w:tcBorders>
+              <w:top w:val="single" w:sz="4" w:space="0" w:color="000000"/>
+              <w:left w:val="single" w:sz="4" w:space="0" w:color="000000"/>
+              <w:bottom w:val="single" w:sz="4" w:space="0" w:color="000000"/>
+              <w:right w:val="single" w:sz="4" w:space="0" w:color="000000"/>
+            </w:tcBorders>
+            <w:shd w:val="clear" w:color="auto" w:fill="BFBFBF"/>
+            <w:tcMar>
+              <w:top w:w="0" w:type="dxa"/>
+              <w:left w:w="108" w:type="dxa"/>
+              <w:bottom w:w="0" w:type="dxa"/>
+              <w:right w:w="108" w:type="dxa"/>
+            </w:tcMar>
+            <w:hideMark/>
+          </w:tcPr>
+          <w:p>
+            <w:pPr>
+              <w:spacing w:after="120" w:line="240" w:lineRule="auto"/>
+              <w:ind w:left="0" w:firstLine="0"/>
+              <w:rPr>
+                <w:rFonts w:ascii="Times New Roman" w:eastAsia="Times New Roman" w:hAnsi="Times New Roman" w:cs="Times New Roman"/>
+                <w:sz w:val="24"/>
+                <w:szCs w:val="24"/>
+              </w:rPr>
+            </w:pPr>
+            <w:r>
+              <w:rPr>
+                <w:rFonts w:ascii="Times New Roman" w:eastAsia="Times New Roman" w:hAnsi="Times New Roman" w:cs="Times New Roman"/>
+                <w:color w:val="000000"/>
+                <w:sz w:val="24"/>
+                <w:szCs w:val="24"/>
+              </w:rPr>
+              <w:t>Tham chiếu: [...] Quy trình khảo sát</w:t>
+            </w:r>
+          </w:p>
+        </w:tc>
+      </w:tr>
+      <w:tr>
+        <w:tc>
+          <w:tcPr>
+            <w:tcW w:w="1701" w:type="dxa"/>
+            <w:tcBorders>
+              <w:top w:val="single" w:sz="4" w:space="0" w:color="000000"/>
+              <w:left w:val="single" w:sz="4" w:space="0" w:color="BFBFBF"/>
+              <w:bottom w:val="single" w:sz="4" w:space="0" w:color="BFBFBF"/>
+              <w:right w:val="single" w:sz="4" w:space="0" w:color="BFBFBF"/>
+            </w:tcBorders>
+            <w:tcMar>
+              <w:top w:w="0" w:type="dxa"/>
+              <w:left w:w="108" w:type="dxa"/>
+              <w:bottom w:w="0" w:type="dxa"/>
+              <w:right w:w="108" w:type="dxa"/>
+            </w:tcMar>
+            <w:hideMark/>
+          </w:tcPr>
+          <w:p>
+            <w:pPr>
+              <w:spacing w:after="120" w:line="240" w:lineRule="auto"/>
+              <w:ind w:left="0" w:firstLine="0"/>
+              <w:rPr>
+                <w:rFonts w:ascii="Times New Roman" w:eastAsia="Times New Roman" w:hAnsi="Times New Roman" w:cs="Times New Roman"/>
+                <w:b/>
+                <w:sz w:val="24"/>
+                <w:szCs w:val="24"/>
+              </w:rPr>
+            </w:pPr>
+            <w:r>
+              <w:rPr>
+                <w:rFonts w:ascii="Times New Roman" w:eastAsia="Times New Roman" w:hAnsi="Times New Roman" w:cs="Times New Roman"/>
+                <w:b/>
+                <w:color w:val="000000"/>
+                <w:sz w:val="24"/>
+                <w:szCs w:val="24"/>
+              </w:rPr>
+              <w:t>Mô tả</w:t>
+            </w:r>
+          </w:p>
+        </w:tc>
+        <w:tc>
+          <w:tcPr>
+            <w:tcW w:w="7513" w:type="dxa"/>
+            <w:gridSpan w:val="2"/>
+            <w:tcBorders>
+              <w:top w:val="single" w:sz="4" w:space="0" w:color="000000"/>
+              <w:left w:val="single" w:sz="4" w:space="0" w:color="BFBFBF"/>
+              <w:bottom w:val="single" w:sz="4" w:space="0" w:color="BFBFBF"/>
+              <w:right w:val="single" w:sz="4" w:space="0" w:color="BFBFBF"/>
+            </w:tcBorders>
+            <w:tcMar>
+              <w:top w:w="0" w:type="dxa"/>
+              <w:left w:w="108" w:type="dxa"/>
+              <w:bottom w:w="0" w:type="dxa"/>
+              <w:right w:w="108" w:type="dxa"/>
+            </w:tcMar>
+            <w:hideMark/>
+          </w:tcPr>
+          <w:p>
+            <w:pPr>
+              <w:spacing w:after="120" w:line="240" w:lineRule="auto"/>
+              <w:ind w:left="0" w:firstLine="0"/>
+              <w:rPr>
+                <w:rFonts w:ascii="Times New Roman" w:eastAsia="Times New Roman" w:hAnsi="Times New Roman" w:cs="Times New Roman"/>
+                <w:sz w:val="24"/>
+                <w:szCs w:val="24"/>
+              </w:rPr>
+            </w:pPr>
+            <w:r>
+              <w:rPr>
+                <w:rFonts w:ascii="Times New Roman" w:eastAsia="Times New Roman" w:hAnsi="Times New Roman" w:cs="Times New Roman"/>
+                <w:color w:val="000000"/>
+                <w:sz w:val="24"/>
+                <w:szCs w:val="24"/>
+              </w:rPr>
+              <w:t>UC bắt đầu khi cần mở tuyến mới</w:t>
+            </w:r>
+          </w:p>
+        </w:tc>
+      </w:tr>
+      <w:tr>
+        <w:tc>
+          <w:tcPr>
+            <w:tcW w:w="1701" w:type="dxa"/>
+            <w:tcBorders>
+              <w:top w:val="single" w:sz="4" w:space="0" w:color="BFBFBF"/>
+              <w:left w:val="single" w:sz="4" w:space="0" w:color="BFBFBF"/>
+              <w:bottom w:val="single" w:sz="4" w:space="0" w:color="BFBFBF"/>
+              <w:right w:val="single" w:sz="4" w:space="0" w:color="BFBFBF"/>
+            </w:tcBorders>
+            <w:shd w:val="clear" w:color="auto" w:fill="F2F2F2"/>
+            <w:tcMar>
+              <w:top w:w="0" w:type="dxa"/>
+              <w:left w:w="108" w:type="dxa"/>
+              <w:bottom w:w="0" w:type="dxa"/>
+              <w:right w:w="108" w:type="dxa"/>
+            </w:tcMar>
+            <w:hideMark/>
+          </w:tcPr>
+          <w:p>
+            <w:pPr>
+              <w:spacing w:after="120" w:line="240" w:lineRule="auto"/>
+              <w:ind w:left="0" w:firstLine="0"/>
+              <w:rPr>
+                <w:rFonts w:ascii="Times New Roman" w:eastAsia="Times New Roman" w:hAnsi="Times New Roman" w:cs="Times New Roman"/>
+                <w:b/>
+                <w:sz w:val="24"/>
+                <w:szCs w:val="24"/>
+              </w:rPr>
+            </w:pPr>
+            <w:r>
+              <w:rPr>
+                <w:rFonts w:ascii="Times New Roman" w:eastAsia="Times New Roman" w:hAnsi="Times New Roman" w:cs="Times New Roman"/>
+                <w:b/>
+                <w:color w:val="000000"/>
+                <w:sz w:val="24"/>
+                <w:szCs w:val="24"/>
+              </w:rPr>
+              <w:t>Dòng cơ bản</w:t>
+            </w:r>
+          </w:p>
+        </w:tc>
+        <w:tc>
+          <w:tcPr>
+            <w:tcW w:w="7513" w:type="dxa"/>
+            <w:gridSpan w:val="2"/>
+            <w:tcBorders>
+              <w:top w:val="single" w:sz="4" w:space="0" w:color="BFBFBF"/>
+              <w:left w:val="single" w:sz="4" w:space="0" w:color="BFBFBF"/>
+              <w:bottom w:val="single" w:sz="4" w:space="0" w:color="BFBFBF"/>
+              <w:right w:val="single" w:sz="4" w:space="0" w:color="BFBFBF"/>
+            </w:tcBorders>
+            <w:shd w:val="clear" w:color="auto" w:fill="F2F2F2"/>
+            <w:tcMar>
+              <w:top w:w="0" w:type="dxa"/>
+              <w:left w:w="108" w:type="dxa"/>
+              <w:bottom w:w="0" w:type="dxa"/>
+              <w:right w:w="108" w:type="dxa"/>
+            </w:tcMar>
+            <w:hideMark/>
+          </w:tcPr>
+          <w:p>
+            <w:pPr>
+              <w:numPr>
+                <w:ilvl w:val="0"/>
+                <w:numId w:val="19"/>
+              </w:numPr>
+              <w:spacing w:after="120" w:line="240" w:lineRule="auto"/>
+              <w:textAlignment w:val="baseline"/>
+              <w:rPr>
+                <w:rFonts w:ascii="Calibri" w:eastAsia="Times New Roman" w:hAnsi="Calibri" w:cs="Calibri"/>
+                <w:color w:val="000000"/>
+                <w:sz w:val="24"/>
+                <w:szCs w:val="24"/>
+              </w:rPr>
+            </w:pPr>
+            <w:r>
+              <w:rPr>
+                <w:rFonts w:ascii="Times New Roman" w:eastAsia="Times New Roman" w:hAnsi="Times New Roman" w:cs="Times New Roman"/>
+                <w:color w:val="000000"/>
+                <w:sz w:val="24"/>
+                <w:szCs w:val="24"/>
+              </w:rPr>
+              <w:t>Sau khi ta đã có trạm bắt đầu, trạm kết thúc và các trạm trung gian, ta tìm các đường đi giữa 2 trạm kề nhau.</w:t>
+            </w:r>
+          </w:p>
+          <w:p>
+            <w:pPr>
+              <w:numPr>
+                <w:ilvl w:val="0"/>
+                <w:numId w:val="19"/>
+              </w:numPr>
+              <w:spacing w:after="120" w:line="240" w:lineRule="auto"/>
+              <w:textAlignment w:val="baseline"/>
+              <w:rPr>
+                <w:rFonts w:ascii="Calibri" w:eastAsia="Times New Roman" w:hAnsi="Calibri" w:cs="Calibri"/>
+                <w:color w:val="000000"/>
+                <w:sz w:val="24"/>
+                <w:szCs w:val="24"/>
+              </w:rPr>
+            </w:pPr>
+            <w:r>
+              <w:rPr>
+                <w:rFonts w:ascii="Times New Roman" w:eastAsia="Times New Roman" w:hAnsi="Times New Roman" w:cs="Times New Roman"/>
+                <w:color w:val="000000"/>
+                <w:sz w:val="24"/>
+                <w:szCs w:val="24"/>
+              </w:rPr>
+              <w:lastRenderedPageBreak/>
+              <w:t>Mỗi cách đi giữa 2 trạm kề nhau ta ghi nhận thông tin gồm chi phí, tỉ lệ đón khách tiềm năng, chiều dài quãng đường (số km).</w:t>
+            </w:r>
+          </w:p>
+          <w:p>
+            <w:pPr>
+              <w:numPr>
+                <w:ilvl w:val="0"/>
+                <w:numId w:val="19"/>
+              </w:numPr>
+              <w:spacing w:after="120" w:line="240" w:lineRule="auto"/>
+              <w:textAlignment w:val="baseline"/>
+              <w:rPr>
+                <w:rFonts w:ascii="Calibri" w:eastAsia="Times New Roman" w:hAnsi="Calibri" w:cs="Calibri"/>
+                <w:color w:val="000000"/>
+                <w:sz w:val="24"/>
+                <w:szCs w:val="24"/>
+              </w:rPr>
+            </w:pPr>
+            <w:r>
+              <w:rPr>
+                <w:rFonts w:ascii="Times New Roman" w:eastAsia="Times New Roman" w:hAnsi="Times New Roman" w:cs="Times New Roman"/>
+                <w:color w:val="000000"/>
+                <w:sz w:val="24"/>
+                <w:szCs w:val="24"/>
+              </w:rPr>
+              <w:t>Chọn ra một số tuyến tối ưu, ghi nhận lại thông tin để trình bày với ban giám đốc.</w:t>
+            </w:r>
+          </w:p>
+        </w:tc>
+      </w:tr>
+      <w:tr>
+        <w:tc>
+          <w:tcPr>
+            <w:tcW w:w="1701" w:type="dxa"/>
+            <w:tcBorders>
+              <w:top w:val="single" w:sz="4" w:space="0" w:color="BFBFBF"/>
+              <w:left w:val="single" w:sz="4" w:space="0" w:color="BFBFBF"/>
+              <w:bottom w:val="single" w:sz="4" w:space="0" w:color="BFBFBF"/>
+              <w:right w:val="single" w:sz="4" w:space="0" w:color="BFBFBF"/>
+            </w:tcBorders>
+            <w:tcMar>
+              <w:top w:w="0" w:type="dxa"/>
+              <w:left w:w="108" w:type="dxa"/>
+              <w:bottom w:w="0" w:type="dxa"/>
+              <w:right w:w="108" w:type="dxa"/>
+            </w:tcMar>
+            <w:hideMark/>
+          </w:tcPr>
+          <w:p>
+            <w:pPr>
+              <w:spacing w:after="120" w:line="240" w:lineRule="auto"/>
+              <w:ind w:left="0" w:firstLine="0"/>
+              <w:rPr>
+                <w:rFonts w:ascii="Times New Roman" w:eastAsia="Times New Roman" w:hAnsi="Times New Roman" w:cs="Times New Roman"/>
+                <w:b/>
+                <w:sz w:val="24"/>
+                <w:szCs w:val="24"/>
+              </w:rPr>
+            </w:pPr>
+            <w:r>
+              <w:rPr>
+                <w:rFonts w:ascii="Times New Roman" w:eastAsia="Times New Roman" w:hAnsi="Times New Roman" w:cs="Times New Roman"/>
+                <w:b/>
+                <w:color w:val="000000"/>
+                <w:sz w:val="24"/>
+                <w:szCs w:val="24"/>
+              </w:rPr>
+              <w:lastRenderedPageBreak/>
+              <w:t>Dòng thay thế</w:t>
+            </w:r>
+          </w:p>
+        </w:tc>
+        <w:tc>
+          <w:tcPr>
+            <w:tcW w:w="7513" w:type="dxa"/>
+            <w:gridSpan w:val="2"/>
+            <w:tcBorders>
+              <w:top w:val="single" w:sz="4" w:space="0" w:color="BFBFBF"/>
+              <w:left w:val="single" w:sz="4" w:space="0" w:color="BFBFBF"/>
+              <w:bottom w:val="single" w:sz="4" w:space="0" w:color="BFBFBF"/>
+              <w:right w:val="single" w:sz="4" w:space="0" w:color="BFBFBF"/>
+            </w:tcBorders>
+            <w:tcMar>
+              <w:top w:w="0" w:type="dxa"/>
+              <w:left w:w="108" w:type="dxa"/>
+              <w:bottom w:w="0" w:type="dxa"/>
+              <w:right w:w="108" w:type="dxa"/>
+            </w:tcMar>
+            <w:hideMark/>
+          </w:tcPr>
+          <w:p>
+            <w:pPr>
+              <w:spacing w:before="0" w:after="0" w:line="240" w:lineRule="auto"/>
+              <w:ind w:left="0" w:firstLine="0"/>
+              <w:rPr>
+                <w:rFonts w:ascii="Times New Roman" w:eastAsia="Times New Roman" w:hAnsi="Times New Roman" w:cs="Times New Roman"/>
+                <w:sz w:val="24"/>
+                <w:szCs w:val="24"/>
+              </w:rPr>
+            </w:pPr>
           </w:p>
         </w:tc>
       </w:tr>
@@ -3229,7 +3819,6 @@
             <w:r>
               <w:rPr>
                 <w:noProof/>
-                <w:lang w:eastAsia="zh-CN"/>
               </w:rPr>
               <w:drawing>
                 <wp:inline distT="0" distB="0" distL="0" distR="0" wp14:anchorId="01BB50AC" wp14:editId="0A1290C8">
@@ -3444,7 +4033,6 @@
             <w:r>
               <w:rPr>
                 <w:noProof/>
-                <w:lang w:eastAsia="zh-CN"/>
               </w:rPr>
               <w:drawing>
                 <wp:anchor distT="0" distB="0" distL="114300" distR="114300" simplePos="0" relativeHeight="251662336" behindDoc="0" locked="0" layoutInCell="1" allowOverlap="1" wp14:anchorId="7244F72F" wp14:editId="5ACBB87D">
@@ -3843,7 +4431,6 @@
             <w:r>
               <w:rPr>
                 <w:noProof/>
-                <w:lang w:eastAsia="zh-CN"/>
               </w:rPr>
               <w:drawing>
                 <wp:inline distT="0" distB="0" distL="0" distR="0" wp14:anchorId="14CEA3B9" wp14:editId="566BBC69">
@@ -3895,6 +4482,18 @@
       <w:pPr>
         <w:pStyle w:val="TuNormal"/>
         <w:numPr>
+          <w:ilvl w:val="0"/>
+          <w:numId w:val="0"/>
+        </w:numPr>
+        <w:ind w:left="1224"/>
+      </w:pPr>
+      <w:bookmarkStart w:id="0" w:name="_GoBack"/>
+      <w:bookmarkEnd w:id="0"/>
+    </w:p>
+    <w:p>
+      <w:pPr>
+        <w:pStyle w:val="TuNormal"/>
+        <w:numPr>
           <w:ilvl w:val="2"/>
           <w:numId w:val="14"/>
         </w:numPr>
@@ -4041,7 +4640,6 @@
             <w:r>
               <w:rPr>
                 <w:noProof/>
-                <w:lang w:eastAsia="zh-CN"/>
               </w:rPr>
               <w:drawing>
                 <wp:anchor distT="0" distB="0" distL="114300" distR="114300" simplePos="0" relativeHeight="251666432" behindDoc="0" locked="0" layoutInCell="1" allowOverlap="1" wp14:anchorId="7C719B58" wp14:editId="2D61682B">
@@ -4120,7 +4718,7 @@
         </w:numPr>
         <w:ind w:left="1296"/>
       </w:pPr>
-      <w:bookmarkStart w:id="0" w:name="_Hlk493629949"/>
+      <w:bookmarkStart w:id="1" w:name="_Hlk493629949"/>
     </w:p>
     <w:p>
       <w:pPr>
@@ -4272,7 +4870,6 @@
             <w:r>
               <w:rPr>
                 <w:noProof/>
-                <w:lang w:eastAsia="zh-CN"/>
               </w:rPr>
               <w:drawing>
                 <wp:inline distT="0" distB="0" distL="0" distR="0" wp14:anchorId="05D32DDA" wp14:editId="1192B43A">
@@ -4319,7 +4916,7 @@
           </w:p>
         </w:tc>
       </w:tr>
-      <w:bookmarkEnd w:id="0"/>
+      <w:bookmarkEnd w:id="1"/>
     </w:tbl>
     <w:p>
       <w:pPr>
@@ -4329,6 +4926,196 @@
           <w:numId w:val="0"/>
         </w:numPr>
         <w:ind w:left="1296" w:hanging="576"/>
+      </w:pPr>
+    </w:p>
+    <w:p>
+      <w:pPr>
+        <w:pStyle w:val="TuNormal"/>
+        <w:numPr>
+          <w:ilvl w:val="2"/>
+          <w:numId w:val="14"/>
+        </w:numPr>
+      </w:pPr>
+      <w:r>
+        <w:t>Use case Khảo Sát</w:t>
+      </w:r>
+    </w:p>
+    <w:tbl>
+      <w:tblPr>
+        <w:tblStyle w:val="TableGrid"/>
+        <w:tblW w:w="0" w:type="auto"/>
+        <w:tblInd w:w="360" w:type="dxa"/>
+        <w:tblLayout w:type="fixed"/>
+        <w:tblLook w:val="04A0" w:firstRow="1" w:lastRow="0" w:firstColumn="1" w:lastColumn="0" w:noHBand="0" w:noVBand="1"/>
+      </w:tblPr>
+      <w:tblGrid>
+        <w:gridCol w:w="1591"/>
+        <w:gridCol w:w="7625"/>
+      </w:tblGrid>
+      <w:tr>
+        <w:tc>
+          <w:tcPr>
+            <w:tcW w:w="1591" w:type="dxa"/>
+            <w:shd w:val="clear" w:color="auto" w:fill="A6A6A6" w:themeFill="background1" w:themeFillShade="A6"/>
+          </w:tcPr>
+          <w:p>
+            <w:pPr>
+              <w:pStyle w:val="MyTable1"/>
+            </w:pPr>
+            <w:r>
+              <w:t>Use case</w:t>
+            </w:r>
+          </w:p>
+        </w:tc>
+        <w:tc>
+          <w:tcPr>
+            <w:tcW w:w="7625" w:type="dxa"/>
+            <w:shd w:val="clear" w:color="auto" w:fill="A6A6A6" w:themeFill="background1" w:themeFillShade="A6"/>
+          </w:tcPr>
+          <w:p>
+            <w:pPr>
+              <w:pStyle w:val="MyTable1"/>
+            </w:pPr>
+            <w:r>
+              <w:t>Khảo Sát</w:t>
+            </w:r>
+          </w:p>
+        </w:tc>
+      </w:tr>
+      <w:tr>
+        <w:tc>
+          <w:tcPr>
+            <w:tcW w:w="1591" w:type="dxa"/>
+            <w:shd w:val="clear" w:color="auto" w:fill="A6A6A6" w:themeFill="background1" w:themeFillShade="A6"/>
+          </w:tcPr>
+          <w:p>
+            <w:pPr>
+              <w:pStyle w:val="MyTable1"/>
+            </w:pPr>
+            <w:r>
+              <w:t>Mã số</w:t>
+            </w:r>
+          </w:p>
+        </w:tc>
+        <w:tc>
+          <w:tcPr>
+            <w:tcW w:w="7625" w:type="dxa"/>
+          </w:tcPr>
+          <w:p>
+            <w:pPr>
+              <w:pStyle w:val="MyTable1"/>
+            </w:pPr>
+          </w:p>
+        </w:tc>
+      </w:tr>
+      <w:tr>
+        <w:tc>
+          <w:tcPr>
+            <w:tcW w:w="1591" w:type="dxa"/>
+            <w:shd w:val="clear" w:color="auto" w:fill="A6A6A6" w:themeFill="background1" w:themeFillShade="A6"/>
+          </w:tcPr>
+          <w:p>
+            <w:pPr>
+              <w:pStyle w:val="MyTable1"/>
+            </w:pPr>
+            <w:r>
+              <w:t>Tham chiếu</w:t>
+            </w:r>
+          </w:p>
+        </w:tc>
+        <w:tc>
+          <w:tcPr>
+            <w:tcW w:w="7625" w:type="dxa"/>
+          </w:tcPr>
+          <w:p>
+            <w:pPr>
+              <w:pStyle w:val="MyTable1"/>
+            </w:pPr>
+          </w:p>
+        </w:tc>
+      </w:tr>
+      <w:tr>
+        <w:tc>
+          <w:tcPr>
+            <w:tcW w:w="1591" w:type="dxa"/>
+            <w:shd w:val="clear" w:color="auto" w:fill="A6A6A6" w:themeFill="background1" w:themeFillShade="A6"/>
+          </w:tcPr>
+          <w:p>
+            <w:pPr>
+              <w:pStyle w:val="MyTable1"/>
+            </w:pPr>
+            <w:r>
+              <w:lastRenderedPageBreak/>
+              <w:t>Mô tả</w:t>
+            </w:r>
+          </w:p>
+        </w:tc>
+        <w:tc>
+          <w:tcPr>
+            <w:tcW w:w="7625" w:type="dxa"/>
+          </w:tcPr>
+          <w:p>
+            <w:pPr>
+              <w:pStyle w:val="MyTable1"/>
+            </w:pPr>
+            <w:r>
+              <w:rPr>
+                <w:noProof/>
+              </w:rPr>
+              <w:drawing>
+                <wp:inline distT="0" distB="0" distL="0" distR="0">
+                  <wp:extent cx="4791075" cy="3162935"/>
+                  <wp:effectExtent l="0" t="0" r="9525" b="0"/>
+                  <wp:docPr id="7" name="Picture 7"/>
+                  <wp:cNvGraphicFramePr>
+                    <a:graphicFrameLocks xmlns:a="http://schemas.openxmlformats.org/drawingml/2006/main" noChangeAspect="1"/>
+                  </wp:cNvGraphicFramePr>
+                  <a:graphic xmlns:a="http://schemas.openxmlformats.org/drawingml/2006/main">
+                    <a:graphicData uri="http://schemas.openxmlformats.org/drawingml/2006/picture">
+                      <pic:pic xmlns:pic="http://schemas.openxmlformats.org/drawingml/2006/picture">
+                        <pic:nvPicPr>
+                          <pic:cNvPr id="7" name="khaosat.png"/>
+                          <pic:cNvPicPr/>
+                        </pic:nvPicPr>
+                        <pic:blipFill>
+                          <a:blip r:embed="rId13">
+                            <a:extLst>
+                              <a:ext uri="{28A0092B-C50C-407E-A947-70E740481C1C}">
+                                <a14:useLocalDpi xmlns:a14="http://schemas.microsoft.com/office/drawing/2010/main" val="0"/>
+                              </a:ext>
+                            </a:extLst>
+                          </a:blip>
+                          <a:stretch>
+                            <a:fillRect/>
+                          </a:stretch>
+                        </pic:blipFill>
+                        <pic:spPr>
+                          <a:xfrm>
+                            <a:off x="0" y="0"/>
+                            <a:ext cx="4810363" cy="3175668"/>
+                          </a:xfrm>
+                          <a:prstGeom prst="rect">
+                            <a:avLst/>
+                          </a:prstGeom>
+                        </pic:spPr>
+                      </pic:pic>
+                    </a:graphicData>
+                  </a:graphic>
+                </wp:inline>
+              </w:drawing>
+            </w:r>
+          </w:p>
+        </w:tc>
+      </w:tr>
+    </w:tbl>
+    <w:p>
+      <w:pPr>
+        <w:pStyle w:val="TuNormal"/>
+        <w:numPr>
+          <w:ilvl w:val="0"/>
+          <w:numId w:val="0"/>
+        </w:numPr>
+        <w:ind w:left="1224"/>
       </w:pPr>
     </w:p>
     <w:p>
@@ -4703,7 +5490,11 @@
               <w:t xml:space="preserve">lộ trình tuyến, </w:t>
             </w:r>
             <w:r>
-              <w:t>trạm bắt đầu, trạm kết thúc, các trạm trung gian, thêm hoặc hủy thông tin trạm những trạm đã được hủy trong tuyến đó trên thực tế,  tra cứu các chuyến xe thuộc tuyến cụ thể, thêm hoặc hủy chuyến xe trong tuyến dựa theo thực tế.</w:t>
+              <w:t xml:space="preserve">trạm bắt đầu, trạm kết thúc, các trạm trung gian, thêm hoặc hủy thông tin trạm những trạm đã được hủy trong tuyến đó trên thực tế,  tra cứu các chuyến </w:t>
+            </w:r>
+            <w:r>
+              <w:lastRenderedPageBreak/>
+              <w:t>xe thuộc tuyến cụ thể, thêm hoặc hủy chuyến xe trong tuyến dựa theo thực tế.</w:t>
             </w:r>
           </w:p>
         </w:tc>
@@ -5186,7 +5977,6 @@
               <w:pStyle w:val="MyTable1"/>
             </w:pPr>
             <w:r>
-              <w:lastRenderedPageBreak/>
               <w:t>Mô tả</w:t>
             </w:r>
           </w:p>
@@ -5272,6 +6062,7 @@
               <w:pStyle w:val="MyTable1"/>
             </w:pPr>
             <w:r>
+              <w:lastRenderedPageBreak/>
               <w:t>Tham chiếu</w:t>
             </w:r>
           </w:p>
@@ -5328,8 +6119,6 @@
             <w:r>
               <w:t xml:space="preserve">ngày sinh, </w:t>
             </w:r>
-            <w:bookmarkStart w:id="1" w:name="_GoBack"/>
-            <w:bookmarkEnd w:id="1"/>
             <w:r>
               <w:t xml:space="preserve">số điện thoại, email, CMND, số tài khoản (nếu có). </w:t>
             </w:r>
@@ -5632,6 +6421,119 @@
     </w:lvl>
   </w:abstractNum>
   <w:abstractNum w:abstractNumId="2" w15:restartNumberingAfterBreak="0">
+    <w:nsid w:val="140254D4"/>
+    <w:multiLevelType w:val="multilevel"/>
+    <w:tmpl w:val="0928997E"/>
+    <w:lvl w:ilvl="0">
+      <w:start w:val="1"/>
+      <w:numFmt w:val="decimal"/>
+      <w:lvlText w:val="%1."/>
+      <w:lvlJc w:val="left"/>
+      <w:pPr>
+        <w:tabs>
+          <w:tab w:val="num" w:pos="720"/>
+        </w:tabs>
+        <w:ind w:left="720" w:hanging="360"/>
+      </w:pPr>
+    </w:lvl>
+    <w:lvl w:ilvl="1" w:tentative="1">
+      <w:start w:val="1"/>
+      <w:numFmt w:val="decimal"/>
+      <w:lvlText w:val="%2."/>
+      <w:lvlJc w:val="left"/>
+      <w:pPr>
+        <w:tabs>
+          <w:tab w:val="num" w:pos="1440"/>
+        </w:tabs>
+        <w:ind w:left="1440" w:hanging="360"/>
+      </w:pPr>
+    </w:lvl>
+    <w:lvl w:ilvl="2" w:tentative="1">
+      <w:start w:val="1"/>
+      <w:numFmt w:val="decimal"/>
+      <w:lvlText w:val="%3."/>
+      <w:lvlJc w:val="left"/>
+      <w:pPr>
+        <w:tabs>
+          <w:tab w:val="num" w:pos="2160"/>
+        </w:tabs>
+        <w:ind w:left="2160" w:hanging="360"/>
+      </w:pPr>
+    </w:lvl>
+    <w:lvl w:ilvl="3" w:tentative="1">
+      <w:start w:val="1"/>
+      <w:numFmt w:val="decimal"/>
+      <w:lvlText w:val="%4."/>
+      <w:lvlJc w:val="left"/>
+      <w:pPr>
+        <w:tabs>
+          <w:tab w:val="num" w:pos="2880"/>
+        </w:tabs>
+        <w:ind w:left="2880" w:hanging="360"/>
+      </w:pPr>
+    </w:lvl>
+    <w:lvl w:ilvl="4" w:tentative="1">
+      <w:start w:val="1"/>
+      <w:numFmt w:val="decimal"/>
+      <w:lvlText w:val="%5."/>
+      <w:lvlJc w:val="left"/>
+      <w:pPr>
+        <w:tabs>
+          <w:tab w:val="num" w:pos="3600"/>
+        </w:tabs>
+        <w:ind w:left="3600" w:hanging="360"/>
+      </w:pPr>
+    </w:lvl>
+    <w:lvl w:ilvl="5" w:tentative="1">
+      <w:start w:val="1"/>
+      <w:numFmt w:val="decimal"/>
+      <w:lvlText w:val="%6."/>
+      <w:lvlJc w:val="left"/>
+      <w:pPr>
+        <w:tabs>
+          <w:tab w:val="num" w:pos="4320"/>
+        </w:tabs>
+        <w:ind w:left="4320" w:hanging="360"/>
+      </w:pPr>
+    </w:lvl>
+    <w:lvl w:ilvl="6" w:tentative="1">
+      <w:start w:val="1"/>
+      <w:numFmt w:val="decimal"/>
+      <w:lvlText w:val="%7."/>
+      <w:lvlJc w:val="left"/>
+      <w:pPr>
+        <w:tabs>
+          <w:tab w:val="num" w:pos="5040"/>
+        </w:tabs>
+        <w:ind w:left="5040" w:hanging="360"/>
+      </w:pPr>
+    </w:lvl>
+    <w:lvl w:ilvl="7" w:tentative="1">
+      <w:start w:val="1"/>
+      <w:numFmt w:val="decimal"/>
+      <w:lvlText w:val="%8."/>
+      <w:lvlJc w:val="left"/>
+      <w:pPr>
+        <w:tabs>
+          <w:tab w:val="num" w:pos="5760"/>
+        </w:tabs>
+        <w:ind w:left="5760" w:hanging="360"/>
+      </w:pPr>
+    </w:lvl>
+    <w:lvl w:ilvl="8" w:tentative="1">
+      <w:start w:val="1"/>
+      <w:numFmt w:val="decimal"/>
+      <w:lvlText w:val="%9."/>
+      <w:lvlJc w:val="left"/>
+      <w:pPr>
+        <w:tabs>
+          <w:tab w:val="num" w:pos="6480"/>
+        </w:tabs>
+        <w:ind w:left="6480" w:hanging="360"/>
+      </w:pPr>
+    </w:lvl>
+  </w:abstractNum>
+  <w:abstractNum w:abstractNumId="3" w15:restartNumberingAfterBreak="0">
     <w:nsid w:val="15396C4D"/>
     <w:multiLevelType w:val="hybridMultilevel"/>
     <w:tmpl w:val="D608837A"/>
@@ -5717,7 +6619,7 @@
       </w:pPr>
     </w:lvl>
   </w:abstractNum>
-  <w:abstractNum w:abstractNumId="3" w15:restartNumberingAfterBreak="0">
+  <w:abstractNum w:abstractNumId="4" w15:restartNumberingAfterBreak="0">
     <w:nsid w:val="186C0FE4"/>
     <w:multiLevelType w:val="hybridMultilevel"/>
     <w:tmpl w:val="D608837A"/>
@@ -5803,7 +6705,7 @@
       </w:pPr>
     </w:lvl>
   </w:abstractNum>
-  <w:abstractNum w:abstractNumId="4" w15:restartNumberingAfterBreak="0">
+  <w:abstractNum w:abstractNumId="5" w15:restartNumberingAfterBreak="0">
     <w:nsid w:val="196D1671"/>
     <w:multiLevelType w:val="multilevel"/>
     <w:tmpl w:val="42AE90D6"/>
@@ -5918,7 +6820,7 @@
       </w:rPr>
     </w:lvl>
   </w:abstractNum>
-  <w:abstractNum w:abstractNumId="5" w15:restartNumberingAfterBreak="0">
+  <w:abstractNum w:abstractNumId="6" w15:restartNumberingAfterBreak="0">
     <w:nsid w:val="1C4B17DB"/>
     <w:multiLevelType w:val="multilevel"/>
     <w:tmpl w:val="6AFE2F2E"/>
@@ -6031,7 +6933,7 @@
       </w:rPr>
     </w:lvl>
   </w:abstractNum>
-  <w:abstractNum w:abstractNumId="6" w15:restartNumberingAfterBreak="0">
+  <w:abstractNum w:abstractNumId="7" w15:restartNumberingAfterBreak="0">
     <w:nsid w:val="25334A60"/>
     <w:multiLevelType w:val="multilevel"/>
     <w:tmpl w:val="7A64D3D8"/>
@@ -6149,7 +7051,7 @@
       </w:rPr>
     </w:lvl>
   </w:abstractNum>
-  <w:abstractNum w:abstractNumId="7" w15:restartNumberingAfterBreak="0">
+  <w:abstractNum w:abstractNumId="8" w15:restartNumberingAfterBreak="0">
     <w:nsid w:val="289B7C1E"/>
     <w:multiLevelType w:val="multilevel"/>
     <w:tmpl w:val="AB3807E0"/>
@@ -6240,7 +7142,7 @@
       </w:pPr>
     </w:lvl>
   </w:abstractNum>
-  <w:abstractNum w:abstractNumId="8" w15:restartNumberingAfterBreak="0">
+  <w:abstractNum w:abstractNumId="9" w15:restartNumberingAfterBreak="0">
     <w:nsid w:val="2BAB6EE8"/>
     <w:multiLevelType w:val="multilevel"/>
     <w:tmpl w:val="4092B016"/>
@@ -6409,7 +7311,7 @@
       </w:rPr>
     </w:lvl>
   </w:abstractNum>
-  <w:abstractNum w:abstractNumId="9" w15:restartNumberingAfterBreak="0">
+  <w:abstractNum w:abstractNumId="10" w15:restartNumberingAfterBreak="0">
     <w:nsid w:val="2D7E6CCF"/>
     <w:multiLevelType w:val="multilevel"/>
     <w:tmpl w:val="6AFE2F2E"/>
@@ -6522,13 +7424,13 @@
       </w:rPr>
     </w:lvl>
   </w:abstractNum>
-  <w:abstractNum w:abstractNumId="10" w15:restartNumberingAfterBreak="0">
+  <w:abstractNum w:abstractNumId="11" w15:restartNumberingAfterBreak="0">
     <w:nsid w:val="40B05AC8"/>
     <w:multiLevelType w:val="multilevel"/>
     <w:tmpl w:val="AB3807E0"/>
     <w:numStyleLink w:val="Style1"/>
   </w:abstractNum>
-  <w:abstractNum w:abstractNumId="11" w15:restartNumberingAfterBreak="0">
+  <w:abstractNum w:abstractNumId="12" w15:restartNumberingAfterBreak="0">
     <w:nsid w:val="4393145A"/>
     <w:multiLevelType w:val="multilevel"/>
     <w:tmpl w:val="F1C6C542"/>
@@ -6641,7 +7543,7 @@
       </w:rPr>
     </w:lvl>
   </w:abstractNum>
-  <w:abstractNum w:abstractNumId="12" w15:restartNumberingAfterBreak="0">
+  <w:abstractNum w:abstractNumId="13" w15:restartNumberingAfterBreak="0">
     <w:nsid w:val="47B6632A"/>
     <w:multiLevelType w:val="multilevel"/>
     <w:tmpl w:val="674EA39E"/>
@@ -6754,7 +7656,7 @@
       </w:rPr>
     </w:lvl>
   </w:abstractNum>
-  <w:abstractNum w:abstractNumId="13" w15:restartNumberingAfterBreak="0">
+  <w:abstractNum w:abstractNumId="14" w15:restartNumberingAfterBreak="0">
     <w:nsid w:val="68890AED"/>
     <w:multiLevelType w:val="multilevel"/>
     <w:tmpl w:val="6F2E9066"/>
@@ -6867,7 +7769,7 @@
       </w:rPr>
     </w:lvl>
   </w:abstractNum>
-  <w:abstractNum w:abstractNumId="14" w15:restartNumberingAfterBreak="0">
+  <w:abstractNum w:abstractNumId="15" w15:restartNumberingAfterBreak="0">
     <w:nsid w:val="6C6C3D93"/>
     <w:multiLevelType w:val="hybridMultilevel"/>
     <w:tmpl w:val="D608837A"/>
@@ -6953,7 +7855,7 @@
       </w:pPr>
     </w:lvl>
   </w:abstractNum>
-  <w:abstractNum w:abstractNumId="15" w15:restartNumberingAfterBreak="0">
+  <w:abstractNum w:abstractNumId="16" w15:restartNumberingAfterBreak="0">
     <w:nsid w:val="75CC6E89"/>
     <w:multiLevelType w:val="hybridMultilevel"/>
     <w:tmpl w:val="D608837A"/>
@@ -7040,7 +7942,7 @@
     </w:lvl>
   </w:abstractNum>
   <w:num w:numId="1">
-    <w:abstractNumId w:val="4"/>
+    <w:abstractNumId w:val="5"/>
   </w:num>
   <w:num w:numId="2">
     <w:abstractNumId w:val="1"/>
@@ -7049,46 +7951,46 @@
     <w:abstractNumId w:val="0"/>
   </w:num>
   <w:num w:numId="4">
+    <w:abstractNumId w:val="8"/>
+  </w:num>
+  <w:num w:numId="5">
+    <w:abstractNumId w:val="11"/>
+  </w:num>
+  <w:num w:numId="6">
+    <w:abstractNumId w:val="15"/>
+  </w:num>
+  <w:num w:numId="7">
+    <w:abstractNumId w:val="4"/>
+  </w:num>
+  <w:num w:numId="8">
+    <w:abstractNumId w:val="16"/>
+  </w:num>
+  <w:num w:numId="9">
+    <w:abstractNumId w:val="9"/>
+  </w:num>
+  <w:num w:numId="10">
+    <w:abstractNumId w:val="9"/>
+  </w:num>
+  <w:num w:numId="11">
     <w:abstractNumId w:val="7"/>
   </w:num>
-  <w:num w:numId="5">
+  <w:num w:numId="12">
+    <w:abstractNumId w:val="13"/>
+  </w:num>
+  <w:num w:numId="13">
+    <w:abstractNumId w:val="14"/>
+  </w:num>
+  <w:num w:numId="14">
+    <w:abstractNumId w:val="6"/>
+  </w:num>
+  <w:num w:numId="15">
+    <w:abstractNumId w:val="12"/>
+  </w:num>
+  <w:num w:numId="16">
     <w:abstractNumId w:val="10"/>
   </w:num>
-  <w:num w:numId="6">
-    <w:abstractNumId w:val="14"/>
-  </w:num>
-  <w:num w:numId="7">
+  <w:num w:numId="17">
     <w:abstractNumId w:val="3"/>
-  </w:num>
-  <w:num w:numId="8">
-    <w:abstractNumId w:val="15"/>
-  </w:num>
-  <w:num w:numId="9">
-    <w:abstractNumId w:val="8"/>
-  </w:num>
-  <w:num w:numId="10">
-    <w:abstractNumId w:val="8"/>
-  </w:num>
-  <w:num w:numId="11">
-    <w:abstractNumId w:val="6"/>
-  </w:num>
-  <w:num w:numId="12">
-    <w:abstractNumId w:val="12"/>
-  </w:num>
-  <w:num w:numId="13">
-    <w:abstractNumId w:val="13"/>
-  </w:num>
-  <w:num w:numId="14">
-    <w:abstractNumId w:val="5"/>
-  </w:num>
-  <w:num w:numId="15">
-    <w:abstractNumId w:val="11"/>
-  </w:num>
-  <w:num w:numId="16">
-    <w:abstractNumId w:val="9"/>
-  </w:num>
-  <w:num w:numId="17">
-    <w:abstractNumId w:val="2"/>
     <w:lvlOverride w:ilvl="0">
       <w:startOverride w:val="1"/>
     </w:lvlOverride>
@@ -7116,6 +8018,15 @@
     <w:lvlOverride w:ilvl="8">
       <w:startOverride w:val="1"/>
     </w:lvlOverride>
+  </w:num>
+  <w:num w:numId="18">
+    <w:abstractNumId w:val="9"/>
+  </w:num>
+  <w:num w:numId="19">
+    <w:abstractNumId w:val="2"/>
+  </w:num>
+  <w:num w:numId="20">
+    <w:abstractNumId w:val="9"/>
   </w:num>
   <w:numIdMacAtCleanup w:val="17"/>
 </w:numbering>
@@ -8659,6 +9570,23 @@
       </w:tcPr>
     </w:tblStylePr>
   </w:style>
+  <w:style w:type="paragraph" w:styleId="NormalWeb">
+    <w:name w:val="Normal (Web)"/>
+    <w:basedOn w:val="Normal"/>
+    <w:uiPriority w:val="99"/>
+    <w:semiHidden/>
+    <w:unhideWhenUsed/>
+    <w:rsid w:val="007E6AC0"/>
+    <w:pPr>
+      <w:spacing w:before="100" w:beforeAutospacing="1" w:after="100" w:afterAutospacing="1" w:line="240" w:lineRule="auto"/>
+      <w:ind w:left="0" w:firstLine="0"/>
+    </w:pPr>
+    <w:rPr>
+      <w:rFonts w:ascii="Times New Roman" w:eastAsia="Times New Roman" w:hAnsi="Times New Roman" w:cs="Times New Roman"/>
+      <w:sz w:val="24"/>
+      <w:szCs w:val="24"/>
+    </w:rPr>
+  </w:style>
 </w:styles>
 </file>
 
@@ -8787,6 +9715,7 @@
     <w:rsid w:val="001C25C6"/>
     <w:rsid w:val="002B04FA"/>
     <w:rsid w:val="00331995"/>
+    <w:rsid w:val="003A69C6"/>
     <w:rsid w:val="0046471A"/>
     <w:rsid w:val="005A2380"/>
     <w:rsid w:val="008B3B8E"/>
@@ -9594,7 +10523,7 @@
 </file>
 
 <file path=customXml/itemProps2.xml><?xml version="1.0" encoding="utf-8"?>
-<ds:datastoreItem xmlns:ds="http://schemas.openxmlformats.org/officeDocument/2006/customXml" ds:itemID="{D1E3EC39-EE9E-44B3-8F08-B4F8207285F7}">
+<ds:datastoreItem xmlns:ds="http://schemas.openxmlformats.org/officeDocument/2006/customXml" ds:itemID="{F8236816-FB2B-43CA-A941-119D91F6403E}">
   <ds:schemaRefs>
     <ds:schemaRef ds:uri="http://schemas.openxmlformats.org/officeDocument/2006/bibliography"/>
   </ds:schemaRefs>

</xml_diff>

<commit_message>
Đặc tả QL Nhân Viên
</commit_message>
<xml_diff>
--- a/01_Document/[SRS] C43 - Quản lý xe khách.docx
+++ b/01_Document/[SRS] C43 - Quản lý xe khách.docx
@@ -4487,8 +4487,6 @@
         </w:numPr>
         <w:ind w:left="1224"/>
       </w:pPr>
-      <w:bookmarkStart w:id="0" w:name="_GoBack"/>
-      <w:bookmarkEnd w:id="0"/>
     </w:p>
     <w:p>
       <w:pPr>
@@ -4718,7 +4716,7 @@
         </w:numPr>
         <w:ind w:left="1296"/>
       </w:pPr>
-      <w:bookmarkStart w:id="1" w:name="_Hlk493629949"/>
+      <w:bookmarkStart w:id="0" w:name="_Hlk493629949"/>
     </w:p>
     <w:p>
       <w:pPr>
@@ -4916,7 +4914,7 @@
           </w:p>
         </w:tc>
       </w:tr>
-      <w:bookmarkEnd w:id="1"/>
+      <w:bookmarkEnd w:id="0"/>
     </w:tbl>
     <w:p>
       <w:pPr>
@@ -5895,6 +5893,16 @@
       <w:pPr>
         <w:pStyle w:val="TuNormal"/>
         <w:numPr>
+          <w:ilvl w:val="0"/>
+          <w:numId w:val="0"/>
+        </w:numPr>
+        <w:ind w:left="750"/>
+      </w:pPr>
+    </w:p>
+    <w:p>
+      <w:pPr>
+        <w:pStyle w:val="TuNormal"/>
+        <w:numPr>
           <w:ilvl w:val="1"/>
           <w:numId w:val="11"/>
         </w:numPr>
@@ -6013,7 +6021,7 @@
         <w:pStyle w:val="TuNormal"/>
         <w:numPr>
           <w:ilvl w:val="1"/>
-          <w:numId w:val="16"/>
+          <w:numId w:val="11"/>
         </w:numPr>
       </w:pPr>
       <w:r>
@@ -6153,8 +6161,568 @@
       <w:pPr>
         <w:pStyle w:val="TuNormal"/>
         <w:numPr>
+          <w:ilvl w:val="0"/>
+          <w:numId w:val="0"/>
+        </w:numPr>
+      </w:pPr>
+    </w:p>
+    <w:p>
+      <w:pPr>
+        <w:pStyle w:val="TuNormal"/>
+        <w:numPr>
           <w:ilvl w:val="1"/>
-          <w:numId w:val="16"/>
+          <w:numId w:val="11"/>
+        </w:numPr>
+      </w:pPr>
+      <w:r>
+        <w:t>Quản lý Nhân Viên</w:t>
+      </w:r>
+    </w:p>
+    <w:tbl>
+      <w:tblPr>
+        <w:tblStyle w:val="TableGrid"/>
+        <w:tblW w:w="0" w:type="auto"/>
+        <w:tblInd w:w="360" w:type="dxa"/>
+        <w:tblLook w:val="04A0" w:firstRow="1" w:lastRow="0" w:firstColumn="1" w:lastColumn="0" w:noHBand="0" w:noVBand="1"/>
+      </w:tblPr>
+      <w:tblGrid>
+        <w:gridCol w:w="1998"/>
+        <w:gridCol w:w="7218"/>
+      </w:tblGrid>
+      <w:tr>
+        <w:tc>
+          <w:tcPr>
+            <w:tcW w:w="9216" w:type="dxa"/>
+            <w:gridSpan w:val="2"/>
+            <w:shd w:val="clear" w:color="auto" w:fill="A6A6A6" w:themeFill="background1" w:themeFillShade="A6"/>
+          </w:tcPr>
+          <w:p>
+            <w:pPr>
+              <w:pStyle w:val="MyTable1"/>
+            </w:pPr>
+            <w:r>
+              <w:t xml:space="preserve">Mã số: </w:t>
+            </w:r>
+          </w:p>
+        </w:tc>
+      </w:tr>
+      <w:tr>
+        <w:trPr>
+          <w:trHeight w:val="548"/>
+        </w:trPr>
+        <w:tc>
+          <w:tcPr>
+            <w:tcW w:w="1998" w:type="dxa"/>
+            <w:shd w:val="clear" w:color="auto" w:fill="A6A6A6" w:themeFill="background1" w:themeFillShade="A6"/>
+          </w:tcPr>
+          <w:p>
+            <w:pPr>
+              <w:pStyle w:val="MyTable1"/>
+            </w:pPr>
+            <w:r>
+              <w:t>Tham chiếu</w:t>
+            </w:r>
+          </w:p>
+        </w:tc>
+        <w:tc>
+          <w:tcPr>
+            <w:tcW w:w="7218" w:type="dxa"/>
+          </w:tcPr>
+          <w:p>
+            <w:pPr>
+              <w:pStyle w:val="MyTable1"/>
+            </w:pPr>
+            <w:r>
+              <w:t xml:space="preserve"> </w:t>
+            </w:r>
+          </w:p>
+        </w:tc>
+      </w:tr>
+      <w:tr>
+        <w:trPr>
+          <w:trHeight w:val="1151"/>
+        </w:trPr>
+        <w:tc>
+          <w:tcPr>
+            <w:tcW w:w="1998" w:type="dxa"/>
+            <w:shd w:val="clear" w:color="auto" w:fill="A6A6A6" w:themeFill="background1" w:themeFillShade="A6"/>
+          </w:tcPr>
+          <w:p>
+            <w:pPr>
+              <w:pStyle w:val="MyTable1"/>
+            </w:pPr>
+            <w:r>
+              <w:t>Mô tả</w:t>
+            </w:r>
+          </w:p>
+        </w:tc>
+        <w:tc>
+          <w:tcPr>
+            <w:tcW w:w="7218" w:type="dxa"/>
+          </w:tcPr>
+          <w:p>
+            <w:pPr>
+              <w:pStyle w:val="MyTable1"/>
+            </w:pPr>
+            <w:r>
+              <w:t>Quản lý thông tin của nhân viên bao gồm mã, họ tên, ngày sinh, số điện thoại, email, CMND và một số thông tin khác. Bao gồm các chức năng con như: Xem DS Nhân Viên, Tìm Nhân Viên, Thêm Nhân Viên, Sửa Thông Tin Nhân Viên.</w:t>
+            </w:r>
+          </w:p>
+        </w:tc>
+      </w:tr>
+    </w:tbl>
+    <w:p/>
+    <w:p>
+      <w:pPr>
+        <w:pStyle w:val="TuNormal"/>
+        <w:numPr>
+          <w:ilvl w:val="1"/>
+          <w:numId w:val="11"/>
+        </w:numPr>
+      </w:pPr>
+      <w:r>
+        <w:t>Xem DS Nhân Viên</w:t>
+      </w:r>
+    </w:p>
+    <w:tbl>
+      <w:tblPr>
+        <w:tblStyle w:val="TableGrid"/>
+        <w:tblW w:w="0" w:type="auto"/>
+        <w:tblInd w:w="360" w:type="dxa"/>
+        <w:tblLook w:val="04A0" w:firstRow="1" w:lastRow="0" w:firstColumn="1" w:lastColumn="0" w:noHBand="0" w:noVBand="1"/>
+      </w:tblPr>
+      <w:tblGrid>
+        <w:gridCol w:w="1998"/>
+        <w:gridCol w:w="7218"/>
+      </w:tblGrid>
+      <w:tr>
+        <w:tc>
+          <w:tcPr>
+            <w:tcW w:w="9216" w:type="dxa"/>
+            <w:gridSpan w:val="2"/>
+            <w:shd w:val="clear" w:color="auto" w:fill="A6A6A6" w:themeFill="background1" w:themeFillShade="A6"/>
+          </w:tcPr>
+          <w:p>
+            <w:pPr>
+              <w:pStyle w:val="MyTable1"/>
+            </w:pPr>
+            <w:r>
+              <w:t xml:space="preserve">Mã số: </w:t>
+            </w:r>
+          </w:p>
+        </w:tc>
+      </w:tr>
+      <w:tr>
+        <w:trPr>
+          <w:trHeight w:val="548"/>
+        </w:trPr>
+        <w:tc>
+          <w:tcPr>
+            <w:tcW w:w="1998" w:type="dxa"/>
+            <w:shd w:val="clear" w:color="auto" w:fill="A6A6A6" w:themeFill="background1" w:themeFillShade="A6"/>
+          </w:tcPr>
+          <w:p>
+            <w:pPr>
+              <w:pStyle w:val="MyTable1"/>
+            </w:pPr>
+            <w:r>
+              <w:t>Tham chiếu</w:t>
+            </w:r>
+          </w:p>
+        </w:tc>
+        <w:tc>
+          <w:tcPr>
+            <w:tcW w:w="7218" w:type="dxa"/>
+          </w:tcPr>
+          <w:p>
+            <w:pPr>
+              <w:pStyle w:val="MyTable1"/>
+            </w:pPr>
+            <w:r>
+              <w:t xml:space="preserve"> </w:t>
+            </w:r>
+          </w:p>
+        </w:tc>
+      </w:tr>
+      <w:tr>
+        <w:trPr>
+          <w:trHeight w:val="1151"/>
+        </w:trPr>
+        <w:tc>
+          <w:tcPr>
+            <w:tcW w:w="1998" w:type="dxa"/>
+            <w:shd w:val="clear" w:color="auto" w:fill="A6A6A6" w:themeFill="background1" w:themeFillShade="A6"/>
+          </w:tcPr>
+          <w:p>
+            <w:pPr>
+              <w:pStyle w:val="MyTable1"/>
+            </w:pPr>
+            <w:r>
+              <w:t>Mô tả</w:t>
+            </w:r>
+          </w:p>
+        </w:tc>
+        <w:tc>
+          <w:tcPr>
+            <w:tcW w:w="7218" w:type="dxa"/>
+          </w:tcPr>
+          <w:p>
+            <w:pPr>
+              <w:pStyle w:val="MyTable1"/>
+            </w:pPr>
+            <w:r>
+              <w:t>Hiển thị toàn bộ danh sách nhân viên có trong công ty một số thông tin cơ bản không mang tính bí mật như mã, họ tên, ngày sinh… Có thể sắp xếp danh sách theo một số tiêu chí.</w:t>
+            </w:r>
+          </w:p>
+        </w:tc>
+      </w:tr>
+    </w:tbl>
+    <w:p>
+      <w:pPr>
+        <w:pStyle w:val="TuNormal"/>
+        <w:numPr>
+          <w:ilvl w:val="0"/>
+          <w:numId w:val="0"/>
+        </w:numPr>
+      </w:pPr>
+    </w:p>
+    <w:p>
+      <w:pPr>
+        <w:pStyle w:val="TuNormal"/>
+        <w:numPr>
+          <w:ilvl w:val="1"/>
+          <w:numId w:val="11"/>
+        </w:numPr>
+      </w:pPr>
+      <w:r>
+        <w:t>Tìm Nhân Viên</w:t>
+      </w:r>
+    </w:p>
+    <w:tbl>
+      <w:tblPr>
+        <w:tblStyle w:val="TableGrid"/>
+        <w:tblW w:w="0" w:type="auto"/>
+        <w:tblInd w:w="360" w:type="dxa"/>
+        <w:tblLook w:val="04A0" w:firstRow="1" w:lastRow="0" w:firstColumn="1" w:lastColumn="0" w:noHBand="0" w:noVBand="1"/>
+      </w:tblPr>
+      <w:tblGrid>
+        <w:gridCol w:w="1998"/>
+        <w:gridCol w:w="7218"/>
+      </w:tblGrid>
+      <w:tr>
+        <w:tc>
+          <w:tcPr>
+            <w:tcW w:w="9216" w:type="dxa"/>
+            <w:gridSpan w:val="2"/>
+            <w:shd w:val="clear" w:color="auto" w:fill="A6A6A6" w:themeFill="background1" w:themeFillShade="A6"/>
+          </w:tcPr>
+          <w:p>
+            <w:pPr>
+              <w:pStyle w:val="MyTable1"/>
+            </w:pPr>
+            <w:r>
+              <w:t xml:space="preserve">Mã số: </w:t>
+            </w:r>
+          </w:p>
+        </w:tc>
+      </w:tr>
+      <w:tr>
+        <w:trPr>
+          <w:trHeight w:val="548"/>
+        </w:trPr>
+        <w:tc>
+          <w:tcPr>
+            <w:tcW w:w="1998" w:type="dxa"/>
+            <w:shd w:val="clear" w:color="auto" w:fill="A6A6A6" w:themeFill="background1" w:themeFillShade="A6"/>
+          </w:tcPr>
+          <w:p>
+            <w:pPr>
+              <w:pStyle w:val="MyTable1"/>
+            </w:pPr>
+            <w:r>
+              <w:t>Tham chiếu</w:t>
+            </w:r>
+          </w:p>
+        </w:tc>
+        <w:tc>
+          <w:tcPr>
+            <w:tcW w:w="7218" w:type="dxa"/>
+          </w:tcPr>
+          <w:p>
+            <w:pPr>
+              <w:pStyle w:val="MyTable1"/>
+            </w:pPr>
+            <w:r>
+              <w:t xml:space="preserve"> </w:t>
+            </w:r>
+          </w:p>
+        </w:tc>
+      </w:tr>
+      <w:tr>
+        <w:trPr>
+          <w:trHeight w:val="770"/>
+        </w:trPr>
+        <w:tc>
+          <w:tcPr>
+            <w:tcW w:w="1998" w:type="dxa"/>
+            <w:shd w:val="clear" w:color="auto" w:fill="A6A6A6" w:themeFill="background1" w:themeFillShade="A6"/>
+          </w:tcPr>
+          <w:p>
+            <w:pPr>
+              <w:pStyle w:val="MyTable1"/>
+            </w:pPr>
+            <w:r>
+              <w:lastRenderedPageBreak/>
+              <w:t>Mô tả</w:t>
+            </w:r>
+          </w:p>
+        </w:tc>
+        <w:tc>
+          <w:tcPr>
+            <w:tcW w:w="7218" w:type="dxa"/>
+          </w:tcPr>
+          <w:p>
+            <w:pPr>
+              <w:pStyle w:val="MyTable1"/>
+            </w:pPr>
+            <w:r>
+              <w:t>Hỗ trợ tìm nhân viên theo các tiêu chí như họ tên, chức vụ, số điện thoại… Hiển thị ra thông tin của nhân viên đó.</w:t>
+            </w:r>
+          </w:p>
+        </w:tc>
+      </w:tr>
+    </w:tbl>
+    <w:p/>
+    <w:p>
+      <w:pPr>
+        <w:pStyle w:val="TuNormal"/>
+        <w:numPr>
+          <w:ilvl w:val="1"/>
+          <w:numId w:val="11"/>
+        </w:numPr>
+      </w:pPr>
+      <w:r>
+        <w:t>Thêm Nhân Viên</w:t>
+      </w:r>
+    </w:p>
+    <w:tbl>
+      <w:tblPr>
+        <w:tblStyle w:val="TableGrid"/>
+        <w:tblW w:w="0" w:type="auto"/>
+        <w:tblInd w:w="360" w:type="dxa"/>
+        <w:tblLook w:val="04A0" w:firstRow="1" w:lastRow="0" w:firstColumn="1" w:lastColumn="0" w:noHBand="0" w:noVBand="1"/>
+      </w:tblPr>
+      <w:tblGrid>
+        <w:gridCol w:w="1961"/>
+        <w:gridCol w:w="7029"/>
+      </w:tblGrid>
+      <w:tr>
+        <w:tc>
+          <w:tcPr>
+            <w:tcW w:w="8990" w:type="dxa"/>
+            <w:gridSpan w:val="2"/>
+            <w:shd w:val="clear" w:color="auto" w:fill="A6A6A6" w:themeFill="background1" w:themeFillShade="A6"/>
+          </w:tcPr>
+          <w:p>
+            <w:pPr>
+              <w:pStyle w:val="MyTable1"/>
+            </w:pPr>
+            <w:r>
+              <w:t xml:space="preserve">Mã số: </w:t>
+            </w:r>
+          </w:p>
+        </w:tc>
+      </w:tr>
+      <w:tr>
+        <w:trPr>
+          <w:trHeight w:val="548"/>
+        </w:trPr>
+        <w:tc>
+          <w:tcPr>
+            <w:tcW w:w="1961" w:type="dxa"/>
+            <w:shd w:val="clear" w:color="auto" w:fill="A6A6A6" w:themeFill="background1" w:themeFillShade="A6"/>
+          </w:tcPr>
+          <w:p>
+            <w:pPr>
+              <w:pStyle w:val="MyTable1"/>
+            </w:pPr>
+            <w:r>
+              <w:t>Tham chiếu</w:t>
+            </w:r>
+          </w:p>
+        </w:tc>
+        <w:tc>
+          <w:tcPr>
+            <w:tcW w:w="7029" w:type="dxa"/>
+          </w:tcPr>
+          <w:p>
+            <w:pPr>
+              <w:pStyle w:val="MyTable1"/>
+            </w:pPr>
+            <w:r>
+              <w:t xml:space="preserve"> </w:t>
+            </w:r>
+          </w:p>
+        </w:tc>
+      </w:tr>
+      <w:tr>
+        <w:trPr>
+          <w:trHeight w:val="770"/>
+        </w:trPr>
+        <w:tc>
+          <w:tcPr>
+            <w:tcW w:w="1961" w:type="dxa"/>
+            <w:shd w:val="clear" w:color="auto" w:fill="A6A6A6" w:themeFill="background1" w:themeFillShade="A6"/>
+          </w:tcPr>
+          <w:p>
+            <w:pPr>
+              <w:pStyle w:val="MyTable1"/>
+            </w:pPr>
+            <w:r>
+              <w:t>Mô tả</w:t>
+            </w:r>
+          </w:p>
+        </w:tc>
+        <w:tc>
+          <w:tcPr>
+            <w:tcW w:w="7029" w:type="dxa"/>
+          </w:tcPr>
+          <w:p>
+            <w:pPr>
+              <w:pStyle w:val="MyTable1"/>
+            </w:pPr>
+            <w:r>
+              <w:t>Khi tuyển dụng được nhân viên mới thì sẽ dùng chức năng này. Nhập vào các thông tin cần thiết như họ tên, ngày sinh, giới tính, cmnd, địa chỉ, số điện thoại… Mã nhân viên sẽ tự động phát sinh cùng với việc lưu lại các thông tin vào cơ sở dữ liệu.</w:t>
+            </w:r>
+          </w:p>
+        </w:tc>
+      </w:tr>
+    </w:tbl>
+    <w:p>
+      <w:pPr>
+        <w:pStyle w:val="TuNormal"/>
+        <w:numPr>
+          <w:ilvl w:val="0"/>
+          <w:numId w:val="0"/>
+        </w:numPr>
+      </w:pPr>
+    </w:p>
+    <w:p>
+      <w:pPr>
+        <w:pStyle w:val="TuNormal"/>
+        <w:numPr>
+          <w:ilvl w:val="1"/>
+          <w:numId w:val="11"/>
+        </w:numPr>
+      </w:pPr>
+      <w:r>
+        <w:t xml:space="preserve">Sửa Thông Tin </w:t>
+      </w:r>
+      <w:bookmarkStart w:id="1" w:name="_GoBack"/>
+      <w:bookmarkEnd w:id="1"/>
+      <w:r>
+        <w:t>Nhân Viên</w:t>
+      </w:r>
+    </w:p>
+    <w:tbl>
+      <w:tblPr>
+        <w:tblStyle w:val="TableGrid"/>
+        <w:tblW w:w="0" w:type="auto"/>
+        <w:tblInd w:w="360" w:type="dxa"/>
+        <w:tblLook w:val="04A0" w:firstRow="1" w:lastRow="0" w:firstColumn="1" w:lastColumn="0" w:noHBand="0" w:noVBand="1"/>
+      </w:tblPr>
+      <w:tblGrid>
+        <w:gridCol w:w="1961"/>
+        <w:gridCol w:w="7029"/>
+      </w:tblGrid>
+      <w:tr>
+        <w:tc>
+          <w:tcPr>
+            <w:tcW w:w="8990" w:type="dxa"/>
+            <w:gridSpan w:val="2"/>
+            <w:shd w:val="clear" w:color="auto" w:fill="A6A6A6" w:themeFill="background1" w:themeFillShade="A6"/>
+          </w:tcPr>
+          <w:p>
+            <w:pPr>
+              <w:pStyle w:val="MyTable1"/>
+            </w:pPr>
+            <w:r>
+              <w:t xml:space="preserve">Mã số: </w:t>
+            </w:r>
+          </w:p>
+        </w:tc>
+      </w:tr>
+      <w:tr>
+        <w:trPr>
+          <w:trHeight w:val="548"/>
+        </w:trPr>
+        <w:tc>
+          <w:tcPr>
+            <w:tcW w:w="1961" w:type="dxa"/>
+            <w:shd w:val="clear" w:color="auto" w:fill="A6A6A6" w:themeFill="background1" w:themeFillShade="A6"/>
+          </w:tcPr>
+          <w:p>
+            <w:pPr>
+              <w:pStyle w:val="MyTable1"/>
+            </w:pPr>
+            <w:r>
+              <w:t>Tham chiếu</w:t>
+            </w:r>
+          </w:p>
+        </w:tc>
+        <w:tc>
+          <w:tcPr>
+            <w:tcW w:w="7029" w:type="dxa"/>
+          </w:tcPr>
+          <w:p>
+            <w:pPr>
+              <w:pStyle w:val="MyTable1"/>
+            </w:pPr>
+            <w:r>
+              <w:t xml:space="preserve"> </w:t>
+            </w:r>
+          </w:p>
+        </w:tc>
+      </w:tr>
+      <w:tr>
+        <w:trPr>
+          <w:trHeight w:val="770"/>
+        </w:trPr>
+        <w:tc>
+          <w:tcPr>
+            <w:tcW w:w="1961" w:type="dxa"/>
+            <w:shd w:val="clear" w:color="auto" w:fill="A6A6A6" w:themeFill="background1" w:themeFillShade="A6"/>
+          </w:tcPr>
+          <w:p>
+            <w:pPr>
+              <w:pStyle w:val="MyTable1"/>
+            </w:pPr>
+            <w:r>
+              <w:t>Mô tả</w:t>
+            </w:r>
+          </w:p>
+        </w:tc>
+        <w:tc>
+          <w:tcPr>
+            <w:tcW w:w="7029" w:type="dxa"/>
+          </w:tcPr>
+          <w:p>
+            <w:pPr>
+              <w:pStyle w:val="MyTable1"/>
+            </w:pPr>
+            <w:r>
+              <w:t>Chức năng này được dùng khi nhân viên muốn thay đổi thông tin cá nhân của mình. Nhân viên tiến hành đăng nhập, chỉnh sửa thông tin mong muốn và lưu lại.</w:t>
+            </w:r>
+          </w:p>
+        </w:tc>
+      </w:tr>
+    </w:tbl>
+    <w:p>
+      <w:pPr>
+        <w:pStyle w:val="TuNormal"/>
+        <w:numPr>
+          <w:ilvl w:val="0"/>
+          <w:numId w:val="0"/>
         </w:numPr>
       </w:pPr>
     </w:p>
@@ -6620,6 +7188,119 @@
     </w:lvl>
   </w:abstractNum>
   <w:abstractNum w:abstractNumId="4" w15:restartNumberingAfterBreak="0">
+    <w:nsid w:val="15DD77AF"/>
+    <w:multiLevelType w:val="multilevel"/>
+    <w:tmpl w:val="6AFE2F2E"/>
+    <w:lvl w:ilvl="0">
+      <w:start w:val="1"/>
+      <w:numFmt w:val="decimal"/>
+      <w:lvlText w:val="%1."/>
+      <w:lvlJc w:val="left"/>
+      <w:pPr>
+        <w:ind w:left="360" w:hanging="360"/>
+      </w:pPr>
+      <w:rPr>
+        <w:rFonts w:hint="default"/>
+      </w:rPr>
+    </w:lvl>
+    <w:lvl w:ilvl="1">
+      <w:start w:val="1"/>
+      <w:numFmt w:val="decimal"/>
+      <w:lvlText w:val="%1.%2."/>
+      <w:lvlJc w:val="left"/>
+      <w:pPr>
+        <w:ind w:left="792" w:hanging="432"/>
+      </w:pPr>
+      <w:rPr>
+        <w:rFonts w:hint="default"/>
+      </w:rPr>
+    </w:lvl>
+    <w:lvl w:ilvl="2">
+      <w:start w:val="1"/>
+      <w:numFmt w:val="decimal"/>
+      <w:lvlText w:val="%1.%2.%3."/>
+      <w:lvlJc w:val="left"/>
+      <w:pPr>
+        <w:ind w:left="1224" w:hanging="504"/>
+      </w:pPr>
+      <w:rPr>
+        <w:rFonts w:hint="default"/>
+      </w:rPr>
+    </w:lvl>
+    <w:lvl w:ilvl="3">
+      <w:start w:val="1"/>
+      <w:numFmt w:val="decimal"/>
+      <w:lvlText w:val="%1.%2.%3.%4."/>
+      <w:lvlJc w:val="left"/>
+      <w:pPr>
+        <w:ind w:left="1728" w:hanging="648"/>
+      </w:pPr>
+      <w:rPr>
+        <w:rFonts w:hint="default"/>
+      </w:rPr>
+    </w:lvl>
+    <w:lvl w:ilvl="4">
+      <w:start w:val="1"/>
+      <w:numFmt w:val="decimal"/>
+      <w:lvlText w:val="%1.%2.%3.%4.%5."/>
+      <w:lvlJc w:val="left"/>
+      <w:pPr>
+        <w:ind w:left="2232" w:hanging="792"/>
+      </w:pPr>
+      <w:rPr>
+        <w:rFonts w:hint="default"/>
+      </w:rPr>
+    </w:lvl>
+    <w:lvl w:ilvl="5">
+      <w:start w:val="1"/>
+      <w:numFmt w:val="decimal"/>
+      <w:lvlText w:val="%1.%2.%3.%4.%5.%6."/>
+      <w:lvlJc w:val="left"/>
+      <w:pPr>
+        <w:ind w:left="2736" w:hanging="936"/>
+      </w:pPr>
+      <w:rPr>
+        <w:rFonts w:hint="default"/>
+      </w:rPr>
+    </w:lvl>
+    <w:lvl w:ilvl="6">
+      <w:start w:val="1"/>
+      <w:numFmt w:val="decimal"/>
+      <w:lvlText w:val="%1.%2.%3.%4.%5.%6.%7."/>
+      <w:lvlJc w:val="left"/>
+      <w:pPr>
+        <w:ind w:left="3240" w:hanging="1080"/>
+      </w:pPr>
+      <w:rPr>
+        <w:rFonts w:hint="default"/>
+      </w:rPr>
+    </w:lvl>
+    <w:lvl w:ilvl="7">
+      <w:start w:val="1"/>
+      <w:numFmt w:val="decimal"/>
+      <w:lvlText w:val="%1.%2.%3.%4.%5.%6.%7.%8."/>
+      <w:lvlJc w:val="left"/>
+      <w:pPr>
+        <w:ind w:left="3744" w:hanging="1224"/>
+      </w:pPr>
+      <w:rPr>
+        <w:rFonts w:hint="default"/>
+      </w:rPr>
+    </w:lvl>
+    <w:lvl w:ilvl="8">
+      <w:start w:val="1"/>
+      <w:numFmt w:val="decimal"/>
+      <w:lvlText w:val="%1.%2.%3.%4.%5.%6.%7.%8.%9."/>
+      <w:lvlJc w:val="left"/>
+      <w:pPr>
+        <w:ind w:left="4320" w:hanging="1440"/>
+      </w:pPr>
+      <w:rPr>
+        <w:rFonts w:hint="default"/>
+      </w:rPr>
+    </w:lvl>
+  </w:abstractNum>
+  <w:abstractNum w:abstractNumId="5" w15:restartNumberingAfterBreak="0">
     <w:nsid w:val="186C0FE4"/>
     <w:multiLevelType w:val="hybridMultilevel"/>
     <w:tmpl w:val="D608837A"/>
@@ -6705,7 +7386,7 @@
       </w:pPr>
     </w:lvl>
   </w:abstractNum>
-  <w:abstractNum w:abstractNumId="5" w15:restartNumberingAfterBreak="0">
+  <w:abstractNum w:abstractNumId="6" w15:restartNumberingAfterBreak="0">
     <w:nsid w:val="196D1671"/>
     <w:multiLevelType w:val="multilevel"/>
     <w:tmpl w:val="42AE90D6"/>
@@ -6820,7 +7501,7 @@
       </w:rPr>
     </w:lvl>
   </w:abstractNum>
-  <w:abstractNum w:abstractNumId="6" w15:restartNumberingAfterBreak="0">
+  <w:abstractNum w:abstractNumId="7" w15:restartNumberingAfterBreak="0">
     <w:nsid w:val="1C4B17DB"/>
     <w:multiLevelType w:val="multilevel"/>
     <w:tmpl w:val="6AFE2F2E"/>
@@ -6933,7 +7614,7 @@
       </w:rPr>
     </w:lvl>
   </w:abstractNum>
-  <w:abstractNum w:abstractNumId="7" w15:restartNumberingAfterBreak="0">
+  <w:abstractNum w:abstractNumId="8" w15:restartNumberingAfterBreak="0">
     <w:nsid w:val="25334A60"/>
     <w:multiLevelType w:val="multilevel"/>
     <w:tmpl w:val="7A64D3D8"/>
@@ -7051,7 +7732,7 @@
       </w:rPr>
     </w:lvl>
   </w:abstractNum>
-  <w:abstractNum w:abstractNumId="8" w15:restartNumberingAfterBreak="0">
+  <w:abstractNum w:abstractNumId="9" w15:restartNumberingAfterBreak="0">
     <w:nsid w:val="289B7C1E"/>
     <w:multiLevelType w:val="multilevel"/>
     <w:tmpl w:val="AB3807E0"/>
@@ -7142,7 +7823,7 @@
       </w:pPr>
     </w:lvl>
   </w:abstractNum>
-  <w:abstractNum w:abstractNumId="9" w15:restartNumberingAfterBreak="0">
+  <w:abstractNum w:abstractNumId="10" w15:restartNumberingAfterBreak="0">
     <w:nsid w:val="2BAB6EE8"/>
     <w:multiLevelType w:val="multilevel"/>
     <w:tmpl w:val="4092B016"/>
@@ -7311,7 +7992,7 @@
       </w:rPr>
     </w:lvl>
   </w:abstractNum>
-  <w:abstractNum w:abstractNumId="10" w15:restartNumberingAfterBreak="0">
+  <w:abstractNum w:abstractNumId="11" w15:restartNumberingAfterBreak="0">
     <w:nsid w:val="2D7E6CCF"/>
     <w:multiLevelType w:val="multilevel"/>
     <w:tmpl w:val="6AFE2F2E"/>
@@ -7424,13 +8105,13 @@
       </w:rPr>
     </w:lvl>
   </w:abstractNum>
-  <w:abstractNum w:abstractNumId="11" w15:restartNumberingAfterBreak="0">
+  <w:abstractNum w:abstractNumId="12" w15:restartNumberingAfterBreak="0">
     <w:nsid w:val="40B05AC8"/>
     <w:multiLevelType w:val="multilevel"/>
     <w:tmpl w:val="AB3807E0"/>
     <w:numStyleLink w:val="Style1"/>
   </w:abstractNum>
-  <w:abstractNum w:abstractNumId="12" w15:restartNumberingAfterBreak="0">
+  <w:abstractNum w:abstractNumId="13" w15:restartNumberingAfterBreak="0">
     <w:nsid w:val="4393145A"/>
     <w:multiLevelType w:val="multilevel"/>
     <w:tmpl w:val="F1C6C542"/>
@@ -7543,7 +8224,7 @@
       </w:rPr>
     </w:lvl>
   </w:abstractNum>
-  <w:abstractNum w:abstractNumId="13" w15:restartNumberingAfterBreak="0">
+  <w:abstractNum w:abstractNumId="14" w15:restartNumberingAfterBreak="0">
     <w:nsid w:val="47B6632A"/>
     <w:multiLevelType w:val="multilevel"/>
     <w:tmpl w:val="674EA39E"/>
@@ -7656,7 +8337,7 @@
       </w:rPr>
     </w:lvl>
   </w:abstractNum>
-  <w:abstractNum w:abstractNumId="14" w15:restartNumberingAfterBreak="0">
+  <w:abstractNum w:abstractNumId="15" w15:restartNumberingAfterBreak="0">
     <w:nsid w:val="68890AED"/>
     <w:multiLevelType w:val="multilevel"/>
     <w:tmpl w:val="6F2E9066"/>
@@ -7769,7 +8450,7 @@
       </w:rPr>
     </w:lvl>
   </w:abstractNum>
-  <w:abstractNum w:abstractNumId="15" w15:restartNumberingAfterBreak="0">
+  <w:abstractNum w:abstractNumId="16" w15:restartNumberingAfterBreak="0">
     <w:nsid w:val="6C6C3D93"/>
     <w:multiLevelType w:val="hybridMultilevel"/>
     <w:tmpl w:val="D608837A"/>
@@ -7855,7 +8536,7 @@
       </w:pPr>
     </w:lvl>
   </w:abstractNum>
-  <w:abstractNum w:abstractNumId="16" w15:restartNumberingAfterBreak="0">
+  <w:abstractNum w:abstractNumId="17" w15:restartNumberingAfterBreak="0">
     <w:nsid w:val="75CC6E89"/>
     <w:multiLevelType w:val="hybridMultilevel"/>
     <w:tmpl w:val="D608837A"/>
@@ -7942,7 +8623,7 @@
     </w:lvl>
   </w:abstractNum>
   <w:num w:numId="1">
-    <w:abstractNumId w:val="5"/>
+    <w:abstractNumId w:val="6"/>
   </w:num>
   <w:num w:numId="2">
     <w:abstractNumId w:val="1"/>
@@ -7951,43 +8632,43 @@
     <w:abstractNumId w:val="0"/>
   </w:num>
   <w:num w:numId="4">
+    <w:abstractNumId w:val="9"/>
+  </w:num>
+  <w:num w:numId="5">
+    <w:abstractNumId w:val="12"/>
+  </w:num>
+  <w:num w:numId="6">
+    <w:abstractNumId w:val="16"/>
+  </w:num>
+  <w:num w:numId="7">
+    <w:abstractNumId w:val="5"/>
+  </w:num>
+  <w:num w:numId="8">
+    <w:abstractNumId w:val="17"/>
+  </w:num>
+  <w:num w:numId="9">
+    <w:abstractNumId w:val="10"/>
+  </w:num>
+  <w:num w:numId="10">
+    <w:abstractNumId w:val="10"/>
+  </w:num>
+  <w:num w:numId="11">
     <w:abstractNumId w:val="8"/>
   </w:num>
-  <w:num w:numId="5">
-    <w:abstractNumId w:val="11"/>
+  <w:num w:numId="12">
+    <w:abstractNumId w:val="14"/>
   </w:num>
-  <w:num w:numId="6">
+  <w:num w:numId="13">
     <w:abstractNumId w:val="15"/>
   </w:num>
-  <w:num w:numId="7">
-    <w:abstractNumId w:val="4"/>
-  </w:num>
-  <w:num w:numId="8">
-    <w:abstractNumId w:val="16"/>
-  </w:num>
-  <w:num w:numId="9">
-    <w:abstractNumId w:val="9"/>
-  </w:num>
-  <w:num w:numId="10">
-    <w:abstractNumId w:val="9"/>
-  </w:num>
-  <w:num w:numId="11">
+  <w:num w:numId="14">
     <w:abstractNumId w:val="7"/>
   </w:num>
-  <w:num w:numId="12">
+  <w:num w:numId="15">
     <w:abstractNumId w:val="13"/>
   </w:num>
-  <w:num w:numId="13">
-    <w:abstractNumId w:val="14"/>
-  </w:num>
-  <w:num w:numId="14">
-    <w:abstractNumId w:val="6"/>
-  </w:num>
-  <w:num w:numId="15">
-    <w:abstractNumId w:val="12"/>
-  </w:num>
   <w:num w:numId="16">
-    <w:abstractNumId w:val="10"/>
+    <w:abstractNumId w:val="11"/>
   </w:num>
   <w:num w:numId="17">
     <w:abstractNumId w:val="3"/>
@@ -8020,13 +8701,37 @@
     </w:lvlOverride>
   </w:num>
   <w:num w:numId="18">
-    <w:abstractNumId w:val="9"/>
+    <w:abstractNumId w:val="10"/>
   </w:num>
   <w:num w:numId="19">
     <w:abstractNumId w:val="2"/>
   </w:num>
   <w:num w:numId="20">
-    <w:abstractNumId w:val="9"/>
+    <w:abstractNumId w:val="10"/>
+  </w:num>
+  <w:num w:numId="21">
+    <w:abstractNumId w:val="3"/>
+  </w:num>
+  <w:num w:numId="22">
+    <w:abstractNumId w:val="4"/>
+  </w:num>
+  <w:num w:numId="23">
+    <w:abstractNumId w:val="10"/>
+  </w:num>
+  <w:num w:numId="24">
+    <w:abstractNumId w:val="10"/>
+  </w:num>
+  <w:num w:numId="25">
+    <w:abstractNumId w:val="10"/>
+  </w:num>
+  <w:num w:numId="26">
+    <w:abstractNumId w:val="10"/>
+  </w:num>
+  <w:num w:numId="27">
+    <w:abstractNumId w:val="10"/>
+  </w:num>
+  <w:num w:numId="28">
+    <w:abstractNumId w:val="10"/>
   </w:num>
   <w:numIdMacAtCleanup w:val="17"/>
 </w:numbering>
@@ -9717,6 +10422,7 @@
     <w:rsid w:val="00331995"/>
     <w:rsid w:val="003A69C6"/>
     <w:rsid w:val="0046471A"/>
+    <w:rsid w:val="004E2059"/>
     <w:rsid w:val="005A2380"/>
     <w:rsid w:val="008B3B8E"/>
     <w:rsid w:val="00B305F4"/>
@@ -10523,7 +11229,7 @@
 </file>
 
 <file path=customXml/itemProps2.xml><?xml version="1.0" encoding="utf-8"?>
-<ds:datastoreItem xmlns:ds="http://schemas.openxmlformats.org/officeDocument/2006/customXml" ds:itemID="{F8236816-FB2B-43CA-A941-119D91F6403E}">
+<ds:datastoreItem xmlns:ds="http://schemas.openxmlformats.org/officeDocument/2006/customXml" ds:itemID="{2A90A11B-13E1-4ED9-AFB2-0DFD5733AC8F}">
   <ds:schemaRefs>
     <ds:schemaRef ds:uri="http://schemas.openxmlformats.org/officeDocument/2006/bibliography"/>
   </ds:schemaRefs>

</xml_diff>

<commit_message>
Cập nhật tính năng quản lí tuyến
Cập nhật tính năng quản lí tuyến, thêm vào các đặc tả yêu cầu: xem danh sách tuyến, tìm tuyến, thêm tuyến, xóa tuyến, sửa tuyến
</commit_message>
<xml_diff>
--- a/01_Document/[SRS] C43 - Quản lý xe khách.docx
+++ b/01_Document/[SRS] C43 - Quản lý xe khách.docx
@@ -69,7 +69,7 @@
                   </w:tcPr>
                   <w:p>
                     <w:pPr>
-                      <w:pStyle w:val="NoSpacing"/>
+                      <w:pStyle w:val="KhngDncch"/>
                       <w:jc w:val="center"/>
                       <w:rPr>
                         <w:rFonts w:ascii="Times New Roman" w:eastAsiaTheme="majorEastAsia" w:hAnsi="Times New Roman" w:cs="Times New Roman"/>
@@ -124,7 +124,7 @@
                   </w:tcPr>
                   <w:p>
                     <w:pPr>
-                      <w:pStyle w:val="NoSpacing"/>
+                      <w:pStyle w:val="KhngDncch"/>
                       <w:jc w:val="center"/>
                       <w:rPr>
                         <w:rFonts w:ascii="Times New Roman" w:eastAsiaTheme="majorEastAsia" w:hAnsi="Times New Roman" w:cs="Times New Roman"/>
@@ -174,7 +174,7 @@
                   </w:tcPr>
                   <w:p>
                     <w:pPr>
-                      <w:pStyle w:val="NoSpacing"/>
+                      <w:pStyle w:val="KhngDncch"/>
                       <w:jc w:val="center"/>
                       <w:rPr>
                         <w:rFonts w:asciiTheme="majorHAnsi" w:eastAsiaTheme="majorEastAsia" w:hAnsiTheme="majorHAnsi" w:cstheme="majorBidi"/>
@@ -207,7 +207,7 @@
               </w:tcPr>
               <w:p>
                 <w:pPr>
-                  <w:pStyle w:val="NoSpacing"/>
+                  <w:pStyle w:val="KhngDncch"/>
                   <w:jc w:val="center"/>
                 </w:pPr>
               </w:p>
@@ -239,7 +239,7 @@
                   </w:tcPr>
                   <w:p>
                     <w:pPr>
-                      <w:pStyle w:val="NoSpacing"/>
+                      <w:pStyle w:val="KhngDncch"/>
                       <w:jc w:val="center"/>
                       <w:rPr>
                         <w:rFonts w:ascii="Times New Roman" w:hAnsi="Times New Roman" w:cs="Times New Roman"/>
@@ -291,7 +291,7 @@
                   </w:tcPr>
                   <w:p>
                     <w:pPr>
-                      <w:pStyle w:val="NoSpacing"/>
+                      <w:pStyle w:val="KhngDncch"/>
                       <w:jc w:val="center"/>
                       <w:rPr>
                         <w:rFonts w:ascii="Times New Roman" w:hAnsi="Times New Roman" w:cs="Times New Roman"/>
@@ -330,7 +330,7 @@
         </w:p>
         <w:tbl>
           <w:tblPr>
-            <w:tblStyle w:val="TableGrid"/>
+            <w:tblStyle w:val="LiBang"/>
             <w:tblW w:w="0" w:type="auto"/>
             <w:tblInd w:w="360" w:type="dxa"/>
             <w:tblLook w:val="04E0" w:firstRow="1" w:lastRow="1" w:firstColumn="1" w:lastColumn="0" w:noHBand="0" w:noVBand="1"/>
@@ -459,7 +459,7 @@
               </w:tcPr>
               <w:p>
                 <w:pPr>
-                  <w:pStyle w:val="NoSpacing"/>
+                  <w:pStyle w:val="KhngDncch"/>
                 </w:pPr>
               </w:p>
             </w:tc>
@@ -467,7 +467,7 @@
         </w:tbl>
         <w:tbl>
           <w:tblPr>
-            <w:tblStyle w:val="TableGrid"/>
+            <w:tblStyle w:val="LiBang"/>
             <w:tblW w:w="9198" w:type="dxa"/>
             <w:tblInd w:w="360" w:type="dxa"/>
             <w:tblLook w:val="04A0" w:firstRow="1" w:lastRow="0" w:firstColumn="1" w:lastColumn="0" w:noHBand="0" w:noVBand="1"/>
@@ -673,7 +673,7 @@
     </w:p>
     <w:p>
       <w:pPr>
-        <w:pStyle w:val="ListParagraph"/>
+        <w:pStyle w:val="oancuaDanhsach"/>
         <w:numPr>
           <w:ilvl w:val="0"/>
           <w:numId w:val="12"/>
@@ -696,7 +696,7 @@
     </w:p>
     <w:p>
       <w:pPr>
-        <w:pStyle w:val="ListParagraph"/>
+        <w:pStyle w:val="oancuaDanhsach"/>
         <w:numPr>
           <w:ilvl w:val="0"/>
           <w:numId w:val="12"/>
@@ -719,7 +719,7 @@
     </w:p>
     <w:p>
       <w:pPr>
-        <w:pStyle w:val="ListParagraph"/>
+        <w:pStyle w:val="oancuaDanhsach"/>
         <w:numPr>
           <w:ilvl w:val="0"/>
           <w:numId w:val="12"/>
@@ -755,7 +755,7 @@
     </w:p>
     <w:tbl>
       <w:tblPr>
-        <w:tblStyle w:val="TableGrid"/>
+        <w:tblStyle w:val="LiBang"/>
         <w:tblpPr w:leftFromText="180" w:rightFromText="180" w:vertAnchor="text" w:horzAnchor="page" w:tblpX="1858" w:tblpY="212"/>
         <w:tblW w:w="0" w:type="auto"/>
         <w:tblLook w:val="04A0" w:firstRow="1" w:lastRow="0" w:firstColumn="1" w:lastColumn="0" w:noHBand="0" w:noVBand="1"/>
@@ -876,7 +876,7 @@
     </w:p>
     <w:p>
       <w:pPr>
-        <w:pStyle w:val="ListParagraph"/>
+        <w:pStyle w:val="oancuaDanhsach"/>
         <w:numPr>
           <w:ilvl w:val="1"/>
           <w:numId w:val="9"/>
@@ -1314,15 +1314,7 @@
               <w:cnfStyle w:val="000000000000" w:firstRow="0" w:lastRow="0" w:firstColumn="0" w:lastColumn="0" w:oddVBand="0" w:evenVBand="0" w:oddHBand="0" w:evenHBand="0" w:firstRowFirstColumn="0" w:firstRowLastColumn="0" w:lastRowFirstColumn="0" w:lastRowLastColumn="0"/>
             </w:pPr>
             <w:r>
-              <w:t xml:space="preserve">Trường hợp bước 11, nếu ban giám đốc không phê duyệt cho những tuyến đường đi nào, nhân viên phải thực hiện lại quy trình bắt đầu từ bước </w:t>
-            </w:r>
-            <w:proofErr w:type="gramStart"/>
-            <w:r>
-              <w:t>7  đối</w:t>
-            </w:r>
-            <w:proofErr w:type="gramEnd"/>
-            <w:r>
-              <w:t xml:space="preserve"> với những tuyến đường đi đó.</w:t>
+              <w:t>Trường hợp bước 11, nếu ban giám đốc không phê duyệt cho những tuyến đường đi nào, nhân viên phải thực hiện lại quy trình bắt đầu từ bước 7  đối với những tuyến đường đi đó.</w:t>
             </w:r>
           </w:p>
         </w:tc>
@@ -1686,7 +1678,7 @@
     </w:p>
     <w:p>
       <w:pPr>
-        <w:pStyle w:val="ListParagraph"/>
+        <w:pStyle w:val="oancuaDanhsach"/>
         <w:numPr>
           <w:ilvl w:val="1"/>
           <w:numId w:val="9"/>
@@ -1709,7 +1701,7 @@
     </w:p>
     <w:p>
       <w:pPr>
-        <w:pStyle w:val="ListParagraph"/>
+        <w:pStyle w:val="oancuaDanhsach"/>
         <w:numPr>
           <w:ilvl w:val="1"/>
           <w:numId w:val="9"/>
@@ -1732,7 +1724,7 @@
     </w:p>
     <w:p>
       <w:pPr>
-        <w:pStyle w:val="ListParagraph"/>
+        <w:pStyle w:val="oancuaDanhsach"/>
         <w:numPr>
           <w:ilvl w:val="2"/>
           <w:numId w:val="9"/>
@@ -1755,7 +1747,7 @@
     </w:p>
     <w:p>
       <w:pPr>
-        <w:pStyle w:val="ListParagraph"/>
+        <w:pStyle w:val="oancuaDanhsach"/>
         <w:numPr>
           <w:ilvl w:val="2"/>
           <w:numId w:val="9"/>
@@ -1778,7 +1770,7 @@
     </w:p>
     <w:p>
       <w:pPr>
-        <w:pStyle w:val="ListParagraph"/>
+        <w:pStyle w:val="oancuaDanhsach"/>
         <w:numPr>
           <w:ilvl w:val="0"/>
           <w:numId w:val="13"/>
@@ -1801,7 +1793,7 @@
     </w:p>
     <w:p>
       <w:pPr>
-        <w:pStyle w:val="ListParagraph"/>
+        <w:pStyle w:val="oancuaDanhsach"/>
         <w:numPr>
           <w:ilvl w:val="0"/>
           <w:numId w:val="13"/>
@@ -1824,7 +1816,7 @@
     </w:p>
     <w:p>
       <w:pPr>
-        <w:pStyle w:val="ListParagraph"/>
+        <w:pStyle w:val="oancuaDanhsach"/>
         <w:numPr>
           <w:ilvl w:val="0"/>
           <w:numId w:val="13"/>
@@ -1847,7 +1839,7 @@
     </w:p>
     <w:p>
       <w:pPr>
-        <w:pStyle w:val="ListParagraph"/>
+        <w:pStyle w:val="oancuaDanhsach"/>
         <w:numPr>
           <w:ilvl w:val="1"/>
           <w:numId w:val="13"/>
@@ -1870,7 +1862,7 @@
     </w:p>
     <w:p>
       <w:pPr>
-        <w:pStyle w:val="ListParagraph"/>
+        <w:pStyle w:val="oancuaDanhsach"/>
         <w:numPr>
           <w:ilvl w:val="1"/>
           <w:numId w:val="13"/>
@@ -1893,7 +1885,7 @@
     </w:p>
     <w:p>
       <w:pPr>
-        <w:pStyle w:val="ListParagraph"/>
+        <w:pStyle w:val="oancuaDanhsach"/>
         <w:numPr>
           <w:ilvl w:val="2"/>
           <w:numId w:val="13"/>
@@ -1916,7 +1908,7 @@
     </w:p>
     <w:p>
       <w:pPr>
-        <w:pStyle w:val="ListParagraph"/>
+        <w:pStyle w:val="oancuaDanhsach"/>
         <w:numPr>
           <w:ilvl w:val="2"/>
           <w:numId w:val="13"/>
@@ -2232,15 +2224,7 @@
               <w:cnfStyle w:val="000000100000" w:firstRow="0" w:lastRow="0" w:firstColumn="0" w:lastColumn="0" w:oddVBand="0" w:evenVBand="0" w:oddHBand="1" w:evenHBand="0" w:firstRowFirstColumn="0" w:firstRowLastColumn="0" w:lastRowFirstColumn="0" w:lastRowLastColumn="0"/>
             </w:pPr>
             <w:r>
-              <w:t xml:space="preserve">Ghi nhận thông tin về vé hủy: thực hiện hủy thông tin đặt vé và cập nhật vào hệ thống tình </w:t>
-            </w:r>
-            <w:proofErr w:type="gramStart"/>
-            <w:r>
-              <w:t>trạng  mới</w:t>
-            </w:r>
-            <w:proofErr w:type="gramEnd"/>
-            <w:r>
-              <w:t xml:space="preserve"> của vé.</w:t>
+              <w:t>Ghi nhận thông tin về vé hủy: thực hiện hủy thông tin đặt vé và cập nhật vào hệ thống tình trạng  mới của vé.</w:t>
             </w:r>
           </w:p>
           <w:p>
@@ -2311,7 +2295,7 @@
     </w:p>
     <w:p>
       <w:pPr>
-        <w:pStyle w:val="ListParagraph"/>
+        <w:pStyle w:val="oancuaDanhsach"/>
         <w:numPr>
           <w:ilvl w:val="0"/>
           <w:numId w:val="10"/>
@@ -2335,7 +2319,7 @@
     </w:p>
     <w:p>
       <w:pPr>
-        <w:pStyle w:val="ListParagraph"/>
+        <w:pStyle w:val="oancuaDanhsach"/>
         <w:numPr>
           <w:ilvl w:val="2"/>
           <w:numId w:val="10"/>
@@ -4226,10 +4210,7 @@
               <w:t>đổi</w:t>
             </w:r>
             <w:r>
-              <w:t xml:space="preserve"> của </w:t>
-            </w:r>
-            <w:r>
-              <w:t>hãng.</w:t>
+              <w:t xml:space="preserve"> của hãng.</w:t>
             </w:r>
           </w:p>
           <w:p>
@@ -4277,13 +4258,7 @@
               <w:t xml:space="preserve">Ghi nhận thông tin đổi vé: </w:t>
             </w:r>
             <w:r>
-              <w:t>thực hiệ</w:t>
-            </w:r>
-            <w:r>
-              <w:t>n hủy</w:t>
-            </w:r>
-            <w:r>
-              <w:t xml:space="preserve"> thông tin đặt vé </w:t>
+              <w:t xml:space="preserve">thực hiện hủy thông tin đặt vé </w:t>
             </w:r>
             <w:r>
               <w:rPr>
@@ -4439,6 +4414,9 @@
           <w:numId w:val="0"/>
         </w:numPr>
         <w:ind w:left="1296" w:hanging="576"/>
+        <w:rPr>
+          <w:lang w:val="vi-VN"/>
+        </w:rPr>
       </w:pPr>
     </w:p>
     <w:p>
@@ -4467,7 +4445,7 @@
     </w:p>
     <w:tbl>
       <w:tblPr>
-        <w:tblStyle w:val="TableGrid"/>
+        <w:tblStyle w:val="LiBang"/>
         <w:tblW w:w="0" w:type="auto"/>
         <w:tblInd w:w="360" w:type="dxa"/>
         <w:tblLook w:val="04A0" w:firstRow="1" w:lastRow="0" w:firstColumn="1" w:lastColumn="0" w:noHBand="0" w:noVBand="1"/>
@@ -4678,7 +4656,7 @@
     </w:p>
     <w:tbl>
       <w:tblPr>
-        <w:tblStyle w:val="TableGrid"/>
+        <w:tblStyle w:val="LiBang"/>
         <w:tblW w:w="0" w:type="auto"/>
         <w:tblInd w:w="360" w:type="dxa"/>
         <w:tblLook w:val="04A0" w:firstRow="1" w:lastRow="0" w:firstColumn="1" w:lastColumn="0" w:noHBand="0" w:noVBand="1"/>
@@ -4883,7 +4861,7 @@
     </w:p>
     <w:p>
       <w:pPr>
-        <w:pStyle w:val="ListParagraph"/>
+        <w:pStyle w:val="oancuaDanhsach"/>
         <w:numPr>
           <w:ilvl w:val="0"/>
           <w:numId w:val="14"/>
@@ -4906,7 +4884,7 @@
     </w:p>
     <w:p>
       <w:pPr>
-        <w:pStyle w:val="ListParagraph"/>
+        <w:pStyle w:val="oancuaDanhsach"/>
         <w:numPr>
           <w:ilvl w:val="0"/>
           <w:numId w:val="14"/>
@@ -4929,7 +4907,7 @@
     </w:p>
     <w:p>
       <w:pPr>
-        <w:pStyle w:val="ListParagraph"/>
+        <w:pStyle w:val="oancuaDanhsach"/>
         <w:numPr>
           <w:ilvl w:val="0"/>
           <w:numId w:val="14"/>
@@ -4952,7 +4930,7 @@
     </w:p>
     <w:p>
       <w:pPr>
-        <w:pStyle w:val="ListParagraph"/>
+        <w:pStyle w:val="oancuaDanhsach"/>
         <w:numPr>
           <w:ilvl w:val="1"/>
           <w:numId w:val="14"/>
@@ -4975,7 +4953,7 @@
     </w:p>
     <w:p>
       <w:pPr>
-        <w:pStyle w:val="ListParagraph"/>
+        <w:pStyle w:val="oancuaDanhsach"/>
         <w:numPr>
           <w:ilvl w:val="1"/>
           <w:numId w:val="14"/>
@@ -4998,7 +4976,7 @@
     </w:p>
     <w:p>
       <w:pPr>
-        <w:pStyle w:val="ListParagraph"/>
+        <w:pStyle w:val="oancuaDanhsach"/>
         <w:numPr>
           <w:ilvl w:val="1"/>
           <w:numId w:val="14"/>
@@ -5021,7 +4999,7 @@
     </w:p>
     <w:p>
       <w:pPr>
-        <w:pStyle w:val="ListParagraph"/>
+        <w:pStyle w:val="oancuaDanhsach"/>
         <w:numPr>
           <w:ilvl w:val="2"/>
           <w:numId w:val="14"/>
@@ -5044,7 +5022,7 @@
     </w:p>
     <w:p>
       <w:pPr>
-        <w:pStyle w:val="ListParagraph"/>
+        <w:pStyle w:val="oancuaDanhsach"/>
         <w:numPr>
           <w:ilvl w:val="2"/>
           <w:numId w:val="14"/>
@@ -5079,7 +5057,7 @@
     </w:p>
     <w:tbl>
       <w:tblPr>
-        <w:tblStyle w:val="TableGrid"/>
+        <w:tblStyle w:val="LiBang"/>
         <w:tblW w:w="0" w:type="auto"/>
         <w:tblInd w:w="360" w:type="dxa"/>
         <w:tblLook w:val="04A0" w:firstRow="1" w:lastRow="0" w:firstColumn="1" w:lastColumn="0" w:noHBand="0" w:noVBand="1"/>
@@ -5283,7 +5261,7 @@
     </w:p>
     <w:tbl>
       <w:tblPr>
-        <w:tblStyle w:val="TableGrid"/>
+        <w:tblStyle w:val="LiBang"/>
         <w:tblW w:w="0" w:type="auto"/>
         <w:tblInd w:w="360" w:type="dxa"/>
         <w:tblLook w:val="04A0" w:firstRow="1" w:lastRow="0" w:firstColumn="1" w:lastColumn="0" w:noHBand="0" w:noVBand="1"/>
@@ -5513,7 +5491,7 @@
     </w:p>
     <w:tbl>
       <w:tblPr>
-        <w:tblStyle w:val="TableGrid"/>
+        <w:tblStyle w:val="LiBang"/>
         <w:tblW w:w="0" w:type="auto"/>
         <w:tblInd w:w="360" w:type="dxa"/>
         <w:tblLook w:val="04A0" w:firstRow="1" w:lastRow="0" w:firstColumn="1" w:lastColumn="0" w:noHBand="0" w:noVBand="1"/>
@@ -5721,7 +5699,7 @@
     </w:p>
     <w:tbl>
       <w:tblPr>
-        <w:tblStyle w:val="TableGrid"/>
+        <w:tblStyle w:val="LiBang"/>
         <w:tblW w:w="0" w:type="auto"/>
         <w:tblInd w:w="360" w:type="dxa"/>
         <w:tblLayout w:type="fixed"/>
@@ -5907,7 +5885,7 @@
     </w:p>
     <w:p>
       <w:pPr>
-        <w:pStyle w:val="ListParagraph"/>
+        <w:pStyle w:val="oancuaDanhsach"/>
         <w:numPr>
           <w:ilvl w:val="0"/>
           <w:numId w:val="14"/>
@@ -5945,7 +5923,7 @@
     </w:p>
     <w:tbl>
       <w:tblPr>
-        <w:tblStyle w:val="TableGrid"/>
+        <w:tblStyle w:val="LiBang"/>
         <w:tblW w:w="0" w:type="auto"/>
         <w:tblInd w:w="360" w:type="dxa"/>
         <w:tblLook w:val="04A0" w:firstRow="1" w:lastRow="0" w:firstColumn="1" w:lastColumn="0" w:noHBand="0" w:noVBand="1"/>
@@ -6048,7 +6026,7 @@
     </w:p>
     <w:p>
       <w:pPr>
-        <w:pStyle w:val="ListParagraph"/>
+        <w:pStyle w:val="oancuaDanhsach"/>
         <w:numPr>
           <w:ilvl w:val="0"/>
           <w:numId w:val="15"/>
@@ -6071,7 +6049,7 @@
     </w:p>
     <w:p>
       <w:pPr>
-        <w:pStyle w:val="ListParagraph"/>
+        <w:pStyle w:val="oancuaDanhsach"/>
         <w:numPr>
           <w:ilvl w:val="0"/>
           <w:numId w:val="15"/>
@@ -6094,7 +6072,7 @@
     </w:p>
     <w:p>
       <w:pPr>
-        <w:pStyle w:val="ListParagraph"/>
+        <w:pStyle w:val="oancuaDanhsach"/>
         <w:numPr>
           <w:ilvl w:val="0"/>
           <w:numId w:val="15"/>
@@ -6117,7 +6095,7 @@
     </w:p>
     <w:p>
       <w:pPr>
-        <w:pStyle w:val="ListParagraph"/>
+        <w:pStyle w:val="oancuaDanhsach"/>
         <w:numPr>
           <w:ilvl w:val="0"/>
           <w:numId w:val="15"/>
@@ -6140,7 +6118,7 @@
     </w:p>
     <w:p>
       <w:pPr>
-        <w:pStyle w:val="ListParagraph"/>
+        <w:pStyle w:val="oancuaDanhsach"/>
         <w:numPr>
           <w:ilvl w:val="1"/>
           <w:numId w:val="15"/>
@@ -6178,7 +6156,7 @@
     </w:p>
     <w:tbl>
       <w:tblPr>
-        <w:tblStyle w:val="TableGrid"/>
+        <w:tblStyle w:val="LiBang"/>
         <w:tblW w:w="0" w:type="auto"/>
         <w:tblInd w:w="360" w:type="dxa"/>
         <w:tblLook w:val="04A0" w:firstRow="1" w:lastRow="0" w:firstColumn="1" w:lastColumn="0" w:noHBand="0" w:noVBand="1"/>
@@ -6263,40 +6241,16 @@
               <w:pStyle w:val="MyTable1"/>
             </w:pPr>
             <w:r>
-              <w:t xml:space="preserve">Quản lí thông tín các tuyến xe, cho phép tra cứu </w:t>
-            </w:r>
-            <w:r>
-              <w:t xml:space="preserve">lộ trình tuyến, </w:t>
-            </w:r>
-            <w:r>
-              <w:t xml:space="preserve">trạm bắt đầu, trạm kết thúc, các trạm trung gian, thêm hoặc hủy thông tin trạm những trạm đã được hủy trong tuyến đó trên thực </w:t>
-            </w:r>
-            <w:proofErr w:type="gramStart"/>
-            <w:r>
-              <w:t>tế,  tra</w:t>
-            </w:r>
-            <w:proofErr w:type="gramEnd"/>
-            <w:r>
-              <w:t xml:space="preserve"> cứu các chuyến </w:t>
+              <w:t xml:space="preserve">Quản lí thông tín các tuyến xe gồm trạm bắt đầu, trạm kết thúc, lộ trình tuyến, các chuyến thuộc tuyến xe,… Bao gồm các chức năng: xem danh </w:t>
             </w:r>
             <w:r>
               <w:lastRenderedPageBreak/>
-              <w:t>xe thuộc tuyến cụ thể, thêm hoặc hủy chuyến xe trong tuyến dựa theo thực tế.</w:t>
+              <w:t>sách tuyến, tìm tuyến, thêm tuyến, sửa tuyến, xóa tuyến.</w:t>
             </w:r>
           </w:p>
         </w:tc>
       </w:tr>
     </w:tbl>
-    <w:p>
-      <w:pPr>
-        <w:pStyle w:val="TuNormal"/>
-        <w:numPr>
-          <w:ilvl w:val="0"/>
-          <w:numId w:val="0"/>
-        </w:numPr>
-        <w:ind w:left="1296" w:hanging="576"/>
-      </w:pPr>
-    </w:p>
     <w:p>
       <w:pPr>
         <w:pStyle w:val="TuNormal"/>
@@ -6306,12 +6260,13 @@
         </w:numPr>
       </w:pPr>
       <w:r>
-        <w:t>Quản lí Vé</w:t>
+        <w:lastRenderedPageBreak/>
+        <w:t>Xem danh sách tuyến</w:t>
       </w:r>
     </w:p>
     <w:tbl>
       <w:tblPr>
-        <w:tblStyle w:val="TableGrid"/>
+        <w:tblStyle w:val="LiBang"/>
         <w:tblW w:w="0" w:type="auto"/>
         <w:tblInd w:w="360" w:type="dxa"/>
         <w:tblLook w:val="04A0" w:firstRow="1" w:lastRow="0" w:firstColumn="1" w:lastColumn="0" w:noHBand="0" w:noVBand="1"/>
@@ -6364,6 +6319,584 @@
               <w:pStyle w:val="MyTable1"/>
             </w:pPr>
             <w:r>
+              <w:t>[UCNV-?], [HTUCNV-?], [Quản lí tuyến]</w:t>
+            </w:r>
+          </w:p>
+        </w:tc>
+      </w:tr>
+      <w:tr>
+        <w:trPr>
+          <w:trHeight w:val="1151"/>
+        </w:trPr>
+        <w:tc>
+          <w:tcPr>
+            <w:tcW w:w="1998" w:type="dxa"/>
+            <w:shd w:val="clear" w:color="auto" w:fill="A6A6A6" w:themeFill="background1" w:themeFillShade="A6"/>
+          </w:tcPr>
+          <w:p>
+            <w:pPr>
+              <w:pStyle w:val="MyTable1"/>
+            </w:pPr>
+            <w:r>
+              <w:t>Mô tả</w:t>
+            </w:r>
+          </w:p>
+        </w:tc>
+        <w:tc>
+          <w:tcPr>
+            <w:tcW w:w="7218" w:type="dxa"/>
+          </w:tcPr>
+          <w:p>
+            <w:pPr>
+              <w:pStyle w:val="MyTable1"/>
+            </w:pPr>
+            <w:r>
+              <w:t>Cho phép hiển thị danh sách tất cả các tuyến còn tồn tại trên thực tế. Danh sách hiển thị gồm: trạm bắt đầu, trạm kết thúc, chiều dài tuyến, thời gian ước lượng,… Hỗ trợ tính năng sắp xếp danh sách tuyến theo một số tiêu chí nhất định.</w:t>
+            </w:r>
+          </w:p>
+        </w:tc>
+      </w:tr>
+    </w:tbl>
+    <w:p>
+      <w:pPr>
+        <w:pStyle w:val="TuNormal"/>
+        <w:numPr>
+          <w:ilvl w:val="0"/>
+          <w:numId w:val="0"/>
+        </w:numPr>
+        <w:ind w:left="792"/>
+      </w:pPr>
+    </w:p>
+    <w:p>
+      <w:pPr>
+        <w:pStyle w:val="TuNormal"/>
+        <w:numPr>
+          <w:ilvl w:val="1"/>
+          <w:numId w:val="15"/>
+        </w:numPr>
+      </w:pPr>
+      <w:r>
+        <w:t>Tìm tuyến</w:t>
+      </w:r>
+    </w:p>
+    <w:tbl>
+      <w:tblPr>
+        <w:tblStyle w:val="LiBang"/>
+        <w:tblW w:w="0" w:type="auto"/>
+        <w:tblInd w:w="360" w:type="dxa"/>
+        <w:tblLook w:val="04A0" w:firstRow="1" w:lastRow="0" w:firstColumn="1" w:lastColumn="0" w:noHBand="0" w:noVBand="1"/>
+      </w:tblPr>
+      <w:tblGrid>
+        <w:gridCol w:w="1998"/>
+        <w:gridCol w:w="7218"/>
+      </w:tblGrid>
+      <w:tr>
+        <w:tc>
+          <w:tcPr>
+            <w:tcW w:w="9216" w:type="dxa"/>
+            <w:gridSpan w:val="2"/>
+            <w:shd w:val="clear" w:color="auto" w:fill="A6A6A6" w:themeFill="background1" w:themeFillShade="A6"/>
+          </w:tcPr>
+          <w:p>
+            <w:pPr>
+              <w:pStyle w:val="MyTable1"/>
+            </w:pPr>
+            <w:r>
+              <w:t>Mã số:</w:t>
+            </w:r>
+          </w:p>
+        </w:tc>
+      </w:tr>
+      <w:tr>
+        <w:trPr>
+          <w:trHeight w:val="548"/>
+        </w:trPr>
+        <w:tc>
+          <w:tcPr>
+            <w:tcW w:w="1998" w:type="dxa"/>
+            <w:shd w:val="clear" w:color="auto" w:fill="A6A6A6" w:themeFill="background1" w:themeFillShade="A6"/>
+          </w:tcPr>
+          <w:p>
+            <w:pPr>
+              <w:pStyle w:val="MyTable1"/>
+            </w:pPr>
+            <w:r>
+              <w:t>Tham chiếu</w:t>
+            </w:r>
+          </w:p>
+        </w:tc>
+        <w:tc>
+          <w:tcPr>
+            <w:tcW w:w="7218" w:type="dxa"/>
+          </w:tcPr>
+          <w:p>
+            <w:pPr>
+              <w:pStyle w:val="MyTable1"/>
+            </w:pPr>
+            <w:r>
+              <w:t>[UCNV-?], [HTUCNV-?], [Quản lí tuyến]</w:t>
+            </w:r>
+          </w:p>
+        </w:tc>
+      </w:tr>
+      <w:tr>
+        <w:trPr>
+          <w:trHeight w:val="1151"/>
+        </w:trPr>
+        <w:tc>
+          <w:tcPr>
+            <w:tcW w:w="1998" w:type="dxa"/>
+            <w:shd w:val="clear" w:color="auto" w:fill="A6A6A6" w:themeFill="background1" w:themeFillShade="A6"/>
+          </w:tcPr>
+          <w:p>
+            <w:pPr>
+              <w:pStyle w:val="MyTable1"/>
+            </w:pPr>
+            <w:r>
+              <w:t>Mô tả</w:t>
+            </w:r>
+          </w:p>
+        </w:tc>
+        <w:tc>
+          <w:tcPr>
+            <w:tcW w:w="7218" w:type="dxa"/>
+          </w:tcPr>
+          <w:p>
+            <w:pPr>
+              <w:pStyle w:val="MyTable1"/>
+            </w:pPr>
+            <w:r>
+              <w:t>Cho phép tìm tuyến dựa theo các tiêu chí như: trạm bắt đầu, trạm kết thúc, tuyến có trạm gần địa chỉ cụ thể. Hiển thị thông tin cụ thể của tuyến gồm lộ trình tuyến, các chuyến thuộc tuyến, thời gian ước lượng.</w:t>
+            </w:r>
+          </w:p>
+        </w:tc>
+      </w:tr>
+    </w:tbl>
+    <w:p>
+      <w:pPr>
+        <w:pStyle w:val="TuNormal"/>
+        <w:numPr>
+          <w:ilvl w:val="0"/>
+          <w:numId w:val="0"/>
+        </w:numPr>
+        <w:ind w:left="792"/>
+      </w:pPr>
+    </w:p>
+    <w:p>
+      <w:pPr>
+        <w:pStyle w:val="TuNormal"/>
+        <w:numPr>
+          <w:ilvl w:val="1"/>
+          <w:numId w:val="15"/>
+        </w:numPr>
+      </w:pPr>
+      <w:r>
+        <w:t>Thêm tuyến</w:t>
+      </w:r>
+    </w:p>
+    <w:tbl>
+      <w:tblPr>
+        <w:tblStyle w:val="LiBang"/>
+        <w:tblW w:w="0" w:type="auto"/>
+        <w:tblInd w:w="360" w:type="dxa"/>
+        <w:tblLook w:val="04A0" w:firstRow="1" w:lastRow="0" w:firstColumn="1" w:lastColumn="0" w:noHBand="0" w:noVBand="1"/>
+      </w:tblPr>
+      <w:tblGrid>
+        <w:gridCol w:w="1998"/>
+        <w:gridCol w:w="7218"/>
+      </w:tblGrid>
+      <w:tr>
+        <w:tc>
+          <w:tcPr>
+            <w:tcW w:w="9216" w:type="dxa"/>
+            <w:gridSpan w:val="2"/>
+            <w:shd w:val="clear" w:color="auto" w:fill="A6A6A6" w:themeFill="background1" w:themeFillShade="A6"/>
+          </w:tcPr>
+          <w:p>
+            <w:pPr>
+              <w:pStyle w:val="MyTable1"/>
+            </w:pPr>
+            <w:r>
+              <w:t>Mã số:</w:t>
+            </w:r>
+          </w:p>
+        </w:tc>
+      </w:tr>
+      <w:tr>
+        <w:trPr>
+          <w:trHeight w:val="548"/>
+        </w:trPr>
+        <w:tc>
+          <w:tcPr>
+            <w:tcW w:w="1998" w:type="dxa"/>
+            <w:shd w:val="clear" w:color="auto" w:fill="A6A6A6" w:themeFill="background1" w:themeFillShade="A6"/>
+          </w:tcPr>
+          <w:p>
+            <w:pPr>
+              <w:pStyle w:val="MyTable1"/>
+            </w:pPr>
+            <w:r>
+              <w:t>Tham chiếu</w:t>
+            </w:r>
+          </w:p>
+        </w:tc>
+        <w:tc>
+          <w:tcPr>
+            <w:tcW w:w="7218" w:type="dxa"/>
+          </w:tcPr>
+          <w:p>
+            <w:pPr>
+              <w:pStyle w:val="MyTable1"/>
+            </w:pPr>
+            <w:r>
+              <w:t>[UCNV-?], [HTUCNV-?], [Quản lí tuyến]</w:t>
+            </w:r>
+          </w:p>
+        </w:tc>
+      </w:tr>
+      <w:tr>
+        <w:trPr>
+          <w:trHeight w:val="1151"/>
+        </w:trPr>
+        <w:tc>
+          <w:tcPr>
+            <w:tcW w:w="1998" w:type="dxa"/>
+            <w:shd w:val="clear" w:color="auto" w:fill="A6A6A6" w:themeFill="background1" w:themeFillShade="A6"/>
+          </w:tcPr>
+          <w:p>
+            <w:pPr>
+              <w:pStyle w:val="MyTable1"/>
+            </w:pPr>
+            <w:r>
+              <w:t>Mô tả</w:t>
+            </w:r>
+          </w:p>
+        </w:tc>
+        <w:tc>
+          <w:tcPr>
+            <w:tcW w:w="7218" w:type="dxa"/>
+          </w:tcPr>
+          <w:p>
+            <w:pPr>
+              <w:pStyle w:val="MyTable1"/>
+            </w:pPr>
+            <w:r>
+              <w:t>Thêm tuyến mới khi mở tuyến thành công. Nhập vào các thông tin như trạm bắt đầu, trạm kết thúc, lộ trình tuyến,…</w:t>
+            </w:r>
+          </w:p>
+        </w:tc>
+      </w:tr>
+    </w:tbl>
+    <w:p>
+      <w:pPr>
+        <w:pStyle w:val="TuNormal"/>
+        <w:numPr>
+          <w:ilvl w:val="0"/>
+          <w:numId w:val="0"/>
+        </w:numPr>
+        <w:ind w:left="792"/>
+      </w:pPr>
+    </w:p>
+    <w:p>
+      <w:pPr>
+        <w:pStyle w:val="TuNormal"/>
+        <w:numPr>
+          <w:ilvl w:val="1"/>
+          <w:numId w:val="15"/>
+        </w:numPr>
+      </w:pPr>
+      <w:r>
+        <w:t>Xóa tuyến</w:t>
+      </w:r>
+    </w:p>
+    <w:tbl>
+      <w:tblPr>
+        <w:tblStyle w:val="LiBang"/>
+        <w:tblW w:w="0" w:type="auto"/>
+        <w:tblInd w:w="360" w:type="dxa"/>
+        <w:tblLook w:val="04A0" w:firstRow="1" w:lastRow="0" w:firstColumn="1" w:lastColumn="0" w:noHBand="0" w:noVBand="1"/>
+      </w:tblPr>
+      <w:tblGrid>
+        <w:gridCol w:w="1998"/>
+        <w:gridCol w:w="7218"/>
+      </w:tblGrid>
+      <w:tr>
+        <w:tc>
+          <w:tcPr>
+            <w:tcW w:w="9216" w:type="dxa"/>
+            <w:gridSpan w:val="2"/>
+            <w:shd w:val="clear" w:color="auto" w:fill="A6A6A6" w:themeFill="background1" w:themeFillShade="A6"/>
+          </w:tcPr>
+          <w:p>
+            <w:pPr>
+              <w:pStyle w:val="MyTable1"/>
+            </w:pPr>
+            <w:r>
+              <w:t>Mã số:</w:t>
+            </w:r>
+          </w:p>
+        </w:tc>
+      </w:tr>
+      <w:tr>
+        <w:trPr>
+          <w:trHeight w:val="548"/>
+        </w:trPr>
+        <w:tc>
+          <w:tcPr>
+            <w:tcW w:w="1998" w:type="dxa"/>
+            <w:shd w:val="clear" w:color="auto" w:fill="A6A6A6" w:themeFill="background1" w:themeFillShade="A6"/>
+          </w:tcPr>
+          <w:p>
+            <w:pPr>
+              <w:pStyle w:val="MyTable1"/>
+            </w:pPr>
+            <w:r>
+              <w:lastRenderedPageBreak/>
+              <w:t>Tham chiếu</w:t>
+            </w:r>
+          </w:p>
+        </w:tc>
+        <w:tc>
+          <w:tcPr>
+            <w:tcW w:w="7218" w:type="dxa"/>
+          </w:tcPr>
+          <w:p>
+            <w:pPr>
+              <w:pStyle w:val="MyTable1"/>
+            </w:pPr>
+            <w:r>
+              <w:t>[UCNV-?], [HTUCNV-?], [Quản lí tuyến]</w:t>
+            </w:r>
+          </w:p>
+        </w:tc>
+      </w:tr>
+      <w:tr>
+        <w:trPr>
+          <w:trHeight w:val="1151"/>
+        </w:trPr>
+        <w:tc>
+          <w:tcPr>
+            <w:tcW w:w="1998" w:type="dxa"/>
+            <w:shd w:val="clear" w:color="auto" w:fill="A6A6A6" w:themeFill="background1" w:themeFillShade="A6"/>
+          </w:tcPr>
+          <w:p>
+            <w:pPr>
+              <w:pStyle w:val="MyTable1"/>
+            </w:pPr>
+            <w:r>
+              <w:t>Mô tả</w:t>
+            </w:r>
+          </w:p>
+        </w:tc>
+        <w:tc>
+          <w:tcPr>
+            <w:tcW w:w="7218" w:type="dxa"/>
+          </w:tcPr>
+          <w:p>
+            <w:pPr>
+              <w:pStyle w:val="MyTable1"/>
+            </w:pPr>
+            <w:r>
+              <w:t>Xóa tuyến tồn tại trên hệ thống dựa vào tuyến không còn hoạt động trên thực tế.</w:t>
+            </w:r>
+          </w:p>
+        </w:tc>
+      </w:tr>
+    </w:tbl>
+    <w:p>
+      <w:pPr>
+        <w:pStyle w:val="TuNormal"/>
+        <w:numPr>
+          <w:ilvl w:val="0"/>
+          <w:numId w:val="0"/>
+        </w:numPr>
+        <w:ind w:left="792"/>
+      </w:pPr>
+    </w:p>
+    <w:p>
+      <w:pPr>
+        <w:pStyle w:val="TuNormal"/>
+        <w:numPr>
+          <w:ilvl w:val="1"/>
+          <w:numId w:val="15"/>
+        </w:numPr>
+      </w:pPr>
+      <w:r>
+        <w:t>Sửa tuyến</w:t>
+      </w:r>
+    </w:p>
+    <w:tbl>
+      <w:tblPr>
+        <w:tblStyle w:val="LiBang"/>
+        <w:tblW w:w="0" w:type="auto"/>
+        <w:tblInd w:w="360" w:type="dxa"/>
+        <w:tblLook w:val="04A0" w:firstRow="1" w:lastRow="0" w:firstColumn="1" w:lastColumn="0" w:noHBand="0" w:noVBand="1"/>
+      </w:tblPr>
+      <w:tblGrid>
+        <w:gridCol w:w="1998"/>
+        <w:gridCol w:w="7218"/>
+      </w:tblGrid>
+      <w:tr>
+        <w:tc>
+          <w:tcPr>
+            <w:tcW w:w="9216" w:type="dxa"/>
+            <w:gridSpan w:val="2"/>
+            <w:shd w:val="clear" w:color="auto" w:fill="A6A6A6" w:themeFill="background1" w:themeFillShade="A6"/>
+          </w:tcPr>
+          <w:p>
+            <w:pPr>
+              <w:pStyle w:val="MyTable1"/>
+            </w:pPr>
+            <w:r>
+              <w:t>Mã số:</w:t>
+            </w:r>
+          </w:p>
+        </w:tc>
+      </w:tr>
+      <w:tr>
+        <w:trPr>
+          <w:trHeight w:val="548"/>
+        </w:trPr>
+        <w:tc>
+          <w:tcPr>
+            <w:tcW w:w="1998" w:type="dxa"/>
+            <w:shd w:val="clear" w:color="auto" w:fill="A6A6A6" w:themeFill="background1" w:themeFillShade="A6"/>
+          </w:tcPr>
+          <w:p>
+            <w:pPr>
+              <w:pStyle w:val="MyTable1"/>
+            </w:pPr>
+            <w:r>
+              <w:t>Tham chiếu</w:t>
+            </w:r>
+          </w:p>
+        </w:tc>
+        <w:tc>
+          <w:tcPr>
+            <w:tcW w:w="7218" w:type="dxa"/>
+          </w:tcPr>
+          <w:p>
+            <w:pPr>
+              <w:pStyle w:val="MyTable1"/>
+            </w:pPr>
+            <w:r>
+              <w:t>[UCNV-?], [HTUCNV-?], [Quản lí tuyến]</w:t>
+            </w:r>
+          </w:p>
+        </w:tc>
+      </w:tr>
+      <w:tr>
+        <w:trPr>
+          <w:trHeight w:val="1151"/>
+        </w:trPr>
+        <w:tc>
+          <w:tcPr>
+            <w:tcW w:w="1998" w:type="dxa"/>
+            <w:shd w:val="clear" w:color="auto" w:fill="A6A6A6" w:themeFill="background1" w:themeFillShade="A6"/>
+          </w:tcPr>
+          <w:p>
+            <w:pPr>
+              <w:pStyle w:val="MyTable1"/>
+            </w:pPr>
+            <w:r>
+              <w:t>Mô tả</w:t>
+            </w:r>
+          </w:p>
+        </w:tc>
+        <w:tc>
+          <w:tcPr>
+            <w:tcW w:w="7218" w:type="dxa"/>
+          </w:tcPr>
+          <w:p>
+            <w:pPr>
+              <w:pStyle w:val="MyTable1"/>
+            </w:pPr>
+            <w:r>
+              <w:t>Sửa tuyến trên hệ thống dựa vào các thay đổi về tuyến trên thực tế. Các thay đổi bao gồm: các trạm thuộc tuyến, các chuyến thuộc tuyến, thời gian ước lượng,…</w:t>
+            </w:r>
+          </w:p>
+        </w:tc>
+      </w:tr>
+    </w:tbl>
+    <w:p>
+      <w:pPr>
+        <w:pStyle w:val="TuNormal"/>
+        <w:numPr>
+          <w:ilvl w:val="0"/>
+          <w:numId w:val="0"/>
+        </w:numPr>
+        <w:ind w:left="792"/>
+      </w:pPr>
+      <w:bookmarkStart w:id="1" w:name="_GoBack"/>
+      <w:bookmarkEnd w:id="1"/>
+    </w:p>
+    <w:p>
+      <w:pPr>
+        <w:pStyle w:val="TuNormal"/>
+        <w:numPr>
+          <w:ilvl w:val="1"/>
+          <w:numId w:val="15"/>
+        </w:numPr>
+      </w:pPr>
+      <w:r>
+        <w:t>Quản lí Vé</w:t>
+      </w:r>
+    </w:p>
+    <w:tbl>
+      <w:tblPr>
+        <w:tblStyle w:val="LiBang"/>
+        <w:tblW w:w="0" w:type="auto"/>
+        <w:tblInd w:w="360" w:type="dxa"/>
+        <w:tblLook w:val="04A0" w:firstRow="1" w:lastRow="0" w:firstColumn="1" w:lastColumn="0" w:noHBand="0" w:noVBand="1"/>
+      </w:tblPr>
+      <w:tblGrid>
+        <w:gridCol w:w="1998"/>
+        <w:gridCol w:w="7218"/>
+      </w:tblGrid>
+      <w:tr>
+        <w:tc>
+          <w:tcPr>
+            <w:tcW w:w="9216" w:type="dxa"/>
+            <w:gridSpan w:val="2"/>
+            <w:shd w:val="clear" w:color="auto" w:fill="A6A6A6" w:themeFill="background1" w:themeFillShade="A6"/>
+          </w:tcPr>
+          <w:p>
+            <w:pPr>
+              <w:pStyle w:val="MyTable1"/>
+            </w:pPr>
+            <w:r>
+              <w:t>Mã số:</w:t>
+            </w:r>
+          </w:p>
+        </w:tc>
+      </w:tr>
+      <w:tr>
+        <w:trPr>
+          <w:trHeight w:val="548"/>
+        </w:trPr>
+        <w:tc>
+          <w:tcPr>
+            <w:tcW w:w="1998" w:type="dxa"/>
+            <w:shd w:val="clear" w:color="auto" w:fill="A6A6A6" w:themeFill="background1" w:themeFillShade="A6"/>
+          </w:tcPr>
+          <w:p>
+            <w:pPr>
+              <w:pStyle w:val="MyTable1"/>
+            </w:pPr>
+            <w:r>
+              <w:t>Tham chiếu</w:t>
+            </w:r>
+          </w:p>
+        </w:tc>
+        <w:tc>
+          <w:tcPr>
+            <w:tcW w:w="7218" w:type="dxa"/>
+          </w:tcPr>
+          <w:p>
+            <w:pPr>
+              <w:pStyle w:val="MyTable1"/>
+            </w:pPr>
+            <w:r>
               <w:t>[UCNV-3], [HTUCNV-3]</w:t>
             </w:r>
           </w:p>
@@ -6414,7 +6947,7 @@
     </w:p>
     <w:p>
       <w:pPr>
-        <w:pStyle w:val="ListParagraph"/>
+        <w:pStyle w:val="oancuaDanhsach"/>
         <w:numPr>
           <w:ilvl w:val="0"/>
           <w:numId w:val="16"/>
@@ -6437,7 +6970,7 @@
     </w:p>
     <w:p>
       <w:pPr>
-        <w:pStyle w:val="ListParagraph"/>
+        <w:pStyle w:val="oancuaDanhsach"/>
         <w:numPr>
           <w:ilvl w:val="0"/>
           <w:numId w:val="16"/>
@@ -6460,7 +6993,7 @@
     </w:p>
     <w:p>
       <w:pPr>
-        <w:pStyle w:val="ListParagraph"/>
+        <w:pStyle w:val="oancuaDanhsach"/>
         <w:numPr>
           <w:ilvl w:val="0"/>
           <w:numId w:val="16"/>
@@ -6483,7 +7016,7 @@
     </w:p>
     <w:p>
       <w:pPr>
-        <w:pStyle w:val="ListParagraph"/>
+        <w:pStyle w:val="oancuaDanhsach"/>
         <w:numPr>
           <w:ilvl w:val="0"/>
           <w:numId w:val="16"/>
@@ -6506,7 +7039,7 @@
     </w:p>
     <w:p>
       <w:pPr>
-        <w:pStyle w:val="ListParagraph"/>
+        <w:pStyle w:val="oancuaDanhsach"/>
         <w:numPr>
           <w:ilvl w:val="1"/>
           <w:numId w:val="16"/>
@@ -6529,7 +7062,7 @@
     </w:p>
     <w:p>
       <w:pPr>
-        <w:pStyle w:val="ListParagraph"/>
+        <w:pStyle w:val="oancuaDanhsach"/>
         <w:numPr>
           <w:ilvl w:val="1"/>
           <w:numId w:val="16"/>
@@ -6552,7 +7085,7 @@
     </w:p>
     <w:p>
       <w:pPr>
-        <w:pStyle w:val="ListParagraph"/>
+        <w:pStyle w:val="oancuaDanhsach"/>
         <w:numPr>
           <w:ilvl w:val="1"/>
           <w:numId w:val="16"/>
@@ -6587,7 +7120,7 @@
     </w:p>
     <w:tbl>
       <w:tblPr>
-        <w:tblStyle w:val="TableGrid"/>
+        <w:tblStyle w:val="LiBang"/>
         <w:tblW w:w="0" w:type="auto"/>
         <w:tblInd w:w="360" w:type="dxa"/>
         <w:tblLook w:val="04A0" w:firstRow="1" w:lastRow="0" w:firstColumn="1" w:lastColumn="0" w:noHBand="0" w:noVBand="1"/>
@@ -6702,7 +7235,7 @@
     </w:p>
     <w:tbl>
       <w:tblPr>
-        <w:tblStyle w:val="TableGrid"/>
+        <w:tblStyle w:val="LiBang"/>
         <w:tblW w:w="0" w:type="auto"/>
         <w:tblInd w:w="360" w:type="dxa"/>
         <w:tblLook w:val="04A0" w:firstRow="1" w:lastRow="0" w:firstColumn="1" w:lastColumn="0" w:noHBand="0" w:noVBand="1"/>
@@ -6723,6 +7256,7 @@
               <w:pStyle w:val="MyTable1"/>
             </w:pPr>
             <w:r>
+              <w:lastRenderedPageBreak/>
               <w:t>Mã số: R1</w:t>
             </w:r>
           </w:p>
@@ -6819,7 +7353,7 @@
     </w:p>
     <w:tbl>
       <w:tblPr>
-        <w:tblStyle w:val="TableGrid"/>
+        <w:tblStyle w:val="LiBang"/>
         <w:tblW w:w="0" w:type="auto"/>
         <w:tblInd w:w="360" w:type="dxa"/>
         <w:tblLook w:val="04A0" w:firstRow="1" w:lastRow="0" w:firstColumn="1" w:lastColumn="0" w:noHBand="0" w:noVBand="1"/>
@@ -6859,7 +7393,6 @@
               <w:pStyle w:val="MyTable1"/>
             </w:pPr>
             <w:r>
-              <w:lastRenderedPageBreak/>
               <w:t>Tham chiếu</w:t>
             </w:r>
           </w:p>
@@ -6969,7 +7502,7 @@
     </w:p>
     <w:tbl>
       <w:tblPr>
-        <w:tblStyle w:val="TableGrid"/>
+        <w:tblStyle w:val="LiBang"/>
         <w:tblW w:w="0" w:type="auto"/>
         <w:tblInd w:w="360" w:type="dxa"/>
         <w:tblLook w:val="04A0" w:firstRow="1" w:lastRow="0" w:firstColumn="1" w:lastColumn="0" w:noHBand="0" w:noVBand="1"/>
@@ -7075,7 +7608,7 @@
     </w:p>
     <w:tbl>
       <w:tblPr>
-        <w:tblStyle w:val="TableGrid"/>
+        <w:tblStyle w:val="LiBang"/>
         <w:tblW w:w="0" w:type="auto"/>
         <w:tblInd w:w="360" w:type="dxa"/>
         <w:tblLook w:val="04A0" w:firstRow="1" w:lastRow="0" w:firstColumn="1" w:lastColumn="0" w:noHBand="0" w:noVBand="1"/>
@@ -7115,6 +7648,7 @@
               <w:pStyle w:val="MyTable1"/>
             </w:pPr>
             <w:r>
+              <w:lastRenderedPageBreak/>
               <w:t>Tham chiếu</w:t>
             </w:r>
           </w:p>
@@ -7189,7 +7723,7 @@
     </w:p>
     <w:tbl>
       <w:tblPr>
-        <w:tblStyle w:val="TableGrid"/>
+        <w:tblStyle w:val="LiBang"/>
         <w:tblW w:w="0" w:type="auto"/>
         <w:tblInd w:w="360" w:type="dxa"/>
         <w:tblLook w:val="04A0" w:firstRow="1" w:lastRow="0" w:firstColumn="1" w:lastColumn="0" w:noHBand="0" w:noVBand="1"/>
@@ -7261,7 +7795,6 @@
               <w:pStyle w:val="MyTable1"/>
             </w:pPr>
             <w:r>
-              <w:lastRenderedPageBreak/>
               <w:t>Mô tả</w:t>
             </w:r>
           </w:p>
@@ -7296,7 +7829,7 @@
     </w:p>
     <w:tbl>
       <w:tblPr>
-        <w:tblStyle w:val="TableGrid"/>
+        <w:tblStyle w:val="LiBang"/>
         <w:tblW w:w="0" w:type="auto"/>
         <w:tblInd w:w="360" w:type="dxa"/>
         <w:tblLook w:val="04A0" w:firstRow="1" w:lastRow="0" w:firstColumn="1" w:lastColumn="0" w:noHBand="0" w:noVBand="1"/>
@@ -7413,7 +7946,7 @@
     </w:p>
     <w:tbl>
       <w:tblPr>
-        <w:tblStyle w:val="TableGrid"/>
+        <w:tblStyle w:val="LiBang"/>
         <w:tblW w:w="0" w:type="auto"/>
         <w:tblInd w:w="360" w:type="dxa"/>
         <w:tblLook w:val="04A0" w:firstRow="1" w:lastRow="0" w:firstColumn="1" w:lastColumn="0" w:noHBand="0" w:noVBand="1"/>
@@ -7513,8 +8046,6 @@
         </w:numPr>
         <w:ind w:left="360"/>
       </w:pPr>
-      <w:bookmarkStart w:id="1" w:name="_GoBack"/>
-      <w:bookmarkEnd w:id="1"/>
     </w:p>
     <w:p>
       <w:pPr>
@@ -7565,7 +8096,7 @@
     <w:lvl w:ilvl="0">
       <w:start w:val="1"/>
       <w:numFmt w:val="upperRoman"/>
-      <w:pStyle w:val="Heading1"/>
+      <w:pStyle w:val="u1"/>
       <w:lvlText w:val="Article %1."/>
       <w:lvlJc w:val="left"/>
       <w:pPr>
@@ -7575,7 +8106,7 @@
     <w:lvl w:ilvl="1">
       <w:start w:val="1"/>
       <w:numFmt w:val="decimalZero"/>
-      <w:pStyle w:val="Heading2"/>
+      <w:pStyle w:val="u2"/>
       <w:isLgl/>
       <w:lvlText w:val="Section %1.%2"/>
       <w:lvlJc w:val="left"/>
@@ -7586,7 +8117,7 @@
     <w:lvl w:ilvl="2">
       <w:start w:val="1"/>
       <w:numFmt w:val="lowerLetter"/>
-      <w:pStyle w:val="Heading3"/>
+      <w:pStyle w:val="u3"/>
       <w:lvlText w:val="(%3)"/>
       <w:lvlJc w:val="left"/>
       <w:pPr>
@@ -7596,7 +8127,7 @@
     <w:lvl w:ilvl="3">
       <w:start w:val="1"/>
       <w:numFmt w:val="lowerRoman"/>
-      <w:pStyle w:val="Heading4"/>
+      <w:pStyle w:val="u4"/>
       <w:lvlText w:val="(%4)"/>
       <w:lvlJc w:val="right"/>
       <w:pPr>
@@ -7606,7 +8137,7 @@
     <w:lvl w:ilvl="4">
       <w:start w:val="1"/>
       <w:numFmt w:val="decimal"/>
-      <w:pStyle w:val="Heading5"/>
+      <w:pStyle w:val="u5"/>
       <w:lvlText w:val="%5)"/>
       <w:lvlJc w:val="left"/>
       <w:pPr>
@@ -7616,7 +8147,7 @@
     <w:lvl w:ilvl="5">
       <w:start w:val="1"/>
       <w:numFmt w:val="lowerLetter"/>
-      <w:pStyle w:val="Heading6"/>
+      <w:pStyle w:val="u6"/>
       <w:lvlText w:val="%6)"/>
       <w:lvlJc w:val="left"/>
       <w:pPr>
@@ -7626,7 +8157,7 @@
     <w:lvl w:ilvl="6">
       <w:start w:val="1"/>
       <w:numFmt w:val="lowerRoman"/>
-      <w:pStyle w:val="Heading7"/>
+      <w:pStyle w:val="u7"/>
       <w:lvlText w:val="%7)"/>
       <w:lvlJc w:val="right"/>
       <w:pPr>
@@ -7636,7 +8167,7 @@
     <w:lvl w:ilvl="7">
       <w:start w:val="1"/>
       <w:numFmt w:val="lowerLetter"/>
-      <w:pStyle w:val="Heading8"/>
+      <w:pStyle w:val="u8"/>
       <w:lvlText w:val="%8."/>
       <w:lvlJc w:val="left"/>
       <w:pPr>
@@ -7646,7 +8177,7 @@
     <w:lvl w:ilvl="8">
       <w:start w:val="1"/>
       <w:numFmt w:val="lowerRoman"/>
-      <w:pStyle w:val="Heading9"/>
+      <w:pStyle w:val="u9"/>
       <w:lvlText w:val="%9."/>
       <w:lvlJc w:val="right"/>
       <w:pPr>
@@ -9999,6 +10530,7 @@
     <w:lsdException w:name="HTML Sample" w:semiHidden="1" w:unhideWhenUsed="1"/>
     <w:lsdException w:name="HTML Typewriter" w:semiHidden="1" w:unhideWhenUsed="1"/>
     <w:lsdException w:name="HTML Variable" w:semiHidden="1" w:unhideWhenUsed="1"/>
+    <w:lsdException w:name="Normal Table" w:semiHidden="1" w:unhideWhenUsed="1"/>
     <w:lsdException w:name="annotation subject" w:semiHidden="1" w:unhideWhenUsed="1"/>
     <w:lsdException w:name="No List" w:semiHidden="1" w:unhideWhenUsed="1"/>
     <w:lsdException w:name="Outline List 1" w:semiHidden="1" w:unhideWhenUsed="1"/>
@@ -10042,8 +10574,10 @@
     <w:lsdException w:name="Table Elegant" w:semiHidden="1" w:unhideWhenUsed="1"/>
     <w:lsdException w:name="Table Professional" w:semiHidden="1" w:unhideWhenUsed="1"/>
     <w:lsdException w:name="Table Subtle 1" w:semiHidden="1" w:unhideWhenUsed="1"/>
+    <w:lsdException w:name="Table Subtle 2" w:semiHidden="1" w:unhideWhenUsed="1"/>
     <w:lsdException w:name="Table Web 1" w:semiHidden="1" w:unhideWhenUsed="1"/>
     <w:lsdException w:name="Table Web 2" w:semiHidden="1" w:unhideWhenUsed="1"/>
+    <w:lsdException w:name="Table Web 3" w:semiHidden="1" w:unhideWhenUsed="1"/>
     <w:lsdException w:name="Balloon Text" w:semiHidden="1" w:unhideWhenUsed="1"/>
     <w:lsdException w:name="Table Grid" w:uiPriority="59"/>
     <w:lsdException w:name="Table Theme" w:semiHidden="1" w:unhideWhenUsed="1"/>
@@ -10267,15 +10801,15 @@
     <w:lsdException w:name="Hashtag" w:semiHidden="1" w:unhideWhenUsed="1"/>
     <w:lsdException w:name="Unresolved Mention" w:semiHidden="1" w:unhideWhenUsed="1"/>
   </w:latentStyles>
-  <w:style w:type="paragraph" w:default="1" w:styleId="Normal">
+  <w:style w:type="paragraph" w:default="1" w:styleId="Binhthng">
     <w:name w:val="Normal"/>
     <w:qFormat/>
   </w:style>
-  <w:style w:type="paragraph" w:styleId="Heading1">
+  <w:style w:type="paragraph" w:styleId="u1">
     <w:name w:val="heading 1"/>
-    <w:basedOn w:val="Normal"/>
-    <w:next w:val="Normal"/>
-    <w:link w:val="Heading1Char"/>
+    <w:basedOn w:val="Binhthng"/>
+    <w:next w:val="Binhthng"/>
+    <w:link w:val="u1Char"/>
     <w:uiPriority w:val="9"/>
     <w:qFormat/>
     <w:rsid w:val="00A854C4"/>
@@ -10297,11 +10831,11 @@
       <w:szCs w:val="28"/>
     </w:rPr>
   </w:style>
-  <w:style w:type="paragraph" w:styleId="Heading2">
+  <w:style w:type="paragraph" w:styleId="u2">
     <w:name w:val="heading 2"/>
-    <w:basedOn w:val="Normal"/>
-    <w:next w:val="Normal"/>
-    <w:link w:val="Heading2Char"/>
+    <w:basedOn w:val="Binhthng"/>
+    <w:next w:val="Binhthng"/>
+    <w:link w:val="u2Char"/>
     <w:uiPriority w:val="9"/>
     <w:unhideWhenUsed/>
     <w:qFormat/>
@@ -10325,11 +10859,11 @@
       <w:szCs w:val="26"/>
     </w:rPr>
   </w:style>
-  <w:style w:type="paragraph" w:styleId="Heading3">
+  <w:style w:type="paragraph" w:styleId="u3">
     <w:name w:val="heading 3"/>
-    <w:basedOn w:val="Normal"/>
-    <w:next w:val="Normal"/>
-    <w:link w:val="Heading3Char"/>
+    <w:basedOn w:val="Binhthng"/>
+    <w:next w:val="Binhthng"/>
+    <w:link w:val="u3Char"/>
     <w:uiPriority w:val="9"/>
     <w:semiHidden/>
     <w:unhideWhenUsed/>
@@ -10352,11 +10886,11 @@
       <w:color w:val="4F81BD" w:themeColor="accent1"/>
     </w:rPr>
   </w:style>
-  <w:style w:type="paragraph" w:styleId="Heading4">
+  <w:style w:type="paragraph" w:styleId="u4">
     <w:name w:val="heading 4"/>
-    <w:basedOn w:val="Normal"/>
-    <w:next w:val="Normal"/>
-    <w:link w:val="Heading4Char"/>
+    <w:basedOn w:val="Binhthng"/>
+    <w:next w:val="Binhthng"/>
+    <w:link w:val="u4Char"/>
     <w:uiPriority w:val="9"/>
     <w:semiHidden/>
     <w:unhideWhenUsed/>
@@ -10381,11 +10915,11 @@
       <w:color w:val="4F81BD" w:themeColor="accent1"/>
     </w:rPr>
   </w:style>
-  <w:style w:type="paragraph" w:styleId="Heading5">
+  <w:style w:type="paragraph" w:styleId="u5">
     <w:name w:val="heading 5"/>
-    <w:basedOn w:val="Normal"/>
-    <w:next w:val="Normal"/>
-    <w:link w:val="Heading5Char"/>
+    <w:basedOn w:val="Binhthng"/>
+    <w:next w:val="Binhthng"/>
+    <w:link w:val="u5Char"/>
     <w:uiPriority w:val="9"/>
     <w:semiHidden/>
     <w:unhideWhenUsed/>
@@ -10406,11 +10940,11 @@
       <w:color w:val="243F60" w:themeColor="accent1" w:themeShade="7F"/>
     </w:rPr>
   </w:style>
-  <w:style w:type="paragraph" w:styleId="Heading6">
+  <w:style w:type="paragraph" w:styleId="u6">
     <w:name w:val="heading 6"/>
-    <w:basedOn w:val="Normal"/>
-    <w:next w:val="Normal"/>
-    <w:link w:val="Heading6Char"/>
+    <w:basedOn w:val="Binhthng"/>
+    <w:next w:val="Binhthng"/>
+    <w:link w:val="u6Char"/>
     <w:uiPriority w:val="9"/>
     <w:semiHidden/>
     <w:unhideWhenUsed/>
@@ -10433,11 +10967,11 @@
       <w:color w:val="243F60" w:themeColor="accent1" w:themeShade="7F"/>
     </w:rPr>
   </w:style>
-  <w:style w:type="paragraph" w:styleId="Heading7">
+  <w:style w:type="paragraph" w:styleId="u7">
     <w:name w:val="heading 7"/>
-    <w:basedOn w:val="Normal"/>
-    <w:next w:val="Normal"/>
-    <w:link w:val="Heading7Char"/>
+    <w:basedOn w:val="Binhthng"/>
+    <w:next w:val="Binhthng"/>
+    <w:link w:val="u7Char"/>
     <w:uiPriority w:val="9"/>
     <w:semiHidden/>
     <w:unhideWhenUsed/>
@@ -10460,11 +10994,11 @@
       <w:color w:val="404040" w:themeColor="text1" w:themeTint="BF"/>
     </w:rPr>
   </w:style>
-  <w:style w:type="paragraph" w:styleId="Heading8">
+  <w:style w:type="paragraph" w:styleId="u8">
     <w:name w:val="heading 8"/>
-    <w:basedOn w:val="Normal"/>
-    <w:next w:val="Normal"/>
-    <w:link w:val="Heading8Char"/>
+    <w:basedOn w:val="Binhthng"/>
+    <w:next w:val="Binhthng"/>
+    <w:link w:val="u8Char"/>
     <w:uiPriority w:val="9"/>
     <w:semiHidden/>
     <w:unhideWhenUsed/>
@@ -10487,11 +11021,11 @@
       <w:szCs w:val="20"/>
     </w:rPr>
   </w:style>
-  <w:style w:type="paragraph" w:styleId="Heading9">
+  <w:style w:type="paragraph" w:styleId="u9">
     <w:name w:val="heading 9"/>
-    <w:basedOn w:val="Normal"/>
-    <w:next w:val="Normal"/>
-    <w:link w:val="Heading9Char"/>
+    <w:basedOn w:val="Binhthng"/>
+    <w:next w:val="Binhthng"/>
+    <w:link w:val="u9Char"/>
     <w:uiPriority w:val="9"/>
     <w:semiHidden/>
     <w:unhideWhenUsed/>
@@ -10516,13 +11050,13 @@
       <w:szCs w:val="20"/>
     </w:rPr>
   </w:style>
-  <w:style w:type="character" w:default="1" w:styleId="DefaultParagraphFont">
+  <w:style w:type="character" w:default="1" w:styleId="Phngmcinhcuaoanvn">
     <w:name w:val="Default Paragraph Font"/>
     <w:uiPriority w:val="1"/>
     <w:semiHidden/>
     <w:unhideWhenUsed/>
   </w:style>
-  <w:style w:type="table" w:default="1" w:styleId="TableNormal">
+  <w:style w:type="table" w:default="1" w:styleId="BangThngthng">
     <w:name w:val="Normal Table"/>
     <w:uiPriority w:val="99"/>
     <w:semiHidden/>
@@ -10537,17 +11071,17 @@
       </w:tblCellMar>
     </w:tblPr>
   </w:style>
-  <w:style w:type="numbering" w:default="1" w:styleId="NoList">
+  <w:style w:type="numbering" w:default="1" w:styleId="Khngco">
     <w:name w:val="No List"/>
     <w:uiPriority w:val="99"/>
     <w:semiHidden/>
     <w:unhideWhenUsed/>
   </w:style>
-  <w:style w:type="paragraph" w:styleId="Title">
+  <w:style w:type="paragraph" w:styleId="Tiu">
     <w:name w:val="Title"/>
-    <w:basedOn w:val="Normal"/>
-    <w:next w:val="Normal"/>
-    <w:link w:val="TitleChar"/>
+    <w:basedOn w:val="Binhthng"/>
+    <w:next w:val="Binhthng"/>
+    <w:link w:val="TiuChar"/>
     <w:uiPriority w:val="10"/>
     <w:qFormat/>
     <w:rsid w:val="00AF7766"/>
@@ -10568,10 +11102,10 @@
       <w:lang w:eastAsia="ja-JP"/>
     </w:rPr>
   </w:style>
-  <w:style w:type="character" w:customStyle="1" w:styleId="TitleChar">
-    <w:name w:val="Title Char"/>
-    <w:basedOn w:val="DefaultParagraphFont"/>
-    <w:link w:val="Title"/>
+  <w:style w:type="character" w:customStyle="1" w:styleId="TiuChar">
+    <w:name w:val="Tiêu đề Char"/>
+    <w:basedOn w:val="Phngmcinhcuaoanvn"/>
+    <w:link w:val="Tiu"/>
     <w:uiPriority w:val="10"/>
     <w:rsid w:val="00AF7766"/>
     <w:rPr>
@@ -10584,11 +11118,11 @@
       <w:lang w:eastAsia="ja-JP"/>
     </w:rPr>
   </w:style>
-  <w:style w:type="paragraph" w:styleId="Subtitle">
+  <w:style w:type="paragraph" w:styleId="Tiuphu">
     <w:name w:val="Subtitle"/>
-    <w:basedOn w:val="Normal"/>
-    <w:next w:val="Normal"/>
-    <w:link w:val="SubtitleChar"/>
+    <w:basedOn w:val="Binhthng"/>
+    <w:next w:val="Binhthng"/>
+    <w:link w:val="TiuphuChar"/>
     <w:uiPriority w:val="11"/>
     <w:qFormat/>
     <w:rsid w:val="00AF7766"/>
@@ -10609,10 +11143,10 @@
       <w:lang w:eastAsia="ja-JP"/>
     </w:rPr>
   </w:style>
-  <w:style w:type="character" w:customStyle="1" w:styleId="SubtitleChar">
-    <w:name w:val="Subtitle Char"/>
-    <w:basedOn w:val="DefaultParagraphFont"/>
-    <w:link w:val="Subtitle"/>
+  <w:style w:type="character" w:customStyle="1" w:styleId="TiuphuChar">
+    <w:name w:val="Tiêu đề phụ Char"/>
+    <w:basedOn w:val="Phngmcinhcuaoanvn"/>
+    <w:link w:val="Tiuphu"/>
     <w:uiPriority w:val="11"/>
     <w:rsid w:val="00AF7766"/>
     <w:rPr>
@@ -10626,10 +11160,10 @@
       <w:lang w:eastAsia="ja-JP"/>
     </w:rPr>
   </w:style>
-  <w:style w:type="paragraph" w:styleId="BalloonText">
+  <w:style w:type="paragraph" w:styleId="Bongchuthich">
     <w:name w:val="Balloon Text"/>
-    <w:basedOn w:val="Normal"/>
-    <w:link w:val="BalloonTextChar"/>
+    <w:basedOn w:val="Binhthng"/>
+    <w:link w:val="BongchuthichChar"/>
     <w:uiPriority w:val="99"/>
     <w:semiHidden/>
     <w:unhideWhenUsed/>
@@ -10643,10 +11177,10 @@
       <w:szCs w:val="16"/>
     </w:rPr>
   </w:style>
-  <w:style w:type="character" w:customStyle="1" w:styleId="BalloonTextChar">
-    <w:name w:val="Balloon Text Char"/>
-    <w:basedOn w:val="DefaultParagraphFont"/>
-    <w:link w:val="BalloonText"/>
+  <w:style w:type="character" w:customStyle="1" w:styleId="BongchuthichChar">
+    <w:name w:val="Bóng chú thích Char"/>
+    <w:basedOn w:val="Phngmcinhcuaoanvn"/>
+    <w:link w:val="Bongchuthich"/>
     <w:uiPriority w:val="99"/>
     <w:semiHidden/>
     <w:rsid w:val="00AF7766"/>
@@ -10656,9 +11190,9 @@
       <w:szCs w:val="16"/>
     </w:rPr>
   </w:style>
-  <w:style w:type="paragraph" w:styleId="NoSpacing">
+  <w:style w:type="paragraph" w:styleId="KhngDncch">
     <w:name w:val="No Spacing"/>
-    <w:link w:val="NoSpacingChar"/>
+    <w:link w:val="KhngDncchChar"/>
     <w:uiPriority w:val="1"/>
     <w:qFormat/>
     <w:rsid w:val="00990E65"/>
@@ -10670,10 +11204,10 @@
       <w:lang w:eastAsia="ja-JP"/>
     </w:rPr>
   </w:style>
-  <w:style w:type="character" w:customStyle="1" w:styleId="NoSpacingChar">
-    <w:name w:val="No Spacing Char"/>
-    <w:basedOn w:val="DefaultParagraphFont"/>
-    <w:link w:val="NoSpacing"/>
+  <w:style w:type="character" w:customStyle="1" w:styleId="KhngDncchChar">
+    <w:name w:val="Không Dãn cách Char"/>
+    <w:basedOn w:val="Phngmcinhcuaoanvn"/>
+    <w:link w:val="KhngDncch"/>
     <w:uiPriority w:val="1"/>
     <w:rsid w:val="00990E65"/>
     <w:rPr>
@@ -10681,10 +11215,10 @@
       <w:lang w:eastAsia="ja-JP"/>
     </w:rPr>
   </w:style>
-  <w:style w:type="paragraph" w:styleId="ListParagraph">
+  <w:style w:type="paragraph" w:styleId="oancuaDanhsach">
     <w:name w:val="List Paragraph"/>
-    <w:basedOn w:val="Normal"/>
-    <w:link w:val="ListParagraphChar"/>
+    <w:basedOn w:val="Binhthng"/>
+    <w:link w:val="oancuaDanhsachChar"/>
     <w:uiPriority w:val="34"/>
     <w:qFormat/>
     <w:rsid w:val="00990E65"/>
@@ -10695,7 +11229,7 @@
   </w:style>
   <w:style w:type="paragraph" w:customStyle="1" w:styleId="Title1">
     <w:name w:val="Title 1"/>
-    <w:basedOn w:val="ListParagraph"/>
+    <w:basedOn w:val="oancuaDanhsach"/>
     <w:link w:val="Title1Char"/>
     <w:autoRedefine/>
     <w:rsid w:val="008F333B"/>
@@ -10714,7 +11248,7 @@
   </w:style>
   <w:style w:type="paragraph" w:customStyle="1" w:styleId="Paragrap">
     <w:name w:val="Paragrap"/>
-    <w:basedOn w:val="Normal"/>
+    <w:basedOn w:val="Binhthng"/>
     <w:link w:val="ParagrapChar"/>
     <w:qFormat/>
     <w:rsid w:val="00990E65"/>
@@ -10729,16 +11263,16 @@
       <w:szCs w:val="26"/>
     </w:rPr>
   </w:style>
-  <w:style w:type="character" w:customStyle="1" w:styleId="ListParagraphChar">
-    <w:name w:val="List Paragraph Char"/>
-    <w:basedOn w:val="DefaultParagraphFont"/>
-    <w:link w:val="ListParagraph"/>
+  <w:style w:type="character" w:customStyle="1" w:styleId="oancuaDanhsachChar">
+    <w:name w:val="Đoạn của Danh sách Char"/>
+    <w:basedOn w:val="Phngmcinhcuaoanvn"/>
+    <w:link w:val="oancuaDanhsach"/>
     <w:uiPriority w:val="34"/>
     <w:rsid w:val="00990E65"/>
   </w:style>
   <w:style w:type="character" w:customStyle="1" w:styleId="Title1Char">
     <w:name w:val="Title 1 Char"/>
-    <w:basedOn w:val="ListParagraphChar"/>
+    <w:basedOn w:val="oancuaDanhsachChar"/>
     <w:link w:val="Title1"/>
     <w:rsid w:val="008F333B"/>
     <w:rPr>
@@ -10749,9 +11283,9 @@
       <w:szCs w:val="28"/>
     </w:rPr>
   </w:style>
-  <w:style w:type="table" w:styleId="TableGrid">
+  <w:style w:type="table" w:styleId="LiBang">
     <w:name w:val="Table Grid"/>
-    <w:basedOn w:val="TableNormal"/>
+    <w:basedOn w:val="BangThngthng"/>
     <w:uiPriority w:val="59"/>
     <w:rsid w:val="003141E2"/>
     <w:pPr>
@@ -10770,7 +11304,7 @@
   </w:style>
   <w:style w:type="character" w:customStyle="1" w:styleId="ParagrapChar">
     <w:name w:val="Paragrap Char"/>
-    <w:basedOn w:val="DefaultParagraphFont"/>
+    <w:basedOn w:val="Phngmcinhcuaoanvn"/>
     <w:link w:val="Paragrap"/>
     <w:rsid w:val="00990E65"/>
     <w:rPr>
@@ -10842,10 +11376,10 @@
       <w:szCs w:val="24"/>
     </w:rPr>
   </w:style>
-  <w:style w:type="character" w:customStyle="1" w:styleId="Heading1Char">
-    <w:name w:val="Heading 1 Char"/>
-    <w:basedOn w:val="DefaultParagraphFont"/>
-    <w:link w:val="Heading1"/>
+  <w:style w:type="character" w:customStyle="1" w:styleId="u1Char">
+    <w:name w:val="Đầu đề 1 Char"/>
+    <w:basedOn w:val="Phngmcinhcuaoanvn"/>
+    <w:link w:val="u1"/>
     <w:uiPriority w:val="9"/>
     <w:rsid w:val="00A854C4"/>
     <w:rPr>
@@ -10868,10 +11402,10 @@
       <w:szCs w:val="26"/>
     </w:rPr>
   </w:style>
-  <w:style w:type="character" w:customStyle="1" w:styleId="Heading2Char">
-    <w:name w:val="Heading 2 Char"/>
-    <w:basedOn w:val="DefaultParagraphFont"/>
-    <w:link w:val="Heading2"/>
+  <w:style w:type="character" w:customStyle="1" w:styleId="u2Char">
+    <w:name w:val="Đầu đề 2 Char"/>
+    <w:basedOn w:val="Phngmcinhcuaoanvn"/>
+    <w:link w:val="u2"/>
     <w:uiPriority w:val="9"/>
     <w:rsid w:val="00715417"/>
     <w:rPr>
@@ -10883,10 +11417,10 @@
       <w:szCs w:val="26"/>
     </w:rPr>
   </w:style>
-  <w:style w:type="character" w:customStyle="1" w:styleId="Heading3Char">
-    <w:name w:val="Heading 3 Char"/>
-    <w:basedOn w:val="DefaultParagraphFont"/>
-    <w:link w:val="Heading3"/>
+  <w:style w:type="character" w:customStyle="1" w:styleId="u3Char">
+    <w:name w:val="Đầu đề 3 Char"/>
+    <w:basedOn w:val="Phngmcinhcuaoanvn"/>
+    <w:link w:val="u3"/>
     <w:uiPriority w:val="9"/>
     <w:semiHidden/>
     <w:rsid w:val="00715417"/>
@@ -10897,10 +11431,10 @@
       <w:color w:val="4F81BD" w:themeColor="accent1"/>
     </w:rPr>
   </w:style>
-  <w:style w:type="character" w:customStyle="1" w:styleId="Heading4Char">
-    <w:name w:val="Heading 4 Char"/>
-    <w:basedOn w:val="DefaultParagraphFont"/>
-    <w:link w:val="Heading4"/>
+  <w:style w:type="character" w:customStyle="1" w:styleId="u4Char">
+    <w:name w:val="Đầu đề 4 Char"/>
+    <w:basedOn w:val="Phngmcinhcuaoanvn"/>
+    <w:link w:val="u4"/>
     <w:uiPriority w:val="9"/>
     <w:semiHidden/>
     <w:rsid w:val="00715417"/>
@@ -10913,10 +11447,10 @@
       <w:color w:val="4F81BD" w:themeColor="accent1"/>
     </w:rPr>
   </w:style>
-  <w:style w:type="character" w:customStyle="1" w:styleId="Heading5Char">
-    <w:name w:val="Heading 5 Char"/>
-    <w:basedOn w:val="DefaultParagraphFont"/>
-    <w:link w:val="Heading5"/>
+  <w:style w:type="character" w:customStyle="1" w:styleId="u5Char">
+    <w:name w:val="Đầu đề 5 Char"/>
+    <w:basedOn w:val="Phngmcinhcuaoanvn"/>
+    <w:link w:val="u5"/>
     <w:uiPriority w:val="9"/>
     <w:semiHidden/>
     <w:rsid w:val="00715417"/>
@@ -10925,10 +11459,10 @@
       <w:color w:val="243F60" w:themeColor="accent1" w:themeShade="7F"/>
     </w:rPr>
   </w:style>
-  <w:style w:type="character" w:customStyle="1" w:styleId="Heading6Char">
-    <w:name w:val="Heading 6 Char"/>
-    <w:basedOn w:val="DefaultParagraphFont"/>
-    <w:link w:val="Heading6"/>
+  <w:style w:type="character" w:customStyle="1" w:styleId="u6Char">
+    <w:name w:val="Đầu đề 6 Char"/>
+    <w:basedOn w:val="Phngmcinhcuaoanvn"/>
+    <w:link w:val="u6"/>
     <w:uiPriority w:val="9"/>
     <w:semiHidden/>
     <w:rsid w:val="00715417"/>
@@ -10939,10 +11473,10 @@
       <w:color w:val="243F60" w:themeColor="accent1" w:themeShade="7F"/>
     </w:rPr>
   </w:style>
-  <w:style w:type="character" w:customStyle="1" w:styleId="Heading7Char">
-    <w:name w:val="Heading 7 Char"/>
-    <w:basedOn w:val="DefaultParagraphFont"/>
-    <w:link w:val="Heading7"/>
+  <w:style w:type="character" w:customStyle="1" w:styleId="u7Char">
+    <w:name w:val="Đầu đề 7 Char"/>
+    <w:basedOn w:val="Phngmcinhcuaoanvn"/>
+    <w:link w:val="u7"/>
     <w:uiPriority w:val="9"/>
     <w:semiHidden/>
     <w:rsid w:val="00715417"/>
@@ -10953,10 +11487,10 @@
       <w:color w:val="404040" w:themeColor="text1" w:themeTint="BF"/>
     </w:rPr>
   </w:style>
-  <w:style w:type="character" w:customStyle="1" w:styleId="Heading8Char">
-    <w:name w:val="Heading 8 Char"/>
-    <w:basedOn w:val="DefaultParagraphFont"/>
-    <w:link w:val="Heading8"/>
+  <w:style w:type="character" w:customStyle="1" w:styleId="u8Char">
+    <w:name w:val="Đầu đề 8 Char"/>
+    <w:basedOn w:val="Phngmcinhcuaoanvn"/>
+    <w:link w:val="u8"/>
     <w:uiPriority w:val="9"/>
     <w:semiHidden/>
     <w:rsid w:val="00715417"/>
@@ -10967,10 +11501,10 @@
       <w:szCs w:val="20"/>
     </w:rPr>
   </w:style>
-  <w:style w:type="character" w:customStyle="1" w:styleId="Heading9Char">
-    <w:name w:val="Heading 9 Char"/>
-    <w:basedOn w:val="DefaultParagraphFont"/>
-    <w:link w:val="Heading9"/>
+  <w:style w:type="character" w:customStyle="1" w:styleId="u9Char">
+    <w:name w:val="Đầu đề 9 Char"/>
+    <w:basedOn w:val="Phngmcinhcuaoanvn"/>
+    <w:link w:val="u9"/>
     <w:uiPriority w:val="9"/>
     <w:semiHidden/>
     <w:rsid w:val="00715417"/>
@@ -10985,7 +11519,7 @@
   </w:style>
   <w:style w:type="paragraph" w:customStyle="1" w:styleId="Title12">
     <w:name w:val="Title 1.2"/>
-    <w:basedOn w:val="Heading2"/>
+    <w:basedOn w:val="u2"/>
     <w:link w:val="Title12Char"/>
     <w:rsid w:val="00715417"/>
     <w:pPr>
@@ -11012,7 +11546,7 @@
   </w:style>
   <w:style w:type="character" w:customStyle="1" w:styleId="Title12Char">
     <w:name w:val="Title 1.2 Char"/>
-    <w:basedOn w:val="Heading2Char"/>
+    <w:basedOn w:val="u2Char"/>
     <w:link w:val="Title12"/>
     <w:rsid w:val="00715417"/>
     <w:rPr>
@@ -11065,7 +11599,7 @@
   </w:style>
   <w:style w:type="paragraph" w:customStyle="1" w:styleId="TuStyle-Title1">
     <w:name w:val="Tu Style - Title 1"/>
-    <w:basedOn w:val="ListParagraph"/>
+    <w:basedOn w:val="oancuaDanhsach"/>
     <w:link w:val="TuStyle-Title1Char"/>
     <w:qFormat/>
     <w:rsid w:val="004E1149"/>
@@ -11121,7 +11655,7 @@
   </w:style>
   <w:style w:type="character" w:customStyle="1" w:styleId="TuStyle-Title1Char">
     <w:name w:val="Tu Style - Title 1 Char"/>
-    <w:basedOn w:val="ListParagraphChar"/>
+    <w:basedOn w:val="oancuaDanhsachChar"/>
     <w:link w:val="TuStyle-Title1"/>
     <w:rsid w:val="004E1149"/>
     <w:rPr>
@@ -11139,10 +11673,10 @@
       </w14:textFill>
     </w:rPr>
   </w:style>
-  <w:style w:type="paragraph" w:styleId="TOCHeading">
+  <w:style w:type="paragraph" w:styleId="uMucluc">
     <w:name w:val="TOC Heading"/>
-    <w:basedOn w:val="Heading1"/>
-    <w:next w:val="Normal"/>
+    <w:basedOn w:val="u1"/>
+    <w:next w:val="Binhthng"/>
     <w:uiPriority w:val="39"/>
     <w:semiHidden/>
     <w:unhideWhenUsed/>
@@ -11178,10 +11712,10 @@
       </w14:textFill>
     </w:rPr>
   </w:style>
-  <w:style w:type="paragraph" w:styleId="TOC1">
+  <w:style w:type="paragraph" w:styleId="Mucluc1">
     <w:name w:val="toc 1"/>
-    <w:basedOn w:val="Normal"/>
-    <w:next w:val="Normal"/>
+    <w:basedOn w:val="Binhthng"/>
+    <w:next w:val="Binhthng"/>
     <w:autoRedefine/>
     <w:uiPriority w:val="39"/>
     <w:unhideWhenUsed/>
@@ -11199,10 +11733,10 @@
       <w:szCs w:val="24"/>
     </w:rPr>
   </w:style>
-  <w:style w:type="paragraph" w:styleId="TOC2">
+  <w:style w:type="paragraph" w:styleId="Mucluc2">
     <w:name w:val="toc 2"/>
-    <w:basedOn w:val="Normal"/>
-    <w:next w:val="Normal"/>
+    <w:basedOn w:val="Binhthng"/>
+    <w:next w:val="Binhthng"/>
     <w:autoRedefine/>
     <w:uiPriority w:val="39"/>
     <w:unhideWhenUsed/>
@@ -11219,10 +11753,10 @@
       <w:szCs w:val="20"/>
     </w:rPr>
   </w:style>
-  <w:style w:type="paragraph" w:styleId="TOC3">
+  <w:style w:type="paragraph" w:styleId="Mucluc3">
     <w:name w:val="toc 3"/>
-    <w:basedOn w:val="Normal"/>
-    <w:next w:val="Normal"/>
+    <w:basedOn w:val="Binhthng"/>
+    <w:next w:val="Binhthng"/>
     <w:autoRedefine/>
     <w:uiPriority w:val="39"/>
     <w:unhideWhenUsed/>
@@ -11237,10 +11771,10 @@
       <w:szCs w:val="20"/>
     </w:rPr>
   </w:style>
-  <w:style w:type="paragraph" w:styleId="TOC4">
+  <w:style w:type="paragraph" w:styleId="Mucluc4">
     <w:name w:val="toc 4"/>
-    <w:basedOn w:val="Normal"/>
-    <w:next w:val="Normal"/>
+    <w:basedOn w:val="Binhthng"/>
+    <w:next w:val="Binhthng"/>
     <w:autoRedefine/>
     <w:uiPriority w:val="39"/>
     <w:unhideWhenUsed/>
@@ -11255,10 +11789,10 @@
       <w:szCs w:val="20"/>
     </w:rPr>
   </w:style>
-  <w:style w:type="paragraph" w:styleId="TOC5">
+  <w:style w:type="paragraph" w:styleId="Mucluc5">
     <w:name w:val="toc 5"/>
-    <w:basedOn w:val="Normal"/>
-    <w:next w:val="Normal"/>
+    <w:basedOn w:val="Binhthng"/>
+    <w:next w:val="Binhthng"/>
     <w:autoRedefine/>
     <w:uiPriority w:val="39"/>
     <w:unhideWhenUsed/>
@@ -11273,10 +11807,10 @@
       <w:szCs w:val="20"/>
     </w:rPr>
   </w:style>
-  <w:style w:type="paragraph" w:styleId="TOC6">
+  <w:style w:type="paragraph" w:styleId="Mucluc6">
     <w:name w:val="toc 6"/>
-    <w:basedOn w:val="Normal"/>
-    <w:next w:val="Normal"/>
+    <w:basedOn w:val="Binhthng"/>
+    <w:next w:val="Binhthng"/>
     <w:autoRedefine/>
     <w:uiPriority w:val="39"/>
     <w:unhideWhenUsed/>
@@ -11291,10 +11825,10 @@
       <w:szCs w:val="20"/>
     </w:rPr>
   </w:style>
-  <w:style w:type="paragraph" w:styleId="TOC7">
+  <w:style w:type="paragraph" w:styleId="Mucluc7">
     <w:name w:val="toc 7"/>
-    <w:basedOn w:val="Normal"/>
-    <w:next w:val="Normal"/>
+    <w:basedOn w:val="Binhthng"/>
+    <w:next w:val="Binhthng"/>
     <w:autoRedefine/>
     <w:uiPriority w:val="39"/>
     <w:unhideWhenUsed/>
@@ -11309,10 +11843,10 @@
       <w:szCs w:val="20"/>
     </w:rPr>
   </w:style>
-  <w:style w:type="paragraph" w:styleId="TOC8">
+  <w:style w:type="paragraph" w:styleId="Mucluc8">
     <w:name w:val="toc 8"/>
-    <w:basedOn w:val="Normal"/>
-    <w:next w:val="Normal"/>
+    <w:basedOn w:val="Binhthng"/>
+    <w:next w:val="Binhthng"/>
     <w:autoRedefine/>
     <w:uiPriority w:val="39"/>
     <w:unhideWhenUsed/>
@@ -11327,10 +11861,10 @@
       <w:szCs w:val="20"/>
     </w:rPr>
   </w:style>
-  <w:style w:type="paragraph" w:styleId="TOC9">
+  <w:style w:type="paragraph" w:styleId="Mucluc9">
     <w:name w:val="toc 9"/>
-    <w:basedOn w:val="Normal"/>
-    <w:next w:val="Normal"/>
+    <w:basedOn w:val="Binhthng"/>
+    <w:next w:val="Binhthng"/>
     <w:autoRedefine/>
     <w:uiPriority w:val="39"/>
     <w:unhideWhenUsed/>
@@ -11347,7 +11881,7 @@
   </w:style>
   <w:style w:type="table" w:customStyle="1" w:styleId="PlainTable11">
     <w:name w:val="Plain Table 11"/>
-    <w:basedOn w:val="TableNormal"/>
+    <w:basedOn w:val="BangThngthng"/>
     <w:uiPriority w:val="41"/>
     <w:rsid w:val="00545225"/>
     <w:pPr>
@@ -11414,9 +11948,9 @@
       </w:tcPr>
     </w:tblStylePr>
   </w:style>
-  <w:style w:type="paragraph" w:styleId="NormalWeb">
+  <w:style w:type="paragraph" w:styleId="ThngthngWeb">
     <w:name w:val="Normal (Web)"/>
-    <w:basedOn w:val="Normal"/>
+    <w:basedOn w:val="Binhthng"/>
     <w:uiPriority w:val="99"/>
     <w:semiHidden/>
     <w:unhideWhenUsed/>
@@ -11547,6 +12081,7 @@
   </w:font>
   <w:font w:name="DengXian Light">
     <w:altName w:val="等线 Light"/>
+    <w:panose1 w:val="02010600030101010101"/>
     <w:charset w:val="86"/>
     <w:family w:val="auto"/>
     <w:pitch w:val="variable"/>
@@ -11578,6 +12113,7 @@
     <w:rsid w:val="0046471A"/>
     <w:rsid w:val="004E2059"/>
     <w:rsid w:val="005A2380"/>
+    <w:rsid w:val="0072639F"/>
     <w:rsid w:val="008B3B8E"/>
     <w:rsid w:val="00B305F4"/>
     <w:rsid w:val="00CD4D81"/>
@@ -11603,8 +12139,8 @@
   </m:mathPr>
   <w:themeFontLang w:val="en-US" w:eastAsia="zh-CN"/>
   <w:clrSchemeMapping w:bg1="light1" w:t1="dark1" w:bg2="light2" w:t2="dark2" w:accent1="accent1" w:accent2="accent2" w:accent3="accent3" w:accent4="accent4" w:accent5="accent5" w:accent6="accent6" w:hyperlink="hyperlink" w:followedHyperlink="followedHyperlink"/>
-  <w:decimalSymbol w:val=","/>
-  <w:listSeparator w:val=";"/>
+  <w:decimalSymbol w:val="."/>
+  <w:listSeparator w:val=","/>
 </w:settings>
 </file>
 
@@ -11731,6 +12267,7 @@
     <w:lsdException w:name="HTML Sample" w:semiHidden="1" w:unhideWhenUsed="1"/>
     <w:lsdException w:name="HTML Typewriter" w:semiHidden="1" w:unhideWhenUsed="1"/>
     <w:lsdException w:name="HTML Variable" w:semiHidden="1" w:unhideWhenUsed="1"/>
+    <w:lsdException w:name="Normal Table" w:semiHidden="1" w:unhideWhenUsed="1"/>
     <w:lsdException w:name="annotation subject" w:semiHidden="1" w:unhideWhenUsed="1"/>
     <w:lsdException w:name="No List" w:semiHidden="1" w:unhideWhenUsed="1"/>
     <w:lsdException w:name="Outline List 1" w:semiHidden="1" w:unhideWhenUsed="1"/>
@@ -11774,8 +12311,10 @@
     <w:lsdException w:name="Table Elegant" w:semiHidden="1" w:unhideWhenUsed="1"/>
     <w:lsdException w:name="Table Professional" w:semiHidden="1" w:unhideWhenUsed="1"/>
     <w:lsdException w:name="Table Subtle 1" w:semiHidden="1" w:unhideWhenUsed="1"/>
+    <w:lsdException w:name="Table Subtle 2" w:semiHidden="1" w:unhideWhenUsed="1"/>
     <w:lsdException w:name="Table Web 1" w:semiHidden="1" w:unhideWhenUsed="1"/>
     <w:lsdException w:name="Table Web 2" w:semiHidden="1" w:unhideWhenUsed="1"/>
+    <w:lsdException w:name="Table Web 3" w:semiHidden="1" w:unhideWhenUsed="1"/>
     <w:lsdException w:name="Balloon Text" w:semiHidden="1" w:unhideWhenUsed="1"/>
     <w:lsdException w:name="Table Grid" w:uiPriority="59"/>
     <w:lsdException w:name="Table Theme" w:semiHidden="1" w:unhideWhenUsed="1"/>
@@ -11999,17 +12538,17 @@
     <w:lsdException w:name="Hashtag" w:semiHidden="1" w:unhideWhenUsed="1"/>
     <w:lsdException w:name="Unresolved Mention" w:semiHidden="1" w:unhideWhenUsed="1"/>
   </w:latentStyles>
-  <w:style w:type="paragraph" w:default="1" w:styleId="Normal">
+  <w:style w:type="paragraph" w:default="1" w:styleId="Binhthng">
     <w:name w:val="Normal"/>
     <w:qFormat/>
   </w:style>
-  <w:style w:type="character" w:default="1" w:styleId="DefaultParagraphFont">
+  <w:style w:type="character" w:default="1" w:styleId="Phngmcinhcuaoanvn">
     <w:name w:val="Default Paragraph Font"/>
     <w:uiPriority w:val="1"/>
     <w:semiHidden/>
     <w:unhideWhenUsed/>
   </w:style>
-  <w:style w:type="table" w:default="1" w:styleId="TableNormal">
+  <w:style w:type="table" w:default="1" w:styleId="BangThngthng">
     <w:name w:val="Normal Table"/>
     <w:uiPriority w:val="99"/>
     <w:semiHidden/>
@@ -12024,7 +12563,7 @@
       </w:tblCellMar>
     </w:tblPr>
   </w:style>
-  <w:style w:type="numbering" w:default="1" w:styleId="NoList">
+  <w:style w:type="numbering" w:default="1" w:styleId="Khngco">
     <w:name w:val="No List"/>
     <w:uiPriority w:val="99"/>
     <w:semiHidden/>
@@ -12385,7 +12924,7 @@
 </file>
 
 <file path=customXml/itemProps2.xml><?xml version="1.0" encoding="utf-8"?>
-<ds:datastoreItem xmlns:ds="http://schemas.openxmlformats.org/officeDocument/2006/customXml" ds:itemID="{A4637C5D-9ACB-4EB7-9BA5-3CFC11AE0769}">
+<ds:datastoreItem xmlns:ds="http://schemas.openxmlformats.org/officeDocument/2006/customXml" ds:itemID="{338A88F3-721A-4FF7-8EFF-EABD67A51DEF}">
   <ds:schemaRefs>
     <ds:schemaRef ds:uri="http://schemas.openxmlformats.org/officeDocument/2006/bibliography"/>
   </ds:schemaRefs>

</xml_diff>

<commit_message>
Đặc tả UC chức năng báo cáo, thống kê
</commit_message>
<xml_diff>
--- a/01_Document/[SRS] C43 - Quản lý xe khách.docx
+++ b/01_Document/[SRS] C43 - Quản lý xe khách.docx
@@ -69,7 +69,7 @@
                   </w:tcPr>
                   <w:p>
                     <w:pPr>
-                      <w:pStyle w:val="KhngDncch"/>
+                      <w:pStyle w:val="NoSpacing"/>
                       <w:jc w:val="center"/>
                       <w:rPr>
                         <w:rFonts w:ascii="Times New Roman" w:eastAsiaTheme="majorEastAsia" w:hAnsi="Times New Roman" w:cs="Times New Roman"/>
@@ -124,7 +124,7 @@
                   </w:tcPr>
                   <w:p>
                     <w:pPr>
-                      <w:pStyle w:val="KhngDncch"/>
+                      <w:pStyle w:val="NoSpacing"/>
                       <w:jc w:val="center"/>
                       <w:rPr>
                         <w:rFonts w:ascii="Times New Roman" w:eastAsiaTheme="majorEastAsia" w:hAnsi="Times New Roman" w:cs="Times New Roman"/>
@@ -174,7 +174,7 @@
                   </w:tcPr>
                   <w:p>
                     <w:pPr>
-                      <w:pStyle w:val="KhngDncch"/>
+                      <w:pStyle w:val="NoSpacing"/>
                       <w:jc w:val="center"/>
                       <w:rPr>
                         <w:rFonts w:asciiTheme="majorHAnsi" w:eastAsiaTheme="majorEastAsia" w:hAnsiTheme="majorHAnsi" w:cstheme="majorBidi"/>
@@ -207,7 +207,7 @@
               </w:tcPr>
               <w:p>
                 <w:pPr>
-                  <w:pStyle w:val="KhngDncch"/>
+                  <w:pStyle w:val="NoSpacing"/>
                   <w:jc w:val="center"/>
                 </w:pPr>
               </w:p>
@@ -239,7 +239,7 @@
                   </w:tcPr>
                   <w:p>
                     <w:pPr>
-                      <w:pStyle w:val="KhngDncch"/>
+                      <w:pStyle w:val="NoSpacing"/>
                       <w:jc w:val="center"/>
                       <w:rPr>
                         <w:rFonts w:ascii="Times New Roman" w:hAnsi="Times New Roman" w:cs="Times New Roman"/>
@@ -291,7 +291,7 @@
                   </w:tcPr>
                   <w:p>
                     <w:pPr>
-                      <w:pStyle w:val="KhngDncch"/>
+                      <w:pStyle w:val="NoSpacing"/>
                       <w:jc w:val="center"/>
                       <w:rPr>
                         <w:rFonts w:ascii="Times New Roman" w:hAnsi="Times New Roman" w:cs="Times New Roman"/>
@@ -330,7 +330,7 @@
         </w:p>
         <w:tbl>
           <w:tblPr>
-            <w:tblStyle w:val="LiBang"/>
+            <w:tblStyle w:val="TableGrid"/>
             <w:tblW w:w="0" w:type="auto"/>
             <w:tblInd w:w="360" w:type="dxa"/>
             <w:tblLook w:val="04E0" w:firstRow="1" w:lastRow="1" w:firstColumn="1" w:lastColumn="0" w:noHBand="0" w:noVBand="1"/>
@@ -459,7 +459,7 @@
               </w:tcPr>
               <w:p>
                 <w:pPr>
-                  <w:pStyle w:val="KhngDncch"/>
+                  <w:pStyle w:val="NoSpacing"/>
                 </w:pPr>
               </w:p>
             </w:tc>
@@ -467,7 +467,7 @@
         </w:tbl>
         <w:tbl>
           <w:tblPr>
-            <w:tblStyle w:val="LiBang"/>
+            <w:tblStyle w:val="TableGrid"/>
             <w:tblW w:w="9198" w:type="dxa"/>
             <w:tblInd w:w="360" w:type="dxa"/>
             <w:tblLook w:val="04A0" w:firstRow="1" w:lastRow="0" w:firstColumn="1" w:lastColumn="0" w:noHBand="0" w:noVBand="1"/>
@@ -673,7 +673,7 @@
     </w:p>
     <w:p>
       <w:pPr>
-        <w:pStyle w:val="oancuaDanhsach"/>
+        <w:pStyle w:val="ListParagraph"/>
         <w:numPr>
           <w:ilvl w:val="0"/>
           <w:numId w:val="12"/>
@@ -696,7 +696,7 @@
     </w:p>
     <w:p>
       <w:pPr>
-        <w:pStyle w:val="oancuaDanhsach"/>
+        <w:pStyle w:val="ListParagraph"/>
         <w:numPr>
           <w:ilvl w:val="0"/>
           <w:numId w:val="12"/>
@@ -719,7 +719,7 @@
     </w:p>
     <w:p>
       <w:pPr>
-        <w:pStyle w:val="oancuaDanhsach"/>
+        <w:pStyle w:val="ListParagraph"/>
         <w:numPr>
           <w:ilvl w:val="0"/>
           <w:numId w:val="12"/>
@@ -755,7 +755,7 @@
     </w:p>
     <w:tbl>
       <w:tblPr>
-        <w:tblStyle w:val="LiBang"/>
+        <w:tblStyle w:val="TableGrid"/>
         <w:tblpPr w:leftFromText="180" w:rightFromText="180" w:vertAnchor="text" w:horzAnchor="page" w:tblpX="1858" w:tblpY="212"/>
         <w:tblW w:w="0" w:type="auto"/>
         <w:tblLook w:val="04A0" w:firstRow="1" w:lastRow="0" w:firstColumn="1" w:lastColumn="0" w:noHBand="0" w:noVBand="1"/>
@@ -876,7 +876,7 @@
     </w:p>
     <w:p>
       <w:pPr>
-        <w:pStyle w:val="oancuaDanhsach"/>
+        <w:pStyle w:val="ListParagraph"/>
         <w:numPr>
           <w:ilvl w:val="1"/>
           <w:numId w:val="9"/>
@@ -1678,7 +1678,7 @@
     </w:p>
     <w:p>
       <w:pPr>
-        <w:pStyle w:val="oancuaDanhsach"/>
+        <w:pStyle w:val="ListParagraph"/>
         <w:numPr>
           <w:ilvl w:val="1"/>
           <w:numId w:val="9"/>
@@ -1701,7 +1701,7 @@
     </w:p>
     <w:p>
       <w:pPr>
-        <w:pStyle w:val="oancuaDanhsach"/>
+        <w:pStyle w:val="ListParagraph"/>
         <w:numPr>
           <w:ilvl w:val="1"/>
           <w:numId w:val="9"/>
@@ -1724,7 +1724,7 @@
     </w:p>
     <w:p>
       <w:pPr>
-        <w:pStyle w:val="oancuaDanhsach"/>
+        <w:pStyle w:val="ListParagraph"/>
         <w:numPr>
           <w:ilvl w:val="2"/>
           <w:numId w:val="9"/>
@@ -1747,7 +1747,7 @@
     </w:p>
     <w:p>
       <w:pPr>
-        <w:pStyle w:val="oancuaDanhsach"/>
+        <w:pStyle w:val="ListParagraph"/>
         <w:numPr>
           <w:ilvl w:val="2"/>
           <w:numId w:val="9"/>
@@ -1770,7 +1770,7 @@
     </w:p>
     <w:p>
       <w:pPr>
-        <w:pStyle w:val="oancuaDanhsach"/>
+        <w:pStyle w:val="ListParagraph"/>
         <w:numPr>
           <w:ilvl w:val="0"/>
           <w:numId w:val="13"/>
@@ -1793,7 +1793,7 @@
     </w:p>
     <w:p>
       <w:pPr>
-        <w:pStyle w:val="oancuaDanhsach"/>
+        <w:pStyle w:val="ListParagraph"/>
         <w:numPr>
           <w:ilvl w:val="0"/>
           <w:numId w:val="13"/>
@@ -1816,7 +1816,7 @@
     </w:p>
     <w:p>
       <w:pPr>
-        <w:pStyle w:val="oancuaDanhsach"/>
+        <w:pStyle w:val="ListParagraph"/>
         <w:numPr>
           <w:ilvl w:val="0"/>
           <w:numId w:val="13"/>
@@ -1839,7 +1839,7 @@
     </w:p>
     <w:p>
       <w:pPr>
-        <w:pStyle w:val="oancuaDanhsach"/>
+        <w:pStyle w:val="ListParagraph"/>
         <w:numPr>
           <w:ilvl w:val="1"/>
           <w:numId w:val="13"/>
@@ -1862,7 +1862,7 @@
     </w:p>
     <w:p>
       <w:pPr>
-        <w:pStyle w:val="oancuaDanhsach"/>
+        <w:pStyle w:val="ListParagraph"/>
         <w:numPr>
           <w:ilvl w:val="1"/>
           <w:numId w:val="13"/>
@@ -1885,7 +1885,7 @@
     </w:p>
     <w:p>
       <w:pPr>
-        <w:pStyle w:val="oancuaDanhsach"/>
+        <w:pStyle w:val="ListParagraph"/>
         <w:numPr>
           <w:ilvl w:val="2"/>
           <w:numId w:val="13"/>
@@ -1908,7 +1908,7 @@
     </w:p>
     <w:p>
       <w:pPr>
-        <w:pStyle w:val="oancuaDanhsach"/>
+        <w:pStyle w:val="ListParagraph"/>
         <w:numPr>
           <w:ilvl w:val="2"/>
           <w:numId w:val="13"/>
@@ -2295,7 +2295,7 @@
     </w:p>
     <w:p>
       <w:pPr>
-        <w:pStyle w:val="oancuaDanhsach"/>
+        <w:pStyle w:val="ListParagraph"/>
         <w:numPr>
           <w:ilvl w:val="0"/>
           <w:numId w:val="10"/>
@@ -2319,7 +2319,7 @@
     </w:p>
     <w:p>
       <w:pPr>
-        <w:pStyle w:val="oancuaDanhsach"/>
+        <w:pStyle w:val="ListParagraph"/>
         <w:numPr>
           <w:ilvl w:val="2"/>
           <w:numId w:val="10"/>
@@ -4445,7 +4445,7 @@
     </w:p>
     <w:tbl>
       <w:tblPr>
-        <w:tblStyle w:val="LiBang"/>
+        <w:tblStyle w:val="TableGrid"/>
         <w:tblW w:w="0" w:type="auto"/>
         <w:tblInd w:w="360" w:type="dxa"/>
         <w:tblLook w:val="04A0" w:firstRow="1" w:lastRow="0" w:firstColumn="1" w:lastColumn="0" w:noHBand="0" w:noVBand="1"/>
@@ -4656,7 +4656,7 @@
     </w:p>
     <w:tbl>
       <w:tblPr>
-        <w:tblStyle w:val="LiBang"/>
+        <w:tblStyle w:val="TableGrid"/>
         <w:tblW w:w="0" w:type="auto"/>
         <w:tblInd w:w="360" w:type="dxa"/>
         <w:tblLook w:val="04A0" w:firstRow="1" w:lastRow="0" w:firstColumn="1" w:lastColumn="0" w:noHBand="0" w:noVBand="1"/>
@@ -4861,7 +4861,7 @@
     </w:p>
     <w:p>
       <w:pPr>
-        <w:pStyle w:val="oancuaDanhsach"/>
+        <w:pStyle w:val="ListParagraph"/>
         <w:numPr>
           <w:ilvl w:val="0"/>
           <w:numId w:val="14"/>
@@ -4884,7 +4884,7 @@
     </w:p>
     <w:p>
       <w:pPr>
-        <w:pStyle w:val="oancuaDanhsach"/>
+        <w:pStyle w:val="ListParagraph"/>
         <w:numPr>
           <w:ilvl w:val="0"/>
           <w:numId w:val="14"/>
@@ -4907,7 +4907,7 @@
     </w:p>
     <w:p>
       <w:pPr>
-        <w:pStyle w:val="oancuaDanhsach"/>
+        <w:pStyle w:val="ListParagraph"/>
         <w:numPr>
           <w:ilvl w:val="0"/>
           <w:numId w:val="14"/>
@@ -4930,7 +4930,7 @@
     </w:p>
     <w:p>
       <w:pPr>
-        <w:pStyle w:val="oancuaDanhsach"/>
+        <w:pStyle w:val="ListParagraph"/>
         <w:numPr>
           <w:ilvl w:val="1"/>
           <w:numId w:val="14"/>
@@ -4953,7 +4953,7 @@
     </w:p>
     <w:p>
       <w:pPr>
-        <w:pStyle w:val="oancuaDanhsach"/>
+        <w:pStyle w:val="ListParagraph"/>
         <w:numPr>
           <w:ilvl w:val="1"/>
           <w:numId w:val="14"/>
@@ -4976,7 +4976,7 @@
     </w:p>
     <w:p>
       <w:pPr>
-        <w:pStyle w:val="oancuaDanhsach"/>
+        <w:pStyle w:val="ListParagraph"/>
         <w:numPr>
           <w:ilvl w:val="1"/>
           <w:numId w:val="14"/>
@@ -4999,7 +4999,7 @@
     </w:p>
     <w:p>
       <w:pPr>
-        <w:pStyle w:val="oancuaDanhsach"/>
+        <w:pStyle w:val="ListParagraph"/>
         <w:numPr>
           <w:ilvl w:val="2"/>
           <w:numId w:val="14"/>
@@ -5022,7 +5022,7 @@
     </w:p>
     <w:p>
       <w:pPr>
-        <w:pStyle w:val="oancuaDanhsach"/>
+        <w:pStyle w:val="ListParagraph"/>
         <w:numPr>
           <w:ilvl w:val="2"/>
           <w:numId w:val="14"/>
@@ -5057,7 +5057,7 @@
     </w:p>
     <w:tbl>
       <w:tblPr>
-        <w:tblStyle w:val="LiBang"/>
+        <w:tblStyle w:val="TableGrid"/>
         <w:tblW w:w="0" w:type="auto"/>
         <w:tblInd w:w="360" w:type="dxa"/>
         <w:tblLook w:val="04A0" w:firstRow="1" w:lastRow="0" w:firstColumn="1" w:lastColumn="0" w:noHBand="0" w:noVBand="1"/>
@@ -5261,7 +5261,7 @@
     </w:p>
     <w:tbl>
       <w:tblPr>
-        <w:tblStyle w:val="LiBang"/>
+        <w:tblStyle w:val="TableGrid"/>
         <w:tblW w:w="0" w:type="auto"/>
         <w:tblInd w:w="360" w:type="dxa"/>
         <w:tblLook w:val="04A0" w:firstRow="1" w:lastRow="0" w:firstColumn="1" w:lastColumn="0" w:noHBand="0" w:noVBand="1"/>
@@ -5491,7 +5491,7 @@
     </w:p>
     <w:tbl>
       <w:tblPr>
-        <w:tblStyle w:val="LiBang"/>
+        <w:tblStyle w:val="TableGrid"/>
         <w:tblW w:w="0" w:type="auto"/>
         <w:tblInd w:w="360" w:type="dxa"/>
         <w:tblLook w:val="04A0" w:firstRow="1" w:lastRow="0" w:firstColumn="1" w:lastColumn="0" w:noHBand="0" w:noVBand="1"/>
@@ -5699,7 +5699,7 @@
     </w:p>
     <w:tbl>
       <w:tblPr>
-        <w:tblStyle w:val="LiBang"/>
+        <w:tblStyle w:val="TableGrid"/>
         <w:tblW w:w="0" w:type="auto"/>
         <w:tblInd w:w="360" w:type="dxa"/>
         <w:tblLayout w:type="fixed"/>
@@ -5885,7 +5885,7 @@
     </w:p>
     <w:p>
       <w:pPr>
-        <w:pStyle w:val="oancuaDanhsach"/>
+        <w:pStyle w:val="ListParagraph"/>
         <w:numPr>
           <w:ilvl w:val="0"/>
           <w:numId w:val="14"/>
@@ -5923,7 +5923,7 @@
     </w:p>
     <w:tbl>
       <w:tblPr>
-        <w:tblStyle w:val="LiBang"/>
+        <w:tblStyle w:val="TableGrid"/>
         <w:tblW w:w="0" w:type="auto"/>
         <w:tblInd w:w="360" w:type="dxa"/>
         <w:tblLook w:val="04A0" w:firstRow="1" w:lastRow="0" w:firstColumn="1" w:lastColumn="0" w:noHBand="0" w:noVBand="1"/>
@@ -6026,7 +6026,7 @@
     </w:p>
     <w:p>
       <w:pPr>
-        <w:pStyle w:val="oancuaDanhsach"/>
+        <w:pStyle w:val="ListParagraph"/>
         <w:numPr>
           <w:ilvl w:val="0"/>
           <w:numId w:val="15"/>
@@ -6049,7 +6049,7 @@
     </w:p>
     <w:p>
       <w:pPr>
-        <w:pStyle w:val="oancuaDanhsach"/>
+        <w:pStyle w:val="ListParagraph"/>
         <w:numPr>
           <w:ilvl w:val="0"/>
           <w:numId w:val="15"/>
@@ -6072,7 +6072,7 @@
     </w:p>
     <w:p>
       <w:pPr>
-        <w:pStyle w:val="oancuaDanhsach"/>
+        <w:pStyle w:val="ListParagraph"/>
         <w:numPr>
           <w:ilvl w:val="0"/>
           <w:numId w:val="15"/>
@@ -6095,7 +6095,7 @@
     </w:p>
     <w:p>
       <w:pPr>
-        <w:pStyle w:val="oancuaDanhsach"/>
+        <w:pStyle w:val="ListParagraph"/>
         <w:numPr>
           <w:ilvl w:val="0"/>
           <w:numId w:val="15"/>
@@ -6118,7 +6118,7 @@
     </w:p>
     <w:p>
       <w:pPr>
-        <w:pStyle w:val="oancuaDanhsach"/>
+        <w:pStyle w:val="ListParagraph"/>
         <w:numPr>
           <w:ilvl w:val="1"/>
           <w:numId w:val="15"/>
@@ -6156,7 +6156,7 @@
     </w:p>
     <w:tbl>
       <w:tblPr>
-        <w:tblStyle w:val="LiBang"/>
+        <w:tblStyle w:val="TableGrid"/>
         <w:tblW w:w="0" w:type="auto"/>
         <w:tblInd w:w="360" w:type="dxa"/>
         <w:tblLook w:val="04A0" w:firstRow="1" w:lastRow="0" w:firstColumn="1" w:lastColumn="0" w:noHBand="0" w:noVBand="1"/>
@@ -6266,7 +6266,7 @@
     </w:p>
     <w:tbl>
       <w:tblPr>
-        <w:tblStyle w:val="LiBang"/>
+        <w:tblStyle w:val="TableGrid"/>
         <w:tblW w:w="0" w:type="auto"/>
         <w:tblInd w:w="360" w:type="dxa"/>
         <w:tblLook w:val="04A0" w:firstRow="1" w:lastRow="0" w:firstColumn="1" w:lastColumn="0" w:noHBand="0" w:noVBand="1"/>
@@ -6381,7 +6381,7 @@
     </w:p>
     <w:tbl>
       <w:tblPr>
-        <w:tblStyle w:val="LiBang"/>
+        <w:tblStyle w:val="TableGrid"/>
         <w:tblW w:w="0" w:type="auto"/>
         <w:tblInd w:w="360" w:type="dxa"/>
         <w:tblLook w:val="04A0" w:firstRow="1" w:lastRow="0" w:firstColumn="1" w:lastColumn="0" w:noHBand="0" w:noVBand="1"/>
@@ -6496,7 +6496,7 @@
     </w:p>
     <w:tbl>
       <w:tblPr>
-        <w:tblStyle w:val="LiBang"/>
+        <w:tblStyle w:val="TableGrid"/>
         <w:tblW w:w="0" w:type="auto"/>
         <w:tblInd w:w="360" w:type="dxa"/>
         <w:tblLook w:val="04A0" w:firstRow="1" w:lastRow="0" w:firstColumn="1" w:lastColumn="0" w:noHBand="0" w:noVBand="1"/>
@@ -6611,7 +6611,7 @@
     </w:p>
     <w:tbl>
       <w:tblPr>
-        <w:tblStyle w:val="LiBang"/>
+        <w:tblStyle w:val="TableGrid"/>
         <w:tblW w:w="0" w:type="auto"/>
         <w:tblInd w:w="360" w:type="dxa"/>
         <w:tblLook w:val="04A0" w:firstRow="1" w:lastRow="0" w:firstColumn="1" w:lastColumn="0" w:noHBand="0" w:noVBand="1"/>
@@ -6727,7 +6727,7 @@
     </w:p>
     <w:tbl>
       <w:tblPr>
-        <w:tblStyle w:val="LiBang"/>
+        <w:tblStyle w:val="TableGrid"/>
         <w:tblW w:w="0" w:type="auto"/>
         <w:tblInd w:w="360" w:type="dxa"/>
         <w:tblLook w:val="04A0" w:firstRow="1" w:lastRow="0" w:firstColumn="1" w:lastColumn="0" w:noHBand="0" w:noVBand="1"/>
@@ -6827,8 +6827,6 @@
         </w:numPr>
         <w:ind w:left="792"/>
       </w:pPr>
-      <w:bookmarkStart w:id="1" w:name="_GoBack"/>
-      <w:bookmarkEnd w:id="1"/>
     </w:p>
     <w:p>
       <w:pPr>
@@ -6844,7 +6842,7 @@
     </w:p>
     <w:tbl>
       <w:tblPr>
-        <w:tblStyle w:val="LiBang"/>
+        <w:tblStyle w:val="TableGrid"/>
         <w:tblW w:w="0" w:type="auto"/>
         <w:tblInd w:w="360" w:type="dxa"/>
         <w:tblLook w:val="04A0" w:firstRow="1" w:lastRow="0" w:firstColumn="1" w:lastColumn="0" w:noHBand="0" w:noVBand="1"/>
@@ -6947,7 +6945,7 @@
     </w:p>
     <w:p>
       <w:pPr>
-        <w:pStyle w:val="oancuaDanhsach"/>
+        <w:pStyle w:val="ListParagraph"/>
         <w:numPr>
           <w:ilvl w:val="0"/>
           <w:numId w:val="16"/>
@@ -6970,7 +6968,7 @@
     </w:p>
     <w:p>
       <w:pPr>
-        <w:pStyle w:val="oancuaDanhsach"/>
+        <w:pStyle w:val="ListParagraph"/>
         <w:numPr>
           <w:ilvl w:val="0"/>
           <w:numId w:val="16"/>
@@ -6993,7 +6991,7 @@
     </w:p>
     <w:p>
       <w:pPr>
-        <w:pStyle w:val="oancuaDanhsach"/>
+        <w:pStyle w:val="ListParagraph"/>
         <w:numPr>
           <w:ilvl w:val="0"/>
           <w:numId w:val="16"/>
@@ -7016,7 +7014,7 @@
     </w:p>
     <w:p>
       <w:pPr>
-        <w:pStyle w:val="oancuaDanhsach"/>
+        <w:pStyle w:val="ListParagraph"/>
         <w:numPr>
           <w:ilvl w:val="0"/>
           <w:numId w:val="16"/>
@@ -7039,7 +7037,7 @@
     </w:p>
     <w:p>
       <w:pPr>
-        <w:pStyle w:val="oancuaDanhsach"/>
+        <w:pStyle w:val="ListParagraph"/>
         <w:numPr>
           <w:ilvl w:val="1"/>
           <w:numId w:val="16"/>
@@ -7062,7 +7060,7 @@
     </w:p>
     <w:p>
       <w:pPr>
-        <w:pStyle w:val="oancuaDanhsach"/>
+        <w:pStyle w:val="ListParagraph"/>
         <w:numPr>
           <w:ilvl w:val="1"/>
           <w:numId w:val="16"/>
@@ -7085,7 +7083,7 @@
     </w:p>
     <w:p>
       <w:pPr>
-        <w:pStyle w:val="oancuaDanhsach"/>
+        <w:pStyle w:val="ListParagraph"/>
         <w:numPr>
           <w:ilvl w:val="1"/>
           <w:numId w:val="16"/>
@@ -7120,7 +7118,7 @@
     </w:p>
     <w:tbl>
       <w:tblPr>
-        <w:tblStyle w:val="LiBang"/>
+        <w:tblStyle w:val="TableGrid"/>
         <w:tblW w:w="0" w:type="auto"/>
         <w:tblInd w:w="360" w:type="dxa"/>
         <w:tblLook w:val="04A0" w:firstRow="1" w:lastRow="0" w:firstColumn="1" w:lastColumn="0" w:noHBand="0" w:noVBand="1"/>
@@ -7235,7 +7233,7 @@
     </w:p>
     <w:tbl>
       <w:tblPr>
-        <w:tblStyle w:val="LiBang"/>
+        <w:tblStyle w:val="TableGrid"/>
         <w:tblW w:w="0" w:type="auto"/>
         <w:tblInd w:w="360" w:type="dxa"/>
         <w:tblLook w:val="04A0" w:firstRow="1" w:lastRow="0" w:firstColumn="1" w:lastColumn="0" w:noHBand="0" w:noVBand="1"/>
@@ -7353,7 +7351,7 @@
     </w:p>
     <w:tbl>
       <w:tblPr>
-        <w:tblStyle w:val="LiBang"/>
+        <w:tblStyle w:val="TableGrid"/>
         <w:tblW w:w="0" w:type="auto"/>
         <w:tblInd w:w="360" w:type="dxa"/>
         <w:tblLook w:val="04A0" w:firstRow="1" w:lastRow="0" w:firstColumn="1" w:lastColumn="0" w:noHBand="0" w:noVBand="1"/>
@@ -7502,7 +7500,7 @@
     </w:p>
     <w:tbl>
       <w:tblPr>
-        <w:tblStyle w:val="LiBang"/>
+        <w:tblStyle w:val="TableGrid"/>
         <w:tblW w:w="0" w:type="auto"/>
         <w:tblInd w:w="360" w:type="dxa"/>
         <w:tblLook w:val="04A0" w:firstRow="1" w:lastRow="0" w:firstColumn="1" w:lastColumn="0" w:noHBand="0" w:noVBand="1"/>
@@ -7608,7 +7606,7 @@
     </w:p>
     <w:tbl>
       <w:tblPr>
-        <w:tblStyle w:val="LiBang"/>
+        <w:tblStyle w:val="TableGrid"/>
         <w:tblW w:w="0" w:type="auto"/>
         <w:tblInd w:w="360" w:type="dxa"/>
         <w:tblLook w:val="04A0" w:firstRow="1" w:lastRow="0" w:firstColumn="1" w:lastColumn="0" w:noHBand="0" w:noVBand="1"/>
@@ -7723,7 +7721,7 @@
     </w:p>
     <w:tbl>
       <w:tblPr>
-        <w:tblStyle w:val="LiBang"/>
+        <w:tblStyle w:val="TableGrid"/>
         <w:tblW w:w="0" w:type="auto"/>
         <w:tblInd w:w="360" w:type="dxa"/>
         <w:tblLook w:val="04A0" w:firstRow="1" w:lastRow="0" w:firstColumn="1" w:lastColumn="0" w:noHBand="0" w:noVBand="1"/>
@@ -7829,7 +7827,7 @@
     </w:p>
     <w:tbl>
       <w:tblPr>
-        <w:tblStyle w:val="LiBang"/>
+        <w:tblStyle w:val="TableGrid"/>
         <w:tblW w:w="0" w:type="auto"/>
         <w:tblInd w:w="360" w:type="dxa"/>
         <w:tblLook w:val="04A0" w:firstRow="1" w:lastRow="0" w:firstColumn="1" w:lastColumn="0" w:noHBand="0" w:noVBand="1"/>
@@ -7946,7 +7944,7 @@
     </w:p>
     <w:tbl>
       <w:tblPr>
-        <w:tblStyle w:val="LiBang"/>
+        <w:tblStyle w:val="TableGrid"/>
         <w:tblW w:w="0" w:type="auto"/>
         <w:tblInd w:w="360" w:type="dxa"/>
         <w:tblLook w:val="04A0" w:firstRow="1" w:lastRow="0" w:firstColumn="1" w:lastColumn="0" w:noHBand="0" w:noVBand="1"/>
@@ -8039,22 +8037,246 @@
     </w:tbl>
     <w:p>
       <w:pPr>
+        <w:pStyle w:val="TuNormal"/>
+        <w:numPr>
+          <w:ilvl w:val="1"/>
+          <w:numId w:val="11"/>
+        </w:numPr>
+      </w:pPr>
+      <w:r>
+        <w:t>Báo cáo</w:t>
+      </w:r>
+    </w:p>
+    <w:tbl>
+      <w:tblPr>
+        <w:tblStyle w:val="TableGrid"/>
+        <w:tblW w:w="0" w:type="auto"/>
+        <w:tblInd w:w="360" w:type="dxa"/>
+        <w:tblLook w:val="04A0" w:firstRow="1" w:lastRow="0" w:firstColumn="1" w:lastColumn="0" w:noHBand="0" w:noVBand="1"/>
+      </w:tblPr>
+      <w:tblGrid>
+        <w:gridCol w:w="1961"/>
+        <w:gridCol w:w="7029"/>
+      </w:tblGrid>
+      <w:tr>
+        <w:tc>
+          <w:tcPr>
+            <w:tcW w:w="8990" w:type="dxa"/>
+            <w:gridSpan w:val="2"/>
+            <w:shd w:val="clear" w:color="auto" w:fill="A6A6A6" w:themeFill="background1" w:themeFillShade="A6"/>
+          </w:tcPr>
+          <w:p>
+            <w:pPr>
+              <w:pStyle w:val="MyTable1"/>
+            </w:pPr>
+            <w:r>
+              <w:lastRenderedPageBreak/>
+              <w:t xml:space="preserve">Mã số: </w:t>
+            </w:r>
+          </w:p>
+        </w:tc>
+      </w:tr>
+      <w:tr>
+        <w:trPr>
+          <w:trHeight w:val="548"/>
+        </w:trPr>
+        <w:tc>
+          <w:tcPr>
+            <w:tcW w:w="1961" w:type="dxa"/>
+            <w:shd w:val="clear" w:color="auto" w:fill="A6A6A6" w:themeFill="background1" w:themeFillShade="A6"/>
+          </w:tcPr>
+          <w:p>
+            <w:pPr>
+              <w:pStyle w:val="MyTable1"/>
+            </w:pPr>
+            <w:r>
+              <w:t>Tham chiếu</w:t>
+            </w:r>
+          </w:p>
+        </w:tc>
+        <w:tc>
+          <w:tcPr>
+            <w:tcW w:w="7029" w:type="dxa"/>
+          </w:tcPr>
+          <w:p>
+            <w:pPr>
+              <w:pStyle w:val="MyTable1"/>
+            </w:pPr>
+            <w:r>
+              <w:t xml:space="preserve"> </w:t>
+            </w:r>
+          </w:p>
+        </w:tc>
+      </w:tr>
+      <w:tr>
+        <w:trPr>
+          <w:trHeight w:val="770"/>
+        </w:trPr>
+        <w:tc>
+          <w:tcPr>
+            <w:tcW w:w="1961" w:type="dxa"/>
+            <w:shd w:val="clear" w:color="auto" w:fill="A6A6A6" w:themeFill="background1" w:themeFillShade="A6"/>
+          </w:tcPr>
+          <w:p>
+            <w:pPr>
+              <w:pStyle w:val="MyTable1"/>
+            </w:pPr>
+            <w:r>
+              <w:t>Mô tả</w:t>
+            </w:r>
+          </w:p>
+        </w:tc>
+        <w:tc>
+          <w:tcPr>
+            <w:tcW w:w="7029" w:type="dxa"/>
+          </w:tcPr>
+          <w:p>
+            <w:pPr>
+              <w:pStyle w:val="MyTable1"/>
+            </w:pPr>
+            <w:r>
+              <w:t xml:space="preserve">Chức năng này được dùng khi nhân viên </w:t>
+            </w:r>
+            <w:r>
+              <w:t>báo cáo định kỳ theo ngày/tuần/tháng/quý/năm hoặc bất cứ khi nào ban giám đốc muốn coi báo cáo. Nhân viên sẽ tiến hành thu thập thông tin từ các báo cáo, giấy tờ và tổng hợp lại, sau đó đưa cho ban giám đốc coi. Ban giám đốc coi và phân tích kết quả kinh doanh.</w:t>
+            </w:r>
+          </w:p>
+        </w:tc>
+      </w:tr>
+    </w:tbl>
+    <w:p>
+      <w:pPr>
+        <w:pStyle w:val="TuNormal"/>
+        <w:numPr>
+          <w:ilvl w:val="1"/>
+          <w:numId w:val="11"/>
+        </w:numPr>
+      </w:pPr>
+      <w:r>
+        <w:t>Thống kê</w:t>
+      </w:r>
+    </w:p>
+    <w:tbl>
+      <w:tblPr>
+        <w:tblStyle w:val="TableGrid"/>
+        <w:tblW w:w="0" w:type="auto"/>
+        <w:tblInd w:w="360" w:type="dxa"/>
+        <w:tblLook w:val="04A0" w:firstRow="1" w:lastRow="0" w:firstColumn="1" w:lastColumn="0" w:noHBand="0" w:noVBand="1"/>
+      </w:tblPr>
+      <w:tblGrid>
+        <w:gridCol w:w="1961"/>
+        <w:gridCol w:w="7029"/>
+      </w:tblGrid>
+      <w:tr>
+        <w:tc>
+          <w:tcPr>
+            <w:tcW w:w="8990" w:type="dxa"/>
+            <w:gridSpan w:val="2"/>
+            <w:shd w:val="clear" w:color="auto" w:fill="A6A6A6" w:themeFill="background1" w:themeFillShade="A6"/>
+          </w:tcPr>
+          <w:p>
+            <w:pPr>
+              <w:pStyle w:val="MyTable1"/>
+            </w:pPr>
+            <w:r>
+              <w:t xml:space="preserve">Mã số: </w:t>
+            </w:r>
+          </w:p>
+        </w:tc>
+      </w:tr>
+      <w:tr>
+        <w:trPr>
+          <w:trHeight w:val="548"/>
+        </w:trPr>
+        <w:tc>
+          <w:tcPr>
+            <w:tcW w:w="1961" w:type="dxa"/>
+            <w:shd w:val="clear" w:color="auto" w:fill="A6A6A6" w:themeFill="background1" w:themeFillShade="A6"/>
+          </w:tcPr>
+          <w:p>
+            <w:pPr>
+              <w:pStyle w:val="MyTable1"/>
+            </w:pPr>
+            <w:r>
+              <w:t>Tham chiếu</w:t>
+            </w:r>
+          </w:p>
+        </w:tc>
+        <w:tc>
+          <w:tcPr>
+            <w:tcW w:w="7029" w:type="dxa"/>
+          </w:tcPr>
+          <w:p>
+            <w:pPr>
+              <w:pStyle w:val="MyTable1"/>
+            </w:pPr>
+            <w:r>
+              <w:t xml:space="preserve"> </w:t>
+            </w:r>
+          </w:p>
+        </w:tc>
+      </w:tr>
+      <w:tr>
+        <w:trPr>
+          <w:trHeight w:val="770"/>
+        </w:trPr>
+        <w:tc>
+          <w:tcPr>
+            <w:tcW w:w="1961" w:type="dxa"/>
+            <w:shd w:val="clear" w:color="auto" w:fill="A6A6A6" w:themeFill="background1" w:themeFillShade="A6"/>
+          </w:tcPr>
+          <w:p>
+            <w:pPr>
+              <w:pStyle w:val="MyTable1"/>
+            </w:pPr>
+            <w:r>
+              <w:t>Mô tả</w:t>
+            </w:r>
+          </w:p>
+        </w:tc>
+        <w:tc>
+          <w:tcPr>
+            <w:tcW w:w="7029" w:type="dxa"/>
+          </w:tcPr>
+          <w:p>
+            <w:pPr>
+              <w:pStyle w:val="MyTable1"/>
+            </w:pPr>
+            <w:r>
+              <w:t xml:space="preserve">Chức năng này được dùng khi nhân viên </w:t>
+            </w:r>
+            <w:r>
+              <w:t>thống kê</w:t>
+            </w:r>
+            <w:r>
+              <w:t xml:space="preserve"> định kỳ </w:t>
+            </w:r>
+            <w:r>
+              <w:t xml:space="preserve">số liệu (số lượng vé…) </w:t>
+            </w:r>
+            <w:r>
+              <w:t xml:space="preserve">theo ngày/tuần/tháng/quý/năm hoặc bất cứ khi nào ban giám đốc muốn coi </w:t>
+            </w:r>
+            <w:r>
+              <w:t>thống kê</w:t>
+            </w:r>
+            <w:bookmarkStart w:id="1" w:name="_GoBack"/>
+            <w:bookmarkEnd w:id="1"/>
+            <w:r>
+              <w:t>. Nhân viên sẽ tiến hành thu thập thông tin từ các báo cáo, giấy tờ và tổng hợp lại, sau đó đưa cho ban giám đốc coi. Ban giám đốc coi và phân tích kết quả kinh doanh.</w:t>
+            </w:r>
+          </w:p>
+        </w:tc>
+      </w:tr>
+    </w:tbl>
+    <w:p>
+      <w:pPr>
         <w:pStyle w:val="Title1"/>
-        <w:numPr>
-          <w:ilvl w:val="0"/>
-          <w:numId w:val="0"/>
-        </w:numPr>
-        <w:ind w:left="360"/>
       </w:pPr>
     </w:p>
     <w:p>
       <w:pPr>
         <w:pStyle w:val="Title1"/>
-        <w:numPr>
-          <w:ilvl w:val="0"/>
-          <w:numId w:val="0"/>
-        </w:numPr>
-        <w:ind w:left="360"/>
       </w:pPr>
     </w:p>
     <w:p>
@@ -8090,13 +8312,131 @@
 <file path=word/numbering.xml><?xml version="1.0" encoding="utf-8"?>
 <w:numbering xmlns:wpc="http://schemas.microsoft.com/office/word/2010/wordprocessingCanvas" xmlns:cx="http://schemas.microsoft.com/office/drawing/2014/chartex" xmlns:cx1="http://schemas.microsoft.com/office/drawing/2015/9/8/chartex" xmlns:cx2="http://schemas.microsoft.com/office/drawing/2015/10/21/chartex" xmlns:cx3="http://schemas.microsoft.com/office/drawing/2016/5/9/chartex" xmlns:cx4="http://schemas.microsoft.com/office/drawing/2016/5/10/chartex" xmlns:cx5="http://schemas.microsoft.com/office/drawing/2016/5/11/chartex" xmlns:cx6="http://schemas.microsoft.com/office/drawing/2016/5/12/chartex" xmlns:cx7="http://schemas.microsoft.com/office/drawing/2016/5/13/chartex" xmlns:cx8="http://schemas.microsoft.com/office/drawing/2016/5/14/chartex" xmlns:mc="http://schemas.openxmlformats.org/markup-compatibility/2006" xmlns:aink="http://schemas.microsoft.com/office/drawing/2016/ink" xmlns:am3d="http://schemas.microsoft.com/office/drawing/2017/model3d" xmlns:o="urn:schemas-microsoft-com:office:office" xmlns:r="http://schemas.openxmlformats.org/officeDocument/2006/relationships" xmlns:m="http://schemas.openxmlformats.org/officeDocument/2006/math" xmlns:v="urn:schemas-microsoft-com:vml" xmlns:wp14="http://schemas.microsoft.com/office/word/2010/wordprocessingDrawing" xmlns:wp="http://schemas.openxmlformats.org/drawingml/2006/wordprocessingDrawing" xmlns:w10="urn:schemas-microsoft-com:office:word" xmlns:w="http://schemas.openxmlformats.org/wordprocessingml/2006/main" xmlns:w14="http://schemas.microsoft.com/office/word/2010/wordml" xmlns:w15="http://schemas.microsoft.com/office/word/2012/wordml" xmlns:w16cid="http://schemas.microsoft.com/office/word/2016/wordml/cid" xmlns:w16se="http://schemas.microsoft.com/office/word/2015/wordml/symex" xmlns:wpg="http://schemas.microsoft.com/office/word/2010/wordprocessingGroup" xmlns:wpi="http://schemas.microsoft.com/office/word/2010/wordprocessingInk" xmlns:wne="http://schemas.microsoft.com/office/word/2006/wordml" xmlns:wps="http://schemas.microsoft.com/office/word/2010/wordprocessingShape" mc:Ignorable="w14 w15 w16se w16cid wp14">
   <w:abstractNum w:abstractNumId="0" w15:restartNumberingAfterBreak="0">
+    <w:nsid w:val="04707B7E"/>
+    <w:multiLevelType w:val="multilevel"/>
+    <w:tmpl w:val="7A64D3D8"/>
+    <w:lvl w:ilvl="0">
+      <w:start w:val="1"/>
+      <w:numFmt w:val="decimal"/>
+      <w:lvlText w:val="%1."/>
+      <w:lvlJc w:val="left"/>
+      <w:pPr>
+        <w:ind w:left="720" w:hanging="360"/>
+      </w:pPr>
+    </w:lvl>
+    <w:lvl w:ilvl="1">
+      <w:start w:val="5"/>
+      <w:numFmt w:val="decimal"/>
+      <w:isLgl/>
+      <w:lvlText w:val="%1.%2"/>
+      <w:lvlJc w:val="left"/>
+      <w:pPr>
+        <w:ind w:left="750" w:hanging="390"/>
+      </w:pPr>
+      <w:rPr>
+        <w:rFonts w:hint="default"/>
+      </w:rPr>
+    </w:lvl>
+    <w:lvl w:ilvl="2">
+      <w:start w:val="1"/>
+      <w:numFmt w:val="decimal"/>
+      <w:isLgl/>
+      <w:lvlText w:val="%1.%2.%3"/>
+      <w:lvlJc w:val="left"/>
+      <w:pPr>
+        <w:ind w:left="1080" w:hanging="720"/>
+      </w:pPr>
+      <w:rPr>
+        <w:rFonts w:hint="default"/>
+      </w:rPr>
+    </w:lvl>
+    <w:lvl w:ilvl="3">
+      <w:start w:val="1"/>
+      <w:numFmt w:val="decimal"/>
+      <w:isLgl/>
+      <w:lvlText w:val="%1.%2.%3.%4"/>
+      <w:lvlJc w:val="left"/>
+      <w:pPr>
+        <w:ind w:left="1080" w:hanging="720"/>
+      </w:pPr>
+      <w:rPr>
+        <w:rFonts w:hint="default"/>
+      </w:rPr>
+    </w:lvl>
+    <w:lvl w:ilvl="4">
+      <w:start w:val="1"/>
+      <w:numFmt w:val="decimal"/>
+      <w:isLgl/>
+      <w:lvlText w:val="%1.%2.%3.%4.%5"/>
+      <w:lvlJc w:val="left"/>
+      <w:pPr>
+        <w:ind w:left="1440" w:hanging="1080"/>
+      </w:pPr>
+      <w:rPr>
+        <w:rFonts w:hint="default"/>
+      </w:rPr>
+    </w:lvl>
+    <w:lvl w:ilvl="5">
+      <w:start w:val="1"/>
+      <w:numFmt w:val="decimal"/>
+      <w:isLgl/>
+      <w:lvlText w:val="%1.%2.%3.%4.%5.%6"/>
+      <w:lvlJc w:val="left"/>
+      <w:pPr>
+        <w:ind w:left="1800" w:hanging="1440"/>
+      </w:pPr>
+      <w:rPr>
+        <w:rFonts w:hint="default"/>
+      </w:rPr>
+    </w:lvl>
+    <w:lvl w:ilvl="6">
+      <w:start w:val="1"/>
+      <w:numFmt w:val="decimal"/>
+      <w:isLgl/>
+      <w:lvlText w:val="%1.%2.%3.%4.%5.%6.%7"/>
+      <w:lvlJc w:val="left"/>
+      <w:pPr>
+        <w:ind w:left="1800" w:hanging="1440"/>
+      </w:pPr>
+      <w:rPr>
+        <w:rFonts w:hint="default"/>
+      </w:rPr>
+    </w:lvl>
+    <w:lvl w:ilvl="7">
+      <w:start w:val="1"/>
+      <w:numFmt w:val="decimal"/>
+      <w:isLgl/>
+      <w:lvlText w:val="%1.%2.%3.%4.%5.%6.%7.%8"/>
+      <w:lvlJc w:val="left"/>
+      <w:pPr>
+        <w:ind w:left="2160" w:hanging="1800"/>
+      </w:pPr>
+      <w:rPr>
+        <w:rFonts w:hint="default"/>
+      </w:rPr>
+    </w:lvl>
+    <w:lvl w:ilvl="8">
+      <w:start w:val="1"/>
+      <w:numFmt w:val="decimal"/>
+      <w:isLgl/>
+      <w:lvlText w:val="%1.%2.%3.%4.%5.%6.%7.%8.%9"/>
+      <w:lvlJc w:val="left"/>
+      <w:pPr>
+        <w:ind w:left="2160" w:hanging="1800"/>
+      </w:pPr>
+      <w:rPr>
+        <w:rFonts w:hint="default"/>
+      </w:rPr>
+    </w:lvl>
+  </w:abstractNum>
+  <w:abstractNum w:abstractNumId="1" w15:restartNumberingAfterBreak="0">
     <w:nsid w:val="06257071"/>
     <w:multiLevelType w:val="multilevel"/>
     <w:tmpl w:val="DFCAEAFE"/>
     <w:lvl w:ilvl="0">
       <w:start w:val="1"/>
       <w:numFmt w:val="upperRoman"/>
-      <w:pStyle w:val="u1"/>
+      <w:pStyle w:val="Heading1"/>
       <w:lvlText w:val="Article %1."/>
       <w:lvlJc w:val="left"/>
       <w:pPr>
@@ -8106,7 +8446,7 @@
     <w:lvl w:ilvl="1">
       <w:start w:val="1"/>
       <w:numFmt w:val="decimalZero"/>
-      <w:pStyle w:val="u2"/>
+      <w:pStyle w:val="Heading2"/>
       <w:isLgl/>
       <w:lvlText w:val="Section %1.%2"/>
       <w:lvlJc w:val="left"/>
@@ -8117,7 +8457,7 @@
     <w:lvl w:ilvl="2">
       <w:start w:val="1"/>
       <w:numFmt w:val="lowerLetter"/>
-      <w:pStyle w:val="u3"/>
+      <w:pStyle w:val="Heading3"/>
       <w:lvlText w:val="(%3)"/>
       <w:lvlJc w:val="left"/>
       <w:pPr>
@@ -8127,7 +8467,7 @@
     <w:lvl w:ilvl="3">
       <w:start w:val="1"/>
       <w:numFmt w:val="lowerRoman"/>
-      <w:pStyle w:val="u4"/>
+      <w:pStyle w:val="Heading4"/>
       <w:lvlText w:val="(%4)"/>
       <w:lvlJc w:val="right"/>
       <w:pPr>
@@ -8137,7 +8477,7 @@
     <w:lvl w:ilvl="4">
       <w:start w:val="1"/>
       <w:numFmt w:val="decimal"/>
-      <w:pStyle w:val="u5"/>
+      <w:pStyle w:val="Heading5"/>
       <w:lvlText w:val="%5)"/>
       <w:lvlJc w:val="left"/>
       <w:pPr>
@@ -8147,7 +8487,7 @@
     <w:lvl w:ilvl="5">
       <w:start w:val="1"/>
       <w:numFmt w:val="lowerLetter"/>
-      <w:pStyle w:val="u6"/>
+      <w:pStyle w:val="Heading6"/>
       <w:lvlText w:val="%6)"/>
       <w:lvlJc w:val="left"/>
       <w:pPr>
@@ -8157,7 +8497,7 @@
     <w:lvl w:ilvl="6">
       <w:start w:val="1"/>
       <w:numFmt w:val="lowerRoman"/>
-      <w:pStyle w:val="u7"/>
+      <w:pStyle w:val="Heading7"/>
       <w:lvlText w:val="%7)"/>
       <w:lvlJc w:val="right"/>
       <w:pPr>
@@ -8167,7 +8507,7 @@
     <w:lvl w:ilvl="7">
       <w:start w:val="1"/>
       <w:numFmt w:val="lowerLetter"/>
-      <w:pStyle w:val="u8"/>
+      <w:pStyle w:val="Heading8"/>
       <w:lvlText w:val="%8."/>
       <w:lvlJc w:val="left"/>
       <w:pPr>
@@ -8177,7 +8517,7 @@
     <w:lvl w:ilvl="8">
       <w:start w:val="1"/>
       <w:numFmt w:val="lowerRoman"/>
-      <w:pStyle w:val="u9"/>
+      <w:pStyle w:val="Heading9"/>
       <w:lvlText w:val="%9."/>
       <w:lvlJc w:val="right"/>
       <w:pPr>
@@ -8185,7 +8525,7 @@
       </w:pPr>
     </w:lvl>
   </w:abstractNum>
-  <w:abstractNum w:abstractNumId="1" w15:restartNumberingAfterBreak="0">
+  <w:abstractNum w:abstractNumId="2" w15:restartNumberingAfterBreak="0">
     <w:nsid w:val="094F5771"/>
     <w:multiLevelType w:val="hybridMultilevel"/>
     <w:tmpl w:val="E0C6C794"/>
@@ -8299,7 +8639,7 @@
       </w:rPr>
     </w:lvl>
   </w:abstractNum>
-  <w:abstractNum w:abstractNumId="2" w15:restartNumberingAfterBreak="0">
+  <w:abstractNum w:abstractNumId="3" w15:restartNumberingAfterBreak="0">
     <w:nsid w:val="140254D4"/>
     <w:multiLevelType w:val="multilevel"/>
     <w:tmpl w:val="0928997E"/>
@@ -8412,7 +8752,7 @@
       </w:pPr>
     </w:lvl>
   </w:abstractNum>
-  <w:abstractNum w:abstractNumId="3" w15:restartNumberingAfterBreak="0">
+  <w:abstractNum w:abstractNumId="4" w15:restartNumberingAfterBreak="0">
     <w:nsid w:val="15396C4D"/>
     <w:multiLevelType w:val="hybridMultilevel"/>
     <w:tmpl w:val="D608837A"/>
@@ -8498,7 +8838,7 @@
       </w:pPr>
     </w:lvl>
   </w:abstractNum>
-  <w:abstractNum w:abstractNumId="4" w15:restartNumberingAfterBreak="0">
+  <w:abstractNum w:abstractNumId="5" w15:restartNumberingAfterBreak="0">
     <w:nsid w:val="15DD77AF"/>
     <w:multiLevelType w:val="multilevel"/>
     <w:tmpl w:val="6AFE2F2E"/>
@@ -8611,7 +8951,7 @@
       </w:rPr>
     </w:lvl>
   </w:abstractNum>
-  <w:abstractNum w:abstractNumId="5" w15:restartNumberingAfterBreak="0">
+  <w:abstractNum w:abstractNumId="6" w15:restartNumberingAfterBreak="0">
     <w:nsid w:val="186C0FE4"/>
     <w:multiLevelType w:val="hybridMultilevel"/>
     <w:tmpl w:val="D608837A"/>
@@ -8697,14 +9037,13 @@
       </w:pPr>
     </w:lvl>
   </w:abstractNum>
-  <w:abstractNum w:abstractNumId="6" w15:restartNumberingAfterBreak="0">
+  <w:abstractNum w:abstractNumId="7" w15:restartNumberingAfterBreak="0">
     <w:nsid w:val="196D1671"/>
     <w:multiLevelType w:val="multilevel"/>
     <w:tmpl w:val="42AE90D6"/>
     <w:lvl w:ilvl="0">
       <w:start w:val="1"/>
       <w:numFmt w:val="decimal"/>
-      <w:pStyle w:val="Title1"/>
       <w:lvlText w:val="%1."/>
       <w:lvlJc w:val="left"/>
       <w:pPr>
@@ -8812,7 +9151,7 @@
       </w:rPr>
     </w:lvl>
   </w:abstractNum>
-  <w:abstractNum w:abstractNumId="7" w15:restartNumberingAfterBreak="0">
+  <w:abstractNum w:abstractNumId="8" w15:restartNumberingAfterBreak="0">
     <w:nsid w:val="1C4B17DB"/>
     <w:multiLevelType w:val="multilevel"/>
     <w:tmpl w:val="6AFE2F2E"/>
@@ -8925,7 +9264,7 @@
       </w:rPr>
     </w:lvl>
   </w:abstractNum>
-  <w:abstractNum w:abstractNumId="8" w15:restartNumberingAfterBreak="0">
+  <w:abstractNum w:abstractNumId="9" w15:restartNumberingAfterBreak="0">
     <w:nsid w:val="25334A60"/>
     <w:multiLevelType w:val="multilevel"/>
     <w:tmpl w:val="7A64D3D8"/>
@@ -9043,7 +9382,7 @@
       </w:rPr>
     </w:lvl>
   </w:abstractNum>
-  <w:abstractNum w:abstractNumId="9" w15:restartNumberingAfterBreak="0">
+  <w:abstractNum w:abstractNumId="10" w15:restartNumberingAfterBreak="0">
     <w:nsid w:val="289B7C1E"/>
     <w:multiLevelType w:val="multilevel"/>
     <w:tmpl w:val="AB3807E0"/>
@@ -9134,7 +9473,7 @@
       </w:pPr>
     </w:lvl>
   </w:abstractNum>
-  <w:abstractNum w:abstractNumId="10" w15:restartNumberingAfterBreak="0">
+  <w:abstractNum w:abstractNumId="11" w15:restartNumberingAfterBreak="0">
     <w:nsid w:val="2BAB6EE8"/>
     <w:multiLevelType w:val="multilevel"/>
     <w:tmpl w:val="4092B016"/>
@@ -9303,7 +9642,7 @@
       </w:rPr>
     </w:lvl>
   </w:abstractNum>
-  <w:abstractNum w:abstractNumId="11" w15:restartNumberingAfterBreak="0">
+  <w:abstractNum w:abstractNumId="12" w15:restartNumberingAfterBreak="0">
     <w:nsid w:val="2CE75DBF"/>
     <w:multiLevelType w:val="multilevel"/>
     <w:tmpl w:val="0928997E"/>
@@ -9416,7 +9755,7 @@
       </w:pPr>
     </w:lvl>
   </w:abstractNum>
-  <w:abstractNum w:abstractNumId="12" w15:restartNumberingAfterBreak="0">
+  <w:abstractNum w:abstractNumId="13" w15:restartNumberingAfterBreak="0">
     <w:nsid w:val="2D7E6CCF"/>
     <w:multiLevelType w:val="multilevel"/>
     <w:tmpl w:val="6AFE2F2E"/>
@@ -9529,7 +9868,7 @@
       </w:rPr>
     </w:lvl>
   </w:abstractNum>
-  <w:abstractNum w:abstractNumId="13" w15:restartNumberingAfterBreak="0">
+  <w:abstractNum w:abstractNumId="14" w15:restartNumberingAfterBreak="0">
     <w:nsid w:val="392A51C1"/>
     <w:multiLevelType w:val="multilevel"/>
     <w:tmpl w:val="7A64D3D8"/>
@@ -9647,7 +9986,7 @@
       </w:rPr>
     </w:lvl>
   </w:abstractNum>
-  <w:abstractNum w:abstractNumId="14" w15:restartNumberingAfterBreak="0">
+  <w:abstractNum w:abstractNumId="15" w15:restartNumberingAfterBreak="0">
     <w:nsid w:val="3EAF70D8"/>
     <w:multiLevelType w:val="multilevel"/>
     <w:tmpl w:val="7A64D3D8"/>
@@ -9765,13 +10104,13 @@
       </w:rPr>
     </w:lvl>
   </w:abstractNum>
-  <w:abstractNum w:abstractNumId="15" w15:restartNumberingAfterBreak="0">
+  <w:abstractNum w:abstractNumId="16" w15:restartNumberingAfterBreak="0">
     <w:nsid w:val="40B05AC8"/>
     <w:multiLevelType w:val="multilevel"/>
     <w:tmpl w:val="AB3807E0"/>
     <w:numStyleLink w:val="Style1"/>
   </w:abstractNum>
-  <w:abstractNum w:abstractNumId="16" w15:restartNumberingAfterBreak="0">
+  <w:abstractNum w:abstractNumId="17" w15:restartNumberingAfterBreak="0">
     <w:nsid w:val="4393145A"/>
     <w:multiLevelType w:val="multilevel"/>
     <w:tmpl w:val="F1C6C542"/>
@@ -9884,7 +10223,7 @@
       </w:rPr>
     </w:lvl>
   </w:abstractNum>
-  <w:abstractNum w:abstractNumId="17" w15:restartNumberingAfterBreak="0">
+  <w:abstractNum w:abstractNumId="18" w15:restartNumberingAfterBreak="0">
     <w:nsid w:val="47B6632A"/>
     <w:multiLevelType w:val="multilevel"/>
     <w:tmpl w:val="674EA39E"/>
@@ -9997,7 +10336,125 @@
       </w:rPr>
     </w:lvl>
   </w:abstractNum>
-  <w:abstractNum w:abstractNumId="18" w15:restartNumberingAfterBreak="0">
+  <w:abstractNum w:abstractNumId="19" w15:restartNumberingAfterBreak="0">
+    <w:nsid w:val="483C7670"/>
+    <w:multiLevelType w:val="multilevel"/>
+    <w:tmpl w:val="7A64D3D8"/>
+    <w:lvl w:ilvl="0">
+      <w:start w:val="1"/>
+      <w:numFmt w:val="decimal"/>
+      <w:lvlText w:val="%1."/>
+      <w:lvlJc w:val="left"/>
+      <w:pPr>
+        <w:ind w:left="720" w:hanging="360"/>
+      </w:pPr>
+    </w:lvl>
+    <w:lvl w:ilvl="1">
+      <w:start w:val="5"/>
+      <w:numFmt w:val="decimal"/>
+      <w:isLgl/>
+      <w:lvlText w:val="%1.%2"/>
+      <w:lvlJc w:val="left"/>
+      <w:pPr>
+        <w:ind w:left="750" w:hanging="390"/>
+      </w:pPr>
+      <w:rPr>
+        <w:rFonts w:hint="default"/>
+      </w:rPr>
+    </w:lvl>
+    <w:lvl w:ilvl="2">
+      <w:start w:val="1"/>
+      <w:numFmt w:val="decimal"/>
+      <w:isLgl/>
+      <w:lvlText w:val="%1.%2.%3"/>
+      <w:lvlJc w:val="left"/>
+      <w:pPr>
+        <w:ind w:left="1080" w:hanging="720"/>
+      </w:pPr>
+      <w:rPr>
+        <w:rFonts w:hint="default"/>
+      </w:rPr>
+    </w:lvl>
+    <w:lvl w:ilvl="3">
+      <w:start w:val="1"/>
+      <w:numFmt w:val="decimal"/>
+      <w:isLgl/>
+      <w:lvlText w:val="%1.%2.%3.%4"/>
+      <w:lvlJc w:val="left"/>
+      <w:pPr>
+        <w:ind w:left="1080" w:hanging="720"/>
+      </w:pPr>
+      <w:rPr>
+        <w:rFonts w:hint="default"/>
+      </w:rPr>
+    </w:lvl>
+    <w:lvl w:ilvl="4">
+      <w:start w:val="1"/>
+      <w:numFmt w:val="decimal"/>
+      <w:isLgl/>
+      <w:lvlText w:val="%1.%2.%3.%4.%5"/>
+      <w:lvlJc w:val="left"/>
+      <w:pPr>
+        <w:ind w:left="1440" w:hanging="1080"/>
+      </w:pPr>
+      <w:rPr>
+        <w:rFonts w:hint="default"/>
+      </w:rPr>
+    </w:lvl>
+    <w:lvl w:ilvl="5">
+      <w:start w:val="1"/>
+      <w:numFmt w:val="decimal"/>
+      <w:isLgl/>
+      <w:lvlText w:val="%1.%2.%3.%4.%5.%6"/>
+      <w:lvlJc w:val="left"/>
+      <w:pPr>
+        <w:ind w:left="1800" w:hanging="1440"/>
+      </w:pPr>
+      <w:rPr>
+        <w:rFonts w:hint="default"/>
+      </w:rPr>
+    </w:lvl>
+    <w:lvl w:ilvl="6">
+      <w:start w:val="1"/>
+      <w:numFmt w:val="decimal"/>
+      <w:isLgl/>
+      <w:lvlText w:val="%1.%2.%3.%4.%5.%6.%7"/>
+      <w:lvlJc w:val="left"/>
+      <w:pPr>
+        <w:ind w:left="1800" w:hanging="1440"/>
+      </w:pPr>
+      <w:rPr>
+        <w:rFonts w:hint="default"/>
+      </w:rPr>
+    </w:lvl>
+    <w:lvl w:ilvl="7">
+      <w:start w:val="1"/>
+      <w:numFmt w:val="decimal"/>
+      <w:isLgl/>
+      <w:lvlText w:val="%1.%2.%3.%4.%5.%6.%7.%8"/>
+      <w:lvlJc w:val="left"/>
+      <w:pPr>
+        <w:ind w:left="2160" w:hanging="1800"/>
+      </w:pPr>
+      <w:rPr>
+        <w:rFonts w:hint="default"/>
+      </w:rPr>
+    </w:lvl>
+    <w:lvl w:ilvl="8">
+      <w:start w:val="1"/>
+      <w:numFmt w:val="decimal"/>
+      <w:isLgl/>
+      <w:lvlText w:val="%1.%2.%3.%4.%5.%6.%7.%8.%9"/>
+      <w:lvlJc w:val="left"/>
+      <w:pPr>
+        <w:ind w:left="2160" w:hanging="1800"/>
+      </w:pPr>
+      <w:rPr>
+        <w:rFonts w:hint="default"/>
+      </w:rPr>
+    </w:lvl>
+  </w:abstractNum>
+  <w:abstractNum w:abstractNumId="20" w15:restartNumberingAfterBreak="0">
     <w:nsid w:val="68890AED"/>
     <w:multiLevelType w:val="multilevel"/>
     <w:tmpl w:val="6F2E9066"/>
@@ -10110,7 +10567,7 @@
       </w:rPr>
     </w:lvl>
   </w:abstractNum>
-  <w:abstractNum w:abstractNumId="19" w15:restartNumberingAfterBreak="0">
+  <w:abstractNum w:abstractNumId="21" w15:restartNumberingAfterBreak="0">
     <w:nsid w:val="6C6C3D93"/>
     <w:multiLevelType w:val="hybridMultilevel"/>
     <w:tmpl w:val="D608837A"/>
@@ -10196,7 +10653,7 @@
       </w:pPr>
     </w:lvl>
   </w:abstractNum>
-  <w:abstractNum w:abstractNumId="20" w15:restartNumberingAfterBreak="0">
+  <w:abstractNum w:abstractNumId="22" w15:restartNumberingAfterBreak="0">
     <w:nsid w:val="75CC6E89"/>
     <w:multiLevelType w:val="hybridMultilevel"/>
     <w:tmpl w:val="D608837A"/>
@@ -10283,55 +10740,55 @@
     </w:lvl>
   </w:abstractNum>
   <w:num w:numId="1">
+    <w:abstractNumId w:val="7"/>
+  </w:num>
+  <w:num w:numId="2">
+    <w:abstractNumId w:val="2"/>
+  </w:num>
+  <w:num w:numId="3">
+    <w:abstractNumId w:val="1"/>
+  </w:num>
+  <w:num w:numId="4">
+    <w:abstractNumId w:val="10"/>
+  </w:num>
+  <w:num w:numId="5">
+    <w:abstractNumId w:val="16"/>
+  </w:num>
+  <w:num w:numId="6">
+    <w:abstractNumId w:val="21"/>
+  </w:num>
+  <w:num w:numId="7">
     <w:abstractNumId w:val="6"/>
   </w:num>
-  <w:num w:numId="2">
-    <w:abstractNumId w:val="1"/>
+  <w:num w:numId="8">
+    <w:abstractNumId w:val="22"/>
   </w:num>
-  <w:num w:numId="3">
-    <w:abstractNumId w:val="0"/>
+  <w:num w:numId="9">
+    <w:abstractNumId w:val="11"/>
   </w:num>
-  <w:num w:numId="4">
+  <w:num w:numId="10">
+    <w:abstractNumId w:val="11"/>
+  </w:num>
+  <w:num w:numId="11">
     <w:abstractNumId w:val="9"/>
   </w:num>
-  <w:num w:numId="5">
-    <w:abstractNumId w:val="15"/>
+  <w:num w:numId="12">
+    <w:abstractNumId w:val="18"/>
   </w:num>
-  <w:num w:numId="6">
-    <w:abstractNumId w:val="19"/>
-  </w:num>
-  <w:num w:numId="7">
-    <w:abstractNumId w:val="5"/>
-  </w:num>
-  <w:num w:numId="8">
+  <w:num w:numId="13">
     <w:abstractNumId w:val="20"/>
   </w:num>
-  <w:num w:numId="9">
-    <w:abstractNumId w:val="10"/>
-  </w:num>
-  <w:num w:numId="10">
-    <w:abstractNumId w:val="10"/>
-  </w:num>
-  <w:num w:numId="11">
+  <w:num w:numId="14">
     <w:abstractNumId w:val="8"/>
   </w:num>
-  <w:num w:numId="12">
+  <w:num w:numId="15">
     <w:abstractNumId w:val="17"/>
   </w:num>
-  <w:num w:numId="13">
-    <w:abstractNumId w:val="18"/>
-  </w:num>
-  <w:num w:numId="14">
-    <w:abstractNumId w:val="7"/>
-  </w:num>
-  <w:num w:numId="15">
-    <w:abstractNumId w:val="16"/>
-  </w:num>
   <w:num w:numId="16">
-    <w:abstractNumId w:val="12"/>
+    <w:abstractNumId w:val="13"/>
   </w:num>
   <w:num w:numId="17">
-    <w:abstractNumId w:val="3"/>
+    <w:abstractNumId w:val="4"/>
     <w:lvlOverride w:ilvl="0">
       <w:startOverride w:val="1"/>
     </w:lvlOverride>
@@ -10361,46 +10818,52 @@
     </w:lvlOverride>
   </w:num>
   <w:num w:numId="18">
-    <w:abstractNumId w:val="10"/>
+    <w:abstractNumId w:val="11"/>
   </w:num>
   <w:num w:numId="19">
-    <w:abstractNumId w:val="2"/>
+    <w:abstractNumId w:val="3"/>
   </w:num>
   <w:num w:numId="20">
-    <w:abstractNumId w:val="10"/>
+    <w:abstractNumId w:val="11"/>
   </w:num>
   <w:num w:numId="21">
-    <w:abstractNumId w:val="3"/>
+    <w:abstractNumId w:val="4"/>
   </w:num>
   <w:num w:numId="22">
-    <w:abstractNumId w:val="4"/>
+    <w:abstractNumId w:val="5"/>
   </w:num>
   <w:num w:numId="23">
-    <w:abstractNumId w:val="10"/>
+    <w:abstractNumId w:val="11"/>
   </w:num>
   <w:num w:numId="24">
-    <w:abstractNumId w:val="10"/>
+    <w:abstractNumId w:val="11"/>
   </w:num>
   <w:num w:numId="25">
-    <w:abstractNumId w:val="10"/>
+    <w:abstractNumId w:val="11"/>
   </w:num>
   <w:num w:numId="26">
-    <w:abstractNumId w:val="10"/>
+    <w:abstractNumId w:val="11"/>
   </w:num>
   <w:num w:numId="27">
-    <w:abstractNumId w:val="10"/>
+    <w:abstractNumId w:val="11"/>
   </w:num>
   <w:num w:numId="28">
-    <w:abstractNumId w:val="10"/>
+    <w:abstractNumId w:val="11"/>
   </w:num>
   <w:num w:numId="29">
-    <w:abstractNumId w:val="11"/>
+    <w:abstractNumId w:val="12"/>
   </w:num>
   <w:num w:numId="30">
+    <w:abstractNumId w:val="15"/>
+  </w:num>
+  <w:num w:numId="31">
     <w:abstractNumId w:val="14"/>
   </w:num>
-  <w:num w:numId="31">
-    <w:abstractNumId w:val="13"/>
+  <w:num w:numId="32">
+    <w:abstractNumId w:val="19"/>
+  </w:num>
+  <w:num w:numId="33">
+    <w:abstractNumId w:val="0"/>
   </w:num>
   <w:numIdMacAtCleanup w:val="17"/>
 </w:numbering>
@@ -10801,15 +11264,15 @@
     <w:lsdException w:name="Hashtag" w:semiHidden="1" w:unhideWhenUsed="1"/>
     <w:lsdException w:name="Unresolved Mention" w:semiHidden="1" w:unhideWhenUsed="1"/>
   </w:latentStyles>
-  <w:style w:type="paragraph" w:default="1" w:styleId="Binhthng">
+  <w:style w:type="paragraph" w:default="1" w:styleId="Normal">
     <w:name w:val="Normal"/>
     <w:qFormat/>
   </w:style>
-  <w:style w:type="paragraph" w:styleId="u1">
+  <w:style w:type="paragraph" w:styleId="Heading1">
     <w:name w:val="heading 1"/>
-    <w:basedOn w:val="Binhthng"/>
-    <w:next w:val="Binhthng"/>
-    <w:link w:val="u1Char"/>
+    <w:basedOn w:val="Normal"/>
+    <w:next w:val="Normal"/>
+    <w:link w:val="Heading1Char"/>
     <w:uiPriority w:val="9"/>
     <w:qFormat/>
     <w:rsid w:val="00A854C4"/>
@@ -10831,11 +11294,11 @@
       <w:szCs w:val="28"/>
     </w:rPr>
   </w:style>
-  <w:style w:type="paragraph" w:styleId="u2">
+  <w:style w:type="paragraph" w:styleId="Heading2">
     <w:name w:val="heading 2"/>
-    <w:basedOn w:val="Binhthng"/>
-    <w:next w:val="Binhthng"/>
-    <w:link w:val="u2Char"/>
+    <w:basedOn w:val="Normal"/>
+    <w:next w:val="Normal"/>
+    <w:link w:val="Heading2Char"/>
     <w:uiPriority w:val="9"/>
     <w:unhideWhenUsed/>
     <w:qFormat/>
@@ -10859,11 +11322,11 @@
       <w:szCs w:val="26"/>
     </w:rPr>
   </w:style>
-  <w:style w:type="paragraph" w:styleId="u3">
+  <w:style w:type="paragraph" w:styleId="Heading3">
     <w:name w:val="heading 3"/>
-    <w:basedOn w:val="Binhthng"/>
-    <w:next w:val="Binhthng"/>
-    <w:link w:val="u3Char"/>
+    <w:basedOn w:val="Normal"/>
+    <w:next w:val="Normal"/>
+    <w:link w:val="Heading3Char"/>
     <w:uiPriority w:val="9"/>
     <w:semiHidden/>
     <w:unhideWhenUsed/>
@@ -10886,11 +11349,11 @@
       <w:color w:val="4F81BD" w:themeColor="accent1"/>
     </w:rPr>
   </w:style>
-  <w:style w:type="paragraph" w:styleId="u4">
+  <w:style w:type="paragraph" w:styleId="Heading4">
     <w:name w:val="heading 4"/>
-    <w:basedOn w:val="Binhthng"/>
-    <w:next w:val="Binhthng"/>
-    <w:link w:val="u4Char"/>
+    <w:basedOn w:val="Normal"/>
+    <w:next w:val="Normal"/>
+    <w:link w:val="Heading4Char"/>
     <w:uiPriority w:val="9"/>
     <w:semiHidden/>
     <w:unhideWhenUsed/>
@@ -10915,11 +11378,11 @@
       <w:color w:val="4F81BD" w:themeColor="accent1"/>
     </w:rPr>
   </w:style>
-  <w:style w:type="paragraph" w:styleId="u5">
+  <w:style w:type="paragraph" w:styleId="Heading5">
     <w:name w:val="heading 5"/>
-    <w:basedOn w:val="Binhthng"/>
-    <w:next w:val="Binhthng"/>
-    <w:link w:val="u5Char"/>
+    <w:basedOn w:val="Normal"/>
+    <w:next w:val="Normal"/>
+    <w:link w:val="Heading5Char"/>
     <w:uiPriority w:val="9"/>
     <w:semiHidden/>
     <w:unhideWhenUsed/>
@@ -10940,11 +11403,11 @@
       <w:color w:val="243F60" w:themeColor="accent1" w:themeShade="7F"/>
     </w:rPr>
   </w:style>
-  <w:style w:type="paragraph" w:styleId="u6">
+  <w:style w:type="paragraph" w:styleId="Heading6">
     <w:name w:val="heading 6"/>
-    <w:basedOn w:val="Binhthng"/>
-    <w:next w:val="Binhthng"/>
-    <w:link w:val="u6Char"/>
+    <w:basedOn w:val="Normal"/>
+    <w:next w:val="Normal"/>
+    <w:link w:val="Heading6Char"/>
     <w:uiPriority w:val="9"/>
     <w:semiHidden/>
     <w:unhideWhenUsed/>
@@ -10967,11 +11430,11 @@
       <w:color w:val="243F60" w:themeColor="accent1" w:themeShade="7F"/>
     </w:rPr>
   </w:style>
-  <w:style w:type="paragraph" w:styleId="u7">
+  <w:style w:type="paragraph" w:styleId="Heading7">
     <w:name w:val="heading 7"/>
-    <w:basedOn w:val="Binhthng"/>
-    <w:next w:val="Binhthng"/>
-    <w:link w:val="u7Char"/>
+    <w:basedOn w:val="Normal"/>
+    <w:next w:val="Normal"/>
+    <w:link w:val="Heading7Char"/>
     <w:uiPriority w:val="9"/>
     <w:semiHidden/>
     <w:unhideWhenUsed/>
@@ -10994,11 +11457,11 @@
       <w:color w:val="404040" w:themeColor="text1" w:themeTint="BF"/>
     </w:rPr>
   </w:style>
-  <w:style w:type="paragraph" w:styleId="u8">
+  <w:style w:type="paragraph" w:styleId="Heading8">
     <w:name w:val="heading 8"/>
-    <w:basedOn w:val="Binhthng"/>
-    <w:next w:val="Binhthng"/>
-    <w:link w:val="u8Char"/>
+    <w:basedOn w:val="Normal"/>
+    <w:next w:val="Normal"/>
+    <w:link w:val="Heading8Char"/>
     <w:uiPriority w:val="9"/>
     <w:semiHidden/>
     <w:unhideWhenUsed/>
@@ -11021,11 +11484,11 @@
       <w:szCs w:val="20"/>
     </w:rPr>
   </w:style>
-  <w:style w:type="paragraph" w:styleId="u9">
+  <w:style w:type="paragraph" w:styleId="Heading9">
     <w:name w:val="heading 9"/>
-    <w:basedOn w:val="Binhthng"/>
-    <w:next w:val="Binhthng"/>
-    <w:link w:val="u9Char"/>
+    <w:basedOn w:val="Normal"/>
+    <w:next w:val="Normal"/>
+    <w:link w:val="Heading9Char"/>
     <w:uiPriority w:val="9"/>
     <w:semiHidden/>
     <w:unhideWhenUsed/>
@@ -11050,13 +11513,13 @@
       <w:szCs w:val="20"/>
     </w:rPr>
   </w:style>
-  <w:style w:type="character" w:default="1" w:styleId="Phngmcinhcuaoanvn">
+  <w:style w:type="character" w:default="1" w:styleId="DefaultParagraphFont">
     <w:name w:val="Default Paragraph Font"/>
     <w:uiPriority w:val="1"/>
     <w:semiHidden/>
     <w:unhideWhenUsed/>
   </w:style>
-  <w:style w:type="table" w:default="1" w:styleId="BangThngthng">
+  <w:style w:type="table" w:default="1" w:styleId="TableNormal">
     <w:name w:val="Normal Table"/>
     <w:uiPriority w:val="99"/>
     <w:semiHidden/>
@@ -11071,17 +11534,17 @@
       </w:tblCellMar>
     </w:tblPr>
   </w:style>
-  <w:style w:type="numbering" w:default="1" w:styleId="Khngco">
+  <w:style w:type="numbering" w:default="1" w:styleId="NoList">
     <w:name w:val="No List"/>
     <w:uiPriority w:val="99"/>
     <w:semiHidden/>
     <w:unhideWhenUsed/>
   </w:style>
-  <w:style w:type="paragraph" w:styleId="Tiu">
+  <w:style w:type="paragraph" w:styleId="Title">
     <w:name w:val="Title"/>
-    <w:basedOn w:val="Binhthng"/>
-    <w:next w:val="Binhthng"/>
-    <w:link w:val="TiuChar"/>
+    <w:basedOn w:val="Normal"/>
+    <w:next w:val="Normal"/>
+    <w:link w:val="TitleChar"/>
     <w:uiPriority w:val="10"/>
     <w:qFormat/>
     <w:rsid w:val="00AF7766"/>
@@ -11102,10 +11565,10 @@
       <w:lang w:eastAsia="ja-JP"/>
     </w:rPr>
   </w:style>
-  <w:style w:type="character" w:customStyle="1" w:styleId="TiuChar">
-    <w:name w:val="Tiêu đề Char"/>
-    <w:basedOn w:val="Phngmcinhcuaoanvn"/>
-    <w:link w:val="Tiu"/>
+  <w:style w:type="character" w:customStyle="1" w:styleId="TitleChar">
+    <w:name w:val="Title Char"/>
+    <w:basedOn w:val="DefaultParagraphFont"/>
+    <w:link w:val="Title"/>
     <w:uiPriority w:val="10"/>
     <w:rsid w:val="00AF7766"/>
     <w:rPr>
@@ -11118,11 +11581,11 @@
       <w:lang w:eastAsia="ja-JP"/>
     </w:rPr>
   </w:style>
-  <w:style w:type="paragraph" w:styleId="Tiuphu">
+  <w:style w:type="paragraph" w:styleId="Subtitle">
     <w:name w:val="Subtitle"/>
-    <w:basedOn w:val="Binhthng"/>
-    <w:next w:val="Binhthng"/>
-    <w:link w:val="TiuphuChar"/>
+    <w:basedOn w:val="Normal"/>
+    <w:next w:val="Normal"/>
+    <w:link w:val="SubtitleChar"/>
     <w:uiPriority w:val="11"/>
     <w:qFormat/>
     <w:rsid w:val="00AF7766"/>
@@ -11143,10 +11606,10 @@
       <w:lang w:eastAsia="ja-JP"/>
     </w:rPr>
   </w:style>
-  <w:style w:type="character" w:customStyle="1" w:styleId="TiuphuChar">
-    <w:name w:val="Tiêu đề phụ Char"/>
-    <w:basedOn w:val="Phngmcinhcuaoanvn"/>
-    <w:link w:val="Tiuphu"/>
+  <w:style w:type="character" w:customStyle="1" w:styleId="SubtitleChar">
+    <w:name w:val="Subtitle Char"/>
+    <w:basedOn w:val="DefaultParagraphFont"/>
+    <w:link w:val="Subtitle"/>
     <w:uiPriority w:val="11"/>
     <w:rsid w:val="00AF7766"/>
     <w:rPr>
@@ -11160,10 +11623,10 @@
       <w:lang w:eastAsia="ja-JP"/>
     </w:rPr>
   </w:style>
-  <w:style w:type="paragraph" w:styleId="Bongchuthich">
+  <w:style w:type="paragraph" w:styleId="BalloonText">
     <w:name w:val="Balloon Text"/>
-    <w:basedOn w:val="Binhthng"/>
-    <w:link w:val="BongchuthichChar"/>
+    <w:basedOn w:val="Normal"/>
+    <w:link w:val="BalloonTextChar"/>
     <w:uiPriority w:val="99"/>
     <w:semiHidden/>
     <w:unhideWhenUsed/>
@@ -11177,10 +11640,10 @@
       <w:szCs w:val="16"/>
     </w:rPr>
   </w:style>
-  <w:style w:type="character" w:customStyle="1" w:styleId="BongchuthichChar">
-    <w:name w:val="Bóng chú thích Char"/>
-    <w:basedOn w:val="Phngmcinhcuaoanvn"/>
-    <w:link w:val="Bongchuthich"/>
+  <w:style w:type="character" w:customStyle="1" w:styleId="BalloonTextChar">
+    <w:name w:val="Balloon Text Char"/>
+    <w:basedOn w:val="DefaultParagraphFont"/>
+    <w:link w:val="BalloonText"/>
     <w:uiPriority w:val="99"/>
     <w:semiHidden/>
     <w:rsid w:val="00AF7766"/>
@@ -11190,9 +11653,9 @@
       <w:szCs w:val="16"/>
     </w:rPr>
   </w:style>
-  <w:style w:type="paragraph" w:styleId="KhngDncch">
+  <w:style w:type="paragraph" w:styleId="NoSpacing">
     <w:name w:val="No Spacing"/>
-    <w:link w:val="KhngDncchChar"/>
+    <w:link w:val="NoSpacingChar"/>
     <w:uiPriority w:val="1"/>
     <w:qFormat/>
     <w:rsid w:val="00990E65"/>
@@ -11204,10 +11667,10 @@
       <w:lang w:eastAsia="ja-JP"/>
     </w:rPr>
   </w:style>
-  <w:style w:type="character" w:customStyle="1" w:styleId="KhngDncchChar">
-    <w:name w:val="Không Dãn cách Char"/>
-    <w:basedOn w:val="Phngmcinhcuaoanvn"/>
-    <w:link w:val="KhngDncch"/>
+  <w:style w:type="character" w:customStyle="1" w:styleId="NoSpacingChar">
+    <w:name w:val="No Spacing Char"/>
+    <w:basedOn w:val="DefaultParagraphFont"/>
+    <w:link w:val="NoSpacing"/>
     <w:uiPriority w:val="1"/>
     <w:rsid w:val="00990E65"/>
     <w:rPr>
@@ -11215,10 +11678,10 @@
       <w:lang w:eastAsia="ja-JP"/>
     </w:rPr>
   </w:style>
-  <w:style w:type="paragraph" w:styleId="oancuaDanhsach">
+  <w:style w:type="paragraph" w:styleId="ListParagraph">
     <w:name w:val="List Paragraph"/>
-    <w:basedOn w:val="Binhthng"/>
-    <w:link w:val="oancuaDanhsachChar"/>
+    <w:basedOn w:val="Normal"/>
+    <w:link w:val="ListParagraphChar"/>
     <w:uiPriority w:val="34"/>
     <w:qFormat/>
     <w:rsid w:val="00990E65"/>
@@ -11229,14 +11692,12 @@
   </w:style>
   <w:style w:type="paragraph" w:customStyle="1" w:styleId="Title1">
     <w:name w:val="Title 1"/>
-    <w:basedOn w:val="oancuaDanhsach"/>
+    <w:basedOn w:val="ListParagraph"/>
     <w:link w:val="Title1Char"/>
     <w:autoRedefine/>
-    <w:rsid w:val="008F333B"/>
+    <w:rsid w:val="00B90959"/>
     <w:pPr>
-      <w:numPr>
-        <w:numId w:val="1"/>
-      </w:numPr>
+      <w:ind w:left="360" w:firstLine="0"/>
     </w:pPr>
     <w:rPr>
       <w:rFonts w:ascii="Times New Roman" w:hAnsi="Times New Roman" w:cs="Times New Roman"/>
@@ -11248,7 +11709,7 @@
   </w:style>
   <w:style w:type="paragraph" w:customStyle="1" w:styleId="Paragrap">
     <w:name w:val="Paragrap"/>
-    <w:basedOn w:val="Binhthng"/>
+    <w:basedOn w:val="Normal"/>
     <w:link w:val="ParagrapChar"/>
     <w:qFormat/>
     <w:rsid w:val="00990E65"/>
@@ -11263,18 +11724,18 @@
       <w:szCs w:val="26"/>
     </w:rPr>
   </w:style>
-  <w:style w:type="character" w:customStyle="1" w:styleId="oancuaDanhsachChar">
-    <w:name w:val="Đoạn của Danh sách Char"/>
-    <w:basedOn w:val="Phngmcinhcuaoanvn"/>
-    <w:link w:val="oancuaDanhsach"/>
+  <w:style w:type="character" w:customStyle="1" w:styleId="ListParagraphChar">
+    <w:name w:val="List Paragraph Char"/>
+    <w:basedOn w:val="DefaultParagraphFont"/>
+    <w:link w:val="ListParagraph"/>
     <w:uiPriority w:val="34"/>
     <w:rsid w:val="00990E65"/>
   </w:style>
   <w:style w:type="character" w:customStyle="1" w:styleId="Title1Char">
     <w:name w:val="Title 1 Char"/>
-    <w:basedOn w:val="oancuaDanhsachChar"/>
+    <w:basedOn w:val="ListParagraphChar"/>
     <w:link w:val="Title1"/>
-    <w:rsid w:val="008F333B"/>
+    <w:rsid w:val="00B90959"/>
     <w:rPr>
       <w:rFonts w:ascii="Times New Roman" w:hAnsi="Times New Roman" w:cs="Times New Roman"/>
       <w:b/>
@@ -11283,9 +11744,9 @@
       <w:szCs w:val="28"/>
     </w:rPr>
   </w:style>
-  <w:style w:type="table" w:styleId="LiBang">
+  <w:style w:type="table" w:styleId="TableGrid">
     <w:name w:val="Table Grid"/>
-    <w:basedOn w:val="BangThngthng"/>
+    <w:basedOn w:val="TableNormal"/>
     <w:uiPriority w:val="59"/>
     <w:rsid w:val="003141E2"/>
     <w:pPr>
@@ -11304,7 +11765,7 @@
   </w:style>
   <w:style w:type="character" w:customStyle="1" w:styleId="ParagrapChar">
     <w:name w:val="Paragrap Char"/>
-    <w:basedOn w:val="Phngmcinhcuaoanvn"/>
+    <w:basedOn w:val="DefaultParagraphFont"/>
     <w:link w:val="Paragrap"/>
     <w:rsid w:val="00990E65"/>
     <w:rPr>
@@ -11376,10 +11837,10 @@
       <w:szCs w:val="24"/>
     </w:rPr>
   </w:style>
-  <w:style w:type="character" w:customStyle="1" w:styleId="u1Char">
-    <w:name w:val="Đầu đề 1 Char"/>
-    <w:basedOn w:val="Phngmcinhcuaoanvn"/>
-    <w:link w:val="u1"/>
+  <w:style w:type="character" w:customStyle="1" w:styleId="Heading1Char">
+    <w:name w:val="Heading 1 Char"/>
+    <w:basedOn w:val="DefaultParagraphFont"/>
+    <w:link w:val="Heading1"/>
     <w:uiPriority w:val="9"/>
     <w:rsid w:val="00A854C4"/>
     <w:rPr>
@@ -11402,10 +11863,10 @@
       <w:szCs w:val="26"/>
     </w:rPr>
   </w:style>
-  <w:style w:type="character" w:customStyle="1" w:styleId="u2Char">
-    <w:name w:val="Đầu đề 2 Char"/>
-    <w:basedOn w:val="Phngmcinhcuaoanvn"/>
-    <w:link w:val="u2"/>
+  <w:style w:type="character" w:customStyle="1" w:styleId="Heading2Char">
+    <w:name w:val="Heading 2 Char"/>
+    <w:basedOn w:val="DefaultParagraphFont"/>
+    <w:link w:val="Heading2"/>
     <w:uiPriority w:val="9"/>
     <w:rsid w:val="00715417"/>
     <w:rPr>
@@ -11417,10 +11878,10 @@
       <w:szCs w:val="26"/>
     </w:rPr>
   </w:style>
-  <w:style w:type="character" w:customStyle="1" w:styleId="u3Char">
-    <w:name w:val="Đầu đề 3 Char"/>
-    <w:basedOn w:val="Phngmcinhcuaoanvn"/>
-    <w:link w:val="u3"/>
+  <w:style w:type="character" w:customStyle="1" w:styleId="Heading3Char">
+    <w:name w:val="Heading 3 Char"/>
+    <w:basedOn w:val="DefaultParagraphFont"/>
+    <w:link w:val="Heading3"/>
     <w:uiPriority w:val="9"/>
     <w:semiHidden/>
     <w:rsid w:val="00715417"/>
@@ -11431,10 +11892,10 @@
       <w:color w:val="4F81BD" w:themeColor="accent1"/>
     </w:rPr>
   </w:style>
-  <w:style w:type="character" w:customStyle="1" w:styleId="u4Char">
-    <w:name w:val="Đầu đề 4 Char"/>
-    <w:basedOn w:val="Phngmcinhcuaoanvn"/>
-    <w:link w:val="u4"/>
+  <w:style w:type="character" w:customStyle="1" w:styleId="Heading4Char">
+    <w:name w:val="Heading 4 Char"/>
+    <w:basedOn w:val="DefaultParagraphFont"/>
+    <w:link w:val="Heading4"/>
     <w:uiPriority w:val="9"/>
     <w:semiHidden/>
     <w:rsid w:val="00715417"/>
@@ -11447,10 +11908,10 @@
       <w:color w:val="4F81BD" w:themeColor="accent1"/>
     </w:rPr>
   </w:style>
-  <w:style w:type="character" w:customStyle="1" w:styleId="u5Char">
-    <w:name w:val="Đầu đề 5 Char"/>
-    <w:basedOn w:val="Phngmcinhcuaoanvn"/>
-    <w:link w:val="u5"/>
+  <w:style w:type="character" w:customStyle="1" w:styleId="Heading5Char">
+    <w:name w:val="Heading 5 Char"/>
+    <w:basedOn w:val="DefaultParagraphFont"/>
+    <w:link w:val="Heading5"/>
     <w:uiPriority w:val="9"/>
     <w:semiHidden/>
     <w:rsid w:val="00715417"/>
@@ -11459,10 +11920,10 @@
       <w:color w:val="243F60" w:themeColor="accent1" w:themeShade="7F"/>
     </w:rPr>
   </w:style>
-  <w:style w:type="character" w:customStyle="1" w:styleId="u6Char">
-    <w:name w:val="Đầu đề 6 Char"/>
-    <w:basedOn w:val="Phngmcinhcuaoanvn"/>
-    <w:link w:val="u6"/>
+  <w:style w:type="character" w:customStyle="1" w:styleId="Heading6Char">
+    <w:name w:val="Heading 6 Char"/>
+    <w:basedOn w:val="DefaultParagraphFont"/>
+    <w:link w:val="Heading6"/>
     <w:uiPriority w:val="9"/>
     <w:semiHidden/>
     <w:rsid w:val="00715417"/>
@@ -11473,10 +11934,10 @@
       <w:color w:val="243F60" w:themeColor="accent1" w:themeShade="7F"/>
     </w:rPr>
   </w:style>
-  <w:style w:type="character" w:customStyle="1" w:styleId="u7Char">
-    <w:name w:val="Đầu đề 7 Char"/>
-    <w:basedOn w:val="Phngmcinhcuaoanvn"/>
-    <w:link w:val="u7"/>
+  <w:style w:type="character" w:customStyle="1" w:styleId="Heading7Char">
+    <w:name w:val="Heading 7 Char"/>
+    <w:basedOn w:val="DefaultParagraphFont"/>
+    <w:link w:val="Heading7"/>
     <w:uiPriority w:val="9"/>
     <w:semiHidden/>
     <w:rsid w:val="00715417"/>
@@ -11487,10 +11948,10 @@
       <w:color w:val="404040" w:themeColor="text1" w:themeTint="BF"/>
     </w:rPr>
   </w:style>
-  <w:style w:type="character" w:customStyle="1" w:styleId="u8Char">
-    <w:name w:val="Đầu đề 8 Char"/>
-    <w:basedOn w:val="Phngmcinhcuaoanvn"/>
-    <w:link w:val="u8"/>
+  <w:style w:type="character" w:customStyle="1" w:styleId="Heading8Char">
+    <w:name w:val="Heading 8 Char"/>
+    <w:basedOn w:val="DefaultParagraphFont"/>
+    <w:link w:val="Heading8"/>
     <w:uiPriority w:val="9"/>
     <w:semiHidden/>
     <w:rsid w:val="00715417"/>
@@ -11501,10 +11962,10 @@
       <w:szCs w:val="20"/>
     </w:rPr>
   </w:style>
-  <w:style w:type="character" w:customStyle="1" w:styleId="u9Char">
-    <w:name w:val="Đầu đề 9 Char"/>
-    <w:basedOn w:val="Phngmcinhcuaoanvn"/>
-    <w:link w:val="u9"/>
+  <w:style w:type="character" w:customStyle="1" w:styleId="Heading9Char">
+    <w:name w:val="Heading 9 Char"/>
+    <w:basedOn w:val="DefaultParagraphFont"/>
+    <w:link w:val="Heading9"/>
     <w:uiPriority w:val="9"/>
     <w:semiHidden/>
     <w:rsid w:val="00715417"/>
@@ -11519,7 +11980,7 @@
   </w:style>
   <w:style w:type="paragraph" w:customStyle="1" w:styleId="Title12">
     <w:name w:val="Title 1.2"/>
-    <w:basedOn w:val="u2"/>
+    <w:basedOn w:val="Heading2"/>
     <w:link w:val="Title12Char"/>
     <w:rsid w:val="00715417"/>
     <w:pPr>
@@ -11546,7 +12007,7 @@
   </w:style>
   <w:style w:type="character" w:customStyle="1" w:styleId="Title12Char">
     <w:name w:val="Title 1.2 Char"/>
-    <w:basedOn w:val="u2Char"/>
+    <w:basedOn w:val="Heading2Char"/>
     <w:link w:val="Title12"/>
     <w:rsid w:val="00715417"/>
     <w:rPr>
@@ -11599,7 +12060,7 @@
   </w:style>
   <w:style w:type="paragraph" w:customStyle="1" w:styleId="TuStyle-Title1">
     <w:name w:val="Tu Style - Title 1"/>
-    <w:basedOn w:val="oancuaDanhsach"/>
+    <w:basedOn w:val="ListParagraph"/>
     <w:link w:val="TuStyle-Title1Char"/>
     <w:qFormat/>
     <w:rsid w:val="004E1149"/>
@@ -11655,7 +12116,7 @@
   </w:style>
   <w:style w:type="character" w:customStyle="1" w:styleId="TuStyle-Title1Char">
     <w:name w:val="Tu Style - Title 1 Char"/>
-    <w:basedOn w:val="oancuaDanhsachChar"/>
+    <w:basedOn w:val="ListParagraphChar"/>
     <w:link w:val="TuStyle-Title1"/>
     <w:rsid w:val="004E1149"/>
     <w:rPr>
@@ -11673,10 +12134,10 @@
       </w14:textFill>
     </w:rPr>
   </w:style>
-  <w:style w:type="paragraph" w:styleId="uMucluc">
+  <w:style w:type="paragraph" w:styleId="TOCHeading">
     <w:name w:val="TOC Heading"/>
-    <w:basedOn w:val="u1"/>
-    <w:next w:val="Binhthng"/>
+    <w:basedOn w:val="Heading1"/>
+    <w:next w:val="Normal"/>
     <w:uiPriority w:val="39"/>
     <w:semiHidden/>
     <w:unhideWhenUsed/>
@@ -11712,10 +12173,10 @@
       </w14:textFill>
     </w:rPr>
   </w:style>
-  <w:style w:type="paragraph" w:styleId="Mucluc1">
+  <w:style w:type="paragraph" w:styleId="TOC1">
     <w:name w:val="toc 1"/>
-    <w:basedOn w:val="Binhthng"/>
-    <w:next w:val="Binhthng"/>
+    <w:basedOn w:val="Normal"/>
+    <w:next w:val="Normal"/>
     <w:autoRedefine/>
     <w:uiPriority w:val="39"/>
     <w:unhideWhenUsed/>
@@ -11733,10 +12194,10 @@
       <w:szCs w:val="24"/>
     </w:rPr>
   </w:style>
-  <w:style w:type="paragraph" w:styleId="Mucluc2">
+  <w:style w:type="paragraph" w:styleId="TOC2">
     <w:name w:val="toc 2"/>
-    <w:basedOn w:val="Binhthng"/>
-    <w:next w:val="Binhthng"/>
+    <w:basedOn w:val="Normal"/>
+    <w:next w:val="Normal"/>
     <w:autoRedefine/>
     <w:uiPriority w:val="39"/>
     <w:unhideWhenUsed/>
@@ -11753,10 +12214,10 @@
       <w:szCs w:val="20"/>
     </w:rPr>
   </w:style>
-  <w:style w:type="paragraph" w:styleId="Mucluc3">
+  <w:style w:type="paragraph" w:styleId="TOC3">
     <w:name w:val="toc 3"/>
-    <w:basedOn w:val="Binhthng"/>
-    <w:next w:val="Binhthng"/>
+    <w:basedOn w:val="Normal"/>
+    <w:next w:val="Normal"/>
     <w:autoRedefine/>
     <w:uiPriority w:val="39"/>
     <w:unhideWhenUsed/>
@@ -11771,10 +12232,10 @@
       <w:szCs w:val="20"/>
     </w:rPr>
   </w:style>
-  <w:style w:type="paragraph" w:styleId="Mucluc4">
+  <w:style w:type="paragraph" w:styleId="TOC4">
     <w:name w:val="toc 4"/>
-    <w:basedOn w:val="Binhthng"/>
-    <w:next w:val="Binhthng"/>
+    <w:basedOn w:val="Normal"/>
+    <w:next w:val="Normal"/>
     <w:autoRedefine/>
     <w:uiPriority w:val="39"/>
     <w:unhideWhenUsed/>
@@ -11789,10 +12250,10 @@
       <w:szCs w:val="20"/>
     </w:rPr>
   </w:style>
-  <w:style w:type="paragraph" w:styleId="Mucluc5">
+  <w:style w:type="paragraph" w:styleId="TOC5">
     <w:name w:val="toc 5"/>
-    <w:basedOn w:val="Binhthng"/>
-    <w:next w:val="Binhthng"/>
+    <w:basedOn w:val="Normal"/>
+    <w:next w:val="Normal"/>
     <w:autoRedefine/>
     <w:uiPriority w:val="39"/>
     <w:unhideWhenUsed/>
@@ -11807,10 +12268,10 @@
       <w:szCs w:val="20"/>
     </w:rPr>
   </w:style>
-  <w:style w:type="paragraph" w:styleId="Mucluc6">
+  <w:style w:type="paragraph" w:styleId="TOC6">
     <w:name w:val="toc 6"/>
-    <w:basedOn w:val="Binhthng"/>
-    <w:next w:val="Binhthng"/>
+    <w:basedOn w:val="Normal"/>
+    <w:next w:val="Normal"/>
     <w:autoRedefine/>
     <w:uiPriority w:val="39"/>
     <w:unhideWhenUsed/>
@@ -11825,10 +12286,10 @@
       <w:szCs w:val="20"/>
     </w:rPr>
   </w:style>
-  <w:style w:type="paragraph" w:styleId="Mucluc7">
+  <w:style w:type="paragraph" w:styleId="TOC7">
     <w:name w:val="toc 7"/>
-    <w:basedOn w:val="Binhthng"/>
-    <w:next w:val="Binhthng"/>
+    <w:basedOn w:val="Normal"/>
+    <w:next w:val="Normal"/>
     <w:autoRedefine/>
     <w:uiPriority w:val="39"/>
     <w:unhideWhenUsed/>
@@ -11843,10 +12304,10 @@
       <w:szCs w:val="20"/>
     </w:rPr>
   </w:style>
-  <w:style w:type="paragraph" w:styleId="Mucluc8">
+  <w:style w:type="paragraph" w:styleId="TOC8">
     <w:name w:val="toc 8"/>
-    <w:basedOn w:val="Binhthng"/>
-    <w:next w:val="Binhthng"/>
+    <w:basedOn w:val="Normal"/>
+    <w:next w:val="Normal"/>
     <w:autoRedefine/>
     <w:uiPriority w:val="39"/>
     <w:unhideWhenUsed/>
@@ -11861,10 +12322,10 @@
       <w:szCs w:val="20"/>
     </w:rPr>
   </w:style>
-  <w:style w:type="paragraph" w:styleId="Mucluc9">
+  <w:style w:type="paragraph" w:styleId="TOC9">
     <w:name w:val="toc 9"/>
-    <w:basedOn w:val="Binhthng"/>
-    <w:next w:val="Binhthng"/>
+    <w:basedOn w:val="Normal"/>
+    <w:next w:val="Normal"/>
     <w:autoRedefine/>
     <w:uiPriority w:val="39"/>
     <w:unhideWhenUsed/>
@@ -11881,7 +12342,7 @@
   </w:style>
   <w:style w:type="table" w:customStyle="1" w:styleId="PlainTable11">
     <w:name w:val="Plain Table 11"/>
-    <w:basedOn w:val="BangThngthng"/>
+    <w:basedOn w:val="TableNormal"/>
     <w:uiPriority w:val="41"/>
     <w:rsid w:val="00545225"/>
     <w:pPr>
@@ -11948,9 +12409,9 @@
       </w:tcPr>
     </w:tblStylePr>
   </w:style>
-  <w:style w:type="paragraph" w:styleId="ThngthngWeb">
+  <w:style w:type="paragraph" w:styleId="NormalWeb">
     <w:name w:val="Normal (Web)"/>
-    <w:basedOn w:val="Binhthng"/>
+    <w:basedOn w:val="Normal"/>
     <w:uiPriority w:val="99"/>
     <w:semiHidden/>
     <w:unhideWhenUsed/>
@@ -12007,19 +12468,19 @@
 
 <file path=word/glossary/fontTable.xml><?xml version="1.0" encoding="utf-8"?>
 <w:fonts xmlns:mc="http://schemas.openxmlformats.org/markup-compatibility/2006" xmlns:r="http://schemas.openxmlformats.org/officeDocument/2006/relationships" xmlns:w="http://schemas.openxmlformats.org/wordprocessingml/2006/main" xmlns:w14="http://schemas.microsoft.com/office/word/2010/wordml" xmlns:w15="http://schemas.microsoft.com/office/word/2012/wordml" xmlns:w16cid="http://schemas.microsoft.com/office/word/2016/wordml/cid" xmlns:w16se="http://schemas.microsoft.com/office/word/2015/wordml/symex" mc:Ignorable="w14 w15 w16se w16cid">
+  <w:font w:name="Times New Roman">
+    <w:panose1 w:val="02020603050405020304"/>
+    <w:charset w:val="00"/>
+    <w:family w:val="roman"/>
+    <w:pitch w:val="variable"/>
+    <w:sig w:usb0="E0002EFF" w:usb1="C000785B" w:usb2="00000009" w:usb3="00000000" w:csb0="000001FF" w:csb1="00000000"/>
+  </w:font>
   <w:font w:name="Wingdings">
     <w:panose1 w:val="05000000000000000000"/>
     <w:charset w:val="02"/>
     <w:family w:val="auto"/>
     <w:pitch w:val="variable"/>
     <w:sig w:usb0="00000000" w:usb1="10000000" w:usb2="00000000" w:usb3="00000000" w:csb0="80000000" w:csb1="00000000"/>
-  </w:font>
-  <w:font w:name="Times New Roman">
-    <w:panose1 w:val="02020603050405020304"/>
-    <w:charset w:val="00"/>
-    <w:family w:val="roman"/>
-    <w:pitch w:val="variable"/>
-    <w:sig w:usb0="E0002EFF" w:usb1="C000785B" w:usb2="00000009" w:usb3="00000000" w:csb0="000001FF" w:csb1="00000000"/>
   </w:font>
   <w:font w:name="Courier New">
     <w:panose1 w:val="02070309020205020404"/>
@@ -12081,7 +12542,6 @@
   </w:font>
   <w:font w:name="DengXian Light">
     <w:altName w:val="等线 Light"/>
-    <w:panose1 w:val="02010600030101010101"/>
     <w:charset w:val="86"/>
     <w:family w:val="auto"/>
     <w:pitch w:val="variable"/>
@@ -12109,6 +12569,7 @@
     <w:rsid w:val="001C25C6"/>
     <w:rsid w:val="002B04FA"/>
     <w:rsid w:val="00331995"/>
+    <w:rsid w:val="00386166"/>
     <w:rsid w:val="003A69C6"/>
     <w:rsid w:val="0046471A"/>
     <w:rsid w:val="004E2059"/>
@@ -12139,8 +12600,8 @@
   </m:mathPr>
   <w:themeFontLang w:val="en-US" w:eastAsia="zh-CN"/>
   <w:clrSchemeMapping w:bg1="light1" w:t1="dark1" w:bg2="light2" w:t2="dark2" w:accent1="accent1" w:accent2="accent2" w:accent3="accent3" w:accent4="accent4" w:accent5="accent5" w:accent6="accent6" w:hyperlink="hyperlink" w:followedHyperlink="followedHyperlink"/>
-  <w:decimalSymbol w:val="."/>
-  <w:listSeparator w:val=","/>
+  <w:decimalSymbol w:val=","/>
+  <w:listSeparator w:val=";"/>
 </w:settings>
 </file>
 
@@ -12538,17 +12999,17 @@
     <w:lsdException w:name="Hashtag" w:semiHidden="1" w:unhideWhenUsed="1"/>
     <w:lsdException w:name="Unresolved Mention" w:semiHidden="1" w:unhideWhenUsed="1"/>
   </w:latentStyles>
-  <w:style w:type="paragraph" w:default="1" w:styleId="Binhthng">
+  <w:style w:type="paragraph" w:default="1" w:styleId="Normal">
     <w:name w:val="Normal"/>
     <w:qFormat/>
   </w:style>
-  <w:style w:type="character" w:default="1" w:styleId="Phngmcinhcuaoanvn">
+  <w:style w:type="character" w:default="1" w:styleId="DefaultParagraphFont">
     <w:name w:val="Default Paragraph Font"/>
     <w:uiPriority w:val="1"/>
     <w:semiHidden/>
     <w:unhideWhenUsed/>
   </w:style>
-  <w:style w:type="table" w:default="1" w:styleId="BangThngthng">
+  <w:style w:type="table" w:default="1" w:styleId="TableNormal">
     <w:name w:val="Normal Table"/>
     <w:uiPriority w:val="99"/>
     <w:semiHidden/>
@@ -12563,7 +13024,7 @@
       </w:tblCellMar>
     </w:tblPr>
   </w:style>
-  <w:style w:type="numbering" w:default="1" w:styleId="Khngco">
+  <w:style w:type="numbering" w:default="1" w:styleId="NoList">
     <w:name w:val="No List"/>
     <w:uiPriority w:val="99"/>
     <w:semiHidden/>
@@ -12924,7 +13385,7 @@
 </file>
 
 <file path=customXml/itemProps2.xml><?xml version="1.0" encoding="utf-8"?>
-<ds:datastoreItem xmlns:ds="http://schemas.openxmlformats.org/officeDocument/2006/customXml" ds:itemID="{338A88F3-721A-4FF7-8EFF-EABD67A51DEF}">
+<ds:datastoreItem xmlns:ds="http://schemas.openxmlformats.org/officeDocument/2006/customXml" ds:itemID="{F4DF2EB7-5F35-4068-AB29-33FBB4F605D9}">
   <ds:schemaRefs>
     <ds:schemaRef ds:uri="http://schemas.openxmlformats.org/officeDocument/2006/bibliography"/>
   </ds:schemaRefs>

</xml_diff>

<commit_message>
Cập nhật activity diagram Đổi vé
</commit_message>
<xml_diff>
--- a/01_Document/[SRS] C43 - Quản lý xe khách.docx
+++ b/01_Document/[SRS] C43 - Quản lý xe khách.docx
@@ -1314,7 +1314,15 @@
               <w:cnfStyle w:val="000000000000" w:firstRow="0" w:lastRow="0" w:firstColumn="0" w:lastColumn="0" w:oddVBand="0" w:evenVBand="0" w:oddHBand="0" w:evenHBand="0" w:firstRowFirstColumn="0" w:firstRowLastColumn="0" w:lastRowFirstColumn="0" w:lastRowLastColumn="0"/>
             </w:pPr>
             <w:r>
-              <w:t>Trường hợp bước 11, nếu ban giám đốc không phê duyệt cho những tuyến đường đi nào, nhân viên phải thực hiện lại quy trình bắt đầu từ bước 7  đối với những tuyến đường đi đó.</w:t>
+              <w:t xml:space="preserve">Trường hợp bước 11, nếu ban giám đốc không phê duyệt cho những tuyến đường đi nào, nhân viên phải thực hiện lại quy trình bắt đầu từ bước </w:t>
+            </w:r>
+            <w:proofErr w:type="gramStart"/>
+            <w:r>
+              <w:t>7  đối</w:t>
+            </w:r>
+            <w:proofErr w:type="gramEnd"/>
+            <w:r>
+              <w:t xml:space="preserve"> với những tuyến đường đi đó.</w:t>
             </w:r>
           </w:p>
         </w:tc>
@@ -2224,7 +2232,15 @@
               <w:cnfStyle w:val="000000100000" w:firstRow="0" w:lastRow="0" w:firstColumn="0" w:lastColumn="0" w:oddVBand="0" w:evenVBand="0" w:oddHBand="1" w:evenHBand="0" w:firstRowFirstColumn="0" w:firstRowLastColumn="0" w:lastRowFirstColumn="0" w:lastRowLastColumn="0"/>
             </w:pPr>
             <w:r>
-              <w:t>Ghi nhận thông tin về vé hủy: thực hiện hủy thông tin đặt vé và cập nhật vào hệ thống tình trạng  mới của vé.</w:t>
+              <w:t xml:space="preserve">Ghi nhận thông tin về vé hủy: thực hiện hủy thông tin đặt vé và cập nhật vào hệ thống tình </w:t>
+            </w:r>
+            <w:proofErr w:type="gramStart"/>
+            <w:r>
+              <w:t>trạng  mới</w:t>
+            </w:r>
+            <w:proofErr w:type="gramEnd"/>
+            <w:r>
+              <w:t xml:space="preserve"> của vé.</w:t>
             </w:r>
           </w:p>
           <w:p>
@@ -5869,6 +5885,199 @@
       <w:pPr>
         <w:pStyle w:val="TuNormal"/>
         <w:numPr>
+          <w:ilvl w:val="2"/>
+          <w:numId w:val="14"/>
+        </w:numPr>
+      </w:pPr>
+      <w:r>
+        <w:t xml:space="preserve">Use case </w:t>
+      </w:r>
+      <w:r>
+        <w:rPr>
+          <w:lang w:val="vi-VN"/>
+        </w:rPr>
+        <w:t>Đổi vé</w:t>
+      </w:r>
+    </w:p>
+    <w:tbl>
+      <w:tblPr>
+        <w:tblStyle w:val="TableGrid"/>
+        <w:tblW w:w="0" w:type="auto"/>
+        <w:tblInd w:w="360" w:type="dxa"/>
+        <w:tblLayout w:type="fixed"/>
+        <w:tblLook w:val="04A0" w:firstRow="1" w:lastRow="0" w:firstColumn="1" w:lastColumn="0" w:noHBand="0" w:noVBand="1"/>
+      </w:tblPr>
+      <w:tblGrid>
+        <w:gridCol w:w="1591"/>
+        <w:gridCol w:w="7625"/>
+      </w:tblGrid>
+      <w:tr>
+        <w:tc>
+          <w:tcPr>
+            <w:tcW w:w="1591" w:type="dxa"/>
+            <w:shd w:val="clear" w:color="auto" w:fill="A6A6A6" w:themeFill="background1" w:themeFillShade="A6"/>
+          </w:tcPr>
+          <w:p>
+            <w:pPr>
+              <w:pStyle w:val="MyTable1"/>
+            </w:pPr>
+            <w:r>
+              <w:t>Use case</w:t>
+            </w:r>
+          </w:p>
+        </w:tc>
+        <w:tc>
+          <w:tcPr>
+            <w:tcW w:w="7625" w:type="dxa"/>
+            <w:shd w:val="clear" w:color="auto" w:fill="A6A6A6" w:themeFill="background1" w:themeFillShade="A6"/>
+          </w:tcPr>
+          <w:p>
+            <w:pPr>
+              <w:pStyle w:val="MyTable1"/>
+              <w:rPr>
+                <w:lang w:val="vi-VN"/>
+              </w:rPr>
+            </w:pPr>
+            <w:r>
+              <w:rPr>
+                <w:lang w:val="vi-VN"/>
+              </w:rPr>
+              <w:t>Đổi vé</w:t>
+            </w:r>
+          </w:p>
+        </w:tc>
+      </w:tr>
+      <w:tr>
+        <w:tc>
+          <w:tcPr>
+            <w:tcW w:w="1591" w:type="dxa"/>
+            <w:shd w:val="clear" w:color="auto" w:fill="A6A6A6" w:themeFill="background1" w:themeFillShade="A6"/>
+          </w:tcPr>
+          <w:p>
+            <w:pPr>
+              <w:pStyle w:val="MyTable1"/>
+            </w:pPr>
+            <w:r>
+              <w:t>Mã số</w:t>
+            </w:r>
+          </w:p>
+        </w:tc>
+        <w:tc>
+          <w:tcPr>
+            <w:tcW w:w="7625" w:type="dxa"/>
+          </w:tcPr>
+          <w:p>
+            <w:pPr>
+              <w:pStyle w:val="MyTable1"/>
+            </w:pPr>
+          </w:p>
+        </w:tc>
+      </w:tr>
+      <w:tr>
+        <w:tc>
+          <w:tcPr>
+            <w:tcW w:w="1591" w:type="dxa"/>
+            <w:shd w:val="clear" w:color="auto" w:fill="A6A6A6" w:themeFill="background1" w:themeFillShade="A6"/>
+          </w:tcPr>
+          <w:p>
+            <w:pPr>
+              <w:pStyle w:val="MyTable1"/>
+            </w:pPr>
+            <w:r>
+              <w:t>Tham chiếu</w:t>
+            </w:r>
+          </w:p>
+        </w:tc>
+        <w:tc>
+          <w:tcPr>
+            <w:tcW w:w="7625" w:type="dxa"/>
+          </w:tcPr>
+          <w:p>
+            <w:pPr>
+              <w:pStyle w:val="MyTable1"/>
+            </w:pPr>
+          </w:p>
+        </w:tc>
+      </w:tr>
+      <w:tr>
+        <w:tc>
+          <w:tcPr>
+            <w:tcW w:w="1591" w:type="dxa"/>
+            <w:shd w:val="clear" w:color="auto" w:fill="A6A6A6" w:themeFill="background1" w:themeFillShade="A6"/>
+          </w:tcPr>
+          <w:p>
+            <w:pPr>
+              <w:pStyle w:val="MyTable1"/>
+            </w:pPr>
+            <w:r>
+              <w:t>Mô tả</w:t>
+            </w:r>
+          </w:p>
+        </w:tc>
+        <w:tc>
+          <w:tcPr>
+            <w:tcW w:w="7625" w:type="dxa"/>
+          </w:tcPr>
+          <w:p>
+            <w:pPr>
+              <w:pStyle w:val="MyTable1"/>
+            </w:pPr>
+            <w:r>
+              <w:rPr>
+                <w:noProof/>
+              </w:rPr>
+              <w:drawing>
+                <wp:inline distT="0" distB="0" distL="0" distR="0">
+                  <wp:extent cx="4704715" cy="3033395"/>
+                  <wp:effectExtent l="0" t="0" r="635" b="0"/>
+                  <wp:docPr id="11" name="Picture 11"/>
+                  <wp:cNvGraphicFramePr>
+                    <a:graphicFrameLocks xmlns:a="http://schemas.openxmlformats.org/drawingml/2006/main" noChangeAspect="1"/>
+                  </wp:cNvGraphicFramePr>
+                  <a:graphic xmlns:a="http://schemas.openxmlformats.org/drawingml/2006/main">
+                    <a:graphicData uri="http://schemas.openxmlformats.org/drawingml/2006/picture">
+                      <pic:pic xmlns:pic="http://schemas.openxmlformats.org/drawingml/2006/picture">
+                        <pic:nvPicPr>
+                          <pic:cNvPr id="11" name="doive.png"/>
+                          <pic:cNvPicPr/>
+                        </pic:nvPicPr>
+                        <pic:blipFill>
+                          <a:blip r:embed="rId14">
+                            <a:extLst>
+                              <a:ext uri="{28A0092B-C50C-407E-A947-70E740481C1C}">
+                                <a14:useLocalDpi xmlns:a14="http://schemas.microsoft.com/office/drawing/2010/main" val="0"/>
+                              </a:ext>
+                            </a:extLst>
+                          </a:blip>
+                          <a:stretch>
+                            <a:fillRect/>
+                          </a:stretch>
+                        </pic:blipFill>
+                        <pic:spPr>
+                          <a:xfrm>
+                            <a:off x="0" y="0"/>
+                            <a:ext cx="4704715" cy="3033395"/>
+                          </a:xfrm>
+                          <a:prstGeom prst="rect">
+                            <a:avLst/>
+                          </a:prstGeom>
+                        </pic:spPr>
+                      </pic:pic>
+                    </a:graphicData>
+                  </a:graphic>
+                </wp:inline>
+              </w:drawing>
+            </w:r>
+          </w:p>
+        </w:tc>
+        <w:bookmarkStart w:id="1" w:name="_GoBack"/>
+        <w:bookmarkEnd w:id="1"/>
+      </w:tr>
+    </w:tbl>
+    <w:p>
+      <w:pPr>
+        <w:pStyle w:val="TuNormal"/>
+        <w:numPr>
           <w:ilvl w:val="0"/>
           <w:numId w:val="0"/>
         </w:numPr>
@@ -5888,7 +6097,7 @@
         <w:pStyle w:val="ListParagraph"/>
         <w:numPr>
           <w:ilvl w:val="0"/>
-          <w:numId w:val="14"/>
+          <w:numId w:val="34"/>
         </w:numPr>
         <w:rPr>
           <w:rFonts w:ascii="Times New Roman" w:hAnsi="Times New Roman" w:cs="Times New Roman"/>
@@ -5911,7 +6120,7 @@
         <w:pStyle w:val="TuNormal"/>
         <w:numPr>
           <w:ilvl w:val="1"/>
-          <w:numId w:val="14"/>
+          <w:numId w:val="34"/>
         </w:numPr>
       </w:pPr>
       <w:r>
@@ -6241,11 +6450,15 @@
               <w:pStyle w:val="MyTable1"/>
             </w:pPr>
             <w:r>
-              <w:t xml:space="preserve">Quản lí thông tín các tuyến xe gồm trạm bắt đầu, trạm kết thúc, lộ trình tuyến, các chuyến thuộc tuyến xe,… Bao gồm các chức năng: xem danh </w:t>
-            </w:r>
-            <w:r>
-              <w:lastRenderedPageBreak/>
-              <w:t>sách tuyến, tìm tuyến, thêm tuyến, sửa tuyến, xóa tuyến.</w:t>
+              <w:t xml:space="preserve">Quản lí thông tín các tuyến xe gồm trạm bắt đầu, trạm kết thúc, lộ trình tuyến, các chuyến thuộc tuyến </w:t>
+            </w:r>
+            <w:proofErr w:type="gramStart"/>
+            <w:r>
+              <w:t>xe,…</w:t>
+            </w:r>
+            <w:proofErr w:type="gramEnd"/>
+            <w:r>
+              <w:t xml:space="preserve"> Bao gồm các chức năng: xem danh sách tuyến, tìm tuyến, thêm tuyến, sửa tuyến, xóa tuyến.</w:t>
             </w:r>
           </w:p>
         </w:tc>
@@ -6260,7 +6473,6 @@
         </w:numPr>
       </w:pPr>
       <w:r>
-        <w:lastRenderedPageBreak/>
         <w:t>Xem danh sách tuyến</w:t>
       </w:r>
     </w:p>
@@ -6351,7 +6563,15 @@
               <w:pStyle w:val="MyTable1"/>
             </w:pPr>
             <w:r>
-              <w:t>Cho phép hiển thị danh sách tất cả các tuyến còn tồn tại trên thực tế. Danh sách hiển thị gồm: trạm bắt đầu, trạm kết thúc, chiều dài tuyến, thời gian ước lượng,… Hỗ trợ tính năng sắp xếp danh sách tuyến theo một số tiêu chí nhất định.</w:t>
+              <w:t xml:space="preserve">Cho phép hiển thị danh sách tất cả các tuyến còn tồn tại trên thực tế. Danh sách hiển thị gồm: trạm bắt đầu, trạm kết thúc, chiều dài tuyến, thời gian ước </w:t>
+            </w:r>
+            <w:proofErr w:type="gramStart"/>
+            <w:r>
+              <w:t>lượng,…</w:t>
+            </w:r>
+            <w:proofErr w:type="gramEnd"/>
+            <w:r>
+              <w:t xml:space="preserve"> Hỗ trợ tính năng sắp xếp danh sách tuyến theo một số tiêu chí nhất định.</w:t>
             </w:r>
           </w:p>
         </w:tc>
@@ -6421,6 +6641,7 @@
               <w:pStyle w:val="MyTable1"/>
             </w:pPr>
             <w:r>
+              <w:lastRenderedPageBreak/>
               <w:t>Tham chiếu</w:t>
             </w:r>
           </w:p>
@@ -6581,8 +6802,13 @@
               <w:pStyle w:val="MyTable1"/>
             </w:pPr>
             <w:r>
-              <w:t>Thêm tuyến mới khi mở tuyến thành công. Nhập vào các thông tin như trạm bắt đầu, trạm kết thúc, lộ trình tuyến,…</w:t>
-            </w:r>
+              <w:t xml:space="preserve">Thêm tuyến mới khi mở tuyến thành công. Nhập vào các thông tin như trạm bắt đầu, trạm kết thúc, lộ trình </w:t>
+            </w:r>
+            <w:proofErr w:type="gramStart"/>
+            <w:r>
+              <w:t>tuyến,…</w:t>
+            </w:r>
+            <w:proofErr w:type="gramEnd"/>
           </w:p>
         </w:tc>
       </w:tr>
@@ -6651,7 +6877,6 @@
               <w:pStyle w:val="MyTable1"/>
             </w:pPr>
             <w:r>
-              <w:lastRenderedPageBreak/>
               <w:t>Tham chiếu</w:t>
             </w:r>
           </w:p>
@@ -6812,8 +7037,13 @@
               <w:pStyle w:val="MyTable1"/>
             </w:pPr>
             <w:r>
-              <w:t>Sửa tuyến trên hệ thống dựa vào các thay đổi về tuyến trên thực tế. Các thay đổi bao gồm: các trạm thuộc tuyến, các chuyến thuộc tuyến, thời gian ước lượng,…</w:t>
-            </w:r>
+              <w:t xml:space="preserve">Sửa tuyến trên hệ thống dựa vào các thay đổi về tuyến trên thực tế. Các thay đổi bao gồm: các trạm thuộc tuyến, các chuyến thuộc tuyến, thời gian ước </w:t>
+            </w:r>
+            <w:proofErr w:type="gramStart"/>
+            <w:r>
+              <w:t>lượng,…</w:t>
+            </w:r>
+            <w:proofErr w:type="gramEnd"/>
           </w:p>
         </w:tc>
       </w:tr>
@@ -6863,6 +7093,7 @@
               <w:pStyle w:val="MyTable1"/>
             </w:pPr>
             <w:r>
+              <w:lastRenderedPageBreak/>
               <w:t>Mã số:</w:t>
             </w:r>
           </w:p>
@@ -7224,7 +7455,7 @@
         <w:pStyle w:val="TuNormal"/>
         <w:numPr>
           <w:ilvl w:val="1"/>
-          <w:numId w:val="11"/>
+          <w:numId w:val="36"/>
         </w:numPr>
       </w:pPr>
       <w:r>
@@ -7254,7 +7485,6 @@
               <w:pStyle w:val="MyTable1"/>
             </w:pPr>
             <w:r>
-              <w:lastRenderedPageBreak/>
               <w:t>Mã số: R1</w:t>
             </w:r>
           </w:p>
@@ -7342,7 +7572,7 @@
         <w:pStyle w:val="TuNormal"/>
         <w:numPr>
           <w:ilvl w:val="1"/>
-          <w:numId w:val="11"/>
+          <w:numId w:val="36"/>
         </w:numPr>
       </w:pPr>
       <w:r>
@@ -7457,7 +7687,11 @@
               <w:t>Thông tin cu</w:t>
             </w:r>
             <w:r>
-              <w:t>̉a khách hàng được dùng</w:t>
+              <w:t xml:space="preserve">̉a </w:t>
+            </w:r>
+            <w:r>
+              <w:lastRenderedPageBreak/>
+              <w:t>khách hàng được dùng</w:t>
             </w:r>
             <w:r>
               <w:t xml:space="preserve"> để thực hiện các giao dịch mua vé, đổi vé và hủy vé.</w:t>
@@ -7491,7 +7725,7 @@
         <w:pStyle w:val="TuNormal"/>
         <w:numPr>
           <w:ilvl w:val="1"/>
-          <w:numId w:val="11"/>
+          <w:numId w:val="36"/>
         </w:numPr>
       </w:pPr>
       <w:r>
@@ -7597,7 +7831,7 @@
         <w:pStyle w:val="TuNormal"/>
         <w:numPr>
           <w:ilvl w:val="1"/>
-          <w:numId w:val="11"/>
+          <w:numId w:val="36"/>
         </w:numPr>
       </w:pPr>
       <w:r>
@@ -7646,7 +7880,6 @@
               <w:pStyle w:val="MyTable1"/>
             </w:pPr>
             <w:r>
-              <w:lastRenderedPageBreak/>
               <w:t>Tham chiếu</w:t>
             </w:r>
           </w:p>
@@ -7712,7 +7945,7 @@
         <w:pStyle w:val="TuNormal"/>
         <w:numPr>
           <w:ilvl w:val="1"/>
-          <w:numId w:val="11"/>
+          <w:numId w:val="36"/>
         </w:numPr>
       </w:pPr>
       <w:r>
@@ -7818,7 +8051,7 @@
         <w:pStyle w:val="TuNormal"/>
         <w:numPr>
           <w:ilvl w:val="1"/>
-          <w:numId w:val="11"/>
+          <w:numId w:val="36"/>
         </w:numPr>
       </w:pPr>
       <w:r>
@@ -7848,6 +8081,7 @@
               <w:pStyle w:val="MyTable1"/>
             </w:pPr>
             <w:r>
+              <w:lastRenderedPageBreak/>
               <w:t xml:space="preserve">Mã số: </w:t>
             </w:r>
           </w:p>
@@ -7932,7 +8166,7 @@
         <w:pStyle w:val="TuNormal"/>
         <w:numPr>
           <w:ilvl w:val="1"/>
-          <w:numId w:val="11"/>
+          <w:numId w:val="36"/>
         </w:numPr>
       </w:pPr>
       <w:r>
@@ -8040,7 +8274,7 @@
         <w:pStyle w:val="TuNormal"/>
         <w:numPr>
           <w:ilvl w:val="1"/>
-          <w:numId w:val="11"/>
+          <w:numId w:val="36"/>
         </w:numPr>
       </w:pPr>
       <w:r>
@@ -8070,7 +8304,6 @@
               <w:pStyle w:val="MyTable1"/>
             </w:pPr>
             <w:r>
-              <w:lastRenderedPageBreak/>
               <w:t xml:space="preserve">Mã số: </w:t>
             </w:r>
           </w:p>
@@ -8135,10 +8368,7 @@
               <w:pStyle w:val="MyTable1"/>
             </w:pPr>
             <w:r>
-              <w:t xml:space="preserve">Chức năng này được dùng khi nhân viên </w:t>
-            </w:r>
-            <w:r>
-              <w:t>báo cáo định kỳ theo ngày/tuần/tháng/quý/năm hoặc bất cứ khi nào ban giám đốc muốn coi báo cáo. Nhân viên sẽ tiến hành thu thập thông tin từ các báo cáo, giấy tờ và tổng hợp lại, sau đó đưa cho ban giám đốc coi. Ban giám đốc coi và phân tích kết quả kinh doanh.</w:t>
+              <w:t>Chức năng này được dùng khi nhân viên báo cáo định kỳ theo ngày/tuần/tháng/quý/năm hoặc bất cứ khi nào ban giám đốc muốn coi báo cáo. Nhân viên sẽ tiến hành thu thập thông tin từ các báo cáo, giấy tờ và tổng hợp lại, sau đó đưa cho ban giám đốc coi. Ban giám đốc coi và phân tích kết quả kinh doanh.</w:t>
             </w:r>
           </w:p>
         </w:tc>
@@ -8149,7 +8379,7 @@
         <w:pStyle w:val="TuNormal"/>
         <w:numPr>
           <w:ilvl w:val="1"/>
-          <w:numId w:val="11"/>
+          <w:numId w:val="36"/>
         </w:numPr>
       </w:pPr>
       <w:r>
@@ -8243,27 +8473,11 @@
               <w:pStyle w:val="MyTable1"/>
             </w:pPr>
             <w:r>
-              <w:t xml:space="preserve">Chức năng này được dùng khi nhân viên </w:t>
-            </w:r>
-            <w:r>
-              <w:t>thống kê</w:t>
-            </w:r>
-            <w:r>
-              <w:t xml:space="preserve"> định kỳ </w:t>
-            </w:r>
-            <w:r>
-              <w:t xml:space="preserve">số liệu (số lượng vé…) </w:t>
-            </w:r>
-            <w:r>
-              <w:t xml:space="preserve">theo ngày/tuần/tháng/quý/năm hoặc bất cứ khi nào ban giám đốc muốn coi </w:t>
-            </w:r>
-            <w:r>
-              <w:t>thống kê</w:t>
-            </w:r>
-            <w:bookmarkStart w:id="1" w:name="_GoBack"/>
-            <w:bookmarkEnd w:id="1"/>
-            <w:r>
-              <w:t>. Nhân viên sẽ tiến hành thu thập thông tin từ các báo cáo, giấy tờ và tổng hợp lại, sau đó đưa cho ban giám đốc coi. Ban giám đốc coi và phân tích kết quả kinh doanh.</w:t>
+              <w:t xml:space="preserve">Chức năng này được dùng khi nhân viên thống kê định kỳ số liệu (số lượng vé…) theo ngày/tuần/tháng/quý/năm hoặc bất cứ khi nào ban giám đốc muốn coi thống kê. Nhân viên sẽ tiến hành thu thập thông tin từ các báo cáo, giấy tờ và tổng hợp lại, sau đó đưa cho ban giám </w:t>
+            </w:r>
+            <w:r>
+              <w:lastRenderedPageBreak/>
+              <w:t>đốc coi. Ban giám đốc coi và phân tích kết quả kinh doanh.</w:t>
             </w:r>
           </w:p>
         </w:tc>
@@ -8952,6 +9166,119 @@
     </w:lvl>
   </w:abstractNum>
   <w:abstractNum w:abstractNumId="6" w15:restartNumberingAfterBreak="0">
+    <w:nsid w:val="16FD20E4"/>
+    <w:multiLevelType w:val="multilevel"/>
+    <w:tmpl w:val="6AFE2F2E"/>
+    <w:lvl w:ilvl="0">
+      <w:start w:val="1"/>
+      <w:numFmt w:val="decimal"/>
+      <w:lvlText w:val="%1."/>
+      <w:lvlJc w:val="left"/>
+      <w:pPr>
+        <w:ind w:left="360" w:hanging="360"/>
+      </w:pPr>
+      <w:rPr>
+        <w:rFonts w:hint="default"/>
+      </w:rPr>
+    </w:lvl>
+    <w:lvl w:ilvl="1">
+      <w:start w:val="1"/>
+      <w:numFmt w:val="decimal"/>
+      <w:lvlText w:val="%1.%2."/>
+      <w:lvlJc w:val="left"/>
+      <w:pPr>
+        <w:ind w:left="792" w:hanging="432"/>
+      </w:pPr>
+      <w:rPr>
+        <w:rFonts w:hint="default"/>
+      </w:rPr>
+    </w:lvl>
+    <w:lvl w:ilvl="2">
+      <w:start w:val="1"/>
+      <w:numFmt w:val="decimal"/>
+      <w:lvlText w:val="%1.%2.%3."/>
+      <w:lvlJc w:val="left"/>
+      <w:pPr>
+        <w:ind w:left="1224" w:hanging="504"/>
+      </w:pPr>
+      <w:rPr>
+        <w:rFonts w:hint="default"/>
+      </w:rPr>
+    </w:lvl>
+    <w:lvl w:ilvl="3">
+      <w:start w:val="1"/>
+      <w:numFmt w:val="decimal"/>
+      <w:lvlText w:val="%1.%2.%3.%4."/>
+      <w:lvlJc w:val="left"/>
+      <w:pPr>
+        <w:ind w:left="1728" w:hanging="648"/>
+      </w:pPr>
+      <w:rPr>
+        <w:rFonts w:hint="default"/>
+      </w:rPr>
+    </w:lvl>
+    <w:lvl w:ilvl="4">
+      <w:start w:val="1"/>
+      <w:numFmt w:val="decimal"/>
+      <w:lvlText w:val="%1.%2.%3.%4.%5."/>
+      <w:lvlJc w:val="left"/>
+      <w:pPr>
+        <w:ind w:left="2232" w:hanging="792"/>
+      </w:pPr>
+      <w:rPr>
+        <w:rFonts w:hint="default"/>
+      </w:rPr>
+    </w:lvl>
+    <w:lvl w:ilvl="5">
+      <w:start w:val="1"/>
+      <w:numFmt w:val="decimal"/>
+      <w:lvlText w:val="%1.%2.%3.%4.%5.%6."/>
+      <w:lvlJc w:val="left"/>
+      <w:pPr>
+        <w:ind w:left="2736" w:hanging="936"/>
+      </w:pPr>
+      <w:rPr>
+        <w:rFonts w:hint="default"/>
+      </w:rPr>
+    </w:lvl>
+    <w:lvl w:ilvl="6">
+      <w:start w:val="1"/>
+      <w:numFmt w:val="decimal"/>
+      <w:lvlText w:val="%1.%2.%3.%4.%5.%6.%7."/>
+      <w:lvlJc w:val="left"/>
+      <w:pPr>
+        <w:ind w:left="3240" w:hanging="1080"/>
+      </w:pPr>
+      <w:rPr>
+        <w:rFonts w:hint="default"/>
+      </w:rPr>
+    </w:lvl>
+    <w:lvl w:ilvl="7">
+      <w:start w:val="1"/>
+      <w:numFmt w:val="decimal"/>
+      <w:lvlText w:val="%1.%2.%3.%4.%5.%6.%7.%8."/>
+      <w:lvlJc w:val="left"/>
+      <w:pPr>
+        <w:ind w:left="3744" w:hanging="1224"/>
+      </w:pPr>
+      <w:rPr>
+        <w:rFonts w:hint="default"/>
+      </w:rPr>
+    </w:lvl>
+    <w:lvl w:ilvl="8">
+      <w:start w:val="1"/>
+      <w:numFmt w:val="decimal"/>
+      <w:lvlText w:val="%1.%2.%3.%4.%5.%6.%7.%8.%9."/>
+      <w:lvlJc w:val="left"/>
+      <w:pPr>
+        <w:ind w:left="4320" w:hanging="1440"/>
+      </w:pPr>
+      <w:rPr>
+        <w:rFonts w:hint="default"/>
+      </w:rPr>
+    </w:lvl>
+  </w:abstractNum>
+  <w:abstractNum w:abstractNumId="7" w15:restartNumberingAfterBreak="0">
     <w:nsid w:val="186C0FE4"/>
     <w:multiLevelType w:val="hybridMultilevel"/>
     <w:tmpl w:val="D608837A"/>
@@ -9037,7 +9364,7 @@
       </w:pPr>
     </w:lvl>
   </w:abstractNum>
-  <w:abstractNum w:abstractNumId="7" w15:restartNumberingAfterBreak="0">
+  <w:abstractNum w:abstractNumId="8" w15:restartNumberingAfterBreak="0">
     <w:nsid w:val="196D1671"/>
     <w:multiLevelType w:val="multilevel"/>
     <w:tmpl w:val="42AE90D6"/>
@@ -9151,7 +9478,7 @@
       </w:rPr>
     </w:lvl>
   </w:abstractNum>
-  <w:abstractNum w:abstractNumId="8" w15:restartNumberingAfterBreak="0">
+  <w:abstractNum w:abstractNumId="9" w15:restartNumberingAfterBreak="0">
     <w:nsid w:val="1C4B17DB"/>
     <w:multiLevelType w:val="multilevel"/>
     <w:tmpl w:val="6AFE2F2E"/>
@@ -9264,7 +9591,7 @@
       </w:rPr>
     </w:lvl>
   </w:abstractNum>
-  <w:abstractNum w:abstractNumId="9" w15:restartNumberingAfterBreak="0">
+  <w:abstractNum w:abstractNumId="10" w15:restartNumberingAfterBreak="0">
     <w:nsid w:val="25334A60"/>
     <w:multiLevelType w:val="multilevel"/>
     <w:tmpl w:val="7A64D3D8"/>
@@ -9382,7 +9709,7 @@
       </w:rPr>
     </w:lvl>
   </w:abstractNum>
-  <w:abstractNum w:abstractNumId="10" w15:restartNumberingAfterBreak="0">
+  <w:abstractNum w:abstractNumId="11" w15:restartNumberingAfterBreak="0">
     <w:nsid w:val="289B7C1E"/>
     <w:multiLevelType w:val="multilevel"/>
     <w:tmpl w:val="AB3807E0"/>
@@ -9473,7 +9800,7 @@
       </w:pPr>
     </w:lvl>
   </w:abstractNum>
-  <w:abstractNum w:abstractNumId="11" w15:restartNumberingAfterBreak="0">
+  <w:abstractNum w:abstractNumId="12" w15:restartNumberingAfterBreak="0">
     <w:nsid w:val="2BAB6EE8"/>
     <w:multiLevelType w:val="multilevel"/>
     <w:tmpl w:val="4092B016"/>
@@ -9642,7 +9969,7 @@
       </w:rPr>
     </w:lvl>
   </w:abstractNum>
-  <w:abstractNum w:abstractNumId="12" w15:restartNumberingAfterBreak="0">
+  <w:abstractNum w:abstractNumId="13" w15:restartNumberingAfterBreak="0">
     <w:nsid w:val="2CE75DBF"/>
     <w:multiLevelType w:val="multilevel"/>
     <w:tmpl w:val="0928997E"/>
@@ -9755,7 +10082,7 @@
       </w:pPr>
     </w:lvl>
   </w:abstractNum>
-  <w:abstractNum w:abstractNumId="13" w15:restartNumberingAfterBreak="0">
+  <w:abstractNum w:abstractNumId="14" w15:restartNumberingAfterBreak="0">
     <w:nsid w:val="2D7E6CCF"/>
     <w:multiLevelType w:val="multilevel"/>
     <w:tmpl w:val="6AFE2F2E"/>
@@ -9868,7 +10195,7 @@
       </w:rPr>
     </w:lvl>
   </w:abstractNum>
-  <w:abstractNum w:abstractNumId="14" w15:restartNumberingAfterBreak="0">
+  <w:abstractNum w:abstractNumId="15" w15:restartNumberingAfterBreak="0">
     <w:nsid w:val="392A51C1"/>
     <w:multiLevelType w:val="multilevel"/>
     <w:tmpl w:val="7A64D3D8"/>
@@ -9986,7 +10313,7 @@
       </w:rPr>
     </w:lvl>
   </w:abstractNum>
-  <w:abstractNum w:abstractNumId="15" w15:restartNumberingAfterBreak="0">
+  <w:abstractNum w:abstractNumId="16" w15:restartNumberingAfterBreak="0">
     <w:nsid w:val="3EAF70D8"/>
     <w:multiLevelType w:val="multilevel"/>
     <w:tmpl w:val="7A64D3D8"/>
@@ -10104,13 +10431,13 @@
       </w:rPr>
     </w:lvl>
   </w:abstractNum>
-  <w:abstractNum w:abstractNumId="16" w15:restartNumberingAfterBreak="0">
+  <w:abstractNum w:abstractNumId="17" w15:restartNumberingAfterBreak="0">
     <w:nsid w:val="40B05AC8"/>
     <w:multiLevelType w:val="multilevel"/>
     <w:tmpl w:val="AB3807E0"/>
     <w:numStyleLink w:val="Style1"/>
   </w:abstractNum>
-  <w:abstractNum w:abstractNumId="17" w15:restartNumberingAfterBreak="0">
+  <w:abstractNum w:abstractNumId="18" w15:restartNumberingAfterBreak="0">
     <w:nsid w:val="4393145A"/>
     <w:multiLevelType w:val="multilevel"/>
     <w:tmpl w:val="F1C6C542"/>
@@ -10223,7 +10550,7 @@
       </w:rPr>
     </w:lvl>
   </w:abstractNum>
-  <w:abstractNum w:abstractNumId="18" w15:restartNumberingAfterBreak="0">
+  <w:abstractNum w:abstractNumId="19" w15:restartNumberingAfterBreak="0">
     <w:nsid w:val="47B6632A"/>
     <w:multiLevelType w:val="multilevel"/>
     <w:tmpl w:val="674EA39E"/>
@@ -10336,7 +10663,7 @@
       </w:rPr>
     </w:lvl>
   </w:abstractNum>
-  <w:abstractNum w:abstractNumId="19" w15:restartNumberingAfterBreak="0">
+  <w:abstractNum w:abstractNumId="20" w15:restartNumberingAfterBreak="0">
     <w:nsid w:val="483C7670"/>
     <w:multiLevelType w:val="multilevel"/>
     <w:tmpl w:val="7A64D3D8"/>
@@ -10454,7 +10781,233 @@
       </w:rPr>
     </w:lvl>
   </w:abstractNum>
-  <w:abstractNum w:abstractNumId="20" w15:restartNumberingAfterBreak="0">
+  <w:abstractNum w:abstractNumId="21" w15:restartNumberingAfterBreak="0">
+    <w:nsid w:val="4A3E0172"/>
+    <w:multiLevelType w:val="multilevel"/>
+    <w:tmpl w:val="42925BF8"/>
+    <w:lvl w:ilvl="0">
+      <w:start w:val="3"/>
+      <w:numFmt w:val="decimal"/>
+      <w:lvlText w:val="%1"/>
+      <w:lvlJc w:val="left"/>
+      <w:pPr>
+        <w:ind w:left="525" w:hanging="525"/>
+      </w:pPr>
+      <w:rPr>
+        <w:rFonts w:hint="default"/>
+      </w:rPr>
+    </w:lvl>
+    <w:lvl w:ilvl="1">
+      <w:start w:val="3"/>
+      <w:numFmt w:val="decimal"/>
+      <w:lvlText w:val="%1.%2"/>
+      <w:lvlJc w:val="left"/>
+      <w:pPr>
+        <w:ind w:left="885" w:hanging="525"/>
+      </w:pPr>
+      <w:rPr>
+        <w:rFonts w:hint="default"/>
+      </w:rPr>
+    </w:lvl>
+    <w:lvl w:ilvl="2">
+      <w:start w:val="7"/>
+      <w:numFmt w:val="decimal"/>
+      <w:lvlText w:val="%1.%2.%3"/>
+      <w:lvlJc w:val="left"/>
+      <w:pPr>
+        <w:ind w:left="1440" w:hanging="720"/>
+      </w:pPr>
+      <w:rPr>
+        <w:rFonts w:hint="default"/>
+      </w:rPr>
+    </w:lvl>
+    <w:lvl w:ilvl="3">
+      <w:start w:val="1"/>
+      <w:numFmt w:val="decimal"/>
+      <w:lvlText w:val="%1.%2.%3.%4"/>
+      <w:lvlJc w:val="left"/>
+      <w:pPr>
+        <w:ind w:left="1800" w:hanging="720"/>
+      </w:pPr>
+      <w:rPr>
+        <w:rFonts w:hint="default"/>
+      </w:rPr>
+    </w:lvl>
+    <w:lvl w:ilvl="4">
+      <w:start w:val="1"/>
+      <w:numFmt w:val="decimal"/>
+      <w:lvlText w:val="%1.%2.%3.%4.%5"/>
+      <w:lvlJc w:val="left"/>
+      <w:pPr>
+        <w:ind w:left="2520" w:hanging="1080"/>
+      </w:pPr>
+      <w:rPr>
+        <w:rFonts w:hint="default"/>
+      </w:rPr>
+    </w:lvl>
+    <w:lvl w:ilvl="5">
+      <w:start w:val="1"/>
+      <w:numFmt w:val="decimal"/>
+      <w:lvlText w:val="%1.%2.%3.%4.%5.%6"/>
+      <w:lvlJc w:val="left"/>
+      <w:pPr>
+        <w:ind w:left="3240" w:hanging="1440"/>
+      </w:pPr>
+      <w:rPr>
+        <w:rFonts w:hint="default"/>
+      </w:rPr>
+    </w:lvl>
+    <w:lvl w:ilvl="6">
+      <w:start w:val="1"/>
+      <w:numFmt w:val="decimal"/>
+      <w:lvlText w:val="%1.%2.%3.%4.%5.%6.%7"/>
+      <w:lvlJc w:val="left"/>
+      <w:pPr>
+        <w:ind w:left="3600" w:hanging="1440"/>
+      </w:pPr>
+      <w:rPr>
+        <w:rFonts w:hint="default"/>
+      </w:rPr>
+    </w:lvl>
+    <w:lvl w:ilvl="7">
+      <w:start w:val="1"/>
+      <w:numFmt w:val="decimal"/>
+      <w:lvlText w:val="%1.%2.%3.%4.%5.%6.%7.%8"/>
+      <w:lvlJc w:val="left"/>
+      <w:pPr>
+        <w:ind w:left="4320" w:hanging="1800"/>
+      </w:pPr>
+      <w:rPr>
+        <w:rFonts w:hint="default"/>
+      </w:rPr>
+    </w:lvl>
+    <w:lvl w:ilvl="8">
+      <w:start w:val="1"/>
+      <w:numFmt w:val="decimal"/>
+      <w:lvlText w:val="%1.%2.%3.%4.%5.%6.%7.%8.%9"/>
+      <w:lvlJc w:val="left"/>
+      <w:pPr>
+        <w:ind w:left="4680" w:hanging="1800"/>
+      </w:pPr>
+      <w:rPr>
+        <w:rFonts w:hint="default"/>
+      </w:rPr>
+    </w:lvl>
+  </w:abstractNum>
+  <w:abstractNum w:abstractNumId="22" w15:restartNumberingAfterBreak="0">
+    <w:nsid w:val="65DF5A89"/>
+    <w:multiLevelType w:val="multilevel"/>
+    <w:tmpl w:val="F5F66B58"/>
+    <w:lvl w:ilvl="0">
+      <w:start w:val="3"/>
+      <w:numFmt w:val="decimal"/>
+      <w:lvlText w:val="%1."/>
+      <w:lvlJc w:val="left"/>
+      <w:pPr>
+        <w:ind w:left="585" w:hanging="585"/>
+      </w:pPr>
+      <w:rPr>
+        <w:rFonts w:hint="default"/>
+      </w:rPr>
+    </w:lvl>
+    <w:lvl w:ilvl="1">
+      <w:start w:val="1"/>
+      <w:numFmt w:val="decimal"/>
+      <w:lvlText w:val="%1.%2."/>
+      <w:lvlJc w:val="left"/>
+      <w:pPr>
+        <w:ind w:left="720" w:hanging="720"/>
+      </w:pPr>
+      <w:rPr>
+        <w:rFonts w:hint="default"/>
+      </w:rPr>
+    </w:lvl>
+    <w:lvl w:ilvl="2">
+      <w:start w:val="7"/>
+      <w:numFmt w:val="decimal"/>
+      <w:lvlText w:val="%1.%2.%3."/>
+      <w:lvlJc w:val="left"/>
+      <w:pPr>
+        <w:ind w:left="720" w:hanging="720"/>
+      </w:pPr>
+      <w:rPr>
+        <w:rFonts w:hint="default"/>
+      </w:rPr>
+    </w:lvl>
+    <w:lvl w:ilvl="3">
+      <w:start w:val="1"/>
+      <w:numFmt w:val="decimal"/>
+      <w:lvlText w:val="%1.%2.%3.%4."/>
+      <w:lvlJc w:val="left"/>
+      <w:pPr>
+        <w:ind w:left="1080" w:hanging="1080"/>
+      </w:pPr>
+      <w:rPr>
+        <w:rFonts w:hint="default"/>
+      </w:rPr>
+    </w:lvl>
+    <w:lvl w:ilvl="4">
+      <w:start w:val="1"/>
+      <w:numFmt w:val="decimal"/>
+      <w:lvlText w:val="%1.%2.%3.%4.%5."/>
+      <w:lvlJc w:val="left"/>
+      <w:pPr>
+        <w:ind w:left="1080" w:hanging="1080"/>
+      </w:pPr>
+      <w:rPr>
+        <w:rFonts w:hint="default"/>
+      </w:rPr>
+    </w:lvl>
+    <w:lvl w:ilvl="5">
+      <w:start w:val="1"/>
+      <w:numFmt w:val="decimal"/>
+      <w:lvlText w:val="%1.%2.%3.%4.%5.%6."/>
+      <w:lvlJc w:val="left"/>
+      <w:pPr>
+        <w:ind w:left="1440" w:hanging="1440"/>
+      </w:pPr>
+      <w:rPr>
+        <w:rFonts w:hint="default"/>
+      </w:rPr>
+    </w:lvl>
+    <w:lvl w:ilvl="6">
+      <w:start w:val="1"/>
+      <w:numFmt w:val="decimal"/>
+      <w:lvlText w:val="%1.%2.%3.%4.%5.%6.%7."/>
+      <w:lvlJc w:val="left"/>
+      <w:pPr>
+        <w:ind w:left="1440" w:hanging="1440"/>
+      </w:pPr>
+      <w:rPr>
+        <w:rFonts w:hint="default"/>
+      </w:rPr>
+    </w:lvl>
+    <w:lvl w:ilvl="7">
+      <w:start w:val="1"/>
+      <w:numFmt w:val="decimal"/>
+      <w:lvlText w:val="%1.%2.%3.%4.%5.%6.%7.%8."/>
+      <w:lvlJc w:val="left"/>
+      <w:pPr>
+        <w:ind w:left="1800" w:hanging="1800"/>
+      </w:pPr>
+      <w:rPr>
+        <w:rFonts w:hint="default"/>
+      </w:rPr>
+    </w:lvl>
+    <w:lvl w:ilvl="8">
+      <w:start w:val="1"/>
+      <w:numFmt w:val="decimal"/>
+      <w:lvlText w:val="%1.%2.%3.%4.%5.%6.%7.%8.%9."/>
+      <w:lvlJc w:val="left"/>
+      <w:pPr>
+        <w:ind w:left="1800" w:hanging="1800"/>
+      </w:pPr>
+      <w:rPr>
+        <w:rFonts w:hint="default"/>
+      </w:rPr>
+    </w:lvl>
+  </w:abstractNum>
+  <w:abstractNum w:abstractNumId="23" w15:restartNumberingAfterBreak="0">
     <w:nsid w:val="68890AED"/>
     <w:multiLevelType w:val="multilevel"/>
     <w:tmpl w:val="6F2E9066"/>
@@ -10567,7 +11120,7 @@
       </w:rPr>
     </w:lvl>
   </w:abstractNum>
-  <w:abstractNum w:abstractNumId="21" w15:restartNumberingAfterBreak="0">
+  <w:abstractNum w:abstractNumId="24" w15:restartNumberingAfterBreak="0">
     <w:nsid w:val="6C6C3D93"/>
     <w:multiLevelType w:val="hybridMultilevel"/>
     <w:tmpl w:val="D608837A"/>
@@ -10653,7 +11206,120 @@
       </w:pPr>
     </w:lvl>
   </w:abstractNum>
-  <w:abstractNum w:abstractNumId="22" w15:restartNumberingAfterBreak="0">
+  <w:abstractNum w:abstractNumId="25" w15:restartNumberingAfterBreak="0">
+    <w:nsid w:val="6C7D3E4B"/>
+    <w:multiLevelType w:val="multilevel"/>
+    <w:tmpl w:val="6AFE2F2E"/>
+    <w:lvl w:ilvl="0">
+      <w:start w:val="1"/>
+      <w:numFmt w:val="decimal"/>
+      <w:lvlText w:val="%1."/>
+      <w:lvlJc w:val="left"/>
+      <w:pPr>
+        <w:ind w:left="360" w:hanging="360"/>
+      </w:pPr>
+      <w:rPr>
+        <w:rFonts w:hint="default"/>
+      </w:rPr>
+    </w:lvl>
+    <w:lvl w:ilvl="1">
+      <w:start w:val="1"/>
+      <w:numFmt w:val="decimal"/>
+      <w:lvlText w:val="%1.%2."/>
+      <w:lvlJc w:val="left"/>
+      <w:pPr>
+        <w:ind w:left="792" w:hanging="432"/>
+      </w:pPr>
+      <w:rPr>
+        <w:rFonts w:hint="default"/>
+      </w:rPr>
+    </w:lvl>
+    <w:lvl w:ilvl="2">
+      <w:start w:val="1"/>
+      <w:numFmt w:val="decimal"/>
+      <w:lvlText w:val="%1.%2.%3."/>
+      <w:lvlJc w:val="left"/>
+      <w:pPr>
+        <w:ind w:left="1224" w:hanging="504"/>
+      </w:pPr>
+      <w:rPr>
+        <w:rFonts w:hint="default"/>
+      </w:rPr>
+    </w:lvl>
+    <w:lvl w:ilvl="3">
+      <w:start w:val="1"/>
+      <w:numFmt w:val="decimal"/>
+      <w:lvlText w:val="%1.%2.%3.%4."/>
+      <w:lvlJc w:val="left"/>
+      <w:pPr>
+        <w:ind w:left="1728" w:hanging="648"/>
+      </w:pPr>
+      <w:rPr>
+        <w:rFonts w:hint="default"/>
+      </w:rPr>
+    </w:lvl>
+    <w:lvl w:ilvl="4">
+      <w:start w:val="1"/>
+      <w:numFmt w:val="decimal"/>
+      <w:lvlText w:val="%1.%2.%3.%4.%5."/>
+      <w:lvlJc w:val="left"/>
+      <w:pPr>
+        <w:ind w:left="2232" w:hanging="792"/>
+      </w:pPr>
+      <w:rPr>
+        <w:rFonts w:hint="default"/>
+      </w:rPr>
+    </w:lvl>
+    <w:lvl w:ilvl="5">
+      <w:start w:val="1"/>
+      <w:numFmt w:val="decimal"/>
+      <w:lvlText w:val="%1.%2.%3.%4.%5.%6."/>
+      <w:lvlJc w:val="left"/>
+      <w:pPr>
+        <w:ind w:left="2736" w:hanging="936"/>
+      </w:pPr>
+      <w:rPr>
+        <w:rFonts w:hint="default"/>
+      </w:rPr>
+    </w:lvl>
+    <w:lvl w:ilvl="6">
+      <w:start w:val="1"/>
+      <w:numFmt w:val="decimal"/>
+      <w:lvlText w:val="%1.%2.%3.%4.%5.%6.%7."/>
+      <w:lvlJc w:val="left"/>
+      <w:pPr>
+        <w:ind w:left="3240" w:hanging="1080"/>
+      </w:pPr>
+      <w:rPr>
+        <w:rFonts w:hint="default"/>
+      </w:rPr>
+    </w:lvl>
+    <w:lvl w:ilvl="7">
+      <w:start w:val="1"/>
+      <w:numFmt w:val="decimal"/>
+      <w:lvlText w:val="%1.%2.%3.%4.%5.%6.%7.%8."/>
+      <w:lvlJc w:val="left"/>
+      <w:pPr>
+        <w:ind w:left="3744" w:hanging="1224"/>
+      </w:pPr>
+      <w:rPr>
+        <w:rFonts w:hint="default"/>
+      </w:rPr>
+    </w:lvl>
+    <w:lvl w:ilvl="8">
+      <w:start w:val="1"/>
+      <w:numFmt w:val="decimal"/>
+      <w:lvlText w:val="%1.%2.%3.%4.%5.%6.%7.%8.%9."/>
+      <w:lvlJc w:val="left"/>
+      <w:pPr>
+        <w:ind w:left="4320" w:hanging="1440"/>
+      </w:pPr>
+      <w:rPr>
+        <w:rFonts w:hint="default"/>
+      </w:rPr>
+    </w:lvl>
+  </w:abstractNum>
+  <w:abstractNum w:abstractNumId="26" w15:restartNumberingAfterBreak="0">
     <w:nsid w:val="75CC6E89"/>
     <w:multiLevelType w:val="hybridMultilevel"/>
     <w:tmpl w:val="D608837A"/>
@@ -10740,7 +11406,7 @@
     </w:lvl>
   </w:abstractNum>
   <w:num w:numId="1">
-    <w:abstractNumId w:val="7"/>
+    <w:abstractNumId w:val="8"/>
   </w:num>
   <w:num w:numId="2">
     <w:abstractNumId w:val="2"/>
@@ -10749,43 +11415,43 @@
     <w:abstractNumId w:val="1"/>
   </w:num>
   <w:num w:numId="4">
+    <w:abstractNumId w:val="11"/>
+  </w:num>
+  <w:num w:numId="5">
+    <w:abstractNumId w:val="17"/>
+  </w:num>
+  <w:num w:numId="6">
+    <w:abstractNumId w:val="24"/>
+  </w:num>
+  <w:num w:numId="7">
+    <w:abstractNumId w:val="7"/>
+  </w:num>
+  <w:num w:numId="8">
+    <w:abstractNumId w:val="26"/>
+  </w:num>
+  <w:num w:numId="9">
+    <w:abstractNumId w:val="12"/>
+  </w:num>
+  <w:num w:numId="10">
+    <w:abstractNumId w:val="12"/>
+  </w:num>
+  <w:num w:numId="11">
     <w:abstractNumId w:val="10"/>
   </w:num>
-  <w:num w:numId="5">
-    <w:abstractNumId w:val="16"/>
+  <w:num w:numId="12">
+    <w:abstractNumId w:val="19"/>
   </w:num>
-  <w:num w:numId="6">
-    <w:abstractNumId w:val="21"/>
+  <w:num w:numId="13">
+    <w:abstractNumId w:val="23"/>
   </w:num>
-  <w:num w:numId="7">
-    <w:abstractNumId w:val="6"/>
-  </w:num>
-  <w:num w:numId="8">
-    <w:abstractNumId w:val="22"/>
-  </w:num>
-  <w:num w:numId="9">
-    <w:abstractNumId w:val="11"/>
-  </w:num>
-  <w:num w:numId="10">
-    <w:abstractNumId w:val="11"/>
-  </w:num>
-  <w:num w:numId="11">
+  <w:num w:numId="14">
     <w:abstractNumId w:val="9"/>
   </w:num>
-  <w:num w:numId="12">
+  <w:num w:numId="15">
     <w:abstractNumId w:val="18"/>
   </w:num>
-  <w:num w:numId="13">
-    <w:abstractNumId w:val="20"/>
-  </w:num>
-  <w:num w:numId="14">
-    <w:abstractNumId w:val="8"/>
-  </w:num>
-  <w:num w:numId="15">
-    <w:abstractNumId w:val="17"/>
-  </w:num>
   <w:num w:numId="16">
-    <w:abstractNumId w:val="13"/>
+    <w:abstractNumId w:val="14"/>
   </w:num>
   <w:num w:numId="17">
     <w:abstractNumId w:val="4"/>
@@ -10818,13 +11484,13 @@
     </w:lvlOverride>
   </w:num>
   <w:num w:numId="18">
-    <w:abstractNumId w:val="11"/>
+    <w:abstractNumId w:val="12"/>
   </w:num>
   <w:num w:numId="19">
     <w:abstractNumId w:val="3"/>
   </w:num>
   <w:num w:numId="20">
-    <w:abstractNumId w:val="11"/>
+    <w:abstractNumId w:val="12"/>
   </w:num>
   <w:num w:numId="21">
     <w:abstractNumId w:val="4"/>
@@ -10833,37 +11499,49 @@
     <w:abstractNumId w:val="5"/>
   </w:num>
   <w:num w:numId="23">
-    <w:abstractNumId w:val="11"/>
+    <w:abstractNumId w:val="12"/>
   </w:num>
   <w:num w:numId="24">
-    <w:abstractNumId w:val="11"/>
+    <w:abstractNumId w:val="12"/>
   </w:num>
   <w:num w:numId="25">
-    <w:abstractNumId w:val="11"/>
+    <w:abstractNumId w:val="12"/>
   </w:num>
   <w:num w:numId="26">
-    <w:abstractNumId w:val="11"/>
+    <w:abstractNumId w:val="12"/>
   </w:num>
   <w:num w:numId="27">
-    <w:abstractNumId w:val="11"/>
+    <w:abstractNumId w:val="12"/>
   </w:num>
   <w:num w:numId="28">
-    <w:abstractNumId w:val="11"/>
+    <w:abstractNumId w:val="12"/>
   </w:num>
   <w:num w:numId="29">
-    <w:abstractNumId w:val="12"/>
+    <w:abstractNumId w:val="13"/>
   </w:num>
   <w:num w:numId="30">
+    <w:abstractNumId w:val="16"/>
+  </w:num>
+  <w:num w:numId="31">
     <w:abstractNumId w:val="15"/>
   </w:num>
-  <w:num w:numId="31">
-    <w:abstractNumId w:val="14"/>
-  </w:num>
   <w:num w:numId="32">
-    <w:abstractNumId w:val="19"/>
+    <w:abstractNumId w:val="20"/>
   </w:num>
   <w:num w:numId="33">
     <w:abstractNumId w:val="0"/>
+  </w:num>
+  <w:num w:numId="34">
+    <w:abstractNumId w:val="25"/>
+  </w:num>
+  <w:num w:numId="35">
+    <w:abstractNumId w:val="22"/>
+  </w:num>
+  <w:num w:numId="36">
+    <w:abstractNumId w:val="21"/>
+  </w:num>
+  <w:num w:numId="37">
+    <w:abstractNumId w:val="6"/>
   </w:num>
   <w:numIdMacAtCleanup w:val="17"/>
 </w:numbering>
@@ -12574,6 +13252,7 @@
     <w:rsid w:val="0046471A"/>
     <w:rsid w:val="004E2059"/>
     <w:rsid w:val="005A2380"/>
+    <w:rsid w:val="00685D1D"/>
     <w:rsid w:val="0072639F"/>
     <w:rsid w:val="008B3B8E"/>
     <w:rsid w:val="00B305F4"/>
@@ -13385,7 +14064,7 @@
 </file>
 
 <file path=customXml/itemProps2.xml><?xml version="1.0" encoding="utf-8"?>
-<ds:datastoreItem xmlns:ds="http://schemas.openxmlformats.org/officeDocument/2006/customXml" ds:itemID="{F4DF2EB7-5F35-4068-AB29-33FBB4F605D9}">
+<ds:datastoreItem xmlns:ds="http://schemas.openxmlformats.org/officeDocument/2006/customXml" ds:itemID="{32F83653-EF87-4940-9DD3-77E049942694}">
   <ds:schemaRefs>
     <ds:schemaRef ds:uri="http://schemas.openxmlformats.org/officeDocument/2006/bibliography"/>
   </ds:schemaRefs>

</xml_diff>

<commit_message>
Mô tả UC Khảo Sát bằng Activity
</commit_message>
<xml_diff>
--- a/01_Document/[SRS] C43 - Quản lý xe khách.docx
+++ b/01_Document/[SRS] C43 - Quản lý xe khách.docx
@@ -1,6 +1,6 @@
 
 <file path=word/document.xml><?xml version="1.0" encoding="utf-8"?>
-<w:document xmlns:wpc="http://schemas.microsoft.com/office/word/2010/wordprocessingCanvas" xmlns:cx="http://schemas.microsoft.com/office/drawing/2014/chartex" xmlns:cx1="http://schemas.microsoft.com/office/drawing/2015/9/8/chartex" xmlns:cx2="http://schemas.microsoft.com/office/drawing/2015/10/21/chartex" xmlns:cx3="http://schemas.microsoft.com/office/drawing/2016/5/9/chartex" xmlns:cx4="http://schemas.microsoft.com/office/drawing/2016/5/10/chartex" xmlns:cx5="http://schemas.microsoft.com/office/drawing/2016/5/11/chartex" xmlns:cx6="http://schemas.microsoft.com/office/drawing/2016/5/12/chartex" xmlns:cx7="http://schemas.microsoft.com/office/drawing/2016/5/13/chartex" xmlns:cx8="http://schemas.microsoft.com/office/drawing/2016/5/14/chartex" xmlns:mc="http://schemas.openxmlformats.org/markup-compatibility/2006" xmlns:aink="http://schemas.microsoft.com/office/drawing/2016/ink" xmlns:am3d="http://schemas.microsoft.com/office/drawing/2017/model3d" xmlns:o="urn:schemas-microsoft-com:office:office" xmlns:r="http://schemas.openxmlformats.org/officeDocument/2006/relationships" xmlns:m="http://schemas.openxmlformats.org/officeDocument/2006/math" xmlns:v="urn:schemas-microsoft-com:vml" xmlns:wp14="http://schemas.microsoft.com/office/word/2010/wordprocessingDrawing" xmlns:wp="http://schemas.openxmlformats.org/drawingml/2006/wordprocessingDrawing" xmlns:w10="urn:schemas-microsoft-com:office:word" xmlns:w="http://schemas.openxmlformats.org/wordprocessingml/2006/main" xmlns:w14="http://schemas.microsoft.com/office/word/2010/wordml" xmlns:w15="http://schemas.microsoft.com/office/word/2012/wordml" xmlns:w16cid="http://schemas.microsoft.com/office/word/2016/wordml/cid" xmlns:w16se="http://schemas.microsoft.com/office/word/2015/wordml/symex" xmlns:wpg="http://schemas.microsoft.com/office/word/2010/wordprocessingGroup" xmlns:wpi="http://schemas.microsoft.com/office/word/2010/wordprocessingInk" xmlns:wne="http://schemas.microsoft.com/office/word/2006/wordml" xmlns:wps="http://schemas.microsoft.com/office/word/2010/wordprocessingShape" mc:Ignorable="w14 w15 w16se w16cid wp14">
+<w:document xmlns:wpc="http://schemas.microsoft.com/office/word/2010/wordprocessingCanvas" xmlns:mc="http://schemas.openxmlformats.org/markup-compatibility/2006" xmlns:o="urn:schemas-microsoft-com:office:office" xmlns:r="http://schemas.openxmlformats.org/officeDocument/2006/relationships" xmlns:m="http://schemas.openxmlformats.org/officeDocument/2006/math" xmlns:v="urn:schemas-microsoft-com:vml" xmlns:wp14="http://schemas.microsoft.com/office/word/2010/wordprocessingDrawing" xmlns:wp="http://schemas.openxmlformats.org/drawingml/2006/wordprocessingDrawing" xmlns:w10="urn:schemas-microsoft-com:office:word" xmlns:w="http://schemas.openxmlformats.org/wordprocessingml/2006/main" xmlns:w14="http://schemas.microsoft.com/office/word/2010/wordml" xmlns:w15="http://schemas.microsoft.com/office/word/2012/wordml" xmlns:wpg="http://schemas.microsoft.com/office/word/2010/wordprocessingGroup" xmlns:wpi="http://schemas.microsoft.com/office/word/2010/wordprocessingInk" xmlns:wne="http://schemas.microsoft.com/office/word/2006/wordml" xmlns:wps="http://schemas.microsoft.com/office/word/2010/wordprocessingShape" mc:Ignorable="w14 w15 wp14">
   <w:body>
     <w:sdt>
       <w:sdtPr>
@@ -435,6 +435,15 @@
         <w:p>
           <w:pPr>
             <w:pStyle w:val="TuStyle-Title1"/>
+            <w:numPr>
+              <w:ilvl w:val="0"/>
+              <w:numId w:val="0"/>
+            </w:numPr>
+          </w:pPr>
+        </w:p>
+        <w:p>
+          <w:pPr>
+            <w:pStyle w:val="TuStyle-Title1"/>
           </w:pPr>
           <w:r>
             <w:t xml:space="preserve">Thông tin </w:t>
@@ -909,7 +918,13 @@
         <w:t>Use case</w:t>
       </w:r>
       <w:r>
-        <w:t xml:space="preserve"> Mở chuyến</w:t>
+        <w:t xml:space="preserve"> Mở </w:t>
+      </w:r>
+      <w:r>
+        <w:t>T</w:t>
+      </w:r>
+      <w:r>
+        <w:t>uyến</w:t>
       </w:r>
     </w:p>
     <w:tbl>
@@ -969,7 +984,13 @@
               <w:cnfStyle w:val="100000000000" w:firstRow="1" w:lastRow="0" w:firstColumn="0" w:lastColumn="0" w:oddVBand="0" w:evenVBand="0" w:oddHBand="0" w:evenHBand="0" w:firstRowFirstColumn="0" w:firstRowLastColumn="0" w:lastRowFirstColumn="0" w:lastRowLastColumn="0"/>
             </w:pPr>
             <w:r>
-              <w:t>Mở tuyến</w:t>
+              <w:t xml:space="preserve">Mở </w:t>
+            </w:r>
+            <w:r>
+              <w:t>T</w:t>
+            </w:r>
+            <w:r>
+              <w:t>uyến</w:t>
             </w:r>
           </w:p>
         </w:tc>
@@ -1058,7 +1079,13 @@
               <w:t>Tham chiếu: [1]</w:t>
             </w:r>
             <w:r>
-              <w:t xml:space="preserve"> Quy trình mở chuyến</w:t>
+              <w:t xml:space="preserve"> Quy trình mở </w:t>
+            </w:r>
+            <w:r>
+              <w:t>t</w:t>
+            </w:r>
+            <w:r>
+              <w:t>uyến</w:t>
             </w:r>
           </w:p>
         </w:tc>
@@ -1314,15 +1341,7 @@
               <w:cnfStyle w:val="000000000000" w:firstRow="0" w:lastRow="0" w:firstColumn="0" w:lastColumn="0" w:oddVBand="0" w:evenVBand="0" w:oddHBand="0" w:evenHBand="0" w:firstRowFirstColumn="0" w:firstRowLastColumn="0" w:lastRowFirstColumn="0" w:lastRowLastColumn="0"/>
             </w:pPr>
             <w:r>
-              <w:t xml:space="preserve">Trường hợp bước 11, nếu ban giám đốc không phê duyệt cho những tuyến đường đi nào, nhân viên phải thực hiện lại quy trình bắt đầu từ bước </w:t>
-            </w:r>
-            <w:proofErr w:type="gramStart"/>
-            <w:r>
-              <w:t>7  đối</w:t>
-            </w:r>
-            <w:proofErr w:type="gramEnd"/>
-            <w:r>
-              <w:t xml:space="preserve"> với những tuyến đường đi đó.</w:t>
+              <w:t>Trường hợp bước 11, nếu ban giám đốc không phê duyệt cho những tuyến đường đi nào, nhân viên phải thực hiện lại quy trình bắt đầu từ bước 7  đối với những tuyến đường đi đó.</w:t>
             </w:r>
           </w:p>
         </w:tc>
@@ -2232,15 +2251,7 @@
               <w:cnfStyle w:val="000000100000" w:firstRow="0" w:lastRow="0" w:firstColumn="0" w:lastColumn="0" w:oddVBand="0" w:evenVBand="0" w:oddHBand="1" w:evenHBand="0" w:firstRowFirstColumn="0" w:firstRowLastColumn="0" w:lastRowFirstColumn="0" w:lastRowLastColumn="0"/>
             </w:pPr>
             <w:r>
-              <w:t xml:space="preserve">Ghi nhận thông tin về vé hủy: thực hiện hủy thông tin đặt vé và cập nhật vào hệ thống tình </w:t>
-            </w:r>
-            <w:proofErr w:type="gramStart"/>
-            <w:r>
-              <w:t>trạng  mới</w:t>
-            </w:r>
-            <w:proofErr w:type="gramEnd"/>
-            <w:r>
-              <w:t xml:space="preserve"> của vé.</w:t>
+              <w:t>Ghi nhận thông tin về vé hủy: thực hiện hủy thông tin đặt vé và cập nhật vào hệ thống tình trạng  mới của vé.</w:t>
             </w:r>
           </w:p>
           <w:p>
@@ -3094,19 +3105,11 @@
       <w:pPr>
         <w:pStyle w:val="TuNormal"/>
         <w:numPr>
-          <w:ilvl w:val="0"/>
-          <w:numId w:val="0"/>
+          <w:ilvl w:val="2"/>
+          <w:numId w:val="13"/>
         </w:numPr>
-        <w:ind w:left="1296" w:hanging="576"/>
       </w:pPr>
       <w:r>
-        <w:t>3.2.6</w:t>
-      </w:r>
-      <w:r>
-        <w:tab/>
-      </w:r>
-      <w:r>
-        <w:tab/>
         <w:t>Use case Khảo Sát</w:t>
       </w:r>
     </w:p>
@@ -3674,24 +3677,20 @@
           <w:numId w:val="0"/>
         </w:numPr>
         <w:ind w:left="1296" w:hanging="576"/>
+      </w:pPr>
+    </w:p>
+    <w:p>
+      <w:pPr>
+        <w:pStyle w:val="TuNormal"/>
+        <w:numPr>
+          <w:ilvl w:val="2"/>
+          <w:numId w:val="13"/>
+        </w:numPr>
         <w:rPr>
           <w:lang w:val="vi-VN"/>
         </w:rPr>
       </w:pPr>
       <w:r>
-        <w:t>3.2.</w:t>
-      </w:r>
-      <w:r>
-        <w:rPr>
-          <w:lang w:val="vi-VN"/>
-        </w:rPr>
-        <w:t>7</w:t>
-      </w:r>
-      <w:r>
-        <w:tab/>
-      </w:r>
-      <w:r>
-        <w:tab/>
         <w:t xml:space="preserve">Use case </w:t>
       </w:r>
       <w:r>
@@ -4456,7 +4455,13 @@
         </w:numPr>
       </w:pPr>
       <w:r>
-        <w:t>Use case Mở chuyến</w:t>
+        <w:t xml:space="preserve">Use case Mở </w:t>
+      </w:r>
+      <w:r>
+        <w:t>T</w:t>
+      </w:r>
+      <w:r>
+        <w:t>uyến</w:t>
       </w:r>
     </w:p>
     <w:tbl>
@@ -4481,6 +4486,7 @@
               <w:pStyle w:val="MyTable1"/>
             </w:pPr>
             <w:r>
+              <w:lastRenderedPageBreak/>
               <w:t>Use case</w:t>
             </w:r>
           </w:p>
@@ -4495,7 +4501,15 @@
               <w:pStyle w:val="MyTable1"/>
             </w:pPr>
             <w:r>
-              <w:t>Mở tuyến</w:t>
+              <w:t xml:space="preserve">Mở </w:t>
+            </w:r>
+            <w:r>
+              <w:t>T</w:t>
+            </w:r>
+            <w:bookmarkStart w:id="0" w:name="_GoBack"/>
+            <w:bookmarkEnd w:id="0"/>
+            <w:r>
+              <w:t>uyến</w:t>
             </w:r>
           </w:p>
         </w:tc>
@@ -4511,7 +4525,6 @@
               <w:pStyle w:val="MyTable1"/>
             </w:pPr>
             <w:r>
-              <w:lastRenderedPageBreak/>
               <w:t>Mã số</w:t>
             </w:r>
           </w:p>
@@ -4692,6 +4705,7 @@
               <w:pStyle w:val="MyTable1"/>
             </w:pPr>
             <w:r>
+              <w:lastRenderedPageBreak/>
               <w:t>Use case</w:t>
             </w:r>
           </w:p>
@@ -4722,7 +4736,6 @@
               <w:pStyle w:val="MyTable1"/>
             </w:pPr>
             <w:r>
-              <w:lastRenderedPageBreak/>
               <w:t>Mã số</w:t>
             </w:r>
           </w:p>
@@ -5491,7 +5504,7 @@
         </w:numPr>
         <w:ind w:left="1296"/>
       </w:pPr>
-      <w:bookmarkStart w:id="0" w:name="_Hlk493629949"/>
+      <w:bookmarkStart w:id="1" w:name="_Hlk493629949"/>
     </w:p>
     <w:p>
       <w:pPr>
@@ -5689,7 +5702,7 @@
           </w:p>
         </w:tc>
       </w:tr>
-      <w:bookmarkEnd w:id="0"/>
+      <w:bookmarkEnd w:id="1"/>
     </w:tbl>
     <w:p>
       <w:pPr>
@@ -6070,8 +6083,6 @@
             </w:r>
           </w:p>
         </w:tc>
-        <w:bookmarkStart w:id="1" w:name="_GoBack"/>
-        <w:bookmarkEnd w:id="1"/>
       </w:tr>
     </w:tbl>
     <w:p>
@@ -6450,15 +6461,7 @@
               <w:pStyle w:val="MyTable1"/>
             </w:pPr>
             <w:r>
-              <w:t xml:space="preserve">Quản lí thông tín các tuyến xe gồm trạm bắt đầu, trạm kết thúc, lộ trình tuyến, các chuyến thuộc tuyến </w:t>
-            </w:r>
-            <w:proofErr w:type="gramStart"/>
-            <w:r>
-              <w:t>xe,…</w:t>
-            </w:r>
-            <w:proofErr w:type="gramEnd"/>
-            <w:r>
-              <w:t xml:space="preserve"> Bao gồm các chức năng: xem danh sách tuyến, tìm tuyến, thêm tuyến, sửa tuyến, xóa tuyến.</w:t>
+              <w:t>Quản lí thông tín các tuyến xe gồm trạm bắt đầu, trạm kết thúc, lộ trình tuyến, các chuyến thuộc tuyến xe,… Bao gồm các chức năng: xem danh sách tuyến, tìm tuyến, thêm tuyến, sửa tuyến, xóa tuyến.</w:t>
             </w:r>
           </w:p>
         </w:tc>
@@ -6563,15 +6566,7 @@
               <w:pStyle w:val="MyTable1"/>
             </w:pPr>
             <w:r>
-              <w:t xml:space="preserve">Cho phép hiển thị danh sách tất cả các tuyến còn tồn tại trên thực tế. Danh sách hiển thị gồm: trạm bắt đầu, trạm kết thúc, chiều dài tuyến, thời gian ước </w:t>
-            </w:r>
-            <w:proofErr w:type="gramStart"/>
-            <w:r>
-              <w:t>lượng,…</w:t>
-            </w:r>
-            <w:proofErr w:type="gramEnd"/>
-            <w:r>
-              <w:t xml:space="preserve"> Hỗ trợ tính năng sắp xếp danh sách tuyến theo một số tiêu chí nhất định.</w:t>
+              <w:t>Cho phép hiển thị danh sách tất cả các tuyến còn tồn tại trên thực tế. Danh sách hiển thị gồm: trạm bắt đầu, trạm kết thúc, chiều dài tuyến, thời gian ước lượng,… Hỗ trợ tính năng sắp xếp danh sách tuyến theo một số tiêu chí nhất định.</w:t>
             </w:r>
           </w:p>
         </w:tc>
@@ -6802,13 +6797,8 @@
               <w:pStyle w:val="MyTable1"/>
             </w:pPr>
             <w:r>
-              <w:t xml:space="preserve">Thêm tuyến mới khi mở tuyến thành công. Nhập vào các thông tin như trạm bắt đầu, trạm kết thúc, lộ trình </w:t>
-            </w:r>
-            <w:proofErr w:type="gramStart"/>
-            <w:r>
-              <w:t>tuyến,…</w:t>
-            </w:r>
-            <w:proofErr w:type="gramEnd"/>
+              <w:t>Thêm tuyến mới khi mở tuyến thành công. Nhập vào các thông tin như trạm bắt đầu, trạm kết thúc, lộ trình tuyến,…</w:t>
+            </w:r>
           </w:p>
         </w:tc>
       </w:tr>
@@ -7037,13 +7027,8 @@
               <w:pStyle w:val="MyTable1"/>
             </w:pPr>
             <w:r>
-              <w:t xml:space="preserve">Sửa tuyến trên hệ thống dựa vào các thay đổi về tuyến trên thực tế. Các thay đổi bao gồm: các trạm thuộc tuyến, các chuyến thuộc tuyến, thời gian ước </w:t>
-            </w:r>
-            <w:proofErr w:type="gramStart"/>
-            <w:r>
-              <w:t>lượng,…</w:t>
-            </w:r>
-            <w:proofErr w:type="gramEnd"/>
+              <w:t>Sửa tuyến trên hệ thống dựa vào các thay đổi về tuyến trên thực tế. Các thay đổi bao gồm: các trạm thuộc tuyến, các chuyến thuộc tuyến, thời gian ước lượng,…</w:t>
+            </w:r>
           </w:p>
         </w:tc>
       </w:tr>
@@ -8524,7 +8509,7 @@
 </file>
 
 <file path=word/numbering.xml><?xml version="1.0" encoding="utf-8"?>
-<w:numbering xmlns:wpc="http://schemas.microsoft.com/office/word/2010/wordprocessingCanvas" xmlns:cx="http://schemas.microsoft.com/office/drawing/2014/chartex" xmlns:cx1="http://schemas.microsoft.com/office/drawing/2015/9/8/chartex" xmlns:cx2="http://schemas.microsoft.com/office/drawing/2015/10/21/chartex" xmlns:cx3="http://schemas.microsoft.com/office/drawing/2016/5/9/chartex" xmlns:cx4="http://schemas.microsoft.com/office/drawing/2016/5/10/chartex" xmlns:cx5="http://schemas.microsoft.com/office/drawing/2016/5/11/chartex" xmlns:cx6="http://schemas.microsoft.com/office/drawing/2016/5/12/chartex" xmlns:cx7="http://schemas.microsoft.com/office/drawing/2016/5/13/chartex" xmlns:cx8="http://schemas.microsoft.com/office/drawing/2016/5/14/chartex" xmlns:mc="http://schemas.openxmlformats.org/markup-compatibility/2006" xmlns:aink="http://schemas.microsoft.com/office/drawing/2016/ink" xmlns:am3d="http://schemas.microsoft.com/office/drawing/2017/model3d" xmlns:o="urn:schemas-microsoft-com:office:office" xmlns:r="http://schemas.openxmlformats.org/officeDocument/2006/relationships" xmlns:m="http://schemas.openxmlformats.org/officeDocument/2006/math" xmlns:v="urn:schemas-microsoft-com:vml" xmlns:wp14="http://schemas.microsoft.com/office/word/2010/wordprocessingDrawing" xmlns:wp="http://schemas.openxmlformats.org/drawingml/2006/wordprocessingDrawing" xmlns:w10="urn:schemas-microsoft-com:office:word" xmlns:w="http://schemas.openxmlformats.org/wordprocessingml/2006/main" xmlns:w14="http://schemas.microsoft.com/office/word/2010/wordml" xmlns:w15="http://schemas.microsoft.com/office/word/2012/wordml" xmlns:w16cid="http://schemas.microsoft.com/office/word/2016/wordml/cid" xmlns:w16se="http://schemas.microsoft.com/office/word/2015/wordml/symex" xmlns:wpg="http://schemas.microsoft.com/office/word/2010/wordprocessingGroup" xmlns:wpi="http://schemas.microsoft.com/office/word/2010/wordprocessingInk" xmlns:wne="http://schemas.microsoft.com/office/word/2006/wordml" xmlns:wps="http://schemas.microsoft.com/office/word/2010/wordprocessingShape" mc:Ignorable="w14 w15 w16se w16cid wp14">
+<w:numbering xmlns:wpc="http://schemas.microsoft.com/office/word/2010/wordprocessingCanvas" xmlns:mc="http://schemas.openxmlformats.org/markup-compatibility/2006" xmlns:o="urn:schemas-microsoft-com:office:office" xmlns:r="http://schemas.openxmlformats.org/officeDocument/2006/relationships" xmlns:m="http://schemas.openxmlformats.org/officeDocument/2006/math" xmlns:v="urn:schemas-microsoft-com:vml" xmlns:wp14="http://schemas.microsoft.com/office/word/2010/wordprocessingDrawing" xmlns:wp="http://schemas.openxmlformats.org/drawingml/2006/wordprocessingDrawing" xmlns:w10="urn:schemas-microsoft-com:office:word" xmlns:w="http://schemas.openxmlformats.org/wordprocessingml/2006/main" xmlns:w14="http://schemas.microsoft.com/office/word/2010/wordml" xmlns:w15="http://schemas.microsoft.com/office/word/2012/wordml" xmlns:wpg="http://schemas.microsoft.com/office/word/2010/wordprocessingGroup" xmlns:wpi="http://schemas.microsoft.com/office/word/2010/wordprocessingInk" xmlns:wne="http://schemas.microsoft.com/office/word/2006/wordml" xmlns:wps="http://schemas.microsoft.com/office/word/2010/wordprocessingShape" mc:Ignorable="w14 w15 wp14">
   <w:abstractNum w:abstractNumId="0" w15:restartNumberingAfterBreak="0">
     <w:nsid w:val="04707B7E"/>
     <w:multiLevelType w:val="multilevel"/>
@@ -9166,6 +9151,92 @@
     </w:lvl>
   </w:abstractNum>
   <w:abstractNum w:abstractNumId="6" w15:restartNumberingAfterBreak="0">
+    <w:nsid w:val="16346CAE"/>
+    <w:multiLevelType w:val="hybridMultilevel"/>
+    <w:tmpl w:val="60C61ABC"/>
+    <w:lvl w:ilvl="0" w:tplc="0409000F">
+      <w:start w:val="1"/>
+      <w:numFmt w:val="decimal"/>
+      <w:lvlText w:val="%1."/>
+      <w:lvlJc w:val="left"/>
+      <w:pPr>
+        <w:ind w:left="1440" w:hanging="360"/>
+      </w:pPr>
+    </w:lvl>
+    <w:lvl w:ilvl="1" w:tplc="04090019" w:tentative="1">
+      <w:start w:val="1"/>
+      <w:numFmt w:val="lowerLetter"/>
+      <w:lvlText w:val="%2."/>
+      <w:lvlJc w:val="left"/>
+      <w:pPr>
+        <w:ind w:left="2160" w:hanging="360"/>
+      </w:pPr>
+    </w:lvl>
+    <w:lvl w:ilvl="2" w:tplc="0409001B" w:tentative="1">
+      <w:start w:val="1"/>
+      <w:numFmt w:val="lowerRoman"/>
+      <w:lvlText w:val="%3."/>
+      <w:lvlJc w:val="right"/>
+      <w:pPr>
+        <w:ind w:left="2880" w:hanging="180"/>
+      </w:pPr>
+    </w:lvl>
+    <w:lvl w:ilvl="3" w:tplc="0409000F" w:tentative="1">
+      <w:start w:val="1"/>
+      <w:numFmt w:val="decimal"/>
+      <w:lvlText w:val="%4."/>
+      <w:lvlJc w:val="left"/>
+      <w:pPr>
+        <w:ind w:left="3600" w:hanging="360"/>
+      </w:pPr>
+    </w:lvl>
+    <w:lvl w:ilvl="4" w:tplc="04090019" w:tentative="1">
+      <w:start w:val="1"/>
+      <w:numFmt w:val="lowerLetter"/>
+      <w:lvlText w:val="%5."/>
+      <w:lvlJc w:val="left"/>
+      <w:pPr>
+        <w:ind w:left="4320" w:hanging="360"/>
+      </w:pPr>
+    </w:lvl>
+    <w:lvl w:ilvl="5" w:tplc="0409001B" w:tentative="1">
+      <w:start w:val="1"/>
+      <w:numFmt w:val="lowerRoman"/>
+      <w:lvlText w:val="%6."/>
+      <w:lvlJc w:val="right"/>
+      <w:pPr>
+        <w:ind w:left="5040" w:hanging="180"/>
+      </w:pPr>
+    </w:lvl>
+    <w:lvl w:ilvl="6" w:tplc="0409000F" w:tentative="1">
+      <w:start w:val="1"/>
+      <w:numFmt w:val="decimal"/>
+      <w:lvlText w:val="%7."/>
+      <w:lvlJc w:val="left"/>
+      <w:pPr>
+        <w:ind w:left="5760" w:hanging="360"/>
+      </w:pPr>
+    </w:lvl>
+    <w:lvl w:ilvl="7" w:tplc="04090019" w:tentative="1">
+      <w:start w:val="1"/>
+      <w:numFmt w:val="lowerLetter"/>
+      <w:lvlText w:val="%8."/>
+      <w:lvlJc w:val="left"/>
+      <w:pPr>
+        <w:ind w:left="6480" w:hanging="360"/>
+      </w:pPr>
+    </w:lvl>
+    <w:lvl w:ilvl="8" w:tplc="0409001B" w:tentative="1">
+      <w:start w:val="1"/>
+      <w:numFmt w:val="lowerRoman"/>
+      <w:lvlText w:val="%9."/>
+      <w:lvlJc w:val="right"/>
+      <w:pPr>
+        <w:ind w:left="7200" w:hanging="180"/>
+      </w:pPr>
+    </w:lvl>
+  </w:abstractNum>
+  <w:abstractNum w:abstractNumId="7" w15:restartNumberingAfterBreak="0">
     <w:nsid w:val="16FD20E4"/>
     <w:multiLevelType w:val="multilevel"/>
     <w:tmpl w:val="6AFE2F2E"/>
@@ -9278,7 +9349,7 @@
       </w:rPr>
     </w:lvl>
   </w:abstractNum>
-  <w:abstractNum w:abstractNumId="7" w15:restartNumberingAfterBreak="0">
+  <w:abstractNum w:abstractNumId="8" w15:restartNumberingAfterBreak="0">
     <w:nsid w:val="186C0FE4"/>
     <w:multiLevelType w:val="hybridMultilevel"/>
     <w:tmpl w:val="D608837A"/>
@@ -9364,7 +9435,7 @@
       </w:pPr>
     </w:lvl>
   </w:abstractNum>
-  <w:abstractNum w:abstractNumId="8" w15:restartNumberingAfterBreak="0">
+  <w:abstractNum w:abstractNumId="9" w15:restartNumberingAfterBreak="0">
     <w:nsid w:val="196D1671"/>
     <w:multiLevelType w:val="multilevel"/>
     <w:tmpl w:val="42AE90D6"/>
@@ -9478,7 +9549,7 @@
       </w:rPr>
     </w:lvl>
   </w:abstractNum>
-  <w:abstractNum w:abstractNumId="9" w15:restartNumberingAfterBreak="0">
+  <w:abstractNum w:abstractNumId="10" w15:restartNumberingAfterBreak="0">
     <w:nsid w:val="1C4B17DB"/>
     <w:multiLevelType w:val="multilevel"/>
     <w:tmpl w:val="6AFE2F2E"/>
@@ -9591,7 +9662,7 @@
       </w:rPr>
     </w:lvl>
   </w:abstractNum>
-  <w:abstractNum w:abstractNumId="10" w15:restartNumberingAfterBreak="0">
+  <w:abstractNum w:abstractNumId="11" w15:restartNumberingAfterBreak="0">
     <w:nsid w:val="25334A60"/>
     <w:multiLevelType w:val="multilevel"/>
     <w:tmpl w:val="7A64D3D8"/>
@@ -9709,7 +9780,7 @@
       </w:rPr>
     </w:lvl>
   </w:abstractNum>
-  <w:abstractNum w:abstractNumId="11" w15:restartNumberingAfterBreak="0">
+  <w:abstractNum w:abstractNumId="12" w15:restartNumberingAfterBreak="0">
     <w:nsid w:val="289B7C1E"/>
     <w:multiLevelType w:val="multilevel"/>
     <w:tmpl w:val="AB3807E0"/>
@@ -9800,7 +9871,7 @@
       </w:pPr>
     </w:lvl>
   </w:abstractNum>
-  <w:abstractNum w:abstractNumId="12" w15:restartNumberingAfterBreak="0">
+  <w:abstractNum w:abstractNumId="13" w15:restartNumberingAfterBreak="0">
     <w:nsid w:val="2BAB6EE8"/>
     <w:multiLevelType w:val="multilevel"/>
     <w:tmpl w:val="4092B016"/>
@@ -9969,7 +10040,7 @@
       </w:rPr>
     </w:lvl>
   </w:abstractNum>
-  <w:abstractNum w:abstractNumId="13" w15:restartNumberingAfterBreak="0">
+  <w:abstractNum w:abstractNumId="14" w15:restartNumberingAfterBreak="0">
     <w:nsid w:val="2CE75DBF"/>
     <w:multiLevelType w:val="multilevel"/>
     <w:tmpl w:val="0928997E"/>
@@ -10082,7 +10153,7 @@
       </w:pPr>
     </w:lvl>
   </w:abstractNum>
-  <w:abstractNum w:abstractNumId="14" w15:restartNumberingAfterBreak="0">
+  <w:abstractNum w:abstractNumId="15" w15:restartNumberingAfterBreak="0">
     <w:nsid w:val="2D7E6CCF"/>
     <w:multiLevelType w:val="multilevel"/>
     <w:tmpl w:val="6AFE2F2E"/>
@@ -10195,7 +10266,7 @@
       </w:rPr>
     </w:lvl>
   </w:abstractNum>
-  <w:abstractNum w:abstractNumId="15" w15:restartNumberingAfterBreak="0">
+  <w:abstractNum w:abstractNumId="16" w15:restartNumberingAfterBreak="0">
     <w:nsid w:val="392A51C1"/>
     <w:multiLevelType w:val="multilevel"/>
     <w:tmpl w:val="7A64D3D8"/>
@@ -10313,7 +10384,7 @@
       </w:rPr>
     </w:lvl>
   </w:abstractNum>
-  <w:abstractNum w:abstractNumId="16" w15:restartNumberingAfterBreak="0">
+  <w:abstractNum w:abstractNumId="17" w15:restartNumberingAfterBreak="0">
     <w:nsid w:val="3EAF70D8"/>
     <w:multiLevelType w:val="multilevel"/>
     <w:tmpl w:val="7A64D3D8"/>
@@ -10431,13 +10502,13 @@
       </w:rPr>
     </w:lvl>
   </w:abstractNum>
-  <w:abstractNum w:abstractNumId="17" w15:restartNumberingAfterBreak="0">
+  <w:abstractNum w:abstractNumId="18" w15:restartNumberingAfterBreak="0">
     <w:nsid w:val="40B05AC8"/>
     <w:multiLevelType w:val="multilevel"/>
     <w:tmpl w:val="AB3807E0"/>
     <w:numStyleLink w:val="Style1"/>
   </w:abstractNum>
-  <w:abstractNum w:abstractNumId="18" w15:restartNumberingAfterBreak="0">
+  <w:abstractNum w:abstractNumId="19" w15:restartNumberingAfterBreak="0">
     <w:nsid w:val="4393145A"/>
     <w:multiLevelType w:val="multilevel"/>
     <w:tmpl w:val="F1C6C542"/>
@@ -10550,7 +10621,7 @@
       </w:rPr>
     </w:lvl>
   </w:abstractNum>
-  <w:abstractNum w:abstractNumId="19" w15:restartNumberingAfterBreak="0">
+  <w:abstractNum w:abstractNumId="20" w15:restartNumberingAfterBreak="0">
     <w:nsid w:val="47B6632A"/>
     <w:multiLevelType w:val="multilevel"/>
     <w:tmpl w:val="674EA39E"/>
@@ -10663,7 +10734,7 @@
       </w:rPr>
     </w:lvl>
   </w:abstractNum>
-  <w:abstractNum w:abstractNumId="20" w15:restartNumberingAfterBreak="0">
+  <w:abstractNum w:abstractNumId="21" w15:restartNumberingAfterBreak="0">
     <w:nsid w:val="483C7670"/>
     <w:multiLevelType w:val="multilevel"/>
     <w:tmpl w:val="7A64D3D8"/>
@@ -10781,7 +10852,7 @@
       </w:rPr>
     </w:lvl>
   </w:abstractNum>
-  <w:abstractNum w:abstractNumId="21" w15:restartNumberingAfterBreak="0">
+  <w:abstractNum w:abstractNumId="22" w15:restartNumberingAfterBreak="0">
     <w:nsid w:val="4A3E0172"/>
     <w:multiLevelType w:val="multilevel"/>
     <w:tmpl w:val="42925BF8"/>
@@ -10894,7 +10965,7 @@
       </w:rPr>
     </w:lvl>
   </w:abstractNum>
-  <w:abstractNum w:abstractNumId="22" w15:restartNumberingAfterBreak="0">
+  <w:abstractNum w:abstractNumId="23" w15:restartNumberingAfterBreak="0">
     <w:nsid w:val="65DF5A89"/>
     <w:multiLevelType w:val="multilevel"/>
     <w:tmpl w:val="F5F66B58"/>
@@ -11007,7 +11078,7 @@
       </w:rPr>
     </w:lvl>
   </w:abstractNum>
-  <w:abstractNum w:abstractNumId="23" w15:restartNumberingAfterBreak="0">
+  <w:abstractNum w:abstractNumId="24" w15:restartNumberingAfterBreak="0">
     <w:nsid w:val="68890AED"/>
     <w:multiLevelType w:val="multilevel"/>
     <w:tmpl w:val="6F2E9066"/>
@@ -11120,7 +11191,7 @@
       </w:rPr>
     </w:lvl>
   </w:abstractNum>
-  <w:abstractNum w:abstractNumId="24" w15:restartNumberingAfterBreak="0">
+  <w:abstractNum w:abstractNumId="25" w15:restartNumberingAfterBreak="0">
     <w:nsid w:val="6C6C3D93"/>
     <w:multiLevelType w:val="hybridMultilevel"/>
     <w:tmpl w:val="D608837A"/>
@@ -11206,7 +11277,7 @@
       </w:pPr>
     </w:lvl>
   </w:abstractNum>
-  <w:abstractNum w:abstractNumId="25" w15:restartNumberingAfterBreak="0">
+  <w:abstractNum w:abstractNumId="26" w15:restartNumberingAfterBreak="0">
     <w:nsid w:val="6C7D3E4B"/>
     <w:multiLevelType w:val="multilevel"/>
     <w:tmpl w:val="6AFE2F2E"/>
@@ -11319,7 +11390,93 @@
       </w:rPr>
     </w:lvl>
   </w:abstractNum>
-  <w:abstractNum w:abstractNumId="26" w15:restartNumberingAfterBreak="0">
+  <w:abstractNum w:abstractNumId="27" w15:restartNumberingAfterBreak="0">
+    <w:nsid w:val="7469343A"/>
+    <w:multiLevelType w:val="hybridMultilevel"/>
+    <w:tmpl w:val="BE24EB86"/>
+    <w:lvl w:ilvl="0" w:tplc="0409000F">
+      <w:start w:val="1"/>
+      <w:numFmt w:val="decimal"/>
+      <w:lvlText w:val="%1."/>
+      <w:lvlJc w:val="left"/>
+      <w:pPr>
+        <w:ind w:left="1440" w:hanging="360"/>
+      </w:pPr>
+    </w:lvl>
+    <w:lvl w:ilvl="1" w:tplc="04090019" w:tentative="1">
+      <w:start w:val="1"/>
+      <w:numFmt w:val="lowerLetter"/>
+      <w:lvlText w:val="%2."/>
+      <w:lvlJc w:val="left"/>
+      <w:pPr>
+        <w:ind w:left="2160" w:hanging="360"/>
+      </w:pPr>
+    </w:lvl>
+    <w:lvl w:ilvl="2" w:tplc="0409001B" w:tentative="1">
+      <w:start w:val="1"/>
+      <w:numFmt w:val="lowerRoman"/>
+      <w:lvlText w:val="%3."/>
+      <w:lvlJc w:val="right"/>
+      <w:pPr>
+        <w:ind w:left="2880" w:hanging="180"/>
+      </w:pPr>
+    </w:lvl>
+    <w:lvl w:ilvl="3" w:tplc="0409000F" w:tentative="1">
+      <w:start w:val="1"/>
+      <w:numFmt w:val="decimal"/>
+      <w:lvlText w:val="%4."/>
+      <w:lvlJc w:val="left"/>
+      <w:pPr>
+        <w:ind w:left="3600" w:hanging="360"/>
+      </w:pPr>
+    </w:lvl>
+    <w:lvl w:ilvl="4" w:tplc="04090019" w:tentative="1">
+      <w:start w:val="1"/>
+      <w:numFmt w:val="lowerLetter"/>
+      <w:lvlText w:val="%5."/>
+      <w:lvlJc w:val="left"/>
+      <w:pPr>
+        <w:ind w:left="4320" w:hanging="360"/>
+      </w:pPr>
+    </w:lvl>
+    <w:lvl w:ilvl="5" w:tplc="0409001B" w:tentative="1">
+      <w:start w:val="1"/>
+      <w:numFmt w:val="lowerRoman"/>
+      <w:lvlText w:val="%6."/>
+      <w:lvlJc w:val="right"/>
+      <w:pPr>
+        <w:ind w:left="5040" w:hanging="180"/>
+      </w:pPr>
+    </w:lvl>
+    <w:lvl w:ilvl="6" w:tplc="0409000F" w:tentative="1">
+      <w:start w:val="1"/>
+      <w:numFmt w:val="decimal"/>
+      <w:lvlText w:val="%7."/>
+      <w:lvlJc w:val="left"/>
+      <w:pPr>
+        <w:ind w:left="5760" w:hanging="360"/>
+      </w:pPr>
+    </w:lvl>
+    <w:lvl w:ilvl="7" w:tplc="04090019" w:tentative="1">
+      <w:start w:val="1"/>
+      <w:numFmt w:val="lowerLetter"/>
+      <w:lvlText w:val="%8."/>
+      <w:lvlJc w:val="left"/>
+      <w:pPr>
+        <w:ind w:left="6480" w:hanging="360"/>
+      </w:pPr>
+    </w:lvl>
+    <w:lvl w:ilvl="8" w:tplc="0409001B" w:tentative="1">
+      <w:start w:val="1"/>
+      <w:numFmt w:val="lowerRoman"/>
+      <w:lvlText w:val="%9."/>
+      <w:lvlJc w:val="right"/>
+      <w:pPr>
+        <w:ind w:left="7200" w:hanging="180"/>
+      </w:pPr>
+    </w:lvl>
+  </w:abstractNum>
+  <w:abstractNum w:abstractNumId="28" w15:restartNumberingAfterBreak="0">
     <w:nsid w:val="75CC6E89"/>
     <w:multiLevelType w:val="hybridMultilevel"/>
     <w:tmpl w:val="D608837A"/>
@@ -11406,7 +11563,7 @@
     </w:lvl>
   </w:abstractNum>
   <w:num w:numId="1">
-    <w:abstractNumId w:val="8"/>
+    <w:abstractNumId w:val="9"/>
   </w:num>
   <w:num w:numId="2">
     <w:abstractNumId w:val="2"/>
@@ -11415,43 +11572,43 @@
     <w:abstractNumId w:val="1"/>
   </w:num>
   <w:num w:numId="4">
+    <w:abstractNumId w:val="12"/>
+  </w:num>
+  <w:num w:numId="5">
+    <w:abstractNumId w:val="18"/>
+  </w:num>
+  <w:num w:numId="6">
+    <w:abstractNumId w:val="25"/>
+  </w:num>
+  <w:num w:numId="7">
+    <w:abstractNumId w:val="8"/>
+  </w:num>
+  <w:num w:numId="8">
+    <w:abstractNumId w:val="28"/>
+  </w:num>
+  <w:num w:numId="9">
+    <w:abstractNumId w:val="13"/>
+  </w:num>
+  <w:num w:numId="10">
+    <w:abstractNumId w:val="13"/>
+  </w:num>
+  <w:num w:numId="11">
     <w:abstractNumId w:val="11"/>
   </w:num>
-  <w:num w:numId="5">
-    <w:abstractNumId w:val="17"/>
+  <w:num w:numId="12">
+    <w:abstractNumId w:val="20"/>
   </w:num>
-  <w:num w:numId="6">
+  <w:num w:numId="13">
     <w:abstractNumId w:val="24"/>
   </w:num>
-  <w:num w:numId="7">
-    <w:abstractNumId w:val="7"/>
-  </w:num>
-  <w:num w:numId="8">
-    <w:abstractNumId w:val="26"/>
-  </w:num>
-  <w:num w:numId="9">
-    <w:abstractNumId w:val="12"/>
-  </w:num>
-  <w:num w:numId="10">
-    <w:abstractNumId w:val="12"/>
-  </w:num>
-  <w:num w:numId="11">
+  <w:num w:numId="14">
     <w:abstractNumId w:val="10"/>
   </w:num>
-  <w:num w:numId="12">
+  <w:num w:numId="15">
     <w:abstractNumId w:val="19"/>
   </w:num>
-  <w:num w:numId="13">
-    <w:abstractNumId w:val="23"/>
-  </w:num>
-  <w:num w:numId="14">
-    <w:abstractNumId w:val="9"/>
-  </w:num>
-  <w:num w:numId="15">
-    <w:abstractNumId w:val="18"/>
-  </w:num>
   <w:num w:numId="16">
-    <w:abstractNumId w:val="14"/>
+    <w:abstractNumId w:val="15"/>
   </w:num>
   <w:num w:numId="17">
     <w:abstractNumId w:val="4"/>
@@ -11484,13 +11641,13 @@
     </w:lvlOverride>
   </w:num>
   <w:num w:numId="18">
-    <w:abstractNumId w:val="12"/>
+    <w:abstractNumId w:val="13"/>
   </w:num>
   <w:num w:numId="19">
     <w:abstractNumId w:val="3"/>
   </w:num>
   <w:num w:numId="20">
-    <w:abstractNumId w:val="12"/>
+    <w:abstractNumId w:val="13"/>
   </w:num>
   <w:num w:numId="21">
     <w:abstractNumId w:val="4"/>
@@ -11499,56 +11656,74 @@
     <w:abstractNumId w:val="5"/>
   </w:num>
   <w:num w:numId="23">
-    <w:abstractNumId w:val="12"/>
+    <w:abstractNumId w:val="13"/>
   </w:num>
   <w:num w:numId="24">
-    <w:abstractNumId w:val="12"/>
+    <w:abstractNumId w:val="13"/>
   </w:num>
   <w:num w:numId="25">
-    <w:abstractNumId w:val="12"/>
+    <w:abstractNumId w:val="13"/>
   </w:num>
   <w:num w:numId="26">
-    <w:abstractNumId w:val="12"/>
+    <w:abstractNumId w:val="13"/>
   </w:num>
   <w:num w:numId="27">
-    <w:abstractNumId w:val="12"/>
+    <w:abstractNumId w:val="13"/>
   </w:num>
   <w:num w:numId="28">
-    <w:abstractNumId w:val="12"/>
+    <w:abstractNumId w:val="13"/>
   </w:num>
   <w:num w:numId="29">
-    <w:abstractNumId w:val="13"/>
+    <w:abstractNumId w:val="14"/>
   </w:num>
   <w:num w:numId="30">
+    <w:abstractNumId w:val="17"/>
+  </w:num>
+  <w:num w:numId="31">
     <w:abstractNumId w:val="16"/>
   </w:num>
-  <w:num w:numId="31">
-    <w:abstractNumId w:val="15"/>
-  </w:num>
   <w:num w:numId="32">
-    <w:abstractNumId w:val="20"/>
+    <w:abstractNumId w:val="21"/>
   </w:num>
   <w:num w:numId="33">
     <w:abstractNumId w:val="0"/>
   </w:num>
   <w:num w:numId="34">
-    <w:abstractNumId w:val="25"/>
+    <w:abstractNumId w:val="26"/>
   </w:num>
   <w:num w:numId="35">
+    <w:abstractNumId w:val="23"/>
+  </w:num>
+  <w:num w:numId="36">
     <w:abstractNumId w:val="22"/>
   </w:num>
-  <w:num w:numId="36">
-    <w:abstractNumId w:val="21"/>
+  <w:num w:numId="37">
+    <w:abstractNumId w:val="7"/>
   </w:num>
-  <w:num w:numId="37">
+  <w:num w:numId="38">
+    <w:abstractNumId w:val="27"/>
+  </w:num>
+  <w:num w:numId="39">
     <w:abstractNumId w:val="6"/>
+  </w:num>
+  <w:num w:numId="40">
+    <w:abstractNumId w:val="13"/>
+  </w:num>
+  <w:num w:numId="41">
+    <w:abstractNumId w:val="13"/>
+  </w:num>
+  <w:num w:numId="42">
+    <w:abstractNumId w:val="13"/>
+  </w:num>
+  <w:num w:numId="43">
+    <w:abstractNumId w:val="13"/>
   </w:num>
   <w:numIdMacAtCleanup w:val="17"/>
 </w:numbering>
 </file>
 
 <file path=word/styles.xml><?xml version="1.0" encoding="utf-8"?>
-<w:styles xmlns:mc="http://schemas.openxmlformats.org/markup-compatibility/2006" xmlns:r="http://schemas.openxmlformats.org/officeDocument/2006/relationships" xmlns:w="http://schemas.openxmlformats.org/wordprocessingml/2006/main" xmlns:w14="http://schemas.microsoft.com/office/word/2010/wordml" xmlns:w15="http://schemas.microsoft.com/office/word/2012/wordml" xmlns:w16cid="http://schemas.microsoft.com/office/word/2016/wordml/cid" xmlns:w16se="http://schemas.microsoft.com/office/word/2015/wordml/symex" mc:Ignorable="w14 w15 w16se w16cid">
+<w:styles xmlns:mc="http://schemas.openxmlformats.org/markup-compatibility/2006" xmlns:r="http://schemas.openxmlformats.org/officeDocument/2006/relationships" xmlns:w="http://schemas.openxmlformats.org/wordprocessingml/2006/main" xmlns:w14="http://schemas.microsoft.com/office/word/2010/wordml" xmlns:w15="http://schemas.microsoft.com/office/word/2012/wordml" mc:Ignorable="w14 w15">
   <w:docDefaults>
     <w:rPrDefault>
       <w:rPr>
@@ -11565,7 +11740,7 @@
       </w:pPr>
     </w:pPrDefault>
   </w:docDefaults>
-  <w:latentStyles w:defLockedState="0" w:defUIPriority="99" w:defSemiHidden="0" w:defUnhideWhenUsed="0" w:defQFormat="0" w:count="375">
+  <w:latentStyles w:defLockedState="0" w:defUIPriority="99" w:defSemiHidden="0" w:defUnhideWhenUsed="0" w:defQFormat="0" w:count="371">
     <w:lsdException w:name="Normal" w:uiPriority="0" w:qFormat="1"/>
     <w:lsdException w:name="heading 1" w:uiPriority="9" w:qFormat="1"/>
     <w:lsdException w:name="heading 2" w:semiHidden="1" w:uiPriority="9" w:unhideWhenUsed="1" w:qFormat="1"/>
@@ -11937,10 +12112,6 @@
     <w:lsdException w:name="List Table 5 Dark Accent 6" w:uiPriority="50"/>
     <w:lsdException w:name="List Table 6 Colorful Accent 6" w:uiPriority="51"/>
     <w:lsdException w:name="List Table 7 Colorful Accent 6" w:uiPriority="52"/>
-    <w:lsdException w:name="Mention" w:semiHidden="1" w:unhideWhenUsed="1"/>
-    <w:lsdException w:name="Smart Hyperlink" w:semiHidden="1" w:unhideWhenUsed="1"/>
-    <w:lsdException w:name="Hashtag" w:semiHidden="1" w:unhideWhenUsed="1"/>
-    <w:lsdException w:name="Unresolved Mention" w:semiHidden="1" w:unhideWhenUsed="1"/>
   </w:latentStyles>
   <w:style w:type="paragraph" w:default="1" w:styleId="Normal">
     <w:name w:val="Normal"/>
@@ -13108,7 +13279,7 @@
 </file>
 
 <file path=word/glossary/document.xml><?xml version="1.0" encoding="utf-8"?>
-<w:glossaryDocument xmlns:wpc="http://schemas.microsoft.com/office/word/2010/wordprocessingCanvas" xmlns:cx="http://schemas.microsoft.com/office/drawing/2014/chartex" xmlns:cx1="http://schemas.microsoft.com/office/drawing/2015/9/8/chartex" xmlns:cx2="http://schemas.microsoft.com/office/drawing/2015/10/21/chartex" xmlns:cx3="http://schemas.microsoft.com/office/drawing/2016/5/9/chartex" xmlns:cx4="http://schemas.microsoft.com/office/drawing/2016/5/10/chartex" xmlns:cx5="http://schemas.microsoft.com/office/drawing/2016/5/11/chartex" xmlns:cx6="http://schemas.microsoft.com/office/drawing/2016/5/12/chartex" xmlns:cx7="http://schemas.microsoft.com/office/drawing/2016/5/13/chartex" xmlns:cx8="http://schemas.microsoft.com/office/drawing/2016/5/14/chartex" xmlns:mc="http://schemas.openxmlformats.org/markup-compatibility/2006" xmlns:aink="http://schemas.microsoft.com/office/drawing/2016/ink" xmlns:am3d="http://schemas.microsoft.com/office/drawing/2017/model3d" xmlns:o="urn:schemas-microsoft-com:office:office" xmlns:r="http://schemas.openxmlformats.org/officeDocument/2006/relationships" xmlns:m="http://schemas.openxmlformats.org/officeDocument/2006/math" xmlns:v="urn:schemas-microsoft-com:vml" xmlns:wp14="http://schemas.microsoft.com/office/word/2010/wordprocessingDrawing" xmlns:wp="http://schemas.openxmlformats.org/drawingml/2006/wordprocessingDrawing" xmlns:w10="urn:schemas-microsoft-com:office:word" xmlns:w="http://schemas.openxmlformats.org/wordprocessingml/2006/main" xmlns:w14="http://schemas.microsoft.com/office/word/2010/wordml" xmlns:w15="http://schemas.microsoft.com/office/word/2012/wordml" xmlns:w16cid="http://schemas.microsoft.com/office/word/2016/wordml/cid" xmlns:w16se="http://schemas.microsoft.com/office/word/2015/wordml/symex" xmlns:wpg="http://schemas.microsoft.com/office/word/2010/wordprocessingGroup" xmlns:wpi="http://schemas.microsoft.com/office/word/2010/wordprocessingInk" xmlns:wne="http://schemas.microsoft.com/office/word/2006/wordml" xmlns:wps="http://schemas.microsoft.com/office/word/2010/wordprocessingShape" mc:Ignorable="w14 w15 w16se w16cid wp14">
+<w:glossaryDocument xmlns:wpc="http://schemas.microsoft.com/office/word/2010/wordprocessingCanvas" xmlns:mc="http://schemas.openxmlformats.org/markup-compatibility/2006" xmlns:o="urn:schemas-microsoft-com:office:office" xmlns:r="http://schemas.openxmlformats.org/officeDocument/2006/relationships" xmlns:m="http://schemas.openxmlformats.org/officeDocument/2006/math" xmlns:v="urn:schemas-microsoft-com:vml" xmlns:wp14="http://schemas.microsoft.com/office/word/2010/wordprocessingDrawing" xmlns:wp="http://schemas.openxmlformats.org/drawingml/2006/wordprocessingDrawing" xmlns:w10="urn:schemas-microsoft-com:office:word" xmlns:w="http://schemas.openxmlformats.org/wordprocessingml/2006/main" xmlns:w14="http://schemas.microsoft.com/office/word/2010/wordml" xmlns:w15="http://schemas.microsoft.com/office/word/2012/wordml" xmlns:wpg="http://schemas.microsoft.com/office/word/2010/wordprocessingGroup" xmlns:wpi="http://schemas.microsoft.com/office/word/2010/wordprocessingInk" xmlns:wne="http://schemas.microsoft.com/office/word/2006/wordml" xmlns:wps="http://schemas.microsoft.com/office/word/2010/wordprocessingShape" mc:Ignorable="w14 w15 wp14">
   <w:docParts>
     <w:docPart>
       <w:docPartPr>
@@ -13145,7 +13316,7 @@
 </file>
 
 <file path=word/glossary/fontTable.xml><?xml version="1.0" encoding="utf-8"?>
-<w:fonts xmlns:mc="http://schemas.openxmlformats.org/markup-compatibility/2006" xmlns:r="http://schemas.openxmlformats.org/officeDocument/2006/relationships" xmlns:w="http://schemas.openxmlformats.org/wordprocessingml/2006/main" xmlns:w14="http://schemas.microsoft.com/office/word/2010/wordml" xmlns:w15="http://schemas.microsoft.com/office/word/2012/wordml" xmlns:w16cid="http://schemas.microsoft.com/office/word/2016/wordml/cid" xmlns:w16se="http://schemas.microsoft.com/office/word/2015/wordml/symex" mc:Ignorable="w14 w15 w16se w16cid">
+<w:fonts xmlns:mc="http://schemas.openxmlformats.org/markup-compatibility/2006" xmlns:r="http://schemas.openxmlformats.org/officeDocument/2006/relationships" xmlns:w="http://schemas.openxmlformats.org/wordprocessingml/2006/main" xmlns:w14="http://schemas.microsoft.com/office/word/2010/wordml" xmlns:w15="http://schemas.microsoft.com/office/word/2012/wordml" mc:Ignorable="w14 w15">
   <w:font w:name="Times New Roman">
     <w:panose1 w:val="02020603050405020304"/>
     <w:charset w:val="00"/>
@@ -13203,14 +13374,6 @@
     <w:pitch w:val="variable"/>
     <w:sig w:usb0="E1002EFF" w:usb1="C000605B" w:usb2="00000029" w:usb3="00000000" w:csb0="000101FF" w:csb1="00000000"/>
   </w:font>
-  <w:font w:name="DengXian">
-    <w:altName w:val="等线"/>
-    <w:panose1 w:val="02010600030101010101"/>
-    <w:charset w:val="86"/>
-    <w:family w:val="auto"/>
-    <w:pitch w:val="variable"/>
-    <w:sig w:usb0="A00002BF" w:usb1="38CF7CFA" w:usb2="00000016" w:usb3="00000000" w:csb0="0004000F" w:csb1="00000000"/>
-  </w:font>
   <w:font w:name="Calibri Light">
     <w:panose1 w:val="020F0302020204030204"/>
     <w:charset w:val="00"/>
@@ -13218,18 +13381,11 @@
     <w:pitch w:val="variable"/>
     <w:sig w:usb0="E0002AFF" w:usb1="C000247B" w:usb2="00000009" w:usb3="00000000" w:csb0="000001FF" w:csb1="00000000"/>
   </w:font>
-  <w:font w:name="DengXian Light">
-    <w:altName w:val="等线 Light"/>
-    <w:charset w:val="86"/>
-    <w:family w:val="auto"/>
-    <w:pitch w:val="variable"/>
-    <w:sig w:usb0="A00002BF" w:usb1="38CF7CFA" w:usb2="00000016" w:usb3="00000000" w:csb0="0004000F" w:csb1="00000000"/>
-  </w:font>
 </w:fonts>
 </file>
 
 <file path=word/glossary/settings.xml><?xml version="1.0" encoding="utf-8"?>
-<w:settings xmlns:mc="http://schemas.openxmlformats.org/markup-compatibility/2006" xmlns:o="urn:schemas-microsoft-com:office:office" xmlns:r="http://schemas.openxmlformats.org/officeDocument/2006/relationships" xmlns:m="http://schemas.openxmlformats.org/officeDocument/2006/math" xmlns:v="urn:schemas-microsoft-com:vml" xmlns:w10="urn:schemas-microsoft-com:office:word" xmlns:w="http://schemas.openxmlformats.org/wordprocessingml/2006/main" xmlns:w14="http://schemas.microsoft.com/office/word/2010/wordml" xmlns:w15="http://schemas.microsoft.com/office/word/2012/wordml" xmlns:w16cid="http://schemas.microsoft.com/office/word/2016/wordml/cid" xmlns:w16se="http://schemas.microsoft.com/office/word/2015/wordml/symex" xmlns:sl="http://schemas.openxmlformats.org/schemaLibrary/2006/main" mc:Ignorable="w14 w15 w16se w16cid">
+<w:settings xmlns:mc="http://schemas.openxmlformats.org/markup-compatibility/2006" xmlns:o="urn:schemas-microsoft-com:office:office" xmlns:r="http://schemas.openxmlformats.org/officeDocument/2006/relationships" xmlns:m="http://schemas.openxmlformats.org/officeDocument/2006/math" xmlns:v="urn:schemas-microsoft-com:vml" xmlns:w10="urn:schemas-microsoft-com:office:word" xmlns:w="http://schemas.openxmlformats.org/wordprocessingml/2006/main" xmlns:w14="http://schemas.microsoft.com/office/word/2010/wordml" xmlns:w15="http://schemas.microsoft.com/office/word/2012/wordml" xmlns:sl="http://schemas.openxmlformats.org/schemaLibrary/2006/main" mc:Ignorable="w14 w15">
   <w:view w:val="normal"/>
   <w:defaultTabStop w:val="720"/>
   <w:characterSpacingControl w:val="doNotCompress"/>
@@ -13258,6 +13414,7 @@
     <w:rsid w:val="00B305F4"/>
     <w:rsid w:val="00CD4D81"/>
     <w:rsid w:val="00D5031D"/>
+    <w:rsid w:val="00E42F8E"/>
     <w:rsid w:val="00E71680"/>
     <w:rsid w:val="00E95B46"/>
     <w:rsid w:val="00F0421F"/>
@@ -13279,13 +13436,13 @@
   </m:mathPr>
   <w:themeFontLang w:val="en-US" w:eastAsia="zh-CN"/>
   <w:clrSchemeMapping w:bg1="light1" w:t1="dark1" w:bg2="light2" w:t2="dark2" w:accent1="accent1" w:accent2="accent2" w:accent3="accent3" w:accent4="accent4" w:accent5="accent5" w:accent6="accent6" w:hyperlink="hyperlink" w:followedHyperlink="followedHyperlink"/>
-  <w:decimalSymbol w:val=","/>
-  <w:listSeparator w:val=";"/>
+  <w:decimalSymbol w:val="."/>
+  <w:listSeparator w:val=","/>
 </w:settings>
 </file>
 
 <file path=word/glossary/styles.xml><?xml version="1.0" encoding="utf-8"?>
-<w:styles xmlns:mc="http://schemas.openxmlformats.org/markup-compatibility/2006" xmlns:r="http://schemas.openxmlformats.org/officeDocument/2006/relationships" xmlns:w="http://schemas.openxmlformats.org/wordprocessingml/2006/main" xmlns:w14="http://schemas.microsoft.com/office/word/2010/wordml" xmlns:w15="http://schemas.microsoft.com/office/word/2012/wordml" xmlns:w16cid="http://schemas.microsoft.com/office/word/2016/wordml/cid" xmlns:w16se="http://schemas.microsoft.com/office/word/2015/wordml/symex" mc:Ignorable="w14 w15 w16se w16cid">
+<w:styles xmlns:mc="http://schemas.openxmlformats.org/markup-compatibility/2006" xmlns:r="http://schemas.openxmlformats.org/officeDocument/2006/relationships" xmlns:w="http://schemas.openxmlformats.org/wordprocessingml/2006/main" xmlns:w14="http://schemas.microsoft.com/office/word/2010/wordml" xmlns:w15="http://schemas.microsoft.com/office/word/2012/wordml" mc:Ignorable="w14 w15">
   <w:docDefaults>
     <w:rPrDefault>
       <w:rPr>
@@ -13301,7 +13458,7 @@
       </w:pPr>
     </w:pPrDefault>
   </w:docDefaults>
-  <w:latentStyles w:defLockedState="0" w:defUIPriority="99" w:defSemiHidden="0" w:defUnhideWhenUsed="0" w:defQFormat="0" w:count="375">
+  <w:latentStyles w:defLockedState="0" w:defUIPriority="99" w:defSemiHidden="0" w:defUnhideWhenUsed="0" w:defQFormat="0" w:count="371">
     <w:lsdException w:name="Normal" w:uiPriority="0" w:qFormat="1"/>
     <w:lsdException w:name="heading 1" w:uiPriority="9" w:qFormat="1"/>
     <w:lsdException w:name="heading 2" w:semiHidden="1" w:uiPriority="9" w:unhideWhenUsed="1" w:qFormat="1"/>
@@ -13673,10 +13830,6 @@
     <w:lsdException w:name="List Table 5 Dark Accent 6" w:uiPriority="50"/>
     <w:lsdException w:name="List Table 6 Colorful Accent 6" w:uiPriority="51"/>
     <w:lsdException w:name="List Table 7 Colorful Accent 6" w:uiPriority="52"/>
-    <w:lsdException w:name="Mention" w:semiHidden="1" w:unhideWhenUsed="1"/>
-    <w:lsdException w:name="Smart Hyperlink" w:semiHidden="1" w:unhideWhenUsed="1"/>
-    <w:lsdException w:name="Hashtag" w:semiHidden="1" w:unhideWhenUsed="1"/>
-    <w:lsdException w:name="Unresolved Mention" w:semiHidden="1" w:unhideWhenUsed="1"/>
   </w:latentStyles>
   <w:style w:type="paragraph" w:default="1" w:styleId="Normal">
     <w:name w:val="Normal"/>
@@ -13749,7 +13902,7 @@
 </file>
 
 <file path=word/glossary/webSettings.xml><?xml version="1.0" encoding="utf-8"?>
-<w:webSettings xmlns:mc="http://schemas.openxmlformats.org/markup-compatibility/2006" xmlns:r="http://schemas.openxmlformats.org/officeDocument/2006/relationships" xmlns:w="http://schemas.openxmlformats.org/wordprocessingml/2006/main" xmlns:w14="http://schemas.microsoft.com/office/word/2010/wordml" xmlns:w15="http://schemas.microsoft.com/office/word/2012/wordml" xmlns:w16cid="http://schemas.microsoft.com/office/word/2016/wordml/cid" xmlns:w16se="http://schemas.microsoft.com/office/word/2015/wordml/symex" mc:Ignorable="w14 w15 w16se w16cid">
+<w:webSettings xmlns:mc="http://schemas.openxmlformats.org/markup-compatibility/2006" xmlns:r="http://schemas.openxmlformats.org/officeDocument/2006/relationships" xmlns:w="http://schemas.openxmlformats.org/wordprocessingml/2006/main" xmlns:w14="http://schemas.microsoft.com/office/word/2010/wordml" xmlns:w15="http://schemas.microsoft.com/office/word/2012/wordml" mc:Ignorable="w14 w15">
   <w:optimizeForBrowser/>
   <w:allowPNG/>
 </w:webSettings>
@@ -14064,7 +14217,7 @@
 </file>
 
 <file path=customXml/itemProps2.xml><?xml version="1.0" encoding="utf-8"?>
-<ds:datastoreItem xmlns:ds="http://schemas.openxmlformats.org/officeDocument/2006/customXml" ds:itemID="{32F83653-EF87-4940-9DD3-77E049942694}">
+<ds:datastoreItem xmlns:ds="http://schemas.openxmlformats.org/officeDocument/2006/customXml" ds:itemID="{B15744A4-6A49-42A5-8299-B55F2B606735}">
   <ds:schemaRefs>
     <ds:schemaRef ds:uri="http://schemas.openxmlformats.org/officeDocument/2006/bibliography"/>
   </ds:schemaRefs>

</xml_diff>

<commit_message>
bổ sung đặc tả use case báo cáo
</commit_message>
<xml_diff>
--- a/01_Document/[SRS] C43 - Quản lý xe khách.docx
+++ b/01_Document/[SRS] C43 - Quản lý xe khách.docx
@@ -791,6 +791,7 @@
             <w:r>
               <w:rPr>
                 <w:noProof/>
+                <w:lang w:eastAsia="zh-CN"/>
               </w:rPr>
               <w:drawing>
                 <wp:anchor distT="0" distB="0" distL="114300" distR="114300" simplePos="0" relativeHeight="251664384" behindDoc="0" locked="0" layoutInCell="1" allowOverlap="1" wp14:anchorId="68EEE0CB" wp14:editId="2F32C894">
@@ -4425,10 +4426,587 @@
       <w:pPr>
         <w:pStyle w:val="TuNormal"/>
         <w:numPr>
+          <w:ilvl w:val="2"/>
+          <w:numId w:val="13"/>
+        </w:numPr>
+      </w:pPr>
+      <w:r>
+        <w:t>Use case Báo cáo</w:t>
+      </w:r>
+    </w:p>
+    <w:tbl>
+      <w:tblPr>
+        <w:tblW w:w="9129" w:type="dxa"/>
+        <w:tblInd w:w="250" w:type="dxa"/>
+        <w:tblCellMar>
+          <w:top w:w="15" w:type="dxa"/>
+          <w:left w:w="15" w:type="dxa"/>
+          <w:bottom w:w="15" w:type="dxa"/>
+          <w:right w:w="15" w:type="dxa"/>
+        </w:tblCellMar>
+        <w:tblLook w:val="04A0" w:firstRow="1" w:lastRow="0" w:firstColumn="1" w:lastColumn="0" w:noHBand="0" w:noVBand="1"/>
+      </w:tblPr>
+      <w:tblGrid>
+        <w:gridCol w:w="1688"/>
+        <w:gridCol w:w="4629"/>
+        <w:gridCol w:w="2812"/>
+      </w:tblGrid>
+      <w:tr>
+        <w:trPr>
+          <w:trHeight w:val="520"/>
+        </w:trPr>
+        <w:tc>
+          <w:tcPr>
+            <w:tcW w:w="1701" w:type="dxa"/>
+            <w:vMerge w:val="restart"/>
+            <w:tcBorders>
+              <w:top w:val="single" w:sz="4" w:space="0" w:color="000000"/>
+              <w:left w:val="single" w:sz="4" w:space="0" w:color="000000"/>
+              <w:bottom w:val="single" w:sz="4" w:space="0" w:color="000000"/>
+              <w:right w:val="single" w:sz="4" w:space="0" w:color="000000"/>
+            </w:tcBorders>
+            <w:shd w:val="clear" w:color="auto" w:fill="BFBFBF"/>
+            <w:tcMar>
+              <w:top w:w="0" w:type="dxa"/>
+              <w:left w:w="108" w:type="dxa"/>
+              <w:bottom w:w="0" w:type="dxa"/>
+              <w:right w:w="108" w:type="dxa"/>
+            </w:tcMar>
+            <w:hideMark/>
+          </w:tcPr>
+          <w:p>
+            <w:pPr>
+              <w:spacing w:after="120" w:line="240" w:lineRule="auto"/>
+              <w:ind w:left="0" w:firstLine="0"/>
+              <w:rPr>
+                <w:rFonts w:ascii="Times New Roman" w:eastAsia="Times New Roman" w:hAnsi="Times New Roman" w:cs="Times New Roman"/>
+                <w:b/>
+                <w:sz w:val="24"/>
+                <w:szCs w:val="24"/>
+              </w:rPr>
+            </w:pPr>
+            <w:r>
+              <w:rPr>
+                <w:rFonts w:ascii="Times New Roman" w:eastAsia="Times New Roman" w:hAnsi="Times New Roman" w:cs="Times New Roman"/>
+                <w:b/>
+                <w:color w:val="000000"/>
+                <w:sz w:val="24"/>
+                <w:szCs w:val="24"/>
+              </w:rPr>
+              <w:t>Tên Use Case</w:t>
+            </w:r>
+          </w:p>
+        </w:tc>
+        <w:tc>
+          <w:tcPr>
+            <w:tcW w:w="4678" w:type="dxa"/>
+            <w:vMerge w:val="restart"/>
+            <w:tcBorders>
+              <w:top w:val="single" w:sz="4" w:space="0" w:color="000000"/>
+              <w:left w:val="single" w:sz="4" w:space="0" w:color="000000"/>
+              <w:bottom w:val="single" w:sz="4" w:space="0" w:color="000000"/>
+              <w:right w:val="single" w:sz="4" w:space="0" w:color="000000"/>
+            </w:tcBorders>
+            <w:shd w:val="clear" w:color="auto" w:fill="BFBFBF"/>
+            <w:tcMar>
+              <w:top w:w="0" w:type="dxa"/>
+              <w:left w:w="108" w:type="dxa"/>
+              <w:bottom w:w="0" w:type="dxa"/>
+              <w:right w:w="108" w:type="dxa"/>
+            </w:tcMar>
+            <w:hideMark/>
+          </w:tcPr>
+          <w:p>
+            <w:pPr>
+              <w:spacing w:after="120" w:line="240" w:lineRule="auto"/>
+              <w:ind w:left="0" w:firstLine="0"/>
+              <w:rPr>
+                <w:rFonts w:ascii="Times New Roman" w:eastAsia="Times New Roman" w:hAnsi="Times New Roman" w:cs="Times New Roman"/>
+                <w:b/>
+                <w:sz w:val="24"/>
+                <w:szCs w:val="24"/>
+                <w:lang w:val="vi-VN"/>
+              </w:rPr>
+            </w:pPr>
+            <w:r>
+              <w:rPr>
+                <w:rFonts w:ascii="Times New Roman" w:eastAsia="Times New Roman" w:hAnsi="Times New Roman" w:cs="Times New Roman"/>
+                <w:b/>
+                <w:color w:val="000000"/>
+                <w:sz w:val="24"/>
+                <w:szCs w:val="24"/>
+                <w:lang w:val="vi-VN"/>
+              </w:rPr>
+              <w:t>Đổi vé</w:t>
+            </w:r>
+          </w:p>
+          <w:p>
+            <w:pPr>
+              <w:tabs>
+                <w:tab w:val="left" w:pos="930"/>
+              </w:tabs>
+              <w:ind w:left="0"/>
+              <w:rPr>
+                <w:rFonts w:ascii="Times New Roman" w:eastAsia="Times New Roman" w:hAnsi="Times New Roman" w:cs="Times New Roman"/>
+                <w:sz w:val="24"/>
+                <w:szCs w:val="24"/>
+              </w:rPr>
+            </w:pPr>
+            <w:r>
+              <w:rPr>
+                <w:rFonts w:ascii="Times New Roman" w:eastAsia="Times New Roman" w:hAnsi="Times New Roman" w:cs="Times New Roman"/>
+                <w:sz w:val="24"/>
+                <w:szCs w:val="24"/>
+              </w:rPr>
+              <w:lastRenderedPageBreak/>
+              <w:tab/>
+            </w:r>
+          </w:p>
+        </w:tc>
+        <w:tc>
+          <w:tcPr>
+            <w:tcW w:w="2835" w:type="dxa"/>
+            <w:tcBorders>
+              <w:top w:val="single" w:sz="4" w:space="0" w:color="000000"/>
+              <w:left w:val="single" w:sz="4" w:space="0" w:color="000000"/>
+              <w:bottom w:val="single" w:sz="4" w:space="0" w:color="000000"/>
+              <w:right w:val="single" w:sz="4" w:space="0" w:color="000000"/>
+            </w:tcBorders>
+            <w:shd w:val="clear" w:color="auto" w:fill="BFBFBF"/>
+            <w:tcMar>
+              <w:top w:w="0" w:type="dxa"/>
+              <w:left w:w="108" w:type="dxa"/>
+              <w:bottom w:w="0" w:type="dxa"/>
+              <w:right w:w="108" w:type="dxa"/>
+            </w:tcMar>
+            <w:hideMark/>
+          </w:tcPr>
+          <w:p>
+            <w:pPr>
+              <w:spacing w:after="120" w:line="240" w:lineRule="auto"/>
+              <w:ind w:left="0" w:firstLine="0"/>
+              <w:rPr>
+                <w:rFonts w:ascii="Times New Roman" w:eastAsia="Times New Roman" w:hAnsi="Times New Roman" w:cs="Times New Roman"/>
+                <w:b/>
+                <w:sz w:val="24"/>
+                <w:szCs w:val="24"/>
+              </w:rPr>
+            </w:pPr>
+            <w:r>
+              <w:rPr>
+                <w:rFonts w:ascii="Times New Roman" w:eastAsia="Times New Roman" w:hAnsi="Times New Roman" w:cs="Times New Roman"/>
+                <w:b/>
+                <w:color w:val="000000"/>
+                <w:sz w:val="24"/>
+                <w:szCs w:val="24"/>
+              </w:rPr>
+              <w:lastRenderedPageBreak/>
+              <w:t>Mã số: UCNV-...</w:t>
+            </w:r>
+          </w:p>
+        </w:tc>
+      </w:tr>
+      <w:tr>
+        <w:trPr>
+          <w:trHeight w:val="680"/>
+        </w:trPr>
+        <w:tc>
+          <w:tcPr>
+            <w:tcW w:w="1701" w:type="dxa"/>
+            <w:vMerge/>
+            <w:tcBorders>
+              <w:top w:val="single" w:sz="4" w:space="0" w:color="000000"/>
+              <w:left w:val="single" w:sz="4" w:space="0" w:color="000000"/>
+              <w:bottom w:val="single" w:sz="4" w:space="0" w:color="000000"/>
+              <w:right w:val="single" w:sz="4" w:space="0" w:color="000000"/>
+            </w:tcBorders>
+            <w:vAlign w:val="center"/>
+            <w:hideMark/>
+          </w:tcPr>
+          <w:p>
+            <w:pPr>
+              <w:spacing w:before="0" w:after="0" w:line="240" w:lineRule="auto"/>
+              <w:ind w:left="0" w:firstLine="0"/>
+              <w:rPr>
+                <w:rFonts w:ascii="Times New Roman" w:eastAsia="Times New Roman" w:hAnsi="Times New Roman" w:cs="Times New Roman"/>
+                <w:sz w:val="24"/>
+                <w:szCs w:val="24"/>
+              </w:rPr>
+            </w:pPr>
+          </w:p>
+        </w:tc>
+        <w:tc>
+          <w:tcPr>
+            <w:tcW w:w="4678" w:type="dxa"/>
+            <w:vMerge/>
+            <w:tcBorders>
+              <w:top w:val="single" w:sz="4" w:space="0" w:color="000000"/>
+              <w:left w:val="single" w:sz="4" w:space="0" w:color="000000"/>
+              <w:bottom w:val="single" w:sz="4" w:space="0" w:color="000000"/>
+              <w:right w:val="single" w:sz="4" w:space="0" w:color="000000"/>
+            </w:tcBorders>
+            <w:vAlign w:val="center"/>
+            <w:hideMark/>
+          </w:tcPr>
+          <w:p>
+            <w:pPr>
+              <w:spacing w:before="0" w:after="0" w:line="240" w:lineRule="auto"/>
+              <w:ind w:left="0" w:firstLine="0"/>
+              <w:rPr>
+                <w:rFonts w:ascii="Times New Roman" w:eastAsia="Times New Roman" w:hAnsi="Times New Roman" w:cs="Times New Roman"/>
+                <w:sz w:val="24"/>
+                <w:szCs w:val="24"/>
+              </w:rPr>
+            </w:pPr>
+          </w:p>
+        </w:tc>
+        <w:tc>
+          <w:tcPr>
+            <w:tcW w:w="2835" w:type="dxa"/>
+            <w:tcBorders>
+              <w:top w:val="single" w:sz="4" w:space="0" w:color="000000"/>
+              <w:left w:val="single" w:sz="4" w:space="0" w:color="000000"/>
+              <w:bottom w:val="single" w:sz="4" w:space="0" w:color="000000"/>
+              <w:right w:val="single" w:sz="4" w:space="0" w:color="000000"/>
+            </w:tcBorders>
+            <w:shd w:val="clear" w:color="auto" w:fill="BFBFBF"/>
+            <w:tcMar>
+              <w:top w:w="0" w:type="dxa"/>
+              <w:left w:w="108" w:type="dxa"/>
+              <w:bottom w:w="0" w:type="dxa"/>
+              <w:right w:w="108" w:type="dxa"/>
+            </w:tcMar>
+            <w:hideMark/>
+          </w:tcPr>
+          <w:p>
+            <w:pPr>
+              <w:spacing w:after="120" w:line="240" w:lineRule="auto"/>
+              <w:ind w:left="0" w:firstLine="0"/>
+              <w:rPr>
+                <w:rFonts w:ascii="Times New Roman" w:eastAsia="Times New Roman" w:hAnsi="Times New Roman" w:cs="Times New Roman"/>
+                <w:sz w:val="24"/>
+                <w:szCs w:val="24"/>
+                <w:lang w:val="vi-VN"/>
+              </w:rPr>
+            </w:pPr>
+            <w:r>
+              <w:rPr>
+                <w:rFonts w:ascii="Times New Roman" w:eastAsia="Times New Roman" w:hAnsi="Times New Roman" w:cs="Times New Roman"/>
+                <w:color w:val="000000"/>
+                <w:sz w:val="24"/>
+                <w:szCs w:val="24"/>
+              </w:rPr>
+              <w:t xml:space="preserve">Tham chiếu: [...] Quy trình </w:t>
+            </w:r>
+            <w:r>
+              <w:rPr>
+                <w:rFonts w:ascii="Times New Roman" w:eastAsia="Times New Roman" w:hAnsi="Times New Roman" w:cs="Times New Roman"/>
+                <w:color w:val="000000"/>
+                <w:sz w:val="24"/>
+                <w:szCs w:val="24"/>
+                <w:lang w:val="vi-VN"/>
+              </w:rPr>
+              <w:t>báo cáo thống kê</w:t>
+            </w:r>
+          </w:p>
+        </w:tc>
+      </w:tr>
+      <w:tr>
+        <w:tc>
+          <w:tcPr>
+            <w:tcW w:w="1701" w:type="dxa"/>
+            <w:tcBorders>
+              <w:top w:val="single" w:sz="4" w:space="0" w:color="000000"/>
+              <w:left w:val="single" w:sz="4" w:space="0" w:color="BFBFBF"/>
+              <w:bottom w:val="single" w:sz="4" w:space="0" w:color="BFBFBF"/>
+              <w:right w:val="single" w:sz="4" w:space="0" w:color="BFBFBF"/>
+            </w:tcBorders>
+            <w:tcMar>
+              <w:top w:w="0" w:type="dxa"/>
+              <w:left w:w="108" w:type="dxa"/>
+              <w:bottom w:w="0" w:type="dxa"/>
+              <w:right w:w="108" w:type="dxa"/>
+            </w:tcMar>
+            <w:hideMark/>
+          </w:tcPr>
+          <w:p>
+            <w:pPr>
+              <w:spacing w:after="120" w:line="240" w:lineRule="auto"/>
+              <w:ind w:left="0" w:firstLine="0"/>
+              <w:rPr>
+                <w:rFonts w:ascii="Times New Roman" w:eastAsia="Times New Roman" w:hAnsi="Times New Roman" w:cs="Times New Roman"/>
+                <w:b/>
+                <w:sz w:val="24"/>
+                <w:szCs w:val="24"/>
+              </w:rPr>
+            </w:pPr>
+            <w:r>
+              <w:rPr>
+                <w:rFonts w:ascii="Times New Roman" w:eastAsia="Times New Roman" w:hAnsi="Times New Roman" w:cs="Times New Roman"/>
+                <w:b/>
+                <w:color w:val="000000"/>
+                <w:sz w:val="24"/>
+                <w:szCs w:val="24"/>
+              </w:rPr>
+              <w:t>Mô tả</w:t>
+            </w:r>
+          </w:p>
+        </w:tc>
+        <w:tc>
+          <w:tcPr>
+            <w:tcW w:w="7513" w:type="dxa"/>
+            <w:gridSpan w:val="2"/>
+            <w:tcBorders>
+              <w:top w:val="single" w:sz="4" w:space="0" w:color="000000"/>
+              <w:left w:val="single" w:sz="4" w:space="0" w:color="BFBFBF"/>
+              <w:bottom w:val="single" w:sz="4" w:space="0" w:color="BFBFBF"/>
+              <w:right w:val="single" w:sz="4" w:space="0" w:color="BFBFBF"/>
+            </w:tcBorders>
+            <w:tcMar>
+              <w:top w:w="0" w:type="dxa"/>
+              <w:left w:w="108" w:type="dxa"/>
+              <w:bottom w:w="0" w:type="dxa"/>
+              <w:right w:w="108" w:type="dxa"/>
+            </w:tcMar>
+            <w:hideMark/>
+          </w:tcPr>
+          <w:p>
+            <w:pPr>
+              <w:spacing w:after="120" w:line="240" w:lineRule="auto"/>
+              <w:ind w:left="0" w:firstLine="0"/>
+              <w:rPr>
+                <w:rFonts w:ascii="Times New Roman" w:eastAsia="Times New Roman" w:hAnsi="Times New Roman" w:cs="Times New Roman"/>
+                <w:sz w:val="24"/>
+                <w:szCs w:val="24"/>
+                <w:lang w:val="vi-VN"/>
+              </w:rPr>
+            </w:pPr>
+            <w:r>
+              <w:rPr>
+                <w:rFonts w:ascii="Times New Roman" w:eastAsia="Times New Roman" w:hAnsi="Times New Roman" w:cs="Times New Roman"/>
+                <w:color w:val="000000"/>
+                <w:sz w:val="24"/>
+                <w:szCs w:val="24"/>
+              </w:rPr>
+              <w:t>UC bắt đầu khi ban giám đốc yêu cầu bộ phận nhân viên thực hiện báo cáo hoạt động kinh doanh</w:t>
+            </w:r>
+          </w:p>
+        </w:tc>
+      </w:tr>
+      <w:tr>
+        <w:tc>
+          <w:tcPr>
+            <w:tcW w:w="1701" w:type="dxa"/>
+            <w:tcBorders>
+              <w:top w:val="single" w:sz="4" w:space="0" w:color="BFBFBF"/>
+              <w:left w:val="single" w:sz="4" w:space="0" w:color="BFBFBF"/>
+              <w:bottom w:val="single" w:sz="4" w:space="0" w:color="BFBFBF"/>
+              <w:right w:val="single" w:sz="4" w:space="0" w:color="BFBFBF"/>
+            </w:tcBorders>
+            <w:shd w:val="clear" w:color="auto" w:fill="F2F2F2"/>
+            <w:tcMar>
+              <w:top w:w="0" w:type="dxa"/>
+              <w:left w:w="108" w:type="dxa"/>
+              <w:bottom w:w="0" w:type="dxa"/>
+              <w:right w:w="108" w:type="dxa"/>
+            </w:tcMar>
+            <w:hideMark/>
+          </w:tcPr>
+          <w:p>
+            <w:pPr>
+              <w:spacing w:after="120" w:line="240" w:lineRule="auto"/>
+              <w:ind w:left="0" w:firstLine="0"/>
+              <w:rPr>
+                <w:rFonts w:ascii="Times New Roman" w:eastAsia="Times New Roman" w:hAnsi="Times New Roman" w:cs="Times New Roman"/>
+                <w:b/>
+                <w:sz w:val="24"/>
+                <w:szCs w:val="24"/>
+              </w:rPr>
+            </w:pPr>
+            <w:r>
+              <w:rPr>
+                <w:rFonts w:ascii="Times New Roman" w:eastAsia="Times New Roman" w:hAnsi="Times New Roman" w:cs="Times New Roman"/>
+                <w:b/>
+                <w:color w:val="000000"/>
+                <w:sz w:val="24"/>
+                <w:szCs w:val="24"/>
+              </w:rPr>
+              <w:t>Dòng cơ bản</w:t>
+            </w:r>
+          </w:p>
+        </w:tc>
+        <w:tc>
+          <w:tcPr>
+            <w:tcW w:w="7513" w:type="dxa"/>
+            <w:gridSpan w:val="2"/>
+            <w:tcBorders>
+              <w:top w:val="single" w:sz="4" w:space="0" w:color="BFBFBF"/>
+              <w:left w:val="single" w:sz="4" w:space="0" w:color="BFBFBF"/>
+              <w:bottom w:val="single" w:sz="4" w:space="0" w:color="BFBFBF"/>
+              <w:right w:val="single" w:sz="4" w:space="0" w:color="BFBFBF"/>
+            </w:tcBorders>
+            <w:shd w:val="clear" w:color="auto" w:fill="F2F2F2"/>
+            <w:tcMar>
+              <w:top w:w="0" w:type="dxa"/>
+              <w:left w:w="108" w:type="dxa"/>
+              <w:bottom w:w="0" w:type="dxa"/>
+              <w:right w:w="108" w:type="dxa"/>
+            </w:tcMar>
+            <w:hideMark/>
+          </w:tcPr>
+          <w:p>
+            <w:pPr>
+              <w:numPr>
+                <w:ilvl w:val="0"/>
+                <w:numId w:val="44"/>
+              </w:numPr>
+              <w:spacing w:after="120" w:line="240" w:lineRule="auto"/>
+              <w:textAlignment w:val="baseline"/>
+              <w:rPr>
+                <w:rFonts w:ascii="Calibri" w:eastAsia="Times New Roman" w:hAnsi="Calibri" w:cs="Calibri"/>
+                <w:color w:val="000000"/>
+                <w:sz w:val="24"/>
+                <w:szCs w:val="24"/>
+              </w:rPr>
+            </w:pPr>
+            <w:r>
+              <w:rPr>
+                <w:rFonts w:ascii="Times New Roman" w:eastAsia="Times New Roman" w:hAnsi="Times New Roman" w:cs="Times New Roman"/>
+                <w:color w:val="000000"/>
+                <w:sz w:val="24"/>
+                <w:szCs w:val="24"/>
+              </w:rPr>
+              <w:t>Ban giám đốc yêu cầu nhân viên viết báo cáo</w:t>
+            </w:r>
+          </w:p>
+          <w:p>
+            <w:pPr>
+              <w:pStyle w:val="MyTable1"/>
+              <w:numPr>
+                <w:ilvl w:val="0"/>
+                <w:numId w:val="44"/>
+              </w:numPr>
+            </w:pPr>
+            <w:r>
+              <w:t>Nhân viên tiến hành thu thập thông tin trên các hóa đơn, giấy tờ, dùng excel để tổng hợp thông tin</w:t>
+            </w:r>
+          </w:p>
+          <w:p>
+            <w:pPr>
+              <w:pStyle w:val="MyTable1"/>
+              <w:numPr>
+                <w:ilvl w:val="0"/>
+                <w:numId w:val="44"/>
+              </w:numPr>
+            </w:pPr>
+            <w:r>
+              <w:t>Báo cáo được in ra và gửi ban giám đốc</w:t>
+            </w:r>
+          </w:p>
+          <w:p>
+            <w:pPr>
+              <w:pStyle w:val="MyTable1"/>
+              <w:numPr>
+                <w:ilvl w:val="0"/>
+                <w:numId w:val="44"/>
+              </w:numPr>
+            </w:pPr>
+            <w:r>
+              <w:t>Giám đốc nhận và phân tích kết quả kinh doanh</w:t>
+            </w:r>
+          </w:p>
+        </w:tc>
+      </w:tr>
+      <w:tr>
+        <w:tc>
+          <w:tcPr>
+            <w:tcW w:w="1701" w:type="dxa"/>
+            <w:tcBorders>
+              <w:top w:val="single" w:sz="4" w:space="0" w:color="BFBFBF"/>
+              <w:left w:val="single" w:sz="4" w:space="0" w:color="BFBFBF"/>
+              <w:bottom w:val="single" w:sz="4" w:space="0" w:color="BFBFBF"/>
+              <w:right w:val="single" w:sz="4" w:space="0" w:color="BFBFBF"/>
+            </w:tcBorders>
+            <w:tcMar>
+              <w:top w:w="0" w:type="dxa"/>
+              <w:left w:w="108" w:type="dxa"/>
+              <w:bottom w:w="0" w:type="dxa"/>
+              <w:right w:w="108" w:type="dxa"/>
+            </w:tcMar>
+            <w:hideMark/>
+          </w:tcPr>
+          <w:p>
+            <w:pPr>
+              <w:spacing w:after="120" w:line="240" w:lineRule="auto"/>
+              <w:ind w:left="0" w:firstLine="0"/>
+              <w:rPr>
+                <w:rFonts w:ascii="Times New Roman" w:eastAsia="Times New Roman" w:hAnsi="Times New Roman" w:cs="Times New Roman"/>
+                <w:b/>
+                <w:sz w:val="24"/>
+                <w:szCs w:val="24"/>
+              </w:rPr>
+            </w:pPr>
+            <w:r>
+              <w:rPr>
+                <w:rFonts w:ascii="Times New Roman" w:eastAsia="Times New Roman" w:hAnsi="Times New Roman" w:cs="Times New Roman"/>
+                <w:b/>
+                <w:color w:val="000000"/>
+                <w:sz w:val="24"/>
+                <w:szCs w:val="24"/>
+              </w:rPr>
+              <w:t>Dòng thay thế</w:t>
+            </w:r>
+          </w:p>
+        </w:tc>
+        <w:tc>
+          <w:tcPr>
+            <w:tcW w:w="7513" w:type="dxa"/>
+            <w:gridSpan w:val="2"/>
+            <w:tcBorders>
+              <w:top w:val="single" w:sz="4" w:space="0" w:color="BFBFBF"/>
+              <w:left w:val="single" w:sz="4" w:space="0" w:color="BFBFBF"/>
+              <w:bottom w:val="single" w:sz="4" w:space="0" w:color="BFBFBF"/>
+              <w:right w:val="single" w:sz="4" w:space="0" w:color="BFBFBF"/>
+            </w:tcBorders>
+            <w:tcMar>
+              <w:top w:w="0" w:type="dxa"/>
+              <w:left w:w="108" w:type="dxa"/>
+              <w:bottom w:w="0" w:type="dxa"/>
+              <w:right w:w="108" w:type="dxa"/>
+            </w:tcMar>
+            <w:hideMark/>
+          </w:tcPr>
+          <w:p>
+            <w:pPr>
+              <w:spacing w:before="0" w:after="0" w:line="240" w:lineRule="auto"/>
+              <w:ind w:left="0" w:firstLine="0"/>
+              <w:rPr>
+                <w:rFonts w:ascii="Times New Roman" w:eastAsia="Times New Roman" w:hAnsi="Times New Roman" w:cs="Times New Roman"/>
+                <w:sz w:val="24"/>
+                <w:szCs w:val="24"/>
+              </w:rPr>
+            </w:pPr>
+            <w:r>
+              <w:rPr>
+                <w:rFonts w:ascii="Times New Roman" w:eastAsia="Times New Roman" w:hAnsi="Times New Roman" w:cs="Times New Roman"/>
+                <w:sz w:val="24"/>
+                <w:szCs w:val="24"/>
+              </w:rPr>
+              <w:t>Trường hợp bước 2: Tùy theo yêu cầu của ban giám đốc, nhân viên có thể lập báo cáo hoạt động tuyến xe theo tháng/quý/năm hay báo cáo hoạt động chuyến xe theo ngày/tuần/quý/năm</w:t>
+            </w:r>
+            <w:bookmarkStart w:id="0" w:name="_GoBack"/>
+            <w:bookmarkEnd w:id="0"/>
+          </w:p>
+        </w:tc>
+      </w:tr>
+    </w:tbl>
+    <w:p>
+      <w:pPr>
+        <w:pStyle w:val="TuNormal"/>
+        <w:numPr>
           <w:ilvl w:val="0"/>
           <w:numId w:val="0"/>
         </w:numPr>
-        <w:ind w:left="1296" w:hanging="576"/>
         <w:rPr>
           <w:lang w:val="vi-VN"/>
         </w:rPr>
@@ -4486,7 +5064,6 @@
               <w:pStyle w:val="MyTable1"/>
             </w:pPr>
             <w:r>
-              <w:lastRenderedPageBreak/>
               <w:t>Use case</w:t>
             </w:r>
           </w:p>
@@ -4506,8 +5083,6 @@
             <w:r>
               <w:t>T</w:t>
             </w:r>
-            <w:bookmarkStart w:id="0" w:name="_GoBack"/>
-            <w:bookmarkEnd w:id="0"/>
             <w:r>
               <w:t>uyến</w:t>
             </w:r>
@@ -4592,6 +5167,7 @@
               <w:pStyle w:val="MyTable1"/>
             </w:pPr>
             <w:r>
+              <w:lastRenderedPageBreak/>
               <w:t>Mô tả</w:t>
             </w:r>
           </w:p>
@@ -4607,6 +5183,7 @@
             <w:r>
               <w:rPr>
                 <w:noProof/>
+                <w:lang w:eastAsia="zh-CN"/>
               </w:rPr>
               <w:drawing>
                 <wp:inline distT="0" distB="0" distL="0" distR="0" wp14:anchorId="01BB50AC" wp14:editId="0A1290C8">
@@ -4705,7 +5282,6 @@
               <w:pStyle w:val="MyTable1"/>
             </w:pPr>
             <w:r>
-              <w:lastRenderedPageBreak/>
               <w:t>Use case</w:t>
             </w:r>
           </w:p>
@@ -4806,6 +5382,7 @@
               <w:pStyle w:val="MyTable1"/>
             </w:pPr>
             <w:r>
+              <w:lastRenderedPageBreak/>
               <w:t>Mô tả</w:t>
             </w:r>
           </w:p>
@@ -4821,6 +5398,7 @@
             <w:r>
               <w:rPr>
                 <w:noProof/>
+                <w:lang w:eastAsia="zh-CN"/>
               </w:rPr>
               <w:drawing>
                 <wp:anchor distT="0" distB="0" distL="114300" distR="114300" simplePos="0" relativeHeight="251662336" behindDoc="0" locked="0" layoutInCell="1" allowOverlap="1" wp14:anchorId="7244F72F" wp14:editId="5ACBB87D">
@@ -5219,6 +5797,7 @@
             <w:r>
               <w:rPr>
                 <w:noProof/>
+                <w:lang w:eastAsia="zh-CN"/>
               </w:rPr>
               <w:drawing>
                 <wp:inline distT="0" distB="0" distL="0" distR="0" wp14:anchorId="14CEA3B9" wp14:editId="566BBC69">
@@ -5426,6 +6005,7 @@
             <w:r>
               <w:rPr>
                 <w:noProof/>
+                <w:lang w:eastAsia="zh-CN"/>
               </w:rPr>
               <w:drawing>
                 <wp:anchor distT="0" distB="0" distL="114300" distR="114300" simplePos="0" relativeHeight="251666432" behindDoc="0" locked="0" layoutInCell="1" allowOverlap="1" wp14:anchorId="7C719B58" wp14:editId="2D61682B">
@@ -5656,6 +6236,7 @@
             <w:r>
               <w:rPr>
                 <w:noProof/>
+                <w:lang w:eastAsia="zh-CN"/>
               </w:rPr>
               <w:drawing>
                 <wp:inline distT="0" distB="0" distL="0" distR="0" wp14:anchorId="05D32DDA" wp14:editId="1192B43A">
@@ -5847,6 +6428,7 @@
             <w:r>
               <w:rPr>
                 <w:noProof/>
+                <w:lang w:eastAsia="zh-CN"/>
               </w:rPr>
               <w:drawing>
                 <wp:inline distT="0" distB="0" distL="0" distR="0">
@@ -6038,6 +6620,7 @@
             <w:r>
               <w:rPr>
                 <w:noProof/>
+                <w:lang w:eastAsia="zh-CN"/>
               </w:rPr>
               <w:drawing>
                 <wp:inline distT="0" distB="0" distL="0" distR="0">
@@ -10966,6 +11549,119 @@
     </w:lvl>
   </w:abstractNum>
   <w:abstractNum w:abstractNumId="23" w15:restartNumberingAfterBreak="0">
+    <w:nsid w:val="58DA6B4E"/>
+    <w:multiLevelType w:val="multilevel"/>
+    <w:tmpl w:val="0928997E"/>
+    <w:lvl w:ilvl="0">
+      <w:start w:val="1"/>
+      <w:numFmt w:val="decimal"/>
+      <w:lvlText w:val="%1."/>
+      <w:lvlJc w:val="left"/>
+      <w:pPr>
+        <w:tabs>
+          <w:tab w:val="num" w:pos="720"/>
+        </w:tabs>
+        <w:ind w:left="720" w:hanging="360"/>
+      </w:pPr>
+    </w:lvl>
+    <w:lvl w:ilvl="1" w:tentative="1">
+      <w:start w:val="1"/>
+      <w:numFmt w:val="decimal"/>
+      <w:lvlText w:val="%2."/>
+      <w:lvlJc w:val="left"/>
+      <w:pPr>
+        <w:tabs>
+          <w:tab w:val="num" w:pos="1440"/>
+        </w:tabs>
+        <w:ind w:left="1440" w:hanging="360"/>
+      </w:pPr>
+    </w:lvl>
+    <w:lvl w:ilvl="2" w:tentative="1">
+      <w:start w:val="1"/>
+      <w:numFmt w:val="decimal"/>
+      <w:lvlText w:val="%3."/>
+      <w:lvlJc w:val="left"/>
+      <w:pPr>
+        <w:tabs>
+          <w:tab w:val="num" w:pos="2160"/>
+        </w:tabs>
+        <w:ind w:left="2160" w:hanging="360"/>
+      </w:pPr>
+    </w:lvl>
+    <w:lvl w:ilvl="3" w:tentative="1">
+      <w:start w:val="1"/>
+      <w:numFmt w:val="decimal"/>
+      <w:lvlText w:val="%4."/>
+      <w:lvlJc w:val="left"/>
+      <w:pPr>
+        <w:tabs>
+          <w:tab w:val="num" w:pos="2880"/>
+        </w:tabs>
+        <w:ind w:left="2880" w:hanging="360"/>
+      </w:pPr>
+    </w:lvl>
+    <w:lvl w:ilvl="4" w:tentative="1">
+      <w:start w:val="1"/>
+      <w:numFmt w:val="decimal"/>
+      <w:lvlText w:val="%5."/>
+      <w:lvlJc w:val="left"/>
+      <w:pPr>
+        <w:tabs>
+          <w:tab w:val="num" w:pos="3600"/>
+        </w:tabs>
+        <w:ind w:left="3600" w:hanging="360"/>
+      </w:pPr>
+    </w:lvl>
+    <w:lvl w:ilvl="5" w:tentative="1">
+      <w:start w:val="1"/>
+      <w:numFmt w:val="decimal"/>
+      <w:lvlText w:val="%6."/>
+      <w:lvlJc w:val="left"/>
+      <w:pPr>
+        <w:tabs>
+          <w:tab w:val="num" w:pos="4320"/>
+        </w:tabs>
+        <w:ind w:left="4320" w:hanging="360"/>
+      </w:pPr>
+    </w:lvl>
+    <w:lvl w:ilvl="6" w:tentative="1">
+      <w:start w:val="1"/>
+      <w:numFmt w:val="decimal"/>
+      <w:lvlText w:val="%7."/>
+      <w:lvlJc w:val="left"/>
+      <w:pPr>
+        <w:tabs>
+          <w:tab w:val="num" w:pos="5040"/>
+        </w:tabs>
+        <w:ind w:left="5040" w:hanging="360"/>
+      </w:pPr>
+    </w:lvl>
+    <w:lvl w:ilvl="7" w:tentative="1">
+      <w:start w:val="1"/>
+      <w:numFmt w:val="decimal"/>
+      <w:lvlText w:val="%8."/>
+      <w:lvlJc w:val="left"/>
+      <w:pPr>
+        <w:tabs>
+          <w:tab w:val="num" w:pos="5760"/>
+        </w:tabs>
+        <w:ind w:left="5760" w:hanging="360"/>
+      </w:pPr>
+    </w:lvl>
+    <w:lvl w:ilvl="8" w:tentative="1">
+      <w:start w:val="1"/>
+      <w:numFmt w:val="decimal"/>
+      <w:lvlText w:val="%9."/>
+      <w:lvlJc w:val="left"/>
+      <w:pPr>
+        <w:tabs>
+          <w:tab w:val="num" w:pos="6480"/>
+        </w:tabs>
+        <w:ind w:left="6480" w:hanging="360"/>
+      </w:pPr>
+    </w:lvl>
+  </w:abstractNum>
+  <w:abstractNum w:abstractNumId="24" w15:restartNumberingAfterBreak="0">
     <w:nsid w:val="65DF5A89"/>
     <w:multiLevelType w:val="multilevel"/>
     <w:tmpl w:val="F5F66B58"/>
@@ -11078,7 +11774,7 @@
       </w:rPr>
     </w:lvl>
   </w:abstractNum>
-  <w:abstractNum w:abstractNumId="24" w15:restartNumberingAfterBreak="0">
+  <w:abstractNum w:abstractNumId="25" w15:restartNumberingAfterBreak="0">
     <w:nsid w:val="68890AED"/>
     <w:multiLevelType w:val="multilevel"/>
     <w:tmpl w:val="6F2E9066"/>
@@ -11191,7 +11887,7 @@
       </w:rPr>
     </w:lvl>
   </w:abstractNum>
-  <w:abstractNum w:abstractNumId="25" w15:restartNumberingAfterBreak="0">
+  <w:abstractNum w:abstractNumId="26" w15:restartNumberingAfterBreak="0">
     <w:nsid w:val="6C6C3D93"/>
     <w:multiLevelType w:val="hybridMultilevel"/>
     <w:tmpl w:val="D608837A"/>
@@ -11277,7 +11973,7 @@
       </w:pPr>
     </w:lvl>
   </w:abstractNum>
-  <w:abstractNum w:abstractNumId="26" w15:restartNumberingAfterBreak="0">
+  <w:abstractNum w:abstractNumId="27" w15:restartNumberingAfterBreak="0">
     <w:nsid w:val="6C7D3E4B"/>
     <w:multiLevelType w:val="multilevel"/>
     <w:tmpl w:val="6AFE2F2E"/>
@@ -11390,7 +12086,7 @@
       </w:rPr>
     </w:lvl>
   </w:abstractNum>
-  <w:abstractNum w:abstractNumId="27" w15:restartNumberingAfterBreak="0">
+  <w:abstractNum w:abstractNumId="28" w15:restartNumberingAfterBreak="0">
     <w:nsid w:val="7469343A"/>
     <w:multiLevelType w:val="hybridMultilevel"/>
     <w:tmpl w:val="BE24EB86"/>
@@ -11476,7 +12172,7 @@
       </w:pPr>
     </w:lvl>
   </w:abstractNum>
-  <w:abstractNum w:abstractNumId="28" w15:restartNumberingAfterBreak="0">
+  <w:abstractNum w:abstractNumId="29" w15:restartNumberingAfterBreak="0">
     <w:nsid w:val="75CC6E89"/>
     <w:multiLevelType w:val="hybridMultilevel"/>
     <w:tmpl w:val="D608837A"/>
@@ -11578,13 +12274,13 @@
     <w:abstractNumId w:val="18"/>
   </w:num>
   <w:num w:numId="6">
-    <w:abstractNumId w:val="25"/>
+    <w:abstractNumId w:val="26"/>
   </w:num>
   <w:num w:numId="7">
     <w:abstractNumId w:val="8"/>
   </w:num>
   <w:num w:numId="8">
-    <w:abstractNumId w:val="28"/>
+    <w:abstractNumId w:val="29"/>
   </w:num>
   <w:num w:numId="9">
     <w:abstractNumId w:val="13"/>
@@ -11599,7 +12295,7 @@
     <w:abstractNumId w:val="20"/>
   </w:num>
   <w:num w:numId="13">
-    <w:abstractNumId w:val="24"/>
+    <w:abstractNumId w:val="25"/>
   </w:num>
   <w:num w:numId="14">
     <w:abstractNumId w:val="10"/>
@@ -11689,10 +12385,10 @@
     <w:abstractNumId w:val="0"/>
   </w:num>
   <w:num w:numId="34">
-    <w:abstractNumId w:val="26"/>
+    <w:abstractNumId w:val="27"/>
   </w:num>
   <w:num w:numId="35">
-    <w:abstractNumId w:val="23"/>
+    <w:abstractNumId w:val="24"/>
   </w:num>
   <w:num w:numId="36">
     <w:abstractNumId w:val="22"/>
@@ -11701,7 +12397,7 @@
     <w:abstractNumId w:val="7"/>
   </w:num>
   <w:num w:numId="38">
-    <w:abstractNumId w:val="27"/>
+    <w:abstractNumId w:val="28"/>
   </w:num>
   <w:num w:numId="39">
     <w:abstractNumId w:val="6"/>
@@ -11717,6 +12413,9 @@
   </w:num>
   <w:num w:numId="43">
     <w:abstractNumId w:val="13"/>
+  </w:num>
+  <w:num w:numId="44">
+    <w:abstractNumId w:val="23"/>
   </w:num>
   <w:numIdMacAtCleanup w:val="17"/>
 </w:numbering>
@@ -13417,6 +14116,7 @@
     <w:rsid w:val="00E42F8E"/>
     <w:rsid w:val="00E71680"/>
     <w:rsid w:val="00E95B46"/>
+    <w:rsid w:val="00EC419F"/>
     <w:rsid w:val="00F0421F"/>
     <w:rsid w:val="00F617A6"/>
     <w:rsid w:val="00F87763"/>
@@ -14217,7 +14917,7 @@
 </file>
 
 <file path=customXml/itemProps2.xml><?xml version="1.0" encoding="utf-8"?>
-<ds:datastoreItem xmlns:ds="http://schemas.openxmlformats.org/officeDocument/2006/customXml" ds:itemID="{B15744A4-6A49-42A5-8299-B55F2B606735}">
+<ds:datastoreItem xmlns:ds="http://schemas.openxmlformats.org/officeDocument/2006/customXml" ds:itemID="{B550A37C-84C3-448C-9D08-2F8E75048A06}">
   <ds:schemaRefs>
     <ds:schemaRef ds:uri="http://schemas.openxmlformats.org/officeDocument/2006/bibliography"/>
   </ds:schemaRefs>

</xml_diff>

<commit_message>
Hien - chinh activity
</commit_message>
<xml_diff>
--- a/01_Document/[SRS] C43 - Quản lý xe khách.docx
+++ b/01_Document/[SRS] C43 - Quản lý xe khách.docx
@@ -791,7 +791,6 @@
             <w:r>
               <w:rPr>
                 <w:noProof/>
-                <w:lang w:eastAsia="zh-CN"/>
               </w:rPr>
               <w:drawing>
                 <wp:anchor distT="0" distB="0" distL="114300" distR="114300" simplePos="0" relativeHeight="251664384" behindDoc="0" locked="0" layoutInCell="1" allowOverlap="1" wp14:anchorId="68EEE0CB" wp14:editId="2F32C894">
@@ -1342,7 +1341,15 @@
               <w:cnfStyle w:val="000000000000" w:firstRow="0" w:lastRow="0" w:firstColumn="0" w:lastColumn="0" w:oddVBand="0" w:evenVBand="0" w:oddHBand="0" w:evenHBand="0" w:firstRowFirstColumn="0" w:firstRowLastColumn="0" w:lastRowFirstColumn="0" w:lastRowLastColumn="0"/>
             </w:pPr>
             <w:r>
-              <w:t>Trường hợp bước 11, nếu ban giám đốc không phê duyệt cho những tuyến đường đi nào, nhân viên phải thực hiện lại quy trình bắt đầu từ bước 7  đối với những tuyến đường đi đó.</w:t>
+              <w:t xml:space="preserve">Trường hợp bước 11, nếu ban giám đốc không phê duyệt cho những tuyến đường đi nào, nhân viên phải thực hiện lại quy trình bắt đầu từ bước </w:t>
+            </w:r>
+            <w:proofErr w:type="gramStart"/>
+            <w:r>
+              <w:t>7  đối</w:t>
+            </w:r>
+            <w:proofErr w:type="gramEnd"/>
+            <w:r>
+              <w:t xml:space="preserve"> với những tuyến đường đi đó.</w:t>
             </w:r>
           </w:p>
         </w:tc>
@@ -2252,7 +2259,15 @@
               <w:cnfStyle w:val="000000100000" w:firstRow="0" w:lastRow="0" w:firstColumn="0" w:lastColumn="0" w:oddVBand="0" w:evenVBand="0" w:oddHBand="1" w:evenHBand="0" w:firstRowFirstColumn="0" w:firstRowLastColumn="0" w:lastRowFirstColumn="0" w:lastRowLastColumn="0"/>
             </w:pPr>
             <w:r>
-              <w:t>Ghi nhận thông tin về vé hủy: thực hiện hủy thông tin đặt vé và cập nhật vào hệ thống tình trạng  mới của vé.</w:t>
+              <w:t xml:space="preserve">Ghi nhận thông tin về vé hủy: thực hiện hủy thông tin đặt vé và cập nhật vào hệ thống tình </w:t>
+            </w:r>
+            <w:proofErr w:type="gramStart"/>
+            <w:r>
+              <w:t>trạng  mới</w:t>
+            </w:r>
+            <w:proofErr w:type="gramEnd"/>
+            <w:r>
+              <w:t xml:space="preserve"> của vé.</w:t>
             </w:r>
           </w:p>
           <w:p>
@@ -4994,8 +5009,6 @@
               </w:rPr>
               <w:t>Trường hợp bước 2: Tùy theo yêu cầu của ban giám đốc, nhân viên có thể lập báo cáo hoạt động tuyến xe theo tháng/quý/năm hay báo cáo hoạt động chuyến xe theo ngày/tuần/quý/năm</w:t>
             </w:r>
-            <w:bookmarkStart w:id="0" w:name="_GoBack"/>
-            <w:bookmarkEnd w:id="0"/>
           </w:p>
         </w:tc>
       </w:tr>
@@ -5050,8 +5063,8 @@
         <w:tblLook w:val="04A0" w:firstRow="1" w:lastRow="0" w:firstColumn="1" w:lastColumn="0" w:noHBand="0" w:noVBand="1"/>
       </w:tblPr>
       <w:tblGrid>
-        <w:gridCol w:w="1638"/>
-        <w:gridCol w:w="7578"/>
+        <w:gridCol w:w="960"/>
+        <w:gridCol w:w="8256"/>
       </w:tblGrid>
       <w:tr>
         <w:tc>
@@ -5183,13 +5196,12 @@
             <w:r>
               <w:rPr>
                 <w:noProof/>
-                <w:lang w:eastAsia="zh-CN"/>
               </w:rPr>
               <w:drawing>
-                <wp:inline distT="0" distB="0" distL="0" distR="0" wp14:anchorId="01BB50AC" wp14:editId="0A1290C8">
-                  <wp:extent cx="4370070" cy="5984875"/>
+                <wp:inline distT="0" distB="0" distL="0" distR="0">
+                  <wp:extent cx="5105400" cy="5800725"/>
                   <wp:effectExtent l="0" t="0" r="0" b="0"/>
-                  <wp:docPr id="1" name="Picture 1"/>
+                  <wp:docPr id="10" name="Picture 10"/>
                   <wp:cNvGraphicFramePr>
                     <a:graphicFrameLocks xmlns:a="http://schemas.openxmlformats.org/drawingml/2006/main" noChangeAspect="1"/>
                   </wp:cNvGraphicFramePr>
@@ -5197,7 +5209,7 @@
                     <a:graphicData uri="http://schemas.openxmlformats.org/drawingml/2006/picture">
                       <pic:pic xmlns:pic="http://schemas.openxmlformats.org/drawingml/2006/picture">
                         <pic:nvPicPr>
-                          <pic:cNvPr id="0" name="Picture 2"/>
+                          <pic:cNvPr id="0" name="Picture 3"/>
                           <pic:cNvPicPr>
                             <a:picLocks noChangeAspect="1" noChangeArrowheads="1"/>
                           </pic:cNvPicPr>
@@ -5218,7 +5230,7 @@
                         <pic:spPr bwMode="auto">
                           <a:xfrm>
                             <a:off x="0" y="0"/>
-                            <a:ext cx="4370070" cy="5984875"/>
+                            <a:ext cx="5105400" cy="5800725"/>
                           </a:xfrm>
                           <a:prstGeom prst="rect">
                             <a:avLst/>
@@ -5236,6 +5248,8 @@
             </w:r>
           </w:p>
         </w:tc>
+        <w:bookmarkStart w:id="0" w:name="_GoBack"/>
+        <w:bookmarkEnd w:id="0"/>
       </w:tr>
     </w:tbl>
     <w:p>
@@ -5398,7 +5412,6 @@
             <w:r>
               <w:rPr>
                 <w:noProof/>
-                <w:lang w:eastAsia="zh-CN"/>
               </w:rPr>
               <w:drawing>
                 <wp:anchor distT="0" distB="0" distL="114300" distR="114300" simplePos="0" relativeHeight="251662336" behindDoc="0" locked="0" layoutInCell="1" allowOverlap="1" wp14:anchorId="7244F72F" wp14:editId="5ACBB87D">
@@ -5797,7 +5810,6 @@
             <w:r>
               <w:rPr>
                 <w:noProof/>
-                <w:lang w:eastAsia="zh-CN"/>
               </w:rPr>
               <w:drawing>
                 <wp:inline distT="0" distB="0" distL="0" distR="0" wp14:anchorId="14CEA3B9" wp14:editId="566BBC69">
@@ -6005,7 +6017,6 @@
             <w:r>
               <w:rPr>
                 <w:noProof/>
-                <w:lang w:eastAsia="zh-CN"/>
               </w:rPr>
               <w:drawing>
                 <wp:anchor distT="0" distB="0" distL="114300" distR="114300" simplePos="0" relativeHeight="251666432" behindDoc="0" locked="0" layoutInCell="1" allowOverlap="1" wp14:anchorId="7C719B58" wp14:editId="2D61682B">
@@ -6236,7 +6247,6 @@
             <w:r>
               <w:rPr>
                 <w:noProof/>
-                <w:lang w:eastAsia="zh-CN"/>
               </w:rPr>
               <w:drawing>
                 <wp:inline distT="0" distB="0" distL="0" distR="0" wp14:anchorId="05D32DDA" wp14:editId="1192B43A">
@@ -6428,7 +6438,6 @@
             <w:r>
               <w:rPr>
                 <w:noProof/>
-                <w:lang w:eastAsia="zh-CN"/>
               </w:rPr>
               <w:drawing>
                 <wp:inline distT="0" distB="0" distL="0" distR="0">
@@ -6620,7 +6629,6 @@
             <w:r>
               <w:rPr>
                 <w:noProof/>
-                <w:lang w:eastAsia="zh-CN"/>
               </w:rPr>
               <w:drawing>
                 <wp:inline distT="0" distB="0" distL="0" distR="0">
@@ -7044,7 +7052,15 @@
               <w:pStyle w:val="MyTable1"/>
             </w:pPr>
             <w:r>
-              <w:t>Quản lí thông tín các tuyến xe gồm trạm bắt đầu, trạm kết thúc, lộ trình tuyến, các chuyến thuộc tuyến xe,… Bao gồm các chức năng: xem danh sách tuyến, tìm tuyến, thêm tuyến, sửa tuyến, xóa tuyến.</w:t>
+              <w:t>Quản lí thông tín các tuyến xe gồm trạm bắt đầu, trạm kết thúc, lộ trình tuyến, các chuyến thuộc tuyến xe</w:t>
+            </w:r>
+            <w:proofErr w:type="gramStart"/>
+            <w:r>
+              <w:t>,…</w:t>
+            </w:r>
+            <w:proofErr w:type="gramEnd"/>
+            <w:r>
+              <w:t xml:space="preserve"> Bao gồm các chức năng: xem danh sách tuyến, tìm tuyến, thêm tuyến, sửa tuyến, xóa tuyến.</w:t>
             </w:r>
           </w:p>
         </w:tc>
@@ -7149,7 +7165,15 @@
               <w:pStyle w:val="MyTable1"/>
             </w:pPr>
             <w:r>
-              <w:t>Cho phép hiển thị danh sách tất cả các tuyến còn tồn tại trên thực tế. Danh sách hiển thị gồm: trạm bắt đầu, trạm kết thúc, chiều dài tuyến, thời gian ước lượng,… Hỗ trợ tính năng sắp xếp danh sách tuyến theo một số tiêu chí nhất định.</w:t>
+              <w:t>Cho phép hiển thị danh sách tất cả các tuyến còn tồn tại trên thực tế. Danh sách hiển thị gồm: trạm bắt đầu, trạm kết thúc, chiều dài tuyến, thời gian ước lượng</w:t>
+            </w:r>
+            <w:proofErr w:type="gramStart"/>
+            <w:r>
+              <w:t>,…</w:t>
+            </w:r>
+            <w:proofErr w:type="gramEnd"/>
+            <w:r>
+              <w:t xml:space="preserve"> Hỗ trợ tính năng sắp xếp danh sách tuyến theo một số tiêu chí nhất định.</w:t>
             </w:r>
           </w:p>
         </w:tc>
@@ -7380,8 +7404,13 @@
               <w:pStyle w:val="MyTable1"/>
             </w:pPr>
             <w:r>
-              <w:t>Thêm tuyến mới khi mở tuyến thành công. Nhập vào các thông tin như trạm bắt đầu, trạm kết thúc, lộ trình tuyến,…</w:t>
-            </w:r>
+              <w:t>Thêm tuyến mới khi mở tuyến thành công. Nhập vào các thông tin như trạm bắt đầu, trạm kết thúc, lộ trình tuyến</w:t>
+            </w:r>
+            <w:proofErr w:type="gramStart"/>
+            <w:r>
+              <w:t>,…</w:t>
+            </w:r>
+            <w:proofErr w:type="gramEnd"/>
           </w:p>
         </w:tc>
       </w:tr>
@@ -7610,8 +7639,13 @@
               <w:pStyle w:val="MyTable1"/>
             </w:pPr>
             <w:r>
-              <w:t>Sửa tuyến trên hệ thống dựa vào các thay đổi về tuyến trên thực tế. Các thay đổi bao gồm: các trạm thuộc tuyến, các chuyến thuộc tuyến, thời gian ước lượng,…</w:t>
-            </w:r>
+              <w:t>Sửa tuyến trên hệ thống dựa vào các thay đổi về tuyến trên thực tế. Các thay đổi bao gồm: các trạm thuộc tuyến, các chuyến thuộc tuyến, thời gian ước lượng</w:t>
+            </w:r>
+            <w:proofErr w:type="gramStart"/>
+            <w:r>
+              <w:t>,…</w:t>
+            </w:r>
+            <w:proofErr w:type="gramEnd"/>
           </w:p>
         </w:tc>
       </w:tr>
@@ -14104,6 +14138,7 @@
     <w:rsid w:val="00331995"/>
     <w:rsid w:val="00386166"/>
     <w:rsid w:val="003A69C6"/>
+    <w:rsid w:val="0040083D"/>
     <w:rsid w:val="0046471A"/>
     <w:rsid w:val="004E2059"/>
     <w:rsid w:val="005A2380"/>
@@ -14917,7 +14952,7 @@
 </file>
 
 <file path=customXml/itemProps2.xml><?xml version="1.0" encoding="utf-8"?>
-<ds:datastoreItem xmlns:ds="http://schemas.openxmlformats.org/officeDocument/2006/customXml" ds:itemID="{B550A37C-84C3-448C-9D08-2F8E75048A06}">
+<ds:datastoreItem xmlns:ds="http://schemas.openxmlformats.org/officeDocument/2006/customXml" ds:itemID="{D03BE6A3-0ED2-42A3-B503-A4840E839CED}">
   <ds:schemaRefs>
     <ds:schemaRef ds:uri="http://schemas.openxmlformats.org/officeDocument/2006/bibliography"/>
   </ds:schemaRefs>

</xml_diff>

<commit_message>
Đặc tả chức năng QL Nhân Viên (tt)
</commit_message>
<xml_diff>
--- a/01_Document/[SRS] C43 - Quản lý xe khách.docx
+++ b/01_Document/[SRS] C43 - Quản lý xe khách.docx
@@ -1341,15 +1341,7 @@
               <w:cnfStyle w:val="000000000000" w:firstRow="0" w:lastRow="0" w:firstColumn="0" w:lastColumn="0" w:oddVBand="0" w:evenVBand="0" w:oddHBand="0" w:evenHBand="0" w:firstRowFirstColumn="0" w:firstRowLastColumn="0" w:lastRowFirstColumn="0" w:lastRowLastColumn="0"/>
             </w:pPr>
             <w:r>
-              <w:t xml:space="preserve">Trường hợp bước 11, nếu ban giám đốc không phê duyệt cho những tuyến đường đi nào, nhân viên phải thực hiện lại quy trình bắt đầu từ bước </w:t>
-            </w:r>
-            <w:proofErr w:type="gramStart"/>
-            <w:r>
-              <w:t>7  đối</w:t>
-            </w:r>
-            <w:proofErr w:type="gramEnd"/>
-            <w:r>
-              <w:t xml:space="preserve"> với những tuyến đường đi đó.</w:t>
+              <w:t>Trường hợp bước 11, nếu ban giám đốc không phê duyệt cho những tuyến đường đi nào, nhân viên phải thực hiện lại quy trình bắt đầu từ bước 7  đối với những tuyến đường đi đó.</w:t>
             </w:r>
           </w:p>
         </w:tc>
@@ -1373,7 +1365,13 @@
         </w:numPr>
       </w:pPr>
       <w:r>
-        <w:t>Use case Tìm trạm</w:t>
+        <w:t xml:space="preserve">Use case Tìm </w:t>
+      </w:r>
+      <w:r>
+        <w:t>T</w:t>
+      </w:r>
+      <w:r>
+        <w:t>rạm</w:t>
       </w:r>
     </w:p>
     <w:tbl>
@@ -1433,7 +1431,10 @@
               <w:cnfStyle w:val="100000000000" w:firstRow="1" w:lastRow="0" w:firstColumn="0" w:lastColumn="0" w:oddVBand="0" w:evenVBand="0" w:oddHBand="0" w:evenHBand="0" w:firstRowFirstColumn="0" w:firstRowLastColumn="0" w:lastRowFirstColumn="0" w:lastRowLastColumn="0"/>
             </w:pPr>
             <w:r>
-              <w:t>Tìm trạm</w:t>
+              <w:t>Tìm T</w:t>
+            </w:r>
+            <w:r>
+              <w:t>rạm</w:t>
             </w:r>
           </w:p>
         </w:tc>
@@ -1973,7 +1974,13 @@
         </w:numPr>
       </w:pPr>
       <w:r>
-        <w:t>Use case Hủy vé</w:t>
+        <w:t>Use case Hủ</w:t>
+      </w:r>
+      <w:r>
+        <w:t>y V</w:t>
+      </w:r>
+      <w:r>
+        <w:t>é</w:t>
       </w:r>
     </w:p>
     <w:tbl>
@@ -2034,7 +2041,13 @@
               <w:cnfStyle w:val="100000000000" w:firstRow="1" w:lastRow="0" w:firstColumn="0" w:lastColumn="0" w:oddVBand="0" w:evenVBand="0" w:oddHBand="0" w:evenHBand="0" w:firstRowFirstColumn="0" w:firstRowLastColumn="0" w:lastRowFirstColumn="0" w:lastRowLastColumn="0"/>
             </w:pPr>
             <w:r>
-              <w:t>Hủy vé</w:t>
+              <w:t>Hủ</w:t>
+            </w:r>
+            <w:r>
+              <w:t>y V</w:t>
+            </w:r>
+            <w:r>
+              <w:t>é</w:t>
             </w:r>
           </w:p>
         </w:tc>
@@ -2259,15 +2272,7 @@
               <w:cnfStyle w:val="000000100000" w:firstRow="0" w:lastRow="0" w:firstColumn="0" w:lastColumn="0" w:oddVBand="0" w:evenVBand="0" w:oddHBand="1" w:evenHBand="0" w:firstRowFirstColumn="0" w:firstRowLastColumn="0" w:lastRowFirstColumn="0" w:lastRowLastColumn="0"/>
             </w:pPr>
             <w:r>
-              <w:t xml:space="preserve">Ghi nhận thông tin về vé hủy: thực hiện hủy thông tin đặt vé và cập nhật vào hệ thống tình </w:t>
-            </w:r>
-            <w:proofErr w:type="gramStart"/>
-            <w:r>
-              <w:t>trạng  mới</w:t>
-            </w:r>
-            <w:proofErr w:type="gramEnd"/>
-            <w:r>
-              <w:t xml:space="preserve"> của vé.</w:t>
+              <w:t>Ghi nhận thông tin về vé hủy: thực hiện hủy thông tin đặt vé và cập nhật vào hệ thống tình trạng  mới của vé.</w:t>
             </w:r>
           </w:p>
           <w:p>
@@ -2392,7 +2397,13 @@
         </w:numPr>
       </w:pPr>
       <w:r>
-        <w:t>Use case Thống kê</w:t>
+        <w:t xml:space="preserve">Use case Thống </w:t>
+      </w:r>
+      <w:r>
+        <w:t>K</w:t>
+      </w:r>
+      <w:r>
+        <w:t>ê</w:t>
       </w:r>
     </w:p>
     <w:tbl>
@@ -2452,7 +2463,13 @@
               <w:cnfStyle w:val="100000000000" w:firstRow="1" w:lastRow="0" w:firstColumn="0" w:lastColumn="0" w:oddVBand="0" w:evenVBand="0" w:oddHBand="0" w:evenHBand="0" w:firstRowFirstColumn="0" w:firstRowLastColumn="0" w:lastRowFirstColumn="0" w:lastRowLastColumn="0"/>
             </w:pPr>
             <w:r>
-              <w:t>Thống kê</w:t>
+              <w:t>Thố</w:t>
+            </w:r>
+            <w:r>
+              <w:t>ng K</w:t>
+            </w:r>
+            <w:r>
+              <w:t>ê</w:t>
             </w:r>
           </w:p>
         </w:tc>
@@ -2733,7 +2750,16 @@
         </w:numPr>
       </w:pPr>
       <w:r>
-        <w:t>Use case đặt vé</w:t>
+        <w:t>Use case Đ</w:t>
+      </w:r>
+      <w:r>
+        <w:t xml:space="preserve">ặt </w:t>
+      </w:r>
+      <w:r>
+        <w:t>V</w:t>
+      </w:r>
+      <w:r>
+        <w:t>é</w:t>
       </w:r>
     </w:p>
     <w:tbl>
@@ -2801,7 +2827,13 @@
               </w:rPr>
             </w:pPr>
             <w:r>
-              <w:t>Đặt vé</w:t>
+              <w:t>Đặ</w:t>
+            </w:r>
+            <w:r>
+              <w:t>t V</w:t>
+            </w:r>
+            <w:r>
+              <w:t>é</w:t>
             </w:r>
           </w:p>
           <w:p>
@@ -2932,7 +2964,7 @@
           <w:p>
             <w:pPr>
               <w:pStyle w:val="MyTable1"/>
-              <w:spacing w:before="0" w:line="240" w:lineRule="auto"/>
+              <w:spacing w:line="240" w:lineRule="auto"/>
             </w:pPr>
             <w:r>
               <w:t>Mô tả</w:t>
@@ -2954,11 +2986,17 @@
           <w:p>
             <w:pPr>
               <w:pStyle w:val="MyTable1"/>
-              <w:spacing w:before="0" w:line="240" w:lineRule="auto"/>
+              <w:spacing w:line="240" w:lineRule="auto"/>
               <w:cnfStyle w:val="000000000000" w:firstRow="0" w:lastRow="0" w:firstColumn="0" w:lastColumn="0" w:oddVBand="0" w:evenVBand="0" w:oddHBand="0" w:evenHBand="0" w:firstRowFirstColumn="0" w:firstRowLastColumn="0" w:lastRowFirstColumn="0" w:lastRowLastColumn="0"/>
             </w:pPr>
             <w:r>
-              <w:t>UC bắt đầu khi khách hang yêu cầu đặt vé</w:t>
+              <w:t>UC bắt đầ</w:t>
+            </w:r>
+            <w:r>
+              <w:t>u khi khách hà</w:t>
+            </w:r>
+            <w:r>
+              <w:t>ng yêu cầu đặt vé</w:t>
             </w:r>
           </w:p>
         </w:tc>
@@ -2982,7 +3020,7 @@
           <w:p>
             <w:pPr>
               <w:pStyle w:val="MyTable1"/>
-              <w:spacing w:before="0" w:line="240" w:lineRule="auto"/>
+              <w:spacing w:line="240" w:lineRule="auto"/>
             </w:pPr>
             <w:r>
               <w:t>Dòng cơ bản</w:t>
@@ -3008,11 +3046,14 @@
                 <w:ilvl w:val="0"/>
                 <w:numId w:val="17"/>
               </w:numPr>
-              <w:spacing w:before="0" w:line="240" w:lineRule="auto"/>
+              <w:spacing w:line="240" w:lineRule="auto"/>
               <w:cnfStyle w:val="000000100000" w:firstRow="0" w:lastRow="0" w:firstColumn="0" w:lastColumn="0" w:oddVBand="0" w:evenVBand="0" w:oddHBand="1" w:evenHBand="0" w:firstRowFirstColumn="0" w:firstRowLastColumn="0" w:lastRowFirstColumn="0" w:lastRowLastColumn="0"/>
             </w:pPr>
             <w:r>
-              <w:t>Khách hang đặt vé</w:t>
+              <w:t>Khách hà</w:t>
+            </w:r>
+            <w:r>
+              <w:t>ng đặt vé</w:t>
             </w:r>
           </w:p>
           <w:p>
@@ -3022,7 +3063,7 @@
                 <w:ilvl w:val="0"/>
                 <w:numId w:val="17"/>
               </w:numPr>
-              <w:spacing w:before="0" w:line="240" w:lineRule="auto"/>
+              <w:spacing w:line="240" w:lineRule="auto"/>
               <w:cnfStyle w:val="000000100000" w:firstRow="0" w:lastRow="0" w:firstColumn="0" w:lastColumn="0" w:oddVBand="0" w:evenVBand="0" w:oddHBand="1" w:evenHBand="0" w:firstRowFirstColumn="0" w:firstRowLastColumn="0" w:lastRowFirstColumn="0" w:lastRowLastColumn="0"/>
             </w:pPr>
             <w:r>
@@ -3036,7 +3077,7 @@
                 <w:ilvl w:val="0"/>
                 <w:numId w:val="17"/>
               </w:numPr>
-              <w:spacing w:before="0" w:line="240" w:lineRule="auto"/>
+              <w:spacing w:line="240" w:lineRule="auto"/>
               <w:cnfStyle w:val="000000100000" w:firstRow="0" w:lastRow="0" w:firstColumn="0" w:lastColumn="0" w:oddVBand="0" w:evenVBand="0" w:oddHBand="1" w:evenHBand="0" w:firstRowFirstColumn="0" w:firstRowLastColumn="0" w:lastRowFirstColumn="0" w:lastRowLastColumn="0"/>
             </w:pPr>
             <w:r>
@@ -3050,7 +3091,7 @@
                 <w:ilvl w:val="0"/>
                 <w:numId w:val="17"/>
               </w:numPr>
-              <w:spacing w:before="0" w:line="240" w:lineRule="auto"/>
+              <w:spacing w:line="240" w:lineRule="auto"/>
               <w:cnfStyle w:val="000000100000" w:firstRow="0" w:lastRow="0" w:firstColumn="0" w:lastColumn="0" w:oddVBand="0" w:evenVBand="0" w:oddHBand="1" w:evenHBand="0" w:firstRowFirstColumn="0" w:firstRowLastColumn="0" w:lastRowFirstColumn="0" w:lastRowLastColumn="0"/>
             </w:pPr>
             <w:r>
@@ -3075,7 +3116,7 @@
           <w:p>
             <w:pPr>
               <w:pStyle w:val="MyTable1"/>
-              <w:spacing w:before="0" w:line="240" w:lineRule="auto"/>
+              <w:spacing w:line="240" w:lineRule="auto"/>
             </w:pPr>
             <w:r>
               <w:t>Dòng thay thế</w:t>
@@ -3097,7 +3138,7 @@
           <w:p>
             <w:pPr>
               <w:pStyle w:val="MyTable1"/>
-              <w:spacing w:before="0" w:line="240" w:lineRule="auto"/>
+              <w:spacing w:line="240" w:lineRule="auto"/>
               <w:cnfStyle w:val="000000000000" w:firstRow="0" w:lastRow="0" w:firstColumn="0" w:lastColumn="0" w:oddVBand="0" w:evenVBand="0" w:oddHBand="0" w:evenHBand="0" w:firstRowFirstColumn="0" w:firstRowLastColumn="0" w:lastRowFirstColumn="0" w:lastRowLastColumn="0"/>
             </w:pPr>
             <w:r>
@@ -3555,7 +3596,17 @@
                 <w:sz w:val="24"/>
                 <w:szCs w:val="24"/>
               </w:rPr>
-              <w:t>Sau khi ta đã có trạm bắt đầu, trạm kết thúc và các trạm trung gian, ta tìm các đường đi giữa 2 trạm kề nhau.</w:t>
+              <w:t xml:space="preserve">Sau khi ta đã có trạm bắt đầu, trạm kết thúc và các trạm trung gian, </w:t>
+            </w:r>
+            <w:r>
+              <w:rPr>
+                <w:rFonts w:ascii="Times New Roman" w:eastAsia="Times New Roman" w:hAnsi="Times New Roman" w:cs="Times New Roman"/>
+                <w:color w:val="000000"/>
+                <w:sz w:val="24"/>
+                <w:szCs w:val="24"/>
+              </w:rPr>
+              <w:lastRenderedPageBreak/>
+              <w:t>ta tìm các đường đi giữa 2 trạm kề nhau.</w:t>
             </w:r>
           </w:p>
           <w:p>
@@ -3580,12 +3631,12 @@
                 <w:sz w:val="24"/>
                 <w:szCs w:val="24"/>
               </w:rPr>
-              <w:lastRenderedPageBreak/>
               <w:t>Mỗi cách đi giữa 2 trạm kề nhau ta ghi nhận thông tin gồm chi phí, tỉ lệ đón khách tiềm năng, chiều dài quãng đường (số km).</w:t>
             </w:r>
           </w:p>
           <w:p>
             <w:pPr>
+              <w:pStyle w:val="ListParagraph"/>
               <w:numPr>
                 <w:ilvl w:val="0"/>
                 <w:numId w:val="19"/>
@@ -3713,7 +3764,19 @@
         <w:rPr>
           <w:lang w:val="vi-VN"/>
         </w:rPr>
-        <w:t>Đổi vé</w:t>
+        <w:t>Đổ</w:t>
+      </w:r>
+      <w:r>
+        <w:rPr>
+          <w:lang w:val="vi-VN"/>
+        </w:rPr>
+        <w:t>i V</w:t>
+      </w:r>
+      <w:r>
+        <w:rPr>
+          <w:lang w:val="vi-VN"/>
+        </w:rPr>
+        <w:t>é</w:t>
       </w:r>
     </w:p>
     <w:tbl>
@@ -3819,7 +3882,28 @@
                 <w:szCs w:val="24"/>
                 <w:lang w:val="vi-VN"/>
               </w:rPr>
-              <w:t>Đổi vé</w:t>
+              <w:t xml:space="preserve">Đổi </w:t>
+            </w:r>
+            <w:r>
+              <w:rPr>
+                <w:rFonts w:ascii="Times New Roman" w:eastAsia="Times New Roman" w:hAnsi="Times New Roman" w:cs="Times New Roman"/>
+                <w:b/>
+                <w:color w:val="000000"/>
+                <w:sz w:val="24"/>
+                <w:szCs w:val="24"/>
+              </w:rPr>
+              <w:t>V</w:t>
+            </w:r>
+            <w:r>
+              <w:rPr>
+                <w:rFonts w:ascii="Times New Roman" w:eastAsia="Times New Roman" w:hAnsi="Times New Roman" w:cs="Times New Roman"/>
+                <w:b/>
+                <w:color w:val="000000"/>
+                <w:sz w:val="24"/>
+                <w:szCs w:val="24"/>
+                <w:lang w:val="vi-VN"/>
+              </w:rPr>
+              <w:t>é</w:t>
             </w:r>
           </w:p>
           <w:p>
@@ -4332,7 +4416,7 @@
           </w:tcPr>
           <w:p>
             <w:pPr>
-              <w:spacing w:after="120" w:line="240" w:lineRule="auto"/>
+              <w:spacing w:beforeLines="120" w:before="288" w:afterLines="120" w:after="288" w:line="240" w:lineRule="auto"/>
               <w:ind w:left="0" w:firstLine="0"/>
               <w:rPr>
                 <w:rFonts w:ascii="Times New Roman" w:eastAsia="Times New Roman" w:hAnsi="Times New Roman" w:cs="Times New Roman"/>
@@ -4373,7 +4457,7 @@
           </w:tcPr>
           <w:p>
             <w:pPr>
-              <w:spacing w:before="0" w:after="0" w:line="240" w:lineRule="auto"/>
+              <w:spacing w:beforeLines="120" w:before="288" w:afterLines="120" w:after="288" w:line="240" w:lineRule="auto"/>
               <w:ind w:left="0" w:firstLine="0"/>
               <w:rPr>
                 <w:rFonts w:ascii="Times New Roman" w:eastAsia="Times New Roman" w:hAnsi="Times New Roman" w:cs="Times New Roman"/>
@@ -4394,7 +4478,7 @@
           </w:p>
           <w:p>
             <w:pPr>
-              <w:spacing w:before="0" w:after="0" w:line="240" w:lineRule="auto"/>
+              <w:spacing w:beforeLines="120" w:before="288" w:afterLines="120" w:after="288" w:line="240" w:lineRule="auto"/>
               <w:ind w:left="0" w:firstLine="0"/>
               <w:rPr>
                 <w:rFonts w:ascii="Times New Roman" w:eastAsia="Times New Roman" w:hAnsi="Times New Roman" w:cs="Times New Roman"/>
@@ -4415,7 +4499,7 @@
           </w:p>
           <w:p>
             <w:pPr>
-              <w:spacing w:before="0" w:after="0" w:line="240" w:lineRule="auto"/>
+              <w:spacing w:beforeLines="120" w:before="288" w:afterLines="120" w:after="288" w:line="240" w:lineRule="auto"/>
               <w:ind w:left="0" w:firstLine="0"/>
               <w:rPr>
                 <w:rFonts w:ascii="Times New Roman" w:eastAsia="Times New Roman" w:hAnsi="Times New Roman" w:cs="Times New Roman"/>
@@ -4441,12 +4525,27 @@
       <w:pPr>
         <w:pStyle w:val="TuNormal"/>
         <w:numPr>
+          <w:ilvl w:val="0"/>
+          <w:numId w:val="0"/>
+        </w:numPr>
+      </w:pPr>
+    </w:p>
+    <w:p>
+      <w:pPr>
+        <w:pStyle w:val="TuNormal"/>
+        <w:numPr>
           <w:ilvl w:val="2"/>
           <w:numId w:val="13"/>
         </w:numPr>
       </w:pPr>
       <w:r>
-        <w:t>Use case Báo cáo</w:t>
+        <w:t xml:space="preserve">Use case Báo </w:t>
+      </w:r>
+      <w:r>
+        <w:t>C</w:t>
+      </w:r>
+      <w:r>
+        <w:t>áo</w:t>
       </w:r>
     </w:p>
     <w:tbl>
@@ -4540,7 +4639,6 @@
                 <w:b/>
                 <w:sz w:val="24"/>
                 <w:szCs w:val="24"/>
-                <w:lang w:val="vi-VN"/>
               </w:rPr>
             </w:pPr>
             <w:r>
@@ -4550,9 +4648,8 @@
                 <w:color w:val="000000"/>
                 <w:sz w:val="24"/>
                 <w:szCs w:val="24"/>
-                <w:lang w:val="vi-VN"/>
               </w:rPr>
-              <w:t>Đổi vé</w:t>
+              <w:t>Báo Cáo</w:t>
             </w:r>
           </w:p>
           <w:p>
@@ -4573,7 +4670,6 @@
                 <w:sz w:val="24"/>
                 <w:szCs w:val="24"/>
               </w:rPr>
-              <w:lastRenderedPageBreak/>
               <w:tab/>
             </w:r>
           </w:p>
@@ -4615,7 +4711,6 @@
                 <w:sz w:val="24"/>
                 <w:szCs w:val="24"/>
               </w:rPr>
-              <w:lastRenderedPageBreak/>
               <w:t>Mã số: UCNV-...</w:t>
             </w:r>
           </w:p>
@@ -4701,7 +4796,6 @@
                 <w:rFonts w:ascii="Times New Roman" w:eastAsia="Times New Roman" w:hAnsi="Times New Roman" w:cs="Times New Roman"/>
                 <w:sz w:val="24"/>
                 <w:szCs w:val="24"/>
-                <w:lang w:val="vi-VN"/>
               </w:rPr>
             </w:pPr>
             <w:r>
@@ -4721,7 +4815,16 @@
                 <w:szCs w:val="24"/>
                 <w:lang w:val="vi-VN"/>
               </w:rPr>
-              <w:t>báo cáo thống kê</w:t>
+              <w:t xml:space="preserve">báo cáo </w:t>
+            </w:r>
+            <w:r>
+              <w:rPr>
+                <w:rFonts w:ascii="Times New Roman" w:eastAsia="Times New Roman" w:hAnsi="Times New Roman" w:cs="Times New Roman"/>
+                <w:color w:val="000000"/>
+                <w:sz w:val="24"/>
+                <w:szCs w:val="24"/>
+              </w:rPr>
+              <w:t>báo cáo</w:t>
             </w:r>
           </w:p>
         </w:tc>
@@ -4952,7 +5055,7 @@
           </w:tcPr>
           <w:p>
             <w:pPr>
-              <w:spacing w:after="120" w:line="240" w:lineRule="auto"/>
+              <w:spacing w:beforeLines="120" w:before="288" w:afterLines="120" w:after="288" w:line="240" w:lineRule="auto"/>
               <w:ind w:left="0" w:firstLine="0"/>
               <w:rPr>
                 <w:rFonts w:ascii="Times New Roman" w:eastAsia="Times New Roman" w:hAnsi="Times New Roman" w:cs="Times New Roman"/>
@@ -4993,7 +5096,7 @@
           </w:tcPr>
           <w:p>
             <w:pPr>
-              <w:spacing w:before="0" w:after="0" w:line="240" w:lineRule="auto"/>
+              <w:spacing w:beforeLines="120" w:before="288" w:afterLines="120" w:after="288" w:line="240" w:lineRule="auto"/>
               <w:ind w:left="0" w:firstLine="0"/>
               <w:rPr>
                 <w:rFonts w:ascii="Times New Roman" w:eastAsia="Times New Roman" w:hAnsi="Times New Roman" w:cs="Times New Roman"/>
@@ -5248,8 +5351,6 @@
             </w:r>
           </w:p>
         </w:tc>
-        <w:bookmarkStart w:id="0" w:name="_GoBack"/>
-        <w:bookmarkEnd w:id="0"/>
       </w:tr>
     </w:tbl>
     <w:p>
@@ -6095,7 +6196,7 @@
         </w:numPr>
         <w:ind w:left="1296"/>
       </w:pPr>
-      <w:bookmarkStart w:id="1" w:name="_Hlk493629949"/>
+      <w:bookmarkStart w:id="0" w:name="_Hlk493629949"/>
     </w:p>
     <w:p>
       <w:pPr>
@@ -6293,7 +6394,7 @@
           </w:p>
         </w:tc>
       </w:tr>
-      <w:bookmarkEnd w:id="1"/>
+      <w:bookmarkEnd w:id="0"/>
     </w:tbl>
     <w:p>
       <w:pPr>
@@ -6489,6 +6590,16 @@
       <w:pPr>
         <w:pStyle w:val="TuNormal"/>
         <w:numPr>
+          <w:ilvl w:val="0"/>
+          <w:numId w:val="0"/>
+        </w:numPr>
+        <w:ind w:left="1224"/>
+      </w:pPr>
+    </w:p>
+    <w:p>
+      <w:pPr>
+        <w:pStyle w:val="TuNormal"/>
+        <w:numPr>
           <w:ilvl w:val="2"/>
           <w:numId w:val="14"/>
         </w:numPr>
@@ -6614,6 +6725,7 @@
               <w:pStyle w:val="MyTable1"/>
             </w:pPr>
             <w:r>
+              <w:lastRenderedPageBreak/>
               <w:t>Mô tả</w:t>
             </w:r>
           </w:p>
@@ -7052,15 +7164,7 @@
               <w:pStyle w:val="MyTable1"/>
             </w:pPr>
             <w:r>
-              <w:t>Quản lí thông tín các tuyến xe gồm trạm bắt đầu, trạm kết thúc, lộ trình tuyến, các chuyến thuộc tuyến xe</w:t>
-            </w:r>
-            <w:proofErr w:type="gramStart"/>
-            <w:r>
-              <w:t>,…</w:t>
-            </w:r>
-            <w:proofErr w:type="gramEnd"/>
-            <w:r>
-              <w:t xml:space="preserve"> Bao gồm các chức năng: xem danh sách tuyến, tìm tuyến, thêm tuyến, sửa tuyến, xóa tuyến.</w:t>
+              <w:t>Quản lí thông tín các tuyến xe gồm trạm bắt đầu, trạm kết thúc, lộ trình tuyến, các chuyến thuộc tuyến xe,… Bao gồm các chức năng: xem danh sách tuyến, tìm tuyến, thêm tuyến, sửa tuyến, xóa tuyến.</w:t>
             </w:r>
           </w:p>
         </w:tc>
@@ -7075,6 +7179,7 @@
         </w:numPr>
       </w:pPr>
       <w:r>
+        <w:lastRenderedPageBreak/>
         <w:t>Xem danh sách tuyến</w:t>
       </w:r>
     </w:p>
@@ -7165,15 +7270,7 @@
               <w:pStyle w:val="MyTable1"/>
             </w:pPr>
             <w:r>
-              <w:t>Cho phép hiển thị danh sách tất cả các tuyến còn tồn tại trên thực tế. Danh sách hiển thị gồm: trạm bắt đầu, trạm kết thúc, chiều dài tuyến, thời gian ước lượng</w:t>
-            </w:r>
-            <w:proofErr w:type="gramStart"/>
-            <w:r>
-              <w:t>,…</w:t>
-            </w:r>
-            <w:proofErr w:type="gramEnd"/>
-            <w:r>
-              <w:t xml:space="preserve"> Hỗ trợ tính năng sắp xếp danh sách tuyến theo một số tiêu chí nhất định.</w:t>
+              <w:t>Cho phép hiển thị danh sách tất cả các tuyến còn tồn tại trên thực tế. Danh sách hiển thị gồm: trạm bắt đầu, trạm kết thúc, chiều dài tuyến, thời gian ước lượng,… Hỗ trợ tính năng sắp xếp danh sách tuyến theo một số tiêu chí nhất định.</w:t>
             </w:r>
           </w:p>
         </w:tc>
@@ -7243,7 +7340,6 @@
               <w:pStyle w:val="MyTable1"/>
             </w:pPr>
             <w:r>
-              <w:lastRenderedPageBreak/>
               <w:t>Tham chiếu</w:t>
             </w:r>
           </w:p>
@@ -7404,13 +7500,8 @@
               <w:pStyle w:val="MyTable1"/>
             </w:pPr>
             <w:r>
-              <w:t>Thêm tuyến mới khi mở tuyến thành công. Nhập vào các thông tin như trạm bắt đầu, trạm kết thúc, lộ trình tuyến</w:t>
-            </w:r>
-            <w:proofErr w:type="gramStart"/>
-            <w:r>
-              <w:t>,…</w:t>
-            </w:r>
-            <w:proofErr w:type="gramEnd"/>
+              <w:t>Thêm tuyến mới khi mở tuyến thành công. Nhập vào các thông tin như trạm bắt đầu, trạm kết thúc, lộ trình tuyến,…</w:t>
+            </w:r>
           </w:p>
         </w:tc>
       </w:tr>
@@ -7511,6 +7602,7 @@
               <w:pStyle w:val="MyTable1"/>
             </w:pPr>
             <w:r>
+              <w:lastRenderedPageBreak/>
               <w:t>Mô tả</w:t>
             </w:r>
           </w:p>
@@ -7639,13 +7731,8 @@
               <w:pStyle w:val="MyTable1"/>
             </w:pPr>
             <w:r>
-              <w:t>Sửa tuyến trên hệ thống dựa vào các thay đổi về tuyến trên thực tế. Các thay đổi bao gồm: các trạm thuộc tuyến, các chuyến thuộc tuyến, thời gian ước lượng</w:t>
-            </w:r>
-            <w:proofErr w:type="gramStart"/>
-            <w:r>
-              <w:t>,…</w:t>
-            </w:r>
-            <w:proofErr w:type="gramEnd"/>
+              <w:t>Sửa tuyến trên hệ thống dựa vào các thay đổi về tuyến trên thực tế. Các thay đổi bao gồm: các trạm thuộc tuyến, các chuyến thuộc tuyến, thời gian ước lượng,…</w:t>
+            </w:r>
           </w:p>
         </w:tc>
       </w:tr>
@@ -7695,7 +7782,6 @@
               <w:pStyle w:val="MyTable1"/>
             </w:pPr>
             <w:r>
-              <w:lastRenderedPageBreak/>
               <w:t>Mã số:</w:t>
             </w:r>
           </w:p>
@@ -8106,6 +8192,7 @@
               <w:pStyle w:val="MyTable1"/>
             </w:pPr>
             <w:r>
+              <w:lastRenderedPageBreak/>
               <w:t>Tham chiếu</w:t>
             </w:r>
           </w:p>
@@ -8289,11 +8376,7 @@
               <w:t>Thông tin cu</w:t>
             </w:r>
             <w:r>
-              <w:t xml:space="preserve">̉a </w:t>
-            </w:r>
-            <w:r>
-              <w:lastRenderedPageBreak/>
-              <w:t>khách hàng được dùng</w:t>
+              <w:t>̉a khách hàng được dùng</w:t>
             </w:r>
             <w:r>
               <w:t xml:space="preserve"> để thực hiện các giao dịch mua vé, đổi vé và hủy vé.</w:t>
@@ -8514,6 +8597,7 @@
               <w:pStyle w:val="MyTable1"/>
             </w:pPr>
             <w:r>
+              <w:lastRenderedPageBreak/>
               <w:t>Mô tả</w:t>
             </w:r>
           </w:p>
@@ -8683,7 +8767,6 @@
               <w:pStyle w:val="MyTable1"/>
             </w:pPr>
             <w:r>
-              <w:lastRenderedPageBreak/>
               <w:t xml:space="preserve">Mã số: </w:t>
             </w:r>
           </w:p>
@@ -8875,6 +8958,16 @@
       <w:pPr>
         <w:pStyle w:val="TuNormal"/>
         <w:numPr>
+          <w:ilvl w:val="0"/>
+          <w:numId w:val="0"/>
+        </w:numPr>
+        <w:ind w:left="885"/>
+      </w:pPr>
+    </w:p>
+    <w:p>
+      <w:pPr>
+        <w:pStyle w:val="TuNormal"/>
+        <w:numPr>
           <w:ilvl w:val="1"/>
           <w:numId w:val="36"/>
         </w:numPr>
@@ -8906,6 +8999,7 @@
               <w:pStyle w:val="MyTable1"/>
             </w:pPr>
             <w:r>
+              <w:lastRenderedPageBreak/>
               <w:t xml:space="preserve">Mã số: </w:t>
             </w:r>
           </w:p>
@@ -8976,6 +9070,18 @@
         </w:tc>
       </w:tr>
     </w:tbl>
+    <w:p>
+      <w:pPr>
+        <w:pStyle w:val="TuNormal"/>
+        <w:numPr>
+          <w:ilvl w:val="0"/>
+          <w:numId w:val="0"/>
+        </w:numPr>
+        <w:ind w:left="885"/>
+      </w:pPr>
+      <w:bookmarkStart w:id="1" w:name="_GoBack"/>
+      <w:bookmarkEnd w:id="1"/>
+    </w:p>
     <w:p>
       <w:pPr>
         <w:pStyle w:val="TuNormal"/>
@@ -9075,11 +9181,7 @@
               <w:pStyle w:val="MyTable1"/>
             </w:pPr>
             <w:r>
-              <w:t xml:space="preserve">Chức năng này được dùng khi nhân viên thống kê định kỳ số liệu (số lượng vé…) theo ngày/tuần/tháng/quý/năm hoặc bất cứ khi nào ban giám đốc muốn coi thống kê. Nhân viên sẽ tiến hành thu thập thông tin từ các báo cáo, giấy tờ và tổng hợp lại, sau đó đưa cho ban giám </w:t>
-            </w:r>
-            <w:r>
-              <w:lastRenderedPageBreak/>
-              <w:t>đốc coi. Ban giám đốc coi và phân tích kết quả kinh doanh.</w:t>
+              <w:t>Chức năng này được dùng khi nhân viên thống kê định kỳ số liệu (số lượng vé…) theo ngày/tuần/tháng/quý/năm hoặc bất cứ khi nào ban giám đốc muốn coi thống kê. Nhân viên sẽ tiến hành thu thập thông tin từ các báo cáo, giấy tờ và tổng hợp lại, sau đó đưa cho ban giám đốc coi. Ban giám đốc coi và phân tích kết quả kinh doanh.</w:t>
             </w:r>
           </w:p>
         </w:tc>
@@ -14149,6 +14251,7 @@
     <w:rsid w:val="00CD4D81"/>
     <w:rsid w:val="00D5031D"/>
     <w:rsid w:val="00E42F8E"/>
+    <w:rsid w:val="00E64B4A"/>
     <w:rsid w:val="00E71680"/>
     <w:rsid w:val="00E95B46"/>
     <w:rsid w:val="00EC419F"/>
@@ -14952,7 +15055,7 @@
 </file>
 
 <file path=customXml/itemProps2.xml><?xml version="1.0" encoding="utf-8"?>
-<ds:datastoreItem xmlns:ds="http://schemas.openxmlformats.org/officeDocument/2006/customXml" ds:itemID="{D03BE6A3-0ED2-42A3-B503-A4840E839CED}">
+<ds:datastoreItem xmlns:ds="http://schemas.openxmlformats.org/officeDocument/2006/customXml" ds:itemID="{316A0B98-44EB-4C26-B09A-FF834402B829}">
   <ds:schemaRefs>
     <ds:schemaRef ds:uri="http://schemas.openxmlformats.org/officeDocument/2006/bibliography"/>
   </ds:schemaRefs>

</xml_diff>

<commit_message>
Đặc tả chức năng quản lí vé
</commit_message>
<xml_diff>
--- a/01_Document/[SRS] C43 - Quản lý xe khách.docx
+++ b/01_Document/[SRS] C43 - Quản lý xe khách.docx
@@ -1,6 +1,6 @@
 
 <file path=word/document.xml><?xml version="1.0" encoding="utf-8"?>
-<w:document xmlns:wpc="http://schemas.microsoft.com/office/word/2010/wordprocessingCanvas" xmlns:mc="http://schemas.openxmlformats.org/markup-compatibility/2006" xmlns:o="urn:schemas-microsoft-com:office:office" xmlns:r="http://schemas.openxmlformats.org/officeDocument/2006/relationships" xmlns:m="http://schemas.openxmlformats.org/officeDocument/2006/math" xmlns:v="urn:schemas-microsoft-com:vml" xmlns:wp14="http://schemas.microsoft.com/office/word/2010/wordprocessingDrawing" xmlns:wp="http://schemas.openxmlformats.org/drawingml/2006/wordprocessingDrawing" xmlns:w10="urn:schemas-microsoft-com:office:word" xmlns:w="http://schemas.openxmlformats.org/wordprocessingml/2006/main" xmlns:w14="http://schemas.microsoft.com/office/word/2010/wordml" xmlns:w15="http://schemas.microsoft.com/office/word/2012/wordml" xmlns:wpg="http://schemas.microsoft.com/office/word/2010/wordprocessingGroup" xmlns:wpi="http://schemas.microsoft.com/office/word/2010/wordprocessingInk" xmlns:wne="http://schemas.microsoft.com/office/word/2006/wordml" xmlns:wps="http://schemas.microsoft.com/office/word/2010/wordprocessingShape" mc:Ignorable="w14 w15 wp14">
+<w:document xmlns:wpc="http://schemas.microsoft.com/office/word/2010/wordprocessingCanvas" xmlns:cx="http://schemas.microsoft.com/office/drawing/2014/chartex" xmlns:cx1="http://schemas.microsoft.com/office/drawing/2015/9/8/chartex" xmlns:cx2="http://schemas.microsoft.com/office/drawing/2015/10/21/chartex" xmlns:cx3="http://schemas.microsoft.com/office/drawing/2016/5/9/chartex" xmlns:cx4="http://schemas.microsoft.com/office/drawing/2016/5/10/chartex" xmlns:cx5="http://schemas.microsoft.com/office/drawing/2016/5/11/chartex" xmlns:cx6="http://schemas.microsoft.com/office/drawing/2016/5/12/chartex" xmlns:cx7="http://schemas.microsoft.com/office/drawing/2016/5/13/chartex" xmlns:cx8="http://schemas.microsoft.com/office/drawing/2016/5/14/chartex" xmlns:mc="http://schemas.openxmlformats.org/markup-compatibility/2006" xmlns:aink="http://schemas.microsoft.com/office/drawing/2016/ink" xmlns:am3d="http://schemas.microsoft.com/office/drawing/2017/model3d" xmlns:o="urn:schemas-microsoft-com:office:office" xmlns:r="http://schemas.openxmlformats.org/officeDocument/2006/relationships" xmlns:m="http://schemas.openxmlformats.org/officeDocument/2006/math" xmlns:v="urn:schemas-microsoft-com:vml" xmlns:wp14="http://schemas.microsoft.com/office/word/2010/wordprocessingDrawing" xmlns:wp="http://schemas.openxmlformats.org/drawingml/2006/wordprocessingDrawing" xmlns:w10="urn:schemas-microsoft-com:office:word" xmlns:w="http://schemas.openxmlformats.org/wordprocessingml/2006/main" xmlns:w14="http://schemas.microsoft.com/office/word/2010/wordml" xmlns:w15="http://schemas.microsoft.com/office/word/2012/wordml" xmlns:w16cid="http://schemas.microsoft.com/office/word/2016/wordml/cid" xmlns:w16se="http://schemas.microsoft.com/office/word/2015/wordml/symex" xmlns:wpg="http://schemas.microsoft.com/office/word/2010/wordprocessingGroup" xmlns:wpi="http://schemas.microsoft.com/office/word/2010/wordprocessingInk" xmlns:wne="http://schemas.microsoft.com/office/word/2006/wordml" xmlns:wps="http://schemas.microsoft.com/office/word/2010/wordprocessingShape" mc:Ignorable="w14 w15 w16se w16cid wp14">
   <w:body>
     <w:sdt>
       <w:sdtPr>
@@ -1341,7 +1341,15 @@
               <w:cnfStyle w:val="000000000000" w:firstRow="0" w:lastRow="0" w:firstColumn="0" w:lastColumn="0" w:oddVBand="0" w:evenVBand="0" w:oddHBand="0" w:evenHBand="0" w:firstRowFirstColumn="0" w:firstRowLastColumn="0" w:lastRowFirstColumn="0" w:lastRowLastColumn="0"/>
             </w:pPr>
             <w:r>
-              <w:t>Trường hợp bước 11, nếu ban giám đốc không phê duyệt cho những tuyến đường đi nào, nhân viên phải thực hiện lại quy trình bắt đầu từ bước 7  đối với những tuyến đường đi đó.</w:t>
+              <w:t xml:space="preserve">Trường hợp bước 11, nếu ban giám đốc không phê duyệt cho những tuyến đường đi nào, nhân viên phải thực hiện lại quy trình bắt đầu từ bước </w:t>
+            </w:r>
+            <w:proofErr w:type="gramStart"/>
+            <w:r>
+              <w:t>7  đối</w:t>
+            </w:r>
+            <w:proofErr w:type="gramEnd"/>
+            <w:r>
+              <w:t xml:space="preserve"> với những tuyến đường đi đó.</w:t>
             </w:r>
           </w:p>
         </w:tc>
@@ -2272,7 +2280,15 @@
               <w:cnfStyle w:val="000000100000" w:firstRow="0" w:lastRow="0" w:firstColumn="0" w:lastColumn="0" w:oddVBand="0" w:evenVBand="0" w:oddHBand="1" w:evenHBand="0" w:firstRowFirstColumn="0" w:firstRowLastColumn="0" w:lastRowFirstColumn="0" w:lastRowLastColumn="0"/>
             </w:pPr>
             <w:r>
-              <w:t>Ghi nhận thông tin về vé hủy: thực hiện hủy thông tin đặt vé và cập nhật vào hệ thống tình trạng  mới của vé.</w:t>
+              <w:t xml:space="preserve">Ghi nhận thông tin về vé hủy: thực hiện hủy thông tin đặt vé và cập nhật vào hệ thống tình </w:t>
+            </w:r>
+            <w:proofErr w:type="gramStart"/>
+            <w:r>
+              <w:t>trạng  mới</w:t>
+            </w:r>
+            <w:proofErr w:type="gramEnd"/>
+            <w:r>
+              <w:t xml:space="preserve"> của vé.</w:t>
             </w:r>
           </w:p>
           <w:p>
@@ -7164,7 +7180,15 @@
               <w:pStyle w:val="MyTable1"/>
             </w:pPr>
             <w:r>
-              <w:t>Quản lí thông tín các tuyến xe gồm trạm bắt đầu, trạm kết thúc, lộ trình tuyến, các chuyến thuộc tuyến xe,… Bao gồm các chức năng: xem danh sách tuyến, tìm tuyến, thêm tuyến, sửa tuyến, xóa tuyến.</w:t>
+              <w:t xml:space="preserve">Quản lí thông tín các tuyến xe gồm trạm bắt đầu, trạm kết thúc, lộ trình tuyến, các chuyến thuộc tuyến </w:t>
+            </w:r>
+            <w:proofErr w:type="gramStart"/>
+            <w:r>
+              <w:t>xe,…</w:t>
+            </w:r>
+            <w:proofErr w:type="gramEnd"/>
+            <w:r>
+              <w:t xml:space="preserve"> Bao gồm các chức năng: xem danh sách tuyến, tìm tuyến, thêm tuyến, sửa tuyến, xóa tuyến.</w:t>
             </w:r>
           </w:p>
         </w:tc>
@@ -7270,7 +7294,15 @@
               <w:pStyle w:val="MyTable1"/>
             </w:pPr>
             <w:r>
-              <w:t>Cho phép hiển thị danh sách tất cả các tuyến còn tồn tại trên thực tế. Danh sách hiển thị gồm: trạm bắt đầu, trạm kết thúc, chiều dài tuyến, thời gian ước lượng,… Hỗ trợ tính năng sắp xếp danh sách tuyến theo một số tiêu chí nhất định.</w:t>
+              <w:t xml:space="preserve">Cho phép hiển thị danh sách tất cả các tuyến còn tồn tại trên thực tế. Danh sách hiển thị gồm: trạm bắt đầu, trạm kết thúc, chiều dài tuyến, thời gian ước </w:t>
+            </w:r>
+            <w:proofErr w:type="gramStart"/>
+            <w:r>
+              <w:t>lượng,…</w:t>
+            </w:r>
+            <w:proofErr w:type="gramEnd"/>
+            <w:r>
+              <w:t xml:space="preserve"> Hỗ trợ tính năng sắp xếp danh sách tuyến theo một số tiêu chí nhất định.</w:t>
             </w:r>
           </w:p>
         </w:tc>
@@ -7500,8 +7532,13 @@
               <w:pStyle w:val="MyTable1"/>
             </w:pPr>
             <w:r>
-              <w:t>Thêm tuyến mới khi mở tuyến thành công. Nhập vào các thông tin như trạm bắt đầu, trạm kết thúc, lộ trình tuyến,…</w:t>
-            </w:r>
+              <w:t xml:space="preserve">Thêm tuyến mới khi mở tuyến thành công. Nhập vào các thông tin như trạm bắt đầu, trạm kết thúc, lộ trình </w:t>
+            </w:r>
+            <w:proofErr w:type="gramStart"/>
+            <w:r>
+              <w:t>tuyến,…</w:t>
+            </w:r>
+            <w:proofErr w:type="gramEnd"/>
           </w:p>
         </w:tc>
       </w:tr>
@@ -7731,8 +7768,13 @@
               <w:pStyle w:val="MyTable1"/>
             </w:pPr>
             <w:r>
-              <w:t>Sửa tuyến trên hệ thống dựa vào các thay đổi về tuyến trên thực tế. Các thay đổi bao gồm: các trạm thuộc tuyến, các chuyến thuộc tuyến, thời gian ước lượng,…</w:t>
-            </w:r>
+              <w:t xml:space="preserve">Sửa tuyến trên hệ thống dựa vào các thay đổi về tuyến trên thực tế. Các thay đổi bao gồm: các trạm thuộc tuyến, các chuyến thuộc tuyến, thời gian ước </w:t>
+            </w:r>
+            <w:proofErr w:type="gramStart"/>
+            <w:r>
+              <w:t>lượng,…</w:t>
+            </w:r>
+            <w:proofErr w:type="gramEnd"/>
           </w:p>
         </w:tc>
       </w:tr>
@@ -7814,7 +7856,7 @@
               <w:pStyle w:val="MyTable1"/>
             </w:pPr>
             <w:r>
-              <w:t>[UCNV-3], [HTUCNV-3]</w:t>
+              <w:t>[UCNV-?], [HTUCNV-?]. [ Quản lí vé]</w:t>
             </w:r>
           </w:p>
         </w:tc>
@@ -7846,12 +7888,601 @@
               <w:pStyle w:val="MyTable1"/>
             </w:pPr>
             <w:r>
-              <w:t xml:space="preserve">Quản lí thông tin vé các chuyến đi của trạm xe, cho phép tra cứu nhanh, đặt vé, thay đổi và hủy vé đã đặt thành công (nếu thỏa điều kiện). </w:t>
+              <w:t xml:space="preserve">Quản lí thông tin vé các chuyến đi của trạm xe: mã vé, tuyến xe, thời gian khởi hành, trạm đón khách, giá vé, họ tên khách hàng, số ghế, số xe, ngày xuất vé, họ tên nhân viên xuất vé. Bao gồm các chức năng: xem danh sách vé, tìm thông tin vé, đặt vé, thay đổi và hủy vé đã đặt thành công (nếu thỏa điều kiện). </w:t>
             </w:r>
           </w:p>
         </w:tc>
       </w:tr>
     </w:tbl>
+    <w:p>
+      <w:pPr>
+        <w:pStyle w:val="TuNormal"/>
+        <w:numPr>
+          <w:ilvl w:val="0"/>
+          <w:numId w:val="0"/>
+        </w:numPr>
+        <w:ind w:left="792"/>
+      </w:pPr>
+    </w:p>
+    <w:p>
+      <w:pPr>
+        <w:pStyle w:val="TuNormal"/>
+        <w:numPr>
+          <w:ilvl w:val="1"/>
+          <w:numId w:val="15"/>
+        </w:numPr>
+      </w:pPr>
+      <w:r>
+        <w:t>Xem danh sách vé</w:t>
+      </w:r>
+    </w:p>
+    <w:tbl>
+      <w:tblPr>
+        <w:tblStyle w:val="TableGrid"/>
+        <w:tblW w:w="0" w:type="auto"/>
+        <w:tblInd w:w="360" w:type="dxa"/>
+        <w:tblLook w:val="04A0" w:firstRow="1" w:lastRow="0" w:firstColumn="1" w:lastColumn="0" w:noHBand="0" w:noVBand="1"/>
+      </w:tblPr>
+      <w:tblGrid>
+        <w:gridCol w:w="1998"/>
+        <w:gridCol w:w="7218"/>
+      </w:tblGrid>
+      <w:tr>
+        <w:tc>
+          <w:tcPr>
+            <w:tcW w:w="9216" w:type="dxa"/>
+            <w:gridSpan w:val="2"/>
+            <w:shd w:val="clear" w:color="auto" w:fill="A6A6A6" w:themeFill="background1" w:themeFillShade="A6"/>
+          </w:tcPr>
+          <w:p>
+            <w:pPr>
+              <w:pStyle w:val="MyTable1"/>
+            </w:pPr>
+            <w:r>
+              <w:t>Mã số:</w:t>
+            </w:r>
+          </w:p>
+        </w:tc>
+      </w:tr>
+      <w:tr>
+        <w:trPr>
+          <w:trHeight w:val="548"/>
+        </w:trPr>
+        <w:tc>
+          <w:tcPr>
+            <w:tcW w:w="1998" w:type="dxa"/>
+            <w:shd w:val="clear" w:color="auto" w:fill="A6A6A6" w:themeFill="background1" w:themeFillShade="A6"/>
+          </w:tcPr>
+          <w:p>
+            <w:pPr>
+              <w:pStyle w:val="MyTable1"/>
+            </w:pPr>
+            <w:r>
+              <w:t>Tham chiếu</w:t>
+            </w:r>
+          </w:p>
+        </w:tc>
+        <w:tc>
+          <w:tcPr>
+            <w:tcW w:w="7218" w:type="dxa"/>
+          </w:tcPr>
+          <w:p>
+            <w:pPr>
+              <w:pStyle w:val="MyTable1"/>
+            </w:pPr>
+            <w:r>
+              <w:t>[UCNV-?], [HTUCNV-?], [Quản lí vé]</w:t>
+            </w:r>
+          </w:p>
+        </w:tc>
+      </w:tr>
+      <w:tr>
+        <w:trPr>
+          <w:trHeight w:val="1151"/>
+        </w:trPr>
+        <w:tc>
+          <w:tcPr>
+            <w:tcW w:w="1998" w:type="dxa"/>
+            <w:shd w:val="clear" w:color="auto" w:fill="A6A6A6" w:themeFill="background1" w:themeFillShade="A6"/>
+          </w:tcPr>
+          <w:p>
+            <w:pPr>
+              <w:pStyle w:val="MyTable1"/>
+            </w:pPr>
+            <w:r>
+              <w:t>Mô tả</w:t>
+            </w:r>
+          </w:p>
+        </w:tc>
+        <w:tc>
+          <w:tcPr>
+            <w:tcW w:w="7218" w:type="dxa"/>
+          </w:tcPr>
+          <w:p>
+            <w:pPr>
+              <w:pStyle w:val="MyTable1"/>
+            </w:pPr>
+            <w:r>
+              <w:t>Cho phép hiển thị danh sách vé đã đặt thành công của các tuyến xe của hãng. Danh sách hiển thị gồm: mã vé, tuyến xe, thời gian khởi hành, trạm đón khách, giá vé, họ tên khách hàng, số ghế, số xe, ngày xuất vé, họ tên nhân viên xuất vé.… Hỗ trợ tính năng sắp xếp danh sách vé theo một số tiêu chí nhất định.</w:t>
+            </w:r>
+          </w:p>
+        </w:tc>
+      </w:tr>
+    </w:tbl>
+    <w:p>
+      <w:pPr>
+        <w:pStyle w:val="TuNormal"/>
+        <w:numPr>
+          <w:ilvl w:val="0"/>
+          <w:numId w:val="0"/>
+        </w:numPr>
+        <w:ind w:left="792"/>
+      </w:pPr>
+    </w:p>
+    <w:p>
+      <w:pPr>
+        <w:pStyle w:val="TuNormal"/>
+        <w:numPr>
+          <w:ilvl w:val="1"/>
+          <w:numId w:val="15"/>
+        </w:numPr>
+      </w:pPr>
+      <w:r>
+        <w:lastRenderedPageBreak/>
+        <w:t>Tìm vé</w:t>
+      </w:r>
+    </w:p>
+    <w:tbl>
+      <w:tblPr>
+        <w:tblStyle w:val="TableGrid"/>
+        <w:tblW w:w="0" w:type="auto"/>
+        <w:tblInd w:w="360" w:type="dxa"/>
+        <w:tblLook w:val="04A0" w:firstRow="1" w:lastRow="0" w:firstColumn="1" w:lastColumn="0" w:noHBand="0" w:noVBand="1"/>
+      </w:tblPr>
+      <w:tblGrid>
+        <w:gridCol w:w="1998"/>
+        <w:gridCol w:w="7218"/>
+      </w:tblGrid>
+      <w:tr>
+        <w:tc>
+          <w:tcPr>
+            <w:tcW w:w="9216" w:type="dxa"/>
+            <w:gridSpan w:val="2"/>
+            <w:shd w:val="clear" w:color="auto" w:fill="A6A6A6" w:themeFill="background1" w:themeFillShade="A6"/>
+          </w:tcPr>
+          <w:p>
+            <w:pPr>
+              <w:pStyle w:val="MyTable1"/>
+            </w:pPr>
+            <w:r>
+              <w:t>Mã số:</w:t>
+            </w:r>
+          </w:p>
+        </w:tc>
+      </w:tr>
+      <w:tr>
+        <w:trPr>
+          <w:trHeight w:val="548"/>
+        </w:trPr>
+        <w:tc>
+          <w:tcPr>
+            <w:tcW w:w="1998" w:type="dxa"/>
+            <w:shd w:val="clear" w:color="auto" w:fill="A6A6A6" w:themeFill="background1" w:themeFillShade="A6"/>
+          </w:tcPr>
+          <w:p>
+            <w:pPr>
+              <w:pStyle w:val="MyTable1"/>
+            </w:pPr>
+            <w:r>
+              <w:t>Tham chiếu</w:t>
+            </w:r>
+          </w:p>
+        </w:tc>
+        <w:tc>
+          <w:tcPr>
+            <w:tcW w:w="7218" w:type="dxa"/>
+          </w:tcPr>
+          <w:p>
+            <w:pPr>
+              <w:pStyle w:val="MyTable1"/>
+            </w:pPr>
+            <w:r>
+              <w:t>[UCNV-?], [HTUCNV-?], [Quản lí vé]</w:t>
+            </w:r>
+          </w:p>
+        </w:tc>
+      </w:tr>
+      <w:tr>
+        <w:trPr>
+          <w:trHeight w:val="1151"/>
+        </w:trPr>
+        <w:tc>
+          <w:tcPr>
+            <w:tcW w:w="1998" w:type="dxa"/>
+            <w:shd w:val="clear" w:color="auto" w:fill="A6A6A6" w:themeFill="background1" w:themeFillShade="A6"/>
+          </w:tcPr>
+          <w:p>
+            <w:pPr>
+              <w:pStyle w:val="MyTable1"/>
+            </w:pPr>
+            <w:r>
+              <w:t>Mô tả</w:t>
+            </w:r>
+          </w:p>
+        </w:tc>
+        <w:tc>
+          <w:tcPr>
+            <w:tcW w:w="7218" w:type="dxa"/>
+          </w:tcPr>
+          <w:p>
+            <w:pPr>
+              <w:pStyle w:val="MyTable1"/>
+            </w:pPr>
+            <w:r>
+              <w:t>Cho phép tìm thông tin một vé xe dựa theo các tiêu chí như: tuyến xe, thời gian khởi hành, họ tên khách hàng hoặc số ghế. Hiển thị thông tin cụ thể của vé gồm mã vé, tuyến xe, thời gian khởi hành, trạm đón khách, giá vé, họ tên khách hàng, số ghế, số xe, ngày xuất vé, họ tên nhân viên xuất vé.</w:t>
+            </w:r>
+          </w:p>
+        </w:tc>
+      </w:tr>
+    </w:tbl>
+    <w:p>
+      <w:pPr>
+        <w:pStyle w:val="TuNormal"/>
+        <w:numPr>
+          <w:ilvl w:val="0"/>
+          <w:numId w:val="0"/>
+        </w:numPr>
+        <w:ind w:left="792"/>
+      </w:pPr>
+    </w:p>
+    <w:p>
+      <w:pPr>
+        <w:pStyle w:val="TuNormal"/>
+        <w:numPr>
+          <w:ilvl w:val="1"/>
+          <w:numId w:val="15"/>
+        </w:numPr>
+      </w:pPr>
+      <w:r>
+        <w:t>Đặt vé</w:t>
+      </w:r>
+    </w:p>
+    <w:tbl>
+      <w:tblPr>
+        <w:tblStyle w:val="TableGrid"/>
+        <w:tblW w:w="0" w:type="auto"/>
+        <w:tblInd w:w="360" w:type="dxa"/>
+        <w:tblLook w:val="04A0" w:firstRow="1" w:lastRow="0" w:firstColumn="1" w:lastColumn="0" w:noHBand="0" w:noVBand="1"/>
+      </w:tblPr>
+      <w:tblGrid>
+        <w:gridCol w:w="1998"/>
+        <w:gridCol w:w="7218"/>
+      </w:tblGrid>
+      <w:tr>
+        <w:tc>
+          <w:tcPr>
+            <w:tcW w:w="9216" w:type="dxa"/>
+            <w:gridSpan w:val="2"/>
+            <w:shd w:val="clear" w:color="auto" w:fill="A6A6A6" w:themeFill="background1" w:themeFillShade="A6"/>
+          </w:tcPr>
+          <w:p>
+            <w:pPr>
+              <w:pStyle w:val="MyTable1"/>
+            </w:pPr>
+            <w:r>
+              <w:t>Mã số:</w:t>
+            </w:r>
+          </w:p>
+        </w:tc>
+      </w:tr>
+      <w:tr>
+        <w:trPr>
+          <w:trHeight w:val="548"/>
+        </w:trPr>
+        <w:tc>
+          <w:tcPr>
+            <w:tcW w:w="1998" w:type="dxa"/>
+            <w:shd w:val="clear" w:color="auto" w:fill="A6A6A6" w:themeFill="background1" w:themeFillShade="A6"/>
+          </w:tcPr>
+          <w:p>
+            <w:pPr>
+              <w:pStyle w:val="MyTable1"/>
+            </w:pPr>
+            <w:r>
+              <w:t>Tham chiếu</w:t>
+            </w:r>
+          </w:p>
+        </w:tc>
+        <w:tc>
+          <w:tcPr>
+            <w:tcW w:w="7218" w:type="dxa"/>
+          </w:tcPr>
+          <w:p>
+            <w:pPr>
+              <w:pStyle w:val="MyTable1"/>
+            </w:pPr>
+            <w:r>
+              <w:t>[UCNV-?], [HTUCNV-?], [Quản lí vé]</w:t>
+            </w:r>
+          </w:p>
+        </w:tc>
+      </w:tr>
+      <w:tr>
+        <w:trPr>
+          <w:trHeight w:val="1151"/>
+        </w:trPr>
+        <w:tc>
+          <w:tcPr>
+            <w:tcW w:w="1998" w:type="dxa"/>
+            <w:shd w:val="clear" w:color="auto" w:fill="A6A6A6" w:themeFill="background1" w:themeFillShade="A6"/>
+          </w:tcPr>
+          <w:p>
+            <w:pPr>
+              <w:pStyle w:val="MyTable1"/>
+            </w:pPr>
+            <w:r>
+              <w:t>Mô tả</w:t>
+            </w:r>
+          </w:p>
+        </w:tc>
+        <w:tc>
+          <w:tcPr>
+            <w:tcW w:w="7218" w:type="dxa"/>
+          </w:tcPr>
+          <w:p>
+            <w:pPr>
+              <w:pStyle w:val="MyTable1"/>
+            </w:pPr>
+            <w:r>
+              <w:t>Đặt vé khi khách hàng yêu cầu mua vé và thanh toán tiền trước thời hạn quy định. Nhập các thông tin gồm: họ tên khách hàng, tuyến xe, ngày khởi hành, số ghế, trạm đón khách.</w:t>
+            </w:r>
+          </w:p>
+        </w:tc>
+      </w:tr>
+    </w:tbl>
+    <w:p>
+      <w:pPr>
+        <w:pStyle w:val="TuNormal"/>
+        <w:numPr>
+          <w:ilvl w:val="0"/>
+          <w:numId w:val="0"/>
+        </w:numPr>
+        <w:ind w:left="792"/>
+      </w:pPr>
+    </w:p>
+    <w:p>
+      <w:pPr>
+        <w:pStyle w:val="TuNormal"/>
+        <w:numPr>
+          <w:ilvl w:val="1"/>
+          <w:numId w:val="15"/>
+        </w:numPr>
+      </w:pPr>
+      <w:r>
+        <w:t>Hủy vé</w:t>
+      </w:r>
+    </w:p>
+    <w:tbl>
+      <w:tblPr>
+        <w:tblStyle w:val="TableGrid"/>
+        <w:tblW w:w="0" w:type="auto"/>
+        <w:tblInd w:w="360" w:type="dxa"/>
+        <w:tblLook w:val="04A0" w:firstRow="1" w:lastRow="0" w:firstColumn="1" w:lastColumn="0" w:noHBand="0" w:noVBand="1"/>
+      </w:tblPr>
+      <w:tblGrid>
+        <w:gridCol w:w="1998"/>
+        <w:gridCol w:w="7218"/>
+      </w:tblGrid>
+      <w:tr>
+        <w:tc>
+          <w:tcPr>
+            <w:tcW w:w="9216" w:type="dxa"/>
+            <w:gridSpan w:val="2"/>
+            <w:shd w:val="clear" w:color="auto" w:fill="A6A6A6" w:themeFill="background1" w:themeFillShade="A6"/>
+          </w:tcPr>
+          <w:p>
+            <w:pPr>
+              <w:pStyle w:val="MyTable1"/>
+            </w:pPr>
+            <w:r>
+              <w:t>Mã số:</w:t>
+            </w:r>
+          </w:p>
+        </w:tc>
+      </w:tr>
+      <w:tr>
+        <w:trPr>
+          <w:trHeight w:val="548"/>
+        </w:trPr>
+        <w:tc>
+          <w:tcPr>
+            <w:tcW w:w="1998" w:type="dxa"/>
+            <w:shd w:val="clear" w:color="auto" w:fill="A6A6A6" w:themeFill="background1" w:themeFillShade="A6"/>
+          </w:tcPr>
+          <w:p>
+            <w:pPr>
+              <w:pStyle w:val="MyTable1"/>
+            </w:pPr>
+            <w:r>
+              <w:t>Tham chiếu</w:t>
+            </w:r>
+          </w:p>
+        </w:tc>
+        <w:tc>
+          <w:tcPr>
+            <w:tcW w:w="7218" w:type="dxa"/>
+          </w:tcPr>
+          <w:p>
+            <w:pPr>
+              <w:pStyle w:val="MyTable1"/>
+            </w:pPr>
+            <w:r>
+              <w:t>[UCNV-?], [HTUCNV-?], [Quản lí vé]</w:t>
+            </w:r>
+          </w:p>
+        </w:tc>
+      </w:tr>
+      <w:tr>
+        <w:trPr>
+          <w:trHeight w:val="1151"/>
+        </w:trPr>
+        <w:tc>
+          <w:tcPr>
+            <w:tcW w:w="1998" w:type="dxa"/>
+            <w:shd w:val="clear" w:color="auto" w:fill="A6A6A6" w:themeFill="background1" w:themeFillShade="A6"/>
+          </w:tcPr>
+          <w:p>
+            <w:pPr>
+              <w:pStyle w:val="MyTable1"/>
+            </w:pPr>
+            <w:r>
+              <w:t>Mô tả</w:t>
+            </w:r>
+          </w:p>
+        </w:tc>
+        <w:tc>
+          <w:tcPr>
+            <w:tcW w:w="7218" w:type="dxa"/>
+          </w:tcPr>
+          <w:p>
+            <w:pPr>
+              <w:pStyle w:val="MyTable1"/>
+            </w:pPr>
+            <w:r>
+              <w:t>Xóa vé đã đặt thành công trên hệ thống nếu nhận yêu cầu hủy từ khách hàng và vé cần hủy thỏa yêu cầu của hang xe quy định.</w:t>
+            </w:r>
+          </w:p>
+        </w:tc>
+      </w:tr>
+    </w:tbl>
+    <w:p>
+      <w:pPr>
+        <w:pStyle w:val="TuNormal"/>
+        <w:numPr>
+          <w:ilvl w:val="0"/>
+          <w:numId w:val="0"/>
+        </w:numPr>
+        <w:ind w:left="792"/>
+      </w:pPr>
+    </w:p>
+    <w:p>
+      <w:pPr>
+        <w:pStyle w:val="TuNormal"/>
+        <w:numPr>
+          <w:ilvl w:val="1"/>
+          <w:numId w:val="15"/>
+        </w:numPr>
+      </w:pPr>
+      <w:r>
+        <w:t>Đổi vé</w:t>
+      </w:r>
+    </w:p>
+    <w:tbl>
+      <w:tblPr>
+        <w:tblStyle w:val="TableGrid"/>
+        <w:tblW w:w="0" w:type="auto"/>
+        <w:tblInd w:w="360" w:type="dxa"/>
+        <w:tblLook w:val="04A0" w:firstRow="1" w:lastRow="0" w:firstColumn="1" w:lastColumn="0" w:noHBand="0" w:noVBand="1"/>
+      </w:tblPr>
+      <w:tblGrid>
+        <w:gridCol w:w="1998"/>
+        <w:gridCol w:w="7218"/>
+      </w:tblGrid>
+      <w:tr>
+        <w:tc>
+          <w:tcPr>
+            <w:tcW w:w="9216" w:type="dxa"/>
+            <w:gridSpan w:val="2"/>
+            <w:shd w:val="clear" w:color="auto" w:fill="A6A6A6" w:themeFill="background1" w:themeFillShade="A6"/>
+          </w:tcPr>
+          <w:p>
+            <w:pPr>
+              <w:pStyle w:val="MyTable1"/>
+            </w:pPr>
+            <w:r>
+              <w:t>Mã số:</w:t>
+            </w:r>
+          </w:p>
+        </w:tc>
+      </w:tr>
+      <w:tr>
+        <w:trPr>
+          <w:trHeight w:val="548"/>
+        </w:trPr>
+        <w:tc>
+          <w:tcPr>
+            <w:tcW w:w="1998" w:type="dxa"/>
+            <w:shd w:val="clear" w:color="auto" w:fill="A6A6A6" w:themeFill="background1" w:themeFillShade="A6"/>
+          </w:tcPr>
+          <w:p>
+            <w:pPr>
+              <w:pStyle w:val="MyTable1"/>
+            </w:pPr>
+            <w:r>
+              <w:t>Tham chiếu</w:t>
+            </w:r>
+          </w:p>
+        </w:tc>
+        <w:tc>
+          <w:tcPr>
+            <w:tcW w:w="7218" w:type="dxa"/>
+          </w:tcPr>
+          <w:p>
+            <w:pPr>
+              <w:pStyle w:val="MyTable1"/>
+            </w:pPr>
+            <w:r>
+              <w:t>[UCNV-?], [HTUCNV-?], [Quản lí vé]</w:t>
+            </w:r>
+          </w:p>
+        </w:tc>
+      </w:tr>
+      <w:tr>
+        <w:trPr>
+          <w:trHeight w:val="1151"/>
+        </w:trPr>
+        <w:tc>
+          <w:tcPr>
+            <w:tcW w:w="1998" w:type="dxa"/>
+            <w:shd w:val="clear" w:color="auto" w:fill="A6A6A6" w:themeFill="background1" w:themeFillShade="A6"/>
+          </w:tcPr>
+          <w:p>
+            <w:pPr>
+              <w:pStyle w:val="MyTable1"/>
+            </w:pPr>
+            <w:r>
+              <w:lastRenderedPageBreak/>
+              <w:t>Mô tả</w:t>
+            </w:r>
+          </w:p>
+        </w:tc>
+        <w:tc>
+          <w:tcPr>
+            <w:tcW w:w="7218" w:type="dxa"/>
+          </w:tcPr>
+          <w:p>
+            <w:pPr>
+              <w:pStyle w:val="MyTable1"/>
+            </w:pPr>
+            <w:r>
+              <w:t>Sửa vé trên hệ thống khi nhân viên nhận yêu cầu thay đổi vé từ khách hàng. Các thay đổi bao gồm: tuyến xe, thời gian khởi hành, trạm đón khách, số ghế.</w:t>
+            </w:r>
+          </w:p>
+        </w:tc>
+      </w:tr>
+    </w:tbl>
+    <w:p>
+      <w:pPr>
+        <w:pStyle w:val="TuNormal"/>
+        <w:numPr>
+          <w:ilvl w:val="0"/>
+          <w:numId w:val="0"/>
+        </w:numPr>
+        <w:ind w:left="792"/>
+      </w:pPr>
+      <w:bookmarkStart w:id="1" w:name="_GoBack"/>
+      <w:bookmarkEnd w:id="1"/>
+    </w:p>
     <w:p>
       <w:pPr>
         <w:pStyle w:val="TuNormal"/>
@@ -8192,7 +8823,6 @@
               <w:pStyle w:val="MyTable1"/>
             </w:pPr>
             <w:r>
-              <w:lastRenderedPageBreak/>
               <w:t>Tham chiếu</w:t>
             </w:r>
           </w:p>
@@ -8390,6 +9020,7 @@
               <w:pStyle w:val="MyTable1"/>
             </w:pPr>
             <w:r>
+              <w:lastRenderedPageBreak/>
               <w:t>Khi có nhu cầu, nhân viên có thể thực hiện tra cứu thông tin khách hàng.</w:t>
             </w:r>
           </w:p>
@@ -8597,7 +9228,6 @@
               <w:pStyle w:val="MyTable1"/>
             </w:pPr>
             <w:r>
-              <w:lastRenderedPageBreak/>
               <w:t>Mô tả</w:t>
             </w:r>
           </w:p>
@@ -8767,6 +9397,7 @@
               <w:pStyle w:val="MyTable1"/>
             </w:pPr>
             <w:r>
+              <w:lastRenderedPageBreak/>
               <w:t xml:space="preserve">Mã số: </w:t>
             </w:r>
           </w:p>
@@ -8999,7 +9630,6 @@
               <w:pStyle w:val="MyTable1"/>
             </w:pPr>
             <w:r>
-              <w:lastRenderedPageBreak/>
               <w:t xml:space="preserve">Mã số: </w:t>
             </w:r>
           </w:p>
@@ -9079,8 +9709,6 @@
         </w:numPr>
         <w:ind w:left="885"/>
       </w:pPr>
-      <w:bookmarkStart w:id="1" w:name="_GoBack"/>
-      <w:bookmarkEnd w:id="1"/>
     </w:p>
     <w:p>
       <w:pPr>
@@ -9181,7 +9809,11 @@
               <w:pStyle w:val="MyTable1"/>
             </w:pPr>
             <w:r>
-              <w:t>Chức năng này được dùng khi nhân viên thống kê định kỳ số liệu (số lượng vé…) theo ngày/tuần/tháng/quý/năm hoặc bất cứ khi nào ban giám đốc muốn coi thống kê. Nhân viên sẽ tiến hành thu thập thông tin từ các báo cáo, giấy tờ và tổng hợp lại, sau đó đưa cho ban giám đốc coi. Ban giám đốc coi và phân tích kết quả kinh doanh.</w:t>
+              <w:t xml:space="preserve">Chức năng này được dùng khi nhân viên thống kê định kỳ số liệu (số lượng vé…) theo ngày/tuần/tháng/quý/năm hoặc bất cứ khi nào ban </w:t>
+            </w:r>
+            <w:r>
+              <w:lastRenderedPageBreak/>
+              <w:t>giám đốc muốn coi thống kê. Nhân viên sẽ tiến hành thu thập thông tin từ các báo cáo, giấy tờ và tổng hợp lại, sau đó đưa cho ban giám đốc coi. Ban giám đốc coi và phân tích kết quả kinh doanh.</w:t>
             </w:r>
           </w:p>
         </w:tc>
@@ -9228,7 +9860,7 @@
 </file>
 
 <file path=word/numbering.xml><?xml version="1.0" encoding="utf-8"?>
-<w:numbering xmlns:wpc="http://schemas.microsoft.com/office/word/2010/wordprocessingCanvas" xmlns:mc="http://schemas.openxmlformats.org/markup-compatibility/2006" xmlns:o="urn:schemas-microsoft-com:office:office" xmlns:r="http://schemas.openxmlformats.org/officeDocument/2006/relationships" xmlns:m="http://schemas.openxmlformats.org/officeDocument/2006/math" xmlns:v="urn:schemas-microsoft-com:vml" xmlns:wp14="http://schemas.microsoft.com/office/word/2010/wordprocessingDrawing" xmlns:wp="http://schemas.openxmlformats.org/drawingml/2006/wordprocessingDrawing" xmlns:w10="urn:schemas-microsoft-com:office:word" xmlns:w="http://schemas.openxmlformats.org/wordprocessingml/2006/main" xmlns:w14="http://schemas.microsoft.com/office/word/2010/wordml" xmlns:w15="http://schemas.microsoft.com/office/word/2012/wordml" xmlns:wpg="http://schemas.microsoft.com/office/word/2010/wordprocessingGroup" xmlns:wpi="http://schemas.microsoft.com/office/word/2010/wordprocessingInk" xmlns:wne="http://schemas.microsoft.com/office/word/2006/wordml" xmlns:wps="http://schemas.microsoft.com/office/word/2010/wordprocessingShape" mc:Ignorable="w14 w15 wp14">
+<w:numbering xmlns:wpc="http://schemas.microsoft.com/office/word/2010/wordprocessingCanvas" xmlns:cx="http://schemas.microsoft.com/office/drawing/2014/chartex" xmlns:cx1="http://schemas.microsoft.com/office/drawing/2015/9/8/chartex" xmlns:cx2="http://schemas.microsoft.com/office/drawing/2015/10/21/chartex" xmlns:cx3="http://schemas.microsoft.com/office/drawing/2016/5/9/chartex" xmlns:cx4="http://schemas.microsoft.com/office/drawing/2016/5/10/chartex" xmlns:cx5="http://schemas.microsoft.com/office/drawing/2016/5/11/chartex" xmlns:cx6="http://schemas.microsoft.com/office/drawing/2016/5/12/chartex" xmlns:cx7="http://schemas.microsoft.com/office/drawing/2016/5/13/chartex" xmlns:cx8="http://schemas.microsoft.com/office/drawing/2016/5/14/chartex" xmlns:mc="http://schemas.openxmlformats.org/markup-compatibility/2006" xmlns:aink="http://schemas.microsoft.com/office/drawing/2016/ink" xmlns:am3d="http://schemas.microsoft.com/office/drawing/2017/model3d" xmlns:o="urn:schemas-microsoft-com:office:office" xmlns:r="http://schemas.openxmlformats.org/officeDocument/2006/relationships" xmlns:m="http://schemas.openxmlformats.org/officeDocument/2006/math" xmlns:v="urn:schemas-microsoft-com:vml" xmlns:wp14="http://schemas.microsoft.com/office/word/2010/wordprocessingDrawing" xmlns:wp="http://schemas.openxmlformats.org/drawingml/2006/wordprocessingDrawing" xmlns:w10="urn:schemas-microsoft-com:office:word" xmlns:w="http://schemas.openxmlformats.org/wordprocessingml/2006/main" xmlns:w14="http://schemas.microsoft.com/office/word/2010/wordml" xmlns:w15="http://schemas.microsoft.com/office/word/2012/wordml" xmlns:w16cid="http://schemas.microsoft.com/office/word/2016/wordml/cid" xmlns:w16se="http://schemas.microsoft.com/office/word/2015/wordml/symex" xmlns:wpg="http://schemas.microsoft.com/office/word/2010/wordprocessingGroup" xmlns:wpi="http://schemas.microsoft.com/office/word/2010/wordprocessingInk" xmlns:wne="http://schemas.microsoft.com/office/word/2006/wordml" xmlns:wps="http://schemas.microsoft.com/office/word/2010/wordprocessingShape" mc:Ignorable="w14 w15 w16se w16cid wp14">
   <w:abstractNum w:abstractNumId="0" w15:restartNumberingAfterBreak="0">
     <w:nsid w:val="04707B7E"/>
     <w:multiLevelType w:val="multilevel"/>
@@ -12558,7 +13190,7 @@
 </file>
 
 <file path=word/styles.xml><?xml version="1.0" encoding="utf-8"?>
-<w:styles xmlns:mc="http://schemas.openxmlformats.org/markup-compatibility/2006" xmlns:r="http://schemas.openxmlformats.org/officeDocument/2006/relationships" xmlns:w="http://schemas.openxmlformats.org/wordprocessingml/2006/main" xmlns:w14="http://schemas.microsoft.com/office/word/2010/wordml" xmlns:w15="http://schemas.microsoft.com/office/word/2012/wordml" mc:Ignorable="w14 w15">
+<w:styles xmlns:mc="http://schemas.openxmlformats.org/markup-compatibility/2006" xmlns:r="http://schemas.openxmlformats.org/officeDocument/2006/relationships" xmlns:w="http://schemas.openxmlformats.org/wordprocessingml/2006/main" xmlns:w14="http://schemas.microsoft.com/office/word/2010/wordml" xmlns:w15="http://schemas.microsoft.com/office/word/2012/wordml" xmlns:w16cid="http://schemas.microsoft.com/office/word/2016/wordml/cid" xmlns:w16se="http://schemas.microsoft.com/office/word/2015/wordml/symex" mc:Ignorable="w14 w15 w16se w16cid">
   <w:docDefaults>
     <w:rPrDefault>
       <w:rPr>
@@ -12575,7 +13207,7 @@
       </w:pPr>
     </w:pPrDefault>
   </w:docDefaults>
-  <w:latentStyles w:defLockedState="0" w:defUIPriority="99" w:defSemiHidden="0" w:defUnhideWhenUsed="0" w:defQFormat="0" w:count="371">
+  <w:latentStyles w:defLockedState="0" w:defUIPriority="99" w:defSemiHidden="0" w:defUnhideWhenUsed="0" w:defQFormat="0" w:count="375">
     <w:lsdException w:name="Normal" w:uiPriority="0" w:qFormat="1"/>
     <w:lsdException w:name="heading 1" w:uiPriority="9" w:qFormat="1"/>
     <w:lsdException w:name="heading 2" w:semiHidden="1" w:uiPriority="9" w:unhideWhenUsed="1" w:qFormat="1"/>
@@ -12681,7 +13313,6 @@
     <w:lsdException w:name="HTML Sample" w:semiHidden="1" w:unhideWhenUsed="1"/>
     <w:lsdException w:name="HTML Typewriter" w:semiHidden="1" w:unhideWhenUsed="1"/>
     <w:lsdException w:name="HTML Variable" w:semiHidden="1" w:unhideWhenUsed="1"/>
-    <w:lsdException w:name="Normal Table" w:semiHidden="1" w:unhideWhenUsed="1"/>
     <w:lsdException w:name="annotation subject" w:semiHidden="1" w:unhideWhenUsed="1"/>
     <w:lsdException w:name="No List" w:semiHidden="1" w:unhideWhenUsed="1"/>
     <w:lsdException w:name="Outline List 1" w:semiHidden="1" w:unhideWhenUsed="1"/>
@@ -12725,10 +13356,8 @@
     <w:lsdException w:name="Table Elegant" w:semiHidden="1" w:unhideWhenUsed="1"/>
     <w:lsdException w:name="Table Professional" w:semiHidden="1" w:unhideWhenUsed="1"/>
     <w:lsdException w:name="Table Subtle 1" w:semiHidden="1" w:unhideWhenUsed="1"/>
-    <w:lsdException w:name="Table Subtle 2" w:semiHidden="1" w:unhideWhenUsed="1"/>
     <w:lsdException w:name="Table Web 1" w:semiHidden="1" w:unhideWhenUsed="1"/>
     <w:lsdException w:name="Table Web 2" w:semiHidden="1" w:unhideWhenUsed="1"/>
-    <w:lsdException w:name="Table Web 3" w:semiHidden="1" w:unhideWhenUsed="1"/>
     <w:lsdException w:name="Balloon Text" w:semiHidden="1" w:unhideWhenUsed="1"/>
     <w:lsdException w:name="Table Grid" w:uiPriority="59"/>
     <w:lsdException w:name="Table Theme" w:semiHidden="1" w:unhideWhenUsed="1"/>
@@ -12947,6 +13576,10 @@
     <w:lsdException w:name="List Table 5 Dark Accent 6" w:uiPriority="50"/>
     <w:lsdException w:name="List Table 6 Colorful Accent 6" w:uiPriority="51"/>
     <w:lsdException w:name="List Table 7 Colorful Accent 6" w:uiPriority="52"/>
+    <w:lsdException w:name="Mention" w:semiHidden="1" w:unhideWhenUsed="1"/>
+    <w:lsdException w:name="Smart Hyperlink" w:semiHidden="1" w:unhideWhenUsed="1"/>
+    <w:lsdException w:name="Hashtag" w:semiHidden="1" w:unhideWhenUsed="1"/>
+    <w:lsdException w:name="Unresolved Mention" w:semiHidden="1" w:unhideWhenUsed="1"/>
   </w:latentStyles>
   <w:style w:type="paragraph" w:default="1" w:styleId="Normal">
     <w:name w:val="Normal"/>
@@ -14114,7 +14747,7 @@
 </file>
 
 <file path=word/glossary/document.xml><?xml version="1.0" encoding="utf-8"?>
-<w:glossaryDocument xmlns:wpc="http://schemas.microsoft.com/office/word/2010/wordprocessingCanvas" xmlns:mc="http://schemas.openxmlformats.org/markup-compatibility/2006" xmlns:o="urn:schemas-microsoft-com:office:office" xmlns:r="http://schemas.openxmlformats.org/officeDocument/2006/relationships" xmlns:m="http://schemas.openxmlformats.org/officeDocument/2006/math" xmlns:v="urn:schemas-microsoft-com:vml" xmlns:wp14="http://schemas.microsoft.com/office/word/2010/wordprocessingDrawing" xmlns:wp="http://schemas.openxmlformats.org/drawingml/2006/wordprocessingDrawing" xmlns:w10="urn:schemas-microsoft-com:office:word" xmlns:w="http://schemas.openxmlformats.org/wordprocessingml/2006/main" xmlns:w14="http://schemas.microsoft.com/office/word/2010/wordml" xmlns:w15="http://schemas.microsoft.com/office/word/2012/wordml" xmlns:wpg="http://schemas.microsoft.com/office/word/2010/wordprocessingGroup" xmlns:wpi="http://schemas.microsoft.com/office/word/2010/wordprocessingInk" xmlns:wne="http://schemas.microsoft.com/office/word/2006/wordml" xmlns:wps="http://schemas.microsoft.com/office/word/2010/wordprocessingShape" mc:Ignorable="w14 w15 wp14">
+<w:glossaryDocument xmlns:wpc="http://schemas.microsoft.com/office/word/2010/wordprocessingCanvas" xmlns:cx="http://schemas.microsoft.com/office/drawing/2014/chartex" xmlns:cx1="http://schemas.microsoft.com/office/drawing/2015/9/8/chartex" xmlns:cx2="http://schemas.microsoft.com/office/drawing/2015/10/21/chartex" xmlns:cx3="http://schemas.microsoft.com/office/drawing/2016/5/9/chartex" xmlns:cx4="http://schemas.microsoft.com/office/drawing/2016/5/10/chartex" xmlns:cx5="http://schemas.microsoft.com/office/drawing/2016/5/11/chartex" xmlns:cx6="http://schemas.microsoft.com/office/drawing/2016/5/12/chartex" xmlns:cx7="http://schemas.microsoft.com/office/drawing/2016/5/13/chartex" xmlns:cx8="http://schemas.microsoft.com/office/drawing/2016/5/14/chartex" xmlns:mc="http://schemas.openxmlformats.org/markup-compatibility/2006" xmlns:aink="http://schemas.microsoft.com/office/drawing/2016/ink" xmlns:am3d="http://schemas.microsoft.com/office/drawing/2017/model3d" xmlns:o="urn:schemas-microsoft-com:office:office" xmlns:r="http://schemas.openxmlformats.org/officeDocument/2006/relationships" xmlns:m="http://schemas.openxmlformats.org/officeDocument/2006/math" xmlns:v="urn:schemas-microsoft-com:vml" xmlns:wp14="http://schemas.microsoft.com/office/word/2010/wordprocessingDrawing" xmlns:wp="http://schemas.openxmlformats.org/drawingml/2006/wordprocessingDrawing" xmlns:w10="urn:schemas-microsoft-com:office:word" xmlns:w="http://schemas.openxmlformats.org/wordprocessingml/2006/main" xmlns:w14="http://schemas.microsoft.com/office/word/2010/wordml" xmlns:w15="http://schemas.microsoft.com/office/word/2012/wordml" xmlns:w16cid="http://schemas.microsoft.com/office/word/2016/wordml/cid" xmlns:w16se="http://schemas.microsoft.com/office/word/2015/wordml/symex" xmlns:wpg="http://schemas.microsoft.com/office/word/2010/wordprocessingGroup" xmlns:wpi="http://schemas.microsoft.com/office/word/2010/wordprocessingInk" xmlns:wne="http://schemas.microsoft.com/office/word/2006/wordml" xmlns:wps="http://schemas.microsoft.com/office/word/2010/wordprocessingShape" mc:Ignorable="w14 w15 w16se w16cid wp14">
   <w:docParts>
     <w:docPart>
       <w:docPartPr>
@@ -14151,7 +14784,7 @@
 </file>
 
 <file path=word/glossary/fontTable.xml><?xml version="1.0" encoding="utf-8"?>
-<w:fonts xmlns:mc="http://schemas.openxmlformats.org/markup-compatibility/2006" xmlns:r="http://schemas.openxmlformats.org/officeDocument/2006/relationships" xmlns:w="http://schemas.openxmlformats.org/wordprocessingml/2006/main" xmlns:w14="http://schemas.microsoft.com/office/word/2010/wordml" xmlns:w15="http://schemas.microsoft.com/office/word/2012/wordml" mc:Ignorable="w14 w15">
+<w:fonts xmlns:mc="http://schemas.openxmlformats.org/markup-compatibility/2006" xmlns:r="http://schemas.openxmlformats.org/officeDocument/2006/relationships" xmlns:w="http://schemas.openxmlformats.org/wordprocessingml/2006/main" xmlns:w14="http://schemas.microsoft.com/office/word/2010/wordml" xmlns:w15="http://schemas.microsoft.com/office/word/2012/wordml" xmlns:w16cid="http://schemas.microsoft.com/office/word/2016/wordml/cid" xmlns:w16se="http://schemas.microsoft.com/office/word/2015/wordml/symex" mc:Ignorable="w14 w15 w16se w16cid">
   <w:font w:name="Times New Roman">
     <w:panose1 w:val="02020603050405020304"/>
     <w:charset w:val="00"/>
@@ -14209,6 +14842,14 @@
     <w:pitch w:val="variable"/>
     <w:sig w:usb0="E1002EFF" w:usb1="C000605B" w:usb2="00000029" w:usb3="00000000" w:csb0="000101FF" w:csb1="00000000"/>
   </w:font>
+  <w:font w:name="DengXian">
+    <w:altName w:val="等线"/>
+    <w:panose1 w:val="02010600030101010101"/>
+    <w:charset w:val="86"/>
+    <w:family w:val="auto"/>
+    <w:pitch w:val="variable"/>
+    <w:sig w:usb0="A00002BF" w:usb1="38CF7CFA" w:usb2="00000016" w:usb3="00000000" w:csb0="0004000F" w:csb1="00000000"/>
+  </w:font>
   <w:font w:name="Calibri Light">
     <w:panose1 w:val="020F0302020204030204"/>
     <w:charset w:val="00"/>
@@ -14216,11 +14857,18 @@
     <w:pitch w:val="variable"/>
     <w:sig w:usb0="E0002AFF" w:usb1="C000247B" w:usb2="00000009" w:usb3="00000000" w:csb0="000001FF" w:csb1="00000000"/>
   </w:font>
+  <w:font w:name="DengXian Light">
+    <w:altName w:val="等线 Light"/>
+    <w:charset w:val="86"/>
+    <w:family w:val="auto"/>
+    <w:pitch w:val="variable"/>
+    <w:sig w:usb0="A00002BF" w:usb1="38CF7CFA" w:usb2="00000016" w:usb3="00000000" w:csb0="0004000F" w:csb1="00000000"/>
+  </w:font>
 </w:fonts>
 </file>
 
 <file path=word/glossary/settings.xml><?xml version="1.0" encoding="utf-8"?>
-<w:settings xmlns:mc="http://schemas.openxmlformats.org/markup-compatibility/2006" xmlns:o="urn:schemas-microsoft-com:office:office" xmlns:r="http://schemas.openxmlformats.org/officeDocument/2006/relationships" xmlns:m="http://schemas.openxmlformats.org/officeDocument/2006/math" xmlns:v="urn:schemas-microsoft-com:vml" xmlns:w10="urn:schemas-microsoft-com:office:word" xmlns:w="http://schemas.openxmlformats.org/wordprocessingml/2006/main" xmlns:w14="http://schemas.microsoft.com/office/word/2010/wordml" xmlns:w15="http://schemas.microsoft.com/office/word/2012/wordml" xmlns:sl="http://schemas.openxmlformats.org/schemaLibrary/2006/main" mc:Ignorable="w14 w15">
+<w:settings xmlns:mc="http://schemas.openxmlformats.org/markup-compatibility/2006" xmlns:o="urn:schemas-microsoft-com:office:office" xmlns:r="http://schemas.openxmlformats.org/officeDocument/2006/relationships" xmlns:m="http://schemas.openxmlformats.org/officeDocument/2006/math" xmlns:v="urn:schemas-microsoft-com:vml" xmlns:w10="urn:schemas-microsoft-com:office:word" xmlns:w="http://schemas.openxmlformats.org/wordprocessingml/2006/main" xmlns:w14="http://schemas.microsoft.com/office/word/2010/wordml" xmlns:w15="http://schemas.microsoft.com/office/word/2012/wordml" xmlns:w16cid="http://schemas.microsoft.com/office/word/2016/wordml/cid" xmlns:w16se="http://schemas.microsoft.com/office/word/2015/wordml/symex" xmlns:sl="http://schemas.openxmlformats.org/schemaLibrary/2006/main" mc:Ignorable="w14 w15 w16se w16cid">
   <w:view w:val="normal"/>
   <w:defaultTabStop w:val="720"/>
   <w:characterSpacingControl w:val="doNotCompress"/>
@@ -14233,6 +14881,7 @@
   </w:compat>
   <w:rsids>
     <w:rsidRoot w:val="0046471A"/>
+    <w:rsid w:val="0009720C"/>
     <w:rsid w:val="001B7673"/>
     <w:rsid w:val="001C0260"/>
     <w:rsid w:val="001C25C6"/>
@@ -14280,7 +14929,7 @@
 </file>
 
 <file path=word/glossary/styles.xml><?xml version="1.0" encoding="utf-8"?>
-<w:styles xmlns:mc="http://schemas.openxmlformats.org/markup-compatibility/2006" xmlns:r="http://schemas.openxmlformats.org/officeDocument/2006/relationships" xmlns:w="http://schemas.openxmlformats.org/wordprocessingml/2006/main" xmlns:w14="http://schemas.microsoft.com/office/word/2010/wordml" xmlns:w15="http://schemas.microsoft.com/office/word/2012/wordml" mc:Ignorable="w14 w15">
+<w:styles xmlns:mc="http://schemas.openxmlformats.org/markup-compatibility/2006" xmlns:r="http://schemas.openxmlformats.org/officeDocument/2006/relationships" xmlns:w="http://schemas.openxmlformats.org/wordprocessingml/2006/main" xmlns:w14="http://schemas.microsoft.com/office/word/2010/wordml" xmlns:w15="http://schemas.microsoft.com/office/word/2012/wordml" xmlns:w16cid="http://schemas.microsoft.com/office/word/2016/wordml/cid" xmlns:w16se="http://schemas.microsoft.com/office/word/2015/wordml/symex" mc:Ignorable="w14 w15 w16se w16cid">
   <w:docDefaults>
     <w:rPrDefault>
       <w:rPr>
@@ -14296,7 +14945,7 @@
       </w:pPr>
     </w:pPrDefault>
   </w:docDefaults>
-  <w:latentStyles w:defLockedState="0" w:defUIPriority="99" w:defSemiHidden="0" w:defUnhideWhenUsed="0" w:defQFormat="0" w:count="371">
+  <w:latentStyles w:defLockedState="0" w:defUIPriority="99" w:defSemiHidden="0" w:defUnhideWhenUsed="0" w:defQFormat="0" w:count="375">
     <w:lsdException w:name="Normal" w:uiPriority="0" w:qFormat="1"/>
     <w:lsdException w:name="heading 1" w:uiPriority="9" w:qFormat="1"/>
     <w:lsdException w:name="heading 2" w:semiHidden="1" w:uiPriority="9" w:unhideWhenUsed="1" w:qFormat="1"/>
@@ -14402,7 +15051,6 @@
     <w:lsdException w:name="HTML Sample" w:semiHidden="1" w:unhideWhenUsed="1"/>
     <w:lsdException w:name="HTML Typewriter" w:semiHidden="1" w:unhideWhenUsed="1"/>
     <w:lsdException w:name="HTML Variable" w:semiHidden="1" w:unhideWhenUsed="1"/>
-    <w:lsdException w:name="Normal Table" w:semiHidden="1" w:unhideWhenUsed="1"/>
     <w:lsdException w:name="annotation subject" w:semiHidden="1" w:unhideWhenUsed="1"/>
     <w:lsdException w:name="No List" w:semiHidden="1" w:unhideWhenUsed="1"/>
     <w:lsdException w:name="Outline List 1" w:semiHidden="1" w:unhideWhenUsed="1"/>
@@ -14446,10 +15094,8 @@
     <w:lsdException w:name="Table Elegant" w:semiHidden="1" w:unhideWhenUsed="1"/>
     <w:lsdException w:name="Table Professional" w:semiHidden="1" w:unhideWhenUsed="1"/>
     <w:lsdException w:name="Table Subtle 1" w:semiHidden="1" w:unhideWhenUsed="1"/>
-    <w:lsdException w:name="Table Subtle 2" w:semiHidden="1" w:unhideWhenUsed="1"/>
     <w:lsdException w:name="Table Web 1" w:semiHidden="1" w:unhideWhenUsed="1"/>
     <w:lsdException w:name="Table Web 2" w:semiHidden="1" w:unhideWhenUsed="1"/>
-    <w:lsdException w:name="Table Web 3" w:semiHidden="1" w:unhideWhenUsed="1"/>
     <w:lsdException w:name="Balloon Text" w:semiHidden="1" w:unhideWhenUsed="1"/>
     <w:lsdException w:name="Table Grid" w:uiPriority="59"/>
     <w:lsdException w:name="Table Theme" w:semiHidden="1" w:unhideWhenUsed="1"/>
@@ -14668,6 +15314,10 @@
     <w:lsdException w:name="List Table 5 Dark Accent 6" w:uiPriority="50"/>
     <w:lsdException w:name="List Table 6 Colorful Accent 6" w:uiPriority="51"/>
     <w:lsdException w:name="List Table 7 Colorful Accent 6" w:uiPriority="52"/>
+    <w:lsdException w:name="Mention" w:semiHidden="1" w:unhideWhenUsed="1"/>
+    <w:lsdException w:name="Smart Hyperlink" w:semiHidden="1" w:unhideWhenUsed="1"/>
+    <w:lsdException w:name="Hashtag" w:semiHidden="1" w:unhideWhenUsed="1"/>
+    <w:lsdException w:name="Unresolved Mention" w:semiHidden="1" w:unhideWhenUsed="1"/>
   </w:latentStyles>
   <w:style w:type="paragraph" w:default="1" w:styleId="Normal">
     <w:name w:val="Normal"/>
@@ -14740,7 +15390,7 @@
 </file>
 
 <file path=word/glossary/webSettings.xml><?xml version="1.0" encoding="utf-8"?>
-<w:webSettings xmlns:mc="http://schemas.openxmlformats.org/markup-compatibility/2006" xmlns:r="http://schemas.openxmlformats.org/officeDocument/2006/relationships" xmlns:w="http://schemas.openxmlformats.org/wordprocessingml/2006/main" xmlns:w14="http://schemas.microsoft.com/office/word/2010/wordml" xmlns:w15="http://schemas.microsoft.com/office/word/2012/wordml" mc:Ignorable="w14 w15">
+<w:webSettings xmlns:mc="http://schemas.openxmlformats.org/markup-compatibility/2006" xmlns:r="http://schemas.openxmlformats.org/officeDocument/2006/relationships" xmlns:w="http://schemas.openxmlformats.org/wordprocessingml/2006/main" xmlns:w14="http://schemas.microsoft.com/office/word/2010/wordml" xmlns:w15="http://schemas.microsoft.com/office/word/2012/wordml" xmlns:w16cid="http://schemas.microsoft.com/office/word/2016/wordml/cid" xmlns:w16se="http://schemas.microsoft.com/office/word/2015/wordml/symex" mc:Ignorable="w14 w15 w16se w16cid">
   <w:optimizeForBrowser/>
   <w:allowPNG/>
 </w:webSettings>
@@ -15055,7 +15705,7 @@
 </file>
 
 <file path=customXml/itemProps2.xml><?xml version="1.0" encoding="utf-8"?>
-<ds:datastoreItem xmlns:ds="http://schemas.openxmlformats.org/officeDocument/2006/customXml" ds:itemID="{316A0B98-44EB-4C26-B09A-FF834402B829}">
+<ds:datastoreItem xmlns:ds="http://schemas.openxmlformats.org/officeDocument/2006/customXml" ds:itemID="{063285F7-3152-43A6-B4D9-A1B07CC9526D}">
   <ds:schemaRefs>
     <ds:schemaRef ds:uri="http://schemas.openxmlformats.org/officeDocument/2006/bibliography"/>
   </ds:schemaRefs>

</xml_diff>

<commit_message>
Hien - chinh activity + mo ta Quan li tram
</commit_message>
<xml_diff>
--- a/01_Document/[SRS] C43 - Quản lý xe khách.docx
+++ b/01_Document/[SRS] C43 - Quản lý xe khách.docx
@@ -1,6 +1,6 @@
 
 <file path=word/document.xml><?xml version="1.0" encoding="utf-8"?>
-<w:document xmlns:wpc="http://schemas.microsoft.com/office/word/2010/wordprocessingCanvas" xmlns:cx="http://schemas.microsoft.com/office/drawing/2014/chartex" xmlns:cx1="http://schemas.microsoft.com/office/drawing/2015/9/8/chartex" xmlns:cx2="http://schemas.microsoft.com/office/drawing/2015/10/21/chartex" xmlns:cx3="http://schemas.microsoft.com/office/drawing/2016/5/9/chartex" xmlns:cx4="http://schemas.microsoft.com/office/drawing/2016/5/10/chartex" xmlns:cx5="http://schemas.microsoft.com/office/drawing/2016/5/11/chartex" xmlns:cx6="http://schemas.microsoft.com/office/drawing/2016/5/12/chartex" xmlns:cx7="http://schemas.microsoft.com/office/drawing/2016/5/13/chartex" xmlns:cx8="http://schemas.microsoft.com/office/drawing/2016/5/14/chartex" xmlns:mc="http://schemas.openxmlformats.org/markup-compatibility/2006" xmlns:aink="http://schemas.microsoft.com/office/drawing/2016/ink" xmlns:am3d="http://schemas.microsoft.com/office/drawing/2017/model3d" xmlns:o="urn:schemas-microsoft-com:office:office" xmlns:r="http://schemas.openxmlformats.org/officeDocument/2006/relationships" xmlns:m="http://schemas.openxmlformats.org/officeDocument/2006/math" xmlns:v="urn:schemas-microsoft-com:vml" xmlns:wp14="http://schemas.microsoft.com/office/word/2010/wordprocessingDrawing" xmlns:wp="http://schemas.openxmlformats.org/drawingml/2006/wordprocessingDrawing" xmlns:w10="urn:schemas-microsoft-com:office:word" xmlns:w="http://schemas.openxmlformats.org/wordprocessingml/2006/main" xmlns:w14="http://schemas.microsoft.com/office/word/2010/wordml" xmlns:w15="http://schemas.microsoft.com/office/word/2012/wordml" xmlns:w16cid="http://schemas.microsoft.com/office/word/2016/wordml/cid" xmlns:w16se="http://schemas.microsoft.com/office/word/2015/wordml/symex" xmlns:wpg="http://schemas.microsoft.com/office/word/2010/wordprocessingGroup" xmlns:wpi="http://schemas.microsoft.com/office/word/2010/wordprocessingInk" xmlns:wne="http://schemas.microsoft.com/office/word/2006/wordml" xmlns:wps="http://schemas.microsoft.com/office/word/2010/wordprocessingShape" mc:Ignorable="w14 w15 w16se w16cid wp14">
+<w:document xmlns:wpc="http://schemas.microsoft.com/office/word/2010/wordprocessingCanvas" xmlns:mc="http://schemas.openxmlformats.org/markup-compatibility/2006" xmlns:o="urn:schemas-microsoft-com:office:office" xmlns:r="http://schemas.openxmlformats.org/officeDocument/2006/relationships" xmlns:m="http://schemas.openxmlformats.org/officeDocument/2006/math" xmlns:v="urn:schemas-microsoft-com:vml" xmlns:wp14="http://schemas.microsoft.com/office/word/2010/wordprocessingDrawing" xmlns:wp="http://schemas.openxmlformats.org/drawingml/2006/wordprocessingDrawing" xmlns:w10="urn:schemas-microsoft-com:office:word" xmlns:w="http://schemas.openxmlformats.org/wordprocessingml/2006/main" xmlns:w14="http://schemas.microsoft.com/office/word/2010/wordml" xmlns:w15="http://schemas.microsoft.com/office/word/2012/wordml" xmlns:wpg="http://schemas.microsoft.com/office/word/2010/wordprocessingGroup" xmlns:wpi="http://schemas.microsoft.com/office/word/2010/wordprocessingInk" xmlns:wne="http://schemas.microsoft.com/office/word/2006/wordml" xmlns:wps="http://schemas.microsoft.com/office/word/2010/wordprocessingShape" mc:Ignorable="w14 w15 wp14">
   <w:body>
     <w:sdt>
       <w:sdtPr>
@@ -1341,15 +1341,7 @@
               <w:cnfStyle w:val="000000000000" w:firstRow="0" w:lastRow="0" w:firstColumn="0" w:lastColumn="0" w:oddVBand="0" w:evenVBand="0" w:oddHBand="0" w:evenHBand="0" w:firstRowFirstColumn="0" w:firstRowLastColumn="0" w:lastRowFirstColumn="0" w:lastRowLastColumn="0"/>
             </w:pPr>
             <w:r>
-              <w:t xml:space="preserve">Trường hợp bước 11, nếu ban giám đốc không phê duyệt cho những tuyến đường đi nào, nhân viên phải thực hiện lại quy trình bắt đầu từ bước </w:t>
-            </w:r>
-            <w:proofErr w:type="gramStart"/>
-            <w:r>
-              <w:t>7  đối</w:t>
-            </w:r>
-            <w:proofErr w:type="gramEnd"/>
-            <w:r>
-              <w:t xml:space="preserve"> với những tuyến đường đi đó.</w:t>
+              <w:t>Trường hợp bước 11, nếu ban giám đốc không phê duyệt cho những tuyến đường đi nào, nhân viên phải thực hiện lại quy trình bắt đầu từ bước 7  đối với những tuyến đường đi đó.</w:t>
             </w:r>
           </w:p>
         </w:tc>
@@ -2280,15 +2272,7 @@
               <w:cnfStyle w:val="000000100000" w:firstRow="0" w:lastRow="0" w:firstColumn="0" w:lastColumn="0" w:oddVBand="0" w:evenVBand="0" w:oddHBand="1" w:evenHBand="0" w:firstRowFirstColumn="0" w:firstRowLastColumn="0" w:lastRowFirstColumn="0" w:lastRowLastColumn="0"/>
             </w:pPr>
             <w:r>
-              <w:t xml:space="preserve">Ghi nhận thông tin về vé hủy: thực hiện hủy thông tin đặt vé và cập nhật vào hệ thống tình </w:t>
-            </w:r>
-            <w:proofErr w:type="gramStart"/>
-            <w:r>
-              <w:t>trạng  mới</w:t>
-            </w:r>
-            <w:proofErr w:type="gramEnd"/>
-            <w:r>
-              <w:t xml:space="preserve"> của vé.</w:t>
+              <w:t>Ghi nhận thông tin về vé hủy: thực hiện hủy thông tin đặt vé và cập nhật vào hệ thống tình trạng  mới của vé.</w:t>
             </w:r>
           </w:p>
           <w:p>
@@ -5182,8 +5166,8 @@
         <w:tblLook w:val="04A0" w:firstRow="1" w:lastRow="0" w:firstColumn="1" w:lastColumn="0" w:noHBand="0" w:noVBand="1"/>
       </w:tblPr>
       <w:tblGrid>
-        <w:gridCol w:w="960"/>
-        <w:gridCol w:w="8256"/>
+        <w:gridCol w:w="870"/>
+        <w:gridCol w:w="8346"/>
       </w:tblGrid>
       <w:tr>
         <w:tc>
@@ -5313,57 +5297,31 @@
               <w:pStyle w:val="MyTable1"/>
             </w:pPr>
             <w:r>
-              <w:rPr>
-                <w:noProof/>
-              </w:rPr>
-              <w:drawing>
-                <wp:inline distT="0" distB="0" distL="0" distR="0">
-                  <wp:extent cx="5105400" cy="5800725"/>
-                  <wp:effectExtent l="0" t="0" r="0" b="0"/>
-                  <wp:docPr id="10" name="Picture 10"/>
-                  <wp:cNvGraphicFramePr>
-                    <a:graphicFrameLocks xmlns:a="http://schemas.openxmlformats.org/drawingml/2006/main" noChangeAspect="1"/>
-                  </wp:cNvGraphicFramePr>
-                  <a:graphic xmlns:a="http://schemas.openxmlformats.org/drawingml/2006/main">
-                    <a:graphicData uri="http://schemas.openxmlformats.org/drawingml/2006/picture">
-                      <pic:pic xmlns:pic="http://schemas.openxmlformats.org/drawingml/2006/picture">
-                        <pic:nvPicPr>
-                          <pic:cNvPr id="0" name="Picture 3"/>
-                          <pic:cNvPicPr>
-                            <a:picLocks noChangeAspect="1" noChangeArrowheads="1"/>
-                          </pic:cNvPicPr>
-                        </pic:nvPicPr>
-                        <pic:blipFill>
-                          <a:blip r:embed="rId8">
-                            <a:extLst>
-                              <a:ext uri="{28A0092B-C50C-407E-A947-70E740481C1C}">
-                                <a14:useLocalDpi xmlns:a14="http://schemas.microsoft.com/office/drawing/2010/main" val="0"/>
-                              </a:ext>
-                            </a:extLst>
-                          </a:blip>
-                          <a:srcRect/>
-                          <a:stretch>
-                            <a:fillRect/>
-                          </a:stretch>
-                        </pic:blipFill>
-                        <pic:spPr bwMode="auto">
-                          <a:xfrm>
-                            <a:off x="0" y="0"/>
-                            <a:ext cx="5105400" cy="5800725"/>
-                          </a:xfrm>
-                          <a:prstGeom prst="rect">
-                            <a:avLst/>
-                          </a:prstGeom>
-                          <a:noFill/>
-                          <a:ln>
-                            <a:noFill/>
-                          </a:ln>
-                        </pic:spPr>
-                      </pic:pic>
-                    </a:graphicData>
-                  </a:graphic>
-                </wp:inline>
-              </w:drawing>
+              <w:object w:dxaOrig="11850" w:dyaOrig="12375">
+                <v:shapetype id="_x0000_t75" coordsize="21600,21600" o:spt="75" o:preferrelative="t" path="m@4@5l@4@11@9@11@9@5xe" filled="f" stroked="f">
+                  <v:stroke joinstyle="miter"/>
+                  <v:formulas>
+                    <v:f eqn="if lineDrawn pixelLineWidth 0"/>
+                    <v:f eqn="sum @0 1 0"/>
+                    <v:f eqn="sum 0 0 @1"/>
+                    <v:f eqn="prod @2 1 2"/>
+                    <v:f eqn="prod @3 21600 pixelWidth"/>
+                    <v:f eqn="prod @3 21600 pixelHeight"/>
+                    <v:f eqn="sum @0 0 1"/>
+                    <v:f eqn="prod @6 1 2"/>
+                    <v:f eqn="prod @7 21600 pixelWidth"/>
+                    <v:f eqn="sum @8 21600 0"/>
+                    <v:f eqn="prod @7 21600 pixelHeight"/>
+                    <v:f eqn="sum @10 21600 0"/>
+                  </v:formulas>
+                  <v:path o:extrusionok="f" gradientshapeok="t" o:connecttype="rect"/>
+                  <o:lock v:ext="edit" aspectratio="t"/>
+                </v:shapetype>
+                <v:shape id="_x0000_i1025" type="#_x0000_t75" style="width:406.5pt;height:488.25pt" o:ole="">
+                  <v:imagedata r:id="rId8" o:title=""/>
+                </v:shape>
+                <o:OLEObject Type="Embed" ProgID="PBrush" ShapeID="_x0000_i1025" DrawAspect="Content" ObjectID="_1567446762" r:id="rId9"/>
+              </w:object>
             </w:r>
           </w:p>
         </w:tc>
@@ -5554,7 +5512,7 @@
                           <pic:cNvPicPr/>
                         </pic:nvPicPr>
                         <pic:blipFill>
-                          <a:blip r:embed="rId9">
+                          <a:blip r:embed="rId10">
                             <a:extLst>
                               <a:ext uri="{28A0092B-C50C-407E-A947-70E740481C1C}">
                                 <a14:useLocalDpi xmlns:a14="http://schemas.microsoft.com/office/drawing/2010/main" val="0"/>
@@ -5944,7 +5902,7 @@
                           <pic:cNvPicPr/>
                         </pic:nvPicPr>
                         <pic:blipFill>
-                          <a:blip r:embed="rId10">
+                          <a:blip r:embed="rId11">
                             <a:extLst>
                               <a:ext uri="{28A0092B-C50C-407E-A947-70E740481C1C}">
                                 <a14:useLocalDpi xmlns:a14="http://schemas.microsoft.com/office/drawing/2010/main" val="0"/>
@@ -6167,7 +6125,7 @@
                           <pic:cNvPicPr/>
                         </pic:nvPicPr>
                         <pic:blipFill>
-                          <a:blip r:embed="rId11">
+                          <a:blip r:embed="rId12">
                             <a:extLst>
                               <a:ext uri="{28A0092B-C50C-407E-A947-70E740481C1C}">
                                 <a14:useLocalDpi xmlns:a14="http://schemas.microsoft.com/office/drawing/2010/main" val="0"/>
@@ -6381,7 +6339,7 @@
                           <pic:cNvPicPr/>
                         </pic:nvPicPr>
                         <pic:blipFill>
-                          <a:blip r:embed="rId12">
+                          <a:blip r:embed="rId13">
                             <a:extLst>
                               <a:ext uri="{28A0092B-C50C-407E-A947-70E740481C1C}">
                                 <a14:useLocalDpi xmlns:a14="http://schemas.microsoft.com/office/drawing/2010/main" val="0"/>
@@ -6572,7 +6530,7 @@
                           <pic:cNvPicPr/>
                         </pic:nvPicPr>
                         <pic:blipFill>
-                          <a:blip r:embed="rId13">
+                          <a:blip r:embed="rId14">
                             <a:extLst>
                               <a:ext uri="{28A0092B-C50C-407E-A947-70E740481C1C}">
                                 <a14:useLocalDpi xmlns:a14="http://schemas.microsoft.com/office/drawing/2010/main" val="0"/>
@@ -6774,7 +6732,7 @@
                           <pic:cNvPicPr/>
                         </pic:nvPicPr>
                         <pic:blipFill>
-                          <a:blip r:embed="rId14">
+                          <a:blip r:embed="rId15">
                             <a:extLst>
                               <a:ext uri="{28A0092B-C50C-407E-A947-70E740481C1C}">
                                 <a14:useLocalDpi xmlns:a14="http://schemas.microsoft.com/office/drawing/2010/main" val="0"/>
@@ -6947,7 +6905,15 @@
               <w:pStyle w:val="MyTable1"/>
             </w:pPr>
             <w:r>
-              <w:t>Quản lí thông tin của các trạm dừng chân, cho phép tra cứu nhanh, thêm thông tin trạm mới hoặc hủy thông tin những trạm đã được hủy trong thực tế.</w:t>
+              <w:t>Quản lí thông tin của các trạm dừng chân</w:t>
+            </w:r>
+            <w:r>
+              <w:t>: thời gian lập trạm, địa điểm, tỉ lệ đón khách,..</w:t>
+            </w:r>
+            <w:bookmarkStart w:id="1" w:name="_GoBack"/>
+            <w:bookmarkEnd w:id="1"/>
+            <w:r>
+              <w:t>. Bao gồm các chức năng: tìm kiếm thông tin trạm, thêm thông tin trạm, xóa thông tin trạm, chỉnh sửa thông tin trạm.</w:t>
             </w:r>
           </w:p>
         </w:tc>
@@ -7180,15 +7146,7 @@
               <w:pStyle w:val="MyTable1"/>
             </w:pPr>
             <w:r>
-              <w:t xml:space="preserve">Quản lí thông tín các tuyến xe gồm trạm bắt đầu, trạm kết thúc, lộ trình tuyến, các chuyến thuộc tuyến </w:t>
-            </w:r>
-            <w:proofErr w:type="gramStart"/>
-            <w:r>
-              <w:t>xe,…</w:t>
-            </w:r>
-            <w:proofErr w:type="gramEnd"/>
-            <w:r>
-              <w:t xml:space="preserve"> Bao gồm các chức năng: xem danh sách tuyến, tìm tuyến, thêm tuyến, sửa tuyến, xóa tuyến.</w:t>
+              <w:t>Quản lí thông tín các tuyến xe gồm trạm bắt đầu, trạm kết thúc, lộ trình tuyến, các chuyến thuộc tuyến xe,… Bao gồm các chức năng: xem danh sách tuyến, tìm tuyến, thêm tuyến, sửa tuyến, xóa tuyến.</w:t>
             </w:r>
           </w:p>
         </w:tc>
@@ -7294,15 +7252,7 @@
               <w:pStyle w:val="MyTable1"/>
             </w:pPr>
             <w:r>
-              <w:t xml:space="preserve">Cho phép hiển thị danh sách tất cả các tuyến còn tồn tại trên thực tế. Danh sách hiển thị gồm: trạm bắt đầu, trạm kết thúc, chiều dài tuyến, thời gian ước </w:t>
-            </w:r>
-            <w:proofErr w:type="gramStart"/>
-            <w:r>
-              <w:t>lượng,…</w:t>
-            </w:r>
-            <w:proofErr w:type="gramEnd"/>
-            <w:r>
-              <w:t xml:space="preserve"> Hỗ trợ tính năng sắp xếp danh sách tuyến theo một số tiêu chí nhất định.</w:t>
+              <w:t>Cho phép hiển thị danh sách tất cả các tuyến còn tồn tại trên thực tế. Danh sách hiển thị gồm: trạm bắt đầu, trạm kết thúc, chiều dài tuyến, thời gian ước lượng,… Hỗ trợ tính năng sắp xếp danh sách tuyến theo một số tiêu chí nhất định.</w:t>
             </w:r>
           </w:p>
         </w:tc>
@@ -7532,13 +7482,8 @@
               <w:pStyle w:val="MyTable1"/>
             </w:pPr>
             <w:r>
-              <w:t xml:space="preserve">Thêm tuyến mới khi mở tuyến thành công. Nhập vào các thông tin như trạm bắt đầu, trạm kết thúc, lộ trình </w:t>
-            </w:r>
-            <w:proofErr w:type="gramStart"/>
-            <w:r>
-              <w:t>tuyến,…</w:t>
-            </w:r>
-            <w:proofErr w:type="gramEnd"/>
+              <w:t>Thêm tuyến mới khi mở tuyến thành công. Nhập vào các thông tin như trạm bắt đầu, trạm kết thúc, lộ trình tuyến,…</w:t>
+            </w:r>
           </w:p>
         </w:tc>
       </w:tr>
@@ -7768,13 +7713,8 @@
               <w:pStyle w:val="MyTable1"/>
             </w:pPr>
             <w:r>
-              <w:t xml:space="preserve">Sửa tuyến trên hệ thống dựa vào các thay đổi về tuyến trên thực tế. Các thay đổi bao gồm: các trạm thuộc tuyến, các chuyến thuộc tuyến, thời gian ước </w:t>
-            </w:r>
-            <w:proofErr w:type="gramStart"/>
-            <w:r>
-              <w:t>lượng,…</w:t>
-            </w:r>
-            <w:proofErr w:type="gramEnd"/>
+              <w:t>Sửa tuyến trên hệ thống dựa vào các thay đổi về tuyến trên thực tế. Các thay đổi bao gồm: các trạm thuộc tuyến, các chuyến thuộc tuyến, thời gian ước lượng,…</w:t>
+            </w:r>
           </w:p>
         </w:tc>
       </w:tr>
@@ -8480,8 +8420,6 @@
         </w:numPr>
         <w:ind w:left="792"/>
       </w:pPr>
-      <w:bookmarkStart w:id="1" w:name="_GoBack"/>
-      <w:bookmarkEnd w:id="1"/>
     </w:p>
     <w:p>
       <w:pPr>
@@ -9860,7 +9798,7 @@
 </file>
 
 <file path=word/numbering.xml><?xml version="1.0" encoding="utf-8"?>
-<w:numbering xmlns:wpc="http://schemas.microsoft.com/office/word/2010/wordprocessingCanvas" xmlns:cx="http://schemas.microsoft.com/office/drawing/2014/chartex" xmlns:cx1="http://schemas.microsoft.com/office/drawing/2015/9/8/chartex" xmlns:cx2="http://schemas.microsoft.com/office/drawing/2015/10/21/chartex" xmlns:cx3="http://schemas.microsoft.com/office/drawing/2016/5/9/chartex" xmlns:cx4="http://schemas.microsoft.com/office/drawing/2016/5/10/chartex" xmlns:cx5="http://schemas.microsoft.com/office/drawing/2016/5/11/chartex" xmlns:cx6="http://schemas.microsoft.com/office/drawing/2016/5/12/chartex" xmlns:cx7="http://schemas.microsoft.com/office/drawing/2016/5/13/chartex" xmlns:cx8="http://schemas.microsoft.com/office/drawing/2016/5/14/chartex" xmlns:mc="http://schemas.openxmlformats.org/markup-compatibility/2006" xmlns:aink="http://schemas.microsoft.com/office/drawing/2016/ink" xmlns:am3d="http://schemas.microsoft.com/office/drawing/2017/model3d" xmlns:o="urn:schemas-microsoft-com:office:office" xmlns:r="http://schemas.openxmlformats.org/officeDocument/2006/relationships" xmlns:m="http://schemas.openxmlformats.org/officeDocument/2006/math" xmlns:v="urn:schemas-microsoft-com:vml" xmlns:wp14="http://schemas.microsoft.com/office/word/2010/wordprocessingDrawing" xmlns:wp="http://schemas.openxmlformats.org/drawingml/2006/wordprocessingDrawing" xmlns:w10="urn:schemas-microsoft-com:office:word" xmlns:w="http://schemas.openxmlformats.org/wordprocessingml/2006/main" xmlns:w14="http://schemas.microsoft.com/office/word/2010/wordml" xmlns:w15="http://schemas.microsoft.com/office/word/2012/wordml" xmlns:w16cid="http://schemas.microsoft.com/office/word/2016/wordml/cid" xmlns:w16se="http://schemas.microsoft.com/office/word/2015/wordml/symex" xmlns:wpg="http://schemas.microsoft.com/office/word/2010/wordprocessingGroup" xmlns:wpi="http://schemas.microsoft.com/office/word/2010/wordprocessingInk" xmlns:wne="http://schemas.microsoft.com/office/word/2006/wordml" xmlns:wps="http://schemas.microsoft.com/office/word/2010/wordprocessingShape" mc:Ignorable="w14 w15 w16se w16cid wp14">
+<w:numbering xmlns:wpc="http://schemas.microsoft.com/office/word/2010/wordprocessingCanvas" xmlns:mc="http://schemas.openxmlformats.org/markup-compatibility/2006" xmlns:o="urn:schemas-microsoft-com:office:office" xmlns:r="http://schemas.openxmlformats.org/officeDocument/2006/relationships" xmlns:m="http://schemas.openxmlformats.org/officeDocument/2006/math" xmlns:v="urn:schemas-microsoft-com:vml" xmlns:wp14="http://schemas.microsoft.com/office/word/2010/wordprocessingDrawing" xmlns:wp="http://schemas.openxmlformats.org/drawingml/2006/wordprocessingDrawing" xmlns:w10="urn:schemas-microsoft-com:office:word" xmlns:w="http://schemas.openxmlformats.org/wordprocessingml/2006/main" xmlns:w14="http://schemas.microsoft.com/office/word/2010/wordml" xmlns:w15="http://schemas.microsoft.com/office/word/2012/wordml" xmlns:wpg="http://schemas.microsoft.com/office/word/2010/wordprocessingGroup" xmlns:wpi="http://schemas.microsoft.com/office/word/2010/wordprocessingInk" xmlns:wne="http://schemas.microsoft.com/office/word/2006/wordml" xmlns:wps="http://schemas.microsoft.com/office/word/2010/wordprocessingShape" mc:Ignorable="w14 w15 wp14">
   <w:abstractNum w:abstractNumId="0" w15:restartNumberingAfterBreak="0">
     <w:nsid w:val="04707B7E"/>
     <w:multiLevelType w:val="multilevel"/>
@@ -13190,7 +13128,7 @@
 </file>
 
 <file path=word/styles.xml><?xml version="1.0" encoding="utf-8"?>
-<w:styles xmlns:mc="http://schemas.openxmlformats.org/markup-compatibility/2006" xmlns:r="http://schemas.openxmlformats.org/officeDocument/2006/relationships" xmlns:w="http://schemas.openxmlformats.org/wordprocessingml/2006/main" xmlns:w14="http://schemas.microsoft.com/office/word/2010/wordml" xmlns:w15="http://schemas.microsoft.com/office/word/2012/wordml" xmlns:w16cid="http://schemas.microsoft.com/office/word/2016/wordml/cid" xmlns:w16se="http://schemas.microsoft.com/office/word/2015/wordml/symex" mc:Ignorable="w14 w15 w16se w16cid">
+<w:styles xmlns:mc="http://schemas.openxmlformats.org/markup-compatibility/2006" xmlns:r="http://schemas.openxmlformats.org/officeDocument/2006/relationships" xmlns:w="http://schemas.openxmlformats.org/wordprocessingml/2006/main" xmlns:w14="http://schemas.microsoft.com/office/word/2010/wordml" xmlns:w15="http://schemas.microsoft.com/office/word/2012/wordml" mc:Ignorable="w14 w15">
   <w:docDefaults>
     <w:rPrDefault>
       <w:rPr>
@@ -13207,7 +13145,7 @@
       </w:pPr>
     </w:pPrDefault>
   </w:docDefaults>
-  <w:latentStyles w:defLockedState="0" w:defUIPriority="99" w:defSemiHidden="0" w:defUnhideWhenUsed="0" w:defQFormat="0" w:count="375">
+  <w:latentStyles w:defLockedState="0" w:defUIPriority="99" w:defSemiHidden="0" w:defUnhideWhenUsed="0" w:defQFormat="0" w:count="371">
     <w:lsdException w:name="Normal" w:uiPriority="0" w:qFormat="1"/>
     <w:lsdException w:name="heading 1" w:uiPriority="9" w:qFormat="1"/>
     <w:lsdException w:name="heading 2" w:semiHidden="1" w:uiPriority="9" w:unhideWhenUsed="1" w:qFormat="1"/>
@@ -13313,6 +13251,7 @@
     <w:lsdException w:name="HTML Sample" w:semiHidden="1" w:unhideWhenUsed="1"/>
     <w:lsdException w:name="HTML Typewriter" w:semiHidden="1" w:unhideWhenUsed="1"/>
     <w:lsdException w:name="HTML Variable" w:semiHidden="1" w:unhideWhenUsed="1"/>
+    <w:lsdException w:name="Normal Table" w:semiHidden="1" w:unhideWhenUsed="1"/>
     <w:lsdException w:name="annotation subject" w:semiHidden="1" w:unhideWhenUsed="1"/>
     <w:lsdException w:name="No List" w:semiHidden="1" w:unhideWhenUsed="1"/>
     <w:lsdException w:name="Outline List 1" w:semiHidden="1" w:unhideWhenUsed="1"/>
@@ -13356,8 +13295,10 @@
     <w:lsdException w:name="Table Elegant" w:semiHidden="1" w:unhideWhenUsed="1"/>
     <w:lsdException w:name="Table Professional" w:semiHidden="1" w:unhideWhenUsed="1"/>
     <w:lsdException w:name="Table Subtle 1" w:semiHidden="1" w:unhideWhenUsed="1"/>
+    <w:lsdException w:name="Table Subtle 2" w:semiHidden="1" w:unhideWhenUsed="1"/>
     <w:lsdException w:name="Table Web 1" w:semiHidden="1" w:unhideWhenUsed="1"/>
     <w:lsdException w:name="Table Web 2" w:semiHidden="1" w:unhideWhenUsed="1"/>
+    <w:lsdException w:name="Table Web 3" w:semiHidden="1" w:unhideWhenUsed="1"/>
     <w:lsdException w:name="Balloon Text" w:semiHidden="1" w:unhideWhenUsed="1"/>
     <w:lsdException w:name="Table Grid" w:uiPriority="59"/>
     <w:lsdException w:name="Table Theme" w:semiHidden="1" w:unhideWhenUsed="1"/>
@@ -13576,10 +13517,6 @@
     <w:lsdException w:name="List Table 5 Dark Accent 6" w:uiPriority="50"/>
     <w:lsdException w:name="List Table 6 Colorful Accent 6" w:uiPriority="51"/>
     <w:lsdException w:name="List Table 7 Colorful Accent 6" w:uiPriority="52"/>
-    <w:lsdException w:name="Mention" w:semiHidden="1" w:unhideWhenUsed="1"/>
-    <w:lsdException w:name="Smart Hyperlink" w:semiHidden="1" w:unhideWhenUsed="1"/>
-    <w:lsdException w:name="Hashtag" w:semiHidden="1" w:unhideWhenUsed="1"/>
-    <w:lsdException w:name="Unresolved Mention" w:semiHidden="1" w:unhideWhenUsed="1"/>
   </w:latentStyles>
   <w:style w:type="paragraph" w:default="1" w:styleId="Normal">
     <w:name w:val="Normal"/>
@@ -14747,7 +14684,7 @@
 </file>
 
 <file path=word/glossary/document.xml><?xml version="1.0" encoding="utf-8"?>
-<w:glossaryDocument xmlns:wpc="http://schemas.microsoft.com/office/word/2010/wordprocessingCanvas" xmlns:cx="http://schemas.microsoft.com/office/drawing/2014/chartex" xmlns:cx1="http://schemas.microsoft.com/office/drawing/2015/9/8/chartex" xmlns:cx2="http://schemas.microsoft.com/office/drawing/2015/10/21/chartex" xmlns:cx3="http://schemas.microsoft.com/office/drawing/2016/5/9/chartex" xmlns:cx4="http://schemas.microsoft.com/office/drawing/2016/5/10/chartex" xmlns:cx5="http://schemas.microsoft.com/office/drawing/2016/5/11/chartex" xmlns:cx6="http://schemas.microsoft.com/office/drawing/2016/5/12/chartex" xmlns:cx7="http://schemas.microsoft.com/office/drawing/2016/5/13/chartex" xmlns:cx8="http://schemas.microsoft.com/office/drawing/2016/5/14/chartex" xmlns:mc="http://schemas.openxmlformats.org/markup-compatibility/2006" xmlns:aink="http://schemas.microsoft.com/office/drawing/2016/ink" xmlns:am3d="http://schemas.microsoft.com/office/drawing/2017/model3d" xmlns:o="urn:schemas-microsoft-com:office:office" xmlns:r="http://schemas.openxmlformats.org/officeDocument/2006/relationships" xmlns:m="http://schemas.openxmlformats.org/officeDocument/2006/math" xmlns:v="urn:schemas-microsoft-com:vml" xmlns:wp14="http://schemas.microsoft.com/office/word/2010/wordprocessingDrawing" xmlns:wp="http://schemas.openxmlformats.org/drawingml/2006/wordprocessingDrawing" xmlns:w10="urn:schemas-microsoft-com:office:word" xmlns:w="http://schemas.openxmlformats.org/wordprocessingml/2006/main" xmlns:w14="http://schemas.microsoft.com/office/word/2010/wordml" xmlns:w15="http://schemas.microsoft.com/office/word/2012/wordml" xmlns:w16cid="http://schemas.microsoft.com/office/word/2016/wordml/cid" xmlns:w16se="http://schemas.microsoft.com/office/word/2015/wordml/symex" xmlns:wpg="http://schemas.microsoft.com/office/word/2010/wordprocessingGroup" xmlns:wpi="http://schemas.microsoft.com/office/word/2010/wordprocessingInk" xmlns:wne="http://schemas.microsoft.com/office/word/2006/wordml" xmlns:wps="http://schemas.microsoft.com/office/word/2010/wordprocessingShape" mc:Ignorable="w14 w15 w16se w16cid wp14">
+<w:glossaryDocument xmlns:wpc="http://schemas.microsoft.com/office/word/2010/wordprocessingCanvas" xmlns:mc="http://schemas.openxmlformats.org/markup-compatibility/2006" xmlns:o="urn:schemas-microsoft-com:office:office" xmlns:r="http://schemas.openxmlformats.org/officeDocument/2006/relationships" xmlns:m="http://schemas.openxmlformats.org/officeDocument/2006/math" xmlns:v="urn:schemas-microsoft-com:vml" xmlns:wp14="http://schemas.microsoft.com/office/word/2010/wordprocessingDrawing" xmlns:wp="http://schemas.openxmlformats.org/drawingml/2006/wordprocessingDrawing" xmlns:w10="urn:schemas-microsoft-com:office:word" xmlns:w="http://schemas.openxmlformats.org/wordprocessingml/2006/main" xmlns:w14="http://schemas.microsoft.com/office/word/2010/wordml" xmlns:w15="http://schemas.microsoft.com/office/word/2012/wordml" xmlns:wpg="http://schemas.microsoft.com/office/word/2010/wordprocessingGroup" xmlns:wpi="http://schemas.microsoft.com/office/word/2010/wordprocessingInk" xmlns:wne="http://schemas.microsoft.com/office/word/2006/wordml" xmlns:wps="http://schemas.microsoft.com/office/word/2010/wordprocessingShape" mc:Ignorable="w14 w15 wp14">
   <w:docParts>
     <w:docPart>
       <w:docPartPr>
@@ -14784,7 +14721,7 @@
 </file>
 
 <file path=word/glossary/fontTable.xml><?xml version="1.0" encoding="utf-8"?>
-<w:fonts xmlns:mc="http://schemas.openxmlformats.org/markup-compatibility/2006" xmlns:r="http://schemas.openxmlformats.org/officeDocument/2006/relationships" xmlns:w="http://schemas.openxmlformats.org/wordprocessingml/2006/main" xmlns:w14="http://schemas.microsoft.com/office/word/2010/wordml" xmlns:w15="http://schemas.microsoft.com/office/word/2012/wordml" xmlns:w16cid="http://schemas.microsoft.com/office/word/2016/wordml/cid" xmlns:w16se="http://schemas.microsoft.com/office/word/2015/wordml/symex" mc:Ignorable="w14 w15 w16se w16cid">
+<w:fonts xmlns:mc="http://schemas.openxmlformats.org/markup-compatibility/2006" xmlns:r="http://schemas.openxmlformats.org/officeDocument/2006/relationships" xmlns:w="http://schemas.openxmlformats.org/wordprocessingml/2006/main" xmlns:w14="http://schemas.microsoft.com/office/word/2010/wordml" xmlns:w15="http://schemas.microsoft.com/office/word/2012/wordml" mc:Ignorable="w14 w15">
   <w:font w:name="Times New Roman">
     <w:panose1 w:val="02020603050405020304"/>
     <w:charset w:val="00"/>
@@ -14842,14 +14779,6 @@
     <w:pitch w:val="variable"/>
     <w:sig w:usb0="E1002EFF" w:usb1="C000605B" w:usb2="00000029" w:usb3="00000000" w:csb0="000101FF" w:csb1="00000000"/>
   </w:font>
-  <w:font w:name="DengXian">
-    <w:altName w:val="等线"/>
-    <w:panose1 w:val="02010600030101010101"/>
-    <w:charset w:val="86"/>
-    <w:family w:val="auto"/>
-    <w:pitch w:val="variable"/>
-    <w:sig w:usb0="A00002BF" w:usb1="38CF7CFA" w:usb2="00000016" w:usb3="00000000" w:csb0="0004000F" w:csb1="00000000"/>
-  </w:font>
   <w:font w:name="Calibri Light">
     <w:panose1 w:val="020F0302020204030204"/>
     <w:charset w:val="00"/>
@@ -14857,18 +14786,11 @@
     <w:pitch w:val="variable"/>
     <w:sig w:usb0="E0002AFF" w:usb1="C000247B" w:usb2="00000009" w:usb3="00000000" w:csb0="000001FF" w:csb1="00000000"/>
   </w:font>
-  <w:font w:name="DengXian Light">
-    <w:altName w:val="等线 Light"/>
-    <w:charset w:val="86"/>
-    <w:family w:val="auto"/>
-    <w:pitch w:val="variable"/>
-    <w:sig w:usb0="A00002BF" w:usb1="38CF7CFA" w:usb2="00000016" w:usb3="00000000" w:csb0="0004000F" w:csb1="00000000"/>
-  </w:font>
 </w:fonts>
 </file>
 
 <file path=word/glossary/settings.xml><?xml version="1.0" encoding="utf-8"?>
-<w:settings xmlns:mc="http://schemas.openxmlformats.org/markup-compatibility/2006" xmlns:o="urn:schemas-microsoft-com:office:office" xmlns:r="http://schemas.openxmlformats.org/officeDocument/2006/relationships" xmlns:m="http://schemas.openxmlformats.org/officeDocument/2006/math" xmlns:v="urn:schemas-microsoft-com:vml" xmlns:w10="urn:schemas-microsoft-com:office:word" xmlns:w="http://schemas.openxmlformats.org/wordprocessingml/2006/main" xmlns:w14="http://schemas.microsoft.com/office/word/2010/wordml" xmlns:w15="http://schemas.microsoft.com/office/word/2012/wordml" xmlns:w16cid="http://schemas.microsoft.com/office/word/2016/wordml/cid" xmlns:w16se="http://schemas.microsoft.com/office/word/2015/wordml/symex" xmlns:sl="http://schemas.openxmlformats.org/schemaLibrary/2006/main" mc:Ignorable="w14 w15 w16se w16cid">
+<w:settings xmlns:mc="http://schemas.openxmlformats.org/markup-compatibility/2006" xmlns:o="urn:schemas-microsoft-com:office:office" xmlns:r="http://schemas.openxmlformats.org/officeDocument/2006/relationships" xmlns:m="http://schemas.openxmlformats.org/officeDocument/2006/math" xmlns:v="urn:schemas-microsoft-com:vml" xmlns:w10="urn:schemas-microsoft-com:office:word" xmlns:w="http://schemas.openxmlformats.org/wordprocessingml/2006/main" xmlns:w14="http://schemas.microsoft.com/office/word/2010/wordml" xmlns:w15="http://schemas.microsoft.com/office/word/2012/wordml" xmlns:sl="http://schemas.openxmlformats.org/schemaLibrary/2006/main" mc:Ignorable="w14 w15">
   <w:view w:val="normal"/>
   <w:defaultTabStop w:val="720"/>
   <w:characterSpacingControl w:val="doNotCompress"/>
@@ -14895,6 +14817,7 @@
     <w:rsid w:val="005A2380"/>
     <w:rsid w:val="00685D1D"/>
     <w:rsid w:val="0072639F"/>
+    <w:rsid w:val="007B3F5E"/>
     <w:rsid w:val="008B3B8E"/>
     <w:rsid w:val="00B305F4"/>
     <w:rsid w:val="00CD4D81"/>
@@ -14929,7 +14852,7 @@
 </file>
 
 <file path=word/glossary/styles.xml><?xml version="1.0" encoding="utf-8"?>
-<w:styles xmlns:mc="http://schemas.openxmlformats.org/markup-compatibility/2006" xmlns:r="http://schemas.openxmlformats.org/officeDocument/2006/relationships" xmlns:w="http://schemas.openxmlformats.org/wordprocessingml/2006/main" xmlns:w14="http://schemas.microsoft.com/office/word/2010/wordml" xmlns:w15="http://schemas.microsoft.com/office/word/2012/wordml" xmlns:w16cid="http://schemas.microsoft.com/office/word/2016/wordml/cid" xmlns:w16se="http://schemas.microsoft.com/office/word/2015/wordml/symex" mc:Ignorable="w14 w15 w16se w16cid">
+<w:styles xmlns:mc="http://schemas.openxmlformats.org/markup-compatibility/2006" xmlns:r="http://schemas.openxmlformats.org/officeDocument/2006/relationships" xmlns:w="http://schemas.openxmlformats.org/wordprocessingml/2006/main" xmlns:w14="http://schemas.microsoft.com/office/word/2010/wordml" xmlns:w15="http://schemas.microsoft.com/office/word/2012/wordml" mc:Ignorable="w14 w15">
   <w:docDefaults>
     <w:rPrDefault>
       <w:rPr>
@@ -14945,7 +14868,7 @@
       </w:pPr>
     </w:pPrDefault>
   </w:docDefaults>
-  <w:latentStyles w:defLockedState="0" w:defUIPriority="99" w:defSemiHidden="0" w:defUnhideWhenUsed="0" w:defQFormat="0" w:count="375">
+  <w:latentStyles w:defLockedState="0" w:defUIPriority="99" w:defSemiHidden="0" w:defUnhideWhenUsed="0" w:defQFormat="0" w:count="371">
     <w:lsdException w:name="Normal" w:uiPriority="0" w:qFormat="1"/>
     <w:lsdException w:name="heading 1" w:uiPriority="9" w:qFormat="1"/>
     <w:lsdException w:name="heading 2" w:semiHidden="1" w:uiPriority="9" w:unhideWhenUsed="1" w:qFormat="1"/>
@@ -15051,6 +14974,7 @@
     <w:lsdException w:name="HTML Sample" w:semiHidden="1" w:unhideWhenUsed="1"/>
     <w:lsdException w:name="HTML Typewriter" w:semiHidden="1" w:unhideWhenUsed="1"/>
     <w:lsdException w:name="HTML Variable" w:semiHidden="1" w:unhideWhenUsed="1"/>
+    <w:lsdException w:name="Normal Table" w:semiHidden="1" w:unhideWhenUsed="1"/>
     <w:lsdException w:name="annotation subject" w:semiHidden="1" w:unhideWhenUsed="1"/>
     <w:lsdException w:name="No List" w:semiHidden="1" w:unhideWhenUsed="1"/>
     <w:lsdException w:name="Outline List 1" w:semiHidden="1" w:unhideWhenUsed="1"/>
@@ -15094,8 +15018,10 @@
     <w:lsdException w:name="Table Elegant" w:semiHidden="1" w:unhideWhenUsed="1"/>
     <w:lsdException w:name="Table Professional" w:semiHidden="1" w:unhideWhenUsed="1"/>
     <w:lsdException w:name="Table Subtle 1" w:semiHidden="1" w:unhideWhenUsed="1"/>
+    <w:lsdException w:name="Table Subtle 2" w:semiHidden="1" w:unhideWhenUsed="1"/>
     <w:lsdException w:name="Table Web 1" w:semiHidden="1" w:unhideWhenUsed="1"/>
     <w:lsdException w:name="Table Web 2" w:semiHidden="1" w:unhideWhenUsed="1"/>
+    <w:lsdException w:name="Table Web 3" w:semiHidden="1" w:unhideWhenUsed="1"/>
     <w:lsdException w:name="Balloon Text" w:semiHidden="1" w:unhideWhenUsed="1"/>
     <w:lsdException w:name="Table Grid" w:uiPriority="59"/>
     <w:lsdException w:name="Table Theme" w:semiHidden="1" w:unhideWhenUsed="1"/>
@@ -15314,10 +15240,6 @@
     <w:lsdException w:name="List Table 5 Dark Accent 6" w:uiPriority="50"/>
     <w:lsdException w:name="List Table 6 Colorful Accent 6" w:uiPriority="51"/>
     <w:lsdException w:name="List Table 7 Colorful Accent 6" w:uiPriority="52"/>
-    <w:lsdException w:name="Mention" w:semiHidden="1" w:unhideWhenUsed="1"/>
-    <w:lsdException w:name="Smart Hyperlink" w:semiHidden="1" w:unhideWhenUsed="1"/>
-    <w:lsdException w:name="Hashtag" w:semiHidden="1" w:unhideWhenUsed="1"/>
-    <w:lsdException w:name="Unresolved Mention" w:semiHidden="1" w:unhideWhenUsed="1"/>
   </w:latentStyles>
   <w:style w:type="paragraph" w:default="1" w:styleId="Normal">
     <w:name w:val="Normal"/>
@@ -15390,7 +15312,7 @@
 </file>
 
 <file path=word/glossary/webSettings.xml><?xml version="1.0" encoding="utf-8"?>
-<w:webSettings xmlns:mc="http://schemas.openxmlformats.org/markup-compatibility/2006" xmlns:r="http://schemas.openxmlformats.org/officeDocument/2006/relationships" xmlns:w="http://schemas.openxmlformats.org/wordprocessingml/2006/main" xmlns:w14="http://schemas.microsoft.com/office/word/2010/wordml" xmlns:w15="http://schemas.microsoft.com/office/word/2012/wordml" xmlns:w16cid="http://schemas.microsoft.com/office/word/2016/wordml/cid" xmlns:w16se="http://schemas.microsoft.com/office/word/2015/wordml/symex" mc:Ignorable="w14 w15 w16se w16cid">
+<w:webSettings xmlns:mc="http://schemas.openxmlformats.org/markup-compatibility/2006" xmlns:r="http://schemas.openxmlformats.org/officeDocument/2006/relationships" xmlns:w="http://schemas.openxmlformats.org/wordprocessingml/2006/main" xmlns:w14="http://schemas.microsoft.com/office/word/2010/wordml" xmlns:w15="http://schemas.microsoft.com/office/word/2012/wordml" mc:Ignorable="w14 w15">
   <w:optimizeForBrowser/>
   <w:allowPNG/>
 </w:webSettings>
@@ -15705,7 +15627,7 @@
 </file>
 
 <file path=customXml/itemProps2.xml><?xml version="1.0" encoding="utf-8"?>
-<ds:datastoreItem xmlns:ds="http://schemas.openxmlformats.org/officeDocument/2006/customXml" ds:itemID="{063285F7-3152-43A6-B4D9-A1B07CC9526D}">
+<ds:datastoreItem xmlns:ds="http://schemas.openxmlformats.org/officeDocument/2006/customXml" ds:itemID="{4A2C7972-3AAC-4E6F-AF52-8DB530A50982}">
   <ds:schemaRefs>
     <ds:schemaRef ds:uri="http://schemas.openxmlformats.org/officeDocument/2006/bibliography"/>
   </ds:schemaRefs>

</xml_diff>

<commit_message>
Cập nhật activity Tìm trạm
</commit_message>
<xml_diff>
--- a/01_Document/[SRS] C43 - Quản lý xe khách.docx
+++ b/01_Document/[SRS] C43 - Quản lý xe khách.docx
@@ -69,7 +69,7 @@
                   </w:tcPr>
                   <w:p>
                     <w:pPr>
-                      <w:pStyle w:val="NoSpacing"/>
+                      <w:pStyle w:val="KhngDncch"/>
                       <w:jc w:val="center"/>
                       <w:rPr>
                         <w:rFonts w:ascii="Times New Roman" w:eastAsiaTheme="majorEastAsia" w:hAnsi="Times New Roman" w:cs="Times New Roman"/>
@@ -124,7 +124,7 @@
                   </w:tcPr>
                   <w:p>
                     <w:pPr>
-                      <w:pStyle w:val="NoSpacing"/>
+                      <w:pStyle w:val="KhngDncch"/>
                       <w:jc w:val="center"/>
                       <w:rPr>
                         <w:rFonts w:ascii="Times New Roman" w:eastAsiaTheme="majorEastAsia" w:hAnsi="Times New Roman" w:cs="Times New Roman"/>
@@ -174,7 +174,7 @@
                   </w:tcPr>
                   <w:p>
                     <w:pPr>
-                      <w:pStyle w:val="NoSpacing"/>
+                      <w:pStyle w:val="KhngDncch"/>
                       <w:jc w:val="center"/>
                       <w:rPr>
                         <w:rFonts w:asciiTheme="majorHAnsi" w:eastAsiaTheme="majorEastAsia" w:hAnsiTheme="majorHAnsi" w:cstheme="majorBidi"/>
@@ -207,7 +207,7 @@
               </w:tcPr>
               <w:p>
                 <w:pPr>
-                  <w:pStyle w:val="NoSpacing"/>
+                  <w:pStyle w:val="KhngDncch"/>
                   <w:jc w:val="center"/>
                 </w:pPr>
               </w:p>
@@ -239,7 +239,7 @@
                   </w:tcPr>
                   <w:p>
                     <w:pPr>
-                      <w:pStyle w:val="NoSpacing"/>
+                      <w:pStyle w:val="KhngDncch"/>
                       <w:jc w:val="center"/>
                       <w:rPr>
                         <w:rFonts w:ascii="Times New Roman" w:hAnsi="Times New Roman" w:cs="Times New Roman"/>
@@ -291,7 +291,7 @@
                   </w:tcPr>
                   <w:p>
                     <w:pPr>
-                      <w:pStyle w:val="NoSpacing"/>
+                      <w:pStyle w:val="KhngDncch"/>
                       <w:jc w:val="center"/>
                       <w:rPr>
                         <w:rFonts w:ascii="Times New Roman" w:hAnsi="Times New Roman" w:cs="Times New Roman"/>
@@ -330,7 +330,7 @@
         </w:p>
         <w:tbl>
           <w:tblPr>
-            <w:tblStyle w:val="TableGrid"/>
+            <w:tblStyle w:val="LiBang"/>
             <w:tblW w:w="0" w:type="auto"/>
             <w:tblInd w:w="360" w:type="dxa"/>
             <w:tblLook w:val="04E0" w:firstRow="1" w:lastRow="1" w:firstColumn="1" w:lastColumn="0" w:noHBand="0" w:noVBand="1"/>
@@ -468,7 +468,7 @@
               </w:tcPr>
               <w:p>
                 <w:pPr>
-                  <w:pStyle w:val="NoSpacing"/>
+                  <w:pStyle w:val="KhngDncch"/>
                 </w:pPr>
               </w:p>
             </w:tc>
@@ -476,7 +476,7 @@
         </w:tbl>
         <w:tbl>
           <w:tblPr>
-            <w:tblStyle w:val="TableGrid"/>
+            <w:tblStyle w:val="LiBang"/>
             <w:tblW w:w="9198" w:type="dxa"/>
             <w:tblInd w:w="360" w:type="dxa"/>
             <w:tblLook w:val="04A0" w:firstRow="1" w:lastRow="0" w:firstColumn="1" w:lastColumn="0" w:noHBand="0" w:noVBand="1"/>
@@ -682,7 +682,7 @@
     </w:p>
     <w:p>
       <w:pPr>
-        <w:pStyle w:val="ListParagraph"/>
+        <w:pStyle w:val="oancuaDanhsach"/>
         <w:numPr>
           <w:ilvl w:val="0"/>
           <w:numId w:val="12"/>
@@ -705,7 +705,7 @@
     </w:p>
     <w:p>
       <w:pPr>
-        <w:pStyle w:val="ListParagraph"/>
+        <w:pStyle w:val="oancuaDanhsach"/>
         <w:numPr>
           <w:ilvl w:val="0"/>
           <w:numId w:val="12"/>
@@ -728,7 +728,7 @@
     </w:p>
     <w:p>
       <w:pPr>
-        <w:pStyle w:val="ListParagraph"/>
+        <w:pStyle w:val="oancuaDanhsach"/>
         <w:numPr>
           <w:ilvl w:val="0"/>
           <w:numId w:val="12"/>
@@ -764,7 +764,7 @@
     </w:p>
     <w:tbl>
       <w:tblPr>
-        <w:tblStyle w:val="TableGrid"/>
+        <w:tblStyle w:val="LiBang"/>
         <w:tblpPr w:leftFromText="180" w:rightFromText="180" w:vertAnchor="text" w:horzAnchor="page" w:tblpX="1858" w:tblpY="212"/>
         <w:tblW w:w="0" w:type="auto"/>
         <w:tblLook w:val="04A0" w:firstRow="1" w:lastRow="0" w:firstColumn="1" w:lastColumn="0" w:noHBand="0" w:noVBand="1"/>
@@ -885,7 +885,7 @@
     </w:p>
     <w:p>
       <w:pPr>
-        <w:pStyle w:val="ListParagraph"/>
+        <w:pStyle w:val="oancuaDanhsach"/>
         <w:numPr>
           <w:ilvl w:val="1"/>
           <w:numId w:val="9"/>
@@ -1341,15 +1341,7 @@
               <w:cnfStyle w:val="000000000000" w:firstRow="0" w:lastRow="0" w:firstColumn="0" w:lastColumn="0" w:oddVBand="0" w:evenVBand="0" w:oddHBand="0" w:evenHBand="0" w:firstRowFirstColumn="0" w:firstRowLastColumn="0" w:lastRowFirstColumn="0" w:lastRowLastColumn="0"/>
             </w:pPr>
             <w:r>
-              <w:t xml:space="preserve">Trường hợp bước 11, nếu ban giám đốc không phê duyệt cho những tuyến đường đi nào, nhân viên phải thực hiện lại quy trình bắt đầu từ bước </w:t>
-            </w:r>
-            <w:proofErr w:type="gramStart"/>
-            <w:r>
-              <w:t>7  đối</w:t>
-            </w:r>
-            <w:proofErr w:type="gramEnd"/>
-            <w:r>
-              <w:t xml:space="preserve"> với những tuyến đường đi đó.</w:t>
+              <w:t>Trường hợp bước 11, nếu ban giám đốc không phê duyệt cho những tuyến đường đi nào, nhân viên phải thực hiện lại quy trình bắt đầu từ bước 7  đối với những tuyến đường đi đó.</w:t>
             </w:r>
           </w:p>
         </w:tc>
@@ -1722,7 +1714,7 @@
     </w:p>
     <w:p>
       <w:pPr>
-        <w:pStyle w:val="ListParagraph"/>
+        <w:pStyle w:val="oancuaDanhsach"/>
         <w:numPr>
           <w:ilvl w:val="1"/>
           <w:numId w:val="9"/>
@@ -1745,7 +1737,7 @@
     </w:p>
     <w:p>
       <w:pPr>
-        <w:pStyle w:val="ListParagraph"/>
+        <w:pStyle w:val="oancuaDanhsach"/>
         <w:numPr>
           <w:ilvl w:val="1"/>
           <w:numId w:val="9"/>
@@ -1768,7 +1760,7 @@
     </w:p>
     <w:p>
       <w:pPr>
-        <w:pStyle w:val="ListParagraph"/>
+        <w:pStyle w:val="oancuaDanhsach"/>
         <w:numPr>
           <w:ilvl w:val="2"/>
           <w:numId w:val="9"/>
@@ -1791,7 +1783,7 @@
     </w:p>
     <w:p>
       <w:pPr>
-        <w:pStyle w:val="ListParagraph"/>
+        <w:pStyle w:val="oancuaDanhsach"/>
         <w:numPr>
           <w:ilvl w:val="2"/>
           <w:numId w:val="9"/>
@@ -1814,7 +1806,7 @@
     </w:p>
     <w:p>
       <w:pPr>
-        <w:pStyle w:val="ListParagraph"/>
+        <w:pStyle w:val="oancuaDanhsach"/>
         <w:numPr>
           <w:ilvl w:val="0"/>
           <w:numId w:val="13"/>
@@ -1837,7 +1829,7 @@
     </w:p>
     <w:p>
       <w:pPr>
-        <w:pStyle w:val="ListParagraph"/>
+        <w:pStyle w:val="oancuaDanhsach"/>
         <w:numPr>
           <w:ilvl w:val="0"/>
           <w:numId w:val="13"/>
@@ -1860,7 +1852,7 @@
     </w:p>
     <w:p>
       <w:pPr>
-        <w:pStyle w:val="ListParagraph"/>
+        <w:pStyle w:val="oancuaDanhsach"/>
         <w:numPr>
           <w:ilvl w:val="0"/>
           <w:numId w:val="13"/>
@@ -1883,7 +1875,7 @@
     </w:p>
     <w:p>
       <w:pPr>
-        <w:pStyle w:val="ListParagraph"/>
+        <w:pStyle w:val="oancuaDanhsach"/>
         <w:numPr>
           <w:ilvl w:val="1"/>
           <w:numId w:val="13"/>
@@ -1906,7 +1898,7 @@
     </w:p>
     <w:p>
       <w:pPr>
-        <w:pStyle w:val="ListParagraph"/>
+        <w:pStyle w:val="oancuaDanhsach"/>
         <w:numPr>
           <w:ilvl w:val="1"/>
           <w:numId w:val="13"/>
@@ -1929,7 +1921,7 @@
     </w:p>
     <w:p>
       <w:pPr>
-        <w:pStyle w:val="ListParagraph"/>
+        <w:pStyle w:val="oancuaDanhsach"/>
         <w:numPr>
           <w:ilvl w:val="2"/>
           <w:numId w:val="13"/>
@@ -1952,7 +1944,7 @@
     </w:p>
     <w:p>
       <w:pPr>
-        <w:pStyle w:val="ListParagraph"/>
+        <w:pStyle w:val="oancuaDanhsach"/>
         <w:numPr>
           <w:ilvl w:val="2"/>
           <w:numId w:val="13"/>
@@ -2280,15 +2272,7 @@
               <w:cnfStyle w:val="000000100000" w:firstRow="0" w:lastRow="0" w:firstColumn="0" w:lastColumn="0" w:oddVBand="0" w:evenVBand="0" w:oddHBand="1" w:evenHBand="0" w:firstRowFirstColumn="0" w:firstRowLastColumn="0" w:lastRowFirstColumn="0" w:lastRowLastColumn="0"/>
             </w:pPr>
             <w:r>
-              <w:t xml:space="preserve">Ghi nhận thông tin về vé hủy: thực hiện hủy thông tin đặt vé và cập nhật vào hệ thống tình </w:t>
-            </w:r>
-            <w:proofErr w:type="gramStart"/>
-            <w:r>
-              <w:t>trạng  mới</w:t>
-            </w:r>
-            <w:proofErr w:type="gramEnd"/>
-            <w:r>
-              <w:t xml:space="preserve"> của vé.</w:t>
+              <w:t>Ghi nhận thông tin về vé hủy: thực hiện hủy thông tin đặt vé và cập nhật vào hệ thống tình trạng  mới của vé.</w:t>
             </w:r>
           </w:p>
           <w:p>
@@ -2359,7 +2343,7 @@
     </w:p>
     <w:p>
       <w:pPr>
-        <w:pStyle w:val="ListParagraph"/>
+        <w:pStyle w:val="oancuaDanhsach"/>
         <w:numPr>
           <w:ilvl w:val="0"/>
           <w:numId w:val="10"/>
@@ -2383,7 +2367,7 @@
     </w:p>
     <w:p>
       <w:pPr>
-        <w:pStyle w:val="ListParagraph"/>
+        <w:pStyle w:val="oancuaDanhsach"/>
         <w:numPr>
           <w:ilvl w:val="2"/>
           <w:numId w:val="10"/>
@@ -3652,7 +3636,7 @@
           </w:p>
           <w:p>
             <w:pPr>
-              <w:pStyle w:val="ListParagraph"/>
+              <w:pStyle w:val="oancuaDanhsach"/>
               <w:numPr>
                 <w:ilvl w:val="0"/>
                 <w:numId w:val="19"/>
@@ -4544,6 +4528,9 @@
           <w:ilvl w:val="0"/>
           <w:numId w:val="0"/>
         </w:numPr>
+        <w:rPr>
+          <w:lang w:val="vi-VN"/>
+        </w:rPr>
       </w:pPr>
     </w:p>
     <w:p>
@@ -5176,7 +5163,7 @@
     </w:p>
     <w:tbl>
       <w:tblPr>
-        <w:tblStyle w:val="TableGrid"/>
+        <w:tblStyle w:val="LiBang"/>
         <w:tblW w:w="0" w:type="auto"/>
         <w:tblInd w:w="360" w:type="dxa"/>
         <w:tblLook w:val="04A0" w:firstRow="1" w:lastRow="0" w:firstColumn="1" w:lastColumn="0" w:noHBand="0" w:noVBand="1"/>
@@ -5333,10 +5320,10 @@
                   <v:path o:extrusionok="f" gradientshapeok="t" o:connecttype="rect"/>
                   <o:lock v:ext="edit" aspectratio="t"/>
                 </v:shapetype>
-                <v:shape id="_x0000_i1025" type="#_x0000_t75" style="width:406.5pt;height:488.25pt" o:ole="">
+                <v:shape id="_x0000_i1025" type="#_x0000_t75" style="width:406.2pt;height:488.4pt" o:ole="">
                   <v:imagedata r:id="rId8" o:title=""/>
                 </v:shape>
-                <o:OLEObject Type="Embed" ProgID="PBrush" ShapeID="_x0000_i1025" DrawAspect="Content" ObjectID="_1567450659" r:id="rId9"/>
+                <o:OLEObject Type="Embed" ProgID="PBrush" ShapeID="_x0000_i1025" DrawAspect="Content" ObjectID="_1567451124" r:id="rId9"/>
               </w:object>
             </w:r>
           </w:p>
@@ -5367,7 +5354,7 @@
     </w:p>
     <w:tbl>
       <w:tblPr>
-        <w:tblStyle w:val="TableGrid"/>
+        <w:tblStyle w:val="LiBang"/>
         <w:tblW w:w="0" w:type="auto"/>
         <w:tblInd w:w="360" w:type="dxa"/>
         <w:tblLook w:val="04A0" w:firstRow="1" w:lastRow="0" w:firstColumn="1" w:lastColumn="0" w:noHBand="0" w:noVBand="1"/>
@@ -5508,13 +5495,13 @@
                 <wp:anchor distT="0" distB="0" distL="114300" distR="114300" simplePos="0" relativeHeight="251662336" behindDoc="0" locked="0" layoutInCell="1" allowOverlap="1" wp14:anchorId="7244F72F" wp14:editId="5ACBB87D">
                   <wp:simplePos x="0" y="0"/>
                   <wp:positionH relativeFrom="column">
-                    <wp:posOffset>72390</wp:posOffset>
+                    <wp:posOffset>180975</wp:posOffset>
                   </wp:positionH>
                   <wp:positionV relativeFrom="paragraph">
                     <wp:posOffset>69850</wp:posOffset>
                   </wp:positionV>
-                  <wp:extent cx="4579620" cy="3520440"/>
-                  <wp:effectExtent l="0" t="0" r="0" b="3810"/>
+                  <wp:extent cx="4361180" cy="3520440"/>
+                  <wp:effectExtent l="0" t="0" r="1270" b="3810"/>
                   <wp:wrapSquare wrapText="bothSides"/>
                   <wp:docPr id="8" name="Hình ảnh 8"/>
                   <wp:cNvGraphicFramePr>
@@ -5542,7 +5529,7 @@
                         <pic:spPr>
                           <a:xfrm>
                             <a:off x="0" y="0"/>
-                            <a:ext cx="4579620" cy="3520440"/>
+                            <a:ext cx="4361180" cy="3520440"/>
                           </a:xfrm>
                           <a:prstGeom prst="rect">
                             <a:avLst/>
@@ -5559,6 +5546,8 @@
             </w:r>
           </w:p>
         </w:tc>
+        <w:bookmarkStart w:id="0" w:name="_GoBack"/>
+        <w:bookmarkEnd w:id="0"/>
       </w:tr>
     </w:tbl>
     <w:p>
@@ -5572,7 +5561,7 @@
     </w:p>
     <w:p>
       <w:pPr>
-        <w:pStyle w:val="ListParagraph"/>
+        <w:pStyle w:val="oancuaDanhsach"/>
         <w:numPr>
           <w:ilvl w:val="0"/>
           <w:numId w:val="14"/>
@@ -5595,7 +5584,7 @@
     </w:p>
     <w:p>
       <w:pPr>
-        <w:pStyle w:val="ListParagraph"/>
+        <w:pStyle w:val="oancuaDanhsach"/>
         <w:numPr>
           <w:ilvl w:val="0"/>
           <w:numId w:val="14"/>
@@ -5618,7 +5607,7 @@
     </w:p>
     <w:p>
       <w:pPr>
-        <w:pStyle w:val="ListParagraph"/>
+        <w:pStyle w:val="oancuaDanhsach"/>
         <w:numPr>
           <w:ilvl w:val="0"/>
           <w:numId w:val="14"/>
@@ -5641,7 +5630,7 @@
     </w:p>
     <w:p>
       <w:pPr>
-        <w:pStyle w:val="ListParagraph"/>
+        <w:pStyle w:val="oancuaDanhsach"/>
         <w:numPr>
           <w:ilvl w:val="1"/>
           <w:numId w:val="14"/>
@@ -5664,7 +5653,7 @@
     </w:p>
     <w:p>
       <w:pPr>
-        <w:pStyle w:val="ListParagraph"/>
+        <w:pStyle w:val="oancuaDanhsach"/>
         <w:numPr>
           <w:ilvl w:val="1"/>
           <w:numId w:val="14"/>
@@ -5687,7 +5676,7 @@
     </w:p>
     <w:p>
       <w:pPr>
-        <w:pStyle w:val="ListParagraph"/>
+        <w:pStyle w:val="oancuaDanhsach"/>
         <w:numPr>
           <w:ilvl w:val="1"/>
           <w:numId w:val="14"/>
@@ -5710,7 +5699,7 @@
     </w:p>
     <w:p>
       <w:pPr>
-        <w:pStyle w:val="ListParagraph"/>
+        <w:pStyle w:val="oancuaDanhsach"/>
         <w:numPr>
           <w:ilvl w:val="2"/>
           <w:numId w:val="14"/>
@@ -5733,7 +5722,7 @@
     </w:p>
     <w:p>
       <w:pPr>
-        <w:pStyle w:val="ListParagraph"/>
+        <w:pStyle w:val="oancuaDanhsach"/>
         <w:numPr>
           <w:ilvl w:val="2"/>
           <w:numId w:val="14"/>
@@ -5768,7 +5757,7 @@
     </w:p>
     <w:tbl>
       <w:tblPr>
-        <w:tblStyle w:val="TableGrid"/>
+        <w:tblStyle w:val="LiBang"/>
         <w:tblW w:w="0" w:type="auto"/>
         <w:tblInd w:w="360" w:type="dxa"/>
         <w:tblLook w:val="04A0" w:firstRow="1" w:lastRow="0" w:firstColumn="1" w:lastColumn="0" w:noHBand="0" w:noVBand="1"/>
@@ -5972,7 +5961,7 @@
     </w:p>
     <w:tbl>
       <w:tblPr>
-        <w:tblStyle w:val="TableGrid"/>
+        <w:tblStyle w:val="LiBang"/>
         <w:tblW w:w="0" w:type="auto"/>
         <w:tblInd w:w="360" w:type="dxa"/>
         <w:tblLook w:val="04A0" w:firstRow="1" w:lastRow="0" w:firstColumn="1" w:lastColumn="0" w:noHBand="0" w:noVBand="1"/>
@@ -6186,7 +6175,7 @@
         </w:numPr>
         <w:ind w:left="1296"/>
       </w:pPr>
-      <w:bookmarkStart w:id="0" w:name="_Hlk493629949"/>
+      <w:bookmarkStart w:id="1" w:name="_Hlk493629949"/>
     </w:p>
     <w:p>
       <w:pPr>
@@ -6202,7 +6191,7 @@
     </w:p>
     <w:tbl>
       <w:tblPr>
-        <w:tblStyle w:val="TableGrid"/>
+        <w:tblStyle w:val="LiBang"/>
         <w:tblW w:w="0" w:type="auto"/>
         <w:tblInd w:w="360" w:type="dxa"/>
         <w:tblLook w:val="04A0" w:firstRow="1" w:lastRow="0" w:firstColumn="1" w:lastColumn="0" w:noHBand="0" w:noVBand="1"/>
@@ -6384,7 +6373,7 @@
           </w:p>
         </w:tc>
       </w:tr>
-      <w:bookmarkEnd w:id="0"/>
+      <w:bookmarkEnd w:id="1"/>
     </w:tbl>
     <w:p>
       <w:pPr>
@@ -6410,7 +6399,7 @@
     </w:p>
     <w:tbl>
       <w:tblPr>
-        <w:tblStyle w:val="TableGrid"/>
+        <w:tblStyle w:val="LiBang"/>
         <w:tblW w:w="0" w:type="auto"/>
         <w:tblInd w:w="360" w:type="dxa"/>
         <w:tblLayout w:type="fixed"/>
@@ -6606,7 +6595,7 @@
     </w:p>
     <w:tbl>
       <w:tblPr>
-        <w:tblStyle w:val="TableGrid"/>
+        <w:tblStyle w:val="LiBang"/>
         <w:tblW w:w="0" w:type="auto"/>
         <w:tblInd w:w="360" w:type="dxa"/>
         <w:tblLayout w:type="fixed"/>
@@ -6776,8 +6765,6 @@
             </w:r>
           </w:p>
         </w:tc>
-        <w:bookmarkStart w:id="1" w:name="_GoBack"/>
-        <w:bookmarkEnd w:id="1"/>
       </w:tr>
     </w:tbl>
     <w:p>
@@ -6800,7 +6787,7 @@
     </w:p>
     <w:p>
       <w:pPr>
-        <w:pStyle w:val="ListParagraph"/>
+        <w:pStyle w:val="oancuaDanhsach"/>
         <w:numPr>
           <w:ilvl w:val="0"/>
           <w:numId w:val="34"/>
@@ -6838,7 +6825,7 @@
     </w:p>
     <w:tbl>
       <w:tblPr>
-        <w:tblStyle w:val="TableGrid"/>
+        <w:tblStyle w:val="LiBang"/>
         <w:tblW w:w="0" w:type="auto"/>
         <w:tblInd w:w="360" w:type="dxa"/>
         <w:tblLook w:val="04A0" w:firstRow="1" w:lastRow="0" w:firstColumn="1" w:lastColumn="0" w:noHBand="0" w:noVBand="1"/>
@@ -6926,18 +6913,10 @@
               <w:t>Quản lí thông tin của các trạm dừng chân</w:t>
             </w:r>
             <w:r>
-              <w:t xml:space="preserve">: thời gian lập trạm, địa điểm, tỉ lệ đón </w:t>
-            </w:r>
-            <w:proofErr w:type="gramStart"/>
-            <w:r>
-              <w:t>khách,..</w:t>
-            </w:r>
-            <w:r>
-              <w:t>.</w:t>
-            </w:r>
-            <w:proofErr w:type="gramEnd"/>
-            <w:r>
-              <w:t xml:space="preserve"> Bao gồm các chức năng: tìm kiếm thông tin trạm, thêm thông tin trạm, xóa thông tin trạm, chỉnh sửa thông tin trạm.</w:t>
+              <w:t>: thời gian lập trạm, địa điểm, tỉ lệ đón khách,..</w:t>
+            </w:r>
+            <w:r>
+              <w:t>. Bao gồm các chức năng: tìm kiếm thông tin trạm, thêm thông tin trạm, xóa thông tin trạm, chỉnh sửa thông tin trạm.</w:t>
             </w:r>
           </w:p>
         </w:tc>
@@ -6955,7 +6934,7 @@
     </w:p>
     <w:p>
       <w:pPr>
-        <w:pStyle w:val="ListParagraph"/>
+        <w:pStyle w:val="oancuaDanhsach"/>
         <w:numPr>
           <w:ilvl w:val="0"/>
           <w:numId w:val="15"/>
@@ -6978,7 +6957,7 @@
     </w:p>
     <w:p>
       <w:pPr>
-        <w:pStyle w:val="ListParagraph"/>
+        <w:pStyle w:val="oancuaDanhsach"/>
         <w:numPr>
           <w:ilvl w:val="0"/>
           <w:numId w:val="15"/>
@@ -7001,7 +6980,7 @@
     </w:p>
     <w:p>
       <w:pPr>
-        <w:pStyle w:val="ListParagraph"/>
+        <w:pStyle w:val="oancuaDanhsach"/>
         <w:numPr>
           <w:ilvl w:val="0"/>
           <w:numId w:val="15"/>
@@ -7024,7 +7003,7 @@
     </w:p>
     <w:p>
       <w:pPr>
-        <w:pStyle w:val="ListParagraph"/>
+        <w:pStyle w:val="oancuaDanhsach"/>
         <w:numPr>
           <w:ilvl w:val="0"/>
           <w:numId w:val="15"/>
@@ -7047,7 +7026,7 @@
     </w:p>
     <w:p>
       <w:pPr>
-        <w:pStyle w:val="ListParagraph"/>
+        <w:pStyle w:val="oancuaDanhsach"/>
         <w:numPr>
           <w:ilvl w:val="1"/>
           <w:numId w:val="15"/>
@@ -7085,7 +7064,7 @@
     </w:p>
     <w:tbl>
       <w:tblPr>
-        <w:tblStyle w:val="TableGrid"/>
+        <w:tblStyle w:val="LiBang"/>
         <w:tblW w:w="0" w:type="auto"/>
         <w:tblInd w:w="360" w:type="dxa"/>
         <w:tblLook w:val="04A0" w:firstRow="1" w:lastRow="0" w:firstColumn="1" w:lastColumn="0" w:noHBand="0" w:noVBand="1"/>
@@ -7170,15 +7149,7 @@
               <w:pStyle w:val="MyTable1"/>
             </w:pPr>
             <w:r>
-              <w:t xml:space="preserve">Quản lí thông tín các tuyến xe gồm trạm bắt đầu, trạm kết thúc, lộ trình tuyến, các chuyến thuộc tuyến </w:t>
-            </w:r>
-            <w:proofErr w:type="gramStart"/>
-            <w:r>
-              <w:t>xe,…</w:t>
-            </w:r>
-            <w:proofErr w:type="gramEnd"/>
-            <w:r>
-              <w:t xml:space="preserve"> Bao gồm các chức năng: xem danh sách tuyến, tìm tuyến, thêm tuyến, sửa tuyến, xóa tuyến.</w:t>
+              <w:t>Quản lí thông tín các tuyến xe gồm trạm bắt đầu, trạm kết thúc, lộ trình tuyến, các chuyến thuộc tuyến xe,… Bao gồm các chức năng: xem danh sách tuyến, tìm tuyến, thêm tuyến, sửa tuyến, xóa tuyến.</w:t>
             </w:r>
           </w:p>
         </w:tc>
@@ -7199,7 +7170,7 @@
     </w:p>
     <w:tbl>
       <w:tblPr>
-        <w:tblStyle w:val="TableGrid"/>
+        <w:tblStyle w:val="LiBang"/>
         <w:tblW w:w="0" w:type="auto"/>
         <w:tblInd w:w="360" w:type="dxa"/>
         <w:tblLook w:val="04A0" w:firstRow="1" w:lastRow="0" w:firstColumn="1" w:lastColumn="0" w:noHBand="0" w:noVBand="1"/>
@@ -7284,15 +7255,7 @@
               <w:pStyle w:val="MyTable1"/>
             </w:pPr>
             <w:r>
-              <w:t xml:space="preserve">Cho phép hiển thị danh sách tất cả các tuyến còn tồn tại trên thực tế. Danh sách hiển thị gồm: trạm bắt đầu, trạm kết thúc, chiều dài tuyến, thời gian ước </w:t>
-            </w:r>
-            <w:proofErr w:type="gramStart"/>
-            <w:r>
-              <w:t>lượng,…</w:t>
-            </w:r>
-            <w:proofErr w:type="gramEnd"/>
-            <w:r>
-              <w:t xml:space="preserve"> Hỗ trợ tính năng sắp xếp danh sách tuyến theo một số tiêu chí nhất định.</w:t>
+              <w:t>Cho phép hiển thị danh sách tất cả các tuyến còn tồn tại trên thực tế. Danh sách hiển thị gồm: trạm bắt đầu, trạm kết thúc, chiều dài tuyến, thời gian ước lượng,… Hỗ trợ tính năng sắp xếp danh sách tuyến theo một số tiêu chí nhất định.</w:t>
             </w:r>
           </w:p>
         </w:tc>
@@ -7322,7 +7285,7 @@
     </w:p>
     <w:tbl>
       <w:tblPr>
-        <w:tblStyle w:val="TableGrid"/>
+        <w:tblStyle w:val="LiBang"/>
         <w:tblW w:w="0" w:type="auto"/>
         <w:tblInd w:w="360" w:type="dxa"/>
         <w:tblLook w:val="04A0" w:firstRow="1" w:lastRow="0" w:firstColumn="1" w:lastColumn="0" w:noHBand="0" w:noVBand="1"/>
@@ -7437,7 +7400,7 @@
     </w:p>
     <w:tbl>
       <w:tblPr>
-        <w:tblStyle w:val="TableGrid"/>
+        <w:tblStyle w:val="LiBang"/>
         <w:tblW w:w="0" w:type="auto"/>
         <w:tblInd w:w="360" w:type="dxa"/>
         <w:tblLook w:val="04A0" w:firstRow="1" w:lastRow="0" w:firstColumn="1" w:lastColumn="0" w:noHBand="0" w:noVBand="1"/>
@@ -7522,13 +7485,8 @@
               <w:pStyle w:val="MyTable1"/>
             </w:pPr>
             <w:r>
-              <w:t xml:space="preserve">Thêm tuyến mới khi mở tuyến thành công. Nhập vào các thông tin như trạm bắt đầu, trạm kết thúc, lộ trình </w:t>
-            </w:r>
-            <w:proofErr w:type="gramStart"/>
-            <w:r>
-              <w:t>tuyến,…</w:t>
-            </w:r>
-            <w:proofErr w:type="gramEnd"/>
+              <w:t>Thêm tuyến mới khi mở tuyến thành công. Nhập vào các thông tin như trạm bắt đầu, trạm kết thúc, lộ trình tuyến,…</w:t>
+            </w:r>
           </w:p>
         </w:tc>
       </w:tr>
@@ -7557,7 +7515,7 @@
     </w:p>
     <w:tbl>
       <w:tblPr>
-        <w:tblStyle w:val="TableGrid"/>
+        <w:tblStyle w:val="LiBang"/>
         <w:tblW w:w="0" w:type="auto"/>
         <w:tblInd w:w="360" w:type="dxa"/>
         <w:tblLook w:val="04A0" w:firstRow="1" w:lastRow="0" w:firstColumn="1" w:lastColumn="0" w:noHBand="0" w:noVBand="1"/>
@@ -7673,7 +7631,7 @@
     </w:p>
     <w:tbl>
       <w:tblPr>
-        <w:tblStyle w:val="TableGrid"/>
+        <w:tblStyle w:val="LiBang"/>
         <w:tblW w:w="0" w:type="auto"/>
         <w:tblInd w:w="360" w:type="dxa"/>
         <w:tblLook w:val="04A0" w:firstRow="1" w:lastRow="0" w:firstColumn="1" w:lastColumn="0" w:noHBand="0" w:noVBand="1"/>
@@ -7758,13 +7716,8 @@
               <w:pStyle w:val="MyTable1"/>
             </w:pPr>
             <w:r>
-              <w:t xml:space="preserve">Sửa tuyến trên hệ thống dựa vào các thay đổi về tuyến trên thực tế. Các thay đổi bao gồm: các trạm thuộc tuyến, các chuyến thuộc tuyến, thời gian ước </w:t>
-            </w:r>
-            <w:proofErr w:type="gramStart"/>
-            <w:r>
-              <w:t>lượng,…</w:t>
-            </w:r>
-            <w:proofErr w:type="gramEnd"/>
+              <w:t>Sửa tuyến trên hệ thống dựa vào các thay đổi về tuyến trên thực tế. Các thay đổi bao gồm: các trạm thuộc tuyến, các chuyến thuộc tuyến, thời gian ước lượng,…</w:t>
+            </w:r>
           </w:p>
         </w:tc>
       </w:tr>
@@ -7793,7 +7746,7 @@
     </w:p>
     <w:tbl>
       <w:tblPr>
-        <w:tblStyle w:val="TableGrid"/>
+        <w:tblStyle w:val="LiBang"/>
         <w:tblW w:w="0" w:type="auto"/>
         <w:tblInd w:w="360" w:type="dxa"/>
         <w:tblLook w:val="04A0" w:firstRow="1" w:lastRow="0" w:firstColumn="1" w:lastColumn="0" w:noHBand="0" w:noVBand="1"/>
@@ -7908,7 +7861,7 @@
     </w:p>
     <w:tbl>
       <w:tblPr>
-        <w:tblStyle w:val="TableGrid"/>
+        <w:tblStyle w:val="LiBang"/>
         <w:tblW w:w="0" w:type="auto"/>
         <w:tblInd w:w="360" w:type="dxa"/>
         <w:tblLook w:val="04A0" w:firstRow="1" w:lastRow="0" w:firstColumn="1" w:lastColumn="0" w:noHBand="0" w:noVBand="1"/>
@@ -8024,7 +7977,7 @@
     </w:p>
     <w:tbl>
       <w:tblPr>
-        <w:tblStyle w:val="TableGrid"/>
+        <w:tblStyle w:val="LiBang"/>
         <w:tblW w:w="0" w:type="auto"/>
         <w:tblInd w:w="360" w:type="dxa"/>
         <w:tblLook w:val="04A0" w:firstRow="1" w:lastRow="0" w:firstColumn="1" w:lastColumn="0" w:noHBand="0" w:noVBand="1"/>
@@ -8139,7 +8092,7 @@
     </w:p>
     <w:tbl>
       <w:tblPr>
-        <w:tblStyle w:val="TableGrid"/>
+        <w:tblStyle w:val="LiBang"/>
         <w:tblW w:w="0" w:type="auto"/>
         <w:tblInd w:w="360" w:type="dxa"/>
         <w:tblLook w:val="04A0" w:firstRow="1" w:lastRow="0" w:firstColumn="1" w:lastColumn="0" w:noHBand="0" w:noVBand="1"/>
@@ -8254,7 +8207,7 @@
     </w:p>
     <w:tbl>
       <w:tblPr>
-        <w:tblStyle w:val="TableGrid"/>
+        <w:tblStyle w:val="LiBang"/>
         <w:tblW w:w="0" w:type="auto"/>
         <w:tblInd w:w="360" w:type="dxa"/>
         <w:tblLook w:val="04A0" w:firstRow="1" w:lastRow="0" w:firstColumn="1" w:lastColumn="0" w:noHBand="0" w:noVBand="1"/>
@@ -8369,7 +8322,7 @@
     </w:p>
     <w:tbl>
       <w:tblPr>
-        <w:tblStyle w:val="TableGrid"/>
+        <w:tblStyle w:val="LiBang"/>
         <w:tblW w:w="0" w:type="auto"/>
         <w:tblInd w:w="360" w:type="dxa"/>
         <w:tblLook w:val="04A0" w:firstRow="1" w:lastRow="0" w:firstColumn="1" w:lastColumn="0" w:noHBand="0" w:noVBand="1"/>
@@ -8483,7 +8436,7 @@
     </w:p>
     <w:p>
       <w:pPr>
-        <w:pStyle w:val="ListParagraph"/>
+        <w:pStyle w:val="oancuaDanhsach"/>
         <w:numPr>
           <w:ilvl w:val="0"/>
           <w:numId w:val="16"/>
@@ -8506,7 +8459,7 @@
     </w:p>
     <w:p>
       <w:pPr>
-        <w:pStyle w:val="ListParagraph"/>
+        <w:pStyle w:val="oancuaDanhsach"/>
         <w:numPr>
           <w:ilvl w:val="0"/>
           <w:numId w:val="16"/>
@@ -8529,7 +8482,7 @@
     </w:p>
     <w:p>
       <w:pPr>
-        <w:pStyle w:val="ListParagraph"/>
+        <w:pStyle w:val="oancuaDanhsach"/>
         <w:numPr>
           <w:ilvl w:val="0"/>
           <w:numId w:val="16"/>
@@ -8552,7 +8505,7 @@
     </w:p>
     <w:p>
       <w:pPr>
-        <w:pStyle w:val="ListParagraph"/>
+        <w:pStyle w:val="oancuaDanhsach"/>
         <w:numPr>
           <w:ilvl w:val="0"/>
           <w:numId w:val="16"/>
@@ -8575,7 +8528,7 @@
     </w:p>
     <w:p>
       <w:pPr>
-        <w:pStyle w:val="ListParagraph"/>
+        <w:pStyle w:val="oancuaDanhsach"/>
         <w:numPr>
           <w:ilvl w:val="1"/>
           <w:numId w:val="16"/>
@@ -8598,7 +8551,7 @@
     </w:p>
     <w:p>
       <w:pPr>
-        <w:pStyle w:val="ListParagraph"/>
+        <w:pStyle w:val="oancuaDanhsach"/>
         <w:numPr>
           <w:ilvl w:val="1"/>
           <w:numId w:val="16"/>
@@ -8621,7 +8574,7 @@
     </w:p>
     <w:p>
       <w:pPr>
-        <w:pStyle w:val="ListParagraph"/>
+        <w:pStyle w:val="oancuaDanhsach"/>
         <w:numPr>
           <w:ilvl w:val="1"/>
           <w:numId w:val="16"/>
@@ -8656,7 +8609,7 @@
     </w:p>
     <w:tbl>
       <w:tblPr>
-        <w:tblStyle w:val="TableGrid"/>
+        <w:tblStyle w:val="LiBang"/>
         <w:tblW w:w="0" w:type="auto"/>
         <w:tblInd w:w="360" w:type="dxa"/>
         <w:tblLook w:val="04A0" w:firstRow="1" w:lastRow="0" w:firstColumn="1" w:lastColumn="0" w:noHBand="0" w:noVBand="1"/>
@@ -8771,7 +8724,7 @@
     </w:p>
     <w:tbl>
       <w:tblPr>
-        <w:tblStyle w:val="TableGrid"/>
+        <w:tblStyle w:val="LiBang"/>
         <w:tblW w:w="0" w:type="auto"/>
         <w:tblInd w:w="360" w:type="dxa"/>
         <w:tblLook w:val="04A0" w:firstRow="1" w:lastRow="0" w:firstColumn="1" w:lastColumn="0" w:noHBand="0" w:noVBand="1"/>
@@ -8888,7 +8841,7 @@
     </w:p>
     <w:tbl>
       <w:tblPr>
-        <w:tblStyle w:val="TableGrid"/>
+        <w:tblStyle w:val="LiBang"/>
         <w:tblW w:w="0" w:type="auto"/>
         <w:tblInd w:w="360" w:type="dxa"/>
         <w:tblLook w:val="04A0" w:firstRow="1" w:lastRow="0" w:firstColumn="1" w:lastColumn="0" w:noHBand="0" w:noVBand="1"/>
@@ -9038,7 +8991,7 @@
     </w:p>
     <w:tbl>
       <w:tblPr>
-        <w:tblStyle w:val="TableGrid"/>
+        <w:tblStyle w:val="LiBang"/>
         <w:tblW w:w="0" w:type="auto"/>
         <w:tblInd w:w="360" w:type="dxa"/>
         <w:tblLook w:val="04A0" w:firstRow="1" w:lastRow="0" w:firstColumn="1" w:lastColumn="0" w:noHBand="0" w:noVBand="1"/>
@@ -9144,7 +9097,7 @@
     </w:p>
     <w:tbl>
       <w:tblPr>
-        <w:tblStyle w:val="TableGrid"/>
+        <w:tblStyle w:val="LiBang"/>
         <w:tblW w:w="0" w:type="auto"/>
         <w:tblInd w:w="360" w:type="dxa"/>
         <w:tblLook w:val="04A0" w:firstRow="1" w:lastRow="0" w:firstColumn="1" w:lastColumn="0" w:noHBand="0" w:noVBand="1"/>
@@ -9258,7 +9211,7 @@
     </w:p>
     <w:tbl>
       <w:tblPr>
-        <w:tblStyle w:val="TableGrid"/>
+        <w:tblStyle w:val="LiBang"/>
         <w:tblW w:w="0" w:type="auto"/>
         <w:tblInd w:w="360" w:type="dxa"/>
         <w:tblLook w:val="04A0" w:firstRow="1" w:lastRow="0" w:firstColumn="1" w:lastColumn="0" w:noHBand="0" w:noVBand="1"/>
@@ -9364,7 +9317,7 @@
     </w:p>
     <w:tbl>
       <w:tblPr>
-        <w:tblStyle w:val="TableGrid"/>
+        <w:tblStyle w:val="LiBang"/>
         <w:tblW w:w="0" w:type="auto"/>
         <w:tblInd w:w="360" w:type="dxa"/>
         <w:tblLook w:val="04A0" w:firstRow="1" w:lastRow="0" w:firstColumn="1" w:lastColumn="0" w:noHBand="0" w:noVBand="1"/>
@@ -9482,7 +9435,7 @@
     </w:p>
     <w:tbl>
       <w:tblPr>
-        <w:tblStyle w:val="TableGrid"/>
+        <w:tblStyle w:val="LiBang"/>
         <w:tblW w:w="0" w:type="auto"/>
         <w:tblInd w:w="360" w:type="dxa"/>
         <w:tblLook w:val="04A0" w:firstRow="1" w:lastRow="0" w:firstColumn="1" w:lastColumn="0" w:noHBand="0" w:noVBand="1"/>
@@ -9597,7 +9550,7 @@
     </w:p>
     <w:tbl>
       <w:tblPr>
-        <w:tblStyle w:val="TableGrid"/>
+        <w:tblStyle w:val="LiBang"/>
         <w:tblW w:w="0" w:type="auto"/>
         <w:tblInd w:w="360" w:type="dxa"/>
         <w:tblLook w:val="04A0" w:firstRow="1" w:lastRow="0" w:firstColumn="1" w:lastColumn="0" w:noHBand="0" w:noVBand="1"/>
@@ -9712,7 +9665,7 @@
     </w:p>
     <w:tbl>
       <w:tblPr>
-        <w:tblStyle w:val="TableGrid"/>
+        <w:tblStyle w:val="LiBang"/>
         <w:tblW w:w="0" w:type="auto"/>
         <w:tblInd w:w="360" w:type="dxa"/>
         <w:tblLook w:val="04A0" w:firstRow="1" w:lastRow="0" w:firstColumn="1" w:lastColumn="0" w:noHBand="0" w:noVBand="1"/>
@@ -9974,7 +9927,7 @@
     <w:lvl w:ilvl="0">
       <w:start w:val="1"/>
       <w:numFmt w:val="upperRoman"/>
-      <w:pStyle w:val="Heading1"/>
+      <w:pStyle w:val="u1"/>
       <w:lvlText w:val="Article %1."/>
       <w:lvlJc w:val="left"/>
       <w:pPr>
@@ -9984,7 +9937,7 @@
     <w:lvl w:ilvl="1">
       <w:start w:val="1"/>
       <w:numFmt w:val="decimalZero"/>
-      <w:pStyle w:val="Heading2"/>
+      <w:pStyle w:val="u2"/>
       <w:isLgl/>
       <w:lvlText w:val="Section %1.%2"/>
       <w:lvlJc w:val="left"/>
@@ -9995,7 +9948,7 @@
     <w:lvl w:ilvl="2">
       <w:start w:val="1"/>
       <w:numFmt w:val="lowerLetter"/>
-      <w:pStyle w:val="Heading3"/>
+      <w:pStyle w:val="u3"/>
       <w:lvlText w:val="(%3)"/>
       <w:lvlJc w:val="left"/>
       <w:pPr>
@@ -10005,7 +9958,7 @@
     <w:lvl w:ilvl="3">
       <w:start w:val="1"/>
       <w:numFmt w:val="lowerRoman"/>
-      <w:pStyle w:val="Heading4"/>
+      <w:pStyle w:val="u4"/>
       <w:lvlText w:val="(%4)"/>
       <w:lvlJc w:val="right"/>
       <w:pPr>
@@ -10015,7 +9968,7 @@
     <w:lvl w:ilvl="4">
       <w:start w:val="1"/>
       <w:numFmt w:val="decimal"/>
-      <w:pStyle w:val="Heading5"/>
+      <w:pStyle w:val="u5"/>
       <w:lvlText w:val="%5)"/>
       <w:lvlJc w:val="left"/>
       <w:pPr>
@@ -10025,7 +9978,7 @@
     <w:lvl w:ilvl="5">
       <w:start w:val="1"/>
       <w:numFmt w:val="lowerLetter"/>
-      <w:pStyle w:val="Heading6"/>
+      <w:pStyle w:val="u6"/>
       <w:lvlText w:val="%6)"/>
       <w:lvlJc w:val="left"/>
       <w:pPr>
@@ -10035,7 +9988,7 @@
     <w:lvl w:ilvl="6">
       <w:start w:val="1"/>
       <w:numFmt w:val="lowerRoman"/>
-      <w:pStyle w:val="Heading7"/>
+      <w:pStyle w:val="u7"/>
       <w:lvlText w:val="%7)"/>
       <w:lvlJc w:val="right"/>
       <w:pPr>
@@ -10045,7 +9998,7 @@
     <w:lvl w:ilvl="7">
       <w:start w:val="1"/>
       <w:numFmt w:val="lowerLetter"/>
-      <w:pStyle w:val="Heading8"/>
+      <w:pStyle w:val="u8"/>
       <w:lvlText w:val="%8."/>
       <w:lvlJc w:val="left"/>
       <w:pPr>
@@ -10055,7 +10008,7 @@
     <w:lvl w:ilvl="8">
       <w:start w:val="1"/>
       <w:numFmt w:val="lowerRoman"/>
-      <w:pStyle w:val="Heading9"/>
+      <w:pStyle w:val="u9"/>
       <w:lvlText w:val="%9."/>
       <w:lvlJc w:val="right"/>
       <w:pPr>
@@ -13301,6 +13254,7 @@
     <w:lsdException w:name="HTML Sample" w:semiHidden="1" w:unhideWhenUsed="1"/>
     <w:lsdException w:name="HTML Typewriter" w:semiHidden="1" w:unhideWhenUsed="1"/>
     <w:lsdException w:name="HTML Variable" w:semiHidden="1" w:unhideWhenUsed="1"/>
+    <w:lsdException w:name="Normal Table" w:semiHidden="1" w:unhideWhenUsed="1"/>
     <w:lsdException w:name="annotation subject" w:semiHidden="1" w:unhideWhenUsed="1"/>
     <w:lsdException w:name="No List" w:semiHidden="1" w:unhideWhenUsed="1"/>
     <w:lsdException w:name="Outline List 1" w:semiHidden="1" w:unhideWhenUsed="1"/>
@@ -13344,8 +13298,10 @@
     <w:lsdException w:name="Table Elegant" w:semiHidden="1" w:unhideWhenUsed="1"/>
     <w:lsdException w:name="Table Professional" w:semiHidden="1" w:unhideWhenUsed="1"/>
     <w:lsdException w:name="Table Subtle 1" w:semiHidden="1" w:unhideWhenUsed="1"/>
+    <w:lsdException w:name="Table Subtle 2" w:semiHidden="1" w:unhideWhenUsed="1"/>
     <w:lsdException w:name="Table Web 1" w:semiHidden="1" w:unhideWhenUsed="1"/>
     <w:lsdException w:name="Table Web 2" w:semiHidden="1" w:unhideWhenUsed="1"/>
+    <w:lsdException w:name="Table Web 3" w:semiHidden="1" w:unhideWhenUsed="1"/>
     <w:lsdException w:name="Balloon Text" w:semiHidden="1" w:unhideWhenUsed="1"/>
     <w:lsdException w:name="Table Grid" w:uiPriority="59"/>
     <w:lsdException w:name="Table Theme" w:semiHidden="1" w:unhideWhenUsed="1"/>
@@ -13569,15 +13525,15 @@
     <w:lsdException w:name="Hashtag" w:semiHidden="1" w:unhideWhenUsed="1"/>
     <w:lsdException w:name="Unresolved Mention" w:semiHidden="1" w:unhideWhenUsed="1"/>
   </w:latentStyles>
-  <w:style w:type="paragraph" w:default="1" w:styleId="Normal">
+  <w:style w:type="paragraph" w:default="1" w:styleId="Binhthng">
     <w:name w:val="Normal"/>
     <w:qFormat/>
   </w:style>
-  <w:style w:type="paragraph" w:styleId="Heading1">
+  <w:style w:type="paragraph" w:styleId="u1">
     <w:name w:val="heading 1"/>
-    <w:basedOn w:val="Normal"/>
-    <w:next w:val="Normal"/>
-    <w:link w:val="Heading1Char"/>
+    <w:basedOn w:val="Binhthng"/>
+    <w:next w:val="Binhthng"/>
+    <w:link w:val="u1Char"/>
     <w:uiPriority w:val="9"/>
     <w:qFormat/>
     <w:rsid w:val="00A854C4"/>
@@ -13599,11 +13555,11 @@
       <w:szCs w:val="28"/>
     </w:rPr>
   </w:style>
-  <w:style w:type="paragraph" w:styleId="Heading2">
+  <w:style w:type="paragraph" w:styleId="u2">
     <w:name w:val="heading 2"/>
-    <w:basedOn w:val="Normal"/>
-    <w:next w:val="Normal"/>
-    <w:link w:val="Heading2Char"/>
+    <w:basedOn w:val="Binhthng"/>
+    <w:next w:val="Binhthng"/>
+    <w:link w:val="u2Char"/>
     <w:uiPriority w:val="9"/>
     <w:unhideWhenUsed/>
     <w:qFormat/>
@@ -13627,11 +13583,11 @@
       <w:szCs w:val="26"/>
     </w:rPr>
   </w:style>
-  <w:style w:type="paragraph" w:styleId="Heading3">
+  <w:style w:type="paragraph" w:styleId="u3">
     <w:name w:val="heading 3"/>
-    <w:basedOn w:val="Normal"/>
-    <w:next w:val="Normal"/>
-    <w:link w:val="Heading3Char"/>
+    <w:basedOn w:val="Binhthng"/>
+    <w:next w:val="Binhthng"/>
+    <w:link w:val="u3Char"/>
     <w:uiPriority w:val="9"/>
     <w:semiHidden/>
     <w:unhideWhenUsed/>
@@ -13654,11 +13610,11 @@
       <w:color w:val="4F81BD" w:themeColor="accent1"/>
     </w:rPr>
   </w:style>
-  <w:style w:type="paragraph" w:styleId="Heading4">
+  <w:style w:type="paragraph" w:styleId="u4">
     <w:name w:val="heading 4"/>
-    <w:basedOn w:val="Normal"/>
-    <w:next w:val="Normal"/>
-    <w:link w:val="Heading4Char"/>
+    <w:basedOn w:val="Binhthng"/>
+    <w:next w:val="Binhthng"/>
+    <w:link w:val="u4Char"/>
     <w:uiPriority w:val="9"/>
     <w:semiHidden/>
     <w:unhideWhenUsed/>
@@ -13683,11 +13639,11 @@
       <w:color w:val="4F81BD" w:themeColor="accent1"/>
     </w:rPr>
   </w:style>
-  <w:style w:type="paragraph" w:styleId="Heading5">
+  <w:style w:type="paragraph" w:styleId="u5">
     <w:name w:val="heading 5"/>
-    <w:basedOn w:val="Normal"/>
-    <w:next w:val="Normal"/>
-    <w:link w:val="Heading5Char"/>
+    <w:basedOn w:val="Binhthng"/>
+    <w:next w:val="Binhthng"/>
+    <w:link w:val="u5Char"/>
     <w:uiPriority w:val="9"/>
     <w:semiHidden/>
     <w:unhideWhenUsed/>
@@ -13708,11 +13664,11 @@
       <w:color w:val="243F60" w:themeColor="accent1" w:themeShade="7F"/>
     </w:rPr>
   </w:style>
-  <w:style w:type="paragraph" w:styleId="Heading6">
+  <w:style w:type="paragraph" w:styleId="u6">
     <w:name w:val="heading 6"/>
-    <w:basedOn w:val="Normal"/>
-    <w:next w:val="Normal"/>
-    <w:link w:val="Heading6Char"/>
+    <w:basedOn w:val="Binhthng"/>
+    <w:next w:val="Binhthng"/>
+    <w:link w:val="u6Char"/>
     <w:uiPriority w:val="9"/>
     <w:semiHidden/>
     <w:unhideWhenUsed/>
@@ -13735,11 +13691,11 @@
       <w:color w:val="243F60" w:themeColor="accent1" w:themeShade="7F"/>
     </w:rPr>
   </w:style>
-  <w:style w:type="paragraph" w:styleId="Heading7">
+  <w:style w:type="paragraph" w:styleId="u7">
     <w:name w:val="heading 7"/>
-    <w:basedOn w:val="Normal"/>
-    <w:next w:val="Normal"/>
-    <w:link w:val="Heading7Char"/>
+    <w:basedOn w:val="Binhthng"/>
+    <w:next w:val="Binhthng"/>
+    <w:link w:val="u7Char"/>
     <w:uiPriority w:val="9"/>
     <w:semiHidden/>
     <w:unhideWhenUsed/>
@@ -13762,11 +13718,11 @@
       <w:color w:val="404040" w:themeColor="text1" w:themeTint="BF"/>
     </w:rPr>
   </w:style>
-  <w:style w:type="paragraph" w:styleId="Heading8">
+  <w:style w:type="paragraph" w:styleId="u8">
     <w:name w:val="heading 8"/>
-    <w:basedOn w:val="Normal"/>
-    <w:next w:val="Normal"/>
-    <w:link w:val="Heading8Char"/>
+    <w:basedOn w:val="Binhthng"/>
+    <w:next w:val="Binhthng"/>
+    <w:link w:val="u8Char"/>
     <w:uiPriority w:val="9"/>
     <w:semiHidden/>
     <w:unhideWhenUsed/>
@@ -13789,11 +13745,11 @@
       <w:szCs w:val="20"/>
     </w:rPr>
   </w:style>
-  <w:style w:type="paragraph" w:styleId="Heading9">
+  <w:style w:type="paragraph" w:styleId="u9">
     <w:name w:val="heading 9"/>
-    <w:basedOn w:val="Normal"/>
-    <w:next w:val="Normal"/>
-    <w:link w:val="Heading9Char"/>
+    <w:basedOn w:val="Binhthng"/>
+    <w:next w:val="Binhthng"/>
+    <w:link w:val="u9Char"/>
     <w:uiPriority w:val="9"/>
     <w:semiHidden/>
     <w:unhideWhenUsed/>
@@ -13818,13 +13774,13 @@
       <w:szCs w:val="20"/>
     </w:rPr>
   </w:style>
-  <w:style w:type="character" w:default="1" w:styleId="DefaultParagraphFont">
+  <w:style w:type="character" w:default="1" w:styleId="Phngmcinhcuaoanvn">
     <w:name w:val="Default Paragraph Font"/>
     <w:uiPriority w:val="1"/>
     <w:semiHidden/>
     <w:unhideWhenUsed/>
   </w:style>
-  <w:style w:type="table" w:default="1" w:styleId="TableNormal">
+  <w:style w:type="table" w:default="1" w:styleId="BangThngthng">
     <w:name w:val="Normal Table"/>
     <w:uiPriority w:val="99"/>
     <w:semiHidden/>
@@ -13839,17 +13795,17 @@
       </w:tblCellMar>
     </w:tblPr>
   </w:style>
-  <w:style w:type="numbering" w:default="1" w:styleId="NoList">
+  <w:style w:type="numbering" w:default="1" w:styleId="Khngco">
     <w:name w:val="No List"/>
     <w:uiPriority w:val="99"/>
     <w:semiHidden/>
     <w:unhideWhenUsed/>
   </w:style>
-  <w:style w:type="paragraph" w:styleId="Title">
+  <w:style w:type="paragraph" w:styleId="Tiu">
     <w:name w:val="Title"/>
-    <w:basedOn w:val="Normal"/>
-    <w:next w:val="Normal"/>
-    <w:link w:val="TitleChar"/>
+    <w:basedOn w:val="Binhthng"/>
+    <w:next w:val="Binhthng"/>
+    <w:link w:val="TiuChar"/>
     <w:uiPriority w:val="10"/>
     <w:qFormat/>
     <w:rsid w:val="00AF7766"/>
@@ -13870,10 +13826,10 @@
       <w:lang w:eastAsia="ja-JP"/>
     </w:rPr>
   </w:style>
-  <w:style w:type="character" w:customStyle="1" w:styleId="TitleChar">
-    <w:name w:val="Title Char"/>
-    <w:basedOn w:val="DefaultParagraphFont"/>
-    <w:link w:val="Title"/>
+  <w:style w:type="character" w:customStyle="1" w:styleId="TiuChar">
+    <w:name w:val="Tiêu đề Char"/>
+    <w:basedOn w:val="Phngmcinhcuaoanvn"/>
+    <w:link w:val="Tiu"/>
     <w:uiPriority w:val="10"/>
     <w:rsid w:val="00AF7766"/>
     <w:rPr>
@@ -13886,11 +13842,11 @@
       <w:lang w:eastAsia="ja-JP"/>
     </w:rPr>
   </w:style>
-  <w:style w:type="paragraph" w:styleId="Subtitle">
+  <w:style w:type="paragraph" w:styleId="Tiuphu">
     <w:name w:val="Subtitle"/>
-    <w:basedOn w:val="Normal"/>
-    <w:next w:val="Normal"/>
-    <w:link w:val="SubtitleChar"/>
+    <w:basedOn w:val="Binhthng"/>
+    <w:next w:val="Binhthng"/>
+    <w:link w:val="TiuphuChar"/>
     <w:uiPriority w:val="11"/>
     <w:qFormat/>
     <w:rsid w:val="00AF7766"/>
@@ -13911,10 +13867,10 @@
       <w:lang w:eastAsia="ja-JP"/>
     </w:rPr>
   </w:style>
-  <w:style w:type="character" w:customStyle="1" w:styleId="SubtitleChar">
-    <w:name w:val="Subtitle Char"/>
-    <w:basedOn w:val="DefaultParagraphFont"/>
-    <w:link w:val="Subtitle"/>
+  <w:style w:type="character" w:customStyle="1" w:styleId="TiuphuChar">
+    <w:name w:val="Tiêu đề phụ Char"/>
+    <w:basedOn w:val="Phngmcinhcuaoanvn"/>
+    <w:link w:val="Tiuphu"/>
     <w:uiPriority w:val="11"/>
     <w:rsid w:val="00AF7766"/>
     <w:rPr>
@@ -13928,10 +13884,10 @@
       <w:lang w:eastAsia="ja-JP"/>
     </w:rPr>
   </w:style>
-  <w:style w:type="paragraph" w:styleId="BalloonText">
+  <w:style w:type="paragraph" w:styleId="Bongchuthich">
     <w:name w:val="Balloon Text"/>
-    <w:basedOn w:val="Normal"/>
-    <w:link w:val="BalloonTextChar"/>
+    <w:basedOn w:val="Binhthng"/>
+    <w:link w:val="BongchuthichChar"/>
     <w:uiPriority w:val="99"/>
     <w:semiHidden/>
     <w:unhideWhenUsed/>
@@ -13945,10 +13901,10 @@
       <w:szCs w:val="16"/>
     </w:rPr>
   </w:style>
-  <w:style w:type="character" w:customStyle="1" w:styleId="BalloonTextChar">
-    <w:name w:val="Balloon Text Char"/>
-    <w:basedOn w:val="DefaultParagraphFont"/>
-    <w:link w:val="BalloonText"/>
+  <w:style w:type="character" w:customStyle="1" w:styleId="BongchuthichChar">
+    <w:name w:val="Bóng chú thích Char"/>
+    <w:basedOn w:val="Phngmcinhcuaoanvn"/>
+    <w:link w:val="Bongchuthich"/>
     <w:uiPriority w:val="99"/>
     <w:semiHidden/>
     <w:rsid w:val="00AF7766"/>
@@ -13958,9 +13914,9 @@
       <w:szCs w:val="16"/>
     </w:rPr>
   </w:style>
-  <w:style w:type="paragraph" w:styleId="NoSpacing">
+  <w:style w:type="paragraph" w:styleId="KhngDncch">
     <w:name w:val="No Spacing"/>
-    <w:link w:val="NoSpacingChar"/>
+    <w:link w:val="KhngDncchChar"/>
     <w:uiPriority w:val="1"/>
     <w:qFormat/>
     <w:rsid w:val="00990E65"/>
@@ -13972,10 +13928,10 @@
       <w:lang w:eastAsia="ja-JP"/>
     </w:rPr>
   </w:style>
-  <w:style w:type="character" w:customStyle="1" w:styleId="NoSpacingChar">
-    <w:name w:val="No Spacing Char"/>
-    <w:basedOn w:val="DefaultParagraphFont"/>
-    <w:link w:val="NoSpacing"/>
+  <w:style w:type="character" w:customStyle="1" w:styleId="KhngDncchChar">
+    <w:name w:val="Không Dãn cách Char"/>
+    <w:basedOn w:val="Phngmcinhcuaoanvn"/>
+    <w:link w:val="KhngDncch"/>
     <w:uiPriority w:val="1"/>
     <w:rsid w:val="00990E65"/>
     <w:rPr>
@@ -13983,10 +13939,10 @@
       <w:lang w:eastAsia="ja-JP"/>
     </w:rPr>
   </w:style>
-  <w:style w:type="paragraph" w:styleId="ListParagraph">
+  <w:style w:type="paragraph" w:styleId="oancuaDanhsach">
     <w:name w:val="List Paragraph"/>
-    <w:basedOn w:val="Normal"/>
-    <w:link w:val="ListParagraphChar"/>
+    <w:basedOn w:val="Binhthng"/>
+    <w:link w:val="oancuaDanhsachChar"/>
     <w:uiPriority w:val="34"/>
     <w:qFormat/>
     <w:rsid w:val="00990E65"/>
@@ -13997,7 +13953,7 @@
   </w:style>
   <w:style w:type="paragraph" w:customStyle="1" w:styleId="Title1">
     <w:name w:val="Title 1"/>
-    <w:basedOn w:val="ListParagraph"/>
+    <w:basedOn w:val="oancuaDanhsach"/>
     <w:link w:val="Title1Char"/>
     <w:autoRedefine/>
     <w:rsid w:val="00B90959"/>
@@ -14014,7 +13970,7 @@
   </w:style>
   <w:style w:type="paragraph" w:customStyle="1" w:styleId="Paragrap">
     <w:name w:val="Paragrap"/>
-    <w:basedOn w:val="Normal"/>
+    <w:basedOn w:val="Binhthng"/>
     <w:link w:val="ParagrapChar"/>
     <w:qFormat/>
     <w:rsid w:val="00990E65"/>
@@ -14029,16 +13985,16 @@
       <w:szCs w:val="26"/>
     </w:rPr>
   </w:style>
-  <w:style w:type="character" w:customStyle="1" w:styleId="ListParagraphChar">
-    <w:name w:val="List Paragraph Char"/>
-    <w:basedOn w:val="DefaultParagraphFont"/>
-    <w:link w:val="ListParagraph"/>
+  <w:style w:type="character" w:customStyle="1" w:styleId="oancuaDanhsachChar">
+    <w:name w:val="Đoạn của Danh sách Char"/>
+    <w:basedOn w:val="Phngmcinhcuaoanvn"/>
+    <w:link w:val="oancuaDanhsach"/>
     <w:uiPriority w:val="34"/>
     <w:rsid w:val="00990E65"/>
   </w:style>
   <w:style w:type="character" w:customStyle="1" w:styleId="Title1Char">
     <w:name w:val="Title 1 Char"/>
-    <w:basedOn w:val="ListParagraphChar"/>
+    <w:basedOn w:val="oancuaDanhsachChar"/>
     <w:link w:val="Title1"/>
     <w:rsid w:val="00B90959"/>
     <w:rPr>
@@ -14049,9 +14005,9 @@
       <w:szCs w:val="28"/>
     </w:rPr>
   </w:style>
-  <w:style w:type="table" w:styleId="TableGrid">
+  <w:style w:type="table" w:styleId="LiBang">
     <w:name w:val="Table Grid"/>
-    <w:basedOn w:val="TableNormal"/>
+    <w:basedOn w:val="BangThngthng"/>
     <w:uiPriority w:val="59"/>
     <w:rsid w:val="003141E2"/>
     <w:pPr>
@@ -14070,7 +14026,7 @@
   </w:style>
   <w:style w:type="character" w:customStyle="1" w:styleId="ParagrapChar">
     <w:name w:val="Paragrap Char"/>
-    <w:basedOn w:val="DefaultParagraphFont"/>
+    <w:basedOn w:val="Phngmcinhcuaoanvn"/>
     <w:link w:val="Paragrap"/>
     <w:rsid w:val="00990E65"/>
     <w:rPr>
@@ -14142,10 +14098,10 @@
       <w:szCs w:val="24"/>
     </w:rPr>
   </w:style>
-  <w:style w:type="character" w:customStyle="1" w:styleId="Heading1Char">
-    <w:name w:val="Heading 1 Char"/>
-    <w:basedOn w:val="DefaultParagraphFont"/>
-    <w:link w:val="Heading1"/>
+  <w:style w:type="character" w:customStyle="1" w:styleId="u1Char">
+    <w:name w:val="Đầu đề 1 Char"/>
+    <w:basedOn w:val="Phngmcinhcuaoanvn"/>
+    <w:link w:val="u1"/>
     <w:uiPriority w:val="9"/>
     <w:rsid w:val="00A854C4"/>
     <w:rPr>
@@ -14168,10 +14124,10 @@
       <w:szCs w:val="26"/>
     </w:rPr>
   </w:style>
-  <w:style w:type="character" w:customStyle="1" w:styleId="Heading2Char">
-    <w:name w:val="Heading 2 Char"/>
-    <w:basedOn w:val="DefaultParagraphFont"/>
-    <w:link w:val="Heading2"/>
+  <w:style w:type="character" w:customStyle="1" w:styleId="u2Char">
+    <w:name w:val="Đầu đề 2 Char"/>
+    <w:basedOn w:val="Phngmcinhcuaoanvn"/>
+    <w:link w:val="u2"/>
     <w:uiPriority w:val="9"/>
     <w:rsid w:val="00715417"/>
     <w:rPr>
@@ -14183,10 +14139,10 @@
       <w:szCs w:val="26"/>
     </w:rPr>
   </w:style>
-  <w:style w:type="character" w:customStyle="1" w:styleId="Heading3Char">
-    <w:name w:val="Heading 3 Char"/>
-    <w:basedOn w:val="DefaultParagraphFont"/>
-    <w:link w:val="Heading3"/>
+  <w:style w:type="character" w:customStyle="1" w:styleId="u3Char">
+    <w:name w:val="Đầu đề 3 Char"/>
+    <w:basedOn w:val="Phngmcinhcuaoanvn"/>
+    <w:link w:val="u3"/>
     <w:uiPriority w:val="9"/>
     <w:semiHidden/>
     <w:rsid w:val="00715417"/>
@@ -14197,10 +14153,10 @@
       <w:color w:val="4F81BD" w:themeColor="accent1"/>
     </w:rPr>
   </w:style>
-  <w:style w:type="character" w:customStyle="1" w:styleId="Heading4Char">
-    <w:name w:val="Heading 4 Char"/>
-    <w:basedOn w:val="DefaultParagraphFont"/>
-    <w:link w:val="Heading4"/>
+  <w:style w:type="character" w:customStyle="1" w:styleId="u4Char">
+    <w:name w:val="Đầu đề 4 Char"/>
+    <w:basedOn w:val="Phngmcinhcuaoanvn"/>
+    <w:link w:val="u4"/>
     <w:uiPriority w:val="9"/>
     <w:semiHidden/>
     <w:rsid w:val="00715417"/>
@@ -14213,10 +14169,10 @@
       <w:color w:val="4F81BD" w:themeColor="accent1"/>
     </w:rPr>
   </w:style>
-  <w:style w:type="character" w:customStyle="1" w:styleId="Heading5Char">
-    <w:name w:val="Heading 5 Char"/>
-    <w:basedOn w:val="DefaultParagraphFont"/>
-    <w:link w:val="Heading5"/>
+  <w:style w:type="character" w:customStyle="1" w:styleId="u5Char">
+    <w:name w:val="Đầu đề 5 Char"/>
+    <w:basedOn w:val="Phngmcinhcuaoanvn"/>
+    <w:link w:val="u5"/>
     <w:uiPriority w:val="9"/>
     <w:semiHidden/>
     <w:rsid w:val="00715417"/>
@@ -14225,10 +14181,10 @@
       <w:color w:val="243F60" w:themeColor="accent1" w:themeShade="7F"/>
     </w:rPr>
   </w:style>
-  <w:style w:type="character" w:customStyle="1" w:styleId="Heading6Char">
-    <w:name w:val="Heading 6 Char"/>
-    <w:basedOn w:val="DefaultParagraphFont"/>
-    <w:link w:val="Heading6"/>
+  <w:style w:type="character" w:customStyle="1" w:styleId="u6Char">
+    <w:name w:val="Đầu đề 6 Char"/>
+    <w:basedOn w:val="Phngmcinhcuaoanvn"/>
+    <w:link w:val="u6"/>
     <w:uiPriority w:val="9"/>
     <w:semiHidden/>
     <w:rsid w:val="00715417"/>
@@ -14239,10 +14195,10 @@
       <w:color w:val="243F60" w:themeColor="accent1" w:themeShade="7F"/>
     </w:rPr>
   </w:style>
-  <w:style w:type="character" w:customStyle="1" w:styleId="Heading7Char">
-    <w:name w:val="Heading 7 Char"/>
-    <w:basedOn w:val="DefaultParagraphFont"/>
-    <w:link w:val="Heading7"/>
+  <w:style w:type="character" w:customStyle="1" w:styleId="u7Char">
+    <w:name w:val="Đầu đề 7 Char"/>
+    <w:basedOn w:val="Phngmcinhcuaoanvn"/>
+    <w:link w:val="u7"/>
     <w:uiPriority w:val="9"/>
     <w:semiHidden/>
     <w:rsid w:val="00715417"/>
@@ -14253,10 +14209,10 @@
       <w:color w:val="404040" w:themeColor="text1" w:themeTint="BF"/>
     </w:rPr>
   </w:style>
-  <w:style w:type="character" w:customStyle="1" w:styleId="Heading8Char">
-    <w:name w:val="Heading 8 Char"/>
-    <w:basedOn w:val="DefaultParagraphFont"/>
-    <w:link w:val="Heading8"/>
+  <w:style w:type="character" w:customStyle="1" w:styleId="u8Char">
+    <w:name w:val="Đầu đề 8 Char"/>
+    <w:basedOn w:val="Phngmcinhcuaoanvn"/>
+    <w:link w:val="u8"/>
     <w:uiPriority w:val="9"/>
     <w:semiHidden/>
     <w:rsid w:val="00715417"/>
@@ -14267,10 +14223,10 @@
       <w:szCs w:val="20"/>
     </w:rPr>
   </w:style>
-  <w:style w:type="character" w:customStyle="1" w:styleId="Heading9Char">
-    <w:name w:val="Heading 9 Char"/>
-    <w:basedOn w:val="DefaultParagraphFont"/>
-    <w:link w:val="Heading9"/>
+  <w:style w:type="character" w:customStyle="1" w:styleId="u9Char">
+    <w:name w:val="Đầu đề 9 Char"/>
+    <w:basedOn w:val="Phngmcinhcuaoanvn"/>
+    <w:link w:val="u9"/>
     <w:uiPriority w:val="9"/>
     <w:semiHidden/>
     <w:rsid w:val="00715417"/>
@@ -14285,7 +14241,7 @@
   </w:style>
   <w:style w:type="paragraph" w:customStyle="1" w:styleId="Title12">
     <w:name w:val="Title 1.2"/>
-    <w:basedOn w:val="Heading2"/>
+    <w:basedOn w:val="u2"/>
     <w:link w:val="Title12Char"/>
     <w:rsid w:val="00715417"/>
     <w:pPr>
@@ -14312,7 +14268,7 @@
   </w:style>
   <w:style w:type="character" w:customStyle="1" w:styleId="Title12Char">
     <w:name w:val="Title 1.2 Char"/>
-    <w:basedOn w:val="Heading2Char"/>
+    <w:basedOn w:val="u2Char"/>
     <w:link w:val="Title12"/>
     <w:rsid w:val="00715417"/>
     <w:rPr>
@@ -14365,7 +14321,7 @@
   </w:style>
   <w:style w:type="paragraph" w:customStyle="1" w:styleId="TuStyle-Title1">
     <w:name w:val="Tu Style - Title 1"/>
-    <w:basedOn w:val="ListParagraph"/>
+    <w:basedOn w:val="oancuaDanhsach"/>
     <w:link w:val="TuStyle-Title1Char"/>
     <w:qFormat/>
     <w:rsid w:val="004E1149"/>
@@ -14421,7 +14377,7 @@
   </w:style>
   <w:style w:type="character" w:customStyle="1" w:styleId="TuStyle-Title1Char">
     <w:name w:val="Tu Style - Title 1 Char"/>
-    <w:basedOn w:val="ListParagraphChar"/>
+    <w:basedOn w:val="oancuaDanhsachChar"/>
     <w:link w:val="TuStyle-Title1"/>
     <w:rsid w:val="004E1149"/>
     <w:rPr>
@@ -14439,10 +14395,10 @@
       </w14:textFill>
     </w:rPr>
   </w:style>
-  <w:style w:type="paragraph" w:styleId="TOCHeading">
+  <w:style w:type="paragraph" w:styleId="uMucluc">
     <w:name w:val="TOC Heading"/>
-    <w:basedOn w:val="Heading1"/>
-    <w:next w:val="Normal"/>
+    <w:basedOn w:val="u1"/>
+    <w:next w:val="Binhthng"/>
     <w:uiPriority w:val="39"/>
     <w:semiHidden/>
     <w:unhideWhenUsed/>
@@ -14478,10 +14434,10 @@
       </w14:textFill>
     </w:rPr>
   </w:style>
-  <w:style w:type="paragraph" w:styleId="TOC1">
+  <w:style w:type="paragraph" w:styleId="Mucluc1">
     <w:name w:val="toc 1"/>
-    <w:basedOn w:val="Normal"/>
-    <w:next w:val="Normal"/>
+    <w:basedOn w:val="Binhthng"/>
+    <w:next w:val="Binhthng"/>
     <w:autoRedefine/>
     <w:uiPriority w:val="39"/>
     <w:unhideWhenUsed/>
@@ -14499,10 +14455,10 @@
       <w:szCs w:val="24"/>
     </w:rPr>
   </w:style>
-  <w:style w:type="paragraph" w:styleId="TOC2">
+  <w:style w:type="paragraph" w:styleId="Mucluc2">
     <w:name w:val="toc 2"/>
-    <w:basedOn w:val="Normal"/>
-    <w:next w:val="Normal"/>
+    <w:basedOn w:val="Binhthng"/>
+    <w:next w:val="Binhthng"/>
     <w:autoRedefine/>
     <w:uiPriority w:val="39"/>
     <w:unhideWhenUsed/>
@@ -14519,10 +14475,10 @@
       <w:szCs w:val="20"/>
     </w:rPr>
   </w:style>
-  <w:style w:type="paragraph" w:styleId="TOC3">
+  <w:style w:type="paragraph" w:styleId="Mucluc3">
     <w:name w:val="toc 3"/>
-    <w:basedOn w:val="Normal"/>
-    <w:next w:val="Normal"/>
+    <w:basedOn w:val="Binhthng"/>
+    <w:next w:val="Binhthng"/>
     <w:autoRedefine/>
     <w:uiPriority w:val="39"/>
     <w:unhideWhenUsed/>
@@ -14537,10 +14493,10 @@
       <w:szCs w:val="20"/>
     </w:rPr>
   </w:style>
-  <w:style w:type="paragraph" w:styleId="TOC4">
+  <w:style w:type="paragraph" w:styleId="Mucluc4">
     <w:name w:val="toc 4"/>
-    <w:basedOn w:val="Normal"/>
-    <w:next w:val="Normal"/>
+    <w:basedOn w:val="Binhthng"/>
+    <w:next w:val="Binhthng"/>
     <w:autoRedefine/>
     <w:uiPriority w:val="39"/>
     <w:unhideWhenUsed/>
@@ -14555,10 +14511,10 @@
       <w:szCs w:val="20"/>
     </w:rPr>
   </w:style>
-  <w:style w:type="paragraph" w:styleId="TOC5">
+  <w:style w:type="paragraph" w:styleId="Mucluc5">
     <w:name w:val="toc 5"/>
-    <w:basedOn w:val="Normal"/>
-    <w:next w:val="Normal"/>
+    <w:basedOn w:val="Binhthng"/>
+    <w:next w:val="Binhthng"/>
     <w:autoRedefine/>
     <w:uiPriority w:val="39"/>
     <w:unhideWhenUsed/>
@@ -14573,10 +14529,10 @@
       <w:szCs w:val="20"/>
     </w:rPr>
   </w:style>
-  <w:style w:type="paragraph" w:styleId="TOC6">
+  <w:style w:type="paragraph" w:styleId="Mucluc6">
     <w:name w:val="toc 6"/>
-    <w:basedOn w:val="Normal"/>
-    <w:next w:val="Normal"/>
+    <w:basedOn w:val="Binhthng"/>
+    <w:next w:val="Binhthng"/>
     <w:autoRedefine/>
     <w:uiPriority w:val="39"/>
     <w:unhideWhenUsed/>
@@ -14591,10 +14547,10 @@
       <w:szCs w:val="20"/>
     </w:rPr>
   </w:style>
-  <w:style w:type="paragraph" w:styleId="TOC7">
+  <w:style w:type="paragraph" w:styleId="Mucluc7">
     <w:name w:val="toc 7"/>
-    <w:basedOn w:val="Normal"/>
-    <w:next w:val="Normal"/>
+    <w:basedOn w:val="Binhthng"/>
+    <w:next w:val="Binhthng"/>
     <w:autoRedefine/>
     <w:uiPriority w:val="39"/>
     <w:unhideWhenUsed/>
@@ -14609,10 +14565,10 @@
       <w:szCs w:val="20"/>
     </w:rPr>
   </w:style>
-  <w:style w:type="paragraph" w:styleId="TOC8">
+  <w:style w:type="paragraph" w:styleId="Mucluc8">
     <w:name w:val="toc 8"/>
-    <w:basedOn w:val="Normal"/>
-    <w:next w:val="Normal"/>
+    <w:basedOn w:val="Binhthng"/>
+    <w:next w:val="Binhthng"/>
     <w:autoRedefine/>
     <w:uiPriority w:val="39"/>
     <w:unhideWhenUsed/>
@@ -14627,10 +14583,10 @@
       <w:szCs w:val="20"/>
     </w:rPr>
   </w:style>
-  <w:style w:type="paragraph" w:styleId="TOC9">
+  <w:style w:type="paragraph" w:styleId="Mucluc9">
     <w:name w:val="toc 9"/>
-    <w:basedOn w:val="Normal"/>
-    <w:next w:val="Normal"/>
+    <w:basedOn w:val="Binhthng"/>
+    <w:next w:val="Binhthng"/>
     <w:autoRedefine/>
     <w:uiPriority w:val="39"/>
     <w:unhideWhenUsed/>
@@ -14647,7 +14603,7 @@
   </w:style>
   <w:style w:type="table" w:customStyle="1" w:styleId="PlainTable11">
     <w:name w:val="Plain Table 11"/>
-    <w:basedOn w:val="TableNormal"/>
+    <w:basedOn w:val="BangThngthng"/>
     <w:uiPriority w:val="41"/>
     <w:rsid w:val="00545225"/>
     <w:pPr>
@@ -14714,9 +14670,9 @@
       </w:tcPr>
     </w:tblStylePr>
   </w:style>
-  <w:style w:type="paragraph" w:styleId="NormalWeb">
+  <w:style w:type="paragraph" w:styleId="ThngthngWeb">
     <w:name w:val="Normal (Web)"/>
-    <w:basedOn w:val="Normal"/>
+    <w:basedOn w:val="Binhthng"/>
     <w:uiPriority w:val="99"/>
     <w:semiHidden/>
     <w:unhideWhenUsed/>
@@ -14834,9 +14790,9 @@
     <w:altName w:val="等线"/>
     <w:panose1 w:val="02010600030101010101"/>
     <w:charset w:val="86"/>
-    <w:family w:val="modern"/>
-    <w:pitch w:val="fixed"/>
-    <w:sig w:usb0="00000001" w:usb1="080E0000" w:usb2="00000010" w:usb3="00000000" w:csb0="00040000" w:csb1="00000000"/>
+    <w:family w:val="auto"/>
+    <w:pitch w:val="variable"/>
+    <w:sig w:usb0="A00002BF" w:usb1="38CF7CFA" w:usb2="00000016" w:usb3="00000000" w:csb0="0004000F" w:csb1="00000000"/>
   </w:font>
   <w:font w:name="Calibri Light">
     <w:panose1 w:val="020F0302020204030204"/>
@@ -14847,11 +14803,11 @@
   </w:font>
   <w:font w:name="DengXian Light">
     <w:altName w:val="等线 Light"/>
-    <w:panose1 w:val="00000000000000000000"/>
+    <w:panose1 w:val="02010600030101010101"/>
     <w:charset w:val="86"/>
-    <w:family w:val="roman"/>
-    <w:notTrueType/>
-    <w:pitch w:val="default"/>
+    <w:family w:val="auto"/>
+    <w:pitch w:val="variable"/>
+    <w:sig w:usb0="A00002BF" w:usb1="38CF7CFA" w:usb2="00000016" w:usb3="00000000" w:csb0="0004000F" w:csb1="00000000"/>
   </w:font>
 </w:fonts>
 </file>
@@ -14893,6 +14849,7 @@
     <w:rsid w:val="00E42F8E"/>
     <w:rsid w:val="00E64B4A"/>
     <w:rsid w:val="00E71680"/>
+    <w:rsid w:val="00E80C5B"/>
     <w:rsid w:val="00E95B46"/>
     <w:rsid w:val="00EC419F"/>
     <w:rsid w:val="00F0421F"/>
@@ -14914,8 +14871,8 @@
   </m:mathPr>
   <w:themeFontLang w:val="en-US" w:eastAsia="zh-CN"/>
   <w:clrSchemeMapping w:bg1="light1" w:t1="dark1" w:bg2="light2" w:t2="dark2" w:accent1="accent1" w:accent2="accent2" w:accent3="accent3" w:accent4="accent4" w:accent5="accent5" w:accent6="accent6" w:hyperlink="hyperlink" w:followedHyperlink="followedHyperlink"/>
-  <w:decimalSymbol w:val=","/>
-  <w:listSeparator w:val=";"/>
+  <w:decimalSymbol w:val="."/>
+  <w:listSeparator w:val=","/>
 </w:settings>
 </file>
 
@@ -15042,6 +14999,7 @@
     <w:lsdException w:name="HTML Sample" w:semiHidden="1" w:unhideWhenUsed="1"/>
     <w:lsdException w:name="HTML Typewriter" w:semiHidden="1" w:unhideWhenUsed="1"/>
     <w:lsdException w:name="HTML Variable" w:semiHidden="1" w:unhideWhenUsed="1"/>
+    <w:lsdException w:name="Normal Table" w:semiHidden="1" w:unhideWhenUsed="1"/>
     <w:lsdException w:name="annotation subject" w:semiHidden="1" w:unhideWhenUsed="1"/>
     <w:lsdException w:name="No List" w:semiHidden="1" w:unhideWhenUsed="1"/>
     <w:lsdException w:name="Outline List 1" w:semiHidden="1" w:unhideWhenUsed="1"/>
@@ -15085,8 +15043,10 @@
     <w:lsdException w:name="Table Elegant" w:semiHidden="1" w:unhideWhenUsed="1"/>
     <w:lsdException w:name="Table Professional" w:semiHidden="1" w:unhideWhenUsed="1"/>
     <w:lsdException w:name="Table Subtle 1" w:semiHidden="1" w:unhideWhenUsed="1"/>
+    <w:lsdException w:name="Table Subtle 2" w:semiHidden="1" w:unhideWhenUsed="1"/>
     <w:lsdException w:name="Table Web 1" w:semiHidden="1" w:unhideWhenUsed="1"/>
     <w:lsdException w:name="Table Web 2" w:semiHidden="1" w:unhideWhenUsed="1"/>
+    <w:lsdException w:name="Table Web 3" w:semiHidden="1" w:unhideWhenUsed="1"/>
     <w:lsdException w:name="Balloon Text" w:semiHidden="1" w:unhideWhenUsed="1"/>
     <w:lsdException w:name="Table Grid" w:uiPriority="59"/>
     <w:lsdException w:name="Table Theme" w:semiHidden="1" w:unhideWhenUsed="1"/>
@@ -15310,17 +15270,17 @@
     <w:lsdException w:name="Hashtag" w:semiHidden="1" w:unhideWhenUsed="1"/>
     <w:lsdException w:name="Unresolved Mention" w:semiHidden="1" w:unhideWhenUsed="1"/>
   </w:latentStyles>
-  <w:style w:type="paragraph" w:default="1" w:styleId="Normal">
+  <w:style w:type="paragraph" w:default="1" w:styleId="Binhthng">
     <w:name w:val="Normal"/>
     <w:qFormat/>
   </w:style>
-  <w:style w:type="character" w:default="1" w:styleId="DefaultParagraphFont">
+  <w:style w:type="character" w:default="1" w:styleId="Phngmcinhcuaoanvn">
     <w:name w:val="Default Paragraph Font"/>
     <w:uiPriority w:val="1"/>
     <w:semiHidden/>
     <w:unhideWhenUsed/>
   </w:style>
-  <w:style w:type="table" w:default="1" w:styleId="TableNormal">
+  <w:style w:type="table" w:default="1" w:styleId="BangThngthng">
     <w:name w:val="Normal Table"/>
     <w:uiPriority w:val="99"/>
     <w:semiHidden/>
@@ -15335,7 +15295,7 @@
       </w:tblCellMar>
     </w:tblPr>
   </w:style>
-  <w:style w:type="numbering" w:default="1" w:styleId="NoList">
+  <w:style w:type="numbering" w:default="1" w:styleId="Khngco">
     <w:name w:val="No List"/>
     <w:uiPriority w:val="99"/>
     <w:semiHidden/>
@@ -15696,7 +15656,7 @@
 </file>
 
 <file path=customXml/itemProps2.xml><?xml version="1.0" encoding="utf-8"?>
-<ds:datastoreItem xmlns:ds="http://schemas.openxmlformats.org/officeDocument/2006/customXml" ds:itemID="{7762243F-2145-4396-9670-5BEE39238569}">
+<ds:datastoreItem xmlns:ds="http://schemas.openxmlformats.org/officeDocument/2006/customXml" ds:itemID="{20C60968-0329-4296-A522-E73DC982C3F0}">
   <ds:schemaRefs>
     <ds:schemaRef ds:uri="http://schemas.openxmlformats.org/officeDocument/2006/bibliography"/>
   </ds:schemaRefs>

</xml_diff>

<commit_message>
Chỉnh sửa thông tin phần đặc tả yêu cầu quản lí xe
</commit_message>
<xml_diff>
--- a/01_Document/[SRS] C43 - Quản lý xe khách.docx
+++ b/01_Document/[SRS] C43 - Quản lý xe khách.docx
@@ -1,6 +1,6 @@
 
 <file path=word/document.xml><?xml version="1.0" encoding="utf-8"?>
-<w:document xmlns:wpc="http://schemas.microsoft.com/office/word/2010/wordprocessingCanvas" xmlns:cx="http://schemas.microsoft.com/office/drawing/2014/chartex" xmlns:cx1="http://schemas.microsoft.com/office/drawing/2015/9/8/chartex" xmlns:cx2="http://schemas.microsoft.com/office/drawing/2015/10/21/chartex" xmlns:cx3="http://schemas.microsoft.com/office/drawing/2016/5/9/chartex" xmlns:cx4="http://schemas.microsoft.com/office/drawing/2016/5/10/chartex" xmlns:cx5="http://schemas.microsoft.com/office/drawing/2016/5/11/chartex" xmlns:cx6="http://schemas.microsoft.com/office/drawing/2016/5/12/chartex" xmlns:cx7="http://schemas.microsoft.com/office/drawing/2016/5/13/chartex" xmlns:cx8="http://schemas.microsoft.com/office/drawing/2016/5/14/chartex" xmlns:mc="http://schemas.openxmlformats.org/markup-compatibility/2006" xmlns:aink="http://schemas.microsoft.com/office/drawing/2016/ink" xmlns:am3d="http://schemas.microsoft.com/office/drawing/2017/model3d" xmlns:o="urn:schemas-microsoft-com:office:office" xmlns:r="http://schemas.openxmlformats.org/officeDocument/2006/relationships" xmlns:m="http://schemas.openxmlformats.org/officeDocument/2006/math" xmlns:v="urn:schemas-microsoft-com:vml" xmlns:wp14="http://schemas.microsoft.com/office/word/2010/wordprocessingDrawing" xmlns:wp="http://schemas.openxmlformats.org/drawingml/2006/wordprocessingDrawing" xmlns:w10="urn:schemas-microsoft-com:office:word" xmlns:w="http://schemas.openxmlformats.org/wordprocessingml/2006/main" xmlns:w14="http://schemas.microsoft.com/office/word/2010/wordml" xmlns:w15="http://schemas.microsoft.com/office/word/2012/wordml" xmlns:w16cid="http://schemas.microsoft.com/office/word/2016/wordml/cid" xmlns:w16se="http://schemas.microsoft.com/office/word/2015/wordml/symex" xmlns:wpg="http://schemas.microsoft.com/office/word/2010/wordprocessingGroup" xmlns:wpi="http://schemas.microsoft.com/office/word/2010/wordprocessingInk" xmlns:wne="http://schemas.microsoft.com/office/word/2006/wordml" xmlns:wps="http://schemas.microsoft.com/office/word/2010/wordprocessingShape" mc:Ignorable="w14 w15 w16se w16cid wp14">
+<w:document xmlns:wpc="http://schemas.microsoft.com/office/word/2010/wordprocessingCanvas" xmlns:mc="http://schemas.openxmlformats.org/markup-compatibility/2006" xmlns:o="urn:schemas-microsoft-com:office:office" xmlns:r="http://schemas.openxmlformats.org/officeDocument/2006/relationships" xmlns:m="http://schemas.openxmlformats.org/officeDocument/2006/math" xmlns:v="urn:schemas-microsoft-com:vml" xmlns:wp14="http://schemas.microsoft.com/office/word/2010/wordprocessingDrawing" xmlns:wp="http://schemas.openxmlformats.org/drawingml/2006/wordprocessingDrawing" xmlns:w10="urn:schemas-microsoft-com:office:word" xmlns:w="http://schemas.openxmlformats.org/wordprocessingml/2006/main" xmlns:w14="http://schemas.microsoft.com/office/word/2010/wordml" xmlns:w15="http://schemas.microsoft.com/office/word/2012/wordml" xmlns:wpg="http://schemas.microsoft.com/office/word/2010/wordprocessingGroup" xmlns:wpi="http://schemas.microsoft.com/office/word/2010/wordprocessingInk" xmlns:wne="http://schemas.microsoft.com/office/word/2006/wordml" xmlns:wps="http://schemas.microsoft.com/office/word/2010/wordprocessingShape" mc:Ignorable="w14 w15 wp14">
   <w:body>
     <w:sdt>
       <w:sdtPr>
@@ -69,7 +69,7 @@
                   </w:tcPr>
                   <w:p>
                     <w:pPr>
-                      <w:pStyle w:val="KhngDncch"/>
+                      <w:pStyle w:val="NoSpacing"/>
                       <w:jc w:val="center"/>
                       <w:rPr>
                         <w:rFonts w:ascii="Times New Roman" w:eastAsiaTheme="majorEastAsia" w:hAnsi="Times New Roman" w:cs="Times New Roman"/>
@@ -124,7 +124,7 @@
                   </w:tcPr>
                   <w:p>
                     <w:pPr>
-                      <w:pStyle w:val="KhngDncch"/>
+                      <w:pStyle w:val="NoSpacing"/>
                       <w:jc w:val="center"/>
                       <w:rPr>
                         <w:rFonts w:ascii="Times New Roman" w:eastAsiaTheme="majorEastAsia" w:hAnsi="Times New Roman" w:cs="Times New Roman"/>
@@ -174,7 +174,7 @@
                   </w:tcPr>
                   <w:p>
                     <w:pPr>
-                      <w:pStyle w:val="KhngDncch"/>
+                      <w:pStyle w:val="NoSpacing"/>
                       <w:jc w:val="center"/>
                       <w:rPr>
                         <w:rFonts w:asciiTheme="majorHAnsi" w:eastAsiaTheme="majorEastAsia" w:hAnsiTheme="majorHAnsi" w:cstheme="majorBidi"/>
@@ -188,7 +188,15 @@
                         <w:sz w:val="44"/>
                         <w:szCs w:val="44"/>
                       </w:rPr>
-                      <w:t>Quản Lý Khách Sạn</w:t>
+                      <w:t xml:space="preserve">Quản Lý </w:t>
+                    </w:r>
+                    <w:r>
+                      <w:rPr>
+                        <w:rFonts w:ascii="Times New Roman" w:eastAsiaTheme="majorEastAsia" w:hAnsi="Times New Roman" w:cs="Times New Roman"/>
+                        <w:sz w:val="44"/>
+                        <w:szCs w:val="44"/>
+                      </w:rPr>
+                      <w:t>Xe Khách</w:t>
                     </w:r>
                   </w:p>
                 </w:tc>
@@ -207,7 +215,7 @@
               </w:tcPr>
               <w:p>
                 <w:pPr>
-                  <w:pStyle w:val="KhngDncch"/>
+                  <w:pStyle w:val="NoSpacing"/>
                   <w:jc w:val="center"/>
                 </w:pPr>
               </w:p>
@@ -239,7 +247,7 @@
                   </w:tcPr>
                   <w:p>
                     <w:pPr>
-                      <w:pStyle w:val="KhngDncch"/>
+                      <w:pStyle w:val="NoSpacing"/>
                       <w:jc w:val="center"/>
                       <w:rPr>
                         <w:rFonts w:ascii="Times New Roman" w:hAnsi="Times New Roman" w:cs="Times New Roman"/>
@@ -291,7 +299,7 @@
                   </w:tcPr>
                   <w:p>
                     <w:pPr>
-                      <w:pStyle w:val="KhngDncch"/>
+                      <w:pStyle w:val="NoSpacing"/>
                       <w:jc w:val="center"/>
                       <w:rPr>
                         <w:rFonts w:ascii="Times New Roman" w:hAnsi="Times New Roman" w:cs="Times New Roman"/>
@@ -330,7 +338,7 @@
         </w:p>
         <w:tbl>
           <w:tblPr>
-            <w:tblStyle w:val="LiBang"/>
+            <w:tblStyle w:val="TableGrid"/>
             <w:tblW w:w="0" w:type="auto"/>
             <w:tblInd w:w="360" w:type="dxa"/>
             <w:tblLook w:val="04E0" w:firstRow="1" w:lastRow="1" w:firstColumn="1" w:lastColumn="0" w:noHBand="0" w:noVBand="1"/>
@@ -468,7 +476,7 @@
               </w:tcPr>
               <w:p>
                 <w:pPr>
-                  <w:pStyle w:val="KhngDncch"/>
+                  <w:pStyle w:val="NoSpacing"/>
                 </w:pPr>
               </w:p>
             </w:tc>
@@ -476,7 +484,7 @@
         </w:tbl>
         <w:tbl>
           <w:tblPr>
-            <w:tblStyle w:val="LiBang"/>
+            <w:tblStyle w:val="TableGrid"/>
             <w:tblW w:w="9198" w:type="dxa"/>
             <w:tblInd w:w="360" w:type="dxa"/>
             <w:tblLook w:val="04A0" w:firstRow="1" w:lastRow="0" w:firstColumn="1" w:lastColumn="0" w:noHBand="0" w:noVBand="1"/>
@@ -650,7 +658,10 @@
                   <w:pStyle w:val="MyTable1"/>
                 </w:pPr>
                 <w:r>
-                  <w:t>Đặc tả yêu cầu phần mềm quản lý khách sạn của công ty SAO MAI.</w:t>
+                  <w:t xml:space="preserve">Đặc tả yêu cầu phần mềm quản lý </w:t>
+                </w:r>
+                <w:r>
+                  <w:t>xe khách Lê Phong</w:t>
                 </w:r>
               </w:p>
             </w:tc>
@@ -682,7 +693,7 @@
     </w:p>
     <w:p>
       <w:pPr>
-        <w:pStyle w:val="oancuaDanhsach"/>
+        <w:pStyle w:val="ListParagraph"/>
         <w:numPr>
           <w:ilvl w:val="0"/>
           <w:numId w:val="12"/>
@@ -705,7 +716,7 @@
     </w:p>
     <w:p>
       <w:pPr>
-        <w:pStyle w:val="oancuaDanhsach"/>
+        <w:pStyle w:val="ListParagraph"/>
         <w:numPr>
           <w:ilvl w:val="0"/>
           <w:numId w:val="12"/>
@@ -728,7 +739,7 @@
     </w:p>
     <w:p>
       <w:pPr>
-        <w:pStyle w:val="oancuaDanhsach"/>
+        <w:pStyle w:val="ListParagraph"/>
         <w:numPr>
           <w:ilvl w:val="0"/>
           <w:numId w:val="12"/>
@@ -764,7 +775,7 @@
     </w:p>
     <w:tbl>
       <w:tblPr>
-        <w:tblStyle w:val="LiBang"/>
+        <w:tblStyle w:val="TableGrid"/>
         <w:tblpPr w:leftFromText="180" w:rightFromText="180" w:vertAnchor="text" w:horzAnchor="page" w:tblpX="1858" w:tblpY="212"/>
         <w:tblW w:w="0" w:type="auto"/>
         <w:tblLook w:val="04A0" w:firstRow="1" w:lastRow="0" w:firstColumn="1" w:lastColumn="0" w:noHBand="0" w:noVBand="1"/>
@@ -885,7 +896,7 @@
     </w:p>
     <w:p>
       <w:pPr>
-        <w:pStyle w:val="oancuaDanhsach"/>
+        <w:pStyle w:val="ListParagraph"/>
         <w:numPr>
           <w:ilvl w:val="1"/>
           <w:numId w:val="9"/>
@@ -1341,7 +1352,15 @@
               <w:cnfStyle w:val="000000000000" w:firstRow="0" w:lastRow="0" w:firstColumn="0" w:lastColumn="0" w:oddVBand="0" w:evenVBand="0" w:oddHBand="0" w:evenHBand="0" w:firstRowFirstColumn="0" w:firstRowLastColumn="0" w:lastRowFirstColumn="0" w:lastRowLastColumn="0"/>
             </w:pPr>
             <w:r>
-              <w:t>Trường hợp bước 11, nếu ban giám đốc không phê duyệt cho những tuyến đường đi nào, nhân viên phải thực hiện lại quy trình bắt đầu từ bước 7  đối với những tuyến đường đi đó.</w:t>
+              <w:t xml:space="preserve">Trường hợp bước 11, nếu ban giám đốc không phê duyệt cho những tuyến đường đi nào, nhân viên phải thực hiện lại quy trình bắt đầu từ bước </w:t>
+            </w:r>
+            <w:proofErr w:type="gramStart"/>
+            <w:r>
+              <w:t>7  đối</w:t>
+            </w:r>
+            <w:proofErr w:type="gramEnd"/>
+            <w:r>
+              <w:t xml:space="preserve"> với những tuyến đường đi đó.</w:t>
             </w:r>
           </w:p>
         </w:tc>
@@ -1714,7 +1733,7 @@
     </w:p>
     <w:p>
       <w:pPr>
-        <w:pStyle w:val="oancuaDanhsach"/>
+        <w:pStyle w:val="ListParagraph"/>
         <w:numPr>
           <w:ilvl w:val="1"/>
           <w:numId w:val="9"/>
@@ -1737,7 +1756,7 @@
     </w:p>
     <w:p>
       <w:pPr>
-        <w:pStyle w:val="oancuaDanhsach"/>
+        <w:pStyle w:val="ListParagraph"/>
         <w:numPr>
           <w:ilvl w:val="1"/>
           <w:numId w:val="9"/>
@@ -1760,7 +1779,7 @@
     </w:p>
     <w:p>
       <w:pPr>
-        <w:pStyle w:val="oancuaDanhsach"/>
+        <w:pStyle w:val="ListParagraph"/>
         <w:numPr>
           <w:ilvl w:val="2"/>
           <w:numId w:val="9"/>
@@ -1783,7 +1802,7 @@
     </w:p>
     <w:p>
       <w:pPr>
-        <w:pStyle w:val="oancuaDanhsach"/>
+        <w:pStyle w:val="ListParagraph"/>
         <w:numPr>
           <w:ilvl w:val="2"/>
           <w:numId w:val="9"/>
@@ -1806,7 +1825,7 @@
     </w:p>
     <w:p>
       <w:pPr>
-        <w:pStyle w:val="oancuaDanhsach"/>
+        <w:pStyle w:val="ListParagraph"/>
         <w:numPr>
           <w:ilvl w:val="0"/>
           <w:numId w:val="13"/>
@@ -1829,7 +1848,7 @@
     </w:p>
     <w:p>
       <w:pPr>
-        <w:pStyle w:val="oancuaDanhsach"/>
+        <w:pStyle w:val="ListParagraph"/>
         <w:numPr>
           <w:ilvl w:val="0"/>
           <w:numId w:val="13"/>
@@ -1852,7 +1871,7 @@
     </w:p>
     <w:p>
       <w:pPr>
-        <w:pStyle w:val="oancuaDanhsach"/>
+        <w:pStyle w:val="ListParagraph"/>
         <w:numPr>
           <w:ilvl w:val="0"/>
           <w:numId w:val="13"/>
@@ -1875,7 +1894,7 @@
     </w:p>
     <w:p>
       <w:pPr>
-        <w:pStyle w:val="oancuaDanhsach"/>
+        <w:pStyle w:val="ListParagraph"/>
         <w:numPr>
           <w:ilvl w:val="1"/>
           <w:numId w:val="13"/>
@@ -1898,7 +1917,7 @@
     </w:p>
     <w:p>
       <w:pPr>
-        <w:pStyle w:val="oancuaDanhsach"/>
+        <w:pStyle w:val="ListParagraph"/>
         <w:numPr>
           <w:ilvl w:val="1"/>
           <w:numId w:val="13"/>
@@ -1921,7 +1940,7 @@
     </w:p>
     <w:p>
       <w:pPr>
-        <w:pStyle w:val="oancuaDanhsach"/>
+        <w:pStyle w:val="ListParagraph"/>
         <w:numPr>
           <w:ilvl w:val="2"/>
           <w:numId w:val="13"/>
@@ -1944,7 +1963,7 @@
     </w:p>
     <w:p>
       <w:pPr>
-        <w:pStyle w:val="oancuaDanhsach"/>
+        <w:pStyle w:val="ListParagraph"/>
         <w:numPr>
           <w:ilvl w:val="2"/>
           <w:numId w:val="13"/>
@@ -2272,7 +2291,15 @@
               <w:cnfStyle w:val="000000100000" w:firstRow="0" w:lastRow="0" w:firstColumn="0" w:lastColumn="0" w:oddVBand="0" w:evenVBand="0" w:oddHBand="1" w:evenHBand="0" w:firstRowFirstColumn="0" w:firstRowLastColumn="0" w:lastRowFirstColumn="0" w:lastRowLastColumn="0"/>
             </w:pPr>
             <w:r>
-              <w:t>Ghi nhận thông tin về vé hủy: thực hiện hủy thông tin đặt vé và cập nhật vào hệ thống tình trạng  mới của vé.</w:t>
+              <w:t xml:space="preserve">Ghi nhận thông tin về vé hủy: thực hiện hủy thông tin đặt vé và cập nhật vào hệ thống tình </w:t>
+            </w:r>
+            <w:proofErr w:type="gramStart"/>
+            <w:r>
+              <w:t>trạng  mới</w:t>
+            </w:r>
+            <w:proofErr w:type="gramEnd"/>
+            <w:r>
+              <w:t xml:space="preserve"> của vé.</w:t>
             </w:r>
           </w:p>
           <w:p>
@@ -2343,7 +2370,7 @@
     </w:p>
     <w:p>
       <w:pPr>
-        <w:pStyle w:val="oancuaDanhsach"/>
+        <w:pStyle w:val="ListParagraph"/>
         <w:numPr>
           <w:ilvl w:val="0"/>
           <w:numId w:val="10"/>
@@ -2367,7 +2394,7 @@
     </w:p>
     <w:p>
       <w:pPr>
-        <w:pStyle w:val="oancuaDanhsach"/>
+        <w:pStyle w:val="ListParagraph"/>
         <w:numPr>
           <w:ilvl w:val="2"/>
           <w:numId w:val="10"/>
@@ -3636,7 +3663,7 @@
           </w:p>
           <w:p>
             <w:pPr>
-              <w:pStyle w:val="oancuaDanhsach"/>
+              <w:pStyle w:val="ListParagraph"/>
               <w:numPr>
                 <w:ilvl w:val="0"/>
                 <w:numId w:val="19"/>
@@ -5163,7 +5190,7 @@
     </w:p>
     <w:tbl>
       <w:tblPr>
-        <w:tblStyle w:val="LiBang"/>
+        <w:tblStyle w:val="TableGrid"/>
         <w:tblW w:w="0" w:type="auto"/>
         <w:tblInd w:w="360" w:type="dxa"/>
         <w:tblLook w:val="04A0" w:firstRow="1" w:lastRow="0" w:firstColumn="1" w:lastColumn="0" w:noHBand="0" w:noVBand="1"/>
@@ -5320,10 +5347,10 @@
                   <v:path o:extrusionok="f" gradientshapeok="t" o:connecttype="rect"/>
                   <o:lock v:ext="edit" aspectratio="t"/>
                 </v:shapetype>
-                <v:shape id="_x0000_i1025" type="#_x0000_t75" style="width:406.2pt;height:488.4pt" o:ole="">
+                <v:shape id="_x0000_i1025" type="#_x0000_t75" style="width:406.5pt;height:488.25pt" o:ole="">
                   <v:imagedata r:id="rId8" o:title=""/>
                 </v:shape>
-                <o:OLEObject Type="Embed" ProgID="PBrush" ShapeID="_x0000_i1025" DrawAspect="Content" ObjectID="_1567451124" r:id="rId9"/>
+                <o:OLEObject Type="Embed" ProgID="PBrush" ShapeID="_x0000_i1025" DrawAspect="Content" ObjectID="_1567452585" r:id="rId9"/>
               </w:object>
             </w:r>
           </w:p>
@@ -5354,7 +5381,7 @@
     </w:p>
     <w:tbl>
       <w:tblPr>
-        <w:tblStyle w:val="LiBang"/>
+        <w:tblStyle w:val="TableGrid"/>
         <w:tblW w:w="0" w:type="auto"/>
         <w:tblInd w:w="360" w:type="dxa"/>
         <w:tblLook w:val="04A0" w:firstRow="1" w:lastRow="0" w:firstColumn="1" w:lastColumn="0" w:noHBand="0" w:noVBand="1"/>
@@ -5546,8 +5573,6 @@
             </w:r>
           </w:p>
         </w:tc>
-        <w:bookmarkStart w:id="0" w:name="_GoBack"/>
-        <w:bookmarkEnd w:id="0"/>
       </w:tr>
     </w:tbl>
     <w:p>
@@ -5561,7 +5586,7 @@
     </w:p>
     <w:p>
       <w:pPr>
-        <w:pStyle w:val="oancuaDanhsach"/>
+        <w:pStyle w:val="ListParagraph"/>
         <w:numPr>
           <w:ilvl w:val="0"/>
           <w:numId w:val="14"/>
@@ -5584,7 +5609,7 @@
     </w:p>
     <w:p>
       <w:pPr>
-        <w:pStyle w:val="oancuaDanhsach"/>
+        <w:pStyle w:val="ListParagraph"/>
         <w:numPr>
           <w:ilvl w:val="0"/>
           <w:numId w:val="14"/>
@@ -5607,7 +5632,7 @@
     </w:p>
     <w:p>
       <w:pPr>
-        <w:pStyle w:val="oancuaDanhsach"/>
+        <w:pStyle w:val="ListParagraph"/>
         <w:numPr>
           <w:ilvl w:val="0"/>
           <w:numId w:val="14"/>
@@ -5630,7 +5655,7 @@
     </w:p>
     <w:p>
       <w:pPr>
-        <w:pStyle w:val="oancuaDanhsach"/>
+        <w:pStyle w:val="ListParagraph"/>
         <w:numPr>
           <w:ilvl w:val="1"/>
           <w:numId w:val="14"/>
@@ -5653,7 +5678,7 @@
     </w:p>
     <w:p>
       <w:pPr>
-        <w:pStyle w:val="oancuaDanhsach"/>
+        <w:pStyle w:val="ListParagraph"/>
         <w:numPr>
           <w:ilvl w:val="1"/>
           <w:numId w:val="14"/>
@@ -5676,7 +5701,7 @@
     </w:p>
     <w:p>
       <w:pPr>
-        <w:pStyle w:val="oancuaDanhsach"/>
+        <w:pStyle w:val="ListParagraph"/>
         <w:numPr>
           <w:ilvl w:val="1"/>
           <w:numId w:val="14"/>
@@ -5699,7 +5724,7 @@
     </w:p>
     <w:p>
       <w:pPr>
-        <w:pStyle w:val="oancuaDanhsach"/>
+        <w:pStyle w:val="ListParagraph"/>
         <w:numPr>
           <w:ilvl w:val="2"/>
           <w:numId w:val="14"/>
@@ -5722,7 +5747,7 @@
     </w:p>
     <w:p>
       <w:pPr>
-        <w:pStyle w:val="oancuaDanhsach"/>
+        <w:pStyle w:val="ListParagraph"/>
         <w:numPr>
           <w:ilvl w:val="2"/>
           <w:numId w:val="14"/>
@@ -5757,7 +5782,7 @@
     </w:p>
     <w:tbl>
       <w:tblPr>
-        <w:tblStyle w:val="LiBang"/>
+        <w:tblStyle w:val="TableGrid"/>
         <w:tblW w:w="0" w:type="auto"/>
         <w:tblInd w:w="360" w:type="dxa"/>
         <w:tblLook w:val="04A0" w:firstRow="1" w:lastRow="0" w:firstColumn="1" w:lastColumn="0" w:noHBand="0" w:noVBand="1"/>
@@ -5961,7 +5986,7 @@
     </w:p>
     <w:tbl>
       <w:tblPr>
-        <w:tblStyle w:val="LiBang"/>
+        <w:tblStyle w:val="TableGrid"/>
         <w:tblW w:w="0" w:type="auto"/>
         <w:tblInd w:w="360" w:type="dxa"/>
         <w:tblLook w:val="04A0" w:firstRow="1" w:lastRow="0" w:firstColumn="1" w:lastColumn="0" w:noHBand="0" w:noVBand="1"/>
@@ -6175,7 +6200,7 @@
         </w:numPr>
         <w:ind w:left="1296"/>
       </w:pPr>
-      <w:bookmarkStart w:id="1" w:name="_Hlk493629949"/>
+      <w:bookmarkStart w:id="0" w:name="_Hlk493629949"/>
     </w:p>
     <w:p>
       <w:pPr>
@@ -6191,7 +6216,7 @@
     </w:p>
     <w:tbl>
       <w:tblPr>
-        <w:tblStyle w:val="LiBang"/>
+        <w:tblStyle w:val="TableGrid"/>
         <w:tblW w:w="0" w:type="auto"/>
         <w:tblInd w:w="360" w:type="dxa"/>
         <w:tblLook w:val="04A0" w:firstRow="1" w:lastRow="0" w:firstColumn="1" w:lastColumn="0" w:noHBand="0" w:noVBand="1"/>
@@ -6373,7 +6398,7 @@
           </w:p>
         </w:tc>
       </w:tr>
-      <w:bookmarkEnd w:id="1"/>
+      <w:bookmarkEnd w:id="0"/>
     </w:tbl>
     <w:p>
       <w:pPr>
@@ -6399,7 +6424,7 @@
     </w:p>
     <w:tbl>
       <w:tblPr>
-        <w:tblStyle w:val="LiBang"/>
+        <w:tblStyle w:val="TableGrid"/>
         <w:tblW w:w="0" w:type="auto"/>
         <w:tblInd w:w="360" w:type="dxa"/>
         <w:tblLayout w:type="fixed"/>
@@ -6595,7 +6620,7 @@
     </w:p>
     <w:tbl>
       <w:tblPr>
-        <w:tblStyle w:val="LiBang"/>
+        <w:tblStyle w:val="TableGrid"/>
         <w:tblW w:w="0" w:type="auto"/>
         <w:tblInd w:w="360" w:type="dxa"/>
         <w:tblLayout w:type="fixed"/>
@@ -6787,7 +6812,7 @@
     </w:p>
     <w:p>
       <w:pPr>
-        <w:pStyle w:val="oancuaDanhsach"/>
+        <w:pStyle w:val="ListParagraph"/>
         <w:numPr>
           <w:ilvl w:val="0"/>
           <w:numId w:val="34"/>
@@ -6810,12 +6835,107 @@
     </w:p>
     <w:p>
       <w:pPr>
+        <w:pStyle w:val="ListParagraph"/>
+        <w:numPr>
+          <w:ilvl w:val="0"/>
+          <w:numId w:val="48"/>
+        </w:numPr>
+        <w:rPr>
+          <w:rFonts w:ascii="Times New Roman" w:hAnsi="Times New Roman" w:cs="Times New Roman"/>
+          <w:vanish/>
+          <w:color w:val="000000"/>
+          <w:sz w:val="26"/>
+          <w:szCs w:val="26"/>
+          <w14:textFill>
+            <w14:solidFill>
+              <w14:srgbClr w14:val="000000">
+                <w14:lumMod w14:val="50000"/>
+              </w14:srgbClr>
+            </w14:solidFill>
+          </w14:textFill>
+        </w:rPr>
+      </w:pPr>
+    </w:p>
+    <w:p>
+      <w:pPr>
+        <w:pStyle w:val="ListParagraph"/>
+        <w:numPr>
+          <w:ilvl w:val="0"/>
+          <w:numId w:val="48"/>
+        </w:numPr>
+        <w:rPr>
+          <w:rFonts w:ascii="Times New Roman" w:hAnsi="Times New Roman" w:cs="Times New Roman"/>
+          <w:vanish/>
+          <w:color w:val="000000"/>
+          <w:sz w:val="26"/>
+          <w:szCs w:val="26"/>
+          <w14:textFill>
+            <w14:solidFill>
+              <w14:srgbClr w14:val="000000">
+                <w14:lumMod w14:val="50000"/>
+              </w14:srgbClr>
+            </w14:solidFill>
+          </w14:textFill>
+        </w:rPr>
+      </w:pPr>
+    </w:p>
+    <w:p>
+      <w:pPr>
+        <w:pStyle w:val="ListParagraph"/>
+        <w:numPr>
+          <w:ilvl w:val="0"/>
+          <w:numId w:val="48"/>
+        </w:numPr>
+        <w:rPr>
+          <w:rFonts w:ascii="Times New Roman" w:hAnsi="Times New Roman" w:cs="Times New Roman"/>
+          <w:vanish/>
+          <w:color w:val="000000"/>
+          <w:sz w:val="26"/>
+          <w:szCs w:val="26"/>
+          <w14:textFill>
+            <w14:solidFill>
+              <w14:srgbClr w14:val="000000">
+                <w14:lumMod w14:val="50000"/>
+              </w14:srgbClr>
+            </w14:solidFill>
+          </w14:textFill>
+        </w:rPr>
+      </w:pPr>
+    </w:p>
+    <w:p>
+      <w:pPr>
+        <w:pStyle w:val="ListParagraph"/>
+        <w:numPr>
+          <w:ilvl w:val="0"/>
+          <w:numId w:val="48"/>
+        </w:numPr>
+        <w:rPr>
+          <w:rFonts w:ascii="Times New Roman" w:hAnsi="Times New Roman" w:cs="Times New Roman"/>
+          <w:vanish/>
+          <w:color w:val="000000"/>
+          <w:sz w:val="26"/>
+          <w:szCs w:val="26"/>
+          <w14:textFill>
+            <w14:solidFill>
+              <w14:srgbClr w14:val="000000">
+                <w14:lumMod w14:val="50000"/>
+              </w14:srgbClr>
+            </w14:solidFill>
+          </w14:textFill>
+        </w:rPr>
+      </w:pPr>
+    </w:p>
+    <w:p>
+      <w:pPr>
         <w:pStyle w:val="TuNormal"/>
         <w:numPr>
           <w:ilvl w:val="1"/>
-          <w:numId w:val="34"/>
+          <w:numId w:val="48"/>
         </w:numPr>
-      </w:pPr>
+        <w:ind w:left="1152"/>
+      </w:pPr>
+      <w:bookmarkStart w:id="1" w:name="_GoBack"/>
+      <w:bookmarkEnd w:id="1"/>
       <w:r>
         <w:t xml:space="preserve">Quản lý </w:t>
       </w:r>
@@ -6825,7 +6945,7 @@
     </w:p>
     <w:tbl>
       <w:tblPr>
-        <w:tblStyle w:val="LiBang"/>
+        <w:tblStyle w:val="TableGrid"/>
         <w:tblW w:w="0" w:type="auto"/>
         <w:tblInd w:w="360" w:type="dxa"/>
         <w:tblLook w:val="04A0" w:firstRow="1" w:lastRow="0" w:firstColumn="1" w:lastColumn="0" w:noHBand="0" w:noVBand="1"/>
@@ -6913,10 +7033,18 @@
               <w:t>Quản lí thông tin của các trạm dừng chân</w:t>
             </w:r>
             <w:r>
-              <w:t>: thời gian lập trạm, địa điểm, tỉ lệ đón khách,..</w:t>
-            </w:r>
-            <w:r>
-              <w:t>. Bao gồm các chức năng: tìm kiếm thông tin trạm, thêm thông tin trạm, xóa thông tin trạm, chỉnh sửa thông tin trạm.</w:t>
+              <w:t>: thời gian lập trạm, địa điểm, tỉ lệ đón khách</w:t>
+            </w:r>
+            <w:proofErr w:type="gramStart"/>
+            <w:r>
+              <w:t>,..</w:t>
+            </w:r>
+            <w:r>
+              <w:t>.</w:t>
+            </w:r>
+            <w:proofErr w:type="gramEnd"/>
+            <w:r>
+              <w:t xml:space="preserve"> Bao gồm các chức năng: tìm kiếm thông tin trạm, thêm thông tin trạm, xóa thông tin trạm, chỉnh sửa thông tin trạm.</w:t>
             </w:r>
           </w:p>
         </w:tc>
@@ -6934,7 +7062,7 @@
     </w:p>
     <w:p>
       <w:pPr>
-        <w:pStyle w:val="oancuaDanhsach"/>
+        <w:pStyle w:val="ListParagraph"/>
         <w:numPr>
           <w:ilvl w:val="0"/>
           <w:numId w:val="15"/>
@@ -6957,7 +7085,7 @@
     </w:p>
     <w:p>
       <w:pPr>
-        <w:pStyle w:val="oancuaDanhsach"/>
+        <w:pStyle w:val="ListParagraph"/>
         <w:numPr>
           <w:ilvl w:val="0"/>
           <w:numId w:val="15"/>
@@ -6980,7 +7108,7 @@
     </w:p>
     <w:p>
       <w:pPr>
-        <w:pStyle w:val="oancuaDanhsach"/>
+        <w:pStyle w:val="ListParagraph"/>
         <w:numPr>
           <w:ilvl w:val="0"/>
           <w:numId w:val="15"/>
@@ -7003,7 +7131,7 @@
     </w:p>
     <w:p>
       <w:pPr>
-        <w:pStyle w:val="oancuaDanhsach"/>
+        <w:pStyle w:val="ListParagraph"/>
         <w:numPr>
           <w:ilvl w:val="0"/>
           <w:numId w:val="15"/>
@@ -7026,7 +7154,7 @@
     </w:p>
     <w:p>
       <w:pPr>
-        <w:pStyle w:val="oancuaDanhsach"/>
+        <w:pStyle w:val="ListParagraph"/>
         <w:numPr>
           <w:ilvl w:val="1"/>
           <w:numId w:val="15"/>
@@ -7052,8 +7180,9 @@
         <w:pStyle w:val="TuNormal"/>
         <w:numPr>
           <w:ilvl w:val="1"/>
-          <w:numId w:val="15"/>
+          <w:numId w:val="48"/>
         </w:numPr>
+        <w:ind w:left="1260" w:hanging="540"/>
       </w:pPr>
       <w:r>
         <w:t>Quản lý</w:t>
@@ -7064,7 +7193,7 @@
     </w:p>
     <w:tbl>
       <w:tblPr>
-        <w:tblStyle w:val="LiBang"/>
+        <w:tblStyle w:val="TableGrid"/>
         <w:tblW w:w="0" w:type="auto"/>
         <w:tblInd w:w="360" w:type="dxa"/>
         <w:tblLook w:val="04A0" w:firstRow="1" w:lastRow="0" w:firstColumn="1" w:lastColumn="0" w:noHBand="0" w:noVBand="1"/>
@@ -7149,7 +7278,15 @@
               <w:pStyle w:val="MyTable1"/>
             </w:pPr>
             <w:r>
-              <w:t>Quản lí thông tín các tuyến xe gồm trạm bắt đầu, trạm kết thúc, lộ trình tuyến, các chuyến thuộc tuyến xe,… Bao gồm các chức năng: xem danh sách tuyến, tìm tuyến, thêm tuyến, sửa tuyến, xóa tuyến.</w:t>
+              <w:t>Quản lí thông tín các tuyến xe gồm trạm bắt đầu, trạm kết thúc, lộ trình tuyến, các chuyến thuộc tuyến xe</w:t>
+            </w:r>
+            <w:proofErr w:type="gramStart"/>
+            <w:r>
+              <w:t>,…</w:t>
+            </w:r>
+            <w:proofErr w:type="gramEnd"/>
+            <w:r>
+              <w:t xml:space="preserve"> Bao gồm các chức năng: xem danh sách tuyến, tìm tuyến, thêm tuyến, sửa tuyến, xóa tuyến.</w:t>
             </w:r>
           </w:p>
         </w:tc>
@@ -7160,8 +7297,9 @@
         <w:pStyle w:val="TuNormal"/>
         <w:numPr>
           <w:ilvl w:val="1"/>
-          <w:numId w:val="15"/>
+          <w:numId w:val="48"/>
         </w:numPr>
+        <w:ind w:left="1260" w:hanging="540"/>
       </w:pPr>
       <w:r>
         <w:lastRenderedPageBreak/>
@@ -7170,7 +7308,7 @@
     </w:p>
     <w:tbl>
       <w:tblPr>
-        <w:tblStyle w:val="LiBang"/>
+        <w:tblStyle w:val="TableGrid"/>
         <w:tblW w:w="0" w:type="auto"/>
         <w:tblInd w:w="360" w:type="dxa"/>
         <w:tblLook w:val="04A0" w:firstRow="1" w:lastRow="0" w:firstColumn="1" w:lastColumn="0" w:noHBand="0" w:noVBand="1"/>
@@ -7255,7 +7393,15 @@
               <w:pStyle w:val="MyTable1"/>
             </w:pPr>
             <w:r>
-              <w:t>Cho phép hiển thị danh sách tất cả các tuyến còn tồn tại trên thực tế. Danh sách hiển thị gồm: trạm bắt đầu, trạm kết thúc, chiều dài tuyến, thời gian ước lượng,… Hỗ trợ tính năng sắp xếp danh sách tuyến theo một số tiêu chí nhất định.</w:t>
+              <w:t>Cho phép hiển thị danh sách tất cả các tuyến còn tồn tại trên thực tế. Danh sách hiển thị gồm: trạm bắt đầu, trạm kết thúc, chiều dài tuyến, thời gian ước lượng</w:t>
+            </w:r>
+            <w:proofErr w:type="gramStart"/>
+            <w:r>
+              <w:t>,…</w:t>
+            </w:r>
+            <w:proofErr w:type="gramEnd"/>
+            <w:r>
+              <w:t xml:space="preserve"> Hỗ trợ tính năng sắp xếp danh sách tuyến theo một số tiêu chí nhất định.</w:t>
             </w:r>
           </w:p>
         </w:tc>
@@ -7276,8 +7422,9 @@
         <w:pStyle w:val="TuNormal"/>
         <w:numPr>
           <w:ilvl w:val="1"/>
-          <w:numId w:val="15"/>
+          <w:numId w:val="48"/>
         </w:numPr>
+        <w:ind w:left="1260" w:hanging="540"/>
       </w:pPr>
       <w:r>
         <w:t>Tìm tuyến</w:t>
@@ -7285,7 +7432,7 @@
     </w:p>
     <w:tbl>
       <w:tblPr>
-        <w:tblStyle w:val="LiBang"/>
+        <w:tblStyle w:val="TableGrid"/>
         <w:tblW w:w="0" w:type="auto"/>
         <w:tblInd w:w="360" w:type="dxa"/>
         <w:tblLook w:val="04A0" w:firstRow="1" w:lastRow="0" w:firstColumn="1" w:lastColumn="0" w:noHBand="0" w:noVBand="1"/>
@@ -7391,8 +7538,9 @@
         <w:pStyle w:val="TuNormal"/>
         <w:numPr>
           <w:ilvl w:val="1"/>
-          <w:numId w:val="15"/>
+          <w:numId w:val="48"/>
         </w:numPr>
+        <w:ind w:left="1260" w:hanging="540"/>
       </w:pPr>
       <w:r>
         <w:t>Thêm tuyến</w:t>
@@ -7400,7 +7548,7 @@
     </w:p>
     <w:tbl>
       <w:tblPr>
-        <w:tblStyle w:val="LiBang"/>
+        <w:tblStyle w:val="TableGrid"/>
         <w:tblW w:w="0" w:type="auto"/>
         <w:tblInd w:w="360" w:type="dxa"/>
         <w:tblLook w:val="04A0" w:firstRow="1" w:lastRow="0" w:firstColumn="1" w:lastColumn="0" w:noHBand="0" w:noVBand="1"/>
@@ -7485,8 +7633,13 @@
               <w:pStyle w:val="MyTable1"/>
             </w:pPr>
             <w:r>
-              <w:t>Thêm tuyến mới khi mở tuyến thành công. Nhập vào các thông tin như trạm bắt đầu, trạm kết thúc, lộ trình tuyến,…</w:t>
-            </w:r>
+              <w:t>Thêm tuyến mới khi mở tuyến thành công. Nhập vào các thông tin như trạm bắt đầu, trạm kết thúc, lộ trình tuyến</w:t>
+            </w:r>
+            <w:proofErr w:type="gramStart"/>
+            <w:r>
+              <w:t>,…</w:t>
+            </w:r>
+            <w:proofErr w:type="gramEnd"/>
           </w:p>
         </w:tc>
       </w:tr>
@@ -7506,8 +7659,9 @@
         <w:pStyle w:val="TuNormal"/>
         <w:numPr>
           <w:ilvl w:val="1"/>
-          <w:numId w:val="15"/>
+          <w:numId w:val="48"/>
         </w:numPr>
+        <w:ind w:left="1260" w:hanging="540"/>
       </w:pPr>
       <w:r>
         <w:t>Xóa tuyến</w:t>
@@ -7515,7 +7669,7 @@
     </w:p>
     <w:tbl>
       <w:tblPr>
-        <w:tblStyle w:val="LiBang"/>
+        <w:tblStyle w:val="TableGrid"/>
         <w:tblW w:w="0" w:type="auto"/>
         <w:tblInd w:w="360" w:type="dxa"/>
         <w:tblLook w:val="04A0" w:firstRow="1" w:lastRow="0" w:firstColumn="1" w:lastColumn="0" w:noHBand="0" w:noVBand="1"/>
@@ -7622,8 +7776,9 @@
         <w:pStyle w:val="TuNormal"/>
         <w:numPr>
           <w:ilvl w:val="1"/>
-          <w:numId w:val="15"/>
+          <w:numId w:val="48"/>
         </w:numPr>
+        <w:ind w:left="1260" w:hanging="540"/>
       </w:pPr>
       <w:r>
         <w:t>Sửa tuyến</w:t>
@@ -7631,7 +7786,7 @@
     </w:p>
     <w:tbl>
       <w:tblPr>
-        <w:tblStyle w:val="LiBang"/>
+        <w:tblStyle w:val="TableGrid"/>
         <w:tblW w:w="0" w:type="auto"/>
         <w:tblInd w:w="360" w:type="dxa"/>
         <w:tblLook w:val="04A0" w:firstRow="1" w:lastRow="0" w:firstColumn="1" w:lastColumn="0" w:noHBand="0" w:noVBand="1"/>
@@ -7716,8 +7871,13 @@
               <w:pStyle w:val="MyTable1"/>
             </w:pPr>
             <w:r>
-              <w:t>Sửa tuyến trên hệ thống dựa vào các thay đổi về tuyến trên thực tế. Các thay đổi bao gồm: các trạm thuộc tuyến, các chuyến thuộc tuyến, thời gian ước lượng,…</w:t>
-            </w:r>
+              <w:t>Sửa tuyến trên hệ thống dựa vào các thay đổi về tuyến trên thực tế. Các thay đổi bao gồm: các trạm thuộc tuyến, các chuyến thuộc tuyến, thời gian ước lượng</w:t>
+            </w:r>
+            <w:proofErr w:type="gramStart"/>
+            <w:r>
+              <w:t>,…</w:t>
+            </w:r>
+            <w:proofErr w:type="gramEnd"/>
           </w:p>
         </w:tc>
       </w:tr>
@@ -7737,8 +7897,9 @@
         <w:pStyle w:val="TuNormal"/>
         <w:numPr>
           <w:ilvl w:val="1"/>
-          <w:numId w:val="15"/>
+          <w:numId w:val="48"/>
         </w:numPr>
+        <w:ind w:left="1260" w:hanging="540"/>
       </w:pPr>
       <w:r>
         <w:t>Quản lí Vé</w:t>
@@ -7746,7 +7907,7 @@
     </w:p>
     <w:tbl>
       <w:tblPr>
-        <w:tblStyle w:val="LiBang"/>
+        <w:tblStyle w:val="TableGrid"/>
         <w:tblW w:w="0" w:type="auto"/>
         <w:tblInd w:w="360" w:type="dxa"/>
         <w:tblLook w:val="04A0" w:firstRow="1" w:lastRow="0" w:firstColumn="1" w:lastColumn="0" w:noHBand="0" w:noVBand="1"/>
@@ -7852,8 +8013,9 @@
         <w:pStyle w:val="TuNormal"/>
         <w:numPr>
           <w:ilvl w:val="1"/>
-          <w:numId w:val="15"/>
+          <w:numId w:val="48"/>
         </w:numPr>
+        <w:ind w:left="1260" w:hanging="540"/>
       </w:pPr>
       <w:r>
         <w:t>Xem danh sách vé</w:t>
@@ -7861,7 +8023,7 @@
     </w:p>
     <w:tbl>
       <w:tblPr>
-        <w:tblStyle w:val="LiBang"/>
+        <w:tblStyle w:val="TableGrid"/>
         <w:tblW w:w="0" w:type="auto"/>
         <w:tblInd w:w="360" w:type="dxa"/>
         <w:tblLook w:val="04A0" w:firstRow="1" w:lastRow="0" w:firstColumn="1" w:lastColumn="0" w:noHBand="0" w:noVBand="1"/>
@@ -7967,8 +8129,9 @@
         <w:pStyle w:val="TuNormal"/>
         <w:numPr>
           <w:ilvl w:val="1"/>
-          <w:numId w:val="15"/>
+          <w:numId w:val="48"/>
         </w:numPr>
+        <w:ind w:left="1260" w:hanging="540"/>
       </w:pPr>
       <w:r>
         <w:lastRenderedPageBreak/>
@@ -7977,7 +8140,7 @@
     </w:p>
     <w:tbl>
       <w:tblPr>
-        <w:tblStyle w:val="LiBang"/>
+        <w:tblStyle w:val="TableGrid"/>
         <w:tblW w:w="0" w:type="auto"/>
         <w:tblInd w:w="360" w:type="dxa"/>
         <w:tblLook w:val="04A0" w:firstRow="1" w:lastRow="0" w:firstColumn="1" w:lastColumn="0" w:noHBand="0" w:noVBand="1"/>
@@ -8083,8 +8246,9 @@
         <w:pStyle w:val="TuNormal"/>
         <w:numPr>
           <w:ilvl w:val="1"/>
-          <w:numId w:val="15"/>
+          <w:numId w:val="48"/>
         </w:numPr>
+        <w:ind w:left="1260" w:hanging="540"/>
       </w:pPr>
       <w:r>
         <w:t>Đặt vé</w:t>
@@ -8092,7 +8256,7 @@
     </w:p>
     <w:tbl>
       <w:tblPr>
-        <w:tblStyle w:val="LiBang"/>
+        <w:tblStyle w:val="TableGrid"/>
         <w:tblW w:w="0" w:type="auto"/>
         <w:tblInd w:w="360" w:type="dxa"/>
         <w:tblLook w:val="04A0" w:firstRow="1" w:lastRow="0" w:firstColumn="1" w:lastColumn="0" w:noHBand="0" w:noVBand="1"/>
@@ -8198,8 +8362,9 @@
         <w:pStyle w:val="TuNormal"/>
         <w:numPr>
           <w:ilvl w:val="1"/>
-          <w:numId w:val="15"/>
+          <w:numId w:val="48"/>
         </w:numPr>
+        <w:ind w:left="1260" w:hanging="540"/>
       </w:pPr>
       <w:r>
         <w:t>Hủy vé</w:t>
@@ -8207,7 +8372,7 @@
     </w:p>
     <w:tbl>
       <w:tblPr>
-        <w:tblStyle w:val="LiBang"/>
+        <w:tblStyle w:val="TableGrid"/>
         <w:tblW w:w="0" w:type="auto"/>
         <w:tblInd w:w="360" w:type="dxa"/>
         <w:tblLook w:val="04A0" w:firstRow="1" w:lastRow="0" w:firstColumn="1" w:lastColumn="0" w:noHBand="0" w:noVBand="1"/>
@@ -8313,8 +8478,9 @@
         <w:pStyle w:val="TuNormal"/>
         <w:numPr>
           <w:ilvl w:val="1"/>
-          <w:numId w:val="15"/>
+          <w:numId w:val="48"/>
         </w:numPr>
+        <w:ind w:left="1260" w:hanging="540"/>
       </w:pPr>
       <w:r>
         <w:t>Đổi vé</w:t>
@@ -8322,7 +8488,7 @@
     </w:p>
     <w:tbl>
       <w:tblPr>
-        <w:tblStyle w:val="LiBang"/>
+        <w:tblStyle w:val="TableGrid"/>
         <w:tblW w:w="0" w:type="auto"/>
         <w:tblInd w:w="360" w:type="dxa"/>
         <w:tblLook w:val="04A0" w:firstRow="1" w:lastRow="0" w:firstColumn="1" w:lastColumn="0" w:noHBand="0" w:noVBand="1"/>
@@ -8428,6 +8594,576 @@
       <w:pPr>
         <w:pStyle w:val="TuNormal"/>
         <w:numPr>
+          <w:ilvl w:val="1"/>
+          <w:numId w:val="48"/>
+        </w:numPr>
+        <w:ind w:left="1260" w:hanging="540"/>
+      </w:pPr>
+      <w:r>
+        <w:t>Quản lý Xe</w:t>
+      </w:r>
+    </w:p>
+    <w:tbl>
+      <w:tblPr>
+        <w:tblStyle w:val="TableGrid"/>
+        <w:tblW w:w="0" w:type="auto"/>
+        <w:tblInd w:w="360" w:type="dxa"/>
+        <w:tblLook w:val="04A0" w:firstRow="1" w:lastRow="0" w:firstColumn="1" w:lastColumn="0" w:noHBand="0" w:noVBand="1"/>
+      </w:tblPr>
+      <w:tblGrid>
+        <w:gridCol w:w="1998"/>
+        <w:gridCol w:w="7218"/>
+      </w:tblGrid>
+      <w:tr>
+        <w:tc>
+          <w:tcPr>
+            <w:tcW w:w="9216" w:type="dxa"/>
+            <w:gridSpan w:val="2"/>
+            <w:shd w:val="clear" w:color="auto" w:fill="A6A6A6" w:themeFill="background1" w:themeFillShade="A6"/>
+          </w:tcPr>
+          <w:p>
+            <w:pPr>
+              <w:pStyle w:val="MyTable1"/>
+            </w:pPr>
+            <w:r>
+              <w:t>Mã số: R1</w:t>
+            </w:r>
+          </w:p>
+        </w:tc>
+      </w:tr>
+      <w:tr>
+        <w:trPr>
+          <w:trHeight w:val="548"/>
+        </w:trPr>
+        <w:tc>
+          <w:tcPr>
+            <w:tcW w:w="1998" w:type="dxa"/>
+            <w:shd w:val="clear" w:color="auto" w:fill="A6A6A6" w:themeFill="background1" w:themeFillShade="A6"/>
+          </w:tcPr>
+          <w:p>
+            <w:pPr>
+              <w:pStyle w:val="MyTable1"/>
+            </w:pPr>
+            <w:r>
+              <w:t>Tham chiếu</w:t>
+            </w:r>
+          </w:p>
+        </w:tc>
+        <w:tc>
+          <w:tcPr>
+            <w:tcW w:w="7218" w:type="dxa"/>
+          </w:tcPr>
+          <w:p>
+            <w:pPr>
+              <w:pStyle w:val="MyTable1"/>
+            </w:pPr>
+            <w:r>
+              <w:t>[KS-1], [UCNV-1], [HTUCNV-1]</w:t>
+            </w:r>
+          </w:p>
+        </w:tc>
+      </w:tr>
+      <w:tr>
+        <w:trPr>
+          <w:trHeight w:val="1151"/>
+        </w:trPr>
+        <w:tc>
+          <w:tcPr>
+            <w:tcW w:w="1998" w:type="dxa"/>
+            <w:shd w:val="clear" w:color="auto" w:fill="A6A6A6" w:themeFill="background1" w:themeFillShade="A6"/>
+          </w:tcPr>
+          <w:p>
+            <w:pPr>
+              <w:pStyle w:val="MyTable1"/>
+            </w:pPr>
+            <w:r>
+              <w:t>Mô tả</w:t>
+            </w:r>
+          </w:p>
+        </w:tc>
+        <w:tc>
+          <w:tcPr>
+            <w:tcW w:w="7218" w:type="dxa"/>
+          </w:tcPr>
+          <w:p>
+            <w:pPr>
+              <w:pStyle w:val="MyTable1"/>
+            </w:pPr>
+            <w:r>
+              <w:t>Quản lý xe và loại xe, biết được thông tin của xe, thuộc loại xe gì, tên xe, biển số, loại ghế gì và số ghế tối đa là bao nhiêu. Cập nhập thông tin xe mới hoặc xe không còn sử dụng. Cho phép tìm xe dựa trên các tiêu chí phù hợp. Bao gồm các chức năng: Xem danh sách xe, tìm thông tin loại xe, cập nhập xe, xóa xe (nếu xe không còn sử dụng)</w:t>
+            </w:r>
+          </w:p>
+        </w:tc>
+      </w:tr>
+    </w:tbl>
+    <w:p>
+      <w:pPr>
+        <w:pStyle w:val="TuNormal"/>
+        <w:numPr>
+          <w:ilvl w:val="0"/>
+          <w:numId w:val="0"/>
+        </w:numPr>
+      </w:pPr>
+    </w:p>
+    <w:p>
+      <w:pPr>
+        <w:pStyle w:val="TuNormal"/>
+        <w:numPr>
+          <w:ilvl w:val="1"/>
+          <w:numId w:val="48"/>
+        </w:numPr>
+        <w:ind w:left="1260" w:hanging="540"/>
+      </w:pPr>
+      <w:r>
+        <w:t>Xem danh sách xe</w:t>
+      </w:r>
+    </w:p>
+    <w:tbl>
+      <w:tblPr>
+        <w:tblStyle w:val="TableGrid"/>
+        <w:tblW w:w="0" w:type="auto"/>
+        <w:tblInd w:w="360" w:type="dxa"/>
+        <w:tblLook w:val="04A0" w:firstRow="1" w:lastRow="0" w:firstColumn="1" w:lastColumn="0" w:noHBand="0" w:noVBand="1"/>
+      </w:tblPr>
+      <w:tblGrid>
+        <w:gridCol w:w="1998"/>
+        <w:gridCol w:w="7218"/>
+      </w:tblGrid>
+      <w:tr>
+        <w:tc>
+          <w:tcPr>
+            <w:tcW w:w="9216" w:type="dxa"/>
+            <w:gridSpan w:val="2"/>
+            <w:shd w:val="clear" w:color="auto" w:fill="A6A6A6" w:themeFill="background1" w:themeFillShade="A6"/>
+          </w:tcPr>
+          <w:p>
+            <w:pPr>
+              <w:pStyle w:val="MyTable1"/>
+            </w:pPr>
+            <w:r>
+              <w:t>Mã số:</w:t>
+            </w:r>
+          </w:p>
+        </w:tc>
+      </w:tr>
+      <w:tr>
+        <w:trPr>
+          <w:trHeight w:val="548"/>
+        </w:trPr>
+        <w:tc>
+          <w:tcPr>
+            <w:tcW w:w="1998" w:type="dxa"/>
+            <w:shd w:val="clear" w:color="auto" w:fill="A6A6A6" w:themeFill="background1" w:themeFillShade="A6"/>
+          </w:tcPr>
+          <w:p>
+            <w:pPr>
+              <w:pStyle w:val="MyTable1"/>
+            </w:pPr>
+            <w:r>
+              <w:t>Tham chiếu</w:t>
+            </w:r>
+          </w:p>
+        </w:tc>
+        <w:tc>
+          <w:tcPr>
+            <w:tcW w:w="7218" w:type="dxa"/>
+          </w:tcPr>
+          <w:p>
+            <w:pPr>
+              <w:pStyle w:val="MyTable1"/>
+            </w:pPr>
+            <w:r>
+              <w:t>[UCNV-?], [HTUCNV-?], [Quản lí xe]</w:t>
+            </w:r>
+          </w:p>
+        </w:tc>
+      </w:tr>
+      <w:tr>
+        <w:trPr>
+          <w:trHeight w:val="1151"/>
+        </w:trPr>
+        <w:tc>
+          <w:tcPr>
+            <w:tcW w:w="1998" w:type="dxa"/>
+            <w:shd w:val="clear" w:color="auto" w:fill="A6A6A6" w:themeFill="background1" w:themeFillShade="A6"/>
+          </w:tcPr>
+          <w:p>
+            <w:pPr>
+              <w:pStyle w:val="MyTable1"/>
+            </w:pPr>
+            <w:r>
+              <w:t>Mô tả</w:t>
+            </w:r>
+          </w:p>
+        </w:tc>
+        <w:tc>
+          <w:tcPr>
+            <w:tcW w:w="7218" w:type="dxa"/>
+          </w:tcPr>
+          <w:p>
+            <w:pPr>
+              <w:pStyle w:val="MyTable1"/>
+            </w:pPr>
+            <w:r>
+              <w:t xml:space="preserve">Cho phép hiển thị danh sách xe. Danh sách hiển thị gồm: tên xe, biển số, loại ghế và số ghế tối đa. </w:t>
+            </w:r>
+          </w:p>
+        </w:tc>
+      </w:tr>
+    </w:tbl>
+    <w:p>
+      <w:pPr>
+        <w:pStyle w:val="TuNormal"/>
+        <w:numPr>
+          <w:ilvl w:val="0"/>
+          <w:numId w:val="0"/>
+        </w:numPr>
+        <w:ind w:left="792"/>
+      </w:pPr>
+    </w:p>
+    <w:p>
+      <w:pPr>
+        <w:pStyle w:val="TuNormal"/>
+        <w:numPr>
+          <w:ilvl w:val="1"/>
+          <w:numId w:val="48"/>
+        </w:numPr>
+        <w:ind w:left="1260" w:hanging="540"/>
+      </w:pPr>
+      <w:r>
+        <w:t>Tìm xe</w:t>
+      </w:r>
+    </w:p>
+    <w:tbl>
+      <w:tblPr>
+        <w:tblStyle w:val="TableGrid"/>
+        <w:tblW w:w="0" w:type="auto"/>
+        <w:tblInd w:w="360" w:type="dxa"/>
+        <w:tblLook w:val="04A0" w:firstRow="1" w:lastRow="0" w:firstColumn="1" w:lastColumn="0" w:noHBand="0" w:noVBand="1"/>
+      </w:tblPr>
+      <w:tblGrid>
+        <w:gridCol w:w="1998"/>
+        <w:gridCol w:w="7218"/>
+      </w:tblGrid>
+      <w:tr>
+        <w:tc>
+          <w:tcPr>
+            <w:tcW w:w="9216" w:type="dxa"/>
+            <w:gridSpan w:val="2"/>
+            <w:shd w:val="clear" w:color="auto" w:fill="A6A6A6" w:themeFill="background1" w:themeFillShade="A6"/>
+          </w:tcPr>
+          <w:p>
+            <w:pPr>
+              <w:pStyle w:val="MyTable1"/>
+            </w:pPr>
+            <w:r>
+              <w:t>Mã số:</w:t>
+            </w:r>
+          </w:p>
+        </w:tc>
+      </w:tr>
+      <w:tr>
+        <w:trPr>
+          <w:trHeight w:val="548"/>
+        </w:trPr>
+        <w:tc>
+          <w:tcPr>
+            <w:tcW w:w="1998" w:type="dxa"/>
+            <w:shd w:val="clear" w:color="auto" w:fill="A6A6A6" w:themeFill="background1" w:themeFillShade="A6"/>
+          </w:tcPr>
+          <w:p>
+            <w:pPr>
+              <w:pStyle w:val="MyTable1"/>
+            </w:pPr>
+            <w:r>
+              <w:t>Tham chiếu</w:t>
+            </w:r>
+          </w:p>
+        </w:tc>
+        <w:tc>
+          <w:tcPr>
+            <w:tcW w:w="7218" w:type="dxa"/>
+          </w:tcPr>
+          <w:p>
+            <w:pPr>
+              <w:pStyle w:val="MyTable1"/>
+            </w:pPr>
+            <w:r>
+              <w:t>[UCNV-?], [HTUCNV-?], [Quản lí xe]</w:t>
+            </w:r>
+          </w:p>
+        </w:tc>
+      </w:tr>
+      <w:tr>
+        <w:trPr>
+          <w:trHeight w:val="1151"/>
+        </w:trPr>
+        <w:tc>
+          <w:tcPr>
+            <w:tcW w:w="1998" w:type="dxa"/>
+            <w:shd w:val="clear" w:color="auto" w:fill="A6A6A6" w:themeFill="background1" w:themeFillShade="A6"/>
+          </w:tcPr>
+          <w:p>
+            <w:pPr>
+              <w:pStyle w:val="MyTable1"/>
+            </w:pPr>
+            <w:r>
+              <w:t>Mô tả</w:t>
+            </w:r>
+          </w:p>
+        </w:tc>
+        <w:tc>
+          <w:tcPr>
+            <w:tcW w:w="7218" w:type="dxa"/>
+          </w:tcPr>
+          <w:p>
+            <w:pPr>
+              <w:pStyle w:val="MyTable1"/>
+            </w:pPr>
+            <w:r>
+              <w:t>Cho phép tìm thông tin một xe dựa theo các tiêu chí như: tên xe, biển số, loại ghế và số ghế tối đa.</w:t>
+            </w:r>
+          </w:p>
+        </w:tc>
+      </w:tr>
+    </w:tbl>
+    <w:p>
+      <w:pPr>
+        <w:pStyle w:val="TuNormal"/>
+        <w:numPr>
+          <w:ilvl w:val="0"/>
+          <w:numId w:val="0"/>
+        </w:numPr>
+        <w:ind w:left="792"/>
+      </w:pPr>
+    </w:p>
+    <w:p>
+      <w:pPr>
+        <w:pStyle w:val="TuNormal"/>
+        <w:numPr>
+          <w:ilvl w:val="1"/>
+          <w:numId w:val="48"/>
+        </w:numPr>
+        <w:ind w:left="1260" w:hanging="540"/>
+      </w:pPr>
+      <w:r>
+        <w:t>Cập nhập thông tin xe</w:t>
+      </w:r>
+    </w:p>
+    <w:tbl>
+      <w:tblPr>
+        <w:tblStyle w:val="TableGrid"/>
+        <w:tblW w:w="0" w:type="auto"/>
+        <w:tblInd w:w="360" w:type="dxa"/>
+        <w:tblLook w:val="04A0" w:firstRow="1" w:lastRow="0" w:firstColumn="1" w:lastColumn="0" w:noHBand="0" w:noVBand="1"/>
+      </w:tblPr>
+      <w:tblGrid>
+        <w:gridCol w:w="1998"/>
+        <w:gridCol w:w="7218"/>
+      </w:tblGrid>
+      <w:tr>
+        <w:tc>
+          <w:tcPr>
+            <w:tcW w:w="9216" w:type="dxa"/>
+            <w:gridSpan w:val="2"/>
+            <w:shd w:val="clear" w:color="auto" w:fill="A6A6A6" w:themeFill="background1" w:themeFillShade="A6"/>
+          </w:tcPr>
+          <w:p>
+            <w:pPr>
+              <w:pStyle w:val="MyTable1"/>
+            </w:pPr>
+            <w:r>
+              <w:lastRenderedPageBreak/>
+              <w:t>Mã số:</w:t>
+            </w:r>
+          </w:p>
+        </w:tc>
+      </w:tr>
+      <w:tr>
+        <w:trPr>
+          <w:trHeight w:val="548"/>
+        </w:trPr>
+        <w:tc>
+          <w:tcPr>
+            <w:tcW w:w="1998" w:type="dxa"/>
+            <w:shd w:val="clear" w:color="auto" w:fill="A6A6A6" w:themeFill="background1" w:themeFillShade="A6"/>
+          </w:tcPr>
+          <w:p>
+            <w:pPr>
+              <w:pStyle w:val="MyTable1"/>
+            </w:pPr>
+            <w:r>
+              <w:t>Tham chiếu</w:t>
+            </w:r>
+          </w:p>
+        </w:tc>
+        <w:tc>
+          <w:tcPr>
+            <w:tcW w:w="7218" w:type="dxa"/>
+          </w:tcPr>
+          <w:p>
+            <w:pPr>
+              <w:pStyle w:val="MyTable1"/>
+            </w:pPr>
+            <w:r>
+              <w:t>[UCNV-?], [HTUCNV-?], [Quản lí xe]</w:t>
+            </w:r>
+          </w:p>
+        </w:tc>
+      </w:tr>
+      <w:tr>
+        <w:trPr>
+          <w:trHeight w:val="1151"/>
+        </w:trPr>
+        <w:tc>
+          <w:tcPr>
+            <w:tcW w:w="1998" w:type="dxa"/>
+            <w:shd w:val="clear" w:color="auto" w:fill="A6A6A6" w:themeFill="background1" w:themeFillShade="A6"/>
+          </w:tcPr>
+          <w:p>
+            <w:pPr>
+              <w:pStyle w:val="MyTable1"/>
+            </w:pPr>
+            <w:r>
+              <w:t>Mô tả</w:t>
+            </w:r>
+          </w:p>
+        </w:tc>
+        <w:tc>
+          <w:tcPr>
+            <w:tcW w:w="7218" w:type="dxa"/>
+          </w:tcPr>
+          <w:p>
+            <w:pPr>
+              <w:pStyle w:val="MyTable1"/>
+            </w:pPr>
+            <w:r>
+              <w:t>Cập nhật thông tin của xe khi thông tin trên thực tế không còn chính xác. Các thông tin của xe có thể thay đổi: tên xe, biển số, loại ghế và số ghế tối đa.</w:t>
+            </w:r>
+          </w:p>
+        </w:tc>
+      </w:tr>
+    </w:tbl>
+    <w:p>
+      <w:pPr>
+        <w:pStyle w:val="TuNormal"/>
+        <w:numPr>
+          <w:ilvl w:val="0"/>
+          <w:numId w:val="0"/>
+        </w:numPr>
+        <w:ind w:left="792"/>
+      </w:pPr>
+    </w:p>
+    <w:p>
+      <w:pPr>
+        <w:pStyle w:val="TuNormal"/>
+        <w:numPr>
+          <w:ilvl w:val="1"/>
+          <w:numId w:val="48"/>
+        </w:numPr>
+        <w:ind w:left="1260" w:hanging="540"/>
+      </w:pPr>
+      <w:r>
+        <w:t>Xóa xe</w:t>
+      </w:r>
+    </w:p>
+    <w:tbl>
+      <w:tblPr>
+        <w:tblStyle w:val="TableGrid"/>
+        <w:tblW w:w="0" w:type="auto"/>
+        <w:tblInd w:w="360" w:type="dxa"/>
+        <w:tblLook w:val="04A0" w:firstRow="1" w:lastRow="0" w:firstColumn="1" w:lastColumn="0" w:noHBand="0" w:noVBand="1"/>
+      </w:tblPr>
+      <w:tblGrid>
+        <w:gridCol w:w="1998"/>
+        <w:gridCol w:w="7218"/>
+      </w:tblGrid>
+      <w:tr>
+        <w:tc>
+          <w:tcPr>
+            <w:tcW w:w="9216" w:type="dxa"/>
+            <w:gridSpan w:val="2"/>
+            <w:shd w:val="clear" w:color="auto" w:fill="A6A6A6" w:themeFill="background1" w:themeFillShade="A6"/>
+          </w:tcPr>
+          <w:p>
+            <w:pPr>
+              <w:pStyle w:val="MyTable1"/>
+            </w:pPr>
+            <w:r>
+              <w:t>Mã số:</w:t>
+            </w:r>
+          </w:p>
+        </w:tc>
+      </w:tr>
+      <w:tr>
+        <w:trPr>
+          <w:trHeight w:val="548"/>
+        </w:trPr>
+        <w:tc>
+          <w:tcPr>
+            <w:tcW w:w="1998" w:type="dxa"/>
+            <w:shd w:val="clear" w:color="auto" w:fill="A6A6A6" w:themeFill="background1" w:themeFillShade="A6"/>
+          </w:tcPr>
+          <w:p>
+            <w:pPr>
+              <w:pStyle w:val="MyTable1"/>
+            </w:pPr>
+            <w:r>
+              <w:t>Tham chiếu</w:t>
+            </w:r>
+          </w:p>
+        </w:tc>
+        <w:tc>
+          <w:tcPr>
+            <w:tcW w:w="7218" w:type="dxa"/>
+          </w:tcPr>
+          <w:p>
+            <w:pPr>
+              <w:pStyle w:val="MyTable1"/>
+            </w:pPr>
+            <w:r>
+              <w:t>[UCNV-?], [HTUCNV-?], [Quản lí xe]</w:t>
+            </w:r>
+          </w:p>
+        </w:tc>
+      </w:tr>
+      <w:tr>
+        <w:trPr>
+          <w:trHeight w:val="1151"/>
+        </w:trPr>
+        <w:tc>
+          <w:tcPr>
+            <w:tcW w:w="1998" w:type="dxa"/>
+            <w:shd w:val="clear" w:color="auto" w:fill="A6A6A6" w:themeFill="background1" w:themeFillShade="A6"/>
+          </w:tcPr>
+          <w:p>
+            <w:pPr>
+              <w:pStyle w:val="MyTable1"/>
+            </w:pPr>
+            <w:r>
+              <w:t>Mô tả</w:t>
+            </w:r>
+          </w:p>
+        </w:tc>
+        <w:tc>
+          <w:tcPr>
+            <w:tcW w:w="7218" w:type="dxa"/>
+          </w:tcPr>
+          <w:p>
+            <w:pPr>
+              <w:pStyle w:val="MyTable1"/>
+            </w:pPr>
+            <w:r>
+              <w:t>Xóa xe khi xe không còn sử dụng.</w:t>
+            </w:r>
+          </w:p>
+        </w:tc>
+      </w:tr>
+    </w:tbl>
+    <w:p>
+      <w:pPr>
+        <w:pStyle w:val="TuNormal"/>
+        <w:numPr>
           <w:ilvl w:val="0"/>
           <w:numId w:val="0"/>
         </w:numPr>
@@ -8436,7 +9172,7 @@
     </w:p>
     <w:p>
       <w:pPr>
-        <w:pStyle w:val="oancuaDanhsach"/>
+        <w:pStyle w:val="ListParagraph"/>
         <w:numPr>
           <w:ilvl w:val="0"/>
           <w:numId w:val="16"/>
@@ -8459,7 +9195,7 @@
     </w:p>
     <w:p>
       <w:pPr>
-        <w:pStyle w:val="oancuaDanhsach"/>
+        <w:pStyle w:val="ListParagraph"/>
         <w:numPr>
           <w:ilvl w:val="0"/>
           <w:numId w:val="16"/>
@@ -8482,7 +9218,7 @@
     </w:p>
     <w:p>
       <w:pPr>
-        <w:pStyle w:val="oancuaDanhsach"/>
+        <w:pStyle w:val="ListParagraph"/>
         <w:numPr>
           <w:ilvl w:val="0"/>
           <w:numId w:val="16"/>
@@ -8505,7 +9241,7 @@
     </w:p>
     <w:p>
       <w:pPr>
-        <w:pStyle w:val="oancuaDanhsach"/>
+        <w:pStyle w:val="ListParagraph"/>
         <w:numPr>
           <w:ilvl w:val="0"/>
           <w:numId w:val="16"/>
@@ -8528,7 +9264,7 @@
     </w:p>
     <w:p>
       <w:pPr>
-        <w:pStyle w:val="oancuaDanhsach"/>
+        <w:pStyle w:val="ListParagraph"/>
         <w:numPr>
           <w:ilvl w:val="1"/>
           <w:numId w:val="16"/>
@@ -8551,7 +9287,7 @@
     </w:p>
     <w:p>
       <w:pPr>
-        <w:pStyle w:val="oancuaDanhsach"/>
+        <w:pStyle w:val="ListParagraph"/>
         <w:numPr>
           <w:ilvl w:val="1"/>
           <w:numId w:val="16"/>
@@ -8574,7 +9310,7 @@
     </w:p>
     <w:p>
       <w:pPr>
-        <w:pStyle w:val="oancuaDanhsach"/>
+        <w:pStyle w:val="ListParagraph"/>
         <w:numPr>
           <w:ilvl w:val="1"/>
           <w:numId w:val="16"/>
@@ -8600,16 +9336,17 @@
         <w:pStyle w:val="TuNormal"/>
         <w:numPr>
           <w:ilvl w:val="1"/>
-          <w:numId w:val="16"/>
+          <w:numId w:val="48"/>
         </w:numPr>
+        <w:ind w:left="1260" w:hanging="540"/>
       </w:pPr>
       <w:r>
-        <w:t>Quản lý Xe</w:t>
+        <w:t>Quản lý Chuyến</w:t>
       </w:r>
     </w:p>
     <w:tbl>
       <w:tblPr>
-        <w:tblStyle w:val="LiBang"/>
+        <w:tblStyle w:val="TableGrid"/>
         <w:tblW w:w="0" w:type="auto"/>
         <w:tblInd w:w="360" w:type="dxa"/>
         <w:tblLook w:val="04A0" w:firstRow="1" w:lastRow="0" w:firstColumn="1" w:lastColumn="0" w:noHBand="0" w:noVBand="1"/>
@@ -8662,7 +9399,7 @@
               <w:pStyle w:val="MyTable1"/>
             </w:pPr>
             <w:r>
-              <w:t>[KS-1], [UCNV-1], [HTUCNV-1]</w:t>
+              <w:t xml:space="preserve"> [UCNV-1], [HTUCNV-1]</w:t>
             </w:r>
           </w:p>
         </w:tc>
@@ -8694,7 +9431,7 @@
               <w:pStyle w:val="MyTable1"/>
             </w:pPr>
             <w:r>
-              <w:t>Quản lý xe và loại xe, biết được thông tin của xe, thuộc loại xe gì, tên xe, biển số, loại ghế gì và số ghế tối đa là bao nhiêu.</w:t>
+              <w:t>Quản lý thông tin chuyến đi, trong đó có giờ xuất bến, ngày khởi hành, giờ đến, mã chuyến. Ngoài ra còn biết thông được chuyến đi thuộc tuyến đường nào, do tài xế nào phụ trách lái.</w:t>
             </w:r>
           </w:p>
         </w:tc>
@@ -8707,24 +9444,27 @@
           <w:ilvl w:val="0"/>
           <w:numId w:val="0"/>
         </w:numPr>
-        <w:ind w:left="750"/>
-      </w:pPr>
+      </w:pPr>
+      <w:r>
+        <w:t xml:space="preserve"> </w:t>
+      </w:r>
     </w:p>
     <w:p>
       <w:pPr>
         <w:pStyle w:val="TuNormal"/>
         <w:numPr>
           <w:ilvl w:val="1"/>
-          <w:numId w:val="36"/>
+          <w:numId w:val="48"/>
         </w:numPr>
+        <w:ind w:left="1260" w:hanging="540"/>
       </w:pPr>
       <w:r>
-        <w:t>Quản lý Chuyến</w:t>
+        <w:t>Quản lý Khách hàng</w:t>
       </w:r>
     </w:p>
     <w:tbl>
       <w:tblPr>
-        <w:tblStyle w:val="LiBang"/>
+        <w:tblStyle w:val="TableGrid"/>
         <w:tblW w:w="0" w:type="auto"/>
         <w:tblInd w:w="360" w:type="dxa"/>
         <w:tblLook w:val="04A0" w:firstRow="1" w:lastRow="0" w:firstColumn="1" w:lastColumn="0" w:noHBand="0" w:noVBand="1"/>
@@ -8777,7 +9517,7 @@
               <w:pStyle w:val="MyTable1"/>
             </w:pPr>
             <w:r>
-              <w:t xml:space="preserve"> [UCNV-1], [HTUCNV-1]</w:t>
+              <w:t xml:space="preserve"> </w:t>
             </w:r>
           </w:p>
         </w:tc>
@@ -8809,7 +9549,46 @@
               <w:pStyle w:val="MyTable1"/>
             </w:pPr>
             <w:r>
-              <w:t>Quản lý thông tin chuyến đi, trong đó có giờ xuất bến, ngày khởi hành, giờ đến, mã chuyến. Ngoài ra còn biết thông được chuyến đi thuộc tuyến đường nào, do tài xế nào phụ trách lái.</w:t>
+              <w:t>Quản l</w:t>
+            </w:r>
+            <w:r>
+              <w:t xml:space="preserve">ý thông tin của khách hàng </w:t>
+            </w:r>
+            <w:r>
+              <w:t xml:space="preserve">bao gồm họ tên, </w:t>
+            </w:r>
+            <w:r>
+              <w:t xml:space="preserve">ngày sinh, </w:t>
+            </w:r>
+            <w:r>
+              <w:t xml:space="preserve">số điện thoại, email, CMND, số tài khoản (nếu có). </w:t>
+            </w:r>
+            <w:r>
+              <w:t xml:space="preserve">Mỗi khách hàng sau khi đăng kí sẽ được cấp một tài khoản lưu thông tin cá nhân trên. Khách hàng có thể đăng nhập và chỉnh sửa thông tin của mình. </w:t>
+            </w:r>
+            <w:r>
+              <w:t>Thông tin cu</w:t>
+            </w:r>
+            <w:r>
+              <w:t xml:space="preserve">̉a </w:t>
+            </w:r>
+            <w:r>
+              <w:lastRenderedPageBreak/>
+              <w:t>khách hàng được dùng</w:t>
+            </w:r>
+            <w:r>
+              <w:t xml:space="preserve"> để thực hiện các giao dịch mua vé, đổi vé và hủy vé.</w:t>
+            </w:r>
+            <w:r>
+              <w:t xml:space="preserve"> </w:t>
+            </w:r>
+          </w:p>
+          <w:p>
+            <w:pPr>
+              <w:pStyle w:val="MyTable1"/>
+            </w:pPr>
+            <w:r>
+              <w:t>Khi có nhu cầu, nhân viên có thể thực hiện tra cứu thông tin khách hàng.</w:t>
             </w:r>
           </w:p>
         </w:tc>
@@ -8823,25 +9602,23 @@
           <w:numId w:val="0"/>
         </w:numPr>
       </w:pPr>
-      <w:r>
-        <w:t xml:space="preserve"> </w:t>
-      </w:r>
     </w:p>
     <w:p>
       <w:pPr>
         <w:pStyle w:val="TuNormal"/>
         <w:numPr>
           <w:ilvl w:val="1"/>
-          <w:numId w:val="36"/>
+          <w:numId w:val="48"/>
         </w:numPr>
+        <w:ind w:left="1260" w:hanging="540"/>
       </w:pPr>
       <w:r>
-        <w:t>Quản lý Khách hàng</w:t>
+        <w:t>Quản lý Nhân Viên</w:t>
       </w:r>
     </w:p>
     <w:tbl>
       <w:tblPr>
-        <w:tblStyle w:val="LiBang"/>
+        <w:tblStyle w:val="TableGrid"/>
         <w:tblW w:w="0" w:type="auto"/>
         <w:tblInd w:w="360" w:type="dxa"/>
         <w:tblLook w:val="04A0" w:firstRow="1" w:lastRow="0" w:firstColumn="1" w:lastColumn="0" w:noHBand="0" w:noVBand="1"/>
@@ -8862,7 +9639,7 @@
               <w:pStyle w:val="MyTable1"/>
             </w:pPr>
             <w:r>
-              <w:t>Mã số: R1</w:t>
+              <w:t xml:space="preserve">Mã số: </w:t>
             </w:r>
           </w:p>
         </w:tc>
@@ -8926,72 +9703,29 @@
               <w:pStyle w:val="MyTable1"/>
             </w:pPr>
             <w:r>
-              <w:t>Quản l</w:t>
-            </w:r>
-            <w:r>
-              <w:t xml:space="preserve">ý thông tin của khách hàng </w:t>
-            </w:r>
-            <w:r>
-              <w:t xml:space="preserve">bao gồm họ tên, </w:t>
-            </w:r>
-            <w:r>
-              <w:t xml:space="preserve">ngày sinh, </w:t>
-            </w:r>
-            <w:r>
-              <w:t xml:space="preserve">số điện thoại, email, CMND, số tài khoản (nếu có). </w:t>
-            </w:r>
-            <w:r>
-              <w:t xml:space="preserve">Mỗi khách hàng sau khi đăng kí sẽ được cấp một tài khoản lưu thông tin cá nhân trên. Khách hàng có thể đăng nhập và chỉnh sửa thông tin của mình. </w:t>
-            </w:r>
-            <w:r>
-              <w:t>Thông tin cu</w:t>
-            </w:r>
-            <w:r>
-              <w:t>̉a khách hàng được dùng</w:t>
-            </w:r>
-            <w:r>
-              <w:t xml:space="preserve"> để thực hiện các giao dịch mua vé, đổi vé và hủy vé.</w:t>
-            </w:r>
-            <w:r>
-              <w:t xml:space="preserve"> </w:t>
-            </w:r>
-          </w:p>
-          <w:p>
-            <w:pPr>
-              <w:pStyle w:val="MyTable1"/>
-            </w:pPr>
-            <w:r>
-              <w:lastRenderedPageBreak/>
-              <w:t>Khi có nhu cầu, nhân viên có thể thực hiện tra cứu thông tin khách hàng.</w:t>
+              <w:t>Quản lý thông tin của nhân viên bao gồm mã, họ tên, ngày sinh, số điện thoại, email, CMND và một số thông tin khác. Bao gồm các chức năng con như: Xem DS Nhân Viên, Tìm Nhân Viên, Thêm Nhân Viên, Sửa Thông Tin Nhân Viên.</w:t>
             </w:r>
           </w:p>
         </w:tc>
       </w:tr>
     </w:tbl>
-    <w:p>
-      <w:pPr>
-        <w:pStyle w:val="TuNormal"/>
-        <w:numPr>
-          <w:ilvl w:val="0"/>
-          <w:numId w:val="0"/>
-        </w:numPr>
-      </w:pPr>
-    </w:p>
+    <w:p/>
     <w:p>
       <w:pPr>
         <w:pStyle w:val="TuNormal"/>
         <w:numPr>
           <w:ilvl w:val="1"/>
-          <w:numId w:val="36"/>
+          <w:numId w:val="48"/>
         </w:numPr>
+        <w:ind w:left="1260" w:hanging="540"/>
       </w:pPr>
       <w:r>
-        <w:t>Quản lý Nhân Viên</w:t>
+        <w:t>Xem DS Nhân Viên</w:t>
       </w:r>
     </w:p>
     <w:tbl>
       <w:tblPr>
-        <w:tblStyle w:val="LiBang"/>
+        <w:tblStyle w:val="TableGrid"/>
         <w:tblW w:w="0" w:type="auto"/>
         <w:tblInd w:w="360" w:type="dxa"/>
         <w:tblLook w:val="04A0" w:firstRow="1" w:lastRow="0" w:firstColumn="1" w:lastColumn="0" w:noHBand="0" w:noVBand="1"/>
@@ -9076,28 +9810,37 @@
               <w:pStyle w:val="MyTable1"/>
             </w:pPr>
             <w:r>
-              <w:t>Quản lý thông tin của nhân viên bao gồm mã, họ tên, ngày sinh, số điện thoại, email, CMND và một số thông tin khác. Bao gồm các chức năng con như: Xem DS Nhân Viên, Tìm Nhân Viên, Thêm Nhân Viên, Sửa Thông Tin Nhân Viên.</w:t>
+              <w:t>Hiển thị toàn bộ danh sách nhân viên có trong công ty một số thông tin cơ bản không mang tính bí mật như mã, họ tên, ngày sinh… Có thể sắp xếp danh sách theo một số tiêu chí.</w:t>
             </w:r>
           </w:p>
         </w:tc>
       </w:tr>
     </w:tbl>
-    <w:p/>
+    <w:p>
+      <w:pPr>
+        <w:pStyle w:val="TuNormal"/>
+        <w:numPr>
+          <w:ilvl w:val="0"/>
+          <w:numId w:val="0"/>
+        </w:numPr>
+      </w:pPr>
+    </w:p>
     <w:p>
       <w:pPr>
         <w:pStyle w:val="TuNormal"/>
         <w:numPr>
           <w:ilvl w:val="1"/>
-          <w:numId w:val="36"/>
+          <w:numId w:val="48"/>
         </w:numPr>
+        <w:ind w:left="1260" w:hanging="540"/>
       </w:pPr>
       <w:r>
-        <w:t>Xem DS Nhân Viên</w:t>
+        <w:t>Tìm Nhân Viên</w:t>
       </w:r>
     </w:p>
     <w:tbl>
       <w:tblPr>
-        <w:tblStyle w:val="LiBang"/>
+        <w:tblStyle w:val="TableGrid"/>
         <w:tblW w:w="0" w:type="auto"/>
         <w:tblInd w:w="360" w:type="dxa"/>
         <w:tblLook w:val="04A0" w:firstRow="1" w:lastRow="0" w:firstColumn="1" w:lastColumn="0" w:noHBand="0" w:noVBand="1"/>
@@ -9157,120 +9900,6 @@
       </w:tr>
       <w:tr>
         <w:trPr>
-          <w:trHeight w:val="1151"/>
-        </w:trPr>
-        <w:tc>
-          <w:tcPr>
-            <w:tcW w:w="1998" w:type="dxa"/>
-            <w:shd w:val="clear" w:color="auto" w:fill="A6A6A6" w:themeFill="background1" w:themeFillShade="A6"/>
-          </w:tcPr>
-          <w:p>
-            <w:pPr>
-              <w:pStyle w:val="MyTable1"/>
-            </w:pPr>
-            <w:r>
-              <w:t>Mô tả</w:t>
-            </w:r>
-          </w:p>
-        </w:tc>
-        <w:tc>
-          <w:tcPr>
-            <w:tcW w:w="7218" w:type="dxa"/>
-          </w:tcPr>
-          <w:p>
-            <w:pPr>
-              <w:pStyle w:val="MyTable1"/>
-            </w:pPr>
-            <w:r>
-              <w:t>Hiển thị toàn bộ danh sách nhân viên có trong công ty một số thông tin cơ bản không mang tính bí mật như mã, họ tên, ngày sinh… Có thể sắp xếp danh sách theo một số tiêu chí.</w:t>
-            </w:r>
-          </w:p>
-        </w:tc>
-      </w:tr>
-    </w:tbl>
-    <w:p>
-      <w:pPr>
-        <w:pStyle w:val="TuNormal"/>
-        <w:numPr>
-          <w:ilvl w:val="0"/>
-          <w:numId w:val="0"/>
-        </w:numPr>
-      </w:pPr>
-    </w:p>
-    <w:p>
-      <w:pPr>
-        <w:pStyle w:val="TuNormal"/>
-        <w:numPr>
-          <w:ilvl w:val="1"/>
-          <w:numId w:val="36"/>
-        </w:numPr>
-      </w:pPr>
-      <w:r>
-        <w:t>Tìm Nhân Viên</w:t>
-      </w:r>
-    </w:p>
-    <w:tbl>
-      <w:tblPr>
-        <w:tblStyle w:val="LiBang"/>
-        <w:tblW w:w="0" w:type="auto"/>
-        <w:tblInd w:w="360" w:type="dxa"/>
-        <w:tblLook w:val="04A0" w:firstRow="1" w:lastRow="0" w:firstColumn="1" w:lastColumn="0" w:noHBand="0" w:noVBand="1"/>
-      </w:tblPr>
-      <w:tblGrid>
-        <w:gridCol w:w="1998"/>
-        <w:gridCol w:w="7218"/>
-      </w:tblGrid>
-      <w:tr>
-        <w:tc>
-          <w:tcPr>
-            <w:tcW w:w="9216" w:type="dxa"/>
-            <w:gridSpan w:val="2"/>
-            <w:shd w:val="clear" w:color="auto" w:fill="A6A6A6" w:themeFill="background1" w:themeFillShade="A6"/>
-          </w:tcPr>
-          <w:p>
-            <w:pPr>
-              <w:pStyle w:val="MyTable1"/>
-            </w:pPr>
-            <w:r>
-              <w:t xml:space="preserve">Mã số: </w:t>
-            </w:r>
-          </w:p>
-        </w:tc>
-      </w:tr>
-      <w:tr>
-        <w:trPr>
-          <w:trHeight w:val="548"/>
-        </w:trPr>
-        <w:tc>
-          <w:tcPr>
-            <w:tcW w:w="1998" w:type="dxa"/>
-            <w:shd w:val="clear" w:color="auto" w:fill="A6A6A6" w:themeFill="background1" w:themeFillShade="A6"/>
-          </w:tcPr>
-          <w:p>
-            <w:pPr>
-              <w:pStyle w:val="MyTable1"/>
-            </w:pPr>
-            <w:r>
-              <w:t>Tham chiếu</w:t>
-            </w:r>
-          </w:p>
-        </w:tc>
-        <w:tc>
-          <w:tcPr>
-            <w:tcW w:w="7218" w:type="dxa"/>
-          </w:tcPr>
-          <w:p>
-            <w:pPr>
-              <w:pStyle w:val="MyTable1"/>
-            </w:pPr>
-            <w:r>
-              <w:t xml:space="preserve"> </w:t>
-            </w:r>
-          </w:p>
-        </w:tc>
-      </w:tr>
-      <w:tr>
-        <w:trPr>
           <w:trHeight w:val="770"/>
         </w:trPr>
         <w:tc>
@@ -9308,8 +9937,9 @@
         <w:pStyle w:val="TuNormal"/>
         <w:numPr>
           <w:ilvl w:val="1"/>
-          <w:numId w:val="36"/>
+          <w:numId w:val="48"/>
         </w:numPr>
+        <w:ind w:left="1260" w:hanging="540"/>
       </w:pPr>
       <w:r>
         <w:t>Thêm Nhân Viên</w:t>
@@ -9317,7 +9947,7 @@
     </w:p>
     <w:tbl>
       <w:tblPr>
-        <w:tblStyle w:val="LiBang"/>
+        <w:tblStyle w:val="TableGrid"/>
         <w:tblW w:w="0" w:type="auto"/>
         <w:tblInd w:w="360" w:type="dxa"/>
         <w:tblLook w:val="04A0" w:firstRow="1" w:lastRow="0" w:firstColumn="1" w:lastColumn="0" w:noHBand="0" w:noVBand="1"/>
@@ -9423,8 +10053,9 @@
         <w:pStyle w:val="TuNormal"/>
         <w:numPr>
           <w:ilvl w:val="1"/>
-          <w:numId w:val="36"/>
+          <w:numId w:val="48"/>
         </w:numPr>
+        <w:ind w:left="1260" w:hanging="540"/>
       </w:pPr>
       <w:r>
         <w:t xml:space="preserve">Sửa Thông Tin </w:t>
@@ -9435,7 +10066,7 @@
     </w:p>
     <w:tbl>
       <w:tblPr>
-        <w:tblStyle w:val="LiBang"/>
+        <w:tblStyle w:val="TableGrid"/>
         <w:tblW w:w="0" w:type="auto"/>
         <w:tblInd w:w="360" w:type="dxa"/>
         <w:tblLook w:val="04A0" w:firstRow="1" w:lastRow="0" w:firstColumn="1" w:lastColumn="0" w:noHBand="0" w:noVBand="1"/>
@@ -9541,8 +10172,9 @@
         <w:pStyle w:val="TuNormal"/>
         <w:numPr>
           <w:ilvl w:val="1"/>
-          <w:numId w:val="36"/>
+          <w:numId w:val="48"/>
         </w:numPr>
+        <w:ind w:left="1260" w:hanging="540"/>
       </w:pPr>
       <w:r>
         <w:t>Báo cáo</w:t>
@@ -9550,7 +10182,7 @@
     </w:p>
     <w:tbl>
       <w:tblPr>
-        <w:tblStyle w:val="LiBang"/>
+        <w:tblStyle w:val="TableGrid"/>
         <w:tblW w:w="0" w:type="auto"/>
         <w:tblInd w:w="360" w:type="dxa"/>
         <w:tblLook w:val="04A0" w:firstRow="1" w:lastRow="0" w:firstColumn="1" w:lastColumn="0" w:noHBand="0" w:noVBand="1"/>
@@ -9656,8 +10288,9 @@
         <w:pStyle w:val="TuNormal"/>
         <w:numPr>
           <w:ilvl w:val="1"/>
-          <w:numId w:val="36"/>
+          <w:numId w:val="48"/>
         </w:numPr>
+        <w:ind w:left="1260" w:hanging="540"/>
       </w:pPr>
       <w:r>
         <w:t>Thống kê</w:t>
@@ -9665,7 +10298,7 @@
     </w:p>
     <w:tbl>
       <w:tblPr>
-        <w:tblStyle w:val="LiBang"/>
+        <w:tblStyle w:val="TableGrid"/>
         <w:tblW w:w="0" w:type="auto"/>
         <w:tblInd w:w="360" w:type="dxa"/>
         <w:tblLook w:val="04A0" w:firstRow="1" w:lastRow="0" w:firstColumn="1" w:lastColumn="0" w:noHBand="0" w:noVBand="1"/>
@@ -9801,8 +10434,8 @@
 </file>
 
 <file path=word/numbering.xml><?xml version="1.0" encoding="utf-8"?>
-<w:numbering xmlns:wpc="http://schemas.microsoft.com/office/word/2010/wordprocessingCanvas" xmlns:cx="http://schemas.microsoft.com/office/drawing/2014/chartex" xmlns:cx1="http://schemas.microsoft.com/office/drawing/2015/9/8/chartex" xmlns:cx2="http://schemas.microsoft.com/office/drawing/2015/10/21/chartex" xmlns:cx3="http://schemas.microsoft.com/office/drawing/2016/5/9/chartex" xmlns:cx4="http://schemas.microsoft.com/office/drawing/2016/5/10/chartex" xmlns:cx5="http://schemas.microsoft.com/office/drawing/2016/5/11/chartex" xmlns:cx6="http://schemas.microsoft.com/office/drawing/2016/5/12/chartex" xmlns:cx7="http://schemas.microsoft.com/office/drawing/2016/5/13/chartex" xmlns:cx8="http://schemas.microsoft.com/office/drawing/2016/5/14/chartex" xmlns:mc="http://schemas.openxmlformats.org/markup-compatibility/2006" xmlns:aink="http://schemas.microsoft.com/office/drawing/2016/ink" xmlns:am3d="http://schemas.microsoft.com/office/drawing/2017/model3d" xmlns:o="urn:schemas-microsoft-com:office:office" xmlns:r="http://schemas.openxmlformats.org/officeDocument/2006/relationships" xmlns:m="http://schemas.openxmlformats.org/officeDocument/2006/math" xmlns:v="urn:schemas-microsoft-com:vml" xmlns:wp14="http://schemas.microsoft.com/office/word/2010/wordprocessingDrawing" xmlns:wp="http://schemas.openxmlformats.org/drawingml/2006/wordprocessingDrawing" xmlns:w10="urn:schemas-microsoft-com:office:word" xmlns:w="http://schemas.openxmlformats.org/wordprocessingml/2006/main" xmlns:w14="http://schemas.microsoft.com/office/word/2010/wordml" xmlns:w15="http://schemas.microsoft.com/office/word/2012/wordml" xmlns:w16cid="http://schemas.microsoft.com/office/word/2016/wordml/cid" xmlns:w16se="http://schemas.microsoft.com/office/word/2015/wordml/symex" xmlns:wpg="http://schemas.microsoft.com/office/word/2010/wordprocessingGroup" xmlns:wpi="http://schemas.microsoft.com/office/word/2010/wordprocessingInk" xmlns:wne="http://schemas.microsoft.com/office/word/2006/wordml" xmlns:wps="http://schemas.microsoft.com/office/word/2010/wordprocessingShape" mc:Ignorable="w14 w15 w16se w16cid wp14">
-  <w:abstractNum w:abstractNumId="0" w15:restartNumberingAfterBreak="0">
+<w:numbering xmlns:wpc="http://schemas.microsoft.com/office/word/2010/wordprocessingCanvas" xmlns:mc="http://schemas.openxmlformats.org/markup-compatibility/2006" xmlns:o="urn:schemas-microsoft-com:office:office" xmlns:r="http://schemas.openxmlformats.org/officeDocument/2006/relationships" xmlns:m="http://schemas.openxmlformats.org/officeDocument/2006/math" xmlns:v="urn:schemas-microsoft-com:vml" xmlns:wp14="http://schemas.microsoft.com/office/word/2010/wordprocessingDrawing" xmlns:wp="http://schemas.openxmlformats.org/drawingml/2006/wordprocessingDrawing" xmlns:w10="urn:schemas-microsoft-com:office:word" xmlns:w="http://schemas.openxmlformats.org/wordprocessingml/2006/main" xmlns:w14="http://schemas.microsoft.com/office/word/2010/wordml" xmlns:w15="http://schemas.microsoft.com/office/word/2012/wordml" xmlns:wpg="http://schemas.microsoft.com/office/word/2010/wordprocessingGroup" xmlns:wpi="http://schemas.microsoft.com/office/word/2010/wordprocessingInk" xmlns:wne="http://schemas.microsoft.com/office/word/2006/wordml" xmlns:wps="http://schemas.microsoft.com/office/word/2010/wordprocessingShape" mc:Ignorable="w14 w15 wp14">
+  <w:abstractNum w:abstractNumId="0">
     <w:nsid w:val="04707B7E"/>
     <w:multiLevelType w:val="multilevel"/>
     <w:tmpl w:val="7A64D3D8"/>
@@ -9920,14 +10553,14 @@
       </w:rPr>
     </w:lvl>
   </w:abstractNum>
-  <w:abstractNum w:abstractNumId="1" w15:restartNumberingAfterBreak="0">
+  <w:abstractNum w:abstractNumId="1">
     <w:nsid w:val="06257071"/>
     <w:multiLevelType w:val="multilevel"/>
     <w:tmpl w:val="DFCAEAFE"/>
     <w:lvl w:ilvl="0">
       <w:start w:val="1"/>
       <w:numFmt w:val="upperRoman"/>
-      <w:pStyle w:val="u1"/>
+      <w:pStyle w:val="Heading1"/>
       <w:lvlText w:val="Article %1."/>
       <w:lvlJc w:val="left"/>
       <w:pPr>
@@ -9937,7 +10570,7 @@
     <w:lvl w:ilvl="1">
       <w:start w:val="1"/>
       <w:numFmt w:val="decimalZero"/>
-      <w:pStyle w:val="u2"/>
+      <w:pStyle w:val="Heading2"/>
       <w:isLgl/>
       <w:lvlText w:val="Section %1.%2"/>
       <w:lvlJc w:val="left"/>
@@ -9948,7 +10581,7 @@
     <w:lvl w:ilvl="2">
       <w:start w:val="1"/>
       <w:numFmt w:val="lowerLetter"/>
-      <w:pStyle w:val="u3"/>
+      <w:pStyle w:val="Heading3"/>
       <w:lvlText w:val="(%3)"/>
       <w:lvlJc w:val="left"/>
       <w:pPr>
@@ -9958,7 +10591,7 @@
     <w:lvl w:ilvl="3">
       <w:start w:val="1"/>
       <w:numFmt w:val="lowerRoman"/>
-      <w:pStyle w:val="u4"/>
+      <w:pStyle w:val="Heading4"/>
       <w:lvlText w:val="(%4)"/>
       <w:lvlJc w:val="right"/>
       <w:pPr>
@@ -9968,7 +10601,7 @@
     <w:lvl w:ilvl="4">
       <w:start w:val="1"/>
       <w:numFmt w:val="decimal"/>
-      <w:pStyle w:val="u5"/>
+      <w:pStyle w:val="Heading5"/>
       <w:lvlText w:val="%5)"/>
       <w:lvlJc w:val="left"/>
       <w:pPr>
@@ -9978,7 +10611,7 @@
     <w:lvl w:ilvl="5">
       <w:start w:val="1"/>
       <w:numFmt w:val="lowerLetter"/>
-      <w:pStyle w:val="u6"/>
+      <w:pStyle w:val="Heading6"/>
       <w:lvlText w:val="%6)"/>
       <w:lvlJc w:val="left"/>
       <w:pPr>
@@ -9988,7 +10621,7 @@
     <w:lvl w:ilvl="6">
       <w:start w:val="1"/>
       <w:numFmt w:val="lowerRoman"/>
-      <w:pStyle w:val="u7"/>
+      <w:pStyle w:val="Heading7"/>
       <w:lvlText w:val="%7)"/>
       <w:lvlJc w:val="right"/>
       <w:pPr>
@@ -9998,7 +10631,7 @@
     <w:lvl w:ilvl="7">
       <w:start w:val="1"/>
       <w:numFmt w:val="lowerLetter"/>
-      <w:pStyle w:val="u8"/>
+      <w:pStyle w:val="Heading8"/>
       <w:lvlText w:val="%8."/>
       <w:lvlJc w:val="left"/>
       <w:pPr>
@@ -10008,7 +10641,7 @@
     <w:lvl w:ilvl="8">
       <w:start w:val="1"/>
       <w:numFmt w:val="lowerRoman"/>
-      <w:pStyle w:val="u9"/>
+      <w:pStyle w:val="Heading9"/>
       <w:lvlText w:val="%9."/>
       <w:lvlJc w:val="right"/>
       <w:pPr>
@@ -10016,7 +10649,7 @@
       </w:pPr>
     </w:lvl>
   </w:abstractNum>
-  <w:abstractNum w:abstractNumId="2" w15:restartNumberingAfterBreak="0">
+  <w:abstractNum w:abstractNumId="2">
     <w:nsid w:val="094F5771"/>
     <w:multiLevelType w:val="hybridMultilevel"/>
     <w:tmpl w:val="E0C6C794"/>
@@ -10130,7 +10763,7 @@
       </w:rPr>
     </w:lvl>
   </w:abstractNum>
-  <w:abstractNum w:abstractNumId="3" w15:restartNumberingAfterBreak="0">
+  <w:abstractNum w:abstractNumId="3">
     <w:nsid w:val="140254D4"/>
     <w:multiLevelType w:val="multilevel"/>
     <w:tmpl w:val="0928997E"/>
@@ -10243,7 +10876,7 @@
       </w:pPr>
     </w:lvl>
   </w:abstractNum>
-  <w:abstractNum w:abstractNumId="4" w15:restartNumberingAfterBreak="0">
+  <w:abstractNum w:abstractNumId="4">
     <w:nsid w:val="15396C4D"/>
     <w:multiLevelType w:val="hybridMultilevel"/>
     <w:tmpl w:val="D608837A"/>
@@ -10329,7 +10962,7 @@
       </w:pPr>
     </w:lvl>
   </w:abstractNum>
-  <w:abstractNum w:abstractNumId="5" w15:restartNumberingAfterBreak="0">
+  <w:abstractNum w:abstractNumId="5">
     <w:nsid w:val="15DD77AF"/>
     <w:multiLevelType w:val="multilevel"/>
     <w:tmpl w:val="6AFE2F2E"/>
@@ -10442,7 +11075,7 @@
       </w:rPr>
     </w:lvl>
   </w:abstractNum>
-  <w:abstractNum w:abstractNumId="6" w15:restartNumberingAfterBreak="0">
+  <w:abstractNum w:abstractNumId="6">
     <w:nsid w:val="16346CAE"/>
     <w:multiLevelType w:val="hybridMultilevel"/>
     <w:tmpl w:val="60C61ABC"/>
@@ -10528,7 +11161,7 @@
       </w:pPr>
     </w:lvl>
   </w:abstractNum>
-  <w:abstractNum w:abstractNumId="7" w15:restartNumberingAfterBreak="0">
+  <w:abstractNum w:abstractNumId="7">
     <w:nsid w:val="16FD20E4"/>
     <w:multiLevelType w:val="multilevel"/>
     <w:tmpl w:val="6AFE2F2E"/>
@@ -10641,7 +11274,7 @@
       </w:rPr>
     </w:lvl>
   </w:abstractNum>
-  <w:abstractNum w:abstractNumId="8" w15:restartNumberingAfterBreak="0">
+  <w:abstractNum w:abstractNumId="8">
     <w:nsid w:val="186C0FE4"/>
     <w:multiLevelType w:val="hybridMultilevel"/>
     <w:tmpl w:val="D608837A"/>
@@ -10727,7 +11360,7 @@
       </w:pPr>
     </w:lvl>
   </w:abstractNum>
-  <w:abstractNum w:abstractNumId="9" w15:restartNumberingAfterBreak="0">
+  <w:abstractNum w:abstractNumId="9">
     <w:nsid w:val="196D1671"/>
     <w:multiLevelType w:val="multilevel"/>
     <w:tmpl w:val="42AE90D6"/>
@@ -10841,7 +11474,7 @@
       </w:rPr>
     </w:lvl>
   </w:abstractNum>
-  <w:abstractNum w:abstractNumId="10" w15:restartNumberingAfterBreak="0">
+  <w:abstractNum w:abstractNumId="10">
     <w:nsid w:val="1C4B17DB"/>
     <w:multiLevelType w:val="multilevel"/>
     <w:tmpl w:val="6AFE2F2E"/>
@@ -10954,7 +11587,7 @@
       </w:rPr>
     </w:lvl>
   </w:abstractNum>
-  <w:abstractNum w:abstractNumId="11" w15:restartNumberingAfterBreak="0">
+  <w:abstractNum w:abstractNumId="11">
     <w:nsid w:val="25334A60"/>
     <w:multiLevelType w:val="multilevel"/>
     <w:tmpl w:val="7A64D3D8"/>
@@ -11072,7 +11705,7 @@
       </w:rPr>
     </w:lvl>
   </w:abstractNum>
-  <w:abstractNum w:abstractNumId="12" w15:restartNumberingAfterBreak="0">
+  <w:abstractNum w:abstractNumId="12">
     <w:nsid w:val="289B7C1E"/>
     <w:multiLevelType w:val="multilevel"/>
     <w:tmpl w:val="AB3807E0"/>
@@ -11163,14 +11796,13 @@
       </w:pPr>
     </w:lvl>
   </w:abstractNum>
-  <w:abstractNum w:abstractNumId="13" w15:restartNumberingAfterBreak="0">
+  <w:abstractNum w:abstractNumId="13">
     <w:nsid w:val="2BAB6EE8"/>
     <w:multiLevelType w:val="multilevel"/>
-    <w:tmpl w:val="4092B016"/>
+    <w:tmpl w:val="47FE4E02"/>
     <w:lvl w:ilvl="0">
       <w:start w:val="1"/>
       <w:numFmt w:val="decimal"/>
-      <w:pStyle w:val="TuStyle-Title1"/>
       <w:lvlText w:val="%1."/>
       <w:lvlJc w:val="left"/>
       <w:pPr>
@@ -11183,7 +11815,6 @@
     <w:lvl w:ilvl="1">
       <w:start w:val="1"/>
       <w:numFmt w:val="decimal"/>
-      <w:pStyle w:val="TuNormal"/>
       <w:lvlText w:val="%1.%2"/>
       <w:lvlJc w:val="left"/>
       <w:pPr>
@@ -11332,7 +11963,7 @@
       </w:rPr>
     </w:lvl>
   </w:abstractNum>
-  <w:abstractNum w:abstractNumId="14" w15:restartNumberingAfterBreak="0">
+  <w:abstractNum w:abstractNumId="14">
     <w:nsid w:val="2CE75DBF"/>
     <w:multiLevelType w:val="multilevel"/>
     <w:tmpl w:val="0928997E"/>
@@ -11445,7 +12076,7 @@
       </w:pPr>
     </w:lvl>
   </w:abstractNum>
-  <w:abstractNum w:abstractNumId="15" w15:restartNumberingAfterBreak="0">
+  <w:abstractNum w:abstractNumId="15">
     <w:nsid w:val="2D7E6CCF"/>
     <w:multiLevelType w:val="multilevel"/>
     <w:tmpl w:val="6AFE2F2E"/>
@@ -11558,7 +12189,7 @@
       </w:rPr>
     </w:lvl>
   </w:abstractNum>
-  <w:abstractNum w:abstractNumId="16" w15:restartNumberingAfterBreak="0">
+  <w:abstractNum w:abstractNumId="16">
     <w:nsid w:val="392A51C1"/>
     <w:multiLevelType w:val="multilevel"/>
     <w:tmpl w:val="7A64D3D8"/>
@@ -11676,7 +12307,152 @@
       </w:rPr>
     </w:lvl>
   </w:abstractNum>
-  <w:abstractNum w:abstractNumId="17" w15:restartNumberingAfterBreak="0">
+  <w:abstractNum w:abstractNumId="17">
+    <w:nsid w:val="3D245DEA"/>
+    <w:multiLevelType w:val="multilevel"/>
+    <w:tmpl w:val="7B5A91BC"/>
+    <w:lvl w:ilvl="0">
+      <w:start w:val="1"/>
+      <w:numFmt w:val="decimal"/>
+      <w:pStyle w:val="TuStyle-Title1"/>
+      <w:lvlText w:val="%1."/>
+      <w:lvlJc w:val="left"/>
+      <w:pPr>
+        <w:ind w:left="576" w:hanging="576"/>
+      </w:pPr>
+      <w:rPr>
+        <w:rFonts w:hint="default"/>
+      </w:rPr>
+    </w:lvl>
+    <w:lvl w:ilvl="1">
+      <w:start w:val="1"/>
+      <w:numFmt w:val="decimal"/>
+      <w:pStyle w:val="TuNormal"/>
+      <w:lvlText w:val="%1.%2"/>
+      <w:lvlJc w:val="left"/>
+      <w:pPr>
+        <w:ind w:left="1296" w:hanging="576"/>
+      </w:pPr>
+      <w:rPr>
+        <w:rFonts w:ascii="Times New Roman" w:hAnsi="Times New Roman" w:cs="Times New Roman" w:hint="default"/>
+        <w:b w:val="0"/>
+        <w:bCs w:val="0"/>
+        <w:i w:val="0"/>
+        <w:iCs w:val="0"/>
+        <w:caps w:val="0"/>
+        <w:smallCaps w:val="0"/>
+        <w:strike w:val="0"/>
+        <w:dstrike w:val="0"/>
+        <w:outline w:val="0"/>
+        <w:shadow w:val="0"/>
+        <w:emboss w:val="0"/>
+        <w:imprint w:val="0"/>
+        <w:snapToGrid w:val="0"/>
+        <w:vanish w:val="0"/>
+        <w:color w:val="000000"/>
+        <w:spacing w:val="0"/>
+        <w:w w:val="0"/>
+        <w:kern w:val="0"/>
+        <w:position w:val="0"/>
+        <w:sz w:val="0"/>
+        <w:szCs w:val="0"/>
+        <w:u w:val="none" w:color="000000"/>
+        <w:effect w:val="none"/>
+        <w:vertAlign w:val="baseline"/>
+        <w:em w:val="none"/>
+        <w14:ligatures w14:val="none"/>
+        <w14:numForm w14:val="default"/>
+        <w14:numSpacing w14:val="default"/>
+        <w14:stylisticSets/>
+        <w14:cntxtAlts w14:val="0"/>
+      </w:rPr>
+    </w:lvl>
+    <w:lvl w:ilvl="2">
+      <w:start w:val="1"/>
+      <w:numFmt w:val="decimal"/>
+      <w:lvlText w:val="%1.%2.%3"/>
+      <w:lvlJc w:val="right"/>
+      <w:pPr>
+        <w:ind w:left="2016" w:hanging="576"/>
+      </w:pPr>
+      <w:rPr>
+        <w:rFonts w:hint="default"/>
+      </w:rPr>
+    </w:lvl>
+    <w:lvl w:ilvl="3">
+      <w:start w:val="1"/>
+      <w:numFmt w:val="decimal"/>
+      <w:lvlText w:val="%1.%2.%3.%4"/>
+      <w:lvlJc w:val="left"/>
+      <w:pPr>
+        <w:ind w:left="2736" w:hanging="576"/>
+      </w:pPr>
+      <w:rPr>
+        <w:rFonts w:hint="default"/>
+      </w:rPr>
+    </w:lvl>
+    <w:lvl w:ilvl="4">
+      <w:start w:val="1"/>
+      <w:numFmt w:val="lowerLetter"/>
+      <w:lvlText w:val="%5."/>
+      <w:lvlJc w:val="left"/>
+      <w:pPr>
+        <w:ind w:left="3456" w:hanging="576"/>
+      </w:pPr>
+      <w:rPr>
+        <w:rFonts w:hint="default"/>
+      </w:rPr>
+    </w:lvl>
+    <w:lvl w:ilvl="5">
+      <w:start w:val="1"/>
+      <w:numFmt w:val="lowerRoman"/>
+      <w:lvlText w:val="%6."/>
+      <w:lvlJc w:val="right"/>
+      <w:pPr>
+        <w:ind w:left="4176" w:hanging="576"/>
+      </w:pPr>
+      <w:rPr>
+        <w:rFonts w:hint="default"/>
+      </w:rPr>
+    </w:lvl>
+    <w:lvl w:ilvl="6">
+      <w:start w:val="1"/>
+      <w:numFmt w:val="decimal"/>
+      <w:lvlText w:val="%7."/>
+      <w:lvlJc w:val="left"/>
+      <w:pPr>
+        <w:ind w:left="4896" w:hanging="576"/>
+      </w:pPr>
+      <w:rPr>
+        <w:rFonts w:hint="default"/>
+      </w:rPr>
+    </w:lvl>
+    <w:lvl w:ilvl="7">
+      <w:start w:val="1"/>
+      <w:numFmt w:val="lowerLetter"/>
+      <w:lvlText w:val="%8."/>
+      <w:lvlJc w:val="left"/>
+      <w:pPr>
+        <w:ind w:left="5616" w:hanging="576"/>
+      </w:pPr>
+      <w:rPr>
+        <w:rFonts w:hint="default"/>
+      </w:rPr>
+    </w:lvl>
+    <w:lvl w:ilvl="8">
+      <w:start w:val="1"/>
+      <w:numFmt w:val="lowerRoman"/>
+      <w:lvlText w:val="%9."/>
+      <w:lvlJc w:val="right"/>
+      <w:pPr>
+        <w:ind w:left="6336" w:hanging="576"/>
+      </w:pPr>
+      <w:rPr>
+        <w:rFonts w:hint="default"/>
+      </w:rPr>
+    </w:lvl>
+  </w:abstractNum>
+  <w:abstractNum w:abstractNumId="18">
     <w:nsid w:val="3EAF70D8"/>
     <w:multiLevelType w:val="multilevel"/>
     <w:tmpl w:val="7A64D3D8"/>
@@ -11794,13 +12570,13 @@
       </w:rPr>
     </w:lvl>
   </w:abstractNum>
-  <w:abstractNum w:abstractNumId="18" w15:restartNumberingAfterBreak="0">
+  <w:abstractNum w:abstractNumId="19">
     <w:nsid w:val="40B05AC8"/>
     <w:multiLevelType w:val="multilevel"/>
     <w:tmpl w:val="AB3807E0"/>
     <w:numStyleLink w:val="Style1"/>
   </w:abstractNum>
-  <w:abstractNum w:abstractNumId="19" w15:restartNumberingAfterBreak="0">
+  <w:abstractNum w:abstractNumId="20">
     <w:nsid w:val="4393145A"/>
     <w:multiLevelType w:val="multilevel"/>
     <w:tmpl w:val="F1C6C542"/>
@@ -11913,7 +12689,120 @@
       </w:rPr>
     </w:lvl>
   </w:abstractNum>
-  <w:abstractNum w:abstractNumId="20" w15:restartNumberingAfterBreak="0">
+  <w:abstractNum w:abstractNumId="21">
+    <w:nsid w:val="448C7246"/>
+    <w:multiLevelType w:val="multilevel"/>
+    <w:tmpl w:val="F1C6C542"/>
+    <w:lvl w:ilvl="0">
+      <w:start w:val="1"/>
+      <w:numFmt w:val="decimal"/>
+      <w:lvlText w:val="%1."/>
+      <w:lvlJc w:val="left"/>
+      <w:pPr>
+        <w:ind w:left="360" w:hanging="360"/>
+      </w:pPr>
+      <w:rPr>
+        <w:rFonts w:hint="default"/>
+      </w:rPr>
+    </w:lvl>
+    <w:lvl w:ilvl="1">
+      <w:start w:val="1"/>
+      <w:numFmt w:val="decimal"/>
+      <w:lvlText w:val="%1.%2."/>
+      <w:lvlJc w:val="left"/>
+      <w:pPr>
+        <w:ind w:left="792" w:hanging="432"/>
+      </w:pPr>
+      <w:rPr>
+        <w:rFonts w:hint="default"/>
+      </w:rPr>
+    </w:lvl>
+    <w:lvl w:ilvl="2">
+      <w:start w:val="1"/>
+      <w:numFmt w:val="decimal"/>
+      <w:lvlText w:val="%1.%2.%3."/>
+      <w:lvlJc w:val="left"/>
+      <w:pPr>
+        <w:ind w:left="1224" w:hanging="504"/>
+      </w:pPr>
+      <w:rPr>
+        <w:rFonts w:hint="default"/>
+      </w:rPr>
+    </w:lvl>
+    <w:lvl w:ilvl="3">
+      <w:start w:val="1"/>
+      <w:numFmt w:val="decimal"/>
+      <w:lvlText w:val="%1.%2.%3.%4."/>
+      <w:lvlJc w:val="left"/>
+      <w:pPr>
+        <w:ind w:left="1728" w:hanging="648"/>
+      </w:pPr>
+      <w:rPr>
+        <w:rFonts w:hint="default"/>
+      </w:rPr>
+    </w:lvl>
+    <w:lvl w:ilvl="4">
+      <w:start w:val="1"/>
+      <w:numFmt w:val="decimal"/>
+      <w:lvlText w:val="%1.%2.%3.%4.%5."/>
+      <w:lvlJc w:val="left"/>
+      <w:pPr>
+        <w:ind w:left="2232" w:hanging="792"/>
+      </w:pPr>
+      <w:rPr>
+        <w:rFonts w:hint="default"/>
+      </w:rPr>
+    </w:lvl>
+    <w:lvl w:ilvl="5">
+      <w:start w:val="1"/>
+      <w:numFmt w:val="decimal"/>
+      <w:lvlText w:val="%1.%2.%3.%4.%5.%6."/>
+      <w:lvlJc w:val="left"/>
+      <w:pPr>
+        <w:ind w:left="2736" w:hanging="936"/>
+      </w:pPr>
+      <w:rPr>
+        <w:rFonts w:hint="default"/>
+      </w:rPr>
+    </w:lvl>
+    <w:lvl w:ilvl="6">
+      <w:start w:val="1"/>
+      <w:numFmt w:val="decimal"/>
+      <w:lvlText w:val="%1.%2.%3.%4.%5.%6.%7."/>
+      <w:lvlJc w:val="left"/>
+      <w:pPr>
+        <w:ind w:left="3240" w:hanging="1080"/>
+      </w:pPr>
+      <w:rPr>
+        <w:rFonts w:hint="default"/>
+      </w:rPr>
+    </w:lvl>
+    <w:lvl w:ilvl="7">
+      <w:start w:val="1"/>
+      <w:numFmt w:val="decimal"/>
+      <w:lvlText w:val="%1.%2.%3.%4.%5.%6.%7.%8."/>
+      <w:lvlJc w:val="left"/>
+      <w:pPr>
+        <w:ind w:left="3744" w:hanging="1224"/>
+      </w:pPr>
+      <w:rPr>
+        <w:rFonts w:hint="default"/>
+      </w:rPr>
+    </w:lvl>
+    <w:lvl w:ilvl="8">
+      <w:start w:val="1"/>
+      <w:numFmt w:val="decimal"/>
+      <w:lvlText w:val="%1.%2.%3.%4.%5.%6.%7.%8.%9."/>
+      <w:lvlJc w:val="left"/>
+      <w:pPr>
+        <w:ind w:left="4320" w:hanging="1440"/>
+      </w:pPr>
+      <w:rPr>
+        <w:rFonts w:hint="default"/>
+      </w:rPr>
+    </w:lvl>
+  </w:abstractNum>
+  <w:abstractNum w:abstractNumId="22">
     <w:nsid w:val="47B6632A"/>
     <w:multiLevelType w:val="multilevel"/>
     <w:tmpl w:val="674EA39E"/>
@@ -12026,7 +12915,7 @@
       </w:rPr>
     </w:lvl>
   </w:abstractNum>
-  <w:abstractNum w:abstractNumId="21" w15:restartNumberingAfterBreak="0">
+  <w:abstractNum w:abstractNumId="23">
     <w:nsid w:val="483C7670"/>
     <w:multiLevelType w:val="multilevel"/>
     <w:tmpl w:val="7A64D3D8"/>
@@ -12144,7 +13033,7 @@
       </w:rPr>
     </w:lvl>
   </w:abstractNum>
-  <w:abstractNum w:abstractNumId="22" w15:restartNumberingAfterBreak="0">
+  <w:abstractNum w:abstractNumId="24">
     <w:nsid w:val="4A3E0172"/>
     <w:multiLevelType w:val="multilevel"/>
     <w:tmpl w:val="42925BF8"/>
@@ -12257,7 +13146,7 @@
       </w:rPr>
     </w:lvl>
   </w:abstractNum>
-  <w:abstractNum w:abstractNumId="23" w15:restartNumberingAfterBreak="0">
+  <w:abstractNum w:abstractNumId="25">
     <w:nsid w:val="58DA6B4E"/>
     <w:multiLevelType w:val="multilevel"/>
     <w:tmpl w:val="0928997E"/>
@@ -12370,7 +13259,7 @@
       </w:pPr>
     </w:lvl>
   </w:abstractNum>
-  <w:abstractNum w:abstractNumId="24" w15:restartNumberingAfterBreak="0">
+  <w:abstractNum w:abstractNumId="26">
     <w:nsid w:val="65DF5A89"/>
     <w:multiLevelType w:val="multilevel"/>
     <w:tmpl w:val="F5F66B58"/>
@@ -12483,7 +13372,7 @@
       </w:rPr>
     </w:lvl>
   </w:abstractNum>
-  <w:abstractNum w:abstractNumId="25" w15:restartNumberingAfterBreak="0">
+  <w:abstractNum w:abstractNumId="27">
     <w:nsid w:val="68890AED"/>
     <w:multiLevelType w:val="multilevel"/>
     <w:tmpl w:val="6F2E9066"/>
@@ -12596,7 +13485,93 @@
       </w:rPr>
     </w:lvl>
   </w:abstractNum>
-  <w:abstractNum w:abstractNumId="26" w15:restartNumberingAfterBreak="0">
+  <w:abstractNum w:abstractNumId="28">
+    <w:nsid w:val="6A66118E"/>
+    <w:multiLevelType w:val="multilevel"/>
+    <w:tmpl w:val="0409001F"/>
+    <w:lvl w:ilvl="0">
+      <w:start w:val="1"/>
+      <w:numFmt w:val="decimal"/>
+      <w:lvlText w:val="%1."/>
+      <w:lvlJc w:val="left"/>
+      <w:pPr>
+        <w:ind w:left="360" w:hanging="360"/>
+      </w:pPr>
+    </w:lvl>
+    <w:lvl w:ilvl="1">
+      <w:start w:val="1"/>
+      <w:numFmt w:val="decimal"/>
+      <w:lvlText w:val="%1.%2."/>
+      <w:lvlJc w:val="left"/>
+      <w:pPr>
+        <w:ind w:left="792" w:hanging="432"/>
+      </w:pPr>
+    </w:lvl>
+    <w:lvl w:ilvl="2">
+      <w:start w:val="1"/>
+      <w:numFmt w:val="decimal"/>
+      <w:lvlText w:val="%1.%2.%3."/>
+      <w:lvlJc w:val="left"/>
+      <w:pPr>
+        <w:ind w:left="1224" w:hanging="504"/>
+      </w:pPr>
+    </w:lvl>
+    <w:lvl w:ilvl="3">
+      <w:start w:val="1"/>
+      <w:numFmt w:val="decimal"/>
+      <w:lvlText w:val="%1.%2.%3.%4."/>
+      <w:lvlJc w:val="left"/>
+      <w:pPr>
+        <w:ind w:left="1728" w:hanging="648"/>
+      </w:pPr>
+    </w:lvl>
+    <w:lvl w:ilvl="4">
+      <w:start w:val="1"/>
+      <w:numFmt w:val="decimal"/>
+      <w:lvlText w:val="%1.%2.%3.%4.%5."/>
+      <w:lvlJc w:val="left"/>
+      <w:pPr>
+        <w:ind w:left="2232" w:hanging="792"/>
+      </w:pPr>
+    </w:lvl>
+    <w:lvl w:ilvl="5">
+      <w:start w:val="1"/>
+      <w:numFmt w:val="decimal"/>
+      <w:lvlText w:val="%1.%2.%3.%4.%5.%6."/>
+      <w:lvlJc w:val="left"/>
+      <w:pPr>
+        <w:ind w:left="2736" w:hanging="936"/>
+      </w:pPr>
+    </w:lvl>
+    <w:lvl w:ilvl="6">
+      <w:start w:val="1"/>
+      <w:numFmt w:val="decimal"/>
+      <w:lvlText w:val="%1.%2.%3.%4.%5.%6.%7."/>
+      <w:lvlJc w:val="left"/>
+      <w:pPr>
+        <w:ind w:left="3240" w:hanging="1080"/>
+      </w:pPr>
+    </w:lvl>
+    <w:lvl w:ilvl="7">
+      <w:start w:val="1"/>
+      <w:numFmt w:val="decimal"/>
+      <w:lvlText w:val="%1.%2.%3.%4.%5.%6.%7.%8."/>
+      <w:lvlJc w:val="left"/>
+      <w:pPr>
+        <w:ind w:left="3744" w:hanging="1224"/>
+      </w:pPr>
+    </w:lvl>
+    <w:lvl w:ilvl="8">
+      <w:start w:val="1"/>
+      <w:numFmt w:val="decimal"/>
+      <w:lvlText w:val="%1.%2.%3.%4.%5.%6.%7.%8.%9."/>
+      <w:lvlJc w:val="left"/>
+      <w:pPr>
+        <w:ind w:left="4320" w:hanging="1440"/>
+      </w:pPr>
+    </w:lvl>
+  </w:abstractNum>
+  <w:abstractNum w:abstractNumId="29">
     <w:nsid w:val="6C6C3D93"/>
     <w:multiLevelType w:val="hybridMultilevel"/>
     <w:tmpl w:val="D608837A"/>
@@ -12682,7 +13657,7 @@
       </w:pPr>
     </w:lvl>
   </w:abstractNum>
-  <w:abstractNum w:abstractNumId="27" w15:restartNumberingAfterBreak="0">
+  <w:abstractNum w:abstractNumId="30">
     <w:nsid w:val="6C7D3E4B"/>
     <w:multiLevelType w:val="multilevel"/>
     <w:tmpl w:val="6AFE2F2E"/>
@@ -12795,7 +13770,7 @@
       </w:rPr>
     </w:lvl>
   </w:abstractNum>
-  <w:abstractNum w:abstractNumId="28" w15:restartNumberingAfterBreak="0">
+  <w:abstractNum w:abstractNumId="31">
     <w:nsid w:val="7469343A"/>
     <w:multiLevelType w:val="hybridMultilevel"/>
     <w:tmpl w:val="BE24EB86"/>
@@ -12881,7 +13856,7 @@
       </w:pPr>
     </w:lvl>
   </w:abstractNum>
-  <w:abstractNum w:abstractNumId="29" w15:restartNumberingAfterBreak="0">
+  <w:abstractNum w:abstractNumId="32">
     <w:nsid w:val="75CC6E89"/>
     <w:multiLevelType w:val="hybridMultilevel"/>
     <w:tmpl w:val="D608837A"/>
@@ -12965,6 +13940,120 @@
       <w:pPr>
         <w:ind w:left="6480" w:hanging="180"/>
       </w:pPr>
+    </w:lvl>
+  </w:abstractNum>
+  <w:abstractNum w:abstractNumId="33">
+    <w:nsid w:val="75EA5132"/>
+    <w:multiLevelType w:val="multilevel"/>
+    <w:tmpl w:val="750495F2"/>
+    <w:lvl w:ilvl="0">
+      <w:start w:val="1"/>
+      <w:numFmt w:val="decimal"/>
+      <w:lvlText w:val="%1."/>
+      <w:lvlJc w:val="left"/>
+      <w:pPr>
+        <w:ind w:left="0" w:firstLine="0"/>
+      </w:pPr>
+      <w:rPr>
+        <w:rFonts w:hint="default"/>
+      </w:rPr>
+    </w:lvl>
+    <w:lvl w:ilvl="1">
+      <w:start w:val="1"/>
+      <w:numFmt w:val="decimalZero"/>
+      <w:isLgl/>
+      <w:lvlText w:val="%1.%2"/>
+      <w:lvlJc w:val="left"/>
+      <w:pPr>
+        <w:ind w:left="0" w:firstLine="0"/>
+      </w:pPr>
+      <w:rPr>
+        <w:rFonts w:hint="default"/>
+      </w:rPr>
+    </w:lvl>
+    <w:lvl w:ilvl="2">
+      <w:start w:val="1"/>
+      <w:numFmt w:val="decimal"/>
+      <w:lvlText w:val="%2(%3)"/>
+      <w:lvlJc w:val="left"/>
+      <w:pPr>
+        <w:ind w:left="720" w:hanging="432"/>
+      </w:pPr>
+      <w:rPr>
+        <w:rFonts w:hint="default"/>
+      </w:rPr>
+    </w:lvl>
+    <w:lvl w:ilvl="3">
+      <w:start w:val="1"/>
+      <w:numFmt w:val="lowerRoman"/>
+      <w:lvlText w:val="(%4)"/>
+      <w:lvlJc w:val="right"/>
+      <w:pPr>
+        <w:ind w:left="864" w:hanging="144"/>
+      </w:pPr>
+      <w:rPr>
+        <w:rFonts w:hint="default"/>
+      </w:rPr>
+    </w:lvl>
+    <w:lvl w:ilvl="4">
+      <w:start w:val="1"/>
+      <w:numFmt w:val="decimal"/>
+      <w:lvlText w:val="%5)"/>
+      <w:lvlJc w:val="left"/>
+      <w:pPr>
+        <w:ind w:left="1008" w:hanging="432"/>
+      </w:pPr>
+      <w:rPr>
+        <w:rFonts w:hint="default"/>
+      </w:rPr>
+    </w:lvl>
+    <w:lvl w:ilvl="5">
+      <w:start w:val="1"/>
+      <w:numFmt w:val="lowerLetter"/>
+      <w:lvlText w:val="%6)"/>
+      <w:lvlJc w:val="left"/>
+      <w:pPr>
+        <w:ind w:left="1152" w:hanging="432"/>
+      </w:pPr>
+      <w:rPr>
+        <w:rFonts w:hint="default"/>
+      </w:rPr>
+    </w:lvl>
+    <w:lvl w:ilvl="6">
+      <w:start w:val="1"/>
+      <w:numFmt w:val="lowerRoman"/>
+      <w:lvlText w:val="%7)"/>
+      <w:lvlJc w:val="right"/>
+      <w:pPr>
+        <w:ind w:left="1296" w:hanging="288"/>
+      </w:pPr>
+      <w:rPr>
+        <w:rFonts w:hint="default"/>
+      </w:rPr>
+    </w:lvl>
+    <w:lvl w:ilvl="7">
+      <w:start w:val="1"/>
+      <w:numFmt w:val="lowerLetter"/>
+      <w:lvlText w:val="%8."/>
+      <w:lvlJc w:val="left"/>
+      <w:pPr>
+        <w:ind w:left="1440" w:hanging="432"/>
+      </w:pPr>
+      <w:rPr>
+        <w:rFonts w:hint="default"/>
+      </w:rPr>
+    </w:lvl>
+    <w:lvl w:ilvl="8">
+      <w:start w:val="1"/>
+      <w:numFmt w:val="lowerRoman"/>
+      <w:lvlText w:val="%9."/>
+      <w:lvlJc w:val="right"/>
+      <w:pPr>
+        <w:ind w:left="1584" w:hanging="144"/>
+      </w:pPr>
+      <w:rPr>
+        <w:rFonts w:hint="default"/>
+      </w:rPr>
     </w:lvl>
   </w:abstractNum>
   <w:num w:numId="1">
@@ -12980,16 +14069,16 @@
     <w:abstractNumId w:val="12"/>
   </w:num>
   <w:num w:numId="5">
-    <w:abstractNumId w:val="18"/>
+    <w:abstractNumId w:val="19"/>
   </w:num>
   <w:num w:numId="6">
-    <w:abstractNumId w:val="26"/>
+    <w:abstractNumId w:val="29"/>
   </w:num>
   <w:num w:numId="7">
     <w:abstractNumId w:val="8"/>
   </w:num>
   <w:num w:numId="8">
-    <w:abstractNumId w:val="29"/>
+    <w:abstractNumId w:val="32"/>
   </w:num>
   <w:num w:numId="9">
     <w:abstractNumId w:val="13"/>
@@ -13001,16 +14090,16 @@
     <w:abstractNumId w:val="11"/>
   </w:num>
   <w:num w:numId="12">
-    <w:abstractNumId w:val="20"/>
+    <w:abstractNumId w:val="22"/>
   </w:num>
   <w:num w:numId="13">
-    <w:abstractNumId w:val="25"/>
+    <w:abstractNumId w:val="27"/>
   </w:num>
   <w:num w:numId="14">
     <w:abstractNumId w:val="10"/>
   </w:num>
   <w:num w:numId="15">
-    <w:abstractNumId w:val="19"/>
+    <w:abstractNumId w:val="20"/>
   </w:num>
   <w:num w:numId="16">
     <w:abstractNumId w:val="15"/>
@@ -13082,31 +14171,31 @@
     <w:abstractNumId w:val="14"/>
   </w:num>
   <w:num w:numId="30">
-    <w:abstractNumId w:val="17"/>
+    <w:abstractNumId w:val="18"/>
   </w:num>
   <w:num w:numId="31">
     <w:abstractNumId w:val="16"/>
   </w:num>
   <w:num w:numId="32">
-    <w:abstractNumId w:val="21"/>
+    <w:abstractNumId w:val="23"/>
   </w:num>
   <w:num w:numId="33">
     <w:abstractNumId w:val="0"/>
   </w:num>
   <w:num w:numId="34">
-    <w:abstractNumId w:val="27"/>
+    <w:abstractNumId w:val="30"/>
   </w:num>
   <w:num w:numId="35">
-    <w:abstractNumId w:val="24"/>
+    <w:abstractNumId w:val="26"/>
   </w:num>
   <w:num w:numId="36">
-    <w:abstractNumId w:val="22"/>
+    <w:abstractNumId w:val="24"/>
   </w:num>
   <w:num w:numId="37">
     <w:abstractNumId w:val="7"/>
   </w:num>
   <w:num w:numId="38">
-    <w:abstractNumId w:val="28"/>
+    <w:abstractNumId w:val="31"/>
   </w:num>
   <w:num w:numId="39">
     <w:abstractNumId w:val="6"/>
@@ -13124,14 +14213,26 @@
     <w:abstractNumId w:val="13"/>
   </w:num>
   <w:num w:numId="44">
-    <w:abstractNumId w:val="23"/>
+    <w:abstractNumId w:val="25"/>
+  </w:num>
+  <w:num w:numId="45">
+    <w:abstractNumId w:val="33"/>
+  </w:num>
+  <w:num w:numId="46">
+    <w:abstractNumId w:val="21"/>
+  </w:num>
+  <w:num w:numId="47">
+    <w:abstractNumId w:val="17"/>
+  </w:num>
+  <w:num w:numId="48">
+    <w:abstractNumId w:val="28"/>
   </w:num>
   <w:numIdMacAtCleanup w:val="17"/>
 </w:numbering>
 </file>
 
 <file path=word/styles.xml><?xml version="1.0" encoding="utf-8"?>
-<w:styles xmlns:mc="http://schemas.openxmlformats.org/markup-compatibility/2006" xmlns:r="http://schemas.openxmlformats.org/officeDocument/2006/relationships" xmlns:w="http://schemas.openxmlformats.org/wordprocessingml/2006/main" xmlns:w14="http://schemas.microsoft.com/office/word/2010/wordml" xmlns:w15="http://schemas.microsoft.com/office/word/2012/wordml" xmlns:w16cid="http://schemas.microsoft.com/office/word/2016/wordml/cid" xmlns:w16se="http://schemas.microsoft.com/office/word/2015/wordml/symex" mc:Ignorable="w14 w15 w16se w16cid">
+<w:styles xmlns:mc="http://schemas.openxmlformats.org/markup-compatibility/2006" xmlns:r="http://schemas.openxmlformats.org/officeDocument/2006/relationships" xmlns:w="http://schemas.openxmlformats.org/wordprocessingml/2006/main" xmlns:w14="http://schemas.microsoft.com/office/word/2010/wordml" xmlns:w15="http://schemas.microsoft.com/office/word/2012/wordml" mc:Ignorable="w14 w15">
   <w:docDefaults>
     <w:rPrDefault>
       <w:rPr>
@@ -13148,7 +14249,7 @@
       </w:pPr>
     </w:pPrDefault>
   </w:docDefaults>
-  <w:latentStyles w:defLockedState="0" w:defUIPriority="99" w:defSemiHidden="0" w:defUnhideWhenUsed="0" w:defQFormat="0" w:count="375">
+  <w:latentStyles w:defLockedState="0" w:defUIPriority="99" w:defSemiHidden="0" w:defUnhideWhenUsed="0" w:defQFormat="0" w:count="371">
     <w:lsdException w:name="Normal" w:uiPriority="0" w:qFormat="1"/>
     <w:lsdException w:name="heading 1" w:uiPriority="9" w:qFormat="1"/>
     <w:lsdException w:name="heading 2" w:semiHidden="1" w:uiPriority="9" w:unhideWhenUsed="1" w:qFormat="1"/>
@@ -13520,20 +14621,16 @@
     <w:lsdException w:name="List Table 5 Dark Accent 6" w:uiPriority="50"/>
     <w:lsdException w:name="List Table 6 Colorful Accent 6" w:uiPriority="51"/>
     <w:lsdException w:name="List Table 7 Colorful Accent 6" w:uiPriority="52"/>
-    <w:lsdException w:name="Mention" w:semiHidden="1" w:unhideWhenUsed="1"/>
-    <w:lsdException w:name="Smart Hyperlink" w:semiHidden="1" w:unhideWhenUsed="1"/>
-    <w:lsdException w:name="Hashtag" w:semiHidden="1" w:unhideWhenUsed="1"/>
-    <w:lsdException w:name="Unresolved Mention" w:semiHidden="1" w:unhideWhenUsed="1"/>
   </w:latentStyles>
-  <w:style w:type="paragraph" w:default="1" w:styleId="Binhthng">
+  <w:style w:type="paragraph" w:default="1" w:styleId="Normal">
     <w:name w:val="Normal"/>
     <w:qFormat/>
   </w:style>
-  <w:style w:type="paragraph" w:styleId="u1">
+  <w:style w:type="paragraph" w:styleId="Heading1">
     <w:name w:val="heading 1"/>
-    <w:basedOn w:val="Binhthng"/>
-    <w:next w:val="Binhthng"/>
-    <w:link w:val="u1Char"/>
+    <w:basedOn w:val="Normal"/>
+    <w:next w:val="Normal"/>
+    <w:link w:val="Heading1Char"/>
     <w:uiPriority w:val="9"/>
     <w:qFormat/>
     <w:rsid w:val="00A854C4"/>
@@ -13555,11 +14652,11 @@
       <w:szCs w:val="28"/>
     </w:rPr>
   </w:style>
-  <w:style w:type="paragraph" w:styleId="u2">
+  <w:style w:type="paragraph" w:styleId="Heading2">
     <w:name w:val="heading 2"/>
-    <w:basedOn w:val="Binhthng"/>
-    <w:next w:val="Binhthng"/>
-    <w:link w:val="u2Char"/>
+    <w:basedOn w:val="Normal"/>
+    <w:next w:val="Normal"/>
+    <w:link w:val="Heading2Char"/>
     <w:uiPriority w:val="9"/>
     <w:unhideWhenUsed/>
     <w:qFormat/>
@@ -13583,11 +14680,11 @@
       <w:szCs w:val="26"/>
     </w:rPr>
   </w:style>
-  <w:style w:type="paragraph" w:styleId="u3">
+  <w:style w:type="paragraph" w:styleId="Heading3">
     <w:name w:val="heading 3"/>
-    <w:basedOn w:val="Binhthng"/>
-    <w:next w:val="Binhthng"/>
-    <w:link w:val="u3Char"/>
+    <w:basedOn w:val="Normal"/>
+    <w:next w:val="Normal"/>
+    <w:link w:val="Heading3Char"/>
     <w:uiPriority w:val="9"/>
     <w:semiHidden/>
     <w:unhideWhenUsed/>
@@ -13610,11 +14707,11 @@
       <w:color w:val="4F81BD" w:themeColor="accent1"/>
     </w:rPr>
   </w:style>
-  <w:style w:type="paragraph" w:styleId="u4">
+  <w:style w:type="paragraph" w:styleId="Heading4">
     <w:name w:val="heading 4"/>
-    <w:basedOn w:val="Binhthng"/>
-    <w:next w:val="Binhthng"/>
-    <w:link w:val="u4Char"/>
+    <w:basedOn w:val="Normal"/>
+    <w:next w:val="Normal"/>
+    <w:link w:val="Heading4Char"/>
     <w:uiPriority w:val="9"/>
     <w:semiHidden/>
     <w:unhideWhenUsed/>
@@ -13639,11 +14736,11 @@
       <w:color w:val="4F81BD" w:themeColor="accent1"/>
     </w:rPr>
   </w:style>
-  <w:style w:type="paragraph" w:styleId="u5">
+  <w:style w:type="paragraph" w:styleId="Heading5">
     <w:name w:val="heading 5"/>
-    <w:basedOn w:val="Binhthng"/>
-    <w:next w:val="Binhthng"/>
-    <w:link w:val="u5Char"/>
+    <w:basedOn w:val="Normal"/>
+    <w:next w:val="Normal"/>
+    <w:link w:val="Heading5Char"/>
     <w:uiPriority w:val="9"/>
     <w:semiHidden/>
     <w:unhideWhenUsed/>
@@ -13664,11 +14761,11 @@
       <w:color w:val="243F60" w:themeColor="accent1" w:themeShade="7F"/>
     </w:rPr>
   </w:style>
-  <w:style w:type="paragraph" w:styleId="u6">
+  <w:style w:type="paragraph" w:styleId="Heading6">
     <w:name w:val="heading 6"/>
-    <w:basedOn w:val="Binhthng"/>
-    <w:next w:val="Binhthng"/>
-    <w:link w:val="u6Char"/>
+    <w:basedOn w:val="Normal"/>
+    <w:next w:val="Normal"/>
+    <w:link w:val="Heading6Char"/>
     <w:uiPriority w:val="9"/>
     <w:semiHidden/>
     <w:unhideWhenUsed/>
@@ -13691,11 +14788,11 @@
       <w:color w:val="243F60" w:themeColor="accent1" w:themeShade="7F"/>
     </w:rPr>
   </w:style>
-  <w:style w:type="paragraph" w:styleId="u7">
+  <w:style w:type="paragraph" w:styleId="Heading7">
     <w:name w:val="heading 7"/>
-    <w:basedOn w:val="Binhthng"/>
-    <w:next w:val="Binhthng"/>
-    <w:link w:val="u7Char"/>
+    <w:basedOn w:val="Normal"/>
+    <w:next w:val="Normal"/>
+    <w:link w:val="Heading7Char"/>
     <w:uiPriority w:val="9"/>
     <w:semiHidden/>
     <w:unhideWhenUsed/>
@@ -13718,11 +14815,11 @@
       <w:color w:val="404040" w:themeColor="text1" w:themeTint="BF"/>
     </w:rPr>
   </w:style>
-  <w:style w:type="paragraph" w:styleId="u8">
+  <w:style w:type="paragraph" w:styleId="Heading8">
     <w:name w:val="heading 8"/>
-    <w:basedOn w:val="Binhthng"/>
-    <w:next w:val="Binhthng"/>
-    <w:link w:val="u8Char"/>
+    <w:basedOn w:val="Normal"/>
+    <w:next w:val="Normal"/>
+    <w:link w:val="Heading8Char"/>
     <w:uiPriority w:val="9"/>
     <w:semiHidden/>
     <w:unhideWhenUsed/>
@@ -13745,11 +14842,11 @@
       <w:szCs w:val="20"/>
     </w:rPr>
   </w:style>
-  <w:style w:type="paragraph" w:styleId="u9">
+  <w:style w:type="paragraph" w:styleId="Heading9">
     <w:name w:val="heading 9"/>
-    <w:basedOn w:val="Binhthng"/>
-    <w:next w:val="Binhthng"/>
-    <w:link w:val="u9Char"/>
+    <w:basedOn w:val="Normal"/>
+    <w:next w:val="Normal"/>
+    <w:link w:val="Heading9Char"/>
     <w:uiPriority w:val="9"/>
     <w:semiHidden/>
     <w:unhideWhenUsed/>
@@ -13774,13 +14871,13 @@
       <w:szCs w:val="20"/>
     </w:rPr>
   </w:style>
-  <w:style w:type="character" w:default="1" w:styleId="Phngmcinhcuaoanvn">
+  <w:style w:type="character" w:default="1" w:styleId="DefaultParagraphFont">
     <w:name w:val="Default Paragraph Font"/>
     <w:uiPriority w:val="1"/>
     <w:semiHidden/>
     <w:unhideWhenUsed/>
   </w:style>
-  <w:style w:type="table" w:default="1" w:styleId="BangThngthng">
+  <w:style w:type="table" w:default="1" w:styleId="TableNormal">
     <w:name w:val="Normal Table"/>
     <w:uiPriority w:val="99"/>
     <w:semiHidden/>
@@ -13795,17 +14892,17 @@
       </w:tblCellMar>
     </w:tblPr>
   </w:style>
-  <w:style w:type="numbering" w:default="1" w:styleId="Khngco">
+  <w:style w:type="numbering" w:default="1" w:styleId="NoList">
     <w:name w:val="No List"/>
     <w:uiPriority w:val="99"/>
     <w:semiHidden/>
     <w:unhideWhenUsed/>
   </w:style>
-  <w:style w:type="paragraph" w:styleId="Tiu">
+  <w:style w:type="paragraph" w:styleId="Title">
     <w:name w:val="Title"/>
-    <w:basedOn w:val="Binhthng"/>
-    <w:next w:val="Binhthng"/>
-    <w:link w:val="TiuChar"/>
+    <w:basedOn w:val="Normal"/>
+    <w:next w:val="Normal"/>
+    <w:link w:val="TitleChar"/>
     <w:uiPriority w:val="10"/>
     <w:qFormat/>
     <w:rsid w:val="00AF7766"/>
@@ -13826,10 +14923,10 @@
       <w:lang w:eastAsia="ja-JP"/>
     </w:rPr>
   </w:style>
-  <w:style w:type="character" w:customStyle="1" w:styleId="TiuChar">
-    <w:name w:val="Tiêu đề Char"/>
-    <w:basedOn w:val="Phngmcinhcuaoanvn"/>
-    <w:link w:val="Tiu"/>
+  <w:style w:type="character" w:customStyle="1" w:styleId="TitleChar">
+    <w:name w:val="Title Char"/>
+    <w:basedOn w:val="DefaultParagraphFont"/>
+    <w:link w:val="Title"/>
     <w:uiPriority w:val="10"/>
     <w:rsid w:val="00AF7766"/>
     <w:rPr>
@@ -13842,11 +14939,11 @@
       <w:lang w:eastAsia="ja-JP"/>
     </w:rPr>
   </w:style>
-  <w:style w:type="paragraph" w:styleId="Tiuphu">
+  <w:style w:type="paragraph" w:styleId="Subtitle">
     <w:name w:val="Subtitle"/>
-    <w:basedOn w:val="Binhthng"/>
-    <w:next w:val="Binhthng"/>
-    <w:link w:val="TiuphuChar"/>
+    <w:basedOn w:val="Normal"/>
+    <w:next w:val="Normal"/>
+    <w:link w:val="SubtitleChar"/>
     <w:uiPriority w:val="11"/>
     <w:qFormat/>
     <w:rsid w:val="00AF7766"/>
@@ -13867,10 +14964,10 @@
       <w:lang w:eastAsia="ja-JP"/>
     </w:rPr>
   </w:style>
-  <w:style w:type="character" w:customStyle="1" w:styleId="TiuphuChar">
-    <w:name w:val="Tiêu đề phụ Char"/>
-    <w:basedOn w:val="Phngmcinhcuaoanvn"/>
-    <w:link w:val="Tiuphu"/>
+  <w:style w:type="character" w:customStyle="1" w:styleId="SubtitleChar">
+    <w:name w:val="Subtitle Char"/>
+    <w:basedOn w:val="DefaultParagraphFont"/>
+    <w:link w:val="Subtitle"/>
     <w:uiPriority w:val="11"/>
     <w:rsid w:val="00AF7766"/>
     <w:rPr>
@@ -13884,10 +14981,10 @@
       <w:lang w:eastAsia="ja-JP"/>
     </w:rPr>
   </w:style>
-  <w:style w:type="paragraph" w:styleId="Bongchuthich">
+  <w:style w:type="paragraph" w:styleId="BalloonText">
     <w:name w:val="Balloon Text"/>
-    <w:basedOn w:val="Binhthng"/>
-    <w:link w:val="BongchuthichChar"/>
+    <w:basedOn w:val="Normal"/>
+    <w:link w:val="BalloonTextChar"/>
     <w:uiPriority w:val="99"/>
     <w:semiHidden/>
     <w:unhideWhenUsed/>
@@ -13901,10 +14998,10 @@
       <w:szCs w:val="16"/>
     </w:rPr>
   </w:style>
-  <w:style w:type="character" w:customStyle="1" w:styleId="BongchuthichChar">
-    <w:name w:val="Bóng chú thích Char"/>
-    <w:basedOn w:val="Phngmcinhcuaoanvn"/>
-    <w:link w:val="Bongchuthich"/>
+  <w:style w:type="character" w:customStyle="1" w:styleId="BalloonTextChar">
+    <w:name w:val="Balloon Text Char"/>
+    <w:basedOn w:val="DefaultParagraphFont"/>
+    <w:link w:val="BalloonText"/>
     <w:uiPriority w:val="99"/>
     <w:semiHidden/>
     <w:rsid w:val="00AF7766"/>
@@ -13914,9 +15011,9 @@
       <w:szCs w:val="16"/>
     </w:rPr>
   </w:style>
-  <w:style w:type="paragraph" w:styleId="KhngDncch">
+  <w:style w:type="paragraph" w:styleId="NoSpacing">
     <w:name w:val="No Spacing"/>
-    <w:link w:val="KhngDncchChar"/>
+    <w:link w:val="NoSpacingChar"/>
     <w:uiPriority w:val="1"/>
     <w:qFormat/>
     <w:rsid w:val="00990E65"/>
@@ -13928,10 +15025,10 @@
       <w:lang w:eastAsia="ja-JP"/>
     </w:rPr>
   </w:style>
-  <w:style w:type="character" w:customStyle="1" w:styleId="KhngDncchChar">
-    <w:name w:val="Không Dãn cách Char"/>
-    <w:basedOn w:val="Phngmcinhcuaoanvn"/>
-    <w:link w:val="KhngDncch"/>
+  <w:style w:type="character" w:customStyle="1" w:styleId="NoSpacingChar">
+    <w:name w:val="No Spacing Char"/>
+    <w:basedOn w:val="DefaultParagraphFont"/>
+    <w:link w:val="NoSpacing"/>
     <w:uiPriority w:val="1"/>
     <w:rsid w:val="00990E65"/>
     <w:rPr>
@@ -13939,10 +15036,10 @@
       <w:lang w:eastAsia="ja-JP"/>
     </w:rPr>
   </w:style>
-  <w:style w:type="paragraph" w:styleId="oancuaDanhsach">
+  <w:style w:type="paragraph" w:styleId="ListParagraph">
     <w:name w:val="List Paragraph"/>
-    <w:basedOn w:val="Binhthng"/>
-    <w:link w:val="oancuaDanhsachChar"/>
+    <w:basedOn w:val="Normal"/>
+    <w:link w:val="ListParagraphChar"/>
     <w:uiPriority w:val="34"/>
     <w:qFormat/>
     <w:rsid w:val="00990E65"/>
@@ -13953,7 +15050,7 @@
   </w:style>
   <w:style w:type="paragraph" w:customStyle="1" w:styleId="Title1">
     <w:name w:val="Title 1"/>
-    <w:basedOn w:val="oancuaDanhsach"/>
+    <w:basedOn w:val="ListParagraph"/>
     <w:link w:val="Title1Char"/>
     <w:autoRedefine/>
     <w:rsid w:val="00B90959"/>
@@ -13970,7 +15067,7 @@
   </w:style>
   <w:style w:type="paragraph" w:customStyle="1" w:styleId="Paragrap">
     <w:name w:val="Paragrap"/>
-    <w:basedOn w:val="Binhthng"/>
+    <w:basedOn w:val="Normal"/>
     <w:link w:val="ParagrapChar"/>
     <w:qFormat/>
     <w:rsid w:val="00990E65"/>
@@ -13985,16 +15082,16 @@
       <w:szCs w:val="26"/>
     </w:rPr>
   </w:style>
-  <w:style w:type="character" w:customStyle="1" w:styleId="oancuaDanhsachChar">
-    <w:name w:val="Đoạn của Danh sách Char"/>
-    <w:basedOn w:val="Phngmcinhcuaoanvn"/>
-    <w:link w:val="oancuaDanhsach"/>
+  <w:style w:type="character" w:customStyle="1" w:styleId="ListParagraphChar">
+    <w:name w:val="List Paragraph Char"/>
+    <w:basedOn w:val="DefaultParagraphFont"/>
+    <w:link w:val="ListParagraph"/>
     <w:uiPriority w:val="34"/>
     <w:rsid w:val="00990E65"/>
   </w:style>
   <w:style w:type="character" w:customStyle="1" w:styleId="Title1Char">
     <w:name w:val="Title 1 Char"/>
-    <w:basedOn w:val="oancuaDanhsachChar"/>
+    <w:basedOn w:val="ListParagraphChar"/>
     <w:link w:val="Title1"/>
     <w:rsid w:val="00B90959"/>
     <w:rPr>
@@ -14005,15 +15102,16 @@
       <w:szCs w:val="28"/>
     </w:rPr>
   </w:style>
-  <w:style w:type="table" w:styleId="LiBang">
+  <w:style w:type="table" w:styleId="TableGrid">
     <w:name w:val="Table Grid"/>
-    <w:basedOn w:val="BangThngthng"/>
+    <w:basedOn w:val="TableNormal"/>
     <w:uiPriority w:val="59"/>
     <w:rsid w:val="003141E2"/>
     <w:pPr>
       <w:spacing w:before="0" w:after="0" w:line="240" w:lineRule="auto"/>
     </w:pPr>
     <w:tblPr>
+      <w:tblInd w:w="0" w:type="dxa"/>
       <w:tblBorders>
         <w:top w:val="single" w:sz="4" w:space="0" w:color="auto"/>
         <w:left w:val="single" w:sz="4" w:space="0" w:color="auto"/>
@@ -14022,11 +15120,17 @@
         <w:insideH w:val="single" w:sz="4" w:space="0" w:color="auto"/>
         <w:insideV w:val="single" w:sz="4" w:space="0" w:color="auto"/>
       </w:tblBorders>
+      <w:tblCellMar>
+        <w:top w:w="0" w:type="dxa"/>
+        <w:left w:w="108" w:type="dxa"/>
+        <w:bottom w:w="0" w:type="dxa"/>
+        <w:right w:w="108" w:type="dxa"/>
+      </w:tblCellMar>
     </w:tblPr>
   </w:style>
   <w:style w:type="character" w:customStyle="1" w:styleId="ParagrapChar">
     <w:name w:val="Paragrap Char"/>
-    <w:basedOn w:val="Phngmcinhcuaoanvn"/>
+    <w:basedOn w:val="DefaultParagraphFont"/>
     <w:link w:val="Paragrap"/>
     <w:rsid w:val="00990E65"/>
     <w:rPr>
@@ -14098,10 +15202,10 @@
       <w:szCs w:val="24"/>
     </w:rPr>
   </w:style>
-  <w:style w:type="character" w:customStyle="1" w:styleId="u1Char">
-    <w:name w:val="Đầu đề 1 Char"/>
-    <w:basedOn w:val="Phngmcinhcuaoanvn"/>
-    <w:link w:val="u1"/>
+  <w:style w:type="character" w:customStyle="1" w:styleId="Heading1Char">
+    <w:name w:val="Heading 1 Char"/>
+    <w:basedOn w:val="DefaultParagraphFont"/>
+    <w:link w:val="Heading1"/>
     <w:uiPriority w:val="9"/>
     <w:rsid w:val="00A854C4"/>
     <w:rPr>
@@ -14124,10 +15228,10 @@
       <w:szCs w:val="26"/>
     </w:rPr>
   </w:style>
-  <w:style w:type="character" w:customStyle="1" w:styleId="u2Char">
-    <w:name w:val="Đầu đề 2 Char"/>
-    <w:basedOn w:val="Phngmcinhcuaoanvn"/>
-    <w:link w:val="u2"/>
+  <w:style w:type="character" w:customStyle="1" w:styleId="Heading2Char">
+    <w:name w:val="Heading 2 Char"/>
+    <w:basedOn w:val="DefaultParagraphFont"/>
+    <w:link w:val="Heading2"/>
     <w:uiPriority w:val="9"/>
     <w:rsid w:val="00715417"/>
     <w:rPr>
@@ -14139,10 +15243,10 @@
       <w:szCs w:val="26"/>
     </w:rPr>
   </w:style>
-  <w:style w:type="character" w:customStyle="1" w:styleId="u3Char">
-    <w:name w:val="Đầu đề 3 Char"/>
-    <w:basedOn w:val="Phngmcinhcuaoanvn"/>
-    <w:link w:val="u3"/>
+  <w:style w:type="character" w:customStyle="1" w:styleId="Heading3Char">
+    <w:name w:val="Heading 3 Char"/>
+    <w:basedOn w:val="DefaultParagraphFont"/>
+    <w:link w:val="Heading3"/>
     <w:uiPriority w:val="9"/>
     <w:semiHidden/>
     <w:rsid w:val="00715417"/>
@@ -14153,10 +15257,10 @@
       <w:color w:val="4F81BD" w:themeColor="accent1"/>
     </w:rPr>
   </w:style>
-  <w:style w:type="character" w:customStyle="1" w:styleId="u4Char">
-    <w:name w:val="Đầu đề 4 Char"/>
-    <w:basedOn w:val="Phngmcinhcuaoanvn"/>
-    <w:link w:val="u4"/>
+  <w:style w:type="character" w:customStyle="1" w:styleId="Heading4Char">
+    <w:name w:val="Heading 4 Char"/>
+    <w:basedOn w:val="DefaultParagraphFont"/>
+    <w:link w:val="Heading4"/>
     <w:uiPriority w:val="9"/>
     <w:semiHidden/>
     <w:rsid w:val="00715417"/>
@@ -14169,10 +15273,10 @@
       <w:color w:val="4F81BD" w:themeColor="accent1"/>
     </w:rPr>
   </w:style>
-  <w:style w:type="character" w:customStyle="1" w:styleId="u5Char">
-    <w:name w:val="Đầu đề 5 Char"/>
-    <w:basedOn w:val="Phngmcinhcuaoanvn"/>
-    <w:link w:val="u5"/>
+  <w:style w:type="character" w:customStyle="1" w:styleId="Heading5Char">
+    <w:name w:val="Heading 5 Char"/>
+    <w:basedOn w:val="DefaultParagraphFont"/>
+    <w:link w:val="Heading5"/>
     <w:uiPriority w:val="9"/>
     <w:semiHidden/>
     <w:rsid w:val="00715417"/>
@@ -14181,10 +15285,10 @@
       <w:color w:val="243F60" w:themeColor="accent1" w:themeShade="7F"/>
     </w:rPr>
   </w:style>
-  <w:style w:type="character" w:customStyle="1" w:styleId="u6Char">
-    <w:name w:val="Đầu đề 6 Char"/>
-    <w:basedOn w:val="Phngmcinhcuaoanvn"/>
-    <w:link w:val="u6"/>
+  <w:style w:type="character" w:customStyle="1" w:styleId="Heading6Char">
+    <w:name w:val="Heading 6 Char"/>
+    <w:basedOn w:val="DefaultParagraphFont"/>
+    <w:link w:val="Heading6"/>
     <w:uiPriority w:val="9"/>
     <w:semiHidden/>
     <w:rsid w:val="00715417"/>
@@ -14195,10 +15299,10 @@
       <w:color w:val="243F60" w:themeColor="accent1" w:themeShade="7F"/>
     </w:rPr>
   </w:style>
-  <w:style w:type="character" w:customStyle="1" w:styleId="u7Char">
-    <w:name w:val="Đầu đề 7 Char"/>
-    <w:basedOn w:val="Phngmcinhcuaoanvn"/>
-    <w:link w:val="u7"/>
+  <w:style w:type="character" w:customStyle="1" w:styleId="Heading7Char">
+    <w:name w:val="Heading 7 Char"/>
+    <w:basedOn w:val="DefaultParagraphFont"/>
+    <w:link w:val="Heading7"/>
     <w:uiPriority w:val="9"/>
     <w:semiHidden/>
     <w:rsid w:val="00715417"/>
@@ -14209,10 +15313,10 @@
       <w:color w:val="404040" w:themeColor="text1" w:themeTint="BF"/>
     </w:rPr>
   </w:style>
-  <w:style w:type="character" w:customStyle="1" w:styleId="u8Char">
-    <w:name w:val="Đầu đề 8 Char"/>
-    <w:basedOn w:val="Phngmcinhcuaoanvn"/>
-    <w:link w:val="u8"/>
+  <w:style w:type="character" w:customStyle="1" w:styleId="Heading8Char">
+    <w:name w:val="Heading 8 Char"/>
+    <w:basedOn w:val="DefaultParagraphFont"/>
+    <w:link w:val="Heading8"/>
     <w:uiPriority w:val="9"/>
     <w:semiHidden/>
     <w:rsid w:val="00715417"/>
@@ -14223,10 +15327,10 @@
       <w:szCs w:val="20"/>
     </w:rPr>
   </w:style>
-  <w:style w:type="character" w:customStyle="1" w:styleId="u9Char">
-    <w:name w:val="Đầu đề 9 Char"/>
-    <w:basedOn w:val="Phngmcinhcuaoanvn"/>
-    <w:link w:val="u9"/>
+  <w:style w:type="character" w:customStyle="1" w:styleId="Heading9Char">
+    <w:name w:val="Heading 9 Char"/>
+    <w:basedOn w:val="DefaultParagraphFont"/>
+    <w:link w:val="Heading9"/>
     <w:uiPriority w:val="9"/>
     <w:semiHidden/>
     <w:rsid w:val="00715417"/>
@@ -14241,7 +15345,7 @@
   </w:style>
   <w:style w:type="paragraph" w:customStyle="1" w:styleId="Title12">
     <w:name w:val="Title 1.2"/>
-    <w:basedOn w:val="u2"/>
+    <w:basedOn w:val="Heading2"/>
     <w:link w:val="Title12Char"/>
     <w:rsid w:val="00715417"/>
     <w:pPr>
@@ -14268,7 +15372,7 @@
   </w:style>
   <w:style w:type="character" w:customStyle="1" w:styleId="Title12Char">
     <w:name w:val="Title 1.2 Char"/>
-    <w:basedOn w:val="u2Char"/>
+    <w:basedOn w:val="Heading2Char"/>
     <w:link w:val="Title12"/>
     <w:rsid w:val="00715417"/>
     <w:rPr>
@@ -14321,13 +15425,13 @@
   </w:style>
   <w:style w:type="paragraph" w:customStyle="1" w:styleId="TuStyle-Title1">
     <w:name w:val="Tu Style - Title 1"/>
-    <w:basedOn w:val="oancuaDanhsach"/>
+    <w:basedOn w:val="ListParagraph"/>
     <w:link w:val="TuStyle-Title1Char"/>
     <w:qFormat/>
     <w:rsid w:val="004E1149"/>
     <w:pPr>
       <w:numPr>
-        <w:numId w:val="10"/>
+        <w:numId w:val="47"/>
       </w:numPr>
     </w:pPr>
     <w:rPr>
@@ -14377,7 +15481,7 @@
   </w:style>
   <w:style w:type="character" w:customStyle="1" w:styleId="TuStyle-Title1Char">
     <w:name w:val="Tu Style - Title 1 Char"/>
-    <w:basedOn w:val="oancuaDanhsachChar"/>
+    <w:basedOn w:val="ListParagraphChar"/>
     <w:link w:val="TuStyle-Title1"/>
     <w:rsid w:val="004E1149"/>
     <w:rPr>
@@ -14395,10 +15499,10 @@
       </w14:textFill>
     </w:rPr>
   </w:style>
-  <w:style w:type="paragraph" w:styleId="uMucluc">
+  <w:style w:type="paragraph" w:styleId="TOCHeading">
     <w:name w:val="TOC Heading"/>
-    <w:basedOn w:val="u1"/>
-    <w:next w:val="Binhthng"/>
+    <w:basedOn w:val="Heading1"/>
+    <w:next w:val="Normal"/>
     <w:uiPriority w:val="39"/>
     <w:semiHidden/>
     <w:unhideWhenUsed/>
@@ -14434,10 +15538,10 @@
       </w14:textFill>
     </w:rPr>
   </w:style>
-  <w:style w:type="paragraph" w:styleId="Mucluc1">
+  <w:style w:type="paragraph" w:styleId="TOC1">
     <w:name w:val="toc 1"/>
-    <w:basedOn w:val="Binhthng"/>
-    <w:next w:val="Binhthng"/>
+    <w:basedOn w:val="Normal"/>
+    <w:next w:val="Normal"/>
     <w:autoRedefine/>
     <w:uiPriority w:val="39"/>
     <w:unhideWhenUsed/>
@@ -14455,10 +15559,10 @@
       <w:szCs w:val="24"/>
     </w:rPr>
   </w:style>
-  <w:style w:type="paragraph" w:styleId="Mucluc2">
+  <w:style w:type="paragraph" w:styleId="TOC2">
     <w:name w:val="toc 2"/>
-    <w:basedOn w:val="Binhthng"/>
-    <w:next w:val="Binhthng"/>
+    <w:basedOn w:val="Normal"/>
+    <w:next w:val="Normal"/>
     <w:autoRedefine/>
     <w:uiPriority w:val="39"/>
     <w:unhideWhenUsed/>
@@ -14475,10 +15579,10 @@
       <w:szCs w:val="20"/>
     </w:rPr>
   </w:style>
-  <w:style w:type="paragraph" w:styleId="Mucluc3">
+  <w:style w:type="paragraph" w:styleId="TOC3">
     <w:name w:val="toc 3"/>
-    <w:basedOn w:val="Binhthng"/>
-    <w:next w:val="Binhthng"/>
+    <w:basedOn w:val="Normal"/>
+    <w:next w:val="Normal"/>
     <w:autoRedefine/>
     <w:uiPriority w:val="39"/>
     <w:unhideWhenUsed/>
@@ -14493,10 +15597,10 @@
       <w:szCs w:val="20"/>
     </w:rPr>
   </w:style>
-  <w:style w:type="paragraph" w:styleId="Mucluc4">
+  <w:style w:type="paragraph" w:styleId="TOC4">
     <w:name w:val="toc 4"/>
-    <w:basedOn w:val="Binhthng"/>
-    <w:next w:val="Binhthng"/>
+    <w:basedOn w:val="Normal"/>
+    <w:next w:val="Normal"/>
     <w:autoRedefine/>
     <w:uiPriority w:val="39"/>
     <w:unhideWhenUsed/>
@@ -14511,10 +15615,10 @@
       <w:szCs w:val="20"/>
     </w:rPr>
   </w:style>
-  <w:style w:type="paragraph" w:styleId="Mucluc5">
+  <w:style w:type="paragraph" w:styleId="TOC5">
     <w:name w:val="toc 5"/>
-    <w:basedOn w:val="Binhthng"/>
-    <w:next w:val="Binhthng"/>
+    <w:basedOn w:val="Normal"/>
+    <w:next w:val="Normal"/>
     <w:autoRedefine/>
     <w:uiPriority w:val="39"/>
     <w:unhideWhenUsed/>
@@ -14529,10 +15633,10 @@
       <w:szCs w:val="20"/>
     </w:rPr>
   </w:style>
-  <w:style w:type="paragraph" w:styleId="Mucluc6">
+  <w:style w:type="paragraph" w:styleId="TOC6">
     <w:name w:val="toc 6"/>
-    <w:basedOn w:val="Binhthng"/>
-    <w:next w:val="Binhthng"/>
+    <w:basedOn w:val="Normal"/>
+    <w:next w:val="Normal"/>
     <w:autoRedefine/>
     <w:uiPriority w:val="39"/>
     <w:unhideWhenUsed/>
@@ -14547,10 +15651,10 @@
       <w:szCs w:val="20"/>
     </w:rPr>
   </w:style>
-  <w:style w:type="paragraph" w:styleId="Mucluc7">
+  <w:style w:type="paragraph" w:styleId="TOC7">
     <w:name w:val="toc 7"/>
-    <w:basedOn w:val="Binhthng"/>
-    <w:next w:val="Binhthng"/>
+    <w:basedOn w:val="Normal"/>
+    <w:next w:val="Normal"/>
     <w:autoRedefine/>
     <w:uiPriority w:val="39"/>
     <w:unhideWhenUsed/>
@@ -14565,10 +15669,10 @@
       <w:szCs w:val="20"/>
     </w:rPr>
   </w:style>
-  <w:style w:type="paragraph" w:styleId="Mucluc8">
+  <w:style w:type="paragraph" w:styleId="TOC8">
     <w:name w:val="toc 8"/>
-    <w:basedOn w:val="Binhthng"/>
-    <w:next w:val="Binhthng"/>
+    <w:basedOn w:val="Normal"/>
+    <w:next w:val="Normal"/>
     <w:autoRedefine/>
     <w:uiPriority w:val="39"/>
     <w:unhideWhenUsed/>
@@ -14583,10 +15687,10 @@
       <w:szCs w:val="20"/>
     </w:rPr>
   </w:style>
-  <w:style w:type="paragraph" w:styleId="Mucluc9">
+  <w:style w:type="paragraph" w:styleId="TOC9">
     <w:name w:val="toc 9"/>
-    <w:basedOn w:val="Binhthng"/>
-    <w:next w:val="Binhthng"/>
+    <w:basedOn w:val="Normal"/>
+    <w:next w:val="Normal"/>
     <w:autoRedefine/>
     <w:uiPriority w:val="39"/>
     <w:unhideWhenUsed/>
@@ -14603,7 +15707,7 @@
   </w:style>
   <w:style w:type="table" w:customStyle="1" w:styleId="PlainTable11">
     <w:name w:val="Plain Table 11"/>
-    <w:basedOn w:val="BangThngthng"/>
+    <w:basedOn w:val="TableNormal"/>
     <w:uiPriority w:val="41"/>
     <w:rsid w:val="00545225"/>
     <w:pPr>
@@ -14618,6 +15722,7 @@
     <w:tblPr>
       <w:tblStyleRowBandSize w:val="1"/>
       <w:tblStyleColBandSize w:val="1"/>
+      <w:tblInd w:w="0" w:type="dxa"/>
       <w:tblBorders>
         <w:top w:val="single" w:sz="4" w:space="0" w:color="BFBFBF" w:themeColor="background1" w:themeShade="BF"/>
         <w:left w:val="single" w:sz="4" w:space="0" w:color="BFBFBF" w:themeColor="background1" w:themeShade="BF"/>
@@ -14626,6 +15731,12 @@
         <w:insideH w:val="single" w:sz="4" w:space="0" w:color="BFBFBF" w:themeColor="background1" w:themeShade="BF"/>
         <w:insideV w:val="single" w:sz="4" w:space="0" w:color="BFBFBF" w:themeColor="background1" w:themeShade="BF"/>
       </w:tblBorders>
+      <w:tblCellMar>
+        <w:top w:w="0" w:type="dxa"/>
+        <w:left w:w="108" w:type="dxa"/>
+        <w:bottom w:w="0" w:type="dxa"/>
+        <w:right w:w="108" w:type="dxa"/>
+      </w:tblCellMar>
     </w:tblPr>
     <w:tblStylePr w:type="firstRow">
       <w:rPr>
@@ -14670,9 +15781,9 @@
       </w:tcPr>
     </w:tblStylePr>
   </w:style>
-  <w:style w:type="paragraph" w:styleId="ThngthngWeb">
+  <w:style w:type="paragraph" w:styleId="NormalWeb">
     <w:name w:val="Normal (Web)"/>
-    <w:basedOn w:val="Binhthng"/>
+    <w:basedOn w:val="Normal"/>
     <w:uiPriority w:val="99"/>
     <w:semiHidden/>
     <w:unhideWhenUsed/>
@@ -14691,7 +15802,7 @@
 </file>
 
 <file path=word/glossary/document.xml><?xml version="1.0" encoding="utf-8"?>
-<w:glossaryDocument xmlns:wpc="http://schemas.microsoft.com/office/word/2010/wordprocessingCanvas" xmlns:cx="http://schemas.microsoft.com/office/drawing/2014/chartex" xmlns:cx1="http://schemas.microsoft.com/office/drawing/2015/9/8/chartex" xmlns:cx2="http://schemas.microsoft.com/office/drawing/2015/10/21/chartex" xmlns:cx3="http://schemas.microsoft.com/office/drawing/2016/5/9/chartex" xmlns:cx4="http://schemas.microsoft.com/office/drawing/2016/5/10/chartex" xmlns:cx5="http://schemas.microsoft.com/office/drawing/2016/5/11/chartex" xmlns:cx6="http://schemas.microsoft.com/office/drawing/2016/5/12/chartex" xmlns:cx7="http://schemas.microsoft.com/office/drawing/2016/5/13/chartex" xmlns:cx8="http://schemas.microsoft.com/office/drawing/2016/5/14/chartex" xmlns:mc="http://schemas.openxmlformats.org/markup-compatibility/2006" xmlns:aink="http://schemas.microsoft.com/office/drawing/2016/ink" xmlns:am3d="http://schemas.microsoft.com/office/drawing/2017/model3d" xmlns:o="urn:schemas-microsoft-com:office:office" xmlns:r="http://schemas.openxmlformats.org/officeDocument/2006/relationships" xmlns:m="http://schemas.openxmlformats.org/officeDocument/2006/math" xmlns:v="urn:schemas-microsoft-com:vml" xmlns:wp14="http://schemas.microsoft.com/office/word/2010/wordprocessingDrawing" xmlns:wp="http://schemas.openxmlformats.org/drawingml/2006/wordprocessingDrawing" xmlns:w10="urn:schemas-microsoft-com:office:word" xmlns:w="http://schemas.openxmlformats.org/wordprocessingml/2006/main" xmlns:w14="http://schemas.microsoft.com/office/word/2010/wordml" xmlns:w15="http://schemas.microsoft.com/office/word/2012/wordml" xmlns:w16cid="http://schemas.microsoft.com/office/word/2016/wordml/cid" xmlns:w16se="http://schemas.microsoft.com/office/word/2015/wordml/symex" xmlns:wpg="http://schemas.microsoft.com/office/word/2010/wordprocessingGroup" xmlns:wpi="http://schemas.microsoft.com/office/word/2010/wordprocessingInk" xmlns:wne="http://schemas.microsoft.com/office/word/2006/wordml" xmlns:wps="http://schemas.microsoft.com/office/word/2010/wordprocessingShape" mc:Ignorable="w14 w15 w16se w16cid wp14">
+<w:glossaryDocument xmlns:wpc="http://schemas.microsoft.com/office/word/2010/wordprocessingCanvas" xmlns:mc="http://schemas.openxmlformats.org/markup-compatibility/2006" xmlns:o="urn:schemas-microsoft-com:office:office" xmlns:r="http://schemas.openxmlformats.org/officeDocument/2006/relationships" xmlns:m="http://schemas.openxmlformats.org/officeDocument/2006/math" xmlns:v="urn:schemas-microsoft-com:vml" xmlns:wp14="http://schemas.microsoft.com/office/word/2010/wordprocessingDrawing" xmlns:wp="http://schemas.openxmlformats.org/drawingml/2006/wordprocessingDrawing" xmlns:w10="urn:schemas-microsoft-com:office:word" xmlns:w="http://schemas.openxmlformats.org/wordprocessingml/2006/main" xmlns:w14="http://schemas.microsoft.com/office/word/2010/wordml" xmlns:w15="http://schemas.microsoft.com/office/word/2012/wordml" xmlns:wpg="http://schemas.microsoft.com/office/word/2010/wordprocessingGroup" xmlns:wpi="http://schemas.microsoft.com/office/word/2010/wordprocessingInk" xmlns:wne="http://schemas.microsoft.com/office/word/2006/wordml" xmlns:wps="http://schemas.microsoft.com/office/word/2010/wordprocessingShape" mc:Ignorable="w14 w15 wp14">
   <w:docParts>
     <w:docPart>
       <w:docPartPr>
@@ -14728,7 +15839,7 @@
 </file>
 
 <file path=word/glossary/fontTable.xml><?xml version="1.0" encoding="utf-8"?>
-<w:fonts xmlns:mc="http://schemas.openxmlformats.org/markup-compatibility/2006" xmlns:r="http://schemas.openxmlformats.org/officeDocument/2006/relationships" xmlns:w="http://schemas.openxmlformats.org/wordprocessingml/2006/main" xmlns:w14="http://schemas.microsoft.com/office/word/2010/wordml" xmlns:w15="http://schemas.microsoft.com/office/word/2012/wordml" xmlns:w16cid="http://schemas.microsoft.com/office/word/2016/wordml/cid" xmlns:w16se="http://schemas.microsoft.com/office/word/2015/wordml/symex" mc:Ignorable="w14 w15 w16se w16cid">
+<w:fonts xmlns:mc="http://schemas.openxmlformats.org/markup-compatibility/2006" xmlns:r="http://schemas.openxmlformats.org/officeDocument/2006/relationships" xmlns:w="http://schemas.openxmlformats.org/wordprocessingml/2006/main" xmlns:w14="http://schemas.microsoft.com/office/word/2010/wordml" xmlns:w15="http://schemas.microsoft.com/office/word/2012/wordml" mc:Ignorable="w14 w15">
   <w:font w:name="Times New Roman">
     <w:panose1 w:val="02020603050405020304"/>
     <w:charset w:val="00"/>
@@ -14786,14 +15897,6 @@
     <w:pitch w:val="variable"/>
     <w:sig w:usb0="E1002EFF" w:usb1="C000605B" w:usb2="00000029" w:usb3="00000000" w:csb0="000101FF" w:csb1="00000000"/>
   </w:font>
-  <w:font w:name="DengXian">
-    <w:altName w:val="等线"/>
-    <w:panose1 w:val="02010600030101010101"/>
-    <w:charset w:val="86"/>
-    <w:family w:val="auto"/>
-    <w:pitch w:val="variable"/>
-    <w:sig w:usb0="A00002BF" w:usb1="38CF7CFA" w:usb2="00000016" w:usb3="00000000" w:csb0="0004000F" w:csb1="00000000"/>
-  </w:font>
   <w:font w:name="Calibri Light">
     <w:panose1 w:val="020F0302020204030204"/>
     <w:charset w:val="00"/>
@@ -14801,19 +15904,11 @@
     <w:pitch w:val="variable"/>
     <w:sig w:usb0="E0002AFF" w:usb1="C000247B" w:usb2="00000009" w:usb3="00000000" w:csb0="000001FF" w:csb1="00000000"/>
   </w:font>
-  <w:font w:name="DengXian Light">
-    <w:altName w:val="等线 Light"/>
-    <w:panose1 w:val="02010600030101010101"/>
-    <w:charset w:val="86"/>
-    <w:family w:val="auto"/>
-    <w:pitch w:val="variable"/>
-    <w:sig w:usb0="A00002BF" w:usb1="38CF7CFA" w:usb2="00000016" w:usb3="00000000" w:csb0="0004000F" w:csb1="00000000"/>
-  </w:font>
 </w:fonts>
 </file>
 
 <file path=word/glossary/settings.xml><?xml version="1.0" encoding="utf-8"?>
-<w:settings xmlns:mc="http://schemas.openxmlformats.org/markup-compatibility/2006" xmlns:o="urn:schemas-microsoft-com:office:office" xmlns:r="http://schemas.openxmlformats.org/officeDocument/2006/relationships" xmlns:m="http://schemas.openxmlformats.org/officeDocument/2006/math" xmlns:v="urn:schemas-microsoft-com:vml" xmlns:w10="urn:schemas-microsoft-com:office:word" xmlns:w="http://schemas.openxmlformats.org/wordprocessingml/2006/main" xmlns:w14="http://schemas.microsoft.com/office/word/2010/wordml" xmlns:w15="http://schemas.microsoft.com/office/word/2012/wordml" xmlns:w16cid="http://schemas.microsoft.com/office/word/2016/wordml/cid" xmlns:w16se="http://schemas.microsoft.com/office/word/2015/wordml/symex" xmlns:sl="http://schemas.openxmlformats.org/schemaLibrary/2006/main" mc:Ignorable="w14 w15 w16se w16cid">
+<w:settings xmlns:mc="http://schemas.openxmlformats.org/markup-compatibility/2006" xmlns:o="urn:schemas-microsoft-com:office:office" xmlns:r="http://schemas.openxmlformats.org/officeDocument/2006/relationships" xmlns:m="http://schemas.openxmlformats.org/officeDocument/2006/math" xmlns:v="urn:schemas-microsoft-com:vml" xmlns:w10="urn:schemas-microsoft-com:office:word" xmlns:w="http://schemas.openxmlformats.org/wordprocessingml/2006/main" xmlns:w14="http://schemas.microsoft.com/office/word/2010/wordml" xmlns:w15="http://schemas.microsoft.com/office/word/2012/wordml" xmlns:sl="http://schemas.openxmlformats.org/schemaLibrary/2006/main" mc:Ignorable="w14 w15">
   <w:view w:val="normal"/>
   <w:defaultTabStop w:val="720"/>
   <w:characterSpacingControl w:val="doNotCompress"/>
@@ -14844,6 +15939,7 @@
     <w:rsid w:val="007B3F5E"/>
     <w:rsid w:val="008B3B8E"/>
     <w:rsid w:val="00B305F4"/>
+    <w:rsid w:val="00C042DA"/>
     <w:rsid w:val="00CD4D81"/>
     <w:rsid w:val="00D5031D"/>
     <w:rsid w:val="00E42F8E"/>
@@ -14877,7 +15973,7 @@
 </file>
 
 <file path=word/glossary/styles.xml><?xml version="1.0" encoding="utf-8"?>
-<w:styles xmlns:mc="http://schemas.openxmlformats.org/markup-compatibility/2006" xmlns:r="http://schemas.openxmlformats.org/officeDocument/2006/relationships" xmlns:w="http://schemas.openxmlformats.org/wordprocessingml/2006/main" xmlns:w14="http://schemas.microsoft.com/office/word/2010/wordml" xmlns:w15="http://schemas.microsoft.com/office/word/2012/wordml" xmlns:w16cid="http://schemas.microsoft.com/office/word/2016/wordml/cid" xmlns:w16se="http://schemas.microsoft.com/office/word/2015/wordml/symex" mc:Ignorable="w14 w15 w16se w16cid">
+<w:styles xmlns:mc="http://schemas.openxmlformats.org/markup-compatibility/2006" xmlns:r="http://schemas.openxmlformats.org/officeDocument/2006/relationships" xmlns:w="http://schemas.openxmlformats.org/wordprocessingml/2006/main" xmlns:w14="http://schemas.microsoft.com/office/word/2010/wordml" xmlns:w15="http://schemas.microsoft.com/office/word/2012/wordml" mc:Ignorable="w14 w15">
   <w:docDefaults>
     <w:rPrDefault>
       <w:rPr>
@@ -14893,7 +15989,7 @@
       </w:pPr>
     </w:pPrDefault>
   </w:docDefaults>
-  <w:latentStyles w:defLockedState="0" w:defUIPriority="99" w:defSemiHidden="0" w:defUnhideWhenUsed="0" w:defQFormat="0" w:count="375">
+  <w:latentStyles w:defLockedState="0" w:defUIPriority="99" w:defSemiHidden="0" w:defUnhideWhenUsed="0" w:defQFormat="0" w:count="371">
     <w:lsdException w:name="Normal" w:uiPriority="0" w:qFormat="1"/>
     <w:lsdException w:name="heading 1" w:uiPriority="9" w:qFormat="1"/>
     <w:lsdException w:name="heading 2" w:semiHidden="1" w:uiPriority="9" w:unhideWhenUsed="1" w:qFormat="1"/>
@@ -15265,22 +16361,18 @@
     <w:lsdException w:name="List Table 5 Dark Accent 6" w:uiPriority="50"/>
     <w:lsdException w:name="List Table 6 Colorful Accent 6" w:uiPriority="51"/>
     <w:lsdException w:name="List Table 7 Colorful Accent 6" w:uiPriority="52"/>
-    <w:lsdException w:name="Mention" w:semiHidden="1" w:unhideWhenUsed="1"/>
-    <w:lsdException w:name="Smart Hyperlink" w:semiHidden="1" w:unhideWhenUsed="1"/>
-    <w:lsdException w:name="Hashtag" w:semiHidden="1" w:unhideWhenUsed="1"/>
-    <w:lsdException w:name="Unresolved Mention" w:semiHidden="1" w:unhideWhenUsed="1"/>
   </w:latentStyles>
-  <w:style w:type="paragraph" w:default="1" w:styleId="Binhthng">
+  <w:style w:type="paragraph" w:default="1" w:styleId="Normal">
     <w:name w:val="Normal"/>
     <w:qFormat/>
   </w:style>
-  <w:style w:type="character" w:default="1" w:styleId="Phngmcinhcuaoanvn">
+  <w:style w:type="character" w:default="1" w:styleId="DefaultParagraphFont">
     <w:name w:val="Default Paragraph Font"/>
     <w:uiPriority w:val="1"/>
     <w:semiHidden/>
     <w:unhideWhenUsed/>
   </w:style>
-  <w:style w:type="table" w:default="1" w:styleId="BangThngthng">
+  <w:style w:type="table" w:default="1" w:styleId="TableNormal">
     <w:name w:val="Normal Table"/>
     <w:uiPriority w:val="99"/>
     <w:semiHidden/>
@@ -15295,7 +16387,7 @@
       </w:tblCellMar>
     </w:tblPr>
   </w:style>
-  <w:style w:type="numbering" w:default="1" w:styleId="Khngco">
+  <w:style w:type="numbering" w:default="1" w:styleId="NoList">
     <w:name w:val="No List"/>
     <w:uiPriority w:val="99"/>
     <w:semiHidden/>
@@ -15341,7 +16433,7 @@
 </file>
 
 <file path=word/glossary/webSettings.xml><?xml version="1.0" encoding="utf-8"?>
-<w:webSettings xmlns:mc="http://schemas.openxmlformats.org/markup-compatibility/2006" xmlns:r="http://schemas.openxmlformats.org/officeDocument/2006/relationships" xmlns:w="http://schemas.openxmlformats.org/wordprocessingml/2006/main" xmlns:w14="http://schemas.microsoft.com/office/word/2010/wordml" xmlns:w15="http://schemas.microsoft.com/office/word/2012/wordml" xmlns:w16cid="http://schemas.microsoft.com/office/word/2016/wordml/cid" xmlns:w16se="http://schemas.microsoft.com/office/word/2015/wordml/symex" mc:Ignorable="w14 w15 w16se w16cid">
+<w:webSettings xmlns:mc="http://schemas.openxmlformats.org/markup-compatibility/2006" xmlns:r="http://schemas.openxmlformats.org/officeDocument/2006/relationships" xmlns:w="http://schemas.openxmlformats.org/wordprocessingml/2006/main" xmlns:w14="http://schemas.microsoft.com/office/word/2010/wordml" xmlns:w15="http://schemas.microsoft.com/office/word/2012/wordml" mc:Ignorable="w14 w15">
   <w:optimizeForBrowser/>
   <w:allowPNG/>
 </w:webSettings>
@@ -15656,7 +16748,7 @@
 </file>
 
 <file path=customXml/itemProps2.xml><?xml version="1.0" encoding="utf-8"?>
-<ds:datastoreItem xmlns:ds="http://schemas.openxmlformats.org/officeDocument/2006/customXml" ds:itemID="{20C60968-0329-4296-A522-E73DC982C3F0}">
+<ds:datastoreItem xmlns:ds="http://schemas.openxmlformats.org/officeDocument/2006/customXml" ds:itemID="{704AF0C8-C1CD-4CF0-B975-BCB2C0F9AEEF}">
   <ds:schemaRefs>
     <ds:schemaRef ds:uri="http://schemas.openxmlformats.org/officeDocument/2006/bibliography"/>
   </ds:schemaRefs>

</xml_diff>

<commit_message>
bổ sung activity diagram nghiệp vụ báo cáo + chỉnh sửa chức năng quản lý khách hàng
</commit_message>
<xml_diff>
--- a/01_Document/[SRS] C43 - Quản lý xe khách.docx
+++ b/01_Document/[SRS] C43 - Quản lý xe khách.docx
@@ -1,6 +1,6 @@
 
 <file path=word/document.xml><?xml version="1.0" encoding="utf-8"?>
-<w:document xmlns:wpc="http://schemas.microsoft.com/office/word/2010/wordprocessingCanvas" xmlns:cx="http://schemas.microsoft.com/office/drawing/2014/chartex" xmlns:cx1="http://schemas.microsoft.com/office/drawing/2015/9/8/chartex" xmlns:cx2="http://schemas.microsoft.com/office/drawing/2015/10/21/chartex" xmlns:cx3="http://schemas.microsoft.com/office/drawing/2016/5/9/chartex" xmlns:cx4="http://schemas.microsoft.com/office/drawing/2016/5/10/chartex" xmlns:cx5="http://schemas.microsoft.com/office/drawing/2016/5/11/chartex" xmlns:cx6="http://schemas.microsoft.com/office/drawing/2016/5/12/chartex" xmlns:cx7="http://schemas.microsoft.com/office/drawing/2016/5/13/chartex" xmlns:cx8="http://schemas.microsoft.com/office/drawing/2016/5/14/chartex" xmlns:mc="http://schemas.openxmlformats.org/markup-compatibility/2006" xmlns:aink="http://schemas.microsoft.com/office/drawing/2016/ink" xmlns:am3d="http://schemas.microsoft.com/office/drawing/2017/model3d" xmlns:o="urn:schemas-microsoft-com:office:office" xmlns:r="http://schemas.openxmlformats.org/officeDocument/2006/relationships" xmlns:m="http://schemas.openxmlformats.org/officeDocument/2006/math" xmlns:v="urn:schemas-microsoft-com:vml" xmlns:wp14="http://schemas.microsoft.com/office/word/2010/wordprocessingDrawing" xmlns:wp="http://schemas.openxmlformats.org/drawingml/2006/wordprocessingDrawing" xmlns:w10="urn:schemas-microsoft-com:office:word" xmlns:w="http://schemas.openxmlformats.org/wordprocessingml/2006/main" xmlns:w14="http://schemas.microsoft.com/office/word/2010/wordml" xmlns:w15="http://schemas.microsoft.com/office/word/2012/wordml" xmlns:w16cid="http://schemas.microsoft.com/office/word/2016/wordml/cid" xmlns:w16se="http://schemas.microsoft.com/office/word/2015/wordml/symex" xmlns:wpg="http://schemas.microsoft.com/office/word/2010/wordprocessingGroup" xmlns:wpi="http://schemas.microsoft.com/office/word/2010/wordprocessingInk" xmlns:wne="http://schemas.microsoft.com/office/word/2006/wordml" xmlns:wps="http://schemas.microsoft.com/office/word/2010/wordprocessingShape" mc:Ignorable="w14 w15 w16se w16cid wp14">
+<w:document xmlns:wpc="http://schemas.microsoft.com/office/word/2010/wordprocessingCanvas" xmlns:mc="http://schemas.openxmlformats.org/markup-compatibility/2006" xmlns:o="urn:schemas-microsoft-com:office:office" xmlns:r="http://schemas.openxmlformats.org/officeDocument/2006/relationships" xmlns:m="http://schemas.openxmlformats.org/officeDocument/2006/math" xmlns:v="urn:schemas-microsoft-com:vml" xmlns:wp14="http://schemas.microsoft.com/office/word/2010/wordprocessingDrawing" xmlns:wp="http://schemas.openxmlformats.org/drawingml/2006/wordprocessingDrawing" xmlns:w10="urn:schemas-microsoft-com:office:word" xmlns:w="http://schemas.openxmlformats.org/wordprocessingml/2006/main" xmlns:w14="http://schemas.microsoft.com/office/word/2010/wordml" xmlns:w15="http://schemas.microsoft.com/office/word/2012/wordml" xmlns:wpg="http://schemas.microsoft.com/office/word/2010/wordprocessingGroup" xmlns:wpi="http://schemas.microsoft.com/office/word/2010/wordprocessingInk" xmlns:wne="http://schemas.microsoft.com/office/word/2006/wordml" xmlns:wps="http://schemas.microsoft.com/office/word/2010/wordprocessingShape" mc:Ignorable="w14 w15 wp14">
   <w:body>
     <w:sdt>
       <w:sdtPr>
@@ -258,7 +258,24 @@
                         <w:b/>
                         <w:bCs/>
                       </w:rPr>
-                      <w:t>Biên soạn: Tú Phạm</w:t>
+                      <w:t>Biên soạ</w:t>
+                    </w:r>
+                    <w:r>
+                      <w:rPr>
+                        <w:rFonts w:ascii="Times New Roman" w:hAnsi="Times New Roman" w:cs="Times New Roman"/>
+                        <w:b/>
+                        <w:bCs/>
+                      </w:rPr>
+                      <w:t>n: Nhóm C</w:t>
+                    </w:r>
+                    <w:r>
+                      <w:rPr>
+                        <w:rFonts w:ascii="Times New Roman" w:hAnsi="Times New Roman" w:cs="Times New Roman"/>
+                        <w:b/>
+                        <w:bCs/>
+                        <w:lang w:val="vi-VN"/>
+                      </w:rPr>
+                      <w:t>43</w:t>
                     </w:r>
                   </w:p>
                 </w:tc>
@@ -280,7 +297,7 @@
                 <w:alias w:val="Date"/>
                 <w:id w:val="516659546"/>
                 <w:dataBinding w:prefixMappings="xmlns:ns0='http://schemas.microsoft.com/office/2006/coverPageProps'" w:xpath="/ns0:CoverPageProperties[1]/ns0:PublishDate[1]" w:storeItemID="{55AF091B-3C7A-41E3-B477-F2FDAA23CFDA}"/>
-                <w:date w:fullDate="2017-09-09T00:00:00Z">
+                <w:date w:fullDate="2017-09-20T00:00:00Z">
                   <w:dateFormat w:val="M/d/yyyy"/>
                   <w:lid w:val="en-US"/>
                   <w:storeMappedDataAs w:val="dateTime"/>
@@ -309,7 +326,7 @@
                         <w:b/>
                         <w:bCs/>
                       </w:rPr>
-                      <w:t>9/9/2017</w:t>
+                      <w:t>9/20/2017</w:t>
                     </w:r>
                   </w:p>
                 </w:tc>
@@ -641,7 +658,7 @@
                   <w:pStyle w:val="MyTable1"/>
                 </w:pPr>
                 <w:r>
-                  <w:t>Tú Phạm</w:t>
+                  <w:t>Nhóm C43</w:t>
                 </w:r>
               </w:p>
             </w:tc>
@@ -798,6 +815,7 @@
             <w:r>
               <w:rPr>
                 <w:noProof/>
+                <w:lang w:eastAsia="zh-CN"/>
               </w:rPr>
               <w:drawing>
                 <wp:anchor distT="0" distB="0" distL="114300" distR="114300" simplePos="0" relativeHeight="251664384" behindDoc="0" locked="0" layoutInCell="1" allowOverlap="1" wp14:anchorId="68EEE0CB" wp14:editId="2F32C894">
@@ -1016,9 +1034,18 @@
             <w:pPr>
               <w:pStyle w:val="MyTable1"/>
               <w:cnfStyle w:val="100000000000" w:firstRow="1" w:lastRow="0" w:firstColumn="0" w:lastColumn="0" w:oddVBand="0" w:evenVBand="0" w:oddHBand="0" w:evenHBand="0" w:firstRowFirstColumn="0" w:firstRowLastColumn="0" w:lastRowFirstColumn="0" w:lastRowLastColumn="0"/>
+              <w:rPr>
+                <w:lang w:val="vi-VN"/>
+              </w:rPr>
             </w:pPr>
             <w:r>
               <w:t xml:space="preserve">Mã số: </w:t>
+            </w:r>
+            <w:r>
+              <w:rPr>
+                <w:lang w:val="vi-VN"/>
+              </w:rPr>
+              <w:t>UCNV1</w:t>
             </w:r>
           </w:p>
         </w:tc>
@@ -1348,15 +1375,7 @@
               <w:cnfStyle w:val="000000000000" w:firstRow="0" w:lastRow="0" w:firstColumn="0" w:lastColumn="0" w:oddVBand="0" w:evenVBand="0" w:oddHBand="0" w:evenHBand="0" w:firstRowFirstColumn="0" w:firstRowLastColumn="0" w:lastRowFirstColumn="0" w:lastRowLastColumn="0"/>
             </w:pPr>
             <w:r>
-              <w:t xml:space="preserve">Trường hợp bước 11, nếu ban giám đốc không phê duyệt cho những tuyến đường đi nào, nhân viên phải thực hiện lại quy trình bắt đầu từ bước </w:t>
-            </w:r>
-            <w:proofErr w:type="gramStart"/>
-            <w:r>
-              <w:t>7  đối</w:t>
-            </w:r>
-            <w:proofErr w:type="gramEnd"/>
-            <w:r>
-              <w:t xml:space="preserve"> với những tuyến đường đi đó.</w:t>
+              <w:t>Trường hợp bước 11, nếu ban giám đốc không phê duyệt cho những tuyến đường đi nào, nhân viên phải thực hiện lại quy trình bắt đầu từ bước 7  đối với những tuyến đường đi đó.</w:t>
             </w:r>
           </w:p>
         </w:tc>
@@ -1473,7 +1492,7 @@
               <w:t>Mã số: UC</w:t>
             </w:r>
             <w:r>
-              <w:t>NV-?</w:t>
+              <w:t>NV-2</w:t>
             </w:r>
           </w:p>
         </w:tc>
@@ -2081,9 +2100,18 @@
             <w:pPr>
               <w:pStyle w:val="MyTable1"/>
               <w:cnfStyle w:val="100000000000" w:firstRow="1" w:lastRow="0" w:firstColumn="0" w:lastColumn="0" w:oddVBand="0" w:evenVBand="0" w:oddHBand="0" w:evenHBand="0" w:firstRowFirstColumn="0" w:firstRowLastColumn="0" w:lastRowFirstColumn="0" w:lastRowLastColumn="0"/>
+              <w:rPr>
+                <w:lang w:val="vi-VN"/>
+              </w:rPr>
             </w:pPr>
             <w:r>
               <w:t xml:space="preserve">Mã số: </w:t>
+            </w:r>
+            <w:r>
+              <w:rPr>
+                <w:lang w:val="vi-VN"/>
+              </w:rPr>
+              <w:t>UCNV3</w:t>
             </w:r>
           </w:p>
         </w:tc>
@@ -2287,15 +2315,7 @@
               <w:cnfStyle w:val="000000100000" w:firstRow="0" w:lastRow="0" w:firstColumn="0" w:lastColumn="0" w:oddVBand="0" w:evenVBand="0" w:oddHBand="1" w:evenHBand="0" w:firstRowFirstColumn="0" w:firstRowLastColumn="0" w:lastRowFirstColumn="0" w:lastRowLastColumn="0"/>
             </w:pPr>
             <w:r>
-              <w:t xml:space="preserve">Ghi nhận thông tin về vé hủy: thực hiện hủy thông tin đặt vé và cập nhật vào hệ thống tình </w:t>
-            </w:r>
-            <w:proofErr w:type="gramStart"/>
-            <w:r>
-              <w:t>trạng  mới</w:t>
-            </w:r>
-            <w:proofErr w:type="gramEnd"/>
-            <w:r>
-              <w:t xml:space="preserve"> của vé.</w:t>
+              <w:t>Ghi nhận thông tin về vé hủy: thực hiện hủy thông tin đặt vé và cập nhật vào hệ thống tình trạng  mới của vé.</w:t>
             </w:r>
           </w:p>
           <w:p>
@@ -2516,7 +2536,7 @@
               <w:t>Mã số: UC</w:t>
             </w:r>
             <w:r>
-              <w:t>NV-8</w:t>
+              <w:t>NV-4</w:t>
             </w:r>
           </w:p>
         </w:tc>
@@ -2891,7 +2911,10 @@
               <w:cnfStyle w:val="100000000000" w:firstRow="1" w:lastRow="0" w:firstColumn="0" w:lastColumn="0" w:oddVBand="0" w:evenVBand="0" w:oddHBand="0" w:evenHBand="0" w:firstRowFirstColumn="0" w:firstRowLastColumn="0" w:lastRowFirstColumn="0" w:lastRowLastColumn="0"/>
             </w:pPr>
             <w:r>
-              <w:t>Mã số: UCNV-2</w:t>
+              <w:t>Mã số</w:t>
+            </w:r>
+            <w:r>
+              <w:t>: UCNV-5</w:t>
             </w:r>
           </w:p>
         </w:tc>
@@ -3356,7 +3379,7 @@
                 <w:sz w:val="24"/>
                 <w:szCs w:val="24"/>
               </w:rPr>
-              <w:t>Mã số: UCNV-...</w:t>
+              <w:t>Mã số: UCNV-6</w:t>
             </w:r>
           </w:p>
         </w:tc>
@@ -3988,7 +4011,7 @@
                 <w:sz w:val="24"/>
                 <w:szCs w:val="24"/>
               </w:rPr>
-              <w:t>Mã số: UCNV-...</w:t>
+              <w:t>Mã số: UCNV-7</w:t>
             </w:r>
           </w:p>
         </w:tc>
@@ -4737,7 +4760,7 @@
                 <w:sz w:val="24"/>
                 <w:szCs w:val="24"/>
               </w:rPr>
-              <w:t>Mã số: UCNV-...</w:t>
+              <w:t>Mã số: UCNV-8</w:t>
             </w:r>
           </w:p>
         </w:tc>
@@ -5254,6 +5277,15 @@
             <w:pPr>
               <w:pStyle w:val="MyTable1"/>
             </w:pPr>
+            <w:r>
+              <w:t>[HT</w:t>
+            </w:r>
+            <w:r>
+              <w:t>UC</w:t>
+            </w:r>
+            <w:r>
+              <w:t>NV-1]</w:t>
+            </w:r>
           </w:p>
         </w:tc>
       </w:tr>
@@ -5343,10 +5375,10 @@
                   <v:path o:extrusionok="f" gradientshapeok="t" o:connecttype="rect"/>
                   <o:lock v:ext="edit" aspectratio="t"/>
                 </v:shapetype>
-                <v:shape id="_x0000_i1025" type="#_x0000_t75" style="width:406.5pt;height:488.25pt" o:ole="">
+                <v:shape id="_x0000_i1025" type="#_x0000_t75" style="width:406.35pt;height:488.35pt" o:ole="">
                   <v:imagedata r:id="rId8" o:title=""/>
                 </v:shape>
-                <o:OLEObject Type="Embed" ProgID="PBrush" ShapeID="_x0000_i1025" DrawAspect="Content" ObjectID="_1567455007" r:id="rId9"/>
+                <o:OLEObject Type="Embed" ProgID="PBrush" ShapeID="_x0000_i1025" DrawAspect="Content" ObjectID="_1567456325" r:id="rId9"/>
               </w:object>
             </w:r>
           </w:p>
@@ -5446,7 +5478,10 @@
               <w:t>UC</w:t>
             </w:r>
             <w:r>
-              <w:t>NV-?]</w:t>
+              <w:t>NV-2</w:t>
+            </w:r>
+            <w:r>
+              <w:t>]</w:t>
             </w:r>
           </w:p>
         </w:tc>
@@ -5481,7 +5516,10 @@
               <w:t>UC</w:t>
             </w:r>
             <w:r>
-              <w:t>NV-?]</w:t>
+              <w:t>NV-2</w:t>
+            </w:r>
+            <w:r>
+              <w:t>]</w:t>
             </w:r>
           </w:p>
         </w:tc>
@@ -5513,6 +5551,7 @@
             <w:r>
               <w:rPr>
                 <w:noProof/>
+                <w:lang w:eastAsia="zh-CN"/>
               </w:rPr>
               <w:drawing>
                 <wp:anchor distT="0" distB="0" distL="114300" distR="114300" simplePos="0" relativeHeight="251662336" behindDoc="0" locked="0" layoutInCell="1" allowOverlap="1" wp14:anchorId="7244F72F" wp14:editId="5ACBB87D">
@@ -5790,7 +5829,7 @@
       <w:tr>
         <w:tc>
           <w:tcPr>
-            <w:tcW w:w="1638" w:type="dxa"/>
+            <w:tcW w:w="1619" w:type="dxa"/>
             <w:shd w:val="clear" w:color="auto" w:fill="A6A6A6" w:themeFill="background1" w:themeFillShade="A6"/>
           </w:tcPr>
           <w:p>
@@ -5804,7 +5843,7 @@
         </w:tc>
         <w:tc>
           <w:tcPr>
-            <w:tcW w:w="7578" w:type="dxa"/>
+            <w:tcW w:w="7597" w:type="dxa"/>
             <w:shd w:val="clear" w:color="auto" w:fill="A6A6A6" w:themeFill="background1" w:themeFillShade="A6"/>
           </w:tcPr>
           <w:p>
@@ -5820,7 +5859,7 @@
       <w:tr>
         <w:tc>
           <w:tcPr>
-            <w:tcW w:w="1638" w:type="dxa"/>
+            <w:tcW w:w="1619" w:type="dxa"/>
             <w:shd w:val="clear" w:color="auto" w:fill="A6A6A6" w:themeFill="background1" w:themeFillShade="A6"/>
           </w:tcPr>
           <w:p>
@@ -5834,19 +5873,28 @@
         </w:tc>
         <w:tc>
           <w:tcPr>
-            <w:tcW w:w="7578" w:type="dxa"/>
-          </w:tcPr>
-          <w:p>
-            <w:pPr>
-              <w:pStyle w:val="MyTable1"/>
-            </w:pPr>
+            <w:tcW w:w="7597" w:type="dxa"/>
+          </w:tcPr>
+          <w:p>
+            <w:pPr>
+              <w:pStyle w:val="MyTable1"/>
+            </w:pPr>
+            <w:r>
+              <w:t>[HT</w:t>
+            </w:r>
+            <w:r>
+              <w:t>UC</w:t>
+            </w:r>
+            <w:r>
+              <w:t>NV-3]</w:t>
+            </w:r>
           </w:p>
         </w:tc>
       </w:tr>
       <w:tr>
         <w:tc>
           <w:tcPr>
-            <w:tcW w:w="1638" w:type="dxa"/>
+            <w:tcW w:w="1619" w:type="dxa"/>
             <w:shd w:val="clear" w:color="auto" w:fill="A6A6A6" w:themeFill="background1" w:themeFillShade="A6"/>
           </w:tcPr>
           <w:p>
@@ -5860,7 +5908,7 @@
         </w:tc>
         <w:tc>
           <w:tcPr>
-            <w:tcW w:w="7578" w:type="dxa"/>
+            <w:tcW w:w="7597" w:type="dxa"/>
           </w:tcPr>
           <w:p>
             <w:pPr>
@@ -5873,13 +5921,7 @@
               <w:t>UC</w:t>
             </w:r>
             <w:r>
-              <w:t>NV-</w:t>
-            </w:r>
-            <w:r>
-              <w:t>3</w:t>
-            </w:r>
-            <w:r>
-              <w:t>]</w:t>
+              <w:t>NV-3]</w:t>
             </w:r>
           </w:p>
         </w:tc>
@@ -5887,7 +5929,7 @@
       <w:tr>
         <w:tc>
           <w:tcPr>
-            <w:tcW w:w="1638" w:type="dxa"/>
+            <w:tcW w:w="1619" w:type="dxa"/>
             <w:shd w:val="clear" w:color="auto" w:fill="A6A6A6" w:themeFill="background1" w:themeFillShade="A6"/>
           </w:tcPr>
           <w:p>
@@ -5902,7 +5944,7 @@
         </w:tc>
         <w:tc>
           <w:tcPr>
-            <w:tcW w:w="7578" w:type="dxa"/>
+            <w:tcW w:w="7597" w:type="dxa"/>
           </w:tcPr>
           <w:p>
             <w:pPr>
@@ -5911,9 +5953,10 @@
             <w:r>
               <w:rPr>
                 <w:noProof/>
+                <w:lang w:eastAsia="zh-CN"/>
               </w:rPr>
               <w:drawing>
-                <wp:inline distT="0" distB="0" distL="0" distR="0" wp14:anchorId="14CEA3B9" wp14:editId="566BBC69">
+                <wp:inline distT="0" distB="0" distL="0" distR="0" wp14:anchorId="08DA44CD" wp14:editId="388E2F16">
                   <wp:extent cx="4686954" cy="5887272"/>
                   <wp:effectExtent l="0" t="0" r="0" b="0"/>
                   <wp:docPr id="3" name="Picture 3"/>
@@ -6051,7 +6094,10 @@
               <w:t>UC</w:t>
             </w:r>
             <w:r>
-              <w:t>NV-8]</w:t>
+              <w:t>NV-4</w:t>
+            </w:r>
+            <w:r>
+              <w:t>]</w:t>
             </w:r>
           </w:p>
         </w:tc>
@@ -6086,7 +6132,10 @@
               <w:t>UC</w:t>
             </w:r>
             <w:r>
-              <w:t>NV-8]</w:t>
+              <w:t>NV-4</w:t>
+            </w:r>
+            <w:r>
+              <w:t>]</w:t>
             </w:r>
           </w:p>
         </w:tc>
@@ -6118,6 +6167,7 @@
             <w:r>
               <w:rPr>
                 <w:noProof/>
+                <w:lang w:eastAsia="zh-CN"/>
               </w:rPr>
               <w:drawing>
                 <wp:anchor distT="0" distB="0" distL="114300" distR="114300" simplePos="0" relativeHeight="251666432" behindDoc="0" locked="0" layoutInCell="1" allowOverlap="1" wp14:anchorId="7C719B58" wp14:editId="2D61682B">
@@ -6281,7 +6331,10 @@
               <w:t>UC</w:t>
             </w:r>
             <w:r>
-              <w:t>NV-2]</w:t>
+              <w:t>NV-5</w:t>
+            </w:r>
+            <w:r>
+              <w:t>]</w:t>
             </w:r>
           </w:p>
         </w:tc>
@@ -6316,7 +6369,10 @@
               <w:t>UC</w:t>
             </w:r>
             <w:r>
-              <w:t>NV-2]</w:t>
+              <w:t>NV-5</w:t>
+            </w:r>
+            <w:r>
+              <w:t>]</w:t>
             </w:r>
           </w:p>
         </w:tc>
@@ -6348,6 +6404,7 @@
             <w:r>
               <w:rPr>
                 <w:noProof/>
+                <w:lang w:eastAsia="zh-CN"/>
               </w:rPr>
               <w:drawing>
                 <wp:inline distT="0" distB="0" distL="0" distR="0" wp14:anchorId="05D32DDA" wp14:editId="1192B43A">
@@ -6483,6 +6540,15 @@
             <w:pPr>
               <w:pStyle w:val="MyTable1"/>
             </w:pPr>
+            <w:r>
+              <w:t>[HT</w:t>
+            </w:r>
+            <w:r>
+              <w:t>UC</w:t>
+            </w:r>
+            <w:r>
+              <w:t>NV-6]</w:t>
+            </w:r>
           </w:p>
         </w:tc>
       </w:tr>
@@ -6509,6 +6575,15 @@
             <w:pPr>
               <w:pStyle w:val="MyTable1"/>
             </w:pPr>
+            <w:r>
+              <w:t>[</w:t>
+            </w:r>
+            <w:r>
+              <w:t>UC</w:t>
+            </w:r>
+            <w:r>
+              <w:t>NV-6]</w:t>
+            </w:r>
           </w:p>
         </w:tc>
       </w:tr>
@@ -6539,9 +6614,10 @@
             <w:r>
               <w:rPr>
                 <w:noProof/>
+                <w:lang w:eastAsia="zh-CN"/>
               </w:rPr>
               <w:drawing>
-                <wp:inline distT="0" distB="0" distL="0" distR="0">
+                <wp:inline distT="0" distB="0" distL="0" distR="0" wp14:anchorId="2ED51C92" wp14:editId="40B5D0D9">
                   <wp:extent cx="4791075" cy="3162935"/>
                   <wp:effectExtent l="0" t="0" r="9525" b="0"/>
                   <wp:docPr id="7" name="Picture 7"/>
@@ -6685,6 +6761,15 @@
             <w:pPr>
               <w:pStyle w:val="MyTable1"/>
             </w:pPr>
+            <w:r>
+              <w:t>[HT</w:t>
+            </w:r>
+            <w:r>
+              <w:t>UC</w:t>
+            </w:r>
+            <w:r>
+              <w:t>NV-7]</w:t>
+            </w:r>
           </w:p>
         </w:tc>
       </w:tr>
@@ -6711,6 +6796,15 @@
             <w:pPr>
               <w:pStyle w:val="MyTable1"/>
             </w:pPr>
+            <w:r>
+              <w:t>[</w:t>
+            </w:r>
+            <w:r>
+              <w:t>UC</w:t>
+            </w:r>
+            <w:r>
+              <w:t>NV-7]</w:t>
+            </w:r>
           </w:p>
         </w:tc>
       </w:tr>
@@ -6741,9 +6835,10 @@
             <w:r>
               <w:rPr>
                 <w:noProof/>
+                <w:lang w:eastAsia="zh-CN"/>
               </w:rPr>
               <w:drawing>
-                <wp:inline distT="0" distB="0" distL="0" distR="0">
+                <wp:inline distT="0" distB="0" distL="0" distR="0" wp14:anchorId="3A906A36" wp14:editId="51476D50">
                   <wp:extent cx="4704715" cy="3065780"/>
                   <wp:effectExtent l="0" t="0" r="635" b="1270"/>
                   <wp:docPr id="1" name="Picture 1"/>
@@ -6792,10 +6887,226 @@
       <w:pPr>
         <w:pStyle w:val="TuNormal"/>
         <w:numPr>
+          <w:ilvl w:val="2"/>
+          <w:numId w:val="13"/>
+        </w:numPr>
+        <w:rPr>
+          <w:lang w:val="vi-VN"/>
+        </w:rPr>
+      </w:pPr>
+      <w:r>
+        <w:rPr>
+          <w:lang w:val="vi-VN"/>
+        </w:rPr>
+        <w:t>Use case Báo cáo</w:t>
+      </w:r>
+    </w:p>
+    <w:tbl>
+      <w:tblPr>
+        <w:tblStyle w:val="TableGrid"/>
+        <w:tblW w:w="0" w:type="auto"/>
+        <w:tblInd w:w="360" w:type="dxa"/>
+        <w:tblLayout w:type="fixed"/>
+        <w:tblLook w:val="04A0" w:firstRow="1" w:lastRow="0" w:firstColumn="1" w:lastColumn="0" w:noHBand="0" w:noVBand="1"/>
+      </w:tblPr>
+      <w:tblGrid>
+        <w:gridCol w:w="1591"/>
+        <w:gridCol w:w="7625"/>
+      </w:tblGrid>
+      <w:tr>
+        <w:tc>
+          <w:tcPr>
+            <w:tcW w:w="1591" w:type="dxa"/>
+            <w:shd w:val="clear" w:color="auto" w:fill="A6A6A6" w:themeFill="background1" w:themeFillShade="A6"/>
+          </w:tcPr>
+          <w:p>
+            <w:pPr>
+              <w:pStyle w:val="MyTable1"/>
+            </w:pPr>
+            <w:r>
+              <w:t>Use case</w:t>
+            </w:r>
+          </w:p>
+        </w:tc>
+        <w:tc>
+          <w:tcPr>
+            <w:tcW w:w="7625" w:type="dxa"/>
+            <w:shd w:val="clear" w:color="auto" w:fill="A6A6A6" w:themeFill="background1" w:themeFillShade="A6"/>
+          </w:tcPr>
+          <w:p>
+            <w:pPr>
+              <w:pStyle w:val="MyTable1"/>
+              <w:rPr>
+                <w:lang w:val="vi-VN"/>
+              </w:rPr>
+            </w:pPr>
+            <w:r>
+              <w:rPr>
+                <w:lang w:val="vi-VN"/>
+              </w:rPr>
+              <w:t>Báo cáo</w:t>
+            </w:r>
+          </w:p>
+        </w:tc>
+      </w:tr>
+      <w:tr>
+        <w:tc>
+          <w:tcPr>
+            <w:tcW w:w="1591" w:type="dxa"/>
+            <w:shd w:val="clear" w:color="auto" w:fill="A6A6A6" w:themeFill="background1" w:themeFillShade="A6"/>
+          </w:tcPr>
+          <w:p>
+            <w:pPr>
+              <w:pStyle w:val="MyTable1"/>
+            </w:pPr>
+            <w:r>
+              <w:t>Mã số</w:t>
+            </w:r>
+          </w:p>
+        </w:tc>
+        <w:tc>
+          <w:tcPr>
+            <w:tcW w:w="7625" w:type="dxa"/>
+          </w:tcPr>
+          <w:p>
+            <w:pPr>
+              <w:pStyle w:val="MyTable1"/>
+            </w:pPr>
+            <w:r>
+              <w:t>[HT</w:t>
+            </w:r>
+            <w:r>
+              <w:t>UC</w:t>
+            </w:r>
+            <w:r>
+              <w:t>NV-8</w:t>
+            </w:r>
+            <w:r>
+              <w:t>]</w:t>
+            </w:r>
+          </w:p>
+        </w:tc>
+      </w:tr>
+      <w:tr>
+        <w:tc>
+          <w:tcPr>
+            <w:tcW w:w="1591" w:type="dxa"/>
+            <w:shd w:val="clear" w:color="auto" w:fill="A6A6A6" w:themeFill="background1" w:themeFillShade="A6"/>
+          </w:tcPr>
+          <w:p>
+            <w:pPr>
+              <w:pStyle w:val="MyTable1"/>
+            </w:pPr>
+            <w:r>
+              <w:t>Tham chiếu</w:t>
+            </w:r>
+          </w:p>
+        </w:tc>
+        <w:tc>
+          <w:tcPr>
+            <w:tcW w:w="7625" w:type="dxa"/>
+          </w:tcPr>
+          <w:p>
+            <w:pPr>
+              <w:pStyle w:val="MyTable1"/>
+            </w:pPr>
+            <w:r>
+              <w:t>[</w:t>
+            </w:r>
+            <w:r>
+              <w:t>UC</w:t>
+            </w:r>
+            <w:r>
+              <w:t>NV-8]</w:t>
+            </w:r>
+          </w:p>
+        </w:tc>
+      </w:tr>
+      <w:tr>
+        <w:tc>
+          <w:tcPr>
+            <w:tcW w:w="1591" w:type="dxa"/>
+            <w:shd w:val="clear" w:color="auto" w:fill="A6A6A6" w:themeFill="background1" w:themeFillShade="A6"/>
+          </w:tcPr>
+          <w:p>
+            <w:pPr>
+              <w:pStyle w:val="MyTable1"/>
+            </w:pPr>
+            <w:r>
+              <w:lastRenderedPageBreak/>
+              <w:t>Mô tả</w:t>
+            </w:r>
+          </w:p>
+        </w:tc>
+        <w:tc>
+          <w:tcPr>
+            <w:tcW w:w="7625" w:type="dxa"/>
+          </w:tcPr>
+          <w:p>
+            <w:pPr>
+              <w:pStyle w:val="MyTable1"/>
+            </w:pPr>
+            <w:r>
+              <w:rPr>
+                <w:noProof/>
+                <w:lang w:eastAsia="zh-CN"/>
+              </w:rPr>
+              <w:drawing>
+                <wp:inline distT="0" distB="0" distL="0" distR="0">
+                  <wp:extent cx="4704715" cy="3893820"/>
+                  <wp:effectExtent l="0" t="0" r="635" b="0"/>
+                  <wp:docPr id="10" name="Picture 10"/>
+                  <wp:cNvGraphicFramePr>
+                    <a:graphicFrameLocks xmlns:a="http://schemas.openxmlformats.org/drawingml/2006/main" noChangeAspect="1"/>
+                  </wp:cNvGraphicFramePr>
+                  <a:graphic xmlns:a="http://schemas.openxmlformats.org/drawingml/2006/main">
+                    <a:graphicData uri="http://schemas.openxmlformats.org/drawingml/2006/picture">
+                      <pic:pic xmlns:pic="http://schemas.openxmlformats.org/drawingml/2006/picture">
+                        <pic:nvPicPr>
+                          <pic:cNvPr id="10" name="act.png"/>
+                          <pic:cNvPicPr/>
+                        </pic:nvPicPr>
+                        <pic:blipFill>
+                          <a:blip r:embed="rId16">
+                            <a:extLst>
+                              <a:ext uri="{28A0092B-C50C-407E-A947-70E740481C1C}">
+                                <a14:useLocalDpi xmlns:a14="http://schemas.microsoft.com/office/drawing/2010/main" val="0"/>
+                              </a:ext>
+                            </a:extLst>
+                          </a:blip>
+                          <a:stretch>
+                            <a:fillRect/>
+                          </a:stretch>
+                        </pic:blipFill>
+                        <pic:spPr>
+                          <a:xfrm>
+                            <a:off x="0" y="0"/>
+                            <a:ext cx="4704715" cy="3893820"/>
+                          </a:xfrm>
+                          <a:prstGeom prst="rect">
+                            <a:avLst/>
+                          </a:prstGeom>
+                        </pic:spPr>
+                      </pic:pic>
+                    </a:graphicData>
+                  </a:graphic>
+                </wp:inline>
+              </w:drawing>
+            </w:r>
+          </w:p>
+        </w:tc>
+      </w:tr>
+    </w:tbl>
+    <w:p>
+      <w:pPr>
+        <w:pStyle w:val="TuNormal"/>
+        <w:numPr>
           <w:ilvl w:val="0"/>
           <w:numId w:val="0"/>
         </w:numPr>
-        <w:ind w:left="1224"/>
+        <w:rPr>
+          <w:lang w:val="vi-VN"/>
+        </w:rPr>
       </w:pPr>
     </w:p>
     <w:p>
@@ -7027,18 +7338,10 @@
               <w:t>Quản lí thông tin của các trạm dừng chân</w:t>
             </w:r>
             <w:r>
-              <w:t xml:space="preserve">: thời gian lập trạm, địa điểm, tỉ lệ đón </w:t>
-            </w:r>
-            <w:proofErr w:type="gramStart"/>
-            <w:r>
-              <w:t>khách,..</w:t>
-            </w:r>
-            <w:r>
-              <w:t>.</w:t>
-            </w:r>
-            <w:proofErr w:type="gramEnd"/>
-            <w:r>
-              <w:t xml:space="preserve"> Bao gồm các chức năng: tìm kiếm thông tin trạm, thêm thông tin trạm, xóa thông tin trạm, chỉnh sửa thông tin trạm.</w:t>
+              <w:t>: thời gian lập trạm, địa điểm, tỉ lệ đón khách,..</w:t>
+            </w:r>
+            <w:r>
+              <w:t>. Bao gồm các chức năng: tìm kiếm thông tin trạm, thêm thông tin trạm, xóa thông tin trạm, chỉnh sửa thông tin trạm.</w:t>
             </w:r>
           </w:p>
         </w:tc>
@@ -7239,9 +7542,6 @@
             <w:pPr>
               <w:pStyle w:val="MyTable1"/>
             </w:pPr>
-            <w:r>
-              <w:t>[UCNV-?], [HTUCNV-?]</w:t>
-            </w:r>
           </w:p>
         </w:tc>
       </w:tr>
@@ -7259,6 +7559,7 @@
               <w:pStyle w:val="MyTable1"/>
             </w:pPr>
             <w:r>
+              <w:lastRenderedPageBreak/>
               <w:t>Mô tả</w:t>
             </w:r>
           </w:p>
@@ -7272,15 +7573,7 @@
               <w:pStyle w:val="MyTable1"/>
             </w:pPr>
             <w:r>
-              <w:t xml:space="preserve">Quản lí thông tín các tuyến xe gồm trạm bắt đầu, trạm kết thúc, lộ trình tuyến, các chuyến thuộc tuyến </w:t>
-            </w:r>
-            <w:proofErr w:type="gramStart"/>
-            <w:r>
-              <w:t>xe,…</w:t>
-            </w:r>
-            <w:proofErr w:type="gramEnd"/>
-            <w:r>
-              <w:t xml:space="preserve"> Bao gồm các chức năng: xem danh sách tuyến, tìm tuyến, thêm tuyến, sửa tuyến, xóa tuyến.</w:t>
+              <w:t>Quản lí thông tín các tuyến xe gồm trạm bắt đầu, trạm kết thúc, lộ trình tuyến, các chuyến thuộc tuyến xe,… Bao gồm các chức năng: xem danh sách tuyến, tìm tuyến, thêm tuyến, sửa tuyến, xóa tuyến.</w:t>
             </w:r>
           </w:p>
         </w:tc>
@@ -7296,7 +7589,6 @@
         <w:ind w:left="1260" w:hanging="540"/>
       </w:pPr>
       <w:r>
-        <w:lastRenderedPageBreak/>
         <w:t>Xem danh sách tuyến</w:t>
       </w:r>
     </w:p>
@@ -7387,15 +7679,7 @@
               <w:pStyle w:val="MyTable1"/>
             </w:pPr>
             <w:r>
-              <w:t xml:space="preserve">Cho phép hiển thị danh sách tất cả các tuyến còn tồn tại trên thực tế. Danh sách hiển thị gồm: trạm bắt đầu, trạm kết thúc, chiều dài tuyến, thời gian ước </w:t>
-            </w:r>
-            <w:proofErr w:type="gramStart"/>
-            <w:r>
-              <w:t>lượng,…</w:t>
-            </w:r>
-            <w:proofErr w:type="gramEnd"/>
-            <w:r>
-              <w:t xml:space="preserve"> Hỗ trợ tính năng sắp xếp danh sách tuyến theo một số tiêu chí nhất định.</w:t>
+              <w:t>Cho phép hiển thị danh sách tất cả các tuyến còn tồn tại trên thực tế. Danh sách hiển thị gồm: trạm bắt đầu, trạm kết thúc, chiều dài tuyến, thời gian ước lượng,… Hỗ trợ tính năng sắp xếp danh sách tuyến theo một số tiêu chí nhất định.</w:t>
             </w:r>
           </w:p>
         </w:tc>
@@ -7627,13 +7911,8 @@
               <w:pStyle w:val="MyTable1"/>
             </w:pPr>
             <w:r>
-              <w:t xml:space="preserve">Thêm tuyến mới khi mở tuyến thành công. Nhập vào các thông tin như trạm bắt đầu, trạm kết thúc, lộ trình </w:t>
-            </w:r>
-            <w:proofErr w:type="gramStart"/>
-            <w:r>
-              <w:t>tuyến,…</w:t>
-            </w:r>
-            <w:proofErr w:type="gramEnd"/>
+              <w:t>Thêm tuyến mới khi mở tuyến thành công. Nhập vào các thông tin như trạm bắt đầu, trạm kết thúc, lộ trình tuyến,…</w:t>
+            </w:r>
           </w:p>
         </w:tc>
       </w:tr>
@@ -7703,6 +7982,7 @@
               <w:pStyle w:val="MyTable1"/>
             </w:pPr>
             <w:r>
+              <w:lastRenderedPageBreak/>
               <w:t>Tham chiếu</w:t>
             </w:r>
           </w:p>
@@ -7735,7 +8015,6 @@
               <w:pStyle w:val="MyTable1"/>
             </w:pPr>
             <w:r>
-              <w:lastRenderedPageBreak/>
               <w:t>Mô tả</w:t>
             </w:r>
           </w:p>
@@ -7865,13 +8144,8 @@
               <w:pStyle w:val="MyTable1"/>
             </w:pPr>
             <w:r>
-              <w:t xml:space="preserve">Sửa tuyến trên hệ thống dựa vào các thay đổi về tuyến trên thực tế. Các thay đổi bao gồm: các trạm thuộc tuyến, các chuyến thuộc tuyến, thời gian ước </w:t>
-            </w:r>
-            <w:proofErr w:type="gramStart"/>
-            <w:r>
-              <w:t>lượng,…</w:t>
-            </w:r>
-            <w:proofErr w:type="gramEnd"/>
+              <w:t>Sửa tuyến trên hệ thống dựa vào các thay đổi về tuyến trên thực tế. Các thay đổi bao gồm: các trạm thuộc tuyến, các chuyến thuộc tuyến, thời gian ước lượng,…</w:t>
+            </w:r>
           </w:p>
         </w:tc>
       </w:tr>
@@ -8102,7 +8376,11 @@
               <w:pStyle w:val="MyTable1"/>
             </w:pPr>
             <w:r>
-              <w:t>Cho phép hiển thị danh sách vé đã đặt thành công của các tuyến xe của hãng. Danh sách hiển thị gồm: mã vé, tuyến xe, thời gian khởi hành, trạm đón khách, giá vé, họ tên khách hàng, số ghế, số xe, ngày xuất vé, họ tên nhân viên xuất vé.… Hỗ trợ tính năng sắp xếp danh sách vé theo một số tiêu chí nhất định.</w:t>
+              <w:t xml:space="preserve">Cho phép hiển thị danh sách vé đã đặt thành công của các tuyến xe của hãng. Danh sách hiển thị gồm: mã vé, tuyến xe, thời gian khởi hành, trạm đón khách, giá vé, họ tên khách hàng, số ghế, số xe, ngày xuất vé, họ tên nhân viên xuất vé.… Hỗ trợ tính năng sắp xếp danh sách vé theo </w:t>
+            </w:r>
+            <w:r>
+              <w:lastRenderedPageBreak/>
+              <w:t>một số tiêu chí nhất định.</w:t>
             </w:r>
           </w:p>
         </w:tc>
@@ -8128,7 +8406,6 @@
         <w:ind w:left="1260" w:hanging="540"/>
       </w:pPr>
       <w:r>
-        <w:lastRenderedPageBreak/>
         <w:t>Tìm vé</w:t>
       </w:r>
     </w:p>
@@ -8503,6 +8780,7 @@
               <w:pStyle w:val="MyTable1"/>
             </w:pPr>
             <w:r>
+              <w:lastRenderedPageBreak/>
               <w:t>Mã số:</w:t>
             </w:r>
           </w:p>
@@ -8554,7 +8832,6 @@
               <w:pStyle w:val="MyTable1"/>
             </w:pPr>
             <w:r>
-              <w:lastRenderedPageBreak/>
               <w:t>Mô tả</w:t>
             </w:r>
           </w:p>
@@ -8902,6 +9179,7 @@
               <w:pStyle w:val="MyTable1"/>
             </w:pPr>
             <w:r>
+              <w:lastRenderedPageBreak/>
               <w:t>Mô tả</w:t>
             </w:r>
           </w:p>
@@ -8967,7 +9245,6 @@
               <w:pStyle w:val="MyTable1"/>
             </w:pPr>
             <w:r>
-              <w:lastRenderedPageBreak/>
               <w:t>Mã số:</w:t>
             </w:r>
           </w:p>
@@ -9433,8 +9710,6 @@
             <w:r>
               <w:t>Quản lý thông tin chuyến đi, trong đó có giờ xuất bến, ngày khởi hành, giờ đến, mã chuyến. Ngoài ra còn biết thông được chuyến đi thuộc tuyến đường nào, do tài xế nào phụ trách lái. Bao gồm các chức năng: xem danh sách chuyến, tìm chuyến, thêm chuyến, sửa chuyến, xóa chuyến.</w:t>
             </w:r>
-            <w:bookmarkStart w:id="1" w:name="_GoBack"/>
-            <w:bookmarkEnd w:id="1"/>
           </w:p>
         </w:tc>
       </w:tr>
@@ -10067,7 +10342,6 @@
               <w:pStyle w:val="MyTable1"/>
             </w:pPr>
             <w:r>
-              <w:lastRenderedPageBreak/>
               <w:t>Mô tả</w:t>
             </w:r>
           </w:p>
@@ -10965,6 +11239,7 @@
               <w:pStyle w:val="MyTable1"/>
             </w:pPr>
             <w:r>
+              <w:lastRenderedPageBreak/>
               <w:t>Mô tả</w:t>
             </w:r>
           </w:p>
@@ -11048,7 +11323,6 @@
               <w:pStyle w:val="MyTable1"/>
             </w:pPr>
             <w:r>
-              <w:lastRenderedPageBreak/>
               <w:t>Tham chiếu</w:t>
             </w:r>
           </w:p>
@@ -11264,9 +11538,434 @@
       <w:pPr>
         <w:pStyle w:val="TuNormal"/>
         <w:numPr>
+          <w:ilvl w:val="1"/>
+          <w:numId w:val="26"/>
+        </w:numPr>
+        <w:rPr>
+          <w:lang w:val="vi-VN"/>
+        </w:rPr>
+      </w:pPr>
+      <w:r>
+        <w:rPr>
+          <w:lang w:val="vi-VN"/>
+        </w:rPr>
+        <w:t>Thêm Khách hàng</w:t>
+      </w:r>
+    </w:p>
+    <w:tbl>
+      <w:tblPr>
+        <w:tblStyle w:val="TableGrid"/>
+        <w:tblW w:w="0" w:type="auto"/>
+        <w:tblInd w:w="360" w:type="dxa"/>
+        <w:tblLook w:val="04A0" w:firstRow="1" w:lastRow="0" w:firstColumn="1" w:lastColumn="0" w:noHBand="0" w:noVBand="1"/>
+      </w:tblPr>
+      <w:tblGrid>
+        <w:gridCol w:w="1998"/>
+        <w:gridCol w:w="7218"/>
+      </w:tblGrid>
+      <w:tr>
+        <w:tc>
+          <w:tcPr>
+            <w:tcW w:w="9216" w:type="dxa"/>
+            <w:gridSpan w:val="2"/>
+            <w:shd w:val="clear" w:color="auto" w:fill="A6A6A6" w:themeFill="background1" w:themeFillShade="A6"/>
+          </w:tcPr>
+          <w:p>
+            <w:pPr>
+              <w:pStyle w:val="MyTable1"/>
+            </w:pPr>
+            <w:r>
+              <w:t>Mã số: R1</w:t>
+            </w:r>
+          </w:p>
+        </w:tc>
+      </w:tr>
+      <w:tr>
+        <w:trPr>
+          <w:trHeight w:val="548"/>
+        </w:trPr>
+        <w:tc>
+          <w:tcPr>
+            <w:tcW w:w="1998" w:type="dxa"/>
+            <w:shd w:val="clear" w:color="auto" w:fill="A6A6A6" w:themeFill="background1" w:themeFillShade="A6"/>
+          </w:tcPr>
+          <w:p>
+            <w:pPr>
+              <w:pStyle w:val="MyTable1"/>
+            </w:pPr>
+            <w:r>
+              <w:t>Tham chiếu</w:t>
+            </w:r>
+          </w:p>
+        </w:tc>
+        <w:tc>
+          <w:tcPr>
+            <w:tcW w:w="7218" w:type="dxa"/>
+          </w:tcPr>
+          <w:p>
+            <w:pPr>
+              <w:pStyle w:val="MyTable1"/>
+              <w:rPr>
+                <w:lang w:val="vi-VN"/>
+              </w:rPr>
+            </w:pPr>
+            <w:r>
+              <w:t xml:space="preserve"> </w:t>
+            </w:r>
+            <w:r>
+              <w:rPr>
+                <w:lang w:val="vi-VN"/>
+              </w:rPr>
+              <w:t>[Quản lý khách hàng]</w:t>
+            </w:r>
+          </w:p>
+        </w:tc>
+      </w:tr>
+      <w:tr>
+        <w:trPr>
+          <w:trHeight w:val="1151"/>
+        </w:trPr>
+        <w:tc>
+          <w:tcPr>
+            <w:tcW w:w="1998" w:type="dxa"/>
+            <w:shd w:val="clear" w:color="auto" w:fill="A6A6A6" w:themeFill="background1" w:themeFillShade="A6"/>
+          </w:tcPr>
+          <w:p>
+            <w:pPr>
+              <w:pStyle w:val="MyTable1"/>
+            </w:pPr>
+            <w:r>
+              <w:t>Mô tả</w:t>
+            </w:r>
+          </w:p>
+        </w:tc>
+        <w:tc>
+          <w:tcPr>
+            <w:tcW w:w="7218" w:type="dxa"/>
+          </w:tcPr>
+          <w:p>
+            <w:pPr>
+              <w:pStyle w:val="MyTable1"/>
+              <w:rPr>
+                <w:lang w:val="vi-VN"/>
+              </w:rPr>
+            </w:pPr>
+            <w:r>
+              <w:t>Khách hàng khi thực hiện giao dịch vé cần lưu lại thông tin cá nhân.</w:t>
+            </w:r>
+            <w:r>
+              <w:rPr>
+                <w:lang w:val="vi-VN"/>
+              </w:rPr>
+              <w:t xml:space="preserve"> Nếu khách hàng chưa có tài khoản, hệ thống sẽ thêm mới.</w:t>
+            </w:r>
+          </w:p>
+        </w:tc>
+      </w:tr>
+    </w:tbl>
+    <w:p>
+      <w:pPr>
+        <w:pStyle w:val="TuNormal"/>
+        <w:numPr>
           <w:ilvl w:val="0"/>
           <w:numId w:val="0"/>
         </w:numPr>
+        <w:ind w:left="360"/>
+        <w:rPr>
+          <w:lang w:val="vi-VN"/>
+        </w:rPr>
+      </w:pPr>
+    </w:p>
+    <w:p>
+      <w:pPr>
+        <w:pStyle w:val="TuNormal"/>
+        <w:numPr>
+          <w:ilvl w:val="1"/>
+          <w:numId w:val="26"/>
+        </w:numPr>
+        <w:rPr>
+          <w:lang w:val="vi-VN"/>
+        </w:rPr>
+      </w:pPr>
+      <w:r>
+        <w:rPr>
+          <w:lang w:val="vi-VN"/>
+        </w:rPr>
+        <w:t>Cập nhật thông tin khách hàng</w:t>
+      </w:r>
+    </w:p>
+    <w:tbl>
+      <w:tblPr>
+        <w:tblStyle w:val="TableGrid"/>
+        <w:tblW w:w="0" w:type="auto"/>
+        <w:tblInd w:w="360" w:type="dxa"/>
+        <w:tblLook w:val="04A0" w:firstRow="1" w:lastRow="0" w:firstColumn="1" w:lastColumn="0" w:noHBand="0" w:noVBand="1"/>
+      </w:tblPr>
+      <w:tblGrid>
+        <w:gridCol w:w="1998"/>
+        <w:gridCol w:w="7218"/>
+      </w:tblGrid>
+      <w:tr>
+        <w:tc>
+          <w:tcPr>
+            <w:tcW w:w="9216" w:type="dxa"/>
+            <w:gridSpan w:val="2"/>
+            <w:shd w:val="clear" w:color="auto" w:fill="A6A6A6" w:themeFill="background1" w:themeFillShade="A6"/>
+          </w:tcPr>
+          <w:p>
+            <w:pPr>
+              <w:pStyle w:val="MyTable1"/>
+            </w:pPr>
+            <w:r>
+              <w:t>Mã số: R1</w:t>
+            </w:r>
+          </w:p>
+        </w:tc>
+      </w:tr>
+      <w:tr>
+        <w:trPr>
+          <w:trHeight w:val="548"/>
+        </w:trPr>
+        <w:tc>
+          <w:tcPr>
+            <w:tcW w:w="1998" w:type="dxa"/>
+            <w:shd w:val="clear" w:color="auto" w:fill="A6A6A6" w:themeFill="background1" w:themeFillShade="A6"/>
+          </w:tcPr>
+          <w:p>
+            <w:pPr>
+              <w:pStyle w:val="MyTable1"/>
+            </w:pPr>
+            <w:r>
+              <w:t>Tham chiếu</w:t>
+            </w:r>
+          </w:p>
+        </w:tc>
+        <w:tc>
+          <w:tcPr>
+            <w:tcW w:w="7218" w:type="dxa"/>
+          </w:tcPr>
+          <w:p>
+            <w:pPr>
+              <w:pStyle w:val="MyTable1"/>
+              <w:rPr>
+                <w:lang w:val="vi-VN"/>
+              </w:rPr>
+            </w:pPr>
+            <w:r>
+              <w:t xml:space="preserve"> </w:t>
+            </w:r>
+            <w:r>
+              <w:rPr>
+                <w:lang w:val="vi-VN"/>
+              </w:rPr>
+              <w:t>[Quản lý khách hàng]</w:t>
+            </w:r>
+          </w:p>
+        </w:tc>
+      </w:tr>
+      <w:tr>
+        <w:trPr>
+          <w:trHeight w:val="1151"/>
+        </w:trPr>
+        <w:tc>
+          <w:tcPr>
+            <w:tcW w:w="1998" w:type="dxa"/>
+            <w:shd w:val="clear" w:color="auto" w:fill="A6A6A6" w:themeFill="background1" w:themeFillShade="A6"/>
+          </w:tcPr>
+          <w:p>
+            <w:pPr>
+              <w:pStyle w:val="MyTable1"/>
+            </w:pPr>
+            <w:r>
+              <w:t>Mô tả</w:t>
+            </w:r>
+          </w:p>
+        </w:tc>
+        <w:tc>
+          <w:tcPr>
+            <w:tcW w:w="7218" w:type="dxa"/>
+          </w:tcPr>
+          <w:p>
+            <w:pPr>
+              <w:pStyle w:val="MyTable1"/>
+              <w:rPr>
+                <w:lang w:val="vi-VN"/>
+              </w:rPr>
+            </w:pPr>
+            <w:r>
+              <w:rPr>
+                <w:lang w:val="vi-VN"/>
+              </w:rPr>
+              <w:t>Chỉ có khách hàng mới có thể chỉnh sửa thông tin cá nhân của chính mình trong hệ thống</w:t>
+            </w:r>
+          </w:p>
+        </w:tc>
+      </w:tr>
+    </w:tbl>
+    <w:p>
+      <w:pPr>
+        <w:pStyle w:val="TuNormal"/>
+        <w:numPr>
+          <w:ilvl w:val="0"/>
+          <w:numId w:val="0"/>
+        </w:numPr>
+        <w:ind w:left="360"/>
+      </w:pPr>
+    </w:p>
+    <w:p>
+      <w:pPr>
+        <w:pStyle w:val="TuNormal"/>
+        <w:numPr>
+          <w:ilvl w:val="1"/>
+          <w:numId w:val="26"/>
+        </w:numPr>
+        <w:rPr>
+          <w:lang w:val="vi-VN"/>
+        </w:rPr>
+      </w:pPr>
+      <w:r>
+        <w:rPr>
+          <w:lang w:val="vi-VN"/>
+        </w:rPr>
+        <w:t>Tra cứu thông tin khách hàng</w:t>
+      </w:r>
+    </w:p>
+    <w:tbl>
+      <w:tblPr>
+        <w:tblStyle w:val="TableGrid"/>
+        <w:tblW w:w="0" w:type="auto"/>
+        <w:tblInd w:w="360" w:type="dxa"/>
+        <w:tblLook w:val="04A0" w:firstRow="1" w:lastRow="0" w:firstColumn="1" w:lastColumn="0" w:noHBand="0" w:noVBand="1"/>
+      </w:tblPr>
+      <w:tblGrid>
+        <w:gridCol w:w="1998"/>
+        <w:gridCol w:w="7218"/>
+      </w:tblGrid>
+      <w:tr>
+        <w:tc>
+          <w:tcPr>
+            <w:tcW w:w="9216" w:type="dxa"/>
+            <w:gridSpan w:val="2"/>
+            <w:shd w:val="clear" w:color="auto" w:fill="A6A6A6" w:themeFill="background1" w:themeFillShade="A6"/>
+          </w:tcPr>
+          <w:p>
+            <w:pPr>
+              <w:pStyle w:val="MyTable1"/>
+            </w:pPr>
+            <w:r>
+              <w:t>Mã số: R1</w:t>
+            </w:r>
+          </w:p>
+        </w:tc>
+      </w:tr>
+      <w:tr>
+        <w:trPr>
+          <w:trHeight w:val="548"/>
+        </w:trPr>
+        <w:tc>
+          <w:tcPr>
+            <w:tcW w:w="1998" w:type="dxa"/>
+            <w:shd w:val="clear" w:color="auto" w:fill="A6A6A6" w:themeFill="background1" w:themeFillShade="A6"/>
+          </w:tcPr>
+          <w:p>
+            <w:pPr>
+              <w:pStyle w:val="MyTable1"/>
+            </w:pPr>
+            <w:r>
+              <w:t>Tham chiếu</w:t>
+            </w:r>
+          </w:p>
+        </w:tc>
+        <w:tc>
+          <w:tcPr>
+            <w:tcW w:w="7218" w:type="dxa"/>
+          </w:tcPr>
+          <w:p>
+            <w:pPr>
+              <w:pStyle w:val="MyTable1"/>
+              <w:rPr>
+                <w:lang w:val="vi-VN"/>
+              </w:rPr>
+            </w:pPr>
+            <w:r>
+              <w:t xml:space="preserve"> </w:t>
+            </w:r>
+            <w:r>
+              <w:rPr>
+                <w:lang w:val="vi-VN"/>
+              </w:rPr>
+              <w:t>[Quản lý khách hàng]</w:t>
+            </w:r>
+          </w:p>
+        </w:tc>
+      </w:tr>
+      <w:tr>
+        <w:trPr>
+          <w:trHeight w:val="1151"/>
+        </w:trPr>
+        <w:tc>
+          <w:tcPr>
+            <w:tcW w:w="1998" w:type="dxa"/>
+            <w:shd w:val="clear" w:color="auto" w:fill="A6A6A6" w:themeFill="background1" w:themeFillShade="A6"/>
+          </w:tcPr>
+          <w:p>
+            <w:pPr>
+              <w:pStyle w:val="MyTable1"/>
+            </w:pPr>
+            <w:r>
+              <w:t>Mô tả</w:t>
+            </w:r>
+          </w:p>
+        </w:tc>
+        <w:tc>
+          <w:tcPr>
+            <w:tcW w:w="7218" w:type="dxa"/>
+          </w:tcPr>
+          <w:p>
+            <w:pPr>
+              <w:pStyle w:val="MyTable1"/>
+              <w:rPr>
+                <w:lang w:val="vi-VN"/>
+              </w:rPr>
+            </w:pPr>
+            <w:r>
+              <w:rPr>
+                <w:lang w:val="vi-VN"/>
+              </w:rPr>
+              <w:t xml:space="preserve">Nhân viên có thể tra cứu thông tin khách hàng </w:t>
+            </w:r>
+            <w:r>
+              <w:rPr>
+                <w:lang w:val="vi-VN"/>
+              </w:rPr>
+              <w:t xml:space="preserve">(theo SDT, CMND, họ tên) </w:t>
+            </w:r>
+            <w:r>
+              <w:rPr>
+                <w:lang w:val="vi-VN"/>
+              </w:rPr>
+              <w:t>nếu cần thiết</w:t>
+            </w:r>
+            <w:r>
+              <w:rPr>
+                <w:lang w:val="vi-VN"/>
+              </w:rPr>
+              <w:t xml:space="preserve"> </w:t>
+            </w:r>
+            <w:bookmarkStart w:id="1" w:name="_GoBack"/>
+            <w:bookmarkEnd w:id="1"/>
+          </w:p>
+        </w:tc>
+      </w:tr>
+    </w:tbl>
+    <w:p>
+      <w:pPr>
+        <w:pStyle w:val="TuNormal"/>
+        <w:numPr>
+          <w:ilvl w:val="0"/>
+          <w:numId w:val="0"/>
+        </w:numPr>
+        <w:ind w:left="360"/>
       </w:pPr>
     </w:p>
     <w:p>
@@ -12091,7 +12790,7 @@
 </file>
 
 <file path=word/numbering.xml><?xml version="1.0" encoding="utf-8"?>
-<w:numbering xmlns:wpc="http://schemas.microsoft.com/office/word/2010/wordprocessingCanvas" xmlns:cx="http://schemas.microsoft.com/office/drawing/2014/chartex" xmlns:cx1="http://schemas.microsoft.com/office/drawing/2015/9/8/chartex" xmlns:cx2="http://schemas.microsoft.com/office/drawing/2015/10/21/chartex" xmlns:cx3="http://schemas.microsoft.com/office/drawing/2016/5/9/chartex" xmlns:cx4="http://schemas.microsoft.com/office/drawing/2016/5/10/chartex" xmlns:cx5="http://schemas.microsoft.com/office/drawing/2016/5/11/chartex" xmlns:cx6="http://schemas.microsoft.com/office/drawing/2016/5/12/chartex" xmlns:cx7="http://schemas.microsoft.com/office/drawing/2016/5/13/chartex" xmlns:cx8="http://schemas.microsoft.com/office/drawing/2016/5/14/chartex" xmlns:mc="http://schemas.openxmlformats.org/markup-compatibility/2006" xmlns:aink="http://schemas.microsoft.com/office/drawing/2016/ink" xmlns:am3d="http://schemas.microsoft.com/office/drawing/2017/model3d" xmlns:o="urn:schemas-microsoft-com:office:office" xmlns:r="http://schemas.openxmlformats.org/officeDocument/2006/relationships" xmlns:m="http://schemas.openxmlformats.org/officeDocument/2006/math" xmlns:v="urn:schemas-microsoft-com:vml" xmlns:wp14="http://schemas.microsoft.com/office/word/2010/wordprocessingDrawing" xmlns:wp="http://schemas.openxmlformats.org/drawingml/2006/wordprocessingDrawing" xmlns:w10="urn:schemas-microsoft-com:office:word" xmlns:w="http://schemas.openxmlformats.org/wordprocessingml/2006/main" xmlns:w14="http://schemas.microsoft.com/office/word/2010/wordml" xmlns:w15="http://schemas.microsoft.com/office/word/2012/wordml" xmlns:w16cid="http://schemas.microsoft.com/office/word/2016/wordml/cid" xmlns:w16se="http://schemas.microsoft.com/office/word/2015/wordml/symex" xmlns:wpg="http://schemas.microsoft.com/office/word/2010/wordprocessingGroup" xmlns:wpi="http://schemas.microsoft.com/office/word/2010/wordprocessingInk" xmlns:wne="http://schemas.microsoft.com/office/word/2006/wordml" xmlns:wps="http://schemas.microsoft.com/office/word/2010/wordprocessingShape" mc:Ignorable="w14 w15 w16se w16cid wp14">
+<w:numbering xmlns:wpc="http://schemas.microsoft.com/office/word/2010/wordprocessingCanvas" xmlns:mc="http://schemas.openxmlformats.org/markup-compatibility/2006" xmlns:o="urn:schemas-microsoft-com:office:office" xmlns:r="http://schemas.openxmlformats.org/officeDocument/2006/relationships" xmlns:m="http://schemas.openxmlformats.org/officeDocument/2006/math" xmlns:v="urn:schemas-microsoft-com:vml" xmlns:wp14="http://schemas.microsoft.com/office/word/2010/wordprocessingDrawing" xmlns:wp="http://schemas.openxmlformats.org/drawingml/2006/wordprocessingDrawing" xmlns:w10="urn:schemas-microsoft-com:office:word" xmlns:w="http://schemas.openxmlformats.org/wordprocessingml/2006/main" xmlns:w14="http://schemas.microsoft.com/office/word/2010/wordml" xmlns:w15="http://schemas.microsoft.com/office/word/2012/wordml" xmlns:wpg="http://schemas.microsoft.com/office/word/2010/wordprocessingGroup" xmlns:wpi="http://schemas.microsoft.com/office/word/2010/wordprocessingInk" xmlns:wne="http://schemas.microsoft.com/office/word/2006/wordml" xmlns:wps="http://schemas.microsoft.com/office/word/2010/wordprocessingShape" mc:Ignorable="w14 w15 wp14">
   <w:abstractNum w:abstractNumId="0" w15:restartNumberingAfterBreak="0">
     <w:nsid w:val="00294AD6"/>
     <w:multiLevelType w:val="multilevel"/>
@@ -15534,7 +16233,7 @@
 </file>
 
 <file path=word/styles.xml><?xml version="1.0" encoding="utf-8"?>
-<w:styles xmlns:mc="http://schemas.openxmlformats.org/markup-compatibility/2006" xmlns:r="http://schemas.openxmlformats.org/officeDocument/2006/relationships" xmlns:w="http://schemas.openxmlformats.org/wordprocessingml/2006/main" xmlns:w14="http://schemas.microsoft.com/office/word/2010/wordml" xmlns:w15="http://schemas.microsoft.com/office/word/2012/wordml" xmlns:w16cid="http://schemas.microsoft.com/office/word/2016/wordml/cid" xmlns:w16se="http://schemas.microsoft.com/office/word/2015/wordml/symex" mc:Ignorable="w14 w15 w16se w16cid">
+<w:styles xmlns:mc="http://schemas.openxmlformats.org/markup-compatibility/2006" xmlns:r="http://schemas.openxmlformats.org/officeDocument/2006/relationships" xmlns:w="http://schemas.openxmlformats.org/wordprocessingml/2006/main" xmlns:w14="http://schemas.microsoft.com/office/word/2010/wordml" xmlns:w15="http://schemas.microsoft.com/office/word/2012/wordml" mc:Ignorable="w14 w15">
   <w:docDefaults>
     <w:rPrDefault>
       <w:rPr>
@@ -15551,7 +16250,7 @@
       </w:pPr>
     </w:pPrDefault>
   </w:docDefaults>
-  <w:latentStyles w:defLockedState="0" w:defUIPriority="99" w:defSemiHidden="0" w:defUnhideWhenUsed="0" w:defQFormat="0" w:count="375">
+  <w:latentStyles w:defLockedState="0" w:defUIPriority="99" w:defSemiHidden="0" w:defUnhideWhenUsed="0" w:defQFormat="0" w:count="371">
     <w:lsdException w:name="Normal" w:uiPriority="0" w:qFormat="1"/>
     <w:lsdException w:name="heading 1" w:uiPriority="9" w:qFormat="1"/>
     <w:lsdException w:name="heading 2" w:semiHidden="1" w:uiPriority="9" w:unhideWhenUsed="1" w:qFormat="1"/>
@@ -15657,6 +16356,7 @@
     <w:lsdException w:name="HTML Sample" w:semiHidden="1" w:unhideWhenUsed="1"/>
     <w:lsdException w:name="HTML Typewriter" w:semiHidden="1" w:unhideWhenUsed="1"/>
     <w:lsdException w:name="HTML Variable" w:semiHidden="1" w:unhideWhenUsed="1"/>
+    <w:lsdException w:name="Normal Table" w:semiHidden="1" w:unhideWhenUsed="1"/>
     <w:lsdException w:name="annotation subject" w:semiHidden="1" w:unhideWhenUsed="1"/>
     <w:lsdException w:name="No List" w:semiHidden="1" w:unhideWhenUsed="1"/>
     <w:lsdException w:name="Outline List 1" w:semiHidden="1" w:unhideWhenUsed="1"/>
@@ -15700,8 +16400,10 @@
     <w:lsdException w:name="Table Elegant" w:semiHidden="1" w:unhideWhenUsed="1"/>
     <w:lsdException w:name="Table Professional" w:semiHidden="1" w:unhideWhenUsed="1"/>
     <w:lsdException w:name="Table Subtle 1" w:semiHidden="1" w:unhideWhenUsed="1"/>
+    <w:lsdException w:name="Table Subtle 2" w:semiHidden="1" w:unhideWhenUsed="1"/>
     <w:lsdException w:name="Table Web 1" w:semiHidden="1" w:unhideWhenUsed="1"/>
     <w:lsdException w:name="Table Web 2" w:semiHidden="1" w:unhideWhenUsed="1"/>
+    <w:lsdException w:name="Table Web 3" w:semiHidden="1" w:unhideWhenUsed="1"/>
     <w:lsdException w:name="Balloon Text" w:semiHidden="1" w:unhideWhenUsed="1"/>
     <w:lsdException w:name="Table Grid" w:uiPriority="59"/>
     <w:lsdException w:name="Table Theme" w:semiHidden="1" w:unhideWhenUsed="1"/>
@@ -15920,10 +16622,6 @@
     <w:lsdException w:name="List Table 5 Dark Accent 6" w:uiPriority="50"/>
     <w:lsdException w:name="List Table 6 Colorful Accent 6" w:uiPriority="51"/>
     <w:lsdException w:name="List Table 7 Colorful Accent 6" w:uiPriority="52"/>
-    <w:lsdException w:name="Mention" w:semiHidden="1" w:unhideWhenUsed="1"/>
-    <w:lsdException w:name="Smart Hyperlink" w:semiHidden="1" w:unhideWhenUsed="1"/>
-    <w:lsdException w:name="Hashtag" w:semiHidden="1" w:unhideWhenUsed="1"/>
-    <w:lsdException w:name="Unresolved Mention" w:semiHidden="1" w:unhideWhenUsed="1"/>
   </w:latentStyles>
   <w:style w:type="paragraph" w:default="1" w:styleId="Normal">
     <w:name w:val="Normal"/>
@@ -17091,7 +17789,7 @@
 </file>
 
 <file path=word/glossary/document.xml><?xml version="1.0" encoding="utf-8"?>
-<w:glossaryDocument xmlns:wpc="http://schemas.microsoft.com/office/word/2010/wordprocessingCanvas" xmlns:cx="http://schemas.microsoft.com/office/drawing/2014/chartex" xmlns:cx1="http://schemas.microsoft.com/office/drawing/2015/9/8/chartex" xmlns:cx2="http://schemas.microsoft.com/office/drawing/2015/10/21/chartex" xmlns:cx3="http://schemas.microsoft.com/office/drawing/2016/5/9/chartex" xmlns:cx4="http://schemas.microsoft.com/office/drawing/2016/5/10/chartex" xmlns:cx5="http://schemas.microsoft.com/office/drawing/2016/5/11/chartex" xmlns:cx6="http://schemas.microsoft.com/office/drawing/2016/5/12/chartex" xmlns:cx7="http://schemas.microsoft.com/office/drawing/2016/5/13/chartex" xmlns:cx8="http://schemas.microsoft.com/office/drawing/2016/5/14/chartex" xmlns:mc="http://schemas.openxmlformats.org/markup-compatibility/2006" xmlns:aink="http://schemas.microsoft.com/office/drawing/2016/ink" xmlns:am3d="http://schemas.microsoft.com/office/drawing/2017/model3d" xmlns:o="urn:schemas-microsoft-com:office:office" xmlns:r="http://schemas.openxmlformats.org/officeDocument/2006/relationships" xmlns:m="http://schemas.openxmlformats.org/officeDocument/2006/math" xmlns:v="urn:schemas-microsoft-com:vml" xmlns:wp14="http://schemas.microsoft.com/office/word/2010/wordprocessingDrawing" xmlns:wp="http://schemas.openxmlformats.org/drawingml/2006/wordprocessingDrawing" xmlns:w10="urn:schemas-microsoft-com:office:word" xmlns:w="http://schemas.openxmlformats.org/wordprocessingml/2006/main" xmlns:w14="http://schemas.microsoft.com/office/word/2010/wordml" xmlns:w15="http://schemas.microsoft.com/office/word/2012/wordml" xmlns:w16cid="http://schemas.microsoft.com/office/word/2016/wordml/cid" xmlns:w16se="http://schemas.microsoft.com/office/word/2015/wordml/symex" xmlns:wpg="http://schemas.microsoft.com/office/word/2010/wordprocessingGroup" xmlns:wpi="http://schemas.microsoft.com/office/word/2010/wordprocessingInk" xmlns:wne="http://schemas.microsoft.com/office/word/2006/wordml" xmlns:wps="http://schemas.microsoft.com/office/word/2010/wordprocessingShape" mc:Ignorable="w14 w15 w16se w16cid wp14">
+<w:glossaryDocument xmlns:wpc="http://schemas.microsoft.com/office/word/2010/wordprocessingCanvas" xmlns:mc="http://schemas.openxmlformats.org/markup-compatibility/2006" xmlns:o="urn:schemas-microsoft-com:office:office" xmlns:r="http://schemas.openxmlformats.org/officeDocument/2006/relationships" xmlns:m="http://schemas.openxmlformats.org/officeDocument/2006/math" xmlns:v="urn:schemas-microsoft-com:vml" xmlns:wp14="http://schemas.microsoft.com/office/word/2010/wordprocessingDrawing" xmlns:wp="http://schemas.openxmlformats.org/drawingml/2006/wordprocessingDrawing" xmlns:w10="urn:schemas-microsoft-com:office:word" xmlns:w="http://schemas.openxmlformats.org/wordprocessingml/2006/main" xmlns:w14="http://schemas.microsoft.com/office/word/2010/wordml" xmlns:w15="http://schemas.microsoft.com/office/word/2012/wordml" xmlns:wpg="http://schemas.microsoft.com/office/word/2010/wordprocessingGroup" xmlns:wpi="http://schemas.microsoft.com/office/word/2010/wordprocessingInk" xmlns:wne="http://schemas.microsoft.com/office/word/2006/wordml" xmlns:wps="http://schemas.microsoft.com/office/word/2010/wordprocessingShape" mc:Ignorable="w14 w15 wp14">
   <w:docParts>
     <w:docPart>
       <w:docPartPr>
@@ -17128,7 +17826,7 @@
 </file>
 
 <file path=word/glossary/fontTable.xml><?xml version="1.0" encoding="utf-8"?>
-<w:fonts xmlns:mc="http://schemas.openxmlformats.org/markup-compatibility/2006" xmlns:r="http://schemas.openxmlformats.org/officeDocument/2006/relationships" xmlns:w="http://schemas.openxmlformats.org/wordprocessingml/2006/main" xmlns:w14="http://schemas.microsoft.com/office/word/2010/wordml" xmlns:w15="http://schemas.microsoft.com/office/word/2012/wordml" xmlns:w16cid="http://schemas.microsoft.com/office/word/2016/wordml/cid" xmlns:w16se="http://schemas.microsoft.com/office/word/2015/wordml/symex" mc:Ignorable="w14 w15 w16se w16cid">
+<w:fonts xmlns:mc="http://schemas.openxmlformats.org/markup-compatibility/2006" xmlns:r="http://schemas.openxmlformats.org/officeDocument/2006/relationships" xmlns:w="http://schemas.openxmlformats.org/wordprocessingml/2006/main" xmlns:w14="http://schemas.microsoft.com/office/word/2010/wordml" xmlns:w15="http://schemas.microsoft.com/office/word/2012/wordml" mc:Ignorable="w14 w15">
   <w:font w:name="Times New Roman">
     <w:panose1 w:val="02020603050405020304"/>
     <w:charset w:val="00"/>
@@ -17186,14 +17884,6 @@
     <w:pitch w:val="variable"/>
     <w:sig w:usb0="E1002EFF" w:usb1="C000605B" w:usb2="00000029" w:usb3="00000000" w:csb0="000101FF" w:csb1="00000000"/>
   </w:font>
-  <w:font w:name="DengXian">
-    <w:altName w:val="等线"/>
-    <w:panose1 w:val="02010600030101010101"/>
-    <w:charset w:val="86"/>
-    <w:family w:val="auto"/>
-    <w:pitch w:val="variable"/>
-    <w:sig w:usb0="A00002BF" w:usb1="38CF7CFA" w:usb2="00000016" w:usb3="00000000" w:csb0="0004000F" w:csb1="00000000"/>
-  </w:font>
   <w:font w:name="Calibri Light">
     <w:panose1 w:val="020F0302020204030204"/>
     <w:charset w:val="00"/>
@@ -17201,18 +17891,11 @@
     <w:pitch w:val="variable"/>
     <w:sig w:usb0="E0002AFF" w:usb1="C000247B" w:usb2="00000009" w:usb3="00000000" w:csb0="000001FF" w:csb1="00000000"/>
   </w:font>
-  <w:font w:name="DengXian Light">
-    <w:altName w:val="等线 Light"/>
-    <w:charset w:val="86"/>
-    <w:family w:val="auto"/>
-    <w:pitch w:val="variable"/>
-    <w:sig w:usb0="A00002BF" w:usb1="38CF7CFA" w:usb2="00000016" w:usb3="00000000" w:csb0="0004000F" w:csb1="00000000"/>
-  </w:font>
 </w:fonts>
 </file>
 
 <file path=word/glossary/settings.xml><?xml version="1.0" encoding="utf-8"?>
-<w:settings xmlns:mc="http://schemas.openxmlformats.org/markup-compatibility/2006" xmlns:o="urn:schemas-microsoft-com:office:office" xmlns:r="http://schemas.openxmlformats.org/officeDocument/2006/relationships" xmlns:m="http://schemas.openxmlformats.org/officeDocument/2006/math" xmlns:v="urn:schemas-microsoft-com:vml" xmlns:w10="urn:schemas-microsoft-com:office:word" xmlns:w="http://schemas.openxmlformats.org/wordprocessingml/2006/main" xmlns:w14="http://schemas.microsoft.com/office/word/2010/wordml" xmlns:w15="http://schemas.microsoft.com/office/word/2012/wordml" xmlns:w16cid="http://schemas.microsoft.com/office/word/2016/wordml/cid" xmlns:w16se="http://schemas.microsoft.com/office/word/2015/wordml/symex" xmlns:sl="http://schemas.openxmlformats.org/schemaLibrary/2006/main" mc:Ignorable="w14 w15 w16se w16cid">
+<w:settings xmlns:mc="http://schemas.openxmlformats.org/markup-compatibility/2006" xmlns:o="urn:schemas-microsoft-com:office:office" xmlns:r="http://schemas.openxmlformats.org/officeDocument/2006/relationships" xmlns:m="http://schemas.openxmlformats.org/officeDocument/2006/math" xmlns:v="urn:schemas-microsoft-com:vml" xmlns:w10="urn:schemas-microsoft-com:office:word" xmlns:w="http://schemas.openxmlformats.org/wordprocessingml/2006/main" xmlns:w14="http://schemas.microsoft.com/office/word/2010/wordml" xmlns:w15="http://schemas.microsoft.com/office/word/2012/wordml" xmlns:sl="http://schemas.openxmlformats.org/schemaLibrary/2006/main" mc:Ignorable="w14 w15">
   <w:view w:val="normal"/>
   <w:defaultTabStop w:val="720"/>
   <w:characterSpacingControl w:val="doNotCompress"/>
@@ -17233,6 +17916,7 @@
     <w:rsid w:val="00331995"/>
     <w:rsid w:val="00386166"/>
     <w:rsid w:val="003A69C6"/>
+    <w:rsid w:val="003F2A94"/>
     <w:rsid w:val="003F62AD"/>
     <w:rsid w:val="0040083D"/>
     <w:rsid w:val="0046471A"/>
@@ -17278,7 +17962,7 @@
 </file>
 
 <file path=word/glossary/styles.xml><?xml version="1.0" encoding="utf-8"?>
-<w:styles xmlns:mc="http://schemas.openxmlformats.org/markup-compatibility/2006" xmlns:r="http://schemas.openxmlformats.org/officeDocument/2006/relationships" xmlns:w="http://schemas.openxmlformats.org/wordprocessingml/2006/main" xmlns:w14="http://schemas.microsoft.com/office/word/2010/wordml" xmlns:w15="http://schemas.microsoft.com/office/word/2012/wordml" xmlns:w16cid="http://schemas.microsoft.com/office/word/2016/wordml/cid" xmlns:w16se="http://schemas.microsoft.com/office/word/2015/wordml/symex" mc:Ignorable="w14 w15 w16se w16cid">
+<w:styles xmlns:mc="http://schemas.openxmlformats.org/markup-compatibility/2006" xmlns:r="http://schemas.openxmlformats.org/officeDocument/2006/relationships" xmlns:w="http://schemas.openxmlformats.org/wordprocessingml/2006/main" xmlns:w14="http://schemas.microsoft.com/office/word/2010/wordml" xmlns:w15="http://schemas.microsoft.com/office/word/2012/wordml" mc:Ignorable="w14 w15">
   <w:docDefaults>
     <w:rPrDefault>
       <w:rPr>
@@ -17294,7 +17978,7 @@
       </w:pPr>
     </w:pPrDefault>
   </w:docDefaults>
-  <w:latentStyles w:defLockedState="0" w:defUIPriority="99" w:defSemiHidden="0" w:defUnhideWhenUsed="0" w:defQFormat="0" w:count="375">
+  <w:latentStyles w:defLockedState="0" w:defUIPriority="99" w:defSemiHidden="0" w:defUnhideWhenUsed="0" w:defQFormat="0" w:count="371">
     <w:lsdException w:name="Normal" w:uiPriority="0" w:qFormat="1"/>
     <w:lsdException w:name="heading 1" w:uiPriority="9" w:qFormat="1"/>
     <w:lsdException w:name="heading 2" w:semiHidden="1" w:uiPriority="9" w:unhideWhenUsed="1" w:qFormat="1"/>
@@ -17400,6 +18084,7 @@
     <w:lsdException w:name="HTML Sample" w:semiHidden="1" w:unhideWhenUsed="1"/>
     <w:lsdException w:name="HTML Typewriter" w:semiHidden="1" w:unhideWhenUsed="1"/>
     <w:lsdException w:name="HTML Variable" w:semiHidden="1" w:unhideWhenUsed="1"/>
+    <w:lsdException w:name="Normal Table" w:semiHidden="1" w:unhideWhenUsed="1"/>
     <w:lsdException w:name="annotation subject" w:semiHidden="1" w:unhideWhenUsed="1"/>
     <w:lsdException w:name="No List" w:semiHidden="1" w:unhideWhenUsed="1"/>
     <w:lsdException w:name="Outline List 1" w:semiHidden="1" w:unhideWhenUsed="1"/>
@@ -17443,8 +18128,10 @@
     <w:lsdException w:name="Table Elegant" w:semiHidden="1" w:unhideWhenUsed="1"/>
     <w:lsdException w:name="Table Professional" w:semiHidden="1" w:unhideWhenUsed="1"/>
     <w:lsdException w:name="Table Subtle 1" w:semiHidden="1" w:unhideWhenUsed="1"/>
+    <w:lsdException w:name="Table Subtle 2" w:semiHidden="1" w:unhideWhenUsed="1"/>
     <w:lsdException w:name="Table Web 1" w:semiHidden="1" w:unhideWhenUsed="1"/>
     <w:lsdException w:name="Table Web 2" w:semiHidden="1" w:unhideWhenUsed="1"/>
+    <w:lsdException w:name="Table Web 3" w:semiHidden="1" w:unhideWhenUsed="1"/>
     <w:lsdException w:name="Balloon Text" w:semiHidden="1" w:unhideWhenUsed="1"/>
     <w:lsdException w:name="Table Grid" w:uiPriority="59"/>
     <w:lsdException w:name="Table Theme" w:semiHidden="1" w:unhideWhenUsed="1"/>
@@ -17663,10 +18350,6 @@
     <w:lsdException w:name="List Table 5 Dark Accent 6" w:uiPriority="50"/>
     <w:lsdException w:name="List Table 6 Colorful Accent 6" w:uiPriority="51"/>
     <w:lsdException w:name="List Table 7 Colorful Accent 6" w:uiPriority="52"/>
-    <w:lsdException w:name="Mention" w:semiHidden="1" w:unhideWhenUsed="1"/>
-    <w:lsdException w:name="Smart Hyperlink" w:semiHidden="1" w:unhideWhenUsed="1"/>
-    <w:lsdException w:name="Hashtag" w:semiHidden="1" w:unhideWhenUsed="1"/>
-    <w:lsdException w:name="Unresolved Mention" w:semiHidden="1" w:unhideWhenUsed="1"/>
   </w:latentStyles>
   <w:style w:type="paragraph" w:default="1" w:styleId="Normal">
     <w:name w:val="Normal"/>
@@ -17739,7 +18422,7 @@
 </file>
 
 <file path=word/glossary/webSettings.xml><?xml version="1.0" encoding="utf-8"?>
-<w:webSettings xmlns:mc="http://schemas.openxmlformats.org/markup-compatibility/2006" xmlns:r="http://schemas.openxmlformats.org/officeDocument/2006/relationships" xmlns:w="http://schemas.openxmlformats.org/wordprocessingml/2006/main" xmlns:w14="http://schemas.microsoft.com/office/word/2010/wordml" xmlns:w15="http://schemas.microsoft.com/office/word/2012/wordml" xmlns:w16cid="http://schemas.microsoft.com/office/word/2016/wordml/cid" xmlns:w16se="http://schemas.microsoft.com/office/word/2015/wordml/symex" mc:Ignorable="w14 w15 w16se w16cid">
+<w:webSettings xmlns:mc="http://schemas.openxmlformats.org/markup-compatibility/2006" xmlns:r="http://schemas.openxmlformats.org/officeDocument/2006/relationships" xmlns:w="http://schemas.openxmlformats.org/wordprocessingml/2006/main" xmlns:w14="http://schemas.microsoft.com/office/word/2010/wordml" xmlns:w15="http://schemas.microsoft.com/office/word/2012/wordml" mc:Ignorable="w14 w15">
   <w:optimizeForBrowser/>
   <w:allowPNG/>
 </w:webSettings>
@@ -18032,7 +18715,7 @@
 
 <file path=customXml/item1.xml><?xml version="1.0" encoding="utf-8"?>
 <CoverPageProperties xmlns="http://schemas.microsoft.com/office/2006/coverPageProps">
-  <PublishDate>2017-09-09T00:00:00</PublishDate>
+  <PublishDate>2017-09-20T00:00:00</PublishDate>
   <Abstract>Thông tin yêu cầu từ khách sạn SAO MAI, khu resort tại Hàm Thuận Nam, tỉnh Bình Thuận</Abstract>
   <CompanyAddress/>
   <CompanyPhone/>
@@ -18054,7 +18737,7 @@
 </file>
 
 <file path=customXml/itemProps2.xml><?xml version="1.0" encoding="utf-8"?>
-<ds:datastoreItem xmlns:ds="http://schemas.openxmlformats.org/officeDocument/2006/customXml" ds:itemID="{49A3252B-F415-46F0-AE0E-0176484EA02C}">
+<ds:datastoreItem xmlns:ds="http://schemas.openxmlformats.org/officeDocument/2006/customXml" ds:itemID="{3CB3B1A4-98DD-4F2E-BD67-0BA8D538240E}">
   <ds:schemaRefs>
     <ds:schemaRef ds:uri="http://schemas.openxmlformats.org/officeDocument/2006/bibliography"/>
   </ds:schemaRefs>

</xml_diff>